<commit_message>
Iniciando primeira aula do curso de typeScript
Aula 1 – Porque usar TypeScript
</commit_message>
<xml_diff>
--- a/Front-end/Formação HTML && CSS3/TypeScript/Parte I - Evoluindo seu JavaScript/Anotações/TypeScript parte I – Evoluindo seu JavaScript.docx
+++ b/Front-end/Formação HTML && CSS3/TypeScript/Parte I - Evoluindo seu JavaScript/Anotações/TypeScript parte I – Evoluindo seu JavaScript.docx
@@ -34,8 +34,26 @@
           <w:szCs w:val="24"/>
           <w:u w:val="single"/>
         </w:rPr>
-        <w:t xml:space="preserve"> parte </w:t>
+        <w:t xml:space="preserve"> parte I – Evoluindo seu JavaScript</w:t>
       </w:r>
+    </w:p>
+    <w:p>
+      <w:pPr>
+        <w:pStyle w:val="PargrafodaLista"/>
+        <w:numPr>
+          <w:ilvl w:val="0"/>
+          <w:numId w:val="1"/>
+        </w:numPr>
+        <w:spacing w:line="360" w:lineRule="auto"/>
+        <w:jc w:val="both"/>
+        <w:rPr>
+          <w:rFonts w:ascii="Times New Roman" w:hAnsi="Times New Roman" w:cs="Times New Roman"/>
+          <w:b/>
+          <w:bCs/>
+          <w:sz w:val="24"/>
+          <w:szCs w:val="24"/>
+        </w:rPr>
+      </w:pPr>
       <w:r>
         <w:rPr>
           <w:rFonts w:ascii="Times New Roman" w:hAnsi="Times New Roman" w:cs="Times New Roman"/>
@@ -45,8 +63,9 @@
           <w:szCs w:val="24"/>
           <w:u w:val="single"/>
         </w:rPr>
-        <w:t>I –</w:t>
+        <w:t xml:space="preserve">Aula 1 – Porque usar </w:t>
       </w:r>
+      <w:proofErr w:type="spellStart"/>
       <w:r>
         <w:rPr>
           <w:rFonts w:ascii="Times New Roman" w:hAnsi="Times New Roman" w:cs="Times New Roman"/>
@@ -56,19 +75,46 @@
           <w:szCs w:val="24"/>
           <w:u w:val="single"/>
         </w:rPr>
-        <w:t xml:space="preserve"> Evoluindo seu JavaScript</w:t>
+        <w:t>TypeScript</w:t>
+      </w:r>
+      <w:proofErr w:type="spellEnd"/>
+      <w:r>
+        <w:rPr>
+          <w:rFonts w:ascii="Times New Roman" w:hAnsi="Times New Roman" w:cs="Times New Roman"/>
+          <w:b/>
+          <w:bCs/>
+          <w:sz w:val="24"/>
+          <w:szCs w:val="24"/>
+          <w:u w:val="single"/>
+        </w:rPr>
+        <w:t>:</w:t>
       </w:r>
     </w:p>
     <w:p>
       <w:pPr>
+        <w:pStyle w:val="PargrafodaLista"/>
+        <w:numPr>
+          <w:ilvl w:val="1"/>
+          <w:numId w:val="1"/>
+        </w:numPr>
         <w:spacing w:line="360" w:lineRule="auto"/>
         <w:jc w:val="both"/>
+        <w:rPr>
+          <w:rFonts w:ascii="Times New Roman" w:hAnsi="Times New Roman" w:cs="Times New Roman"/>
+          <w:b/>
+          <w:bCs/>
+          <w:sz w:val="24"/>
+          <w:szCs w:val="24"/>
+        </w:rPr>
+      </w:pPr>
+      <w:r>
         <w:rPr>
           <w:rFonts w:ascii="Times New Roman" w:hAnsi="Times New Roman" w:cs="Times New Roman"/>
           <w:sz w:val="24"/>
           <w:szCs w:val="24"/>
         </w:rPr>
-      </w:pPr>
+        <w:t xml:space="preserve"> </w:t>
+      </w:r>
     </w:p>
     <w:sectPr>
       <w:pgSz w:w="11906" w:h="16838"/>
@@ -78,6 +124,143 @@
     </w:sectPr>
   </w:body>
 </w:document>
+</file>
+
+<file path=word/numbering.xml><?xml version="1.0" encoding="utf-8"?>
+<w:numbering xmlns:wpc="http://schemas.microsoft.com/office/word/2010/wordprocessingCanvas" xmlns:cx="http://schemas.microsoft.com/office/drawing/2014/chartex" xmlns:cx1="http://schemas.microsoft.com/office/drawing/2015/9/8/chartex" xmlns:cx2="http://schemas.microsoft.com/office/drawing/2015/10/21/chartex" xmlns:cx3="http://schemas.microsoft.com/office/drawing/2016/5/9/chartex" xmlns:cx4="http://schemas.microsoft.com/office/drawing/2016/5/10/chartex" xmlns:cx5="http://schemas.microsoft.com/office/drawing/2016/5/11/chartex" xmlns:cx6="http://schemas.microsoft.com/office/drawing/2016/5/12/chartex" xmlns:cx7="http://schemas.microsoft.com/office/drawing/2016/5/13/chartex" xmlns:cx8="http://schemas.microsoft.com/office/drawing/2016/5/14/chartex" xmlns:mc="http://schemas.openxmlformats.org/markup-compatibility/2006" xmlns:aink="http://schemas.microsoft.com/office/drawing/2016/ink" xmlns:am3d="http://schemas.microsoft.com/office/drawing/2017/model3d" xmlns:o="urn:schemas-microsoft-com:office:office" xmlns:r="http://schemas.openxmlformats.org/officeDocument/2006/relationships" xmlns:m="http://schemas.openxmlformats.org/officeDocument/2006/math" xmlns:v="urn:schemas-microsoft-com:vml" xmlns:wp14="http://schemas.microsoft.com/office/word/2010/wordprocessingDrawing" xmlns:wp="http://schemas.openxmlformats.org/drawingml/2006/wordprocessingDrawing" xmlns:w10="urn:schemas-microsoft-com:office:word" xmlns:w="http://schemas.openxmlformats.org/wordprocessingml/2006/main" xmlns:w14="http://schemas.microsoft.com/office/word/2010/wordml" xmlns:w15="http://schemas.microsoft.com/office/word/2012/wordml" xmlns:w16cex="http://schemas.microsoft.com/office/word/2018/wordml/cex" xmlns:w16cid="http://schemas.microsoft.com/office/word/2016/wordml/cid" xmlns:w16="http://schemas.microsoft.com/office/word/2018/wordml" xmlns:w16sdtdh="http://schemas.microsoft.com/office/word/2020/wordml/sdtdatahash" xmlns:w16se="http://schemas.microsoft.com/office/word/2015/wordml/symex" xmlns:wpg="http://schemas.microsoft.com/office/word/2010/wordprocessingGroup" xmlns:wpi="http://schemas.microsoft.com/office/word/2010/wordprocessingInk" xmlns:wne="http://schemas.microsoft.com/office/word/2006/wordml" xmlns:wps="http://schemas.microsoft.com/office/word/2010/wordprocessingShape" mc:Ignorable="w14 w15 w16se w16cid w16 w16cex w16sdtdh wp14">
+  <w:abstractNum w:abstractNumId="0" w15:restartNumberingAfterBreak="0">
+    <w:nsid w:val="08457E9D"/>
+    <w:multiLevelType w:val="multilevel"/>
+    <w:tmpl w:val="8562770E"/>
+    <w:lvl w:ilvl="0">
+      <w:start w:val="1"/>
+      <w:numFmt w:val="decimal"/>
+      <w:lvlText w:val="%1."/>
+      <w:lvlJc w:val="left"/>
+      <w:pPr>
+        <w:ind w:left="720" w:hanging="360"/>
+      </w:pPr>
+      <w:rPr>
+        <w:rFonts w:hint="default"/>
+      </w:rPr>
+    </w:lvl>
+    <w:lvl w:ilvl="1">
+      <w:start w:val="1"/>
+      <w:numFmt w:val="decimal"/>
+      <w:isLgl/>
+      <w:lvlText w:val="%1.%2."/>
+      <w:lvlJc w:val="left"/>
+      <w:pPr>
+        <w:ind w:left="1080" w:hanging="360"/>
+      </w:pPr>
+      <w:rPr>
+        <w:rFonts w:hint="default"/>
+        <w:b w:val="0"/>
+      </w:rPr>
+    </w:lvl>
+    <w:lvl w:ilvl="2">
+      <w:start w:val="1"/>
+      <w:numFmt w:val="decimal"/>
+      <w:isLgl/>
+      <w:lvlText w:val="%1.%2.%3."/>
+      <w:lvlJc w:val="left"/>
+      <w:pPr>
+        <w:ind w:left="1800" w:hanging="720"/>
+      </w:pPr>
+      <w:rPr>
+        <w:rFonts w:hint="default"/>
+        <w:b w:val="0"/>
+      </w:rPr>
+    </w:lvl>
+    <w:lvl w:ilvl="3">
+      <w:start w:val="1"/>
+      <w:numFmt w:val="decimal"/>
+      <w:isLgl/>
+      <w:lvlText w:val="%1.%2.%3.%4."/>
+      <w:lvlJc w:val="left"/>
+      <w:pPr>
+        <w:ind w:left="2160" w:hanging="720"/>
+      </w:pPr>
+      <w:rPr>
+        <w:rFonts w:hint="default"/>
+        <w:b w:val="0"/>
+      </w:rPr>
+    </w:lvl>
+    <w:lvl w:ilvl="4">
+      <w:start w:val="1"/>
+      <w:numFmt w:val="decimal"/>
+      <w:isLgl/>
+      <w:lvlText w:val="%1.%2.%3.%4.%5."/>
+      <w:lvlJc w:val="left"/>
+      <w:pPr>
+        <w:ind w:left="2880" w:hanging="1080"/>
+      </w:pPr>
+      <w:rPr>
+        <w:rFonts w:hint="default"/>
+        <w:b w:val="0"/>
+      </w:rPr>
+    </w:lvl>
+    <w:lvl w:ilvl="5">
+      <w:start w:val="1"/>
+      <w:numFmt w:val="decimal"/>
+      <w:isLgl/>
+      <w:lvlText w:val="%1.%2.%3.%4.%5.%6."/>
+      <w:lvlJc w:val="left"/>
+      <w:pPr>
+        <w:ind w:left="3240" w:hanging="1080"/>
+      </w:pPr>
+      <w:rPr>
+        <w:rFonts w:hint="default"/>
+        <w:b w:val="0"/>
+      </w:rPr>
+    </w:lvl>
+    <w:lvl w:ilvl="6">
+      <w:start w:val="1"/>
+      <w:numFmt w:val="decimal"/>
+      <w:isLgl/>
+      <w:lvlText w:val="%1.%2.%3.%4.%5.%6.%7."/>
+      <w:lvlJc w:val="left"/>
+      <w:pPr>
+        <w:ind w:left="3960" w:hanging="1440"/>
+      </w:pPr>
+      <w:rPr>
+        <w:rFonts w:hint="default"/>
+        <w:b w:val="0"/>
+      </w:rPr>
+    </w:lvl>
+    <w:lvl w:ilvl="7">
+      <w:start w:val="1"/>
+      <w:numFmt w:val="decimal"/>
+      <w:isLgl/>
+      <w:lvlText w:val="%1.%2.%3.%4.%5.%6.%7.%8."/>
+      <w:lvlJc w:val="left"/>
+      <w:pPr>
+        <w:ind w:left="4320" w:hanging="1440"/>
+      </w:pPr>
+      <w:rPr>
+        <w:rFonts w:hint="default"/>
+        <w:b w:val="0"/>
+      </w:rPr>
+    </w:lvl>
+    <w:lvl w:ilvl="8">
+      <w:start w:val="1"/>
+      <w:numFmt w:val="decimal"/>
+      <w:isLgl/>
+      <w:lvlText w:val="%1.%2.%3.%4.%5.%6.%7.%8.%9."/>
+      <w:lvlJc w:val="left"/>
+      <w:pPr>
+        <w:ind w:left="5040" w:hanging="1800"/>
+      </w:pPr>
+      <w:rPr>
+        <w:rFonts w:hint="default"/>
+        <w:b w:val="0"/>
+      </w:rPr>
+    </w:lvl>
+  </w:abstractNum>
+  <w:num w:numId="1">
+    <w:abstractNumId w:val="0"/>
+  </w:num>
+</w:numbering>
 </file>
 
 <file path=word/styles.xml><?xml version="1.0" encoding="utf-8"?>
@@ -506,6 +689,17 @@
     <w:semiHidden/>
     <w:unhideWhenUsed/>
   </w:style>
+  <w:style w:type="paragraph" w:styleId="PargrafodaLista">
+    <w:name w:val="List Paragraph"/>
+    <w:basedOn w:val="Normal"/>
+    <w:uiPriority w:val="34"/>
+    <w:qFormat/>
+    <w:rsid w:val="0058786A"/>
+    <w:pPr>
+      <w:ind w:left="720"/>
+      <w:contextualSpacing/>
+    </w:pPr>
+  </w:style>
 </w:styles>
 </file>
 

</xml_diff>

<commit_message>
Negociação, modelagem e regras
Começamos com JS para ver a diferença entre ele e o TS
</commit_message>
<xml_diff>
--- a/Front-end/Formação HTML && CSS3/TypeScript/Parte I - Evoluindo seu JavaScript/Anotações/TypeScript parte I – Evoluindo seu JavaScript.docx
+++ b/Front-end/Formação HTML && CSS3/TypeScript/Parte I - Evoluindo seu JavaScript/Anotações/TypeScript parte I – Evoluindo seu JavaScript.docx
@@ -133,6 +133,1311 @@
           <w:szCs w:val="24"/>
         </w:rPr>
         <w:t>No meu caso estou usando a extensão live server do VScode pois não funcionou de jeito nenhum.</w:t>
+      </w:r>
+    </w:p>
+    <w:p>
+      <w:pPr>
+        <w:pStyle w:val="PargrafodaLista"/>
+        <w:numPr>
+          <w:ilvl w:val="1"/>
+          <w:numId w:val="1"/>
+        </w:numPr>
+        <w:spacing w:line="360" w:lineRule="auto"/>
+        <w:jc w:val="both"/>
+        <w:rPr>
+          <w:rFonts w:ascii="Times New Roman" w:hAnsi="Times New Roman" w:cs="Times New Roman"/>
+          <w:sz w:val="24"/>
+          <w:szCs w:val="24"/>
+        </w:rPr>
+      </w:pPr>
+      <w:r>
+        <w:rPr>
+          <w:rFonts w:ascii="Times New Roman" w:hAnsi="Times New Roman" w:cs="Times New Roman"/>
+          <w:sz w:val="24"/>
+          <w:szCs w:val="24"/>
+        </w:rPr>
+        <w:t xml:space="preserve"> </w:t>
+      </w:r>
+      <w:r>
+        <w:rPr>
+          <w:rFonts w:ascii="Times New Roman" w:hAnsi="Times New Roman" w:cs="Times New Roman"/>
+          <w:sz w:val="24"/>
+          <w:szCs w:val="24"/>
+        </w:rPr>
+        <w:t>Negociação, modelagem e regras</w:t>
+      </w:r>
+      <w:r>
+        <w:rPr>
+          <w:rFonts w:ascii="Times New Roman" w:hAnsi="Times New Roman" w:cs="Times New Roman"/>
+          <w:sz w:val="24"/>
+          <w:szCs w:val="24"/>
+        </w:rPr>
+        <w:t>:</w:t>
+      </w:r>
+    </w:p>
+    <w:p>
+      <w:pPr>
+        <w:pStyle w:val="PargrafodaLista"/>
+        <w:numPr>
+          <w:ilvl w:val="2"/>
+          <w:numId w:val="1"/>
+        </w:numPr>
+        <w:spacing w:line="360" w:lineRule="auto"/>
+        <w:jc w:val="both"/>
+        <w:rPr>
+          <w:rFonts w:ascii="Times New Roman" w:hAnsi="Times New Roman" w:cs="Times New Roman"/>
+          <w:sz w:val="24"/>
+          <w:szCs w:val="24"/>
+        </w:rPr>
+      </w:pPr>
+      <w:r>
+        <w:rPr>
+          <w:rFonts w:ascii="Times New Roman" w:hAnsi="Times New Roman" w:cs="Times New Roman"/>
+          <w:sz w:val="24"/>
+          <w:szCs w:val="24"/>
+        </w:rPr>
+        <w:t>#: variável privada, não se altera.</w:t>
+      </w:r>
+    </w:p>
+    <w:p>
+      <w:pPr>
+        <w:pStyle w:val="PargrafodaLista"/>
+        <w:numPr>
+          <w:ilvl w:val="2"/>
+          <w:numId w:val="1"/>
+        </w:numPr>
+        <w:spacing w:line="360" w:lineRule="auto"/>
+        <w:jc w:val="both"/>
+        <w:rPr>
+          <w:rFonts w:ascii="Times New Roman" w:hAnsi="Times New Roman" w:cs="Times New Roman"/>
+          <w:sz w:val="24"/>
+          <w:szCs w:val="24"/>
+        </w:rPr>
+      </w:pPr>
+      <w:r>
+        <w:rPr>
+          <w:rFonts w:ascii="Times New Roman" w:hAnsi="Times New Roman" w:cs="Times New Roman"/>
+          <w:sz w:val="24"/>
+          <w:szCs w:val="24"/>
+        </w:rPr>
+        <w:t>Criamos uma classe de negociação para nossa aplicação onde possui as variáveis de data, quantidade e valor privadas com um # antes delas e um construtor que atribui esses valores ao ser criado.</w:t>
+      </w:r>
+    </w:p>
+    <w:p>
+      <w:pPr>
+        <w:pStyle w:val="PargrafodaLista"/>
+        <w:numPr>
+          <w:ilvl w:val="2"/>
+          <w:numId w:val="1"/>
+        </w:numPr>
+        <w:spacing w:line="360" w:lineRule="auto"/>
+        <w:jc w:val="both"/>
+        <w:rPr>
+          <w:rFonts w:ascii="Times New Roman" w:hAnsi="Times New Roman" w:cs="Times New Roman"/>
+          <w:sz w:val="24"/>
+          <w:szCs w:val="24"/>
+        </w:rPr>
+      </w:pPr>
+      <w:r>
+        <w:rPr>
+          <w:rFonts w:ascii="Times New Roman" w:hAnsi="Times New Roman" w:cs="Times New Roman"/>
+          <w:sz w:val="24"/>
+          <w:szCs w:val="24"/>
+        </w:rPr>
+        <w:t>Teoricamente não poderíamos conseguir alterar os valores dessas variáveis diretamente, então fizemos o teste com uma atribuição direta fora do construtor.</w:t>
+      </w:r>
+    </w:p>
+    <w:p>
+      <w:pPr>
+        <w:pStyle w:val="PargrafodaLista"/>
+        <w:numPr>
+          <w:ilvl w:val="2"/>
+          <w:numId w:val="1"/>
+        </w:numPr>
+        <w:spacing w:line="360" w:lineRule="auto"/>
+        <w:jc w:val="both"/>
+        <w:rPr>
+          <w:rFonts w:ascii="Times New Roman" w:hAnsi="Times New Roman" w:cs="Times New Roman"/>
+          <w:sz w:val="24"/>
+          <w:szCs w:val="24"/>
+        </w:rPr>
+      </w:pPr>
+      <w:r>
+        <w:rPr>
+          <w:rFonts w:ascii="Times New Roman" w:hAnsi="Times New Roman" w:cs="Times New Roman"/>
+          <w:sz w:val="24"/>
+          <w:szCs w:val="24"/>
+        </w:rPr>
+        <w:t>Ao fazer um console.log do antes e depois dessa atribuição direta, notamos que ao invés de alterar o valor da variável privada, ele criou uma nova variável com o valor novo atribuído:</w:t>
+      </w:r>
+    </w:p>
+    <w:p>
+      <w:pPr>
+        <w:shd w:val="clear" w:color="auto" w:fill="1E1E1E"/>
+        <w:spacing w:after="0" w:line="285" w:lineRule="atLeast"/>
+        <w:rPr>
+          <w:rFonts w:ascii="Consolas" w:eastAsia="Times New Roman" w:hAnsi="Consolas" w:cs="Times New Roman"/>
+          <w:color w:val="D4D4D4"/>
+          <w:sz w:val="21"/>
+          <w:szCs w:val="21"/>
+        </w:rPr>
+      </w:pPr>
+      <w:r>
+        <w:rPr>
+          <w:rFonts w:ascii="Consolas" w:eastAsia="Times New Roman" w:hAnsi="Consolas" w:cs="Times New Roman"/>
+          <w:color w:val="6A9955"/>
+          <w:sz w:val="21"/>
+          <w:szCs w:val="21"/>
+        </w:rPr>
+        <w:t>// Módulo da negociação</w:t>
+      </w:r>
+    </w:p>
+    <w:p>
+      <w:pPr>
+        <w:shd w:val="clear" w:color="auto" w:fill="1E1E1E"/>
+        <w:spacing w:after="0" w:line="285" w:lineRule="atLeast"/>
+        <w:rPr>
+          <w:rFonts w:ascii="Consolas" w:eastAsia="Times New Roman" w:hAnsi="Consolas" w:cs="Times New Roman"/>
+          <w:color w:val="D4D4D4"/>
+          <w:sz w:val="21"/>
+          <w:szCs w:val="21"/>
+        </w:rPr>
+      </w:pPr>
+      <w:r>
+        <w:rPr>
+          <w:rFonts w:ascii="Consolas" w:eastAsia="Times New Roman" w:hAnsi="Consolas" w:cs="Times New Roman"/>
+          <w:color w:val="C586C0"/>
+          <w:sz w:val="21"/>
+          <w:szCs w:val="21"/>
+        </w:rPr>
+        <w:t>export</w:t>
+      </w:r>
+      <w:r>
+        <w:rPr>
+          <w:rFonts w:ascii="Consolas" w:eastAsia="Times New Roman" w:hAnsi="Consolas" w:cs="Times New Roman"/>
+          <w:color w:val="D4D4D4"/>
+          <w:sz w:val="21"/>
+          <w:szCs w:val="21"/>
+        </w:rPr>
+        <w:t xml:space="preserve"> </w:t>
+      </w:r>
+      <w:r>
+        <w:rPr>
+          <w:rFonts w:ascii="Consolas" w:eastAsia="Times New Roman" w:hAnsi="Consolas" w:cs="Times New Roman"/>
+          <w:color w:val="569CD6"/>
+          <w:sz w:val="21"/>
+          <w:szCs w:val="21"/>
+        </w:rPr>
+        <w:t>class</w:t>
+      </w:r>
+      <w:r>
+        <w:rPr>
+          <w:rFonts w:ascii="Consolas" w:eastAsia="Times New Roman" w:hAnsi="Consolas" w:cs="Times New Roman"/>
+          <w:color w:val="D4D4D4"/>
+          <w:sz w:val="21"/>
+          <w:szCs w:val="21"/>
+        </w:rPr>
+        <w:t xml:space="preserve"> </w:t>
+      </w:r>
+      <w:r>
+        <w:rPr>
+          <w:rFonts w:ascii="Consolas" w:eastAsia="Times New Roman" w:hAnsi="Consolas" w:cs="Times New Roman"/>
+          <w:color w:val="4EC9B0"/>
+          <w:sz w:val="21"/>
+          <w:szCs w:val="21"/>
+        </w:rPr>
+        <w:t>Negociacao</w:t>
+      </w:r>
+      <w:r>
+        <w:rPr>
+          <w:rFonts w:ascii="Consolas" w:eastAsia="Times New Roman" w:hAnsi="Consolas" w:cs="Times New Roman"/>
+          <w:color w:val="D4D4D4"/>
+          <w:sz w:val="21"/>
+          <w:szCs w:val="21"/>
+        </w:rPr>
+        <w:t xml:space="preserve"> {</w:t>
+      </w:r>
+    </w:p>
+    <w:p>
+      <w:pPr>
+        <w:shd w:val="clear" w:color="auto" w:fill="1E1E1E"/>
+        <w:spacing w:after="0" w:line="285" w:lineRule="atLeast"/>
+        <w:rPr>
+          <w:rFonts w:ascii="Consolas" w:eastAsia="Times New Roman" w:hAnsi="Consolas" w:cs="Times New Roman"/>
+          <w:color w:val="D4D4D4"/>
+          <w:sz w:val="21"/>
+          <w:szCs w:val="21"/>
+        </w:rPr>
+      </w:pPr>
+      <w:r>
+        <w:rPr>
+          <w:rFonts w:ascii="Consolas" w:eastAsia="Times New Roman" w:hAnsi="Consolas" w:cs="Times New Roman"/>
+          <w:color w:val="D4D4D4"/>
+          <w:sz w:val="21"/>
+          <w:szCs w:val="21"/>
+        </w:rPr>
+        <w:t xml:space="preserve">  </w:t>
+      </w:r>
+      <w:r>
+        <w:rPr>
+          <w:rFonts w:ascii="Consolas" w:eastAsia="Times New Roman" w:hAnsi="Consolas" w:cs="Times New Roman"/>
+          <w:color w:val="9CDCFE"/>
+          <w:sz w:val="21"/>
+          <w:szCs w:val="21"/>
+        </w:rPr>
+        <w:t>#data</w:t>
+      </w:r>
+      <w:r>
+        <w:rPr>
+          <w:rFonts w:ascii="Consolas" w:eastAsia="Times New Roman" w:hAnsi="Consolas" w:cs="Times New Roman"/>
+          <w:color w:val="D4D4D4"/>
+          <w:sz w:val="21"/>
+          <w:szCs w:val="21"/>
+        </w:rPr>
+        <w:t>;</w:t>
+      </w:r>
+    </w:p>
+    <w:p>
+      <w:pPr>
+        <w:shd w:val="clear" w:color="auto" w:fill="1E1E1E"/>
+        <w:spacing w:after="0" w:line="285" w:lineRule="atLeast"/>
+        <w:rPr>
+          <w:rFonts w:ascii="Consolas" w:eastAsia="Times New Roman" w:hAnsi="Consolas" w:cs="Times New Roman"/>
+          <w:color w:val="D4D4D4"/>
+          <w:sz w:val="21"/>
+          <w:szCs w:val="21"/>
+        </w:rPr>
+      </w:pPr>
+      <w:r>
+        <w:rPr>
+          <w:rFonts w:ascii="Consolas" w:eastAsia="Times New Roman" w:hAnsi="Consolas" w:cs="Times New Roman"/>
+          <w:color w:val="D4D4D4"/>
+          <w:sz w:val="21"/>
+          <w:szCs w:val="21"/>
+        </w:rPr>
+        <w:t xml:space="preserve">  </w:t>
+      </w:r>
+      <w:r>
+        <w:rPr>
+          <w:rFonts w:ascii="Consolas" w:eastAsia="Times New Roman" w:hAnsi="Consolas" w:cs="Times New Roman"/>
+          <w:color w:val="9CDCFE"/>
+          <w:sz w:val="21"/>
+          <w:szCs w:val="21"/>
+        </w:rPr>
+        <w:t>#quantidade</w:t>
+      </w:r>
+      <w:r>
+        <w:rPr>
+          <w:rFonts w:ascii="Consolas" w:eastAsia="Times New Roman" w:hAnsi="Consolas" w:cs="Times New Roman"/>
+          <w:color w:val="D4D4D4"/>
+          <w:sz w:val="21"/>
+          <w:szCs w:val="21"/>
+        </w:rPr>
+        <w:t>;</w:t>
+      </w:r>
+    </w:p>
+    <w:p>
+      <w:pPr>
+        <w:shd w:val="clear" w:color="auto" w:fill="1E1E1E"/>
+        <w:spacing w:after="0" w:line="285" w:lineRule="atLeast"/>
+        <w:rPr>
+          <w:rFonts w:ascii="Consolas" w:eastAsia="Times New Roman" w:hAnsi="Consolas" w:cs="Times New Roman"/>
+          <w:color w:val="D4D4D4"/>
+          <w:sz w:val="21"/>
+          <w:szCs w:val="21"/>
+        </w:rPr>
+      </w:pPr>
+      <w:r>
+        <w:rPr>
+          <w:rFonts w:ascii="Consolas" w:eastAsia="Times New Roman" w:hAnsi="Consolas" w:cs="Times New Roman"/>
+          <w:color w:val="D4D4D4"/>
+          <w:sz w:val="21"/>
+          <w:szCs w:val="21"/>
+        </w:rPr>
+        <w:t xml:space="preserve">  </w:t>
+      </w:r>
+      <w:r>
+        <w:rPr>
+          <w:rFonts w:ascii="Consolas" w:eastAsia="Times New Roman" w:hAnsi="Consolas" w:cs="Times New Roman"/>
+          <w:color w:val="9CDCFE"/>
+          <w:sz w:val="21"/>
+          <w:szCs w:val="21"/>
+        </w:rPr>
+        <w:t>#valor</w:t>
+      </w:r>
+      <w:r>
+        <w:rPr>
+          <w:rFonts w:ascii="Consolas" w:eastAsia="Times New Roman" w:hAnsi="Consolas" w:cs="Times New Roman"/>
+          <w:color w:val="D4D4D4"/>
+          <w:sz w:val="21"/>
+          <w:szCs w:val="21"/>
+        </w:rPr>
+        <w:t>;</w:t>
+      </w:r>
+    </w:p>
+    <w:p>
+      <w:pPr>
+        <w:shd w:val="clear" w:color="auto" w:fill="1E1E1E"/>
+        <w:spacing w:after="0" w:line="285" w:lineRule="atLeast"/>
+        <w:rPr>
+          <w:rFonts w:ascii="Consolas" w:eastAsia="Times New Roman" w:hAnsi="Consolas" w:cs="Times New Roman"/>
+          <w:color w:val="D4D4D4"/>
+          <w:sz w:val="21"/>
+          <w:szCs w:val="21"/>
+        </w:rPr>
+      </w:pPr>
+    </w:p>
+    <w:p>
+      <w:pPr>
+        <w:shd w:val="clear" w:color="auto" w:fill="1E1E1E"/>
+        <w:spacing w:after="0" w:line="285" w:lineRule="atLeast"/>
+        <w:rPr>
+          <w:rFonts w:ascii="Consolas" w:eastAsia="Times New Roman" w:hAnsi="Consolas" w:cs="Times New Roman"/>
+          <w:color w:val="D4D4D4"/>
+          <w:sz w:val="21"/>
+          <w:szCs w:val="21"/>
+        </w:rPr>
+      </w:pPr>
+      <w:r>
+        <w:rPr>
+          <w:rFonts w:ascii="Consolas" w:eastAsia="Times New Roman" w:hAnsi="Consolas" w:cs="Times New Roman"/>
+          <w:color w:val="D4D4D4"/>
+          <w:sz w:val="21"/>
+          <w:szCs w:val="21"/>
+        </w:rPr>
+        <w:t xml:space="preserve">  </w:t>
+      </w:r>
+      <w:r>
+        <w:rPr>
+          <w:rFonts w:ascii="Consolas" w:eastAsia="Times New Roman" w:hAnsi="Consolas" w:cs="Times New Roman"/>
+          <w:color w:val="569CD6"/>
+          <w:sz w:val="21"/>
+          <w:szCs w:val="21"/>
+        </w:rPr>
+        <w:t>constructor</w:t>
+      </w:r>
+      <w:r>
+        <w:rPr>
+          <w:rFonts w:ascii="Consolas" w:eastAsia="Times New Roman" w:hAnsi="Consolas" w:cs="Times New Roman"/>
+          <w:color w:val="D4D4D4"/>
+          <w:sz w:val="21"/>
+          <w:szCs w:val="21"/>
+        </w:rPr>
+        <w:t>(</w:t>
+      </w:r>
+      <w:r>
+        <w:rPr>
+          <w:rFonts w:ascii="Consolas" w:eastAsia="Times New Roman" w:hAnsi="Consolas" w:cs="Times New Roman"/>
+          <w:color w:val="9CDCFE"/>
+          <w:sz w:val="21"/>
+          <w:szCs w:val="21"/>
+        </w:rPr>
+        <w:t>data</w:t>
+      </w:r>
+      <w:r>
+        <w:rPr>
+          <w:rFonts w:ascii="Consolas" w:eastAsia="Times New Roman" w:hAnsi="Consolas" w:cs="Times New Roman"/>
+          <w:color w:val="D4D4D4"/>
+          <w:sz w:val="21"/>
+          <w:szCs w:val="21"/>
+        </w:rPr>
+        <w:t xml:space="preserve">, </w:t>
+      </w:r>
+      <w:r>
+        <w:rPr>
+          <w:rFonts w:ascii="Consolas" w:eastAsia="Times New Roman" w:hAnsi="Consolas" w:cs="Times New Roman"/>
+          <w:color w:val="9CDCFE"/>
+          <w:sz w:val="21"/>
+          <w:szCs w:val="21"/>
+        </w:rPr>
+        <w:t>quantidade</w:t>
+      </w:r>
+      <w:r>
+        <w:rPr>
+          <w:rFonts w:ascii="Consolas" w:eastAsia="Times New Roman" w:hAnsi="Consolas" w:cs="Times New Roman"/>
+          <w:color w:val="D4D4D4"/>
+          <w:sz w:val="21"/>
+          <w:szCs w:val="21"/>
+        </w:rPr>
+        <w:t xml:space="preserve">, </w:t>
+      </w:r>
+      <w:r>
+        <w:rPr>
+          <w:rFonts w:ascii="Consolas" w:eastAsia="Times New Roman" w:hAnsi="Consolas" w:cs="Times New Roman"/>
+          <w:color w:val="9CDCFE"/>
+          <w:sz w:val="21"/>
+          <w:szCs w:val="21"/>
+        </w:rPr>
+        <w:t>valor</w:t>
+      </w:r>
+      <w:r>
+        <w:rPr>
+          <w:rFonts w:ascii="Consolas" w:eastAsia="Times New Roman" w:hAnsi="Consolas" w:cs="Times New Roman"/>
+          <w:color w:val="D4D4D4"/>
+          <w:sz w:val="21"/>
+          <w:szCs w:val="21"/>
+        </w:rPr>
+        <w:t>) {</w:t>
+      </w:r>
+    </w:p>
+    <w:p>
+      <w:pPr>
+        <w:shd w:val="clear" w:color="auto" w:fill="1E1E1E"/>
+        <w:spacing w:after="0" w:line="285" w:lineRule="atLeast"/>
+        <w:rPr>
+          <w:rFonts w:ascii="Consolas" w:eastAsia="Times New Roman" w:hAnsi="Consolas" w:cs="Times New Roman"/>
+          <w:color w:val="D4D4D4"/>
+          <w:sz w:val="21"/>
+          <w:szCs w:val="21"/>
+        </w:rPr>
+      </w:pPr>
+      <w:r>
+        <w:rPr>
+          <w:rFonts w:ascii="Consolas" w:eastAsia="Times New Roman" w:hAnsi="Consolas" w:cs="Times New Roman"/>
+          <w:color w:val="D4D4D4"/>
+          <w:sz w:val="21"/>
+          <w:szCs w:val="21"/>
+        </w:rPr>
+        <w:t xml:space="preserve">    </w:t>
+      </w:r>
+      <w:r>
+        <w:rPr>
+          <w:rFonts w:ascii="Consolas" w:eastAsia="Times New Roman" w:hAnsi="Consolas" w:cs="Times New Roman"/>
+          <w:color w:val="569CD6"/>
+          <w:sz w:val="21"/>
+          <w:szCs w:val="21"/>
+        </w:rPr>
+        <w:t>this</w:t>
+      </w:r>
+      <w:r>
+        <w:rPr>
+          <w:rFonts w:ascii="Consolas" w:eastAsia="Times New Roman" w:hAnsi="Consolas" w:cs="Times New Roman"/>
+          <w:color w:val="D4D4D4"/>
+          <w:sz w:val="21"/>
+          <w:szCs w:val="21"/>
+        </w:rPr>
+        <w:t>.</w:t>
+      </w:r>
+      <w:r>
+        <w:rPr>
+          <w:rFonts w:ascii="Consolas" w:eastAsia="Times New Roman" w:hAnsi="Consolas" w:cs="Times New Roman"/>
+          <w:color w:val="9CDCFE"/>
+          <w:sz w:val="21"/>
+          <w:szCs w:val="21"/>
+        </w:rPr>
+        <w:t>#data</w:t>
+      </w:r>
+      <w:r>
+        <w:rPr>
+          <w:rFonts w:ascii="Consolas" w:eastAsia="Times New Roman" w:hAnsi="Consolas" w:cs="Times New Roman"/>
+          <w:color w:val="D4D4D4"/>
+          <w:sz w:val="21"/>
+          <w:szCs w:val="21"/>
+        </w:rPr>
+        <w:t xml:space="preserve"> = </w:t>
+      </w:r>
+      <w:r>
+        <w:rPr>
+          <w:rFonts w:ascii="Consolas" w:eastAsia="Times New Roman" w:hAnsi="Consolas" w:cs="Times New Roman"/>
+          <w:color w:val="9CDCFE"/>
+          <w:sz w:val="21"/>
+          <w:szCs w:val="21"/>
+        </w:rPr>
+        <w:t>data</w:t>
+      </w:r>
+      <w:r>
+        <w:rPr>
+          <w:rFonts w:ascii="Consolas" w:eastAsia="Times New Roman" w:hAnsi="Consolas" w:cs="Times New Roman"/>
+          <w:color w:val="D4D4D4"/>
+          <w:sz w:val="21"/>
+          <w:szCs w:val="21"/>
+        </w:rPr>
+        <w:t>;</w:t>
+      </w:r>
+    </w:p>
+    <w:p>
+      <w:pPr>
+        <w:shd w:val="clear" w:color="auto" w:fill="1E1E1E"/>
+        <w:spacing w:after="0" w:line="285" w:lineRule="atLeast"/>
+        <w:rPr>
+          <w:rFonts w:ascii="Consolas" w:eastAsia="Times New Roman" w:hAnsi="Consolas" w:cs="Times New Roman"/>
+          <w:color w:val="D4D4D4"/>
+          <w:sz w:val="21"/>
+          <w:szCs w:val="21"/>
+        </w:rPr>
+      </w:pPr>
+      <w:r>
+        <w:rPr>
+          <w:rFonts w:ascii="Consolas" w:eastAsia="Times New Roman" w:hAnsi="Consolas" w:cs="Times New Roman"/>
+          <w:color w:val="D4D4D4"/>
+          <w:sz w:val="21"/>
+          <w:szCs w:val="21"/>
+        </w:rPr>
+        <w:t xml:space="preserve">    </w:t>
+      </w:r>
+      <w:r>
+        <w:rPr>
+          <w:rFonts w:ascii="Consolas" w:eastAsia="Times New Roman" w:hAnsi="Consolas" w:cs="Times New Roman"/>
+          <w:color w:val="569CD6"/>
+          <w:sz w:val="21"/>
+          <w:szCs w:val="21"/>
+        </w:rPr>
+        <w:t>this</w:t>
+      </w:r>
+      <w:r>
+        <w:rPr>
+          <w:rFonts w:ascii="Consolas" w:eastAsia="Times New Roman" w:hAnsi="Consolas" w:cs="Times New Roman"/>
+          <w:color w:val="D4D4D4"/>
+          <w:sz w:val="21"/>
+          <w:szCs w:val="21"/>
+        </w:rPr>
+        <w:t>.</w:t>
+      </w:r>
+      <w:r>
+        <w:rPr>
+          <w:rFonts w:ascii="Consolas" w:eastAsia="Times New Roman" w:hAnsi="Consolas" w:cs="Times New Roman"/>
+          <w:color w:val="9CDCFE"/>
+          <w:sz w:val="21"/>
+          <w:szCs w:val="21"/>
+        </w:rPr>
+        <w:t>#quantidade</w:t>
+      </w:r>
+      <w:r>
+        <w:rPr>
+          <w:rFonts w:ascii="Consolas" w:eastAsia="Times New Roman" w:hAnsi="Consolas" w:cs="Times New Roman"/>
+          <w:color w:val="D4D4D4"/>
+          <w:sz w:val="21"/>
+          <w:szCs w:val="21"/>
+        </w:rPr>
+        <w:t xml:space="preserve"> = </w:t>
+      </w:r>
+      <w:r>
+        <w:rPr>
+          <w:rFonts w:ascii="Consolas" w:eastAsia="Times New Roman" w:hAnsi="Consolas" w:cs="Times New Roman"/>
+          <w:color w:val="9CDCFE"/>
+          <w:sz w:val="21"/>
+          <w:szCs w:val="21"/>
+        </w:rPr>
+        <w:t>quantidade</w:t>
+      </w:r>
+      <w:r>
+        <w:rPr>
+          <w:rFonts w:ascii="Consolas" w:eastAsia="Times New Roman" w:hAnsi="Consolas" w:cs="Times New Roman"/>
+          <w:color w:val="D4D4D4"/>
+          <w:sz w:val="21"/>
+          <w:szCs w:val="21"/>
+        </w:rPr>
+        <w:t>;</w:t>
+      </w:r>
+    </w:p>
+    <w:p>
+      <w:pPr>
+        <w:shd w:val="clear" w:color="auto" w:fill="1E1E1E"/>
+        <w:spacing w:after="0" w:line="285" w:lineRule="atLeast"/>
+        <w:rPr>
+          <w:rFonts w:ascii="Consolas" w:eastAsia="Times New Roman" w:hAnsi="Consolas" w:cs="Times New Roman"/>
+          <w:color w:val="D4D4D4"/>
+          <w:sz w:val="21"/>
+          <w:szCs w:val="21"/>
+        </w:rPr>
+      </w:pPr>
+      <w:r>
+        <w:rPr>
+          <w:rFonts w:ascii="Consolas" w:eastAsia="Times New Roman" w:hAnsi="Consolas" w:cs="Times New Roman"/>
+          <w:color w:val="D4D4D4"/>
+          <w:sz w:val="21"/>
+          <w:szCs w:val="21"/>
+        </w:rPr>
+        <w:t xml:space="preserve">    </w:t>
+      </w:r>
+      <w:r>
+        <w:rPr>
+          <w:rFonts w:ascii="Consolas" w:eastAsia="Times New Roman" w:hAnsi="Consolas" w:cs="Times New Roman"/>
+          <w:color w:val="569CD6"/>
+          <w:sz w:val="21"/>
+          <w:szCs w:val="21"/>
+        </w:rPr>
+        <w:t>this</w:t>
+      </w:r>
+      <w:r>
+        <w:rPr>
+          <w:rFonts w:ascii="Consolas" w:eastAsia="Times New Roman" w:hAnsi="Consolas" w:cs="Times New Roman"/>
+          <w:color w:val="D4D4D4"/>
+          <w:sz w:val="21"/>
+          <w:szCs w:val="21"/>
+        </w:rPr>
+        <w:t>.</w:t>
+      </w:r>
+      <w:r>
+        <w:rPr>
+          <w:rFonts w:ascii="Consolas" w:eastAsia="Times New Roman" w:hAnsi="Consolas" w:cs="Times New Roman"/>
+          <w:color w:val="9CDCFE"/>
+          <w:sz w:val="21"/>
+          <w:szCs w:val="21"/>
+        </w:rPr>
+        <w:t>#valor</w:t>
+      </w:r>
+      <w:r>
+        <w:rPr>
+          <w:rFonts w:ascii="Consolas" w:eastAsia="Times New Roman" w:hAnsi="Consolas" w:cs="Times New Roman"/>
+          <w:color w:val="D4D4D4"/>
+          <w:sz w:val="21"/>
+          <w:szCs w:val="21"/>
+        </w:rPr>
+        <w:t xml:space="preserve"> = </w:t>
+      </w:r>
+      <w:r>
+        <w:rPr>
+          <w:rFonts w:ascii="Consolas" w:eastAsia="Times New Roman" w:hAnsi="Consolas" w:cs="Times New Roman"/>
+          <w:color w:val="9CDCFE"/>
+          <w:sz w:val="21"/>
+          <w:szCs w:val="21"/>
+        </w:rPr>
+        <w:t>valor</w:t>
+      </w:r>
+      <w:r>
+        <w:rPr>
+          <w:rFonts w:ascii="Consolas" w:eastAsia="Times New Roman" w:hAnsi="Consolas" w:cs="Times New Roman"/>
+          <w:color w:val="D4D4D4"/>
+          <w:sz w:val="21"/>
+          <w:szCs w:val="21"/>
+        </w:rPr>
+        <w:t>;</w:t>
+      </w:r>
+    </w:p>
+    <w:p>
+      <w:pPr>
+        <w:shd w:val="clear" w:color="auto" w:fill="1E1E1E"/>
+        <w:spacing w:after="0" w:line="285" w:lineRule="atLeast"/>
+        <w:rPr>
+          <w:rFonts w:ascii="Consolas" w:eastAsia="Times New Roman" w:hAnsi="Consolas" w:cs="Times New Roman"/>
+          <w:color w:val="D4D4D4"/>
+          <w:sz w:val="21"/>
+          <w:szCs w:val="21"/>
+        </w:rPr>
+      </w:pPr>
+      <w:r>
+        <w:rPr>
+          <w:rFonts w:ascii="Consolas" w:eastAsia="Times New Roman" w:hAnsi="Consolas" w:cs="Times New Roman"/>
+          <w:color w:val="D4D4D4"/>
+          <w:sz w:val="21"/>
+          <w:szCs w:val="21"/>
+        </w:rPr>
+        <w:t>  }</w:t>
+      </w:r>
+    </w:p>
+    <w:p>
+      <w:pPr>
+        <w:shd w:val="clear" w:color="auto" w:fill="1E1E1E"/>
+        <w:spacing w:after="0" w:line="285" w:lineRule="atLeast"/>
+        <w:rPr>
+          <w:rFonts w:ascii="Consolas" w:eastAsia="Times New Roman" w:hAnsi="Consolas" w:cs="Times New Roman"/>
+          <w:color w:val="D4D4D4"/>
+          <w:sz w:val="21"/>
+          <w:szCs w:val="21"/>
+        </w:rPr>
+      </w:pPr>
+      <w:r>
+        <w:rPr>
+          <w:rFonts w:ascii="Consolas" w:eastAsia="Times New Roman" w:hAnsi="Consolas" w:cs="Times New Roman"/>
+          <w:color w:val="D4D4D4"/>
+          <w:sz w:val="21"/>
+          <w:szCs w:val="21"/>
+        </w:rPr>
+        <w:t>}</w:t>
+      </w:r>
+    </w:p>
+    <w:p>
+      <w:pPr>
+        <w:shd w:val="clear" w:color="auto" w:fill="1E1E1E"/>
+        <w:spacing w:after="0" w:line="285" w:lineRule="atLeast"/>
+        <w:rPr>
+          <w:rFonts w:ascii="Consolas" w:eastAsia="Times New Roman" w:hAnsi="Consolas" w:cs="Times New Roman"/>
+          <w:color w:val="D4D4D4"/>
+          <w:sz w:val="21"/>
+          <w:szCs w:val="21"/>
+        </w:rPr>
+      </w:pPr>
+    </w:p>
+    <w:p>
+      <w:pPr>
+        <w:shd w:val="clear" w:color="auto" w:fill="1E1E1E"/>
+        <w:spacing w:after="0" w:line="285" w:lineRule="atLeast"/>
+        <w:rPr>
+          <w:rFonts w:ascii="Consolas" w:eastAsia="Times New Roman" w:hAnsi="Consolas" w:cs="Times New Roman"/>
+          <w:color w:val="D4D4D4"/>
+          <w:sz w:val="21"/>
+          <w:szCs w:val="21"/>
+        </w:rPr>
+      </w:pPr>
+      <w:r>
+        <w:rPr>
+          <w:rFonts w:ascii="Consolas" w:eastAsia="Times New Roman" w:hAnsi="Consolas" w:cs="Times New Roman"/>
+          <w:color w:val="6A9955"/>
+          <w:sz w:val="21"/>
+          <w:szCs w:val="21"/>
+        </w:rPr>
+        <w:t>// Módulo do APP</w:t>
+      </w:r>
+    </w:p>
+    <w:p>
+      <w:pPr>
+        <w:shd w:val="clear" w:color="auto" w:fill="1E1E1E"/>
+        <w:spacing w:after="0" w:line="285" w:lineRule="atLeast"/>
+        <w:rPr>
+          <w:rFonts w:ascii="Consolas" w:eastAsia="Times New Roman" w:hAnsi="Consolas" w:cs="Times New Roman"/>
+          <w:color w:val="D4D4D4"/>
+          <w:sz w:val="21"/>
+          <w:szCs w:val="21"/>
+        </w:rPr>
+      </w:pPr>
+      <w:r>
+        <w:rPr>
+          <w:rFonts w:ascii="Consolas" w:eastAsia="Times New Roman" w:hAnsi="Consolas" w:cs="Times New Roman"/>
+          <w:color w:val="C586C0"/>
+          <w:sz w:val="21"/>
+          <w:szCs w:val="21"/>
+        </w:rPr>
+        <w:t>import</w:t>
+      </w:r>
+      <w:r>
+        <w:rPr>
+          <w:rFonts w:ascii="Consolas" w:eastAsia="Times New Roman" w:hAnsi="Consolas" w:cs="Times New Roman"/>
+          <w:color w:val="D4D4D4"/>
+          <w:sz w:val="21"/>
+          <w:szCs w:val="21"/>
+        </w:rPr>
+        <w:t xml:space="preserve"> { </w:t>
+      </w:r>
+      <w:r>
+        <w:rPr>
+          <w:rFonts w:ascii="Consolas" w:eastAsia="Times New Roman" w:hAnsi="Consolas" w:cs="Times New Roman"/>
+          <w:color w:val="9CDCFE"/>
+          <w:sz w:val="21"/>
+          <w:szCs w:val="21"/>
+        </w:rPr>
+        <w:t>Negociacao</w:t>
+      </w:r>
+      <w:r>
+        <w:rPr>
+          <w:rFonts w:ascii="Consolas" w:eastAsia="Times New Roman" w:hAnsi="Consolas" w:cs="Times New Roman"/>
+          <w:color w:val="D4D4D4"/>
+          <w:sz w:val="21"/>
+          <w:szCs w:val="21"/>
+        </w:rPr>
+        <w:t xml:space="preserve"> } </w:t>
+      </w:r>
+      <w:r>
+        <w:rPr>
+          <w:rFonts w:ascii="Consolas" w:eastAsia="Times New Roman" w:hAnsi="Consolas" w:cs="Times New Roman"/>
+          <w:color w:val="C586C0"/>
+          <w:sz w:val="21"/>
+          <w:szCs w:val="21"/>
+        </w:rPr>
+        <w:t>from</w:t>
+      </w:r>
+      <w:r>
+        <w:rPr>
+          <w:rFonts w:ascii="Consolas" w:eastAsia="Times New Roman" w:hAnsi="Consolas" w:cs="Times New Roman"/>
+          <w:color w:val="D4D4D4"/>
+          <w:sz w:val="21"/>
+          <w:szCs w:val="21"/>
+        </w:rPr>
+        <w:t xml:space="preserve"> </w:t>
+      </w:r>
+      <w:r>
+        <w:rPr>
+          <w:rFonts w:ascii="Consolas" w:eastAsia="Times New Roman" w:hAnsi="Consolas" w:cs="Times New Roman"/>
+          <w:color w:val="CE9178"/>
+          <w:sz w:val="21"/>
+          <w:szCs w:val="21"/>
+        </w:rPr>
+        <w:t>"./models/negociacao.js"</w:t>
+      </w:r>
+      <w:r>
+        <w:rPr>
+          <w:rFonts w:ascii="Consolas" w:eastAsia="Times New Roman" w:hAnsi="Consolas" w:cs="Times New Roman"/>
+          <w:color w:val="D4D4D4"/>
+          <w:sz w:val="21"/>
+          <w:szCs w:val="21"/>
+        </w:rPr>
+        <w:t>;</w:t>
+      </w:r>
+    </w:p>
+    <w:p>
+      <w:pPr>
+        <w:shd w:val="clear" w:color="auto" w:fill="1E1E1E"/>
+        <w:spacing w:after="0" w:line="285" w:lineRule="atLeast"/>
+        <w:rPr>
+          <w:rFonts w:ascii="Consolas" w:eastAsia="Times New Roman" w:hAnsi="Consolas" w:cs="Times New Roman"/>
+          <w:color w:val="D4D4D4"/>
+          <w:sz w:val="21"/>
+          <w:szCs w:val="21"/>
+        </w:rPr>
+      </w:pPr>
+    </w:p>
+    <w:p>
+      <w:pPr>
+        <w:shd w:val="clear" w:color="auto" w:fill="1E1E1E"/>
+        <w:spacing w:after="0" w:line="285" w:lineRule="atLeast"/>
+        <w:rPr>
+          <w:rFonts w:ascii="Consolas" w:eastAsia="Times New Roman" w:hAnsi="Consolas" w:cs="Times New Roman"/>
+          <w:color w:val="D4D4D4"/>
+          <w:sz w:val="21"/>
+          <w:szCs w:val="21"/>
+          <w:lang w:val="en-US"/>
+        </w:rPr>
+      </w:pPr>
+      <w:r>
+        <w:rPr>
+          <w:rFonts w:ascii="Consolas" w:eastAsia="Times New Roman" w:hAnsi="Consolas" w:cs="Times New Roman"/>
+          <w:color w:val="569CD6"/>
+          <w:sz w:val="21"/>
+          <w:szCs w:val="21"/>
+          <w:lang w:val="en-US"/>
+        </w:rPr>
+        <w:t>const</w:t>
+      </w:r>
+      <w:r>
+        <w:rPr>
+          <w:rFonts w:ascii="Consolas" w:eastAsia="Times New Roman" w:hAnsi="Consolas" w:cs="Times New Roman"/>
+          <w:color w:val="D4D4D4"/>
+          <w:sz w:val="21"/>
+          <w:szCs w:val="21"/>
+          <w:lang w:val="en-US"/>
+        </w:rPr>
+        <w:t xml:space="preserve"> </w:t>
+      </w:r>
+      <w:r>
+        <w:rPr>
+          <w:rFonts w:ascii="Consolas" w:eastAsia="Times New Roman" w:hAnsi="Consolas" w:cs="Times New Roman"/>
+          <w:color w:val="4FC1FF"/>
+          <w:sz w:val="21"/>
+          <w:szCs w:val="21"/>
+          <w:lang w:val="en-US"/>
+        </w:rPr>
+        <w:t>negociacao</w:t>
+      </w:r>
+      <w:r>
+        <w:rPr>
+          <w:rFonts w:ascii="Consolas" w:eastAsia="Times New Roman" w:hAnsi="Consolas" w:cs="Times New Roman"/>
+          <w:color w:val="D4D4D4"/>
+          <w:sz w:val="21"/>
+          <w:szCs w:val="21"/>
+          <w:lang w:val="en-US"/>
+        </w:rPr>
+        <w:t xml:space="preserve"> = </w:t>
+      </w:r>
+      <w:r>
+        <w:rPr>
+          <w:rFonts w:ascii="Consolas" w:eastAsia="Times New Roman" w:hAnsi="Consolas" w:cs="Times New Roman"/>
+          <w:color w:val="569CD6"/>
+          <w:sz w:val="21"/>
+          <w:szCs w:val="21"/>
+          <w:lang w:val="en-US"/>
+        </w:rPr>
+        <w:t>new</w:t>
+      </w:r>
+      <w:r>
+        <w:rPr>
+          <w:rFonts w:ascii="Consolas" w:eastAsia="Times New Roman" w:hAnsi="Consolas" w:cs="Times New Roman"/>
+          <w:color w:val="D4D4D4"/>
+          <w:sz w:val="21"/>
+          <w:szCs w:val="21"/>
+          <w:lang w:val="en-US"/>
+        </w:rPr>
+        <w:t xml:space="preserve"> </w:t>
+      </w:r>
+      <w:r>
+        <w:rPr>
+          <w:rFonts w:ascii="Consolas" w:eastAsia="Times New Roman" w:hAnsi="Consolas" w:cs="Times New Roman"/>
+          <w:color w:val="4EC9B0"/>
+          <w:sz w:val="21"/>
+          <w:szCs w:val="21"/>
+          <w:lang w:val="en-US"/>
+        </w:rPr>
+        <w:t>Negociacao</w:t>
+      </w:r>
+      <w:r>
+        <w:rPr>
+          <w:rFonts w:ascii="Consolas" w:eastAsia="Times New Roman" w:hAnsi="Consolas" w:cs="Times New Roman"/>
+          <w:color w:val="D4D4D4"/>
+          <w:sz w:val="21"/>
+          <w:szCs w:val="21"/>
+          <w:lang w:val="en-US"/>
+        </w:rPr>
+        <w:t>(</w:t>
+      </w:r>
+      <w:r>
+        <w:rPr>
+          <w:rFonts w:ascii="Consolas" w:eastAsia="Times New Roman" w:hAnsi="Consolas" w:cs="Times New Roman"/>
+          <w:color w:val="569CD6"/>
+          <w:sz w:val="21"/>
+          <w:szCs w:val="21"/>
+          <w:lang w:val="en-US"/>
+        </w:rPr>
+        <w:t>new</w:t>
+      </w:r>
+      <w:r>
+        <w:rPr>
+          <w:rFonts w:ascii="Consolas" w:eastAsia="Times New Roman" w:hAnsi="Consolas" w:cs="Times New Roman"/>
+          <w:color w:val="D4D4D4"/>
+          <w:sz w:val="21"/>
+          <w:szCs w:val="21"/>
+          <w:lang w:val="en-US"/>
+        </w:rPr>
+        <w:t xml:space="preserve"> </w:t>
+      </w:r>
+      <w:r>
+        <w:rPr>
+          <w:rFonts w:ascii="Consolas" w:eastAsia="Times New Roman" w:hAnsi="Consolas" w:cs="Times New Roman"/>
+          <w:color w:val="4EC9B0"/>
+          <w:sz w:val="21"/>
+          <w:szCs w:val="21"/>
+          <w:lang w:val="en-US"/>
+        </w:rPr>
+        <w:t>Date</w:t>
+      </w:r>
+      <w:r>
+        <w:rPr>
+          <w:rFonts w:ascii="Consolas" w:eastAsia="Times New Roman" w:hAnsi="Consolas" w:cs="Times New Roman"/>
+          <w:color w:val="D4D4D4"/>
+          <w:sz w:val="21"/>
+          <w:szCs w:val="21"/>
+          <w:lang w:val="en-US"/>
+        </w:rPr>
+        <w:t xml:space="preserve">(), </w:t>
+      </w:r>
+      <w:r>
+        <w:rPr>
+          <w:rFonts w:ascii="Consolas" w:eastAsia="Times New Roman" w:hAnsi="Consolas" w:cs="Times New Roman"/>
+          <w:color w:val="B5CEA8"/>
+          <w:sz w:val="21"/>
+          <w:szCs w:val="21"/>
+          <w:lang w:val="en-US"/>
+        </w:rPr>
+        <w:t>10</w:t>
+      </w:r>
+      <w:r>
+        <w:rPr>
+          <w:rFonts w:ascii="Consolas" w:eastAsia="Times New Roman" w:hAnsi="Consolas" w:cs="Times New Roman"/>
+          <w:color w:val="D4D4D4"/>
+          <w:sz w:val="21"/>
+          <w:szCs w:val="21"/>
+          <w:lang w:val="en-US"/>
+        </w:rPr>
+        <w:t xml:space="preserve">, </w:t>
+      </w:r>
+      <w:r>
+        <w:rPr>
+          <w:rFonts w:ascii="Consolas" w:eastAsia="Times New Roman" w:hAnsi="Consolas" w:cs="Times New Roman"/>
+          <w:color w:val="B5CEA8"/>
+          <w:sz w:val="21"/>
+          <w:szCs w:val="21"/>
+          <w:lang w:val="en-US"/>
+        </w:rPr>
+        <w:t>100</w:t>
+      </w:r>
+      <w:r>
+        <w:rPr>
+          <w:rFonts w:ascii="Consolas" w:eastAsia="Times New Roman" w:hAnsi="Consolas" w:cs="Times New Roman"/>
+          <w:color w:val="D4D4D4"/>
+          <w:sz w:val="21"/>
+          <w:szCs w:val="21"/>
+          <w:lang w:val="en-US"/>
+        </w:rPr>
+        <w:t>);</w:t>
+      </w:r>
+    </w:p>
+    <w:p>
+      <w:pPr>
+        <w:shd w:val="clear" w:color="auto" w:fill="1E1E1E"/>
+        <w:spacing w:after="0" w:line="285" w:lineRule="atLeast"/>
+        <w:rPr>
+          <w:rFonts w:ascii="Consolas" w:eastAsia="Times New Roman" w:hAnsi="Consolas" w:cs="Times New Roman"/>
+          <w:color w:val="D4D4D4"/>
+          <w:sz w:val="21"/>
+          <w:szCs w:val="21"/>
+        </w:rPr>
+      </w:pPr>
+      <w:r>
+        <w:rPr>
+          <w:rFonts w:ascii="Consolas" w:eastAsia="Times New Roman" w:hAnsi="Consolas" w:cs="Times New Roman"/>
+          <w:color w:val="9CDCFE"/>
+          <w:sz w:val="21"/>
+          <w:szCs w:val="21"/>
+        </w:rPr>
+        <w:lastRenderedPageBreak/>
+        <w:t>console</w:t>
+      </w:r>
+      <w:r>
+        <w:rPr>
+          <w:rFonts w:ascii="Consolas" w:eastAsia="Times New Roman" w:hAnsi="Consolas" w:cs="Times New Roman"/>
+          <w:color w:val="D4D4D4"/>
+          <w:sz w:val="21"/>
+          <w:szCs w:val="21"/>
+        </w:rPr>
+        <w:t>.</w:t>
+      </w:r>
+      <w:r>
+        <w:rPr>
+          <w:rFonts w:ascii="Consolas" w:eastAsia="Times New Roman" w:hAnsi="Consolas" w:cs="Times New Roman"/>
+          <w:color w:val="DCDCAA"/>
+          <w:sz w:val="21"/>
+          <w:szCs w:val="21"/>
+        </w:rPr>
+        <w:t>log</w:t>
+      </w:r>
+      <w:r>
+        <w:rPr>
+          <w:rFonts w:ascii="Consolas" w:eastAsia="Times New Roman" w:hAnsi="Consolas" w:cs="Times New Roman"/>
+          <w:color w:val="D4D4D4"/>
+          <w:sz w:val="21"/>
+          <w:szCs w:val="21"/>
+        </w:rPr>
+        <w:t>(</w:t>
+      </w:r>
+      <w:r>
+        <w:rPr>
+          <w:rFonts w:ascii="Consolas" w:eastAsia="Times New Roman" w:hAnsi="Consolas" w:cs="Times New Roman"/>
+          <w:color w:val="4FC1FF"/>
+          <w:sz w:val="21"/>
+          <w:szCs w:val="21"/>
+        </w:rPr>
+        <w:t>negociacao</w:t>
+      </w:r>
+      <w:r>
+        <w:rPr>
+          <w:rFonts w:ascii="Consolas" w:eastAsia="Times New Roman" w:hAnsi="Consolas" w:cs="Times New Roman"/>
+          <w:color w:val="D4D4D4"/>
+          <w:sz w:val="21"/>
+          <w:szCs w:val="21"/>
+        </w:rPr>
+        <w:t>)</w:t>
+      </w:r>
+    </w:p>
+    <w:p>
+      <w:pPr>
+        <w:shd w:val="clear" w:color="auto" w:fill="1E1E1E"/>
+        <w:spacing w:after="0" w:line="285" w:lineRule="atLeast"/>
+        <w:rPr>
+          <w:rFonts w:ascii="Consolas" w:eastAsia="Times New Roman" w:hAnsi="Consolas" w:cs="Times New Roman"/>
+          <w:color w:val="D4D4D4"/>
+          <w:sz w:val="21"/>
+          <w:szCs w:val="21"/>
+        </w:rPr>
+      </w:pPr>
+    </w:p>
+    <w:p>
+      <w:pPr>
+        <w:shd w:val="clear" w:color="auto" w:fill="1E1E1E"/>
+        <w:spacing w:after="0" w:line="285" w:lineRule="atLeast"/>
+        <w:rPr>
+          <w:rFonts w:ascii="Consolas" w:eastAsia="Times New Roman" w:hAnsi="Consolas" w:cs="Times New Roman"/>
+          <w:color w:val="D4D4D4"/>
+          <w:sz w:val="21"/>
+          <w:szCs w:val="21"/>
+        </w:rPr>
+      </w:pPr>
+      <w:r>
+        <w:rPr>
+          <w:rFonts w:ascii="Consolas" w:eastAsia="Times New Roman" w:hAnsi="Consolas" w:cs="Times New Roman"/>
+          <w:color w:val="4FC1FF"/>
+          <w:sz w:val="21"/>
+          <w:szCs w:val="21"/>
+        </w:rPr>
+        <w:t>negociacao</w:t>
+      </w:r>
+      <w:r>
+        <w:rPr>
+          <w:rFonts w:ascii="Consolas" w:eastAsia="Times New Roman" w:hAnsi="Consolas" w:cs="Times New Roman"/>
+          <w:color w:val="D4D4D4"/>
+          <w:sz w:val="21"/>
+          <w:szCs w:val="21"/>
+        </w:rPr>
+        <w:t>.</w:t>
+      </w:r>
+      <w:r>
+        <w:rPr>
+          <w:rFonts w:ascii="Consolas" w:eastAsia="Times New Roman" w:hAnsi="Consolas" w:cs="Times New Roman"/>
+          <w:color w:val="9CDCFE"/>
+          <w:sz w:val="21"/>
+          <w:szCs w:val="21"/>
+        </w:rPr>
+        <w:t>quantidade</w:t>
+      </w:r>
+      <w:r>
+        <w:rPr>
+          <w:rFonts w:ascii="Consolas" w:eastAsia="Times New Roman" w:hAnsi="Consolas" w:cs="Times New Roman"/>
+          <w:color w:val="D4D4D4"/>
+          <w:sz w:val="21"/>
+          <w:szCs w:val="21"/>
+        </w:rPr>
+        <w:t xml:space="preserve"> = </w:t>
+      </w:r>
+      <w:r>
+        <w:rPr>
+          <w:rFonts w:ascii="Consolas" w:eastAsia="Times New Roman" w:hAnsi="Consolas" w:cs="Times New Roman"/>
+          <w:color w:val="B5CEA8"/>
+          <w:sz w:val="21"/>
+          <w:szCs w:val="21"/>
+        </w:rPr>
+        <w:t>1000</w:t>
+      </w:r>
+    </w:p>
+    <w:p>
+      <w:pPr>
+        <w:shd w:val="clear" w:color="auto" w:fill="1E1E1E"/>
+        <w:spacing w:after="0" w:line="285" w:lineRule="atLeast"/>
+        <w:rPr>
+          <w:rFonts w:ascii="Consolas" w:eastAsia="Times New Roman" w:hAnsi="Consolas" w:cs="Times New Roman"/>
+          <w:color w:val="D4D4D4"/>
+          <w:sz w:val="21"/>
+          <w:szCs w:val="21"/>
+        </w:rPr>
+      </w:pPr>
+      <w:r>
+        <w:rPr>
+          <w:rFonts w:ascii="Consolas" w:eastAsia="Times New Roman" w:hAnsi="Consolas" w:cs="Times New Roman"/>
+          <w:color w:val="9CDCFE"/>
+          <w:sz w:val="21"/>
+          <w:szCs w:val="21"/>
+        </w:rPr>
+        <w:t>console</w:t>
+      </w:r>
+      <w:r>
+        <w:rPr>
+          <w:rFonts w:ascii="Consolas" w:eastAsia="Times New Roman" w:hAnsi="Consolas" w:cs="Times New Roman"/>
+          <w:color w:val="D4D4D4"/>
+          <w:sz w:val="21"/>
+          <w:szCs w:val="21"/>
+        </w:rPr>
+        <w:t>.</w:t>
+      </w:r>
+      <w:r>
+        <w:rPr>
+          <w:rFonts w:ascii="Consolas" w:eastAsia="Times New Roman" w:hAnsi="Consolas" w:cs="Times New Roman"/>
+          <w:color w:val="DCDCAA"/>
+          <w:sz w:val="21"/>
+          <w:szCs w:val="21"/>
+        </w:rPr>
+        <w:t>log</w:t>
+      </w:r>
+      <w:r>
+        <w:rPr>
+          <w:rFonts w:ascii="Consolas" w:eastAsia="Times New Roman" w:hAnsi="Consolas" w:cs="Times New Roman"/>
+          <w:color w:val="D4D4D4"/>
+          <w:sz w:val="21"/>
+          <w:szCs w:val="21"/>
+        </w:rPr>
+        <w:t>(</w:t>
+      </w:r>
+      <w:r>
+        <w:rPr>
+          <w:rFonts w:ascii="Consolas" w:eastAsia="Times New Roman" w:hAnsi="Consolas" w:cs="Times New Roman"/>
+          <w:color w:val="4FC1FF"/>
+          <w:sz w:val="21"/>
+          <w:szCs w:val="21"/>
+        </w:rPr>
+        <w:t>negociacao</w:t>
+      </w:r>
+      <w:r>
+        <w:rPr>
+          <w:rFonts w:ascii="Consolas" w:eastAsia="Times New Roman" w:hAnsi="Consolas" w:cs="Times New Roman"/>
+          <w:color w:val="D4D4D4"/>
+          <w:sz w:val="21"/>
+          <w:szCs w:val="21"/>
+        </w:rPr>
+        <w:t>)</w:t>
+      </w:r>
+    </w:p>
+    <w:p>
+      <w:pPr>
+        <w:shd w:val="clear" w:color="auto" w:fill="1E1E1E"/>
+        <w:spacing w:after="0" w:line="285" w:lineRule="atLeast"/>
+        <w:rPr>
+          <w:rFonts w:ascii="Consolas" w:eastAsia="Times New Roman" w:hAnsi="Consolas" w:cs="Times New Roman"/>
+          <w:color w:val="D4D4D4"/>
+          <w:sz w:val="21"/>
+          <w:szCs w:val="21"/>
+        </w:rPr>
+      </w:pPr>
+    </w:p>
+    <w:p>
+      <w:pPr>
+        <w:spacing w:before="240" w:line="360" w:lineRule="auto"/>
+        <w:jc w:val="both"/>
+        <w:rPr>
+          <w:rFonts w:ascii="Times New Roman" w:hAnsi="Times New Roman" w:cs="Times New Roman"/>
+          <w:sz w:val="24"/>
+          <w:szCs w:val="24"/>
+        </w:rPr>
+      </w:pPr>
+      <w:r>
+        <w:rPr>
+          <w:rFonts w:ascii="Times New Roman" w:hAnsi="Times New Roman" w:cs="Times New Roman"/>
+          <w:sz w:val="24"/>
+          <w:szCs w:val="24"/>
+        </w:rPr>
+        <w:drawing>
+          <wp:inline distT="0" distB="0" distL="0" distR="0" wp14:anchorId="728E34FA" wp14:editId="549346A4">
+            <wp:extent cx="4639322" cy="905001"/>
+            <wp:effectExtent l="0" t="0" r="8890" b="9525"/>
+            <wp:docPr id="1" name="Imagem 1"/>
+            <wp:cNvGraphicFramePr>
+              <a:graphicFrameLocks xmlns:a="http://schemas.openxmlformats.org/drawingml/2006/main" noChangeAspect="1"/>
+            </wp:cNvGraphicFramePr>
+            <a:graphic xmlns:a="http://schemas.openxmlformats.org/drawingml/2006/main">
+              <a:graphicData uri="http://schemas.openxmlformats.org/drawingml/2006/picture">
+                <pic:pic xmlns:pic="http://schemas.openxmlformats.org/drawingml/2006/picture">
+                  <pic:nvPicPr>
+                    <pic:cNvPr id="1" name=""/>
+                    <pic:cNvPicPr/>
+                  </pic:nvPicPr>
+                  <pic:blipFill>
+                    <a:blip r:embed="rId5"/>
+                    <a:stretch>
+                      <a:fillRect/>
+                    </a:stretch>
+                  </pic:blipFill>
+                  <pic:spPr>
+                    <a:xfrm>
+                      <a:off x="0" y="0"/>
+                      <a:ext cx="4639322" cy="905001"/>
+                    </a:xfrm>
+                    <a:prstGeom prst="rect">
+                      <a:avLst/>
+                    </a:prstGeom>
+                  </pic:spPr>
+                </pic:pic>
+              </a:graphicData>
+            </a:graphic>
+          </wp:inline>
+        </w:drawing>
+      </w:r>
+    </w:p>
+    <w:p>
+      <w:pPr>
+        <w:pStyle w:val="PargrafodaLista"/>
+        <w:numPr>
+          <w:ilvl w:val="2"/>
+          <w:numId w:val="1"/>
+        </w:numPr>
+        <w:spacing w:line="360" w:lineRule="auto"/>
+        <w:jc w:val="both"/>
+        <w:rPr>
+          <w:rFonts w:ascii="Times New Roman" w:hAnsi="Times New Roman" w:cs="Times New Roman"/>
+          <w:sz w:val="24"/>
+          <w:szCs w:val="24"/>
+        </w:rPr>
+      </w:pPr>
+      <w:r>
+        <w:rPr>
+          <w:rFonts w:ascii="Times New Roman" w:hAnsi="Times New Roman" w:cs="Times New Roman"/>
+          <w:sz w:val="24"/>
+          <w:szCs w:val="24"/>
+        </w:rPr>
+        <w:t>O módulo do app é o que está vinculado a nossa aplicação web.</w:t>
       </w:r>
     </w:p>
     <w:sectPr>

</xml_diff>

<commit_message>
Configuração básica do compilador
Comecei a configuração, mas não vou terminar. Não funciona essa merda e já fiquei puto. Desde manhã tentando concertar esse krl e não vai. Depois volto nessa merda
</commit_message>
<xml_diff>
--- a/Front-end/Formação HTML && CSS3/TypeScript/Parte I - Evoluindo seu JavaScript/Anotações/TypeScript parte I – Evoluindo seu JavaScript.docx
+++ b/Front-end/Formação HTML && CSS3/TypeScript/Parte I - Evoluindo seu JavaScript/Anotações/TypeScript parte I – Evoluindo seu JavaScript.docx
@@ -12,6 +12,7 @@
           <w:szCs w:val="24"/>
         </w:rPr>
       </w:pPr>
+      <w:proofErr w:type="spellStart"/>
       <w:r>
         <w:rPr>
           <w:rFonts w:ascii="Times New Roman" w:hAnsi="Times New Roman" w:cs="Times New Roman"/>
@@ -21,7 +22,19 @@
           <w:szCs w:val="24"/>
           <w:u w:val="single"/>
         </w:rPr>
-        <w:t>TypeScript parte I – Evoluindo seu JavaScript</w:t>
+        <w:t>TypeScript</w:t>
+      </w:r>
+      <w:proofErr w:type="spellEnd"/>
+      <w:r>
+        <w:rPr>
+          <w:rFonts w:ascii="Times New Roman" w:hAnsi="Times New Roman" w:cs="Times New Roman"/>
+          <w:b/>
+          <w:bCs/>
+          <w:sz w:val="24"/>
+          <w:szCs w:val="24"/>
+          <w:u w:val="single"/>
+        </w:rPr>
+        <w:t xml:space="preserve"> parte I – Evoluindo seu JavaScript</w:t>
       </w:r>
     </w:p>
     <w:p>
@@ -50,7 +63,31 @@
           <w:szCs w:val="24"/>
           <w:u w:val="single"/>
         </w:rPr>
-        <w:t>Aula 1 – Porque usar TypeScript:</w:t>
+        <w:t xml:space="preserve">Aula 1 – Porque usar </w:t>
+      </w:r>
+      <w:proofErr w:type="spellStart"/>
+      <w:r>
+        <w:rPr>
+          <w:rFonts w:ascii="Times New Roman" w:hAnsi="Times New Roman" w:cs="Times New Roman"/>
+          <w:b/>
+          <w:bCs/>
+          <w:sz w:val="24"/>
+          <w:szCs w:val="24"/>
+          <w:u w:val="single"/>
+        </w:rPr>
+        <w:t>TypeScript</w:t>
+      </w:r>
+      <w:proofErr w:type="spellEnd"/>
+      <w:r>
+        <w:rPr>
+          <w:rFonts w:ascii="Times New Roman" w:hAnsi="Times New Roman" w:cs="Times New Roman"/>
+          <w:b/>
+          <w:bCs/>
+          <w:sz w:val="24"/>
+          <w:szCs w:val="24"/>
+          <w:u w:val="single"/>
+        </w:rPr>
+        <w:t>:</w:t>
       </w:r>
     </w:p>
     <w:p>
@@ -84,7 +121,61 @@
           <w:sz w:val="24"/>
           <w:szCs w:val="24"/>
         </w:rPr>
-        <w:t>A primeira coisa quando vamos codar em typescript é fazer a preparação do ambiente, ou seja, instalar node.js e depois dar um npm install no terminal dentro da pasta do projeto para instalar as dependências do server para rodar nossa aplicação.</w:t>
+        <w:t xml:space="preserve">A primeira coisa quando vamos codar em </w:t>
+      </w:r>
+      <w:proofErr w:type="spellStart"/>
+      <w:r>
+        <w:rPr>
+          <w:rFonts w:ascii="Times New Roman" w:hAnsi="Times New Roman" w:cs="Times New Roman"/>
+          <w:sz w:val="24"/>
+          <w:szCs w:val="24"/>
+        </w:rPr>
+        <w:t>typescript</w:t>
+      </w:r>
+      <w:proofErr w:type="spellEnd"/>
+      <w:r>
+        <w:rPr>
+          <w:rFonts w:ascii="Times New Roman" w:hAnsi="Times New Roman" w:cs="Times New Roman"/>
+          <w:sz w:val="24"/>
+          <w:szCs w:val="24"/>
+        </w:rPr>
+        <w:t xml:space="preserve"> é fazer a preparação do ambiente, ou seja, instalar node.js e depois dar um </w:t>
+      </w:r>
+      <w:proofErr w:type="spellStart"/>
+      <w:r>
+        <w:rPr>
+          <w:rFonts w:ascii="Times New Roman" w:hAnsi="Times New Roman" w:cs="Times New Roman"/>
+          <w:sz w:val="24"/>
+          <w:szCs w:val="24"/>
+        </w:rPr>
+        <w:t>npm</w:t>
+      </w:r>
+      <w:proofErr w:type="spellEnd"/>
+      <w:r>
+        <w:rPr>
+          <w:rFonts w:ascii="Times New Roman" w:hAnsi="Times New Roman" w:cs="Times New Roman"/>
+          <w:sz w:val="24"/>
+          <w:szCs w:val="24"/>
+        </w:rPr>
+        <w:t xml:space="preserve"> </w:t>
+      </w:r>
+      <w:proofErr w:type="spellStart"/>
+      <w:r>
+        <w:rPr>
+          <w:rFonts w:ascii="Times New Roman" w:hAnsi="Times New Roman" w:cs="Times New Roman"/>
+          <w:sz w:val="24"/>
+          <w:szCs w:val="24"/>
+        </w:rPr>
+        <w:t>install</w:t>
+      </w:r>
+      <w:proofErr w:type="spellEnd"/>
+      <w:r>
+        <w:rPr>
+          <w:rFonts w:ascii="Times New Roman" w:hAnsi="Times New Roman" w:cs="Times New Roman"/>
+          <w:sz w:val="24"/>
+          <w:szCs w:val="24"/>
+        </w:rPr>
+        <w:t xml:space="preserve"> no terminal dentro da pasta do projeto para instalar as dependências do server para rodar nossa aplicação.</w:t>
       </w:r>
     </w:p>
     <w:p>
@@ -102,13 +193,59 @@
           <w:szCs w:val="24"/>
         </w:rPr>
       </w:pPr>
-      <w:r>
-        <w:rPr>
-          <w:rFonts w:ascii="Times New Roman" w:hAnsi="Times New Roman" w:cs="Times New Roman"/>
-          <w:sz w:val="24"/>
-          <w:szCs w:val="24"/>
-        </w:rPr>
-        <w:t>Npm run server: Starta o server quando rodar o comando no terminal dentro da pasta do projeto.</w:t>
+      <w:proofErr w:type="spellStart"/>
+      <w:r>
+        <w:rPr>
+          <w:rFonts w:ascii="Times New Roman" w:hAnsi="Times New Roman" w:cs="Times New Roman"/>
+          <w:sz w:val="24"/>
+          <w:szCs w:val="24"/>
+        </w:rPr>
+        <w:t>Npm</w:t>
+      </w:r>
+      <w:proofErr w:type="spellEnd"/>
+      <w:r>
+        <w:rPr>
+          <w:rFonts w:ascii="Times New Roman" w:hAnsi="Times New Roman" w:cs="Times New Roman"/>
+          <w:sz w:val="24"/>
+          <w:szCs w:val="24"/>
+        </w:rPr>
+        <w:t xml:space="preserve"> </w:t>
+      </w:r>
+      <w:proofErr w:type="spellStart"/>
+      <w:r>
+        <w:rPr>
+          <w:rFonts w:ascii="Times New Roman" w:hAnsi="Times New Roman" w:cs="Times New Roman"/>
+          <w:sz w:val="24"/>
+          <w:szCs w:val="24"/>
+        </w:rPr>
+        <w:t>run</w:t>
+      </w:r>
+      <w:proofErr w:type="spellEnd"/>
+      <w:r>
+        <w:rPr>
+          <w:rFonts w:ascii="Times New Roman" w:hAnsi="Times New Roman" w:cs="Times New Roman"/>
+          <w:sz w:val="24"/>
+          <w:szCs w:val="24"/>
+        </w:rPr>
+        <w:t xml:space="preserve"> server: </w:t>
+      </w:r>
+      <w:proofErr w:type="spellStart"/>
+      <w:r>
+        <w:rPr>
+          <w:rFonts w:ascii="Times New Roman" w:hAnsi="Times New Roman" w:cs="Times New Roman"/>
+          <w:sz w:val="24"/>
+          <w:szCs w:val="24"/>
+        </w:rPr>
+        <w:t>Starta</w:t>
+      </w:r>
+      <w:proofErr w:type="spellEnd"/>
+      <w:r>
+        <w:rPr>
+          <w:rFonts w:ascii="Times New Roman" w:hAnsi="Times New Roman" w:cs="Times New Roman"/>
+          <w:sz w:val="24"/>
+          <w:szCs w:val="24"/>
+        </w:rPr>
+        <w:t xml:space="preserve"> o server quando rodar o comando no terminal dentro da pasta do projeto.</w:t>
       </w:r>
     </w:p>
     <w:p>
@@ -303,6 +440,7 @@
           <w:szCs w:val="21"/>
         </w:rPr>
       </w:pPr>
+      <w:proofErr w:type="spellStart"/>
       <w:r>
         <w:rPr>
           <w:rFonts w:ascii="Consolas" w:eastAsia="Times New Roman" w:hAnsi="Consolas" w:cs="Times New Roman"/>
@@ -312,6 +450,7 @@
         </w:rPr>
         <w:t>export</w:t>
       </w:r>
+      <w:proofErr w:type="spellEnd"/>
       <w:r>
         <w:rPr>
           <w:rFonts w:ascii="Consolas" w:eastAsia="Times New Roman" w:hAnsi="Consolas" w:cs="Times New Roman"/>
@@ -321,6 +460,7 @@
         </w:rPr>
         <w:t xml:space="preserve"> </w:t>
       </w:r>
+      <w:proofErr w:type="spellStart"/>
       <w:r>
         <w:rPr>
           <w:rFonts w:ascii="Consolas" w:eastAsia="Times New Roman" w:hAnsi="Consolas" w:cs="Times New Roman"/>
@@ -330,6 +470,7 @@
         </w:rPr>
         <w:t>class</w:t>
       </w:r>
+      <w:proofErr w:type="spellEnd"/>
       <w:r>
         <w:rPr>
           <w:rFonts w:ascii="Consolas" w:eastAsia="Times New Roman" w:hAnsi="Consolas" w:cs="Times New Roman"/>
@@ -339,6 +480,7 @@
         </w:rPr>
         <w:t xml:space="preserve"> </w:t>
       </w:r>
+      <w:proofErr w:type="spellStart"/>
       <w:r>
         <w:rPr>
           <w:rFonts w:ascii="Consolas" w:eastAsia="Times New Roman" w:hAnsi="Consolas" w:cs="Times New Roman"/>
@@ -348,6 +490,7 @@
         </w:rPr>
         <w:t>Negociacao</w:t>
       </w:r>
+      <w:proofErr w:type="spellEnd"/>
       <w:r>
         <w:rPr>
           <w:rFonts w:ascii="Consolas" w:eastAsia="Times New Roman" w:hAnsi="Consolas" w:cs="Times New Roman"/>
@@ -507,6 +650,8 @@
         </w:rPr>
         <w:t xml:space="preserve">  </w:t>
       </w:r>
+      <w:proofErr w:type="spellStart"/>
+      <w:proofErr w:type="gramStart"/>
       <w:r>
         <w:rPr>
           <w:rFonts w:ascii="Consolas" w:eastAsia="Times New Roman" w:hAnsi="Consolas" w:cs="Times New Roman"/>
@@ -516,6 +661,7 @@
         </w:rPr>
         <w:t>constructor</w:t>
       </w:r>
+      <w:proofErr w:type="spellEnd"/>
       <w:r>
         <w:rPr>
           <w:rFonts w:ascii="Consolas" w:eastAsia="Times New Roman" w:hAnsi="Consolas" w:cs="Times New Roman"/>
@@ -525,6 +671,7 @@
         </w:rPr>
         <w:t>(</w:t>
       </w:r>
+      <w:proofErr w:type="gramEnd"/>
       <w:r>
         <w:rPr>
           <w:rFonts w:ascii="Consolas" w:eastAsia="Times New Roman" w:hAnsi="Consolas" w:cs="Times New Roman"/>
@@ -600,6 +747,8 @@
         </w:rPr>
         <w:t xml:space="preserve">    </w:t>
       </w:r>
+      <w:proofErr w:type="spellStart"/>
+      <w:proofErr w:type="gramStart"/>
       <w:r>
         <w:rPr>
           <w:rFonts w:ascii="Consolas" w:eastAsia="Times New Roman" w:hAnsi="Consolas" w:cs="Times New Roman"/>
@@ -609,6 +758,7 @@
         </w:rPr>
         <w:t>this</w:t>
       </w:r>
+      <w:proofErr w:type="spellEnd"/>
       <w:r>
         <w:rPr>
           <w:rFonts w:ascii="Consolas" w:eastAsia="Times New Roman" w:hAnsi="Consolas" w:cs="Times New Roman"/>
@@ -625,7 +775,17 @@
           <w:sz w:val="21"/>
           <w:szCs w:val="21"/>
         </w:rPr>
-        <w:t>#data</w:t>
+        <w:t>#</w:t>
+      </w:r>
+      <w:proofErr w:type="gramEnd"/>
+      <w:r>
+        <w:rPr>
+          <w:rFonts w:ascii="Consolas" w:eastAsia="Times New Roman" w:hAnsi="Consolas" w:cs="Times New Roman"/>
+          <w:color w:val="9CDCFE"/>
+          <w:sz w:val="21"/>
+          <w:szCs w:val="21"/>
+        </w:rPr>
+        <w:t>data</w:t>
       </w:r>
       <w:r>
         <w:rPr>
@@ -675,6 +835,8 @@
         </w:rPr>
         <w:t xml:space="preserve">    </w:t>
       </w:r>
+      <w:proofErr w:type="spellStart"/>
+      <w:proofErr w:type="gramStart"/>
       <w:r>
         <w:rPr>
           <w:rFonts w:ascii="Consolas" w:eastAsia="Times New Roman" w:hAnsi="Consolas" w:cs="Times New Roman"/>
@@ -684,6 +846,7 @@
         </w:rPr>
         <w:t>this</w:t>
       </w:r>
+      <w:proofErr w:type="spellEnd"/>
       <w:r>
         <w:rPr>
           <w:rFonts w:ascii="Consolas" w:eastAsia="Times New Roman" w:hAnsi="Consolas" w:cs="Times New Roman"/>
@@ -700,7 +863,17 @@
           <w:sz w:val="21"/>
           <w:szCs w:val="21"/>
         </w:rPr>
-        <w:t>#quantidade</w:t>
+        <w:t>#</w:t>
+      </w:r>
+      <w:proofErr w:type="gramEnd"/>
+      <w:r>
+        <w:rPr>
+          <w:rFonts w:ascii="Consolas" w:eastAsia="Times New Roman" w:hAnsi="Consolas" w:cs="Times New Roman"/>
+          <w:color w:val="9CDCFE"/>
+          <w:sz w:val="21"/>
+          <w:szCs w:val="21"/>
+        </w:rPr>
+        <w:t>quantidade</w:t>
       </w:r>
       <w:r>
         <w:rPr>
@@ -750,6 +923,8 @@
         </w:rPr>
         <w:t xml:space="preserve">    </w:t>
       </w:r>
+      <w:proofErr w:type="spellStart"/>
+      <w:proofErr w:type="gramStart"/>
       <w:r>
         <w:rPr>
           <w:rFonts w:ascii="Consolas" w:eastAsia="Times New Roman" w:hAnsi="Consolas" w:cs="Times New Roman"/>
@@ -759,6 +934,7 @@
         </w:rPr>
         <w:t>this</w:t>
       </w:r>
+      <w:proofErr w:type="spellEnd"/>
       <w:r>
         <w:rPr>
           <w:rFonts w:ascii="Consolas" w:eastAsia="Times New Roman" w:hAnsi="Consolas" w:cs="Times New Roman"/>
@@ -775,7 +951,17 @@
           <w:sz w:val="21"/>
           <w:szCs w:val="21"/>
         </w:rPr>
-        <w:t>#valor</w:t>
+        <w:t>#</w:t>
+      </w:r>
+      <w:proofErr w:type="gramEnd"/>
+      <w:r>
+        <w:rPr>
+          <w:rFonts w:ascii="Consolas" w:eastAsia="Times New Roman" w:hAnsi="Consolas" w:cs="Times New Roman"/>
+          <w:color w:val="9CDCFE"/>
+          <w:sz w:val="21"/>
+          <w:szCs w:val="21"/>
+        </w:rPr>
+        <w:t>valor</w:t>
       </w:r>
       <w:r>
         <w:rPr>
@@ -907,8 +1093,19 @@
           <w:sz w:val="21"/>
           <w:szCs w:val="21"/>
         </w:rPr>
-        <w:t xml:space="preserve"> { </w:t>
-      </w:r>
+        <w:t xml:space="preserve"> </w:t>
+      </w:r>
+      <w:proofErr w:type="gramStart"/>
+      <w:r>
+        <w:rPr>
+          <w:rFonts w:ascii="Consolas" w:eastAsia="Times New Roman" w:hAnsi="Consolas" w:cs="Times New Roman"/>
+          <w:color w:val="D4D4D4"/>
+          <w:sz w:val="21"/>
+          <w:szCs w:val="21"/>
+        </w:rPr>
+        <w:t xml:space="preserve">{ </w:t>
+      </w:r>
+      <w:proofErr w:type="spellStart"/>
       <w:r>
         <w:rPr>
           <w:rFonts w:ascii="Consolas" w:eastAsia="Times New Roman" w:hAnsi="Consolas" w:cs="Times New Roman"/>
@@ -918,6 +1115,8 @@
         </w:rPr>
         <w:t>Negociacao</w:t>
       </w:r>
+      <w:proofErr w:type="spellEnd"/>
+      <w:proofErr w:type="gramEnd"/>
       <w:r>
         <w:rPr>
           <w:rFonts w:ascii="Consolas" w:eastAsia="Times New Roman" w:hAnsi="Consolas" w:cs="Times New Roman"/>
@@ -1008,6 +1207,7 @@
         </w:rPr>
         <w:t xml:space="preserve"> </w:t>
       </w:r>
+      <w:proofErr w:type="spellStart"/>
       <w:r>
         <w:rPr>
           <w:rFonts w:ascii="Consolas" w:eastAsia="Times New Roman" w:hAnsi="Consolas" w:cs="Times New Roman"/>
@@ -1018,6 +1218,7 @@
         </w:rPr>
         <w:t>negociacao</w:t>
       </w:r>
+      <w:proofErr w:type="spellEnd"/>
       <w:r>
         <w:rPr>
           <w:rFonts w:ascii="Consolas" w:eastAsia="Times New Roman" w:hAnsi="Consolas" w:cs="Times New Roman"/>
@@ -1048,6 +1249,8 @@
         </w:rPr>
         <w:t xml:space="preserve"> </w:t>
       </w:r>
+      <w:proofErr w:type="spellStart"/>
+      <w:proofErr w:type="gramStart"/>
       <w:r>
         <w:rPr>
           <w:rFonts w:ascii="Consolas" w:eastAsia="Times New Roman" w:hAnsi="Consolas" w:cs="Times New Roman"/>
@@ -1058,6 +1261,7 @@
         </w:rPr>
         <w:t>Negociacao</w:t>
       </w:r>
+      <w:proofErr w:type="spellEnd"/>
       <w:r>
         <w:rPr>
           <w:rFonts w:ascii="Consolas" w:eastAsia="Times New Roman" w:hAnsi="Consolas" w:cs="Times New Roman"/>
@@ -1068,6 +1272,7 @@
         </w:rPr>
         <w:t>(</w:t>
       </w:r>
+      <w:proofErr w:type="gramEnd"/>
       <w:r>
         <w:rPr>
           <w:rFonts w:ascii="Consolas" w:eastAsia="Times New Roman" w:hAnsi="Consolas" w:cs="Times New Roman"/>
@@ -1197,6 +1402,7 @@
         </w:rPr>
         <w:t>(</w:t>
       </w:r>
+      <w:proofErr w:type="spellStart"/>
       <w:r>
         <w:rPr>
           <w:rFonts w:ascii="Consolas" w:eastAsia="Times New Roman" w:hAnsi="Consolas" w:cs="Times New Roman"/>
@@ -1206,6 +1412,7 @@
         </w:rPr>
         <w:t>negociacao</w:t>
       </w:r>
+      <w:proofErr w:type="spellEnd"/>
       <w:r>
         <w:rPr>
           <w:rFonts w:ascii="Consolas" w:eastAsia="Times New Roman" w:hAnsi="Consolas" w:cs="Times New Roman"/>
@@ -1239,6 +1446,8 @@
           <w:szCs w:val="21"/>
         </w:rPr>
       </w:pPr>
+      <w:proofErr w:type="spellStart"/>
+      <w:proofErr w:type="gramStart"/>
       <w:r>
         <w:rPr>
           <w:rFonts w:ascii="Consolas" w:eastAsia="Times New Roman" w:hAnsi="Consolas" w:cs="Times New Roman"/>
@@ -1266,6 +1475,8 @@
         </w:rPr>
         <w:t>quantidade</w:t>
       </w:r>
+      <w:proofErr w:type="spellEnd"/>
+      <w:proofErr w:type="gramEnd"/>
       <w:r>
         <w:rPr>
           <w:rFonts w:ascii="Consolas" w:eastAsia="Times New Roman" w:hAnsi="Consolas" w:cs="Times New Roman"/>
@@ -1332,6 +1543,7 @@
         </w:rPr>
         <w:t>(</w:t>
       </w:r>
+      <w:proofErr w:type="spellStart"/>
       <w:r>
         <w:rPr>
           <w:rFonts w:ascii="Consolas" w:eastAsia="Times New Roman" w:hAnsi="Consolas" w:cs="Times New Roman"/>
@@ -1341,6 +1553,7 @@
         </w:rPr>
         <w:t>negociacao</w:t>
       </w:r>
+      <w:proofErr w:type="spellEnd"/>
       <w:r>
         <w:rPr>
           <w:rFonts w:ascii="Consolas" w:eastAsia="Times New Roman" w:hAnsi="Consolas" w:cs="Times New Roman"/>
@@ -1551,6 +1764,8 @@
         </w:rPr>
         <w:t>(</w:t>
       </w:r>
+      <w:proofErr w:type="spellStart"/>
+      <w:proofErr w:type="gramStart"/>
       <w:r>
         <w:rPr>
           <w:rFonts w:ascii="Consolas" w:eastAsia="Times New Roman" w:hAnsi="Consolas" w:cs="Times New Roman"/>
@@ -1560,6 +1775,7 @@
         </w:rPr>
         <w:t>negociacao</w:t>
       </w:r>
+      <w:proofErr w:type="spellEnd"/>
       <w:r>
         <w:rPr>
           <w:rFonts w:ascii="Consolas" w:eastAsia="Times New Roman" w:hAnsi="Consolas" w:cs="Times New Roman"/>
@@ -1576,7 +1792,17 @@
           <w:sz w:val="21"/>
           <w:szCs w:val="21"/>
         </w:rPr>
-        <w:t>#data</w:t>
+        <w:t>#</w:t>
+      </w:r>
+      <w:proofErr w:type="gramEnd"/>
+      <w:r>
+        <w:rPr>
+          <w:rFonts w:ascii="Consolas" w:eastAsia="Times New Roman" w:hAnsi="Consolas" w:cs="Times New Roman"/>
+          <w:color w:val="9CDCFE"/>
+          <w:sz w:val="21"/>
+          <w:szCs w:val="21"/>
+        </w:rPr>
+        <w:t>data</w:t>
       </w:r>
       <w:r>
         <w:rPr>
@@ -1686,7 +1912,79 @@
           <w:sz w:val="24"/>
           <w:szCs w:val="24"/>
         </w:rPr>
-        <w:t>Portanto precisamos criar getters para essas propriedades para que possamos visualizar elas, embora ainda não poderemos fazer alterações diretamente utilizando elas, pois são getters e não setters.</w:t>
+        <w:t xml:space="preserve">Portanto precisamos criar </w:t>
+      </w:r>
+      <w:proofErr w:type="spellStart"/>
+      <w:r>
+        <w:rPr>
+          <w:rFonts w:ascii="Times New Roman" w:hAnsi="Times New Roman" w:cs="Times New Roman"/>
+          <w:sz w:val="24"/>
+          <w:szCs w:val="24"/>
+        </w:rPr>
+        <w:t>getters</w:t>
+      </w:r>
+      <w:proofErr w:type="spellEnd"/>
+      <w:r>
+        <w:rPr>
+          <w:rFonts w:ascii="Times New Roman" w:hAnsi="Times New Roman" w:cs="Times New Roman"/>
+          <w:sz w:val="24"/>
+          <w:szCs w:val="24"/>
+        </w:rPr>
+        <w:t xml:space="preserve"> para essas propriedades para que possamos visualizar elas, embora ainda não poderemos fazer alterações diretamente </w:t>
+      </w:r>
+      <w:proofErr w:type="gramStart"/>
+      <w:r>
+        <w:rPr>
+          <w:rFonts w:ascii="Times New Roman" w:hAnsi="Times New Roman" w:cs="Times New Roman"/>
+          <w:sz w:val="24"/>
+          <w:szCs w:val="24"/>
+        </w:rPr>
+        <w:t>utilizando elas</w:t>
+      </w:r>
+      <w:proofErr w:type="gramEnd"/>
+      <w:r>
+        <w:rPr>
+          <w:rFonts w:ascii="Times New Roman" w:hAnsi="Times New Roman" w:cs="Times New Roman"/>
+          <w:sz w:val="24"/>
+          <w:szCs w:val="24"/>
+        </w:rPr>
+        <w:t xml:space="preserve">, pois são </w:t>
+      </w:r>
+      <w:proofErr w:type="spellStart"/>
+      <w:r>
+        <w:rPr>
+          <w:rFonts w:ascii="Times New Roman" w:hAnsi="Times New Roman" w:cs="Times New Roman"/>
+          <w:sz w:val="24"/>
+          <w:szCs w:val="24"/>
+        </w:rPr>
+        <w:t>getters</w:t>
+      </w:r>
+      <w:proofErr w:type="spellEnd"/>
+      <w:r>
+        <w:rPr>
+          <w:rFonts w:ascii="Times New Roman" w:hAnsi="Times New Roman" w:cs="Times New Roman"/>
+          <w:sz w:val="24"/>
+          <w:szCs w:val="24"/>
+        </w:rPr>
+        <w:t xml:space="preserve"> e não </w:t>
+      </w:r>
+      <w:proofErr w:type="spellStart"/>
+      <w:r>
+        <w:rPr>
+          <w:rFonts w:ascii="Times New Roman" w:hAnsi="Times New Roman" w:cs="Times New Roman"/>
+          <w:sz w:val="24"/>
+          <w:szCs w:val="24"/>
+        </w:rPr>
+        <w:t>setters</w:t>
+      </w:r>
+      <w:proofErr w:type="spellEnd"/>
+      <w:r>
+        <w:rPr>
+          <w:rFonts w:ascii="Times New Roman" w:hAnsi="Times New Roman" w:cs="Times New Roman"/>
+          <w:sz w:val="24"/>
+          <w:szCs w:val="24"/>
+        </w:rPr>
+        <w:t>.</w:t>
       </w:r>
     </w:p>
     <w:p>
@@ -1718,8 +2016,18 @@
           <w:sz w:val="24"/>
           <w:szCs w:val="24"/>
         </w:rPr>
-        <w:t>Motivação do TypeScript</w:t>
-      </w:r>
+        <w:t xml:space="preserve">Motivação do </w:t>
+      </w:r>
+      <w:proofErr w:type="spellStart"/>
+      <w:r>
+        <w:rPr>
+          <w:rFonts w:ascii="Times New Roman" w:hAnsi="Times New Roman" w:cs="Times New Roman"/>
+          <w:sz w:val="24"/>
+          <w:szCs w:val="24"/>
+        </w:rPr>
+        <w:t>TypeScript</w:t>
+      </w:r>
+      <w:proofErr w:type="spellEnd"/>
       <w:r>
         <w:rPr>
           <w:rFonts w:ascii="Times New Roman" w:hAnsi="Times New Roman" w:cs="Times New Roman"/>
@@ -1750,7 +2058,25 @@
           <w:sz w:val="24"/>
           <w:szCs w:val="24"/>
         </w:rPr>
-        <w:t>Quando utilizamos JS só vamos descobrir que cometemos um erro no código em run time, ou seja, em tempo de execução dele, seja já na produção ou então no ambiente de testes, tendo que fazer o código voltar para revisar o que deu errado.</w:t>
+        <w:t xml:space="preserve">Quando utilizamos JS só vamos descobrir que cometemos um erro no código em </w:t>
+      </w:r>
+      <w:proofErr w:type="spellStart"/>
+      <w:r>
+        <w:rPr>
+          <w:rFonts w:ascii="Times New Roman" w:hAnsi="Times New Roman" w:cs="Times New Roman"/>
+          <w:sz w:val="24"/>
+          <w:szCs w:val="24"/>
+        </w:rPr>
+        <w:t>run</w:t>
+      </w:r>
+      <w:proofErr w:type="spellEnd"/>
+      <w:r>
+        <w:rPr>
+          <w:rFonts w:ascii="Times New Roman" w:hAnsi="Times New Roman" w:cs="Times New Roman"/>
+          <w:sz w:val="24"/>
+          <w:szCs w:val="24"/>
+        </w:rPr>
+        <w:t xml:space="preserve"> time, ou seja, em tempo de execução dele, seja já na produção ou então no ambiente de testes, tendo que fazer o código voltar para revisar o que deu errado.</w:t>
       </w:r>
     </w:p>
     <w:p>
@@ -1774,7 +2100,25 @@
           <w:sz w:val="24"/>
           <w:szCs w:val="24"/>
         </w:rPr>
-        <w:t>O TS trás tudo o que o JS possuí e ainda muito mais, fazendo com que esse tipo de erro não aconteça. O tipo de coding é igual, mas com muito mais ferramentas pois ela é um super do ECMA desenvolvido pela Microsoft.</w:t>
+        <w:t xml:space="preserve">O TS trás tudo o que o JS possuí e ainda muito mais, fazendo com que esse tipo de erro não aconteça. O tipo de </w:t>
+      </w:r>
+      <w:proofErr w:type="spellStart"/>
+      <w:r>
+        <w:rPr>
+          <w:rFonts w:ascii="Times New Roman" w:hAnsi="Times New Roman" w:cs="Times New Roman"/>
+          <w:sz w:val="24"/>
+          <w:szCs w:val="24"/>
+        </w:rPr>
+        <w:t>coding</w:t>
+      </w:r>
+      <w:proofErr w:type="spellEnd"/>
+      <w:r>
+        <w:rPr>
+          <w:rFonts w:ascii="Times New Roman" w:hAnsi="Times New Roman" w:cs="Times New Roman"/>
+          <w:sz w:val="24"/>
+          <w:szCs w:val="24"/>
+        </w:rPr>
+        <w:t xml:space="preserve"> é igual, mas com muito mais ferramentas pois ela é um super do ECMA desenvolvido pela Microsoft.</w:t>
       </w:r>
       <w:r>
         <w:rPr>
@@ -1981,7 +2325,31 @@
           <w:szCs w:val="24"/>
           <w:u w:val="single"/>
         </w:rPr>
-        <w:t>Aula 2 – TypeScript e Compilador:</w:t>
+        <w:t xml:space="preserve">Aula 2 – </w:t>
+      </w:r>
+      <w:proofErr w:type="spellStart"/>
+      <w:r>
+        <w:rPr>
+          <w:rFonts w:ascii="Times New Roman" w:hAnsi="Times New Roman" w:cs="Times New Roman"/>
+          <w:b/>
+          <w:bCs/>
+          <w:sz w:val="24"/>
+          <w:szCs w:val="24"/>
+          <w:u w:val="single"/>
+        </w:rPr>
+        <w:t>TypeScript</w:t>
+      </w:r>
+      <w:proofErr w:type="spellEnd"/>
+      <w:r>
+        <w:rPr>
+          <w:rFonts w:ascii="Times New Roman" w:hAnsi="Times New Roman" w:cs="Times New Roman"/>
+          <w:b/>
+          <w:bCs/>
+          <w:sz w:val="24"/>
+          <w:szCs w:val="24"/>
+          <w:u w:val="single"/>
+        </w:rPr>
+        <w:t xml:space="preserve"> e Compilador:</w:t>
       </w:r>
     </w:p>
     <w:p>
@@ -2013,7 +2381,25 @@
           <w:sz w:val="24"/>
           <w:szCs w:val="24"/>
         </w:rPr>
-        <w:t>Instalando o TypeScript:</w:t>
+        <w:t xml:space="preserve">Instalando o </w:t>
+      </w:r>
+      <w:proofErr w:type="spellStart"/>
+      <w:r>
+        <w:rPr>
+          <w:rFonts w:ascii="Times New Roman" w:hAnsi="Times New Roman" w:cs="Times New Roman"/>
+          <w:sz w:val="24"/>
+          <w:szCs w:val="24"/>
+        </w:rPr>
+        <w:t>TypeScript</w:t>
+      </w:r>
+      <w:proofErr w:type="spellEnd"/>
+      <w:r>
+        <w:rPr>
+          <w:rFonts w:ascii="Times New Roman" w:hAnsi="Times New Roman" w:cs="Times New Roman"/>
+          <w:sz w:val="24"/>
+          <w:szCs w:val="24"/>
+        </w:rPr>
+        <w:t>:</w:t>
       </w:r>
     </w:p>
     <w:p>
@@ -2031,6 +2417,7 @@
           <w:szCs w:val="24"/>
         </w:rPr>
       </w:pPr>
+      <w:proofErr w:type="spellStart"/>
       <w:r>
         <w:rPr>
           <w:rFonts w:ascii="Times New Roman" w:hAnsi="Times New Roman" w:cs="Times New Roman"/>
@@ -2045,8 +2432,63 @@
           <w:sz w:val="24"/>
           <w:szCs w:val="24"/>
         </w:rPr>
-        <w:t>pm install typescript --save-dev</w:t>
-      </w:r>
+        <w:t>pm</w:t>
+      </w:r>
+      <w:proofErr w:type="spellEnd"/>
+      <w:r>
+        <w:rPr>
+          <w:rFonts w:ascii="Times New Roman" w:hAnsi="Times New Roman" w:cs="Times New Roman"/>
+          <w:sz w:val="24"/>
+          <w:szCs w:val="24"/>
+        </w:rPr>
+        <w:t xml:space="preserve"> </w:t>
+      </w:r>
+      <w:proofErr w:type="spellStart"/>
+      <w:r>
+        <w:rPr>
+          <w:rFonts w:ascii="Times New Roman" w:hAnsi="Times New Roman" w:cs="Times New Roman"/>
+          <w:sz w:val="24"/>
+          <w:szCs w:val="24"/>
+        </w:rPr>
+        <w:t>install</w:t>
+      </w:r>
+      <w:proofErr w:type="spellEnd"/>
+      <w:r>
+        <w:rPr>
+          <w:rFonts w:ascii="Times New Roman" w:hAnsi="Times New Roman" w:cs="Times New Roman"/>
+          <w:sz w:val="24"/>
+          <w:szCs w:val="24"/>
+        </w:rPr>
+        <w:t xml:space="preserve"> </w:t>
+      </w:r>
+      <w:proofErr w:type="spellStart"/>
+      <w:r>
+        <w:rPr>
+          <w:rFonts w:ascii="Times New Roman" w:hAnsi="Times New Roman" w:cs="Times New Roman"/>
+          <w:sz w:val="24"/>
+          <w:szCs w:val="24"/>
+        </w:rPr>
+        <w:t>typescript</w:t>
+      </w:r>
+      <w:proofErr w:type="spellEnd"/>
+      <w:r>
+        <w:rPr>
+          <w:rFonts w:ascii="Times New Roman" w:hAnsi="Times New Roman" w:cs="Times New Roman"/>
+          <w:sz w:val="24"/>
+          <w:szCs w:val="24"/>
+        </w:rPr>
+        <w:t xml:space="preserve"> --</w:t>
+      </w:r>
+      <w:proofErr w:type="spellStart"/>
+      <w:r>
+        <w:rPr>
+          <w:rFonts w:ascii="Times New Roman" w:hAnsi="Times New Roman" w:cs="Times New Roman"/>
+          <w:sz w:val="24"/>
+          <w:szCs w:val="24"/>
+        </w:rPr>
+        <w:t>save-dev</w:t>
+      </w:r>
+      <w:proofErr w:type="spellEnd"/>
       <w:r>
         <w:rPr>
           <w:rFonts w:ascii="Times New Roman" w:hAnsi="Times New Roman" w:cs="Times New Roman"/>
@@ -2127,13 +2569,50 @@
           <w:szCs w:val="24"/>
         </w:rPr>
       </w:pPr>
-      <w:r>
-        <w:rPr>
-          <w:rFonts w:ascii="Times New Roman" w:hAnsi="Times New Roman" w:cs="Times New Roman"/>
-          <w:sz w:val="24"/>
-          <w:szCs w:val="24"/>
-        </w:rPr>
-        <w:t>npm install typescript</w:t>
+      <w:proofErr w:type="spellStart"/>
+      <w:r>
+        <w:rPr>
+          <w:rFonts w:ascii="Times New Roman" w:hAnsi="Times New Roman" w:cs="Times New Roman"/>
+          <w:sz w:val="24"/>
+          <w:szCs w:val="24"/>
+        </w:rPr>
+        <w:t>npm</w:t>
+      </w:r>
+      <w:proofErr w:type="spellEnd"/>
+      <w:r>
+        <w:rPr>
+          <w:rFonts w:ascii="Times New Roman" w:hAnsi="Times New Roman" w:cs="Times New Roman"/>
+          <w:sz w:val="24"/>
+          <w:szCs w:val="24"/>
+        </w:rPr>
+        <w:t xml:space="preserve"> </w:t>
+      </w:r>
+      <w:proofErr w:type="spellStart"/>
+      <w:r>
+        <w:rPr>
+          <w:rFonts w:ascii="Times New Roman" w:hAnsi="Times New Roman" w:cs="Times New Roman"/>
+          <w:sz w:val="24"/>
+          <w:szCs w:val="24"/>
+        </w:rPr>
+        <w:t>install</w:t>
+      </w:r>
+      <w:proofErr w:type="spellEnd"/>
+      <w:r>
+        <w:rPr>
+          <w:rFonts w:ascii="Times New Roman" w:hAnsi="Times New Roman" w:cs="Times New Roman"/>
+          <w:sz w:val="24"/>
+          <w:szCs w:val="24"/>
+        </w:rPr>
+        <w:t xml:space="preserve"> </w:t>
+      </w:r>
+      <w:proofErr w:type="spellStart"/>
+      <w:r>
+        <w:rPr>
+          <w:rFonts w:ascii="Times New Roman" w:hAnsi="Times New Roman" w:cs="Times New Roman"/>
+          <w:sz w:val="24"/>
+          <w:szCs w:val="24"/>
+        </w:rPr>
+        <w:t>typescript</w:t>
       </w:r>
       <w:r>
         <w:rPr>
@@ -2143,14 +2622,25 @@
         </w:rPr>
         <w:t>@n.n.n</w:t>
       </w:r>
-      <w:r>
-        <w:rPr>
-          <w:rFonts w:ascii="Times New Roman" w:hAnsi="Times New Roman" w:cs="Times New Roman"/>
-          <w:sz w:val="24"/>
-          <w:szCs w:val="24"/>
-        </w:rPr>
-        <w:t xml:space="preserve"> --save-dev</w:t>
-      </w:r>
+      <w:proofErr w:type="spellEnd"/>
+      <w:r>
+        <w:rPr>
+          <w:rFonts w:ascii="Times New Roman" w:hAnsi="Times New Roman" w:cs="Times New Roman"/>
+          <w:sz w:val="24"/>
+          <w:szCs w:val="24"/>
+        </w:rPr>
+        <w:t xml:space="preserve"> --</w:t>
+      </w:r>
+      <w:proofErr w:type="spellStart"/>
+      <w:r>
+        <w:rPr>
+          <w:rFonts w:ascii="Times New Roman" w:hAnsi="Times New Roman" w:cs="Times New Roman"/>
+          <w:sz w:val="24"/>
+          <w:szCs w:val="24"/>
+        </w:rPr>
+        <w:t>save-dev</w:t>
+      </w:r>
+      <w:proofErr w:type="spellEnd"/>
       <w:r>
         <w:rPr>
           <w:rFonts w:ascii="Times New Roman" w:hAnsi="Times New Roman" w:cs="Times New Roman"/>
@@ -2229,7 +2719,25 @@
           <w:sz w:val="24"/>
           <w:szCs w:val="24"/>
         </w:rPr>
-        <w:t>A extensão de arquivos com código em TS é justamente essa: .ts.</w:t>
+        <w:t>A extensão de arquivos com código em TS é justamente essa: .</w:t>
+      </w:r>
+      <w:proofErr w:type="spellStart"/>
+      <w:r>
+        <w:rPr>
+          <w:rFonts w:ascii="Times New Roman" w:hAnsi="Times New Roman" w:cs="Times New Roman"/>
+          <w:sz w:val="24"/>
+          <w:szCs w:val="24"/>
+        </w:rPr>
+        <w:t>ts</w:t>
+      </w:r>
+      <w:proofErr w:type="spellEnd"/>
+      <w:r>
+        <w:rPr>
+          <w:rFonts w:ascii="Times New Roman" w:hAnsi="Times New Roman" w:cs="Times New Roman"/>
+          <w:sz w:val="24"/>
+          <w:szCs w:val="24"/>
+        </w:rPr>
+        <w:t>.</w:t>
       </w:r>
     </w:p>
     <w:p>
@@ -2301,7 +2809,25 @@
           <w:sz w:val="24"/>
           <w:szCs w:val="24"/>
         </w:rPr>
-        <w:t>Por causa disso temos o compilador e uma outra pasta chamada app. Na pasta chamada app nós deixamos tudo da nossa aplicação que será escrito em TS e, na pasta dist, onde estavam nossos arquivos que antes eram JS, ficará tudo o que o navegador consegue ler.</w:t>
+        <w:t xml:space="preserve">Por causa disso temos o compilador e uma outra pasta chamada app. Na pasta chamada app nós deixamos tudo da nossa aplicação que será escrito em TS e, na pasta </w:t>
+      </w:r>
+      <w:proofErr w:type="spellStart"/>
+      <w:r>
+        <w:rPr>
+          <w:rFonts w:ascii="Times New Roman" w:hAnsi="Times New Roman" w:cs="Times New Roman"/>
+          <w:sz w:val="24"/>
+          <w:szCs w:val="24"/>
+        </w:rPr>
+        <w:t>dist</w:t>
+      </w:r>
+      <w:proofErr w:type="spellEnd"/>
+      <w:r>
+        <w:rPr>
+          <w:rFonts w:ascii="Times New Roman" w:hAnsi="Times New Roman" w:cs="Times New Roman"/>
+          <w:sz w:val="24"/>
+          <w:szCs w:val="24"/>
+        </w:rPr>
+        <w:t>, onde estavam nossos arquivos que antes eram JS, ficará tudo o que o navegador consegue ler.</w:t>
       </w:r>
     </w:p>
     <w:p>
@@ -2349,8 +2875,82 @@
           <w:sz w:val="24"/>
           <w:szCs w:val="24"/>
         </w:rPr>
-        <w:t xml:space="preserve"> pastas correspondentes dentro da pasta dist.</w:t>
-      </w:r>
+        <w:t xml:space="preserve"> pastas correspondentes dentro da pasta </w:t>
+      </w:r>
+      <w:proofErr w:type="spellStart"/>
+      <w:r>
+        <w:rPr>
+          <w:rFonts w:ascii="Times New Roman" w:hAnsi="Times New Roman" w:cs="Times New Roman"/>
+          <w:sz w:val="24"/>
+          <w:szCs w:val="24"/>
+        </w:rPr>
+        <w:t>dist</w:t>
+      </w:r>
+      <w:proofErr w:type="spellEnd"/>
+      <w:r>
+        <w:rPr>
+          <w:rFonts w:ascii="Times New Roman" w:hAnsi="Times New Roman" w:cs="Times New Roman"/>
+          <w:sz w:val="24"/>
+          <w:szCs w:val="24"/>
+        </w:rPr>
+        <w:t>.</w:t>
+      </w:r>
+    </w:p>
+    <w:p>
+      <w:pPr>
+        <w:pStyle w:val="PargrafodaLista"/>
+        <w:numPr>
+          <w:ilvl w:val="1"/>
+          <w:numId w:val="1"/>
+        </w:numPr>
+        <w:spacing w:line="360" w:lineRule="auto"/>
+        <w:jc w:val="both"/>
+        <w:rPr>
+          <w:rFonts w:ascii="Times New Roman" w:hAnsi="Times New Roman" w:cs="Times New Roman"/>
+          <w:sz w:val="24"/>
+          <w:szCs w:val="24"/>
+        </w:rPr>
+      </w:pPr>
+      <w:r>
+        <w:rPr>
+          <w:rFonts w:ascii="Times New Roman" w:hAnsi="Times New Roman" w:cs="Times New Roman"/>
+          <w:sz w:val="24"/>
+          <w:szCs w:val="24"/>
+        </w:rPr>
+        <w:t xml:space="preserve"> </w:t>
+      </w:r>
+      <w:r>
+        <w:rPr>
+          <w:rFonts w:ascii="Times New Roman" w:hAnsi="Times New Roman" w:cs="Times New Roman"/>
+          <w:sz w:val="24"/>
+          <w:szCs w:val="24"/>
+        </w:rPr>
+        <w:t>Configuração básica do compilador</w:t>
+      </w:r>
+      <w:r>
+        <w:rPr>
+          <w:rFonts w:ascii="Times New Roman" w:hAnsi="Times New Roman" w:cs="Times New Roman"/>
+          <w:sz w:val="24"/>
+          <w:szCs w:val="24"/>
+        </w:rPr>
+        <w:t>:</w:t>
+      </w:r>
+    </w:p>
+    <w:p>
+      <w:pPr>
+        <w:pStyle w:val="PargrafodaLista"/>
+        <w:numPr>
+          <w:ilvl w:val="2"/>
+          <w:numId w:val="1"/>
+        </w:numPr>
+        <w:spacing w:line="360" w:lineRule="auto"/>
+        <w:jc w:val="both"/>
+        <w:rPr>
+          <w:rFonts w:ascii="Times New Roman" w:hAnsi="Times New Roman" w:cs="Times New Roman"/>
+          <w:sz w:val="24"/>
+          <w:szCs w:val="24"/>
+        </w:rPr>
+      </w:pPr>
     </w:p>
     <w:sectPr>
       <w:pgSz w:w="11906" w:h="16838"/>

</xml_diff>

<commit_message>
Automatizando a compilação de arquivos
Fizemos a automatização do compilador para que sempre que salvarmos uma alteração no nosso TS ele automaticamente compile e o server recarregue nossa página para já vermos a alteração na hora
</commit_message>
<xml_diff>
--- a/Front-end/Formação HTML && CSS3/TypeScript/Parte I - Evoluindo seu JavaScript/Anotações/TypeScript parte I – Evoluindo seu JavaScript.docx
+++ b/Front-end/Formação HTML && CSS3/TypeScript/Parte I - Evoluindo seu JavaScript/Anotações/TypeScript parte I – Evoluindo seu JavaScript.docx
@@ -12,6 +12,7 @@
           <w:szCs w:val="24"/>
         </w:rPr>
       </w:pPr>
+      <w:proofErr w:type="spellStart"/>
       <w:r>
         <w:rPr>
           <w:rFonts w:ascii="Times New Roman" w:hAnsi="Times New Roman" w:cs="Times New Roman"/>
@@ -21,7 +22,19 @@
           <w:szCs w:val="24"/>
           <w:u w:val="single"/>
         </w:rPr>
-        <w:t>TypeScript parte I – Evoluindo seu JavaScript</w:t>
+        <w:t>TypeScript</w:t>
+      </w:r>
+      <w:proofErr w:type="spellEnd"/>
+      <w:r>
+        <w:rPr>
+          <w:rFonts w:ascii="Times New Roman" w:hAnsi="Times New Roman" w:cs="Times New Roman"/>
+          <w:b/>
+          <w:bCs/>
+          <w:sz w:val="24"/>
+          <w:szCs w:val="24"/>
+          <w:u w:val="single"/>
+        </w:rPr>
+        <w:t xml:space="preserve"> parte I – Evoluindo seu JavaScript</w:t>
       </w:r>
     </w:p>
     <w:p>
@@ -50,7 +63,31 @@
           <w:szCs w:val="24"/>
           <w:u w:val="single"/>
         </w:rPr>
-        <w:t>Aula 1 – Porque usar TypeScript:</w:t>
+        <w:t xml:space="preserve">Aula 1 – Porque usar </w:t>
+      </w:r>
+      <w:proofErr w:type="spellStart"/>
+      <w:r>
+        <w:rPr>
+          <w:rFonts w:ascii="Times New Roman" w:hAnsi="Times New Roman" w:cs="Times New Roman"/>
+          <w:b/>
+          <w:bCs/>
+          <w:sz w:val="24"/>
+          <w:szCs w:val="24"/>
+          <w:u w:val="single"/>
+        </w:rPr>
+        <w:t>TypeScript</w:t>
+      </w:r>
+      <w:proofErr w:type="spellEnd"/>
+      <w:r>
+        <w:rPr>
+          <w:rFonts w:ascii="Times New Roman" w:hAnsi="Times New Roman" w:cs="Times New Roman"/>
+          <w:b/>
+          <w:bCs/>
+          <w:sz w:val="24"/>
+          <w:szCs w:val="24"/>
+          <w:u w:val="single"/>
+        </w:rPr>
+        <w:t>:</w:t>
       </w:r>
     </w:p>
     <w:p>
@@ -84,7 +121,61 @@
           <w:sz w:val="24"/>
           <w:szCs w:val="24"/>
         </w:rPr>
-        <w:t>A primeira coisa quando vamos codar em typescript é fazer a preparação do ambiente, ou seja, instalar node.js e depois dar um npm install no terminal dentro da pasta do projeto para instalar as dependências do server para rodar nossa aplicação.</w:t>
+        <w:t xml:space="preserve">A primeira coisa quando vamos codar em </w:t>
+      </w:r>
+      <w:proofErr w:type="spellStart"/>
+      <w:r>
+        <w:rPr>
+          <w:rFonts w:ascii="Times New Roman" w:hAnsi="Times New Roman" w:cs="Times New Roman"/>
+          <w:sz w:val="24"/>
+          <w:szCs w:val="24"/>
+        </w:rPr>
+        <w:t>typescript</w:t>
+      </w:r>
+      <w:proofErr w:type="spellEnd"/>
+      <w:r>
+        <w:rPr>
+          <w:rFonts w:ascii="Times New Roman" w:hAnsi="Times New Roman" w:cs="Times New Roman"/>
+          <w:sz w:val="24"/>
+          <w:szCs w:val="24"/>
+        </w:rPr>
+        <w:t xml:space="preserve"> é fazer a preparação do ambiente, ou seja, instalar node.js e depois dar um </w:t>
+      </w:r>
+      <w:proofErr w:type="spellStart"/>
+      <w:r>
+        <w:rPr>
+          <w:rFonts w:ascii="Times New Roman" w:hAnsi="Times New Roman" w:cs="Times New Roman"/>
+          <w:sz w:val="24"/>
+          <w:szCs w:val="24"/>
+        </w:rPr>
+        <w:t>npm</w:t>
+      </w:r>
+      <w:proofErr w:type="spellEnd"/>
+      <w:r>
+        <w:rPr>
+          <w:rFonts w:ascii="Times New Roman" w:hAnsi="Times New Roman" w:cs="Times New Roman"/>
+          <w:sz w:val="24"/>
+          <w:szCs w:val="24"/>
+        </w:rPr>
+        <w:t xml:space="preserve"> </w:t>
+      </w:r>
+      <w:proofErr w:type="spellStart"/>
+      <w:r>
+        <w:rPr>
+          <w:rFonts w:ascii="Times New Roman" w:hAnsi="Times New Roman" w:cs="Times New Roman"/>
+          <w:sz w:val="24"/>
+          <w:szCs w:val="24"/>
+        </w:rPr>
+        <w:t>install</w:t>
+      </w:r>
+      <w:proofErr w:type="spellEnd"/>
+      <w:r>
+        <w:rPr>
+          <w:rFonts w:ascii="Times New Roman" w:hAnsi="Times New Roman" w:cs="Times New Roman"/>
+          <w:sz w:val="24"/>
+          <w:szCs w:val="24"/>
+        </w:rPr>
+        <w:t xml:space="preserve"> no terminal dentro da pasta do projeto para instalar as dependências do server para rodar nossa aplicação.</w:t>
       </w:r>
     </w:p>
     <w:p>
@@ -102,13 +193,59 @@
           <w:szCs w:val="24"/>
         </w:rPr>
       </w:pPr>
-      <w:r>
-        <w:rPr>
-          <w:rFonts w:ascii="Times New Roman" w:hAnsi="Times New Roman" w:cs="Times New Roman"/>
-          <w:sz w:val="24"/>
-          <w:szCs w:val="24"/>
-        </w:rPr>
-        <w:t>Npm run server: Starta o server quando rodar o comando no terminal dentro da pasta do projeto.</w:t>
+      <w:proofErr w:type="spellStart"/>
+      <w:r>
+        <w:rPr>
+          <w:rFonts w:ascii="Times New Roman" w:hAnsi="Times New Roman" w:cs="Times New Roman"/>
+          <w:sz w:val="24"/>
+          <w:szCs w:val="24"/>
+        </w:rPr>
+        <w:t>Npm</w:t>
+      </w:r>
+      <w:proofErr w:type="spellEnd"/>
+      <w:r>
+        <w:rPr>
+          <w:rFonts w:ascii="Times New Roman" w:hAnsi="Times New Roman" w:cs="Times New Roman"/>
+          <w:sz w:val="24"/>
+          <w:szCs w:val="24"/>
+        </w:rPr>
+        <w:t xml:space="preserve"> </w:t>
+      </w:r>
+      <w:proofErr w:type="spellStart"/>
+      <w:r>
+        <w:rPr>
+          <w:rFonts w:ascii="Times New Roman" w:hAnsi="Times New Roman" w:cs="Times New Roman"/>
+          <w:sz w:val="24"/>
+          <w:szCs w:val="24"/>
+        </w:rPr>
+        <w:t>run</w:t>
+      </w:r>
+      <w:proofErr w:type="spellEnd"/>
+      <w:r>
+        <w:rPr>
+          <w:rFonts w:ascii="Times New Roman" w:hAnsi="Times New Roman" w:cs="Times New Roman"/>
+          <w:sz w:val="24"/>
+          <w:szCs w:val="24"/>
+        </w:rPr>
+        <w:t xml:space="preserve"> server: </w:t>
+      </w:r>
+      <w:proofErr w:type="spellStart"/>
+      <w:r>
+        <w:rPr>
+          <w:rFonts w:ascii="Times New Roman" w:hAnsi="Times New Roman" w:cs="Times New Roman"/>
+          <w:sz w:val="24"/>
+          <w:szCs w:val="24"/>
+        </w:rPr>
+        <w:t>Starta</w:t>
+      </w:r>
+      <w:proofErr w:type="spellEnd"/>
+      <w:r>
+        <w:rPr>
+          <w:rFonts w:ascii="Times New Roman" w:hAnsi="Times New Roman" w:cs="Times New Roman"/>
+          <w:sz w:val="24"/>
+          <w:szCs w:val="24"/>
+        </w:rPr>
+        <w:t xml:space="preserve"> o server quando rodar o comando no terminal dentro da pasta do projeto.</w:t>
       </w:r>
     </w:p>
     <w:p>
@@ -303,6 +440,7 @@
           <w:szCs w:val="21"/>
         </w:rPr>
       </w:pPr>
+      <w:proofErr w:type="spellStart"/>
       <w:r>
         <w:rPr>
           <w:rFonts w:ascii="Consolas" w:eastAsia="Times New Roman" w:hAnsi="Consolas" w:cs="Times New Roman"/>
@@ -312,6 +450,7 @@
         </w:rPr>
         <w:t>export</w:t>
       </w:r>
+      <w:proofErr w:type="spellEnd"/>
       <w:r>
         <w:rPr>
           <w:rFonts w:ascii="Consolas" w:eastAsia="Times New Roman" w:hAnsi="Consolas" w:cs="Times New Roman"/>
@@ -321,6 +460,7 @@
         </w:rPr>
         <w:t xml:space="preserve"> </w:t>
       </w:r>
+      <w:proofErr w:type="spellStart"/>
       <w:r>
         <w:rPr>
           <w:rFonts w:ascii="Consolas" w:eastAsia="Times New Roman" w:hAnsi="Consolas" w:cs="Times New Roman"/>
@@ -330,6 +470,7 @@
         </w:rPr>
         <w:t>class</w:t>
       </w:r>
+      <w:proofErr w:type="spellEnd"/>
       <w:r>
         <w:rPr>
           <w:rFonts w:ascii="Consolas" w:eastAsia="Times New Roman" w:hAnsi="Consolas" w:cs="Times New Roman"/>
@@ -339,6 +480,7 @@
         </w:rPr>
         <w:t xml:space="preserve"> </w:t>
       </w:r>
+      <w:proofErr w:type="spellStart"/>
       <w:r>
         <w:rPr>
           <w:rFonts w:ascii="Consolas" w:eastAsia="Times New Roman" w:hAnsi="Consolas" w:cs="Times New Roman"/>
@@ -348,6 +490,7 @@
         </w:rPr>
         <w:t>Negociacao</w:t>
       </w:r>
+      <w:proofErr w:type="spellEnd"/>
       <w:r>
         <w:rPr>
           <w:rFonts w:ascii="Consolas" w:eastAsia="Times New Roman" w:hAnsi="Consolas" w:cs="Times New Roman"/>
@@ -507,6 +650,7 @@
         </w:rPr>
         <w:t xml:space="preserve">  </w:t>
       </w:r>
+      <w:proofErr w:type="spellStart"/>
       <w:proofErr w:type="gramStart"/>
       <w:r>
         <w:rPr>
@@ -517,6 +661,7 @@
         </w:rPr>
         <w:t>constructor</w:t>
       </w:r>
+      <w:proofErr w:type="spellEnd"/>
       <w:r>
         <w:rPr>
           <w:rFonts w:ascii="Consolas" w:eastAsia="Times New Roman" w:hAnsi="Consolas" w:cs="Times New Roman"/>
@@ -602,6 +747,7 @@
         </w:rPr>
         <w:t xml:space="preserve">    </w:t>
       </w:r>
+      <w:proofErr w:type="spellStart"/>
       <w:proofErr w:type="gramStart"/>
       <w:r>
         <w:rPr>
@@ -612,6 +758,7 @@
         </w:rPr>
         <w:t>this</w:t>
       </w:r>
+      <w:proofErr w:type="spellEnd"/>
       <w:r>
         <w:rPr>
           <w:rFonts w:ascii="Consolas" w:eastAsia="Times New Roman" w:hAnsi="Consolas" w:cs="Times New Roman"/>
@@ -688,6 +835,7 @@
         </w:rPr>
         <w:t xml:space="preserve">    </w:t>
       </w:r>
+      <w:proofErr w:type="spellStart"/>
       <w:proofErr w:type="gramStart"/>
       <w:r>
         <w:rPr>
@@ -698,6 +846,7 @@
         </w:rPr>
         <w:t>this</w:t>
       </w:r>
+      <w:proofErr w:type="spellEnd"/>
       <w:r>
         <w:rPr>
           <w:rFonts w:ascii="Consolas" w:eastAsia="Times New Roman" w:hAnsi="Consolas" w:cs="Times New Roman"/>
@@ -774,6 +923,7 @@
         </w:rPr>
         <w:t xml:space="preserve">    </w:t>
       </w:r>
+      <w:proofErr w:type="spellStart"/>
       <w:proofErr w:type="gramStart"/>
       <w:r>
         <w:rPr>
@@ -784,6 +934,7 @@
         </w:rPr>
         <w:t>this</w:t>
       </w:r>
+      <w:proofErr w:type="spellEnd"/>
       <w:r>
         <w:rPr>
           <w:rFonts w:ascii="Consolas" w:eastAsia="Times New Roman" w:hAnsi="Consolas" w:cs="Times New Roman"/>
@@ -954,6 +1105,7 @@
         </w:rPr>
         <w:t xml:space="preserve">{ </w:t>
       </w:r>
+      <w:proofErr w:type="spellStart"/>
       <w:r>
         <w:rPr>
           <w:rFonts w:ascii="Consolas" w:eastAsia="Times New Roman" w:hAnsi="Consolas" w:cs="Times New Roman"/>
@@ -963,6 +1115,7 @@
         </w:rPr>
         <w:t>Negociacao</w:t>
       </w:r>
+      <w:proofErr w:type="spellEnd"/>
       <w:proofErr w:type="gramEnd"/>
       <w:r>
         <w:rPr>
@@ -1054,6 +1207,7 @@
         </w:rPr>
         <w:t xml:space="preserve"> </w:t>
       </w:r>
+      <w:proofErr w:type="spellStart"/>
       <w:r>
         <w:rPr>
           <w:rFonts w:ascii="Consolas" w:eastAsia="Times New Roman" w:hAnsi="Consolas" w:cs="Times New Roman"/>
@@ -1064,6 +1218,7 @@
         </w:rPr>
         <w:t>negociacao</w:t>
       </w:r>
+      <w:proofErr w:type="spellEnd"/>
       <w:r>
         <w:rPr>
           <w:rFonts w:ascii="Consolas" w:eastAsia="Times New Roman" w:hAnsi="Consolas" w:cs="Times New Roman"/>
@@ -1094,6 +1249,7 @@
         </w:rPr>
         <w:t xml:space="preserve"> </w:t>
       </w:r>
+      <w:proofErr w:type="spellStart"/>
       <w:proofErr w:type="gramStart"/>
       <w:r>
         <w:rPr>
@@ -1105,6 +1261,7 @@
         </w:rPr>
         <w:t>Negociacao</w:t>
       </w:r>
+      <w:proofErr w:type="spellEnd"/>
       <w:r>
         <w:rPr>
           <w:rFonts w:ascii="Consolas" w:eastAsia="Times New Roman" w:hAnsi="Consolas" w:cs="Times New Roman"/>
@@ -1245,6 +1402,7 @@
         </w:rPr>
         <w:t>(</w:t>
       </w:r>
+      <w:proofErr w:type="spellStart"/>
       <w:r>
         <w:rPr>
           <w:rFonts w:ascii="Consolas" w:eastAsia="Times New Roman" w:hAnsi="Consolas" w:cs="Times New Roman"/>
@@ -1254,6 +1412,7 @@
         </w:rPr>
         <w:t>negociacao</w:t>
       </w:r>
+      <w:proofErr w:type="spellEnd"/>
       <w:r>
         <w:rPr>
           <w:rFonts w:ascii="Consolas" w:eastAsia="Times New Roman" w:hAnsi="Consolas" w:cs="Times New Roman"/>
@@ -1287,6 +1446,7 @@
           <w:szCs w:val="21"/>
         </w:rPr>
       </w:pPr>
+      <w:proofErr w:type="spellStart"/>
       <w:proofErr w:type="gramStart"/>
       <w:r>
         <w:rPr>
@@ -1315,6 +1475,7 @@
         </w:rPr>
         <w:t>quantidade</w:t>
       </w:r>
+      <w:proofErr w:type="spellEnd"/>
       <w:proofErr w:type="gramEnd"/>
       <w:r>
         <w:rPr>
@@ -1382,6 +1543,7 @@
         </w:rPr>
         <w:t>(</w:t>
       </w:r>
+      <w:proofErr w:type="spellStart"/>
       <w:r>
         <w:rPr>
           <w:rFonts w:ascii="Consolas" w:eastAsia="Times New Roman" w:hAnsi="Consolas" w:cs="Times New Roman"/>
@@ -1391,6 +1553,7 @@
         </w:rPr>
         <w:t>negociacao</w:t>
       </w:r>
+      <w:proofErr w:type="spellEnd"/>
       <w:r>
         <w:rPr>
           <w:rFonts w:ascii="Consolas" w:eastAsia="Times New Roman" w:hAnsi="Consolas" w:cs="Times New Roman"/>
@@ -1602,6 +1765,7 @@
         </w:rPr>
         <w:t>(</w:t>
       </w:r>
+      <w:proofErr w:type="spellStart"/>
       <w:proofErr w:type="gramStart"/>
       <w:r>
         <w:rPr>
@@ -1612,6 +1776,7 @@
         </w:rPr>
         <w:t>negociacao</w:t>
       </w:r>
+      <w:proofErr w:type="spellEnd"/>
       <w:r>
         <w:rPr>
           <w:rFonts w:ascii="Consolas" w:eastAsia="Times New Roman" w:hAnsi="Consolas" w:cs="Times New Roman"/>
@@ -1749,7 +1914,25 @@
           <w:sz w:val="24"/>
           <w:szCs w:val="24"/>
         </w:rPr>
-        <w:t xml:space="preserve">Portanto precisamos criar getters para essas propriedades para que possamos visualizar elas, embora ainda não poderemos fazer alterações diretamente </w:t>
+        <w:t xml:space="preserve">Portanto precisamos criar </w:t>
+      </w:r>
+      <w:proofErr w:type="spellStart"/>
+      <w:r>
+        <w:rPr>
+          <w:rFonts w:ascii="Times New Roman" w:hAnsi="Times New Roman" w:cs="Times New Roman"/>
+          <w:sz w:val="24"/>
+          <w:szCs w:val="24"/>
+        </w:rPr>
+        <w:t>getters</w:t>
+      </w:r>
+      <w:proofErr w:type="spellEnd"/>
+      <w:r>
+        <w:rPr>
+          <w:rFonts w:ascii="Times New Roman" w:hAnsi="Times New Roman" w:cs="Times New Roman"/>
+          <w:sz w:val="24"/>
+          <w:szCs w:val="24"/>
+        </w:rPr>
+        <w:t xml:space="preserve"> para essas propriedades para que possamos visualizar elas, embora ainda não poderemos fazer alterações diretamente </w:t>
       </w:r>
       <w:proofErr w:type="gramStart"/>
       <w:r>
@@ -1767,7 +1950,43 @@
           <w:sz w:val="24"/>
           <w:szCs w:val="24"/>
         </w:rPr>
-        <w:t>, pois são getters e não setters.</w:t>
+        <w:t xml:space="preserve">, pois são </w:t>
+      </w:r>
+      <w:proofErr w:type="spellStart"/>
+      <w:r>
+        <w:rPr>
+          <w:rFonts w:ascii="Times New Roman" w:hAnsi="Times New Roman" w:cs="Times New Roman"/>
+          <w:sz w:val="24"/>
+          <w:szCs w:val="24"/>
+        </w:rPr>
+        <w:t>getters</w:t>
+      </w:r>
+      <w:proofErr w:type="spellEnd"/>
+      <w:r>
+        <w:rPr>
+          <w:rFonts w:ascii="Times New Roman" w:hAnsi="Times New Roman" w:cs="Times New Roman"/>
+          <w:sz w:val="24"/>
+          <w:szCs w:val="24"/>
+        </w:rPr>
+        <w:t xml:space="preserve"> e não </w:t>
+      </w:r>
+      <w:proofErr w:type="spellStart"/>
+      <w:r>
+        <w:rPr>
+          <w:rFonts w:ascii="Times New Roman" w:hAnsi="Times New Roman" w:cs="Times New Roman"/>
+          <w:sz w:val="24"/>
+          <w:szCs w:val="24"/>
+        </w:rPr>
+        <w:t>setters</w:t>
+      </w:r>
+      <w:proofErr w:type="spellEnd"/>
+      <w:r>
+        <w:rPr>
+          <w:rFonts w:ascii="Times New Roman" w:hAnsi="Times New Roman" w:cs="Times New Roman"/>
+          <w:sz w:val="24"/>
+          <w:szCs w:val="24"/>
+        </w:rPr>
+        <w:t>.</w:t>
       </w:r>
     </w:p>
     <w:p>
@@ -1799,8 +2018,18 @@
           <w:sz w:val="24"/>
           <w:szCs w:val="24"/>
         </w:rPr>
-        <w:t>Motivação do TypeScript</w:t>
-      </w:r>
+        <w:t xml:space="preserve">Motivação do </w:t>
+      </w:r>
+      <w:proofErr w:type="spellStart"/>
+      <w:r>
+        <w:rPr>
+          <w:rFonts w:ascii="Times New Roman" w:hAnsi="Times New Roman" w:cs="Times New Roman"/>
+          <w:sz w:val="24"/>
+          <w:szCs w:val="24"/>
+        </w:rPr>
+        <w:t>TypeScript</w:t>
+      </w:r>
+      <w:proofErr w:type="spellEnd"/>
       <w:r>
         <w:rPr>
           <w:rFonts w:ascii="Times New Roman" w:hAnsi="Times New Roman" w:cs="Times New Roman"/>
@@ -1831,7 +2060,25 @@
           <w:sz w:val="24"/>
           <w:szCs w:val="24"/>
         </w:rPr>
-        <w:t>Quando utilizamos JS só vamos descobrir que cometemos um erro no código em run time, ou seja, em tempo de execução dele, seja já na produção ou então no ambiente de testes, tendo que fazer o código voltar para revisar o que deu errado.</w:t>
+        <w:t xml:space="preserve">Quando utilizamos JS só vamos descobrir que cometemos um erro no código em </w:t>
+      </w:r>
+      <w:proofErr w:type="spellStart"/>
+      <w:r>
+        <w:rPr>
+          <w:rFonts w:ascii="Times New Roman" w:hAnsi="Times New Roman" w:cs="Times New Roman"/>
+          <w:sz w:val="24"/>
+          <w:szCs w:val="24"/>
+        </w:rPr>
+        <w:t>run</w:t>
+      </w:r>
+      <w:proofErr w:type="spellEnd"/>
+      <w:r>
+        <w:rPr>
+          <w:rFonts w:ascii="Times New Roman" w:hAnsi="Times New Roman" w:cs="Times New Roman"/>
+          <w:sz w:val="24"/>
+          <w:szCs w:val="24"/>
+        </w:rPr>
+        <w:t xml:space="preserve"> time, ou seja, em tempo de execução dele, seja já na produção ou então no ambiente de testes, tendo que fazer o código voltar para revisar o que deu errado.</w:t>
       </w:r>
     </w:p>
     <w:p>
@@ -1855,7 +2102,25 @@
           <w:sz w:val="24"/>
           <w:szCs w:val="24"/>
         </w:rPr>
-        <w:t>O TS trás tudo o que o JS possuí e ainda muito mais, fazendo com que esse tipo de erro não aconteça. O tipo de coding é igual, mas com muito mais ferramentas pois ela é um super do ECMA desenvolvido pela Microsoft.</w:t>
+        <w:t xml:space="preserve">O TS trás tudo o que o JS possuí e ainda muito mais, fazendo com que esse tipo de erro não aconteça. O tipo de </w:t>
+      </w:r>
+      <w:proofErr w:type="spellStart"/>
+      <w:r>
+        <w:rPr>
+          <w:rFonts w:ascii="Times New Roman" w:hAnsi="Times New Roman" w:cs="Times New Roman"/>
+          <w:sz w:val="24"/>
+          <w:szCs w:val="24"/>
+        </w:rPr>
+        <w:t>coding</w:t>
+      </w:r>
+      <w:proofErr w:type="spellEnd"/>
+      <w:r>
+        <w:rPr>
+          <w:rFonts w:ascii="Times New Roman" w:hAnsi="Times New Roman" w:cs="Times New Roman"/>
+          <w:sz w:val="24"/>
+          <w:szCs w:val="24"/>
+        </w:rPr>
+        <w:t xml:space="preserve"> é igual, mas com muito mais ferramentas pois ela é um super do ECMA desenvolvido pela Microsoft.</w:t>
       </w:r>
       <w:r>
         <w:rPr>
@@ -2062,7 +2327,31 @@
           <w:szCs w:val="24"/>
           <w:u w:val="single"/>
         </w:rPr>
-        <w:t>Aula 2 – TypeScript e Compilador:</w:t>
+        <w:t xml:space="preserve">Aula 2 – </w:t>
+      </w:r>
+      <w:proofErr w:type="spellStart"/>
+      <w:r>
+        <w:rPr>
+          <w:rFonts w:ascii="Times New Roman" w:hAnsi="Times New Roman" w:cs="Times New Roman"/>
+          <w:b/>
+          <w:bCs/>
+          <w:sz w:val="24"/>
+          <w:szCs w:val="24"/>
+          <w:u w:val="single"/>
+        </w:rPr>
+        <w:t>TypeScript</w:t>
+      </w:r>
+      <w:proofErr w:type="spellEnd"/>
+      <w:r>
+        <w:rPr>
+          <w:rFonts w:ascii="Times New Roman" w:hAnsi="Times New Roman" w:cs="Times New Roman"/>
+          <w:b/>
+          <w:bCs/>
+          <w:sz w:val="24"/>
+          <w:szCs w:val="24"/>
+          <w:u w:val="single"/>
+        </w:rPr>
+        <w:t xml:space="preserve"> e Compilador:</w:t>
       </w:r>
     </w:p>
     <w:p>
@@ -2094,7 +2383,25 @@
           <w:sz w:val="24"/>
           <w:szCs w:val="24"/>
         </w:rPr>
-        <w:t>Instalando o TypeScript:</w:t>
+        <w:t xml:space="preserve">Instalando o </w:t>
+      </w:r>
+      <w:proofErr w:type="spellStart"/>
+      <w:r>
+        <w:rPr>
+          <w:rFonts w:ascii="Times New Roman" w:hAnsi="Times New Roman" w:cs="Times New Roman"/>
+          <w:sz w:val="24"/>
+          <w:szCs w:val="24"/>
+        </w:rPr>
+        <w:t>TypeScript</w:t>
+      </w:r>
+      <w:proofErr w:type="spellEnd"/>
+      <w:r>
+        <w:rPr>
+          <w:rFonts w:ascii="Times New Roman" w:hAnsi="Times New Roman" w:cs="Times New Roman"/>
+          <w:sz w:val="24"/>
+          <w:szCs w:val="24"/>
+        </w:rPr>
+        <w:t>:</w:t>
       </w:r>
     </w:p>
     <w:p>
@@ -2112,13 +2419,77 @@
           <w:szCs w:val="24"/>
         </w:rPr>
       </w:pPr>
-      <w:r>
-        <w:rPr>
-          <w:rFonts w:ascii="Times New Roman" w:hAnsi="Times New Roman" w:cs="Times New Roman"/>
-          <w:sz w:val="24"/>
-          <w:szCs w:val="24"/>
-        </w:rPr>
-        <w:t xml:space="preserve">npm install typescript --save-dev: </w:t>
+      <w:proofErr w:type="spellStart"/>
+      <w:r>
+        <w:rPr>
+          <w:rFonts w:ascii="Times New Roman" w:hAnsi="Times New Roman" w:cs="Times New Roman"/>
+          <w:sz w:val="24"/>
+          <w:szCs w:val="24"/>
+        </w:rPr>
+        <w:t>npm</w:t>
+      </w:r>
+      <w:proofErr w:type="spellEnd"/>
+      <w:r>
+        <w:rPr>
+          <w:rFonts w:ascii="Times New Roman" w:hAnsi="Times New Roman" w:cs="Times New Roman"/>
+          <w:sz w:val="24"/>
+          <w:szCs w:val="24"/>
+        </w:rPr>
+        <w:t xml:space="preserve"> </w:t>
+      </w:r>
+      <w:proofErr w:type="spellStart"/>
+      <w:r>
+        <w:rPr>
+          <w:rFonts w:ascii="Times New Roman" w:hAnsi="Times New Roman" w:cs="Times New Roman"/>
+          <w:sz w:val="24"/>
+          <w:szCs w:val="24"/>
+        </w:rPr>
+        <w:t>install</w:t>
+      </w:r>
+      <w:proofErr w:type="spellEnd"/>
+      <w:r>
+        <w:rPr>
+          <w:rFonts w:ascii="Times New Roman" w:hAnsi="Times New Roman" w:cs="Times New Roman"/>
+          <w:sz w:val="24"/>
+          <w:szCs w:val="24"/>
+        </w:rPr>
+        <w:t xml:space="preserve"> </w:t>
+      </w:r>
+      <w:proofErr w:type="spellStart"/>
+      <w:r>
+        <w:rPr>
+          <w:rFonts w:ascii="Times New Roman" w:hAnsi="Times New Roman" w:cs="Times New Roman"/>
+          <w:sz w:val="24"/>
+          <w:szCs w:val="24"/>
+        </w:rPr>
+        <w:t>typescript</w:t>
+      </w:r>
+      <w:proofErr w:type="spellEnd"/>
+      <w:r>
+        <w:rPr>
+          <w:rFonts w:ascii="Times New Roman" w:hAnsi="Times New Roman" w:cs="Times New Roman"/>
+          <w:sz w:val="24"/>
+          <w:szCs w:val="24"/>
+        </w:rPr>
+        <w:t xml:space="preserve"> --</w:t>
+      </w:r>
+      <w:proofErr w:type="spellStart"/>
+      <w:r>
+        <w:rPr>
+          <w:rFonts w:ascii="Times New Roman" w:hAnsi="Times New Roman" w:cs="Times New Roman"/>
+          <w:sz w:val="24"/>
+          <w:szCs w:val="24"/>
+        </w:rPr>
+        <w:t>save-dev</w:t>
+      </w:r>
+      <w:proofErr w:type="spellEnd"/>
+      <w:r>
+        <w:rPr>
+          <w:rFonts w:ascii="Times New Roman" w:hAnsi="Times New Roman" w:cs="Times New Roman"/>
+          <w:sz w:val="24"/>
+          <w:szCs w:val="24"/>
+        </w:rPr>
+        <w:t xml:space="preserve">: </w:t>
       </w:r>
       <w:r>
         <w:rPr>
@@ -2192,13 +2563,77 @@
           <w:szCs w:val="24"/>
         </w:rPr>
       </w:pPr>
-      <w:r>
-        <w:rPr>
-          <w:rFonts w:ascii="Times New Roman" w:hAnsi="Times New Roman" w:cs="Times New Roman"/>
-          <w:sz w:val="24"/>
-          <w:szCs w:val="24"/>
-        </w:rPr>
-        <w:t>npm install typescript@n.n.n --save-dev: Instalação de uma versão específica do TS via t</w:t>
+      <w:proofErr w:type="spellStart"/>
+      <w:r>
+        <w:rPr>
+          <w:rFonts w:ascii="Times New Roman" w:hAnsi="Times New Roman" w:cs="Times New Roman"/>
+          <w:sz w:val="24"/>
+          <w:szCs w:val="24"/>
+        </w:rPr>
+        <w:t>npm</w:t>
+      </w:r>
+      <w:proofErr w:type="spellEnd"/>
+      <w:r>
+        <w:rPr>
+          <w:rFonts w:ascii="Times New Roman" w:hAnsi="Times New Roman" w:cs="Times New Roman"/>
+          <w:sz w:val="24"/>
+          <w:szCs w:val="24"/>
+        </w:rPr>
+        <w:t xml:space="preserve"> </w:t>
+      </w:r>
+      <w:proofErr w:type="spellStart"/>
+      <w:r>
+        <w:rPr>
+          <w:rFonts w:ascii="Times New Roman" w:hAnsi="Times New Roman" w:cs="Times New Roman"/>
+          <w:sz w:val="24"/>
+          <w:szCs w:val="24"/>
+        </w:rPr>
+        <w:t>install</w:t>
+      </w:r>
+      <w:proofErr w:type="spellEnd"/>
+      <w:r>
+        <w:rPr>
+          <w:rFonts w:ascii="Times New Roman" w:hAnsi="Times New Roman" w:cs="Times New Roman"/>
+          <w:sz w:val="24"/>
+          <w:szCs w:val="24"/>
+        </w:rPr>
+        <w:t xml:space="preserve"> </w:t>
+      </w:r>
+      <w:proofErr w:type="spellStart"/>
+      <w:r>
+        <w:rPr>
+          <w:rFonts w:ascii="Times New Roman" w:hAnsi="Times New Roman" w:cs="Times New Roman"/>
+          <w:sz w:val="24"/>
+          <w:szCs w:val="24"/>
+        </w:rPr>
+        <w:t>typescript@n.n.n</w:t>
+      </w:r>
+      <w:proofErr w:type="spellEnd"/>
+      <w:r>
+        <w:rPr>
+          <w:rFonts w:ascii="Times New Roman" w:hAnsi="Times New Roman" w:cs="Times New Roman"/>
+          <w:sz w:val="24"/>
+          <w:szCs w:val="24"/>
+        </w:rPr>
+        <w:t xml:space="preserve"> --</w:t>
+      </w:r>
+      <w:proofErr w:type="spellStart"/>
+      <w:r>
+        <w:rPr>
+          <w:rFonts w:ascii="Times New Roman" w:hAnsi="Times New Roman" w:cs="Times New Roman"/>
+          <w:sz w:val="24"/>
+          <w:szCs w:val="24"/>
+        </w:rPr>
+        <w:t>save-dev</w:t>
+      </w:r>
+      <w:proofErr w:type="spellEnd"/>
+      <w:r>
+        <w:rPr>
+          <w:rFonts w:ascii="Times New Roman" w:hAnsi="Times New Roman" w:cs="Times New Roman"/>
+          <w:sz w:val="24"/>
+          <w:szCs w:val="24"/>
+        </w:rPr>
+        <w:t>: Instalação de uma versão específica do TS via t</w:t>
       </w:r>
       <w:r>
         <w:rPr>
@@ -2270,7 +2705,25 @@
           <w:sz w:val="24"/>
           <w:szCs w:val="24"/>
         </w:rPr>
-        <w:t>A extensão de arquivos com código em TS é justamente essa: .ts.</w:t>
+        <w:t>A extensão de arquivos com código em TS é justamente essa: .</w:t>
+      </w:r>
+      <w:proofErr w:type="spellStart"/>
+      <w:r>
+        <w:rPr>
+          <w:rFonts w:ascii="Times New Roman" w:hAnsi="Times New Roman" w:cs="Times New Roman"/>
+          <w:sz w:val="24"/>
+          <w:szCs w:val="24"/>
+        </w:rPr>
+        <w:t>ts</w:t>
+      </w:r>
+      <w:proofErr w:type="spellEnd"/>
+      <w:r>
+        <w:rPr>
+          <w:rFonts w:ascii="Times New Roman" w:hAnsi="Times New Roman" w:cs="Times New Roman"/>
+          <w:sz w:val="24"/>
+          <w:szCs w:val="24"/>
+        </w:rPr>
+        <w:t>.</w:t>
       </w:r>
     </w:p>
     <w:p>
@@ -2342,7 +2795,25 @@
           <w:sz w:val="24"/>
           <w:szCs w:val="24"/>
         </w:rPr>
-        <w:t>Por causa disso temos o compilador e uma outra pasta chamada app. Na pasta chamada app nós deixamos tudo da nossa aplicação que será escrito em TS e, na pasta dist, onde estavam nossos arquivos que antes eram JS, ficará tudo o que o navegador consegue ler.</w:t>
+        <w:t xml:space="preserve">Por causa disso temos o compilador e uma outra pasta chamada app. Na pasta chamada app nós deixamos tudo da nossa aplicação que será escrito em TS e, na pasta </w:t>
+      </w:r>
+      <w:proofErr w:type="spellStart"/>
+      <w:r>
+        <w:rPr>
+          <w:rFonts w:ascii="Times New Roman" w:hAnsi="Times New Roman" w:cs="Times New Roman"/>
+          <w:sz w:val="24"/>
+          <w:szCs w:val="24"/>
+        </w:rPr>
+        <w:t>dist</w:t>
+      </w:r>
+      <w:proofErr w:type="spellEnd"/>
+      <w:r>
+        <w:rPr>
+          <w:rFonts w:ascii="Times New Roman" w:hAnsi="Times New Roman" w:cs="Times New Roman"/>
+          <w:sz w:val="24"/>
+          <w:szCs w:val="24"/>
+        </w:rPr>
+        <w:t>, onde estavam nossos arquivos que antes eram JS, ficará tudo o que o navegador consegue ler.</w:t>
       </w:r>
     </w:p>
     <w:p>
@@ -2390,7 +2861,25 @@
           <w:sz w:val="24"/>
           <w:szCs w:val="24"/>
         </w:rPr>
-        <w:t xml:space="preserve"> pastas correspondentes dentro da pasta dist.</w:t>
+        <w:t xml:space="preserve"> pastas correspondentes dentro da pasta </w:t>
+      </w:r>
+      <w:proofErr w:type="spellStart"/>
+      <w:r>
+        <w:rPr>
+          <w:rFonts w:ascii="Times New Roman" w:hAnsi="Times New Roman" w:cs="Times New Roman"/>
+          <w:sz w:val="24"/>
+          <w:szCs w:val="24"/>
+        </w:rPr>
+        <w:t>dist</w:t>
+      </w:r>
+      <w:proofErr w:type="spellEnd"/>
+      <w:r>
+        <w:rPr>
+          <w:rFonts w:ascii="Times New Roman" w:hAnsi="Times New Roman" w:cs="Times New Roman"/>
+          <w:sz w:val="24"/>
+          <w:szCs w:val="24"/>
+        </w:rPr>
+        <w:t>.</w:t>
       </w:r>
     </w:p>
     <w:p>
@@ -2481,15 +2970,42 @@
           <w:sz w:val="24"/>
           <w:szCs w:val="24"/>
         </w:rPr>
-        <w:t xml:space="preserve">a que funcionasse foi deletar a pasta de node_modules </w:t>
-      </w:r>
-      <w:r>
-        <w:rPr>
-          <w:rFonts w:ascii="Times New Roman" w:hAnsi="Times New Roman" w:cs="Times New Roman"/>
-          <w:sz w:val="24"/>
-          <w:szCs w:val="24"/>
-        </w:rPr>
-        <w:t>e o arquivo package-</w:t>
+        <w:t xml:space="preserve">a que funcionasse foi deletar a pasta de </w:t>
+      </w:r>
+      <w:proofErr w:type="spellStart"/>
+      <w:r>
+        <w:rPr>
+          <w:rFonts w:ascii="Times New Roman" w:hAnsi="Times New Roman" w:cs="Times New Roman"/>
+          <w:sz w:val="24"/>
+          <w:szCs w:val="24"/>
+        </w:rPr>
+        <w:t>node_modules</w:t>
+      </w:r>
+      <w:proofErr w:type="spellEnd"/>
+      <w:r>
+        <w:rPr>
+          <w:rFonts w:ascii="Times New Roman" w:hAnsi="Times New Roman" w:cs="Times New Roman"/>
+          <w:sz w:val="24"/>
+          <w:szCs w:val="24"/>
+        </w:rPr>
+        <w:t xml:space="preserve"> </w:t>
+      </w:r>
+      <w:r>
+        <w:rPr>
+          <w:rFonts w:ascii="Times New Roman" w:hAnsi="Times New Roman" w:cs="Times New Roman"/>
+          <w:sz w:val="24"/>
+          <w:szCs w:val="24"/>
+        </w:rPr>
+        <w:t xml:space="preserve">e o arquivo </w:t>
+      </w:r>
+      <w:proofErr w:type="spellStart"/>
+      <w:r>
+        <w:rPr>
+          <w:rFonts w:ascii="Times New Roman" w:hAnsi="Times New Roman" w:cs="Times New Roman"/>
+          <w:sz w:val="24"/>
+          <w:szCs w:val="24"/>
+        </w:rPr>
+        <w:t>package-</w:t>
       </w:r>
       <w:proofErr w:type="gramStart"/>
       <w:r>
@@ -2500,6 +3016,7 @@
         </w:rPr>
         <w:t>lock.json</w:t>
       </w:r>
+      <w:proofErr w:type="spellEnd"/>
       <w:proofErr w:type="gramEnd"/>
       <w:r>
         <w:rPr>
@@ -2540,7 +3057,25 @@
           <w:szCs w:val="24"/>
         </w:rPr>
         <w:lastRenderedPageBreak/>
-        <w:t>versão mais atualizada do nodejs via chocolatey diretamente na máquina.</w:t>
+        <w:t xml:space="preserve">versão mais atualizada do nodejs via </w:t>
+      </w:r>
+      <w:proofErr w:type="spellStart"/>
+      <w:r>
+        <w:rPr>
+          <w:rFonts w:ascii="Times New Roman" w:hAnsi="Times New Roman" w:cs="Times New Roman"/>
+          <w:sz w:val="24"/>
+          <w:szCs w:val="24"/>
+        </w:rPr>
+        <w:t>chocolatey</w:t>
+      </w:r>
+      <w:proofErr w:type="spellEnd"/>
+      <w:r>
+        <w:rPr>
+          <w:rFonts w:ascii="Times New Roman" w:hAnsi="Times New Roman" w:cs="Times New Roman"/>
+          <w:sz w:val="24"/>
+          <w:szCs w:val="24"/>
+        </w:rPr>
+        <w:t xml:space="preserve"> diretamente na máquina.</w:t>
       </w:r>
     </w:p>
     <w:p>
@@ -2580,7 +3115,25 @@
           <w:sz w:val="24"/>
           <w:szCs w:val="24"/>
         </w:rPr>
-        <w:t>:\Users\nomeDoUsuário\AppData\Roaming\, onde você encontrará a seguir diversas pastas, dentre elas a do npm.</w:t>
+        <w:t xml:space="preserve">:\Users\nomeDoUsuário\AppData\Roaming\, onde você encontrará a seguir diversas pastas, dentre elas a do </w:t>
+      </w:r>
+      <w:proofErr w:type="spellStart"/>
+      <w:r>
+        <w:rPr>
+          <w:rFonts w:ascii="Times New Roman" w:hAnsi="Times New Roman" w:cs="Times New Roman"/>
+          <w:sz w:val="24"/>
+          <w:szCs w:val="24"/>
+        </w:rPr>
+        <w:t>npm</w:t>
+      </w:r>
+      <w:proofErr w:type="spellEnd"/>
+      <w:r>
+        <w:rPr>
+          <w:rFonts w:ascii="Times New Roman" w:hAnsi="Times New Roman" w:cs="Times New Roman"/>
+          <w:sz w:val="24"/>
+          <w:szCs w:val="24"/>
+        </w:rPr>
+        <w:t>.</w:t>
       </w:r>
     </w:p>
     <w:p>
@@ -2604,7 +3157,97 @@
           <w:sz w:val="24"/>
           <w:szCs w:val="24"/>
         </w:rPr>
-        <w:t xml:space="preserve">Ao entrar no npm\node_modules, você deverá encontrar 2 pastas ‘npm’ e ‘lite-server’, se a segunda não estiver, provavelmente deu erro durante a instalação do gerador/conector com o servidor, para corrigir basta pesquisar por lite-server no google, mas, se bem me lembro, você pode instalar ele globalmente a partir do npm install </w:t>
+        <w:t xml:space="preserve">Ao entrar no </w:t>
+      </w:r>
+      <w:proofErr w:type="spellStart"/>
+      <w:r>
+        <w:rPr>
+          <w:rFonts w:ascii="Times New Roman" w:hAnsi="Times New Roman" w:cs="Times New Roman"/>
+          <w:sz w:val="24"/>
+          <w:szCs w:val="24"/>
+        </w:rPr>
+        <w:t>npm</w:t>
+      </w:r>
+      <w:proofErr w:type="spellEnd"/>
+      <w:r>
+        <w:rPr>
+          <w:rFonts w:ascii="Times New Roman" w:hAnsi="Times New Roman" w:cs="Times New Roman"/>
+          <w:sz w:val="24"/>
+          <w:szCs w:val="24"/>
+        </w:rPr>
+        <w:t>\</w:t>
+      </w:r>
+      <w:proofErr w:type="spellStart"/>
+      <w:r>
+        <w:rPr>
+          <w:rFonts w:ascii="Times New Roman" w:hAnsi="Times New Roman" w:cs="Times New Roman"/>
+          <w:sz w:val="24"/>
+          <w:szCs w:val="24"/>
+        </w:rPr>
+        <w:t>node_modules</w:t>
+      </w:r>
+      <w:proofErr w:type="spellEnd"/>
+      <w:r>
+        <w:rPr>
+          <w:rFonts w:ascii="Times New Roman" w:hAnsi="Times New Roman" w:cs="Times New Roman"/>
+          <w:sz w:val="24"/>
+          <w:szCs w:val="24"/>
+        </w:rPr>
+        <w:t>, você deverá encontrar 2 pastas ‘</w:t>
+      </w:r>
+      <w:proofErr w:type="spellStart"/>
+      <w:r>
+        <w:rPr>
+          <w:rFonts w:ascii="Times New Roman" w:hAnsi="Times New Roman" w:cs="Times New Roman"/>
+          <w:sz w:val="24"/>
+          <w:szCs w:val="24"/>
+        </w:rPr>
+        <w:t>npm</w:t>
+      </w:r>
+      <w:proofErr w:type="spellEnd"/>
+      <w:r>
+        <w:rPr>
+          <w:rFonts w:ascii="Times New Roman" w:hAnsi="Times New Roman" w:cs="Times New Roman"/>
+          <w:sz w:val="24"/>
+          <w:szCs w:val="24"/>
+        </w:rPr>
+        <w:t xml:space="preserve">’ e ‘lite-server’, se a segunda não estiver, provavelmente deu erro durante a instalação do gerador/conector com o servidor, para corrigir basta pesquisar por lite-server no google, mas, se bem me lembro, você pode instalar ele globalmente a partir do </w:t>
+      </w:r>
+      <w:proofErr w:type="spellStart"/>
+      <w:r>
+        <w:rPr>
+          <w:rFonts w:ascii="Times New Roman" w:hAnsi="Times New Roman" w:cs="Times New Roman"/>
+          <w:sz w:val="24"/>
+          <w:szCs w:val="24"/>
+        </w:rPr>
+        <w:t>npm</w:t>
+      </w:r>
+      <w:proofErr w:type="spellEnd"/>
+      <w:r>
+        <w:rPr>
+          <w:rFonts w:ascii="Times New Roman" w:hAnsi="Times New Roman" w:cs="Times New Roman"/>
+          <w:sz w:val="24"/>
+          <w:szCs w:val="24"/>
+        </w:rPr>
+        <w:t xml:space="preserve"> </w:t>
+      </w:r>
+      <w:proofErr w:type="spellStart"/>
+      <w:r>
+        <w:rPr>
+          <w:rFonts w:ascii="Times New Roman" w:hAnsi="Times New Roman" w:cs="Times New Roman"/>
+          <w:sz w:val="24"/>
+          <w:szCs w:val="24"/>
+        </w:rPr>
+        <w:t>install</w:t>
+      </w:r>
+      <w:proofErr w:type="spellEnd"/>
+      <w:r>
+        <w:rPr>
+          <w:rFonts w:ascii="Times New Roman" w:hAnsi="Times New Roman" w:cs="Times New Roman"/>
+          <w:sz w:val="24"/>
+          <w:szCs w:val="24"/>
+        </w:rPr>
+        <w:t xml:space="preserve"> </w:t>
       </w:r>
       <w:r>
         <w:rPr>
@@ -2628,23 +3271,185 @@
           <w:sz w:val="24"/>
           <w:szCs w:val="24"/>
         </w:rPr>
-        <w:t>, ou dentro do próprio projeto a partir do npm install lite-server –save-dev.</w:t>
-      </w:r>
-      <w:r>
-        <w:rPr>
-          <w:rFonts w:ascii="Times New Roman" w:hAnsi="Times New Roman" w:cs="Times New Roman"/>
-          <w:sz w:val="24"/>
-          <w:szCs w:val="24"/>
-        </w:rPr>
-        <w:t xml:space="preserve"> Na segunda opção deverá colocar “scripts”: {“dev”: “lite-server”} dentro do package.json e rodar um npm run dev no console na pasta do projeto para que inicie o server</w:t>
-      </w:r>
-      <w:r>
-        <w:rPr>
-          <w:rFonts w:ascii="Times New Roman" w:hAnsi="Times New Roman" w:cs="Times New Roman"/>
-          <w:sz w:val="24"/>
-          <w:szCs w:val="24"/>
-        </w:rPr>
-        <w:t>. Se o index.html que exibirá sua aplicação não estiver na raiz do projeto, coloque o parâmetro –baseDir=caminho\da\pasta\do\index\</w:t>
+        <w:t xml:space="preserve">, ou dentro do próprio projeto a partir do </w:t>
+      </w:r>
+      <w:proofErr w:type="spellStart"/>
+      <w:r>
+        <w:rPr>
+          <w:rFonts w:ascii="Times New Roman" w:hAnsi="Times New Roman" w:cs="Times New Roman"/>
+          <w:sz w:val="24"/>
+          <w:szCs w:val="24"/>
+        </w:rPr>
+        <w:t>npm</w:t>
+      </w:r>
+      <w:proofErr w:type="spellEnd"/>
+      <w:r>
+        <w:rPr>
+          <w:rFonts w:ascii="Times New Roman" w:hAnsi="Times New Roman" w:cs="Times New Roman"/>
+          <w:sz w:val="24"/>
+          <w:szCs w:val="24"/>
+        </w:rPr>
+        <w:t xml:space="preserve"> </w:t>
+      </w:r>
+      <w:proofErr w:type="spellStart"/>
+      <w:r>
+        <w:rPr>
+          <w:rFonts w:ascii="Times New Roman" w:hAnsi="Times New Roman" w:cs="Times New Roman"/>
+          <w:sz w:val="24"/>
+          <w:szCs w:val="24"/>
+        </w:rPr>
+        <w:t>install</w:t>
+      </w:r>
+      <w:proofErr w:type="spellEnd"/>
+      <w:r>
+        <w:rPr>
+          <w:rFonts w:ascii="Times New Roman" w:hAnsi="Times New Roman" w:cs="Times New Roman"/>
+          <w:sz w:val="24"/>
+          <w:szCs w:val="24"/>
+        </w:rPr>
+        <w:t xml:space="preserve"> lite-server –</w:t>
+      </w:r>
+      <w:proofErr w:type="spellStart"/>
+      <w:r>
+        <w:rPr>
+          <w:rFonts w:ascii="Times New Roman" w:hAnsi="Times New Roman" w:cs="Times New Roman"/>
+          <w:sz w:val="24"/>
+          <w:szCs w:val="24"/>
+        </w:rPr>
+        <w:t>save</w:t>
+      </w:r>
+      <w:proofErr w:type="spellEnd"/>
+      <w:r>
+        <w:rPr>
+          <w:rFonts w:ascii="Times New Roman" w:hAnsi="Times New Roman" w:cs="Times New Roman"/>
+          <w:sz w:val="24"/>
+          <w:szCs w:val="24"/>
+        </w:rPr>
+        <w:t>-dev.</w:t>
+      </w:r>
+      <w:r>
+        <w:rPr>
+          <w:rFonts w:ascii="Times New Roman" w:hAnsi="Times New Roman" w:cs="Times New Roman"/>
+          <w:sz w:val="24"/>
+          <w:szCs w:val="24"/>
+        </w:rPr>
+        <w:t xml:space="preserve"> Na segunda opção deverá colocar “scripts”: {“</w:t>
+      </w:r>
+      <w:proofErr w:type="spellStart"/>
+      <w:r>
+        <w:rPr>
+          <w:rFonts w:ascii="Times New Roman" w:hAnsi="Times New Roman" w:cs="Times New Roman"/>
+          <w:sz w:val="24"/>
+          <w:szCs w:val="24"/>
+        </w:rPr>
+        <w:t>dev</w:t>
+      </w:r>
+      <w:proofErr w:type="spellEnd"/>
+      <w:r>
+        <w:rPr>
+          <w:rFonts w:ascii="Times New Roman" w:hAnsi="Times New Roman" w:cs="Times New Roman"/>
+          <w:sz w:val="24"/>
+          <w:szCs w:val="24"/>
+        </w:rPr>
+        <w:t xml:space="preserve">”: “lite-server”} dentro do </w:t>
+      </w:r>
+      <w:proofErr w:type="spellStart"/>
+      <w:r>
+        <w:rPr>
+          <w:rFonts w:ascii="Times New Roman" w:hAnsi="Times New Roman" w:cs="Times New Roman"/>
+          <w:sz w:val="24"/>
+          <w:szCs w:val="24"/>
+        </w:rPr>
+        <w:t>package.json</w:t>
+      </w:r>
+      <w:proofErr w:type="spellEnd"/>
+      <w:r>
+        <w:rPr>
+          <w:rFonts w:ascii="Times New Roman" w:hAnsi="Times New Roman" w:cs="Times New Roman"/>
+          <w:sz w:val="24"/>
+          <w:szCs w:val="24"/>
+        </w:rPr>
+        <w:t xml:space="preserve"> e rodar um </w:t>
+      </w:r>
+      <w:proofErr w:type="spellStart"/>
+      <w:r>
+        <w:rPr>
+          <w:rFonts w:ascii="Times New Roman" w:hAnsi="Times New Roman" w:cs="Times New Roman"/>
+          <w:sz w:val="24"/>
+          <w:szCs w:val="24"/>
+        </w:rPr>
+        <w:t>npm</w:t>
+      </w:r>
+      <w:proofErr w:type="spellEnd"/>
+      <w:r>
+        <w:rPr>
+          <w:rFonts w:ascii="Times New Roman" w:hAnsi="Times New Roman" w:cs="Times New Roman"/>
+          <w:sz w:val="24"/>
+          <w:szCs w:val="24"/>
+        </w:rPr>
+        <w:t xml:space="preserve"> </w:t>
+      </w:r>
+      <w:proofErr w:type="spellStart"/>
+      <w:r>
+        <w:rPr>
+          <w:rFonts w:ascii="Times New Roman" w:hAnsi="Times New Roman" w:cs="Times New Roman"/>
+          <w:sz w:val="24"/>
+          <w:szCs w:val="24"/>
+        </w:rPr>
+        <w:t>run</w:t>
+      </w:r>
+      <w:proofErr w:type="spellEnd"/>
+      <w:r>
+        <w:rPr>
+          <w:rFonts w:ascii="Times New Roman" w:hAnsi="Times New Roman" w:cs="Times New Roman"/>
+          <w:sz w:val="24"/>
+          <w:szCs w:val="24"/>
+        </w:rPr>
+        <w:t xml:space="preserve"> </w:t>
+      </w:r>
+      <w:proofErr w:type="spellStart"/>
+      <w:r>
+        <w:rPr>
+          <w:rFonts w:ascii="Times New Roman" w:hAnsi="Times New Roman" w:cs="Times New Roman"/>
+          <w:sz w:val="24"/>
+          <w:szCs w:val="24"/>
+        </w:rPr>
+        <w:t>dev</w:t>
+      </w:r>
+      <w:proofErr w:type="spellEnd"/>
+      <w:r>
+        <w:rPr>
+          <w:rFonts w:ascii="Times New Roman" w:hAnsi="Times New Roman" w:cs="Times New Roman"/>
+          <w:sz w:val="24"/>
+          <w:szCs w:val="24"/>
+        </w:rPr>
+        <w:t xml:space="preserve"> no console na pasta do projeto para que inicie o server</w:t>
+      </w:r>
+      <w:r>
+        <w:rPr>
+          <w:rFonts w:ascii="Times New Roman" w:hAnsi="Times New Roman" w:cs="Times New Roman"/>
+          <w:sz w:val="24"/>
+          <w:szCs w:val="24"/>
+        </w:rPr>
+        <w:t>. Se o index.html que exibirá sua aplicação não estiver na raiz do projeto, coloque o parâmetro –</w:t>
+      </w:r>
+      <w:proofErr w:type="spellStart"/>
+      <w:r>
+        <w:rPr>
+          <w:rFonts w:ascii="Times New Roman" w:hAnsi="Times New Roman" w:cs="Times New Roman"/>
+          <w:sz w:val="24"/>
+          <w:szCs w:val="24"/>
+        </w:rPr>
+        <w:t>baseDir</w:t>
+      </w:r>
+      <w:proofErr w:type="spellEnd"/>
+      <w:r>
+        <w:rPr>
+          <w:rFonts w:ascii="Times New Roman" w:hAnsi="Times New Roman" w:cs="Times New Roman"/>
+          <w:sz w:val="24"/>
+          <w:szCs w:val="24"/>
+        </w:rPr>
+        <w:t>=caminho\da\pasta\do\index\</w:t>
       </w:r>
       <w:r>
         <w:rPr>
@@ -2716,7 +3521,61 @@
           <w:sz w:val="24"/>
           <w:szCs w:val="24"/>
         </w:rPr>
-        <w:t xml:space="preserve">Para começarmos com o TS primeiro precisamos instalar ele e, para isso, vamos seguir para a pasta no caminho C:\Users\nomeDoUsuário\AppData\Roaming\npm\node_modules\npm e nessa pasta instalar o typescript na versão que desejar a partir do npm install </w:t>
+        <w:t xml:space="preserve">Para começarmos com o TS primeiro precisamos instalar ele e, para isso, vamos seguir para a pasta no caminho C:\Users\nomeDoUsuário\AppData\Roaming\npm\node_modules\npm e nessa pasta instalar o </w:t>
+      </w:r>
+      <w:proofErr w:type="spellStart"/>
+      <w:r>
+        <w:rPr>
+          <w:rFonts w:ascii="Times New Roman" w:hAnsi="Times New Roman" w:cs="Times New Roman"/>
+          <w:sz w:val="24"/>
+          <w:szCs w:val="24"/>
+        </w:rPr>
+        <w:t>typescript</w:t>
+      </w:r>
+      <w:proofErr w:type="spellEnd"/>
+      <w:r>
+        <w:rPr>
+          <w:rFonts w:ascii="Times New Roman" w:hAnsi="Times New Roman" w:cs="Times New Roman"/>
+          <w:sz w:val="24"/>
+          <w:szCs w:val="24"/>
+        </w:rPr>
+        <w:t xml:space="preserve"> na versão que desejar a partir do </w:t>
+      </w:r>
+      <w:proofErr w:type="spellStart"/>
+      <w:r>
+        <w:rPr>
+          <w:rFonts w:ascii="Times New Roman" w:hAnsi="Times New Roman" w:cs="Times New Roman"/>
+          <w:sz w:val="24"/>
+          <w:szCs w:val="24"/>
+        </w:rPr>
+        <w:t>npm</w:t>
+      </w:r>
+      <w:proofErr w:type="spellEnd"/>
+      <w:r>
+        <w:rPr>
+          <w:rFonts w:ascii="Times New Roman" w:hAnsi="Times New Roman" w:cs="Times New Roman"/>
+          <w:sz w:val="24"/>
+          <w:szCs w:val="24"/>
+        </w:rPr>
+        <w:t xml:space="preserve"> </w:t>
+      </w:r>
+      <w:proofErr w:type="spellStart"/>
+      <w:r>
+        <w:rPr>
+          <w:rFonts w:ascii="Times New Roman" w:hAnsi="Times New Roman" w:cs="Times New Roman"/>
+          <w:sz w:val="24"/>
+          <w:szCs w:val="24"/>
+        </w:rPr>
+        <w:t>install</w:t>
+      </w:r>
+      <w:proofErr w:type="spellEnd"/>
+      <w:r>
+        <w:rPr>
+          <w:rFonts w:ascii="Times New Roman" w:hAnsi="Times New Roman" w:cs="Times New Roman"/>
+          <w:sz w:val="24"/>
+          <w:szCs w:val="24"/>
+        </w:rPr>
+        <w:t xml:space="preserve"> </w:t>
       </w:r>
       <w:hyperlink r:id="rId7" w:history="1">
         <w:r>
@@ -2775,7 +3634,61 @@
           <w:sz w:val="24"/>
           <w:szCs w:val="24"/>
         </w:rPr>
-        <w:t xml:space="preserve"> (tsc (typescript compiler))</w:t>
+        <w:t xml:space="preserve"> (</w:t>
+      </w:r>
+      <w:proofErr w:type="spellStart"/>
+      <w:r>
+        <w:rPr>
+          <w:rFonts w:ascii="Times New Roman" w:hAnsi="Times New Roman" w:cs="Times New Roman"/>
+          <w:sz w:val="24"/>
+          <w:szCs w:val="24"/>
+        </w:rPr>
+        <w:t>tsc</w:t>
+      </w:r>
+      <w:proofErr w:type="spellEnd"/>
+      <w:r>
+        <w:rPr>
+          <w:rFonts w:ascii="Times New Roman" w:hAnsi="Times New Roman" w:cs="Times New Roman"/>
+          <w:sz w:val="24"/>
+          <w:szCs w:val="24"/>
+        </w:rPr>
+        <w:t xml:space="preserve"> (</w:t>
+      </w:r>
+      <w:proofErr w:type="spellStart"/>
+      <w:r>
+        <w:rPr>
+          <w:rFonts w:ascii="Times New Roman" w:hAnsi="Times New Roman" w:cs="Times New Roman"/>
+          <w:sz w:val="24"/>
+          <w:szCs w:val="24"/>
+        </w:rPr>
+        <w:t>typescript</w:t>
+      </w:r>
+      <w:proofErr w:type="spellEnd"/>
+      <w:r>
+        <w:rPr>
+          <w:rFonts w:ascii="Times New Roman" w:hAnsi="Times New Roman" w:cs="Times New Roman"/>
+          <w:sz w:val="24"/>
+          <w:szCs w:val="24"/>
+        </w:rPr>
+        <w:t xml:space="preserve"> </w:t>
+      </w:r>
+      <w:proofErr w:type="spellStart"/>
+      <w:r>
+        <w:rPr>
+          <w:rFonts w:ascii="Times New Roman" w:hAnsi="Times New Roman" w:cs="Times New Roman"/>
+          <w:sz w:val="24"/>
+          <w:szCs w:val="24"/>
+        </w:rPr>
+        <w:t>compiler</w:t>
+      </w:r>
+      <w:proofErr w:type="spellEnd"/>
+      <w:r>
+        <w:rPr>
+          <w:rFonts w:ascii="Times New Roman" w:hAnsi="Times New Roman" w:cs="Times New Roman"/>
+          <w:sz w:val="24"/>
+          <w:szCs w:val="24"/>
+        </w:rPr>
+        <w:t>))</w:t>
       </w:r>
       <w:r>
         <w:rPr>
@@ -2799,7 +3712,25 @@
           <w:sz w:val="24"/>
           <w:szCs w:val="24"/>
         </w:rPr>
-        <w:t xml:space="preserve"> um comando precisamos colocar a pasta em que ele se encontra na nossa variável PATH no PowerShell ou CMD.</w:t>
+        <w:t xml:space="preserve"> um comando precisamos colocar a pasta em que ele se encontra na nossa variável PATH no </w:t>
+      </w:r>
+      <w:proofErr w:type="spellStart"/>
+      <w:r>
+        <w:rPr>
+          <w:rFonts w:ascii="Times New Roman" w:hAnsi="Times New Roman" w:cs="Times New Roman"/>
+          <w:sz w:val="24"/>
+          <w:szCs w:val="24"/>
+        </w:rPr>
+        <w:t>PowerShell</w:t>
+      </w:r>
+      <w:proofErr w:type="spellEnd"/>
+      <w:r>
+        <w:rPr>
+          <w:rFonts w:ascii="Times New Roman" w:hAnsi="Times New Roman" w:cs="Times New Roman"/>
+          <w:sz w:val="24"/>
+          <w:szCs w:val="24"/>
+        </w:rPr>
+        <w:t xml:space="preserve"> ou CMD.</w:t>
       </w:r>
       <w:r>
         <w:rPr>
@@ -2848,15 +3779,105 @@
           <w:sz w:val="24"/>
           <w:szCs w:val="24"/>
         </w:rPr>
-        <w:t>, mas que para descobrir pode simplesmente usar o comando ls -Recurse *tsc* para listar todos os arquivos que possuem essas letras no nome. O que procuramos é uma tríade de tsc, tsc.cmd e tsc.ps1.</w:t>
-      </w:r>
-      <w:r>
-        <w:rPr>
-          <w:rFonts w:ascii="Times New Roman" w:hAnsi="Times New Roman" w:cs="Times New Roman"/>
-          <w:sz w:val="24"/>
-          <w:szCs w:val="24"/>
-        </w:rPr>
-        <w:t xml:space="preserve"> Após encontrar e entrar na pasta em que esses arquivos estão, podemos usar o comando pwd para ver o caminho todo desde o disco e copiar esse caminho. Em seguida utilizaremos o comando setx PATH “%PATH</w:t>
+        <w:t xml:space="preserve">, mas que para descobrir pode simplesmente usar o comando </w:t>
+      </w:r>
+      <w:proofErr w:type="spellStart"/>
+      <w:r>
+        <w:rPr>
+          <w:rFonts w:ascii="Times New Roman" w:hAnsi="Times New Roman" w:cs="Times New Roman"/>
+          <w:sz w:val="24"/>
+          <w:szCs w:val="24"/>
+        </w:rPr>
+        <w:t>ls</w:t>
+      </w:r>
+      <w:proofErr w:type="spellEnd"/>
+      <w:r>
+        <w:rPr>
+          <w:rFonts w:ascii="Times New Roman" w:hAnsi="Times New Roman" w:cs="Times New Roman"/>
+          <w:sz w:val="24"/>
+          <w:szCs w:val="24"/>
+        </w:rPr>
+        <w:t xml:space="preserve"> -Recurse *</w:t>
+      </w:r>
+      <w:proofErr w:type="spellStart"/>
+      <w:r>
+        <w:rPr>
+          <w:rFonts w:ascii="Times New Roman" w:hAnsi="Times New Roman" w:cs="Times New Roman"/>
+          <w:sz w:val="24"/>
+          <w:szCs w:val="24"/>
+        </w:rPr>
+        <w:t>tsc</w:t>
+      </w:r>
+      <w:proofErr w:type="spellEnd"/>
+      <w:r>
+        <w:rPr>
+          <w:rFonts w:ascii="Times New Roman" w:hAnsi="Times New Roman" w:cs="Times New Roman"/>
+          <w:sz w:val="24"/>
+          <w:szCs w:val="24"/>
+        </w:rPr>
+        <w:t xml:space="preserve">* para listar todos os arquivos que possuem essas letras no nome. O que procuramos é uma tríade de </w:t>
+      </w:r>
+      <w:proofErr w:type="spellStart"/>
+      <w:r>
+        <w:rPr>
+          <w:rFonts w:ascii="Times New Roman" w:hAnsi="Times New Roman" w:cs="Times New Roman"/>
+          <w:sz w:val="24"/>
+          <w:szCs w:val="24"/>
+        </w:rPr>
+        <w:t>tsc</w:t>
+      </w:r>
+      <w:proofErr w:type="spellEnd"/>
+      <w:r>
+        <w:rPr>
+          <w:rFonts w:ascii="Times New Roman" w:hAnsi="Times New Roman" w:cs="Times New Roman"/>
+          <w:sz w:val="24"/>
+          <w:szCs w:val="24"/>
+        </w:rPr>
+        <w:t>, tsc.cmd e tsc.ps1.</w:t>
+      </w:r>
+      <w:r>
+        <w:rPr>
+          <w:rFonts w:ascii="Times New Roman" w:hAnsi="Times New Roman" w:cs="Times New Roman"/>
+          <w:sz w:val="24"/>
+          <w:szCs w:val="24"/>
+        </w:rPr>
+        <w:t xml:space="preserve"> Após encontrar e entrar na pasta em que esses arquivos estão, podemos usar o comando </w:t>
+      </w:r>
+      <w:proofErr w:type="spellStart"/>
+      <w:r>
+        <w:rPr>
+          <w:rFonts w:ascii="Times New Roman" w:hAnsi="Times New Roman" w:cs="Times New Roman"/>
+          <w:sz w:val="24"/>
+          <w:szCs w:val="24"/>
+        </w:rPr>
+        <w:t>pwd</w:t>
+      </w:r>
+      <w:proofErr w:type="spellEnd"/>
+      <w:r>
+        <w:rPr>
+          <w:rFonts w:ascii="Times New Roman" w:hAnsi="Times New Roman" w:cs="Times New Roman"/>
+          <w:sz w:val="24"/>
+          <w:szCs w:val="24"/>
+        </w:rPr>
+        <w:t xml:space="preserve"> para ver o caminho todo desde o disco e copiar esse caminho. Em seguida utilizaremos o comando </w:t>
+      </w:r>
+      <w:proofErr w:type="spellStart"/>
+      <w:r>
+        <w:rPr>
+          <w:rFonts w:ascii="Times New Roman" w:hAnsi="Times New Roman" w:cs="Times New Roman"/>
+          <w:sz w:val="24"/>
+          <w:szCs w:val="24"/>
+        </w:rPr>
+        <w:t>setx</w:t>
+      </w:r>
+      <w:proofErr w:type="spellEnd"/>
+      <w:r>
+        <w:rPr>
+          <w:rFonts w:ascii="Times New Roman" w:hAnsi="Times New Roman" w:cs="Times New Roman"/>
+          <w:sz w:val="24"/>
+          <w:szCs w:val="24"/>
+        </w:rPr>
+        <w:t xml:space="preserve"> PATH “%PATH</w:t>
       </w:r>
       <w:proofErr w:type="gramStart"/>
       <w:r>
@@ -2865,8 +3886,36 @@
           <w:sz w:val="24"/>
           <w:szCs w:val="24"/>
         </w:rPr>
-        <w:t>%;C:\todo\o\camiho\descoberto\pelo\pwd</w:t>
-      </w:r>
+        <w:t>%;C:\todo\o\</w:t>
+      </w:r>
+      <w:proofErr w:type="spellStart"/>
+      <w:r>
+        <w:rPr>
+          <w:rFonts w:ascii="Times New Roman" w:hAnsi="Times New Roman" w:cs="Times New Roman"/>
+          <w:sz w:val="24"/>
+          <w:szCs w:val="24"/>
+        </w:rPr>
+        <w:t>camiho</w:t>
+      </w:r>
+      <w:proofErr w:type="spellEnd"/>
+      <w:r>
+        <w:rPr>
+          <w:rFonts w:ascii="Times New Roman" w:hAnsi="Times New Roman" w:cs="Times New Roman"/>
+          <w:sz w:val="24"/>
+          <w:szCs w:val="24"/>
+        </w:rPr>
+        <w:t>\descoberto\pelo\</w:t>
+      </w:r>
+      <w:proofErr w:type="spellStart"/>
+      <w:r>
+        <w:rPr>
+          <w:rFonts w:ascii="Times New Roman" w:hAnsi="Times New Roman" w:cs="Times New Roman"/>
+          <w:sz w:val="24"/>
+          <w:szCs w:val="24"/>
+        </w:rPr>
+        <w:t>pwd</w:t>
+      </w:r>
+      <w:proofErr w:type="spellEnd"/>
       <w:proofErr w:type="gramEnd"/>
       <w:r>
         <w:rPr>
@@ -2987,7 +4036,95 @@
           <w:sz w:val="24"/>
           <w:szCs w:val="24"/>
         </w:rPr>
-        <w:t>Não tenho certeza se no PS realmente precisa ou sequer funciona colocar o %PATH%; e depois todo o caminho para setar o novo caminho nele. Talvez seja necessário colocar o $env:Path ou então só $Path ou $PATH para que dê certo. Se estiver utilizando o CMD, NÃO ESQUEÇA DE COLOCAR DE MANEIRA NENHUMA OU PODE DAR MUITO ERRADO!!!! Para ter certeza que vai ficar tudo bem, faça um backup do path utilizando o echo %PATH% $Path ou $env:Path e guarde o arquivo em segurança para poder recuperar caso de errado. Qualquer dúvida consultar as anotações de CMD/PROMPT.</w:t>
+        <w:t xml:space="preserve">Não tenho certeza se no PS realmente precisa ou sequer funciona colocar o %PATH%; e depois todo o caminho para </w:t>
+      </w:r>
+      <w:proofErr w:type="spellStart"/>
+      <w:r>
+        <w:rPr>
+          <w:rFonts w:ascii="Times New Roman" w:hAnsi="Times New Roman" w:cs="Times New Roman"/>
+          <w:b/>
+          <w:bCs/>
+          <w:sz w:val="24"/>
+          <w:szCs w:val="24"/>
+        </w:rPr>
+        <w:t>setar</w:t>
+      </w:r>
+      <w:proofErr w:type="spellEnd"/>
+      <w:r>
+        <w:rPr>
+          <w:rFonts w:ascii="Times New Roman" w:hAnsi="Times New Roman" w:cs="Times New Roman"/>
+          <w:b/>
+          <w:bCs/>
+          <w:sz w:val="24"/>
+          <w:szCs w:val="24"/>
+        </w:rPr>
+        <w:t xml:space="preserve"> o novo caminho nele. Talvez seja necessário colocar o $</w:t>
+      </w:r>
+      <w:proofErr w:type="spellStart"/>
+      <w:r>
+        <w:rPr>
+          <w:rFonts w:ascii="Times New Roman" w:hAnsi="Times New Roman" w:cs="Times New Roman"/>
+          <w:b/>
+          <w:bCs/>
+          <w:sz w:val="24"/>
+          <w:szCs w:val="24"/>
+        </w:rPr>
+        <w:t>env:Path</w:t>
+      </w:r>
+      <w:proofErr w:type="spellEnd"/>
+      <w:r>
+        <w:rPr>
+          <w:rFonts w:ascii="Times New Roman" w:hAnsi="Times New Roman" w:cs="Times New Roman"/>
+          <w:b/>
+          <w:bCs/>
+          <w:sz w:val="24"/>
+          <w:szCs w:val="24"/>
+        </w:rPr>
+        <w:t xml:space="preserve"> ou então só $Path ou $PATH para que dê certo. Se estiver utilizando o CMD, NÃO ESQUEÇA DE COLOCAR DE MANEIRA NENHUMA OU PODE DAR MUITO ERRADO!!!! Para ter certeza que vai ficar tudo bem, faça um backup do path utilizando o </w:t>
+      </w:r>
+      <w:proofErr w:type="spellStart"/>
+      <w:r>
+        <w:rPr>
+          <w:rFonts w:ascii="Times New Roman" w:hAnsi="Times New Roman" w:cs="Times New Roman"/>
+          <w:b/>
+          <w:bCs/>
+          <w:sz w:val="24"/>
+          <w:szCs w:val="24"/>
+        </w:rPr>
+        <w:t>echo</w:t>
+      </w:r>
+      <w:proofErr w:type="spellEnd"/>
+      <w:r>
+        <w:rPr>
+          <w:rFonts w:ascii="Times New Roman" w:hAnsi="Times New Roman" w:cs="Times New Roman"/>
+          <w:b/>
+          <w:bCs/>
+          <w:sz w:val="24"/>
+          <w:szCs w:val="24"/>
+        </w:rPr>
+        <w:t xml:space="preserve"> %PATH% $Path ou $</w:t>
+      </w:r>
+      <w:proofErr w:type="spellStart"/>
+      <w:r>
+        <w:rPr>
+          <w:rFonts w:ascii="Times New Roman" w:hAnsi="Times New Roman" w:cs="Times New Roman"/>
+          <w:b/>
+          <w:bCs/>
+          <w:sz w:val="24"/>
+          <w:szCs w:val="24"/>
+        </w:rPr>
+        <w:t>env:Path</w:t>
+      </w:r>
+      <w:proofErr w:type="spellEnd"/>
+      <w:r>
+        <w:rPr>
+          <w:rFonts w:ascii="Times New Roman" w:hAnsi="Times New Roman" w:cs="Times New Roman"/>
+          <w:b/>
+          <w:bCs/>
+          <w:sz w:val="24"/>
+          <w:szCs w:val="24"/>
+        </w:rPr>
+        <w:t xml:space="preserve"> e guarde o arquivo em segurança para poder recuperar caso de errado. Qualquer dúvida consultar as anotações de CMD/PROMPT.</w:t>
       </w:r>
       <w:r>
         <w:rPr>
@@ -3023,7 +4160,25 @@
           <w:sz w:val="24"/>
           <w:szCs w:val="24"/>
         </w:rPr>
-        <w:t>A partir desse ponto tanto o compilador quanto o server init devem estar funcionando adequadamente</w:t>
+        <w:t xml:space="preserve">A partir desse ponto tanto o compilador quanto o server </w:t>
+      </w:r>
+      <w:proofErr w:type="spellStart"/>
+      <w:r>
+        <w:rPr>
+          <w:rFonts w:ascii="Times New Roman" w:hAnsi="Times New Roman" w:cs="Times New Roman"/>
+          <w:sz w:val="24"/>
+          <w:szCs w:val="24"/>
+        </w:rPr>
+        <w:t>init</w:t>
+      </w:r>
+      <w:proofErr w:type="spellEnd"/>
+      <w:r>
+        <w:rPr>
+          <w:rFonts w:ascii="Times New Roman" w:hAnsi="Times New Roman" w:cs="Times New Roman"/>
+          <w:sz w:val="24"/>
+          <w:szCs w:val="24"/>
+        </w:rPr>
+        <w:t xml:space="preserve"> devem estar funcionando adequadamente</w:t>
       </w:r>
       <w:r>
         <w:rPr>
@@ -3033,6 +4188,7 @@
         </w:rPr>
         <w:t xml:space="preserve"> no seu projeto e com as configurações de </w:t>
       </w:r>
+      <w:proofErr w:type="spellStart"/>
       <w:proofErr w:type="gramStart"/>
       <w:r>
         <w:rPr>
@@ -3042,6 +4198,7 @@
         </w:rPr>
         <w:t>tsconfig.json</w:t>
       </w:r>
+      <w:proofErr w:type="spellEnd"/>
       <w:proofErr w:type="gramEnd"/>
       <w:r>
         <w:rPr>
@@ -3123,6 +4280,7 @@
         </w:rPr>
         <w:t xml:space="preserve">Para configurar nosso compilador precisamos criar um arquivo chamado </w:t>
       </w:r>
+      <w:proofErr w:type="spellStart"/>
       <w:proofErr w:type="gramStart"/>
       <w:r>
         <w:rPr>
@@ -3132,6 +4290,7 @@
         </w:rPr>
         <w:t>tsconfig.json</w:t>
       </w:r>
+      <w:proofErr w:type="spellEnd"/>
       <w:proofErr w:type="gramEnd"/>
       <w:r>
         <w:rPr>
@@ -3190,7 +4349,27 @@
           <w:sz w:val="21"/>
           <w:szCs w:val="21"/>
         </w:rPr>
-        <w:t>"compilerOptions"</w:t>
+        <w:t>"</w:t>
+      </w:r>
+      <w:proofErr w:type="spellStart"/>
+      <w:r>
+        <w:rPr>
+          <w:rFonts w:ascii="Consolas" w:eastAsia="Times New Roman" w:hAnsi="Consolas" w:cs="Times New Roman"/>
+          <w:color w:val="9CDCFE"/>
+          <w:sz w:val="21"/>
+          <w:szCs w:val="21"/>
+        </w:rPr>
+        <w:t>compilerOptions</w:t>
+      </w:r>
+      <w:proofErr w:type="spellEnd"/>
+      <w:r>
+        <w:rPr>
+          <w:rFonts w:ascii="Consolas" w:eastAsia="Times New Roman" w:hAnsi="Consolas" w:cs="Times New Roman"/>
+          <w:color w:val="9CDCFE"/>
+          <w:sz w:val="21"/>
+          <w:szCs w:val="21"/>
+        </w:rPr>
+        <w:t>"</w:t>
       </w:r>
       <w:r>
         <w:rPr>
@@ -3259,7 +4438,27 @@
           <w:sz w:val="21"/>
           <w:szCs w:val="21"/>
         </w:rPr>
-        <w:t>"outDir"</w:t>
+        <w:t>"</w:t>
+      </w:r>
+      <w:proofErr w:type="spellStart"/>
+      <w:r>
+        <w:rPr>
+          <w:rFonts w:ascii="Consolas" w:eastAsia="Times New Roman" w:hAnsi="Consolas" w:cs="Times New Roman"/>
+          <w:color w:val="9CDCFE"/>
+          <w:sz w:val="21"/>
+          <w:szCs w:val="21"/>
+        </w:rPr>
+        <w:t>outDir</w:t>
+      </w:r>
+      <w:proofErr w:type="spellEnd"/>
+      <w:r>
+        <w:rPr>
+          <w:rFonts w:ascii="Consolas" w:eastAsia="Times New Roman" w:hAnsi="Consolas" w:cs="Times New Roman"/>
+          <w:color w:val="9CDCFE"/>
+          <w:sz w:val="21"/>
+          <w:szCs w:val="21"/>
+        </w:rPr>
+        <w:t>"</w:t>
       </w:r>
       <w:r>
         <w:rPr>
@@ -3277,8 +4476,39 @@
           <w:sz w:val="21"/>
           <w:szCs w:val="21"/>
         </w:rPr>
-        <w:t>"dist/js</w:t>
-      </w:r>
+        <w:t>"</w:t>
+      </w:r>
+      <w:proofErr w:type="spellStart"/>
+      <w:r>
+        <w:rPr>
+          <w:rFonts w:ascii="Consolas" w:eastAsia="Times New Roman" w:hAnsi="Consolas" w:cs="Times New Roman"/>
+          <w:color w:val="CE9178"/>
+          <w:sz w:val="21"/>
+          <w:szCs w:val="21"/>
+        </w:rPr>
+        <w:t>dist</w:t>
+      </w:r>
+      <w:proofErr w:type="spellEnd"/>
+      <w:r>
+        <w:rPr>
+          <w:rFonts w:ascii="Consolas" w:eastAsia="Times New Roman" w:hAnsi="Consolas" w:cs="Times New Roman"/>
+          <w:color w:val="CE9178"/>
+          <w:sz w:val="21"/>
+          <w:szCs w:val="21"/>
+        </w:rPr>
+        <w:t>/</w:t>
+      </w:r>
+      <w:proofErr w:type="spellStart"/>
+      <w:r>
+        <w:rPr>
+          <w:rFonts w:ascii="Consolas" w:eastAsia="Times New Roman" w:hAnsi="Consolas" w:cs="Times New Roman"/>
+          <w:color w:val="CE9178"/>
+          <w:sz w:val="21"/>
+          <w:szCs w:val="21"/>
+        </w:rPr>
+        <w:t>js</w:t>
+      </w:r>
+      <w:proofErr w:type="spellEnd"/>
       <w:proofErr w:type="gramStart"/>
       <w:r>
         <w:rPr>
@@ -3381,7 +4611,27 @@
           <w:sz w:val="21"/>
           <w:szCs w:val="21"/>
         </w:rPr>
-        <w:t>// Diz que o alvo de conversão, ou seja, para qual tipo de JS ou ES ele deve converter nossos arquivos TS ao compilar, nesse caso dissemos que queremos o EcmaScript 6</w:t>
+        <w:t xml:space="preserve">// Diz que o alvo de conversão, ou seja, para qual tipo de JS ou ES ele deve converter nossos arquivos TS ao compilar, nesse caso dissemos que queremos o </w:t>
+      </w:r>
+      <w:proofErr w:type="spellStart"/>
+      <w:r>
+        <w:rPr>
+          <w:rFonts w:ascii="Consolas" w:eastAsia="Times New Roman" w:hAnsi="Consolas" w:cs="Times New Roman"/>
+          <w:color w:val="6A9955"/>
+          <w:sz w:val="21"/>
+          <w:szCs w:val="21"/>
+        </w:rPr>
+        <w:t>EcmaScript</w:t>
+      </w:r>
+      <w:proofErr w:type="spellEnd"/>
+      <w:r>
+        <w:rPr>
+          <w:rFonts w:ascii="Consolas" w:eastAsia="Times New Roman" w:hAnsi="Consolas" w:cs="Times New Roman"/>
+          <w:color w:val="6A9955"/>
+          <w:sz w:val="21"/>
+          <w:szCs w:val="21"/>
+        </w:rPr>
+        <w:t xml:space="preserve"> 6</w:t>
       </w:r>
     </w:p>
     <w:p>
@@ -3543,6 +4793,7 @@
         </w:rPr>
         <w:t xml:space="preserve">Após configurar devemos ir até a pasta </w:t>
       </w:r>
+      <w:proofErr w:type="spellStart"/>
       <w:proofErr w:type="gramStart"/>
       <w:r>
         <w:rPr>
@@ -3552,6 +4803,7 @@
         </w:rPr>
         <w:t>package.json</w:t>
       </w:r>
+      <w:proofErr w:type="spellEnd"/>
       <w:proofErr w:type="gramEnd"/>
       <w:r>
         <w:rPr>
@@ -3559,7 +4811,61 @@
           <w:sz w:val="24"/>
           <w:szCs w:val="24"/>
         </w:rPr>
-        <w:t xml:space="preserve"> do nosso projeto e colocar dentro do script um comando “compile”: “tsc” e dentro das “devDepencencies”: {“typescript”: “^4.2.2”}.</w:t>
+        <w:t xml:space="preserve"> do nosso projeto e colocar dentro do script um comando “compile”: “</w:t>
+      </w:r>
+      <w:proofErr w:type="spellStart"/>
+      <w:r>
+        <w:rPr>
+          <w:rFonts w:ascii="Times New Roman" w:hAnsi="Times New Roman" w:cs="Times New Roman"/>
+          <w:sz w:val="24"/>
+          <w:szCs w:val="24"/>
+        </w:rPr>
+        <w:t>tsc</w:t>
+      </w:r>
+      <w:proofErr w:type="spellEnd"/>
+      <w:r>
+        <w:rPr>
+          <w:rFonts w:ascii="Times New Roman" w:hAnsi="Times New Roman" w:cs="Times New Roman"/>
+          <w:sz w:val="24"/>
+          <w:szCs w:val="24"/>
+        </w:rPr>
+        <w:t>” e dentro das “</w:t>
+      </w:r>
+      <w:proofErr w:type="spellStart"/>
+      <w:r>
+        <w:rPr>
+          <w:rFonts w:ascii="Times New Roman" w:hAnsi="Times New Roman" w:cs="Times New Roman"/>
+          <w:sz w:val="24"/>
+          <w:szCs w:val="24"/>
+        </w:rPr>
+        <w:t>devDepencencies</w:t>
+      </w:r>
+      <w:proofErr w:type="spellEnd"/>
+      <w:r>
+        <w:rPr>
+          <w:rFonts w:ascii="Times New Roman" w:hAnsi="Times New Roman" w:cs="Times New Roman"/>
+          <w:sz w:val="24"/>
+          <w:szCs w:val="24"/>
+        </w:rPr>
+        <w:t>”: {“</w:t>
+      </w:r>
+      <w:proofErr w:type="spellStart"/>
+      <w:r>
+        <w:rPr>
+          <w:rFonts w:ascii="Times New Roman" w:hAnsi="Times New Roman" w:cs="Times New Roman"/>
+          <w:sz w:val="24"/>
+          <w:szCs w:val="24"/>
+        </w:rPr>
+        <w:t>typescript</w:t>
+      </w:r>
+      <w:proofErr w:type="spellEnd"/>
+      <w:r>
+        <w:rPr>
+          <w:rFonts w:ascii="Times New Roman" w:hAnsi="Times New Roman" w:cs="Times New Roman"/>
+          <w:sz w:val="24"/>
+          <w:szCs w:val="24"/>
+        </w:rPr>
+        <w:t>”: “^4.2.2”}.</w:t>
       </w:r>
     </w:p>
     <w:p>
@@ -3677,7 +4983,27 @@
           <w:sz w:val="21"/>
           <w:szCs w:val="21"/>
         </w:rPr>
-        <w:t>"noEmitOnError"</w:t>
+        <w:t>"</w:t>
+      </w:r>
+      <w:proofErr w:type="spellStart"/>
+      <w:r>
+        <w:rPr>
+          <w:rFonts w:ascii="Consolas" w:eastAsia="Times New Roman" w:hAnsi="Consolas" w:cs="Times New Roman"/>
+          <w:color w:val="9CDCFE"/>
+          <w:sz w:val="21"/>
+          <w:szCs w:val="21"/>
+        </w:rPr>
+        <w:t>noEmitOnError</w:t>
+      </w:r>
+      <w:proofErr w:type="spellEnd"/>
+      <w:r>
+        <w:rPr>
+          <w:rFonts w:ascii="Consolas" w:eastAsia="Times New Roman" w:hAnsi="Consolas" w:cs="Times New Roman"/>
+          <w:color w:val="9CDCFE"/>
+          <w:sz w:val="21"/>
+          <w:szCs w:val="21"/>
+        </w:rPr>
+        <w:t>"</w:t>
       </w:r>
       <w:r>
         <w:rPr>
@@ -3714,6 +5040,240 @@
           <w:szCs w:val="21"/>
         </w:rPr>
         <w:t>// Não permite gerar arquivos JS enquanto tiver erros no nosso código</w:t>
+      </w:r>
+    </w:p>
+    <w:p>
+      <w:pPr>
+        <w:pStyle w:val="PargrafodaLista"/>
+        <w:numPr>
+          <w:ilvl w:val="1"/>
+          <w:numId w:val="1"/>
+        </w:numPr>
+        <w:spacing w:before="240" w:line="360" w:lineRule="auto"/>
+        <w:jc w:val="both"/>
+        <w:rPr>
+          <w:rFonts w:ascii="Times New Roman" w:hAnsi="Times New Roman" w:cs="Times New Roman"/>
+          <w:sz w:val="24"/>
+          <w:szCs w:val="24"/>
+        </w:rPr>
+      </w:pPr>
+      <w:r>
+        <w:rPr>
+          <w:rFonts w:ascii="Times New Roman" w:hAnsi="Times New Roman" w:cs="Times New Roman"/>
+          <w:sz w:val="24"/>
+          <w:szCs w:val="24"/>
+        </w:rPr>
+        <w:t xml:space="preserve"> </w:t>
+      </w:r>
+      <w:r>
+        <w:rPr>
+          <w:rFonts w:ascii="Times New Roman" w:hAnsi="Times New Roman" w:cs="Times New Roman"/>
+          <w:sz w:val="24"/>
+          <w:szCs w:val="24"/>
+        </w:rPr>
+        <w:t>Automatizando a compilação de arquivos</w:t>
+      </w:r>
+      <w:r>
+        <w:rPr>
+          <w:rFonts w:ascii="Times New Roman" w:hAnsi="Times New Roman" w:cs="Times New Roman"/>
+          <w:sz w:val="24"/>
+          <w:szCs w:val="24"/>
+        </w:rPr>
+        <w:t>:</w:t>
+      </w:r>
+    </w:p>
+    <w:p>
+      <w:pPr>
+        <w:pStyle w:val="PargrafodaLista"/>
+        <w:numPr>
+          <w:ilvl w:val="2"/>
+          <w:numId w:val="1"/>
+        </w:numPr>
+        <w:spacing w:before="240" w:line="360" w:lineRule="auto"/>
+        <w:jc w:val="both"/>
+        <w:rPr>
+          <w:rFonts w:ascii="Times New Roman" w:hAnsi="Times New Roman" w:cs="Times New Roman"/>
+          <w:sz w:val="24"/>
+          <w:szCs w:val="24"/>
+        </w:rPr>
+      </w:pPr>
+      <w:r>
+        <w:rPr>
+          <w:rFonts w:ascii="Times New Roman" w:hAnsi="Times New Roman" w:cs="Times New Roman"/>
+          <w:sz w:val="24"/>
+          <w:szCs w:val="24"/>
+        </w:rPr>
+        <w:t xml:space="preserve">Ficar finalizando nosso server, rodando a compilação e depois rodar o server novamente para ver o resultado é bem ruim, por isso colocamos uma nova função no nosso script no </w:t>
+      </w:r>
+      <w:proofErr w:type="spellStart"/>
+      <w:proofErr w:type="gramStart"/>
+      <w:r>
+        <w:rPr>
+          <w:rFonts w:ascii="Times New Roman" w:hAnsi="Times New Roman" w:cs="Times New Roman"/>
+          <w:sz w:val="24"/>
+          <w:szCs w:val="24"/>
+        </w:rPr>
+        <w:t>package.json</w:t>
+      </w:r>
+      <w:proofErr w:type="spellEnd"/>
+      <w:proofErr w:type="gramEnd"/>
+      <w:r>
+        <w:rPr>
+          <w:rFonts w:ascii="Times New Roman" w:hAnsi="Times New Roman" w:cs="Times New Roman"/>
+          <w:sz w:val="24"/>
+          <w:szCs w:val="24"/>
+        </w:rPr>
+        <w:t xml:space="preserve"> chamada </w:t>
+      </w:r>
+      <w:proofErr w:type="spellStart"/>
+      <w:r>
+        <w:rPr>
+          <w:rFonts w:ascii="Times New Roman" w:hAnsi="Times New Roman" w:cs="Times New Roman"/>
+          <w:sz w:val="24"/>
+          <w:szCs w:val="24"/>
+        </w:rPr>
+        <w:t>watch</w:t>
+      </w:r>
+      <w:proofErr w:type="spellEnd"/>
+      <w:r>
+        <w:rPr>
+          <w:rFonts w:ascii="Times New Roman" w:hAnsi="Times New Roman" w:cs="Times New Roman"/>
+          <w:sz w:val="24"/>
+          <w:szCs w:val="24"/>
+        </w:rPr>
+        <w:t xml:space="preserve"> e que recebe </w:t>
+      </w:r>
+      <w:proofErr w:type="spellStart"/>
+      <w:r>
+        <w:rPr>
+          <w:rFonts w:ascii="Times New Roman" w:hAnsi="Times New Roman" w:cs="Times New Roman"/>
+          <w:sz w:val="24"/>
+          <w:szCs w:val="24"/>
+        </w:rPr>
+        <w:t>tsc</w:t>
+      </w:r>
+      <w:proofErr w:type="spellEnd"/>
+      <w:r>
+        <w:rPr>
+          <w:rFonts w:ascii="Times New Roman" w:hAnsi="Times New Roman" w:cs="Times New Roman"/>
+          <w:sz w:val="24"/>
+          <w:szCs w:val="24"/>
+        </w:rPr>
+        <w:t xml:space="preserve"> -w, ou seja, o compilador fica assistindo a qualquer mudança existente no nosso TS e, ao notar alguma diferença quando salvamos o arquivo, ele compila automaticamente</w:t>
+      </w:r>
+      <w:r>
+        <w:rPr>
+          <w:rFonts w:ascii="Times New Roman" w:hAnsi="Times New Roman" w:cs="Times New Roman"/>
+          <w:sz w:val="24"/>
+          <w:szCs w:val="24"/>
+        </w:rPr>
+        <w:t xml:space="preserve"> gerando os novos arquivos </w:t>
+      </w:r>
+      <w:proofErr w:type="spellStart"/>
+      <w:r>
+        <w:rPr>
+          <w:rFonts w:ascii="Times New Roman" w:hAnsi="Times New Roman" w:cs="Times New Roman"/>
+          <w:sz w:val="24"/>
+          <w:szCs w:val="24"/>
+        </w:rPr>
+        <w:t>js</w:t>
+      </w:r>
+      <w:proofErr w:type="spellEnd"/>
+      <w:r>
+        <w:rPr>
+          <w:rFonts w:ascii="Times New Roman" w:hAnsi="Times New Roman" w:cs="Times New Roman"/>
+          <w:sz w:val="24"/>
+          <w:szCs w:val="24"/>
+        </w:rPr>
+        <w:t>.</w:t>
+      </w:r>
+    </w:p>
+    <w:p>
+      <w:pPr>
+        <w:shd w:val="clear" w:color="auto" w:fill="1E1E1E"/>
+        <w:spacing w:after="0" w:line="285" w:lineRule="atLeast"/>
+        <w:rPr>
+          <w:rFonts w:ascii="Consolas" w:eastAsia="Times New Roman" w:hAnsi="Consolas" w:cs="Times New Roman"/>
+          <w:color w:val="D4D4D4"/>
+          <w:sz w:val="21"/>
+          <w:szCs w:val="21"/>
+        </w:rPr>
+      </w:pPr>
+      <w:r>
+        <w:rPr>
+          <w:rFonts w:ascii="Consolas" w:eastAsia="Times New Roman" w:hAnsi="Consolas" w:cs="Times New Roman"/>
+          <w:color w:val="D4D4D4"/>
+          <w:sz w:val="21"/>
+          <w:szCs w:val="21"/>
+        </w:rPr>
+        <w:t xml:space="preserve">    </w:t>
+      </w:r>
+      <w:r>
+        <w:rPr>
+          <w:rFonts w:ascii="Consolas" w:eastAsia="Times New Roman" w:hAnsi="Consolas" w:cs="Times New Roman"/>
+          <w:color w:val="9CDCFE"/>
+          <w:sz w:val="21"/>
+          <w:szCs w:val="21"/>
+        </w:rPr>
+        <w:t>"</w:t>
+      </w:r>
+      <w:proofErr w:type="spellStart"/>
+      <w:r>
+        <w:rPr>
+          <w:rFonts w:ascii="Consolas" w:eastAsia="Times New Roman" w:hAnsi="Consolas" w:cs="Times New Roman"/>
+          <w:color w:val="9CDCFE"/>
+          <w:sz w:val="21"/>
+          <w:szCs w:val="21"/>
+        </w:rPr>
+        <w:t>watch</w:t>
+      </w:r>
+      <w:proofErr w:type="spellEnd"/>
+      <w:r>
+        <w:rPr>
+          <w:rFonts w:ascii="Consolas" w:eastAsia="Times New Roman" w:hAnsi="Consolas" w:cs="Times New Roman"/>
+          <w:color w:val="9CDCFE"/>
+          <w:sz w:val="21"/>
+          <w:szCs w:val="21"/>
+        </w:rPr>
+        <w:t>"</w:t>
+      </w:r>
+      <w:r>
+        <w:rPr>
+          <w:rFonts w:ascii="Consolas" w:eastAsia="Times New Roman" w:hAnsi="Consolas" w:cs="Times New Roman"/>
+          <w:color w:val="D4D4D4"/>
+          <w:sz w:val="21"/>
+          <w:szCs w:val="21"/>
+        </w:rPr>
+        <w:t xml:space="preserve">: </w:t>
+      </w:r>
+      <w:r>
+        <w:rPr>
+          <w:rFonts w:ascii="Consolas" w:eastAsia="Times New Roman" w:hAnsi="Consolas" w:cs="Times New Roman"/>
+          <w:color w:val="CE9178"/>
+          <w:sz w:val="21"/>
+          <w:szCs w:val="21"/>
+        </w:rPr>
+        <w:t>"</w:t>
+      </w:r>
+      <w:proofErr w:type="spellStart"/>
+      <w:r>
+        <w:rPr>
+          <w:rFonts w:ascii="Consolas" w:eastAsia="Times New Roman" w:hAnsi="Consolas" w:cs="Times New Roman"/>
+          <w:color w:val="CE9178"/>
+          <w:sz w:val="21"/>
+          <w:szCs w:val="21"/>
+        </w:rPr>
+        <w:t>tsc</w:t>
+      </w:r>
+      <w:proofErr w:type="spellEnd"/>
+      <w:r>
+        <w:rPr>
+          <w:rFonts w:ascii="Consolas" w:eastAsia="Times New Roman" w:hAnsi="Consolas" w:cs="Times New Roman"/>
+          <w:color w:val="CE9178"/>
+          <w:sz w:val="21"/>
+          <w:szCs w:val="21"/>
+        </w:rPr>
+        <w:t xml:space="preserve"> -w"</w:t>
       </w:r>
     </w:p>
     <w:p>

</xml_diff>

<commit_message>
Integração com o formulário
Fizemos a integração da aplicação com o formulário web
</commit_message>
<xml_diff>
--- a/Front-end/Formação HTML && CSS3/TypeScript/Parte I - Evoluindo seu JavaScript/Anotações/TypeScript parte I – Evoluindo seu JavaScript.docx
+++ b/Front-end/Formação HTML && CSS3/TypeScript/Parte I - Evoluindo seu JavaScript/Anotações/TypeScript parte I – Evoluindo seu JavaScript.docx
@@ -5294,6 +5294,685 @@
           <w:szCs w:val="24"/>
         </w:rPr>
         <w:t>O controller é o que fará o intermédio, é ele que irá mandar os dados para criar a instância de negociação quando clicar no botão incluir da nossa aplicação.</w:t>
+      </w:r>
+    </w:p>
+    <w:p>
+      <w:pPr>
+        <w:pStyle w:val="PargrafodaLista"/>
+        <w:numPr>
+          <w:ilvl w:val="1"/>
+          <w:numId w:val="1"/>
+        </w:numPr>
+        <w:spacing w:before="240" w:line="360" w:lineRule="auto"/>
+        <w:jc w:val="both"/>
+        <w:rPr>
+          <w:rFonts w:ascii="Times New Roman" w:hAnsi="Times New Roman" w:cs="Times New Roman"/>
+          <w:sz w:val="24"/>
+          <w:szCs w:val="24"/>
+        </w:rPr>
+      </w:pPr>
+      <w:r>
+        <w:rPr>
+          <w:rFonts w:ascii="Times New Roman" w:hAnsi="Times New Roman" w:cs="Times New Roman"/>
+          <w:sz w:val="24"/>
+          <w:szCs w:val="24"/>
+        </w:rPr>
+        <w:t xml:space="preserve"> </w:t>
+      </w:r>
+      <w:r>
+        <w:rPr>
+          <w:rFonts w:ascii="Times New Roman" w:hAnsi="Times New Roman" w:cs="Times New Roman"/>
+          <w:sz w:val="24"/>
+          <w:szCs w:val="24"/>
+        </w:rPr>
+        <w:t>Integração com o formulário</w:t>
+      </w:r>
+      <w:r>
+        <w:rPr>
+          <w:rFonts w:ascii="Times New Roman" w:hAnsi="Times New Roman" w:cs="Times New Roman"/>
+          <w:sz w:val="24"/>
+          <w:szCs w:val="24"/>
+        </w:rPr>
+        <w:t>:</w:t>
+      </w:r>
+    </w:p>
+    <w:p>
+      <w:pPr>
+        <w:pStyle w:val="PargrafodaLista"/>
+        <w:numPr>
+          <w:ilvl w:val="2"/>
+          <w:numId w:val="1"/>
+        </w:numPr>
+        <w:spacing w:before="240" w:line="360" w:lineRule="auto"/>
+        <w:jc w:val="both"/>
+        <w:rPr>
+          <w:rFonts w:ascii="Times New Roman" w:hAnsi="Times New Roman" w:cs="Times New Roman"/>
+          <w:sz w:val="24"/>
+          <w:szCs w:val="24"/>
+        </w:rPr>
+      </w:pPr>
+      <w:r>
+        <w:rPr>
+          <w:rFonts w:ascii="Times New Roman" w:hAnsi="Times New Roman" w:cs="Times New Roman"/>
+          <w:sz w:val="24"/>
+          <w:szCs w:val="24"/>
+        </w:rPr>
+        <w:t>Importamos nosso arquivo de negociação-controller e pegamos com querySelector o formulário da nossa página.</w:t>
+      </w:r>
+    </w:p>
+    <w:p>
+      <w:pPr>
+        <w:pStyle w:val="PargrafodaLista"/>
+        <w:numPr>
+          <w:ilvl w:val="2"/>
+          <w:numId w:val="1"/>
+        </w:numPr>
+        <w:spacing w:before="240" w:line="360" w:lineRule="auto"/>
+        <w:jc w:val="both"/>
+        <w:rPr>
+          <w:rFonts w:ascii="Times New Roman" w:hAnsi="Times New Roman" w:cs="Times New Roman"/>
+          <w:sz w:val="24"/>
+          <w:szCs w:val="24"/>
+        </w:rPr>
+      </w:pPr>
+      <w:r>
+        <w:rPr>
+          <w:rFonts w:ascii="Times New Roman" w:hAnsi="Times New Roman" w:cs="Times New Roman"/>
+          <w:sz w:val="24"/>
+          <w:szCs w:val="24"/>
+        </w:rPr>
+        <w:t>Criamos um addEventListener() para que sempre que for submetido o controller use o método adiciona, imprimindo o que foi escrito no console:</w:t>
+      </w:r>
+    </w:p>
+    <w:p>
+      <w:pPr>
+        <w:shd w:val="clear" w:color="auto" w:fill="1E1E1E"/>
+        <w:spacing w:after="0" w:line="276" w:lineRule="auto"/>
+        <w:rPr>
+          <w:rFonts w:ascii="Consolas" w:eastAsia="Times New Roman" w:hAnsi="Consolas" w:cs="Times New Roman"/>
+          <w:color w:val="D4D4D4"/>
+          <w:sz w:val="21"/>
+          <w:szCs w:val="21"/>
+          <w:lang w:val="en-US"/>
+        </w:rPr>
+      </w:pPr>
+      <w:r>
+        <w:rPr>
+          <w:rFonts w:ascii="Consolas" w:eastAsia="Times New Roman" w:hAnsi="Consolas" w:cs="Times New Roman"/>
+          <w:color w:val="C586C0"/>
+          <w:sz w:val="21"/>
+          <w:szCs w:val="21"/>
+          <w:lang w:val="en-US"/>
+        </w:rPr>
+        <w:t>import</w:t>
+      </w:r>
+      <w:r>
+        <w:rPr>
+          <w:rFonts w:ascii="Consolas" w:eastAsia="Times New Roman" w:hAnsi="Consolas" w:cs="Times New Roman"/>
+          <w:color w:val="D4D4D4"/>
+          <w:sz w:val="21"/>
+          <w:szCs w:val="21"/>
+          <w:lang w:val="en-US"/>
+        </w:rPr>
+        <w:t xml:space="preserve"> { </w:t>
+      </w:r>
+      <w:r>
+        <w:rPr>
+          <w:rFonts w:ascii="Consolas" w:eastAsia="Times New Roman" w:hAnsi="Consolas" w:cs="Times New Roman"/>
+          <w:color w:val="9CDCFE"/>
+          <w:sz w:val="21"/>
+          <w:szCs w:val="21"/>
+          <w:lang w:val="en-US"/>
+        </w:rPr>
+        <w:t>NegociacaoController</w:t>
+      </w:r>
+      <w:r>
+        <w:rPr>
+          <w:rFonts w:ascii="Consolas" w:eastAsia="Times New Roman" w:hAnsi="Consolas" w:cs="Times New Roman"/>
+          <w:color w:val="D4D4D4"/>
+          <w:sz w:val="21"/>
+          <w:szCs w:val="21"/>
+          <w:lang w:val="en-US"/>
+        </w:rPr>
+        <w:t xml:space="preserve"> } </w:t>
+      </w:r>
+      <w:r>
+        <w:rPr>
+          <w:rFonts w:ascii="Consolas" w:eastAsia="Times New Roman" w:hAnsi="Consolas" w:cs="Times New Roman"/>
+          <w:color w:val="C586C0"/>
+          <w:sz w:val="21"/>
+          <w:szCs w:val="21"/>
+          <w:lang w:val="en-US"/>
+        </w:rPr>
+        <w:t>from</w:t>
+      </w:r>
+      <w:r>
+        <w:rPr>
+          <w:rFonts w:ascii="Consolas" w:eastAsia="Times New Roman" w:hAnsi="Consolas" w:cs="Times New Roman"/>
+          <w:color w:val="D4D4D4"/>
+          <w:sz w:val="21"/>
+          <w:szCs w:val="21"/>
+          <w:lang w:val="en-US"/>
+        </w:rPr>
+        <w:t xml:space="preserve"> </w:t>
+      </w:r>
+      <w:r>
+        <w:rPr>
+          <w:rFonts w:ascii="Consolas" w:eastAsia="Times New Roman" w:hAnsi="Consolas" w:cs="Times New Roman"/>
+          <w:color w:val="CE9178"/>
+          <w:sz w:val="21"/>
+          <w:szCs w:val="21"/>
+          <w:lang w:val="en-US"/>
+        </w:rPr>
+        <w:t>"./controllers/negociacao-controller.js"</w:t>
+      </w:r>
+      <w:r>
+        <w:rPr>
+          <w:rFonts w:ascii="Consolas" w:eastAsia="Times New Roman" w:hAnsi="Consolas" w:cs="Times New Roman"/>
+          <w:color w:val="D4D4D4"/>
+          <w:sz w:val="21"/>
+          <w:szCs w:val="21"/>
+          <w:lang w:val="en-US"/>
+        </w:rPr>
+        <w:t>;</w:t>
+      </w:r>
+    </w:p>
+    <w:p>
+      <w:pPr>
+        <w:shd w:val="clear" w:color="auto" w:fill="1E1E1E"/>
+        <w:spacing w:after="0" w:line="285" w:lineRule="atLeast"/>
+        <w:rPr>
+          <w:rFonts w:ascii="Consolas" w:eastAsia="Times New Roman" w:hAnsi="Consolas" w:cs="Times New Roman"/>
+          <w:color w:val="D4D4D4"/>
+          <w:sz w:val="21"/>
+          <w:szCs w:val="21"/>
+          <w:lang w:val="en-US"/>
+        </w:rPr>
+      </w:pPr>
+    </w:p>
+    <w:p>
+      <w:pPr>
+        <w:shd w:val="clear" w:color="auto" w:fill="1E1E1E"/>
+        <w:spacing w:after="0" w:line="285" w:lineRule="atLeast"/>
+        <w:rPr>
+          <w:rFonts w:ascii="Consolas" w:eastAsia="Times New Roman" w:hAnsi="Consolas" w:cs="Times New Roman"/>
+          <w:color w:val="D4D4D4"/>
+          <w:sz w:val="21"/>
+          <w:szCs w:val="21"/>
+          <w:lang w:val="en-US"/>
+        </w:rPr>
+      </w:pPr>
+      <w:r>
+        <w:rPr>
+          <w:rFonts w:ascii="Consolas" w:eastAsia="Times New Roman" w:hAnsi="Consolas" w:cs="Times New Roman"/>
+          <w:color w:val="569CD6"/>
+          <w:sz w:val="21"/>
+          <w:szCs w:val="21"/>
+          <w:lang w:val="en-US"/>
+        </w:rPr>
+        <w:t>const</w:t>
+      </w:r>
+      <w:r>
+        <w:rPr>
+          <w:rFonts w:ascii="Consolas" w:eastAsia="Times New Roman" w:hAnsi="Consolas" w:cs="Times New Roman"/>
+          <w:color w:val="D4D4D4"/>
+          <w:sz w:val="21"/>
+          <w:szCs w:val="21"/>
+          <w:lang w:val="en-US"/>
+        </w:rPr>
+        <w:t xml:space="preserve"> </w:t>
+      </w:r>
+      <w:r>
+        <w:rPr>
+          <w:rFonts w:ascii="Consolas" w:eastAsia="Times New Roman" w:hAnsi="Consolas" w:cs="Times New Roman"/>
+          <w:color w:val="4FC1FF"/>
+          <w:sz w:val="21"/>
+          <w:szCs w:val="21"/>
+          <w:lang w:val="en-US"/>
+        </w:rPr>
+        <w:t>controller</w:t>
+      </w:r>
+      <w:r>
+        <w:rPr>
+          <w:rFonts w:ascii="Consolas" w:eastAsia="Times New Roman" w:hAnsi="Consolas" w:cs="Times New Roman"/>
+          <w:color w:val="D4D4D4"/>
+          <w:sz w:val="21"/>
+          <w:szCs w:val="21"/>
+          <w:lang w:val="en-US"/>
+        </w:rPr>
+        <w:t xml:space="preserve"> = </w:t>
+      </w:r>
+      <w:r>
+        <w:rPr>
+          <w:rFonts w:ascii="Consolas" w:eastAsia="Times New Roman" w:hAnsi="Consolas" w:cs="Times New Roman"/>
+          <w:color w:val="569CD6"/>
+          <w:sz w:val="21"/>
+          <w:szCs w:val="21"/>
+          <w:lang w:val="en-US"/>
+        </w:rPr>
+        <w:t>new</w:t>
+      </w:r>
+      <w:r>
+        <w:rPr>
+          <w:rFonts w:ascii="Consolas" w:eastAsia="Times New Roman" w:hAnsi="Consolas" w:cs="Times New Roman"/>
+          <w:color w:val="D4D4D4"/>
+          <w:sz w:val="21"/>
+          <w:szCs w:val="21"/>
+          <w:lang w:val="en-US"/>
+        </w:rPr>
+        <w:t xml:space="preserve"> </w:t>
+      </w:r>
+      <w:r>
+        <w:rPr>
+          <w:rFonts w:ascii="Consolas" w:eastAsia="Times New Roman" w:hAnsi="Consolas" w:cs="Times New Roman"/>
+          <w:color w:val="4EC9B0"/>
+          <w:sz w:val="21"/>
+          <w:szCs w:val="21"/>
+          <w:lang w:val="en-US"/>
+        </w:rPr>
+        <w:t>NegociacaoController</w:t>
+      </w:r>
+      <w:r>
+        <w:rPr>
+          <w:rFonts w:ascii="Consolas" w:eastAsia="Times New Roman" w:hAnsi="Consolas" w:cs="Times New Roman"/>
+          <w:color w:val="D4D4D4"/>
+          <w:sz w:val="21"/>
+          <w:szCs w:val="21"/>
+          <w:lang w:val="en-US"/>
+        </w:rPr>
+        <w:t>();</w:t>
+      </w:r>
+    </w:p>
+    <w:p>
+      <w:pPr>
+        <w:shd w:val="clear" w:color="auto" w:fill="1E1E1E"/>
+        <w:spacing w:after="0" w:line="285" w:lineRule="atLeast"/>
+        <w:rPr>
+          <w:rFonts w:ascii="Consolas" w:eastAsia="Times New Roman" w:hAnsi="Consolas" w:cs="Times New Roman"/>
+          <w:color w:val="D4D4D4"/>
+          <w:sz w:val="21"/>
+          <w:szCs w:val="21"/>
+          <w:lang w:val="en-US"/>
+        </w:rPr>
+      </w:pPr>
+      <w:r>
+        <w:rPr>
+          <w:rFonts w:ascii="Consolas" w:eastAsia="Times New Roman" w:hAnsi="Consolas" w:cs="Times New Roman"/>
+          <w:color w:val="569CD6"/>
+          <w:sz w:val="21"/>
+          <w:szCs w:val="21"/>
+          <w:lang w:val="en-US"/>
+        </w:rPr>
+        <w:t>const</w:t>
+      </w:r>
+      <w:r>
+        <w:rPr>
+          <w:rFonts w:ascii="Consolas" w:eastAsia="Times New Roman" w:hAnsi="Consolas" w:cs="Times New Roman"/>
+          <w:color w:val="D4D4D4"/>
+          <w:sz w:val="21"/>
+          <w:szCs w:val="21"/>
+          <w:lang w:val="en-US"/>
+        </w:rPr>
+        <w:t xml:space="preserve"> </w:t>
+      </w:r>
+      <w:r>
+        <w:rPr>
+          <w:rFonts w:ascii="Consolas" w:eastAsia="Times New Roman" w:hAnsi="Consolas" w:cs="Times New Roman"/>
+          <w:color w:val="4FC1FF"/>
+          <w:sz w:val="21"/>
+          <w:szCs w:val="21"/>
+          <w:lang w:val="en-US"/>
+        </w:rPr>
+        <w:t>form</w:t>
+      </w:r>
+      <w:r>
+        <w:rPr>
+          <w:rFonts w:ascii="Consolas" w:eastAsia="Times New Roman" w:hAnsi="Consolas" w:cs="Times New Roman"/>
+          <w:color w:val="D4D4D4"/>
+          <w:sz w:val="21"/>
+          <w:szCs w:val="21"/>
+          <w:lang w:val="en-US"/>
+        </w:rPr>
+        <w:t xml:space="preserve"> = </w:t>
+      </w:r>
+      <w:r>
+        <w:rPr>
+          <w:rFonts w:ascii="Consolas" w:eastAsia="Times New Roman" w:hAnsi="Consolas" w:cs="Times New Roman"/>
+          <w:color w:val="9CDCFE"/>
+          <w:sz w:val="21"/>
+          <w:szCs w:val="21"/>
+          <w:lang w:val="en-US"/>
+        </w:rPr>
+        <w:t>document</w:t>
+      </w:r>
+      <w:r>
+        <w:rPr>
+          <w:rFonts w:ascii="Consolas" w:eastAsia="Times New Roman" w:hAnsi="Consolas" w:cs="Times New Roman"/>
+          <w:color w:val="D4D4D4"/>
+          <w:sz w:val="21"/>
+          <w:szCs w:val="21"/>
+          <w:lang w:val="en-US"/>
+        </w:rPr>
+        <w:t>.</w:t>
+      </w:r>
+      <w:r>
+        <w:rPr>
+          <w:rFonts w:ascii="Consolas" w:eastAsia="Times New Roman" w:hAnsi="Consolas" w:cs="Times New Roman"/>
+          <w:color w:val="DCDCAA"/>
+          <w:sz w:val="21"/>
+          <w:szCs w:val="21"/>
+          <w:lang w:val="en-US"/>
+        </w:rPr>
+        <w:t>querySelector</w:t>
+      </w:r>
+      <w:r>
+        <w:rPr>
+          <w:rFonts w:ascii="Consolas" w:eastAsia="Times New Roman" w:hAnsi="Consolas" w:cs="Times New Roman"/>
+          <w:color w:val="D4D4D4"/>
+          <w:sz w:val="21"/>
+          <w:szCs w:val="21"/>
+          <w:lang w:val="en-US"/>
+        </w:rPr>
+        <w:t>(</w:t>
+      </w:r>
+      <w:r>
+        <w:rPr>
+          <w:rFonts w:ascii="Consolas" w:eastAsia="Times New Roman" w:hAnsi="Consolas" w:cs="Times New Roman"/>
+          <w:color w:val="CE9178"/>
+          <w:sz w:val="21"/>
+          <w:szCs w:val="21"/>
+          <w:lang w:val="en-US"/>
+        </w:rPr>
+        <w:t>'.form'</w:t>
+      </w:r>
+      <w:r>
+        <w:rPr>
+          <w:rFonts w:ascii="Consolas" w:eastAsia="Times New Roman" w:hAnsi="Consolas" w:cs="Times New Roman"/>
+          <w:color w:val="D4D4D4"/>
+          <w:sz w:val="21"/>
+          <w:szCs w:val="21"/>
+          <w:lang w:val="en-US"/>
+        </w:rPr>
+        <w:t>);</w:t>
+      </w:r>
+    </w:p>
+    <w:p>
+      <w:pPr>
+        <w:shd w:val="clear" w:color="auto" w:fill="1E1E1E"/>
+        <w:spacing w:after="0" w:line="285" w:lineRule="atLeast"/>
+        <w:rPr>
+          <w:rFonts w:ascii="Consolas" w:eastAsia="Times New Roman" w:hAnsi="Consolas" w:cs="Times New Roman"/>
+          <w:color w:val="D4D4D4"/>
+          <w:sz w:val="21"/>
+          <w:szCs w:val="21"/>
+          <w:lang w:val="en-US"/>
+        </w:rPr>
+      </w:pPr>
+      <w:r>
+        <w:rPr>
+          <w:rFonts w:ascii="Consolas" w:eastAsia="Times New Roman" w:hAnsi="Consolas" w:cs="Times New Roman"/>
+          <w:color w:val="4FC1FF"/>
+          <w:sz w:val="21"/>
+          <w:szCs w:val="21"/>
+          <w:lang w:val="en-US"/>
+        </w:rPr>
+        <w:t>form</w:t>
+      </w:r>
+      <w:r>
+        <w:rPr>
+          <w:rFonts w:ascii="Consolas" w:eastAsia="Times New Roman" w:hAnsi="Consolas" w:cs="Times New Roman"/>
+          <w:color w:val="D4D4D4"/>
+          <w:sz w:val="21"/>
+          <w:szCs w:val="21"/>
+          <w:lang w:val="en-US"/>
+        </w:rPr>
+        <w:t>.</w:t>
+      </w:r>
+      <w:r>
+        <w:rPr>
+          <w:rFonts w:ascii="Consolas" w:eastAsia="Times New Roman" w:hAnsi="Consolas" w:cs="Times New Roman"/>
+          <w:color w:val="DCDCAA"/>
+          <w:sz w:val="21"/>
+          <w:szCs w:val="21"/>
+          <w:lang w:val="en-US"/>
+        </w:rPr>
+        <w:t>addEventListener</w:t>
+      </w:r>
+      <w:r>
+        <w:rPr>
+          <w:rFonts w:ascii="Consolas" w:eastAsia="Times New Roman" w:hAnsi="Consolas" w:cs="Times New Roman"/>
+          <w:color w:val="D4D4D4"/>
+          <w:sz w:val="21"/>
+          <w:szCs w:val="21"/>
+          <w:lang w:val="en-US"/>
+        </w:rPr>
+        <w:t>(</w:t>
+      </w:r>
+      <w:r>
+        <w:rPr>
+          <w:rFonts w:ascii="Consolas" w:eastAsia="Times New Roman" w:hAnsi="Consolas" w:cs="Times New Roman"/>
+          <w:color w:val="CE9178"/>
+          <w:sz w:val="21"/>
+          <w:szCs w:val="21"/>
+          <w:lang w:val="en-US"/>
+        </w:rPr>
+        <w:t>'submit'</w:t>
+      </w:r>
+      <w:r>
+        <w:rPr>
+          <w:rFonts w:ascii="Consolas" w:eastAsia="Times New Roman" w:hAnsi="Consolas" w:cs="Times New Roman"/>
+          <w:color w:val="D4D4D4"/>
+          <w:sz w:val="21"/>
+          <w:szCs w:val="21"/>
+          <w:lang w:val="en-US"/>
+        </w:rPr>
+        <w:t xml:space="preserve">, </w:t>
+      </w:r>
+      <w:r>
+        <w:rPr>
+          <w:rFonts w:ascii="Consolas" w:eastAsia="Times New Roman" w:hAnsi="Consolas" w:cs="Times New Roman"/>
+          <w:color w:val="9CDCFE"/>
+          <w:sz w:val="21"/>
+          <w:szCs w:val="21"/>
+          <w:lang w:val="en-US"/>
+        </w:rPr>
+        <w:t>event</w:t>
+      </w:r>
+      <w:r>
+        <w:rPr>
+          <w:rFonts w:ascii="Consolas" w:eastAsia="Times New Roman" w:hAnsi="Consolas" w:cs="Times New Roman"/>
+          <w:color w:val="D4D4D4"/>
+          <w:sz w:val="21"/>
+          <w:szCs w:val="21"/>
+          <w:lang w:val="en-US"/>
+        </w:rPr>
+        <w:t xml:space="preserve"> </w:t>
+      </w:r>
+      <w:r>
+        <w:rPr>
+          <w:rFonts w:ascii="Consolas" w:eastAsia="Times New Roman" w:hAnsi="Consolas" w:cs="Times New Roman"/>
+          <w:color w:val="569CD6"/>
+          <w:sz w:val="21"/>
+          <w:szCs w:val="21"/>
+          <w:lang w:val="en-US"/>
+        </w:rPr>
+        <w:t>=&gt;</w:t>
+      </w:r>
+      <w:r>
+        <w:rPr>
+          <w:rFonts w:ascii="Consolas" w:eastAsia="Times New Roman" w:hAnsi="Consolas" w:cs="Times New Roman"/>
+          <w:color w:val="D4D4D4"/>
+          <w:sz w:val="21"/>
+          <w:szCs w:val="21"/>
+          <w:lang w:val="en-US"/>
+        </w:rPr>
+        <w:t xml:space="preserve"> {</w:t>
+      </w:r>
+    </w:p>
+    <w:p>
+      <w:pPr>
+        <w:shd w:val="clear" w:color="auto" w:fill="1E1E1E"/>
+        <w:spacing w:after="0" w:line="285" w:lineRule="atLeast"/>
+        <w:rPr>
+          <w:rFonts w:ascii="Consolas" w:eastAsia="Times New Roman" w:hAnsi="Consolas" w:cs="Times New Roman"/>
+          <w:color w:val="D4D4D4"/>
+          <w:sz w:val="21"/>
+          <w:szCs w:val="21"/>
+          <w:lang w:val="en-US"/>
+        </w:rPr>
+      </w:pPr>
+      <w:r>
+        <w:rPr>
+          <w:rFonts w:ascii="Consolas" w:eastAsia="Times New Roman" w:hAnsi="Consolas" w:cs="Times New Roman"/>
+          <w:color w:val="D4D4D4"/>
+          <w:sz w:val="21"/>
+          <w:szCs w:val="21"/>
+          <w:lang w:val="en-US"/>
+        </w:rPr>
+        <w:t xml:space="preserve">  </w:t>
+      </w:r>
+      <w:r>
+        <w:rPr>
+          <w:rFonts w:ascii="Consolas" w:eastAsia="Times New Roman" w:hAnsi="Consolas" w:cs="Times New Roman"/>
+          <w:color w:val="9CDCFE"/>
+          <w:sz w:val="21"/>
+          <w:szCs w:val="21"/>
+          <w:lang w:val="en-US"/>
+        </w:rPr>
+        <w:t>event</w:t>
+      </w:r>
+      <w:r>
+        <w:rPr>
+          <w:rFonts w:ascii="Consolas" w:eastAsia="Times New Roman" w:hAnsi="Consolas" w:cs="Times New Roman"/>
+          <w:color w:val="D4D4D4"/>
+          <w:sz w:val="21"/>
+          <w:szCs w:val="21"/>
+          <w:lang w:val="en-US"/>
+        </w:rPr>
+        <w:t>.</w:t>
+      </w:r>
+      <w:r>
+        <w:rPr>
+          <w:rFonts w:ascii="Consolas" w:eastAsia="Times New Roman" w:hAnsi="Consolas" w:cs="Times New Roman"/>
+          <w:color w:val="DCDCAA"/>
+          <w:sz w:val="21"/>
+          <w:szCs w:val="21"/>
+          <w:lang w:val="en-US"/>
+        </w:rPr>
+        <w:t>preventDefault</w:t>
+      </w:r>
+      <w:r>
+        <w:rPr>
+          <w:rFonts w:ascii="Consolas" w:eastAsia="Times New Roman" w:hAnsi="Consolas" w:cs="Times New Roman"/>
+          <w:color w:val="D4D4D4"/>
+          <w:sz w:val="21"/>
+          <w:szCs w:val="21"/>
+          <w:lang w:val="en-US"/>
+        </w:rPr>
+        <w:t>();</w:t>
+      </w:r>
+    </w:p>
+    <w:p>
+      <w:pPr>
+        <w:shd w:val="clear" w:color="auto" w:fill="1E1E1E"/>
+        <w:spacing w:after="0" w:line="285" w:lineRule="atLeast"/>
+        <w:rPr>
+          <w:rFonts w:ascii="Consolas" w:eastAsia="Times New Roman" w:hAnsi="Consolas" w:cs="Times New Roman"/>
+          <w:color w:val="D4D4D4"/>
+          <w:sz w:val="21"/>
+          <w:szCs w:val="21"/>
+        </w:rPr>
+      </w:pPr>
+      <w:r>
+        <w:rPr>
+          <w:rFonts w:ascii="Consolas" w:eastAsia="Times New Roman" w:hAnsi="Consolas" w:cs="Times New Roman"/>
+          <w:color w:val="D4D4D4"/>
+          <w:sz w:val="21"/>
+          <w:szCs w:val="21"/>
+          <w:lang w:val="en-US"/>
+        </w:rPr>
+        <w:t xml:space="preserve">  </w:t>
+      </w:r>
+      <w:r>
+        <w:rPr>
+          <w:rFonts w:ascii="Consolas" w:eastAsia="Times New Roman" w:hAnsi="Consolas" w:cs="Times New Roman"/>
+          <w:color w:val="4FC1FF"/>
+          <w:sz w:val="21"/>
+          <w:szCs w:val="21"/>
+        </w:rPr>
+        <w:t>controller</w:t>
+      </w:r>
+      <w:r>
+        <w:rPr>
+          <w:rFonts w:ascii="Consolas" w:eastAsia="Times New Roman" w:hAnsi="Consolas" w:cs="Times New Roman"/>
+          <w:color w:val="D4D4D4"/>
+          <w:sz w:val="21"/>
+          <w:szCs w:val="21"/>
+        </w:rPr>
+        <w:t>.</w:t>
+      </w:r>
+      <w:r>
+        <w:rPr>
+          <w:rFonts w:ascii="Consolas" w:eastAsia="Times New Roman" w:hAnsi="Consolas" w:cs="Times New Roman"/>
+          <w:color w:val="DCDCAA"/>
+          <w:sz w:val="21"/>
+          <w:szCs w:val="21"/>
+        </w:rPr>
+        <w:t>adiciona</w:t>
+      </w:r>
+      <w:r>
+        <w:rPr>
+          <w:rFonts w:ascii="Consolas" w:eastAsia="Times New Roman" w:hAnsi="Consolas" w:cs="Times New Roman"/>
+          <w:color w:val="D4D4D4"/>
+          <w:sz w:val="21"/>
+          <w:szCs w:val="21"/>
+        </w:rPr>
+        <w:t>();</w:t>
+      </w:r>
+    </w:p>
+    <w:p>
+      <w:pPr>
+        <w:shd w:val="clear" w:color="auto" w:fill="1E1E1E"/>
+        <w:spacing w:after="0" w:line="285" w:lineRule="atLeast"/>
+        <w:rPr>
+          <w:rFonts w:ascii="Consolas" w:eastAsia="Times New Roman" w:hAnsi="Consolas" w:cs="Times New Roman"/>
+          <w:color w:val="D4D4D4"/>
+          <w:sz w:val="21"/>
+          <w:szCs w:val="21"/>
+        </w:rPr>
+      </w:pPr>
+      <w:r>
+        <w:rPr>
+          <w:rFonts w:ascii="Consolas" w:eastAsia="Times New Roman" w:hAnsi="Consolas" w:cs="Times New Roman"/>
+          <w:color w:val="D4D4D4"/>
+          <w:sz w:val="21"/>
+          <w:szCs w:val="21"/>
+        </w:rPr>
+        <w:t>});</w:t>
+      </w:r>
+    </w:p>
+    <w:p>
+      <w:pPr>
+        <w:pStyle w:val="PargrafodaLista"/>
+        <w:numPr>
+          <w:ilvl w:val="2"/>
+          <w:numId w:val="1"/>
+        </w:numPr>
+        <w:spacing w:before="240" w:line="360" w:lineRule="auto"/>
+        <w:jc w:val="both"/>
+        <w:rPr>
+          <w:rFonts w:ascii="Times New Roman" w:hAnsi="Times New Roman" w:cs="Times New Roman"/>
+          <w:sz w:val="24"/>
+          <w:szCs w:val="24"/>
+        </w:rPr>
+      </w:pPr>
+      <w:r>
+        <w:rPr>
+          <w:rFonts w:ascii="Times New Roman" w:hAnsi="Times New Roman" w:cs="Times New Roman"/>
+          <w:sz w:val="24"/>
+          <w:szCs w:val="24"/>
+        </w:rPr>
+        <w:t>O event.preventDefault() faz com que a página não recarregue ao submeter o formulário.</w:t>
       </w:r>
     </w:p>
     <w:sectPr>

</xml_diff>

<commit_message>
Surpresa ao instanciar uma negociação
Fizemos a instanciação do objeto na nossa aplicação, mas só recebemos str ao invés dos tipos que deveríamos do input.
</commit_message>
<xml_diff>
--- a/Front-end/Formação HTML && CSS3/TypeScript/Parte I - Evoluindo seu JavaScript/Anotações/TypeScript parte I – Evoluindo seu JavaScript.docx
+++ b/Front-end/Formação HTML && CSS3/TypeScript/Parte I - Evoluindo seu JavaScript/Anotações/TypeScript parte I – Evoluindo seu JavaScript.docx
@@ -5973,6 +5973,659 @@
           <w:szCs w:val="24"/>
         </w:rPr>
         <w:t>O event.preventDefault() faz com que a página não recarregue ao submeter o formulário.</w:t>
+      </w:r>
+    </w:p>
+    <w:p>
+      <w:pPr>
+        <w:pStyle w:val="PargrafodaLista"/>
+        <w:numPr>
+          <w:ilvl w:val="1"/>
+          <w:numId w:val="1"/>
+        </w:numPr>
+        <w:spacing w:before="240" w:line="360" w:lineRule="auto"/>
+        <w:jc w:val="both"/>
+        <w:rPr>
+          <w:rFonts w:ascii="Times New Roman" w:hAnsi="Times New Roman" w:cs="Times New Roman"/>
+          <w:sz w:val="24"/>
+          <w:szCs w:val="24"/>
+        </w:rPr>
+      </w:pPr>
+      <w:r>
+        <w:rPr>
+          <w:rFonts w:ascii="Times New Roman" w:hAnsi="Times New Roman" w:cs="Times New Roman"/>
+          <w:sz w:val="24"/>
+          <w:szCs w:val="24"/>
+        </w:rPr>
+        <w:t xml:space="preserve"> </w:t>
+      </w:r>
+      <w:r>
+        <w:rPr>
+          <w:rFonts w:ascii="Times New Roman" w:hAnsi="Times New Roman" w:cs="Times New Roman"/>
+          <w:sz w:val="24"/>
+          <w:szCs w:val="24"/>
+        </w:rPr>
+        <w:t>Surpresa ao instanciar uma negociação</w:t>
+      </w:r>
+      <w:r>
+        <w:rPr>
+          <w:rFonts w:ascii="Times New Roman" w:hAnsi="Times New Roman" w:cs="Times New Roman"/>
+          <w:sz w:val="24"/>
+          <w:szCs w:val="24"/>
+        </w:rPr>
+        <w:t>:</w:t>
+      </w:r>
+    </w:p>
+    <w:p>
+      <w:pPr>
+        <w:pStyle w:val="PargrafodaLista"/>
+        <w:numPr>
+          <w:ilvl w:val="2"/>
+          <w:numId w:val="1"/>
+        </w:numPr>
+        <w:spacing w:before="240" w:line="360" w:lineRule="auto"/>
+        <w:jc w:val="both"/>
+        <w:rPr>
+          <w:rFonts w:ascii="Times New Roman" w:hAnsi="Times New Roman" w:cs="Times New Roman"/>
+          <w:sz w:val="24"/>
+          <w:szCs w:val="24"/>
+        </w:rPr>
+      </w:pPr>
+      <w:r>
+        <w:rPr>
+          <w:rFonts w:ascii="Times New Roman" w:hAnsi="Times New Roman" w:cs="Times New Roman"/>
+          <w:sz w:val="24"/>
+          <w:szCs w:val="24"/>
+        </w:rPr>
+        <w:t>Fizemos o código correto agora, ao invés de exibir o que o usuário colocou, instanciamos o nosso objeto:</w:t>
+      </w:r>
+    </w:p>
+    <w:p>
+      <w:pPr>
+        <w:shd w:val="clear" w:color="auto" w:fill="1E1E1E"/>
+        <w:spacing w:after="0" w:line="285" w:lineRule="atLeast"/>
+        <w:rPr>
+          <w:rFonts w:ascii="Consolas" w:eastAsia="Times New Roman" w:hAnsi="Consolas" w:cs="Times New Roman"/>
+          <w:color w:val="D4D4D4"/>
+          <w:sz w:val="21"/>
+          <w:szCs w:val="21"/>
+        </w:rPr>
+      </w:pPr>
+      <w:r>
+        <w:rPr>
+          <w:rFonts w:ascii="Consolas" w:eastAsia="Times New Roman" w:hAnsi="Consolas" w:cs="Times New Roman"/>
+          <w:color w:val="DCDCAA"/>
+          <w:sz w:val="21"/>
+          <w:szCs w:val="21"/>
+        </w:rPr>
+        <w:t>adiciona</w:t>
+      </w:r>
+      <w:r>
+        <w:rPr>
+          <w:rFonts w:ascii="Consolas" w:eastAsia="Times New Roman" w:hAnsi="Consolas" w:cs="Times New Roman"/>
+          <w:color w:val="D4D4D4"/>
+          <w:sz w:val="21"/>
+          <w:szCs w:val="21"/>
+        </w:rPr>
+        <w:t>() {</w:t>
+      </w:r>
+    </w:p>
+    <w:p>
+      <w:pPr>
+        <w:shd w:val="clear" w:color="auto" w:fill="1E1E1E"/>
+        <w:spacing w:after="0" w:line="285" w:lineRule="atLeast"/>
+        <w:rPr>
+          <w:rFonts w:ascii="Consolas" w:eastAsia="Times New Roman" w:hAnsi="Consolas" w:cs="Times New Roman"/>
+          <w:color w:val="D4D4D4"/>
+          <w:sz w:val="21"/>
+          <w:szCs w:val="21"/>
+        </w:rPr>
+      </w:pPr>
+      <w:r>
+        <w:rPr>
+          <w:rFonts w:ascii="Consolas" w:eastAsia="Times New Roman" w:hAnsi="Consolas" w:cs="Times New Roman"/>
+          <w:color w:val="D4D4D4"/>
+          <w:sz w:val="21"/>
+          <w:szCs w:val="21"/>
+        </w:rPr>
+        <w:t xml:space="preserve">    </w:t>
+      </w:r>
+      <w:r>
+        <w:rPr>
+          <w:rFonts w:ascii="Consolas" w:eastAsia="Times New Roman" w:hAnsi="Consolas" w:cs="Times New Roman"/>
+          <w:color w:val="569CD6"/>
+          <w:sz w:val="21"/>
+          <w:szCs w:val="21"/>
+        </w:rPr>
+        <w:t>const</w:t>
+      </w:r>
+      <w:r>
+        <w:rPr>
+          <w:rFonts w:ascii="Consolas" w:eastAsia="Times New Roman" w:hAnsi="Consolas" w:cs="Times New Roman"/>
+          <w:color w:val="D4D4D4"/>
+          <w:sz w:val="21"/>
+          <w:szCs w:val="21"/>
+        </w:rPr>
+        <w:t xml:space="preserve"> </w:t>
+      </w:r>
+      <w:r>
+        <w:rPr>
+          <w:rFonts w:ascii="Consolas" w:eastAsia="Times New Roman" w:hAnsi="Consolas" w:cs="Times New Roman"/>
+          <w:color w:val="4FC1FF"/>
+          <w:sz w:val="21"/>
+          <w:szCs w:val="21"/>
+        </w:rPr>
+        <w:t>negociacao</w:t>
+      </w:r>
+      <w:r>
+        <w:rPr>
+          <w:rFonts w:ascii="Consolas" w:eastAsia="Times New Roman" w:hAnsi="Consolas" w:cs="Times New Roman"/>
+          <w:color w:val="D4D4D4"/>
+          <w:sz w:val="21"/>
+          <w:szCs w:val="21"/>
+        </w:rPr>
+        <w:t xml:space="preserve"> = </w:t>
+      </w:r>
+      <w:r>
+        <w:rPr>
+          <w:rFonts w:ascii="Consolas" w:eastAsia="Times New Roman" w:hAnsi="Consolas" w:cs="Times New Roman"/>
+          <w:color w:val="569CD6"/>
+          <w:sz w:val="21"/>
+          <w:szCs w:val="21"/>
+        </w:rPr>
+        <w:t>new</w:t>
+      </w:r>
+      <w:r>
+        <w:rPr>
+          <w:rFonts w:ascii="Consolas" w:eastAsia="Times New Roman" w:hAnsi="Consolas" w:cs="Times New Roman"/>
+          <w:color w:val="D4D4D4"/>
+          <w:sz w:val="21"/>
+          <w:szCs w:val="21"/>
+        </w:rPr>
+        <w:t xml:space="preserve"> </w:t>
+      </w:r>
+      <w:r>
+        <w:rPr>
+          <w:rFonts w:ascii="Consolas" w:eastAsia="Times New Roman" w:hAnsi="Consolas" w:cs="Times New Roman"/>
+          <w:color w:val="4EC9B0"/>
+          <w:sz w:val="21"/>
+          <w:szCs w:val="21"/>
+        </w:rPr>
+        <w:t>Negociacao</w:t>
+      </w:r>
+      <w:r>
+        <w:rPr>
+          <w:rFonts w:ascii="Consolas" w:eastAsia="Times New Roman" w:hAnsi="Consolas" w:cs="Times New Roman"/>
+          <w:color w:val="D4D4D4"/>
+          <w:sz w:val="21"/>
+          <w:szCs w:val="21"/>
+        </w:rPr>
+        <w:t>(</w:t>
+      </w:r>
+    </w:p>
+    <w:p>
+      <w:pPr>
+        <w:shd w:val="clear" w:color="auto" w:fill="1E1E1E"/>
+        <w:spacing w:after="0" w:line="285" w:lineRule="atLeast"/>
+        <w:rPr>
+          <w:rFonts w:ascii="Consolas" w:eastAsia="Times New Roman" w:hAnsi="Consolas" w:cs="Times New Roman"/>
+          <w:color w:val="D4D4D4"/>
+          <w:sz w:val="21"/>
+          <w:szCs w:val="21"/>
+          <w:lang w:val="en-US"/>
+        </w:rPr>
+      </w:pPr>
+      <w:r>
+        <w:rPr>
+          <w:rFonts w:ascii="Consolas" w:eastAsia="Times New Roman" w:hAnsi="Consolas" w:cs="Times New Roman"/>
+          <w:color w:val="D4D4D4"/>
+          <w:sz w:val="21"/>
+          <w:szCs w:val="21"/>
+        </w:rPr>
+        <w:t xml:space="preserve">      </w:t>
+      </w:r>
+      <w:r>
+        <w:rPr>
+          <w:rFonts w:ascii="Consolas" w:eastAsia="Times New Roman" w:hAnsi="Consolas" w:cs="Times New Roman"/>
+          <w:color w:val="569CD6"/>
+          <w:sz w:val="21"/>
+          <w:szCs w:val="21"/>
+          <w:lang w:val="en-US"/>
+        </w:rPr>
+        <w:t>this</w:t>
+      </w:r>
+      <w:r>
+        <w:rPr>
+          <w:rFonts w:ascii="Consolas" w:eastAsia="Times New Roman" w:hAnsi="Consolas" w:cs="Times New Roman"/>
+          <w:color w:val="D4D4D4"/>
+          <w:sz w:val="21"/>
+          <w:szCs w:val="21"/>
+          <w:lang w:val="en-US"/>
+        </w:rPr>
+        <w:t>.</w:t>
+      </w:r>
+      <w:r>
+        <w:rPr>
+          <w:rFonts w:ascii="Consolas" w:eastAsia="Times New Roman" w:hAnsi="Consolas" w:cs="Times New Roman"/>
+          <w:color w:val="9CDCFE"/>
+          <w:sz w:val="21"/>
+          <w:szCs w:val="21"/>
+          <w:lang w:val="en-US"/>
+        </w:rPr>
+        <w:t>inputData</w:t>
+      </w:r>
+      <w:r>
+        <w:rPr>
+          <w:rFonts w:ascii="Consolas" w:eastAsia="Times New Roman" w:hAnsi="Consolas" w:cs="Times New Roman"/>
+          <w:color w:val="D4D4D4"/>
+          <w:sz w:val="21"/>
+          <w:szCs w:val="21"/>
+          <w:lang w:val="en-US"/>
+        </w:rPr>
+        <w:t>.</w:t>
+      </w:r>
+      <w:r>
+        <w:rPr>
+          <w:rFonts w:ascii="Consolas" w:eastAsia="Times New Roman" w:hAnsi="Consolas" w:cs="Times New Roman"/>
+          <w:color w:val="9CDCFE"/>
+          <w:sz w:val="21"/>
+          <w:szCs w:val="21"/>
+          <w:lang w:val="en-US"/>
+        </w:rPr>
+        <w:t>value</w:t>
+      </w:r>
+      <w:r>
+        <w:rPr>
+          <w:rFonts w:ascii="Consolas" w:eastAsia="Times New Roman" w:hAnsi="Consolas" w:cs="Times New Roman"/>
+          <w:color w:val="D4D4D4"/>
+          <w:sz w:val="21"/>
+          <w:szCs w:val="21"/>
+          <w:lang w:val="en-US"/>
+        </w:rPr>
+        <w:t>,</w:t>
+      </w:r>
+    </w:p>
+    <w:p>
+      <w:pPr>
+        <w:shd w:val="clear" w:color="auto" w:fill="1E1E1E"/>
+        <w:spacing w:after="0" w:line="285" w:lineRule="atLeast"/>
+        <w:rPr>
+          <w:rFonts w:ascii="Consolas" w:eastAsia="Times New Roman" w:hAnsi="Consolas" w:cs="Times New Roman"/>
+          <w:color w:val="D4D4D4"/>
+          <w:sz w:val="21"/>
+          <w:szCs w:val="21"/>
+          <w:lang w:val="en-US"/>
+        </w:rPr>
+      </w:pPr>
+      <w:r>
+        <w:rPr>
+          <w:rFonts w:ascii="Consolas" w:eastAsia="Times New Roman" w:hAnsi="Consolas" w:cs="Times New Roman"/>
+          <w:color w:val="D4D4D4"/>
+          <w:sz w:val="21"/>
+          <w:szCs w:val="21"/>
+          <w:lang w:val="en-US"/>
+        </w:rPr>
+        <w:t xml:space="preserve">      </w:t>
+      </w:r>
+      <w:r>
+        <w:rPr>
+          <w:rFonts w:ascii="Consolas" w:eastAsia="Times New Roman" w:hAnsi="Consolas" w:cs="Times New Roman"/>
+          <w:color w:val="569CD6"/>
+          <w:sz w:val="21"/>
+          <w:szCs w:val="21"/>
+          <w:lang w:val="en-US"/>
+        </w:rPr>
+        <w:t>this</w:t>
+      </w:r>
+      <w:r>
+        <w:rPr>
+          <w:rFonts w:ascii="Consolas" w:eastAsia="Times New Roman" w:hAnsi="Consolas" w:cs="Times New Roman"/>
+          <w:color w:val="D4D4D4"/>
+          <w:sz w:val="21"/>
+          <w:szCs w:val="21"/>
+          <w:lang w:val="en-US"/>
+        </w:rPr>
+        <w:t>.</w:t>
+      </w:r>
+      <w:r>
+        <w:rPr>
+          <w:rFonts w:ascii="Consolas" w:eastAsia="Times New Roman" w:hAnsi="Consolas" w:cs="Times New Roman"/>
+          <w:color w:val="9CDCFE"/>
+          <w:sz w:val="21"/>
+          <w:szCs w:val="21"/>
+          <w:lang w:val="en-US"/>
+        </w:rPr>
+        <w:t>inputQuantidade</w:t>
+      </w:r>
+      <w:r>
+        <w:rPr>
+          <w:rFonts w:ascii="Consolas" w:eastAsia="Times New Roman" w:hAnsi="Consolas" w:cs="Times New Roman"/>
+          <w:color w:val="D4D4D4"/>
+          <w:sz w:val="21"/>
+          <w:szCs w:val="21"/>
+          <w:lang w:val="en-US"/>
+        </w:rPr>
+        <w:t>.</w:t>
+      </w:r>
+      <w:r>
+        <w:rPr>
+          <w:rFonts w:ascii="Consolas" w:eastAsia="Times New Roman" w:hAnsi="Consolas" w:cs="Times New Roman"/>
+          <w:color w:val="9CDCFE"/>
+          <w:sz w:val="21"/>
+          <w:szCs w:val="21"/>
+          <w:lang w:val="en-US"/>
+        </w:rPr>
+        <w:t>value</w:t>
+      </w:r>
+      <w:r>
+        <w:rPr>
+          <w:rFonts w:ascii="Consolas" w:eastAsia="Times New Roman" w:hAnsi="Consolas" w:cs="Times New Roman"/>
+          <w:color w:val="D4D4D4"/>
+          <w:sz w:val="21"/>
+          <w:szCs w:val="21"/>
+          <w:lang w:val="en-US"/>
+        </w:rPr>
+        <w:t>,</w:t>
+      </w:r>
+    </w:p>
+    <w:p>
+      <w:pPr>
+        <w:shd w:val="clear" w:color="auto" w:fill="1E1E1E"/>
+        <w:spacing w:after="0" w:line="285" w:lineRule="atLeast"/>
+        <w:rPr>
+          <w:rFonts w:ascii="Consolas" w:eastAsia="Times New Roman" w:hAnsi="Consolas" w:cs="Times New Roman"/>
+          <w:color w:val="D4D4D4"/>
+          <w:sz w:val="21"/>
+          <w:szCs w:val="21"/>
+        </w:rPr>
+      </w:pPr>
+      <w:r>
+        <w:rPr>
+          <w:rFonts w:ascii="Consolas" w:eastAsia="Times New Roman" w:hAnsi="Consolas" w:cs="Times New Roman"/>
+          <w:color w:val="D4D4D4"/>
+          <w:sz w:val="21"/>
+          <w:szCs w:val="21"/>
+          <w:lang w:val="en-US"/>
+        </w:rPr>
+        <w:t xml:space="preserve">      </w:t>
+      </w:r>
+      <w:r>
+        <w:rPr>
+          <w:rFonts w:ascii="Consolas" w:eastAsia="Times New Roman" w:hAnsi="Consolas" w:cs="Times New Roman"/>
+          <w:color w:val="569CD6"/>
+          <w:sz w:val="21"/>
+          <w:szCs w:val="21"/>
+        </w:rPr>
+        <w:t>this</w:t>
+      </w:r>
+      <w:r>
+        <w:rPr>
+          <w:rFonts w:ascii="Consolas" w:eastAsia="Times New Roman" w:hAnsi="Consolas" w:cs="Times New Roman"/>
+          <w:color w:val="D4D4D4"/>
+          <w:sz w:val="21"/>
+          <w:szCs w:val="21"/>
+        </w:rPr>
+        <w:t>.</w:t>
+      </w:r>
+      <w:r>
+        <w:rPr>
+          <w:rFonts w:ascii="Consolas" w:eastAsia="Times New Roman" w:hAnsi="Consolas" w:cs="Times New Roman"/>
+          <w:color w:val="9CDCFE"/>
+          <w:sz w:val="21"/>
+          <w:szCs w:val="21"/>
+        </w:rPr>
+        <w:t>inputValor</w:t>
+      </w:r>
+      <w:r>
+        <w:rPr>
+          <w:rFonts w:ascii="Consolas" w:eastAsia="Times New Roman" w:hAnsi="Consolas" w:cs="Times New Roman"/>
+          <w:color w:val="D4D4D4"/>
+          <w:sz w:val="21"/>
+          <w:szCs w:val="21"/>
+        </w:rPr>
+        <w:t>.</w:t>
+      </w:r>
+      <w:r>
+        <w:rPr>
+          <w:rFonts w:ascii="Consolas" w:eastAsia="Times New Roman" w:hAnsi="Consolas" w:cs="Times New Roman"/>
+          <w:color w:val="9CDCFE"/>
+          <w:sz w:val="21"/>
+          <w:szCs w:val="21"/>
+        </w:rPr>
+        <w:t>value</w:t>
+      </w:r>
+    </w:p>
+    <w:p>
+      <w:pPr>
+        <w:shd w:val="clear" w:color="auto" w:fill="1E1E1E"/>
+        <w:spacing w:after="0" w:line="285" w:lineRule="atLeast"/>
+        <w:rPr>
+          <w:rFonts w:ascii="Consolas" w:eastAsia="Times New Roman" w:hAnsi="Consolas" w:cs="Times New Roman"/>
+          <w:color w:val="D4D4D4"/>
+          <w:sz w:val="21"/>
+          <w:szCs w:val="21"/>
+        </w:rPr>
+      </w:pPr>
+      <w:r>
+        <w:rPr>
+          <w:rFonts w:ascii="Consolas" w:eastAsia="Times New Roman" w:hAnsi="Consolas" w:cs="Times New Roman"/>
+          <w:color w:val="D4D4D4"/>
+          <w:sz w:val="21"/>
+          <w:szCs w:val="21"/>
+        </w:rPr>
+        <w:t>    );</w:t>
+      </w:r>
+    </w:p>
+    <w:p>
+      <w:pPr>
+        <w:shd w:val="clear" w:color="auto" w:fill="1E1E1E"/>
+        <w:spacing w:after="0" w:line="285" w:lineRule="atLeast"/>
+        <w:rPr>
+          <w:rFonts w:ascii="Consolas" w:eastAsia="Times New Roman" w:hAnsi="Consolas" w:cs="Times New Roman"/>
+          <w:color w:val="D4D4D4"/>
+          <w:sz w:val="21"/>
+          <w:szCs w:val="21"/>
+        </w:rPr>
+      </w:pPr>
+    </w:p>
+    <w:p>
+      <w:pPr>
+        <w:shd w:val="clear" w:color="auto" w:fill="1E1E1E"/>
+        <w:spacing w:after="0" w:line="285" w:lineRule="atLeast"/>
+        <w:rPr>
+          <w:rFonts w:ascii="Consolas" w:eastAsia="Times New Roman" w:hAnsi="Consolas" w:cs="Times New Roman"/>
+          <w:color w:val="D4D4D4"/>
+          <w:sz w:val="21"/>
+          <w:szCs w:val="21"/>
+        </w:rPr>
+      </w:pPr>
+      <w:r>
+        <w:rPr>
+          <w:rFonts w:ascii="Consolas" w:eastAsia="Times New Roman" w:hAnsi="Consolas" w:cs="Times New Roman"/>
+          <w:color w:val="D4D4D4"/>
+          <w:sz w:val="21"/>
+          <w:szCs w:val="21"/>
+        </w:rPr>
+        <w:t xml:space="preserve">    </w:t>
+      </w:r>
+      <w:r>
+        <w:rPr>
+          <w:rFonts w:ascii="Consolas" w:eastAsia="Times New Roman" w:hAnsi="Consolas" w:cs="Times New Roman"/>
+          <w:color w:val="9CDCFE"/>
+          <w:sz w:val="21"/>
+          <w:szCs w:val="21"/>
+        </w:rPr>
+        <w:t>console</w:t>
+      </w:r>
+      <w:r>
+        <w:rPr>
+          <w:rFonts w:ascii="Consolas" w:eastAsia="Times New Roman" w:hAnsi="Consolas" w:cs="Times New Roman"/>
+          <w:color w:val="D4D4D4"/>
+          <w:sz w:val="21"/>
+          <w:szCs w:val="21"/>
+        </w:rPr>
+        <w:t>.</w:t>
+      </w:r>
+      <w:r>
+        <w:rPr>
+          <w:rFonts w:ascii="Consolas" w:eastAsia="Times New Roman" w:hAnsi="Consolas" w:cs="Times New Roman"/>
+          <w:color w:val="DCDCAA"/>
+          <w:sz w:val="21"/>
+          <w:szCs w:val="21"/>
+        </w:rPr>
+        <w:t>log</w:t>
+      </w:r>
+      <w:r>
+        <w:rPr>
+          <w:rFonts w:ascii="Consolas" w:eastAsia="Times New Roman" w:hAnsi="Consolas" w:cs="Times New Roman"/>
+          <w:color w:val="D4D4D4"/>
+          <w:sz w:val="21"/>
+          <w:szCs w:val="21"/>
+        </w:rPr>
+        <w:t>(</w:t>
+      </w:r>
+      <w:r>
+        <w:rPr>
+          <w:rFonts w:ascii="Consolas" w:eastAsia="Times New Roman" w:hAnsi="Consolas" w:cs="Times New Roman"/>
+          <w:color w:val="4FC1FF"/>
+          <w:sz w:val="21"/>
+          <w:szCs w:val="21"/>
+        </w:rPr>
+        <w:t>negociacao</w:t>
+      </w:r>
+      <w:r>
+        <w:rPr>
+          <w:rFonts w:ascii="Consolas" w:eastAsia="Times New Roman" w:hAnsi="Consolas" w:cs="Times New Roman"/>
+          <w:color w:val="D4D4D4"/>
+          <w:sz w:val="21"/>
+          <w:szCs w:val="21"/>
+        </w:rPr>
+        <w:t>)</w:t>
+      </w:r>
+    </w:p>
+    <w:p>
+      <w:pPr>
+        <w:shd w:val="clear" w:color="auto" w:fill="1E1E1E"/>
+        <w:spacing w:after="0" w:line="285" w:lineRule="atLeast"/>
+        <w:rPr>
+          <w:rFonts w:ascii="Consolas" w:eastAsia="Times New Roman" w:hAnsi="Consolas" w:cs="Times New Roman"/>
+          <w:color w:val="D4D4D4"/>
+          <w:sz w:val="21"/>
+          <w:szCs w:val="21"/>
+        </w:rPr>
+      </w:pPr>
+      <w:r>
+        <w:rPr>
+          <w:rFonts w:ascii="Consolas" w:eastAsia="Times New Roman" w:hAnsi="Consolas" w:cs="Times New Roman"/>
+          <w:color w:val="D4D4D4"/>
+          <w:sz w:val="21"/>
+          <w:szCs w:val="21"/>
+        </w:rPr>
+        <w:t>  }</w:t>
+      </w:r>
+    </w:p>
+    <w:p>
+      <w:pPr>
+        <w:pStyle w:val="PargrafodaLista"/>
+        <w:numPr>
+          <w:ilvl w:val="2"/>
+          <w:numId w:val="1"/>
+        </w:numPr>
+        <w:spacing w:before="240" w:line="360" w:lineRule="auto"/>
+        <w:jc w:val="both"/>
+        <w:rPr>
+          <w:rFonts w:ascii="Times New Roman" w:hAnsi="Times New Roman" w:cs="Times New Roman"/>
+          <w:sz w:val="24"/>
+          <w:szCs w:val="24"/>
+        </w:rPr>
+      </w:pPr>
+      <w:r>
+        <w:rPr>
+          <w:rFonts w:ascii="Times New Roman" w:hAnsi="Times New Roman" w:cs="Times New Roman"/>
+          <w:sz w:val="24"/>
+          <w:szCs w:val="24"/>
+        </w:rPr>
+        <w:lastRenderedPageBreak/>
+        <w:t>Pegamos somente o valor de cada input, caso contrário seria exibido a tag inteira no console.log.</w:t>
+      </w:r>
+    </w:p>
+    <w:p>
+      <w:pPr>
+        <w:pStyle w:val="PargrafodaLista"/>
+        <w:numPr>
+          <w:ilvl w:val="2"/>
+          <w:numId w:val="1"/>
+        </w:numPr>
+        <w:spacing w:before="240" w:line="360" w:lineRule="auto"/>
+        <w:jc w:val="both"/>
+        <w:rPr>
+          <w:rFonts w:ascii="Times New Roman" w:hAnsi="Times New Roman" w:cs="Times New Roman"/>
+          <w:sz w:val="24"/>
+          <w:szCs w:val="24"/>
+        </w:rPr>
+      </w:pPr>
+      <w:r>
+        <w:rPr>
+          <w:rFonts w:ascii="Times New Roman" w:hAnsi="Times New Roman" w:cs="Times New Roman"/>
+          <w:sz w:val="24"/>
+          <w:szCs w:val="24"/>
+        </w:rPr>
+        <w:t>Porém, mesmo que tenha dado certo quando executamos nossa aplicação web, ela também deu errado, isso porque todos os valores recebidos estão com formato de str e não de data e int/float como deveria.</w:t>
+      </w:r>
+    </w:p>
+    <w:p>
+      <w:pPr>
+        <w:pStyle w:val="PargrafodaLista"/>
+        <w:numPr>
+          <w:ilvl w:val="2"/>
+          <w:numId w:val="1"/>
+        </w:numPr>
+        <w:spacing w:before="240" w:line="360" w:lineRule="auto"/>
+        <w:jc w:val="both"/>
+        <w:rPr>
+          <w:rFonts w:ascii="Times New Roman" w:hAnsi="Times New Roman" w:cs="Times New Roman"/>
+          <w:sz w:val="24"/>
+          <w:szCs w:val="24"/>
+        </w:rPr>
+      </w:pPr>
+      <w:r>
+        <w:rPr>
+          <w:rFonts w:ascii="Times New Roman" w:hAnsi="Times New Roman" w:cs="Times New Roman"/>
+          <w:sz w:val="24"/>
+          <w:szCs w:val="24"/>
+        </w:rPr>
+        <w:t>Apesar de termos esse erro o TS não mostrou pra gente na hora de compilar. Isso acontece porque, como o nome diz, TS é uma linguagem de tipagem estática e podemos dizer para ele qual é o tipo de cada propriedade que queremos.</w:t>
+      </w:r>
+    </w:p>
+    <w:p>
+      <w:pPr>
+        <w:pStyle w:val="PargrafodaLista"/>
+        <w:numPr>
+          <w:ilvl w:val="2"/>
+          <w:numId w:val="1"/>
+        </w:numPr>
+        <w:spacing w:before="240" w:line="360" w:lineRule="auto"/>
+        <w:jc w:val="both"/>
+        <w:rPr>
+          <w:rFonts w:ascii="Times New Roman" w:hAnsi="Times New Roman" w:cs="Times New Roman"/>
+          <w:sz w:val="24"/>
+          <w:szCs w:val="24"/>
+        </w:rPr>
+      </w:pPr>
+      <w:r>
+        <w:rPr>
+          <w:rFonts w:ascii="Times New Roman" w:hAnsi="Times New Roman" w:cs="Times New Roman"/>
+          <w:sz w:val="24"/>
+          <w:szCs w:val="24"/>
+        </w:rPr>
+        <w:t>Ao fazer isso ele passará a nos mostrar que o tipo esperado em um construtor, por exemplo, é diferente do que ele receberá, dando um erro de compilação e nos permitindo concertar antes do run time.</w:t>
+      </w:r>
+      <w:r>
+        <w:rPr>
+          <w:rFonts w:ascii="Times New Roman" w:hAnsi="Times New Roman" w:cs="Times New Roman"/>
+          <w:sz w:val="24"/>
+          <w:szCs w:val="24"/>
+        </w:rPr>
+        <w:t xml:space="preserve"> </w:t>
       </w:r>
     </w:p>
     <w:sectPr>

</xml_diff>

<commit_message>
O tipo implícito any
Aprendemos a definir o tipo e o porque de fazer isso
</commit_message>
<xml_diff>
--- a/Front-end/Formação HTML && CSS3/TypeScript/Parte I - Evoluindo seu JavaScript/Anotações/TypeScript parte I – Evoluindo seu JavaScript.docx
+++ b/Front-end/Formação HTML && CSS3/TypeScript/Parte I - Evoluindo seu JavaScript/Anotações/TypeScript parte I – Evoluindo seu JavaScript.docx
@@ -6627,6 +6627,933 @@
         </w:rPr>
         <w:t xml:space="preserve"> </w:t>
       </w:r>
+    </w:p>
+    <w:p>
+      <w:pPr>
+        <w:pStyle w:val="PargrafodaLista"/>
+        <w:numPr>
+          <w:ilvl w:val="1"/>
+          <w:numId w:val="1"/>
+        </w:numPr>
+        <w:spacing w:before="240" w:line="360" w:lineRule="auto"/>
+        <w:jc w:val="both"/>
+        <w:rPr>
+          <w:rFonts w:ascii="Times New Roman" w:hAnsi="Times New Roman" w:cs="Times New Roman"/>
+          <w:sz w:val="24"/>
+          <w:szCs w:val="24"/>
+        </w:rPr>
+      </w:pPr>
+      <w:r>
+        <w:rPr>
+          <w:rFonts w:ascii="Times New Roman" w:hAnsi="Times New Roman" w:cs="Times New Roman"/>
+          <w:sz w:val="24"/>
+          <w:szCs w:val="24"/>
+        </w:rPr>
+        <w:t xml:space="preserve"> </w:t>
+      </w:r>
+      <w:r>
+        <w:rPr>
+          <w:rFonts w:ascii="Times New Roman" w:hAnsi="Times New Roman" w:cs="Times New Roman"/>
+          <w:sz w:val="24"/>
+          <w:szCs w:val="24"/>
+        </w:rPr>
+        <w:t>O tipo implícito any</w:t>
+      </w:r>
+      <w:r>
+        <w:rPr>
+          <w:rFonts w:ascii="Times New Roman" w:hAnsi="Times New Roman" w:cs="Times New Roman"/>
+          <w:sz w:val="24"/>
+          <w:szCs w:val="24"/>
+        </w:rPr>
+        <w:t>:</w:t>
+      </w:r>
+    </w:p>
+    <w:p>
+      <w:pPr>
+        <w:pStyle w:val="PargrafodaLista"/>
+        <w:numPr>
+          <w:ilvl w:val="2"/>
+          <w:numId w:val="1"/>
+        </w:numPr>
+        <w:spacing w:before="240" w:line="360" w:lineRule="auto"/>
+        <w:jc w:val="both"/>
+        <w:rPr>
+          <w:rFonts w:ascii="Times New Roman" w:hAnsi="Times New Roman" w:cs="Times New Roman"/>
+          <w:sz w:val="24"/>
+          <w:szCs w:val="24"/>
+        </w:rPr>
+      </w:pPr>
+      <w:r>
+        <w:rPr>
+          <w:rFonts w:ascii="Times New Roman" w:hAnsi="Times New Roman" w:cs="Times New Roman"/>
+          <w:sz w:val="24"/>
+          <w:szCs w:val="24"/>
+        </w:rPr>
+        <w:t>Como estamos trabalhando com TS, não faz sentido deixar as propriedades com valor any, uma vez que não estaríamos utilizando o type do typescript.</w:t>
+      </w:r>
+    </w:p>
+    <w:p>
+      <w:pPr>
+        <w:pStyle w:val="PargrafodaLista"/>
+        <w:numPr>
+          <w:ilvl w:val="2"/>
+          <w:numId w:val="1"/>
+        </w:numPr>
+        <w:spacing w:before="240" w:line="360" w:lineRule="auto"/>
+        <w:jc w:val="both"/>
+        <w:rPr>
+          <w:rFonts w:ascii="Times New Roman" w:hAnsi="Times New Roman" w:cs="Times New Roman"/>
+          <w:sz w:val="24"/>
+          <w:szCs w:val="24"/>
+        </w:rPr>
+      </w:pPr>
+      <w:r>
+        <w:rPr>
+          <w:rFonts w:ascii="Times New Roman" w:hAnsi="Times New Roman" w:cs="Times New Roman"/>
+          <w:sz w:val="24"/>
+          <w:szCs w:val="24"/>
+        </w:rPr>
+        <w:t>Considerando isso, podemos adicionar uma configuração no nosso tsconfig.json que impede que possamos deixar as propriedades como any, sempre tendo que definir qual é o tipo dela:</w:t>
+      </w:r>
+    </w:p>
+    <w:p>
+      <w:pPr>
+        <w:shd w:val="clear" w:color="auto" w:fill="1E1E1E"/>
+        <w:spacing w:after="0" w:line="276" w:lineRule="auto"/>
+        <w:rPr>
+          <w:rFonts w:ascii="Consolas" w:eastAsia="Times New Roman" w:hAnsi="Consolas" w:cs="Times New Roman"/>
+          <w:color w:val="D4D4D4"/>
+          <w:sz w:val="21"/>
+          <w:szCs w:val="21"/>
+        </w:rPr>
+      </w:pPr>
+      <w:r>
+        <w:rPr>
+          <w:rFonts w:ascii="Consolas" w:eastAsia="Times New Roman" w:hAnsi="Consolas" w:cs="Times New Roman"/>
+          <w:color w:val="D4D4D4"/>
+          <w:sz w:val="21"/>
+          <w:szCs w:val="21"/>
+        </w:rPr>
+        <w:t xml:space="preserve">    </w:t>
+      </w:r>
+      <w:r>
+        <w:rPr>
+          <w:rFonts w:ascii="Consolas" w:eastAsia="Times New Roman" w:hAnsi="Consolas" w:cs="Times New Roman"/>
+          <w:color w:val="9CDCFE"/>
+          <w:sz w:val="21"/>
+          <w:szCs w:val="21"/>
+        </w:rPr>
+        <w:t>"noImplicitAny"</w:t>
+      </w:r>
+      <w:r>
+        <w:rPr>
+          <w:rFonts w:ascii="Consolas" w:eastAsia="Times New Roman" w:hAnsi="Consolas" w:cs="Times New Roman"/>
+          <w:color w:val="D4D4D4"/>
+          <w:sz w:val="21"/>
+          <w:szCs w:val="21"/>
+        </w:rPr>
+        <w:t xml:space="preserve">: </w:t>
+      </w:r>
+      <w:r>
+        <w:rPr>
+          <w:rFonts w:ascii="Consolas" w:eastAsia="Times New Roman" w:hAnsi="Consolas" w:cs="Times New Roman"/>
+          <w:color w:val="569CD6"/>
+          <w:sz w:val="21"/>
+          <w:szCs w:val="21"/>
+        </w:rPr>
+        <w:t>true</w:t>
+      </w:r>
+      <w:r>
+        <w:rPr>
+          <w:rFonts w:ascii="Consolas" w:eastAsia="Times New Roman" w:hAnsi="Consolas" w:cs="Times New Roman"/>
+          <w:color w:val="D4D4D4"/>
+          <w:sz w:val="21"/>
+          <w:szCs w:val="21"/>
+        </w:rPr>
+        <w:t xml:space="preserve">     </w:t>
+      </w:r>
+      <w:r>
+        <w:rPr>
+          <w:rFonts w:ascii="Consolas" w:eastAsia="Times New Roman" w:hAnsi="Consolas" w:cs="Times New Roman"/>
+          <w:color w:val="6A9955"/>
+          <w:sz w:val="21"/>
+          <w:szCs w:val="21"/>
+        </w:rPr>
+        <w:t>// Não permite que deixemos as nossas propriedades como any. Temos que sempre definir um tipo para elas.</w:t>
+      </w:r>
+    </w:p>
+    <w:p>
+      <w:pPr>
+        <w:pStyle w:val="PargrafodaLista"/>
+        <w:numPr>
+          <w:ilvl w:val="2"/>
+          <w:numId w:val="1"/>
+        </w:numPr>
+        <w:spacing w:before="240" w:line="360" w:lineRule="auto"/>
+        <w:jc w:val="both"/>
+        <w:rPr>
+          <w:rFonts w:ascii="Times New Roman" w:hAnsi="Times New Roman" w:cs="Times New Roman"/>
+          <w:sz w:val="24"/>
+          <w:szCs w:val="24"/>
+        </w:rPr>
+      </w:pPr>
+      <w:r>
+        <w:rPr>
+          <w:rFonts w:ascii="Times New Roman" w:hAnsi="Times New Roman" w:cs="Times New Roman"/>
+          <w:sz w:val="24"/>
+          <w:szCs w:val="24"/>
+        </w:rPr>
+        <w:t>Para definir o tipo de uma propriedade, colocamos :tipo:</w:t>
+      </w:r>
+    </w:p>
+    <w:p>
+      <w:pPr>
+        <w:shd w:val="clear" w:color="auto" w:fill="1E1E1E"/>
+        <w:spacing w:after="0" w:line="285" w:lineRule="atLeast"/>
+        <w:rPr>
+          <w:rFonts w:ascii="Consolas" w:eastAsia="Times New Roman" w:hAnsi="Consolas" w:cs="Times New Roman"/>
+          <w:color w:val="D4D4D4"/>
+          <w:sz w:val="21"/>
+          <w:szCs w:val="21"/>
+        </w:rPr>
+      </w:pPr>
+      <w:r>
+        <w:rPr>
+          <w:rFonts w:ascii="Consolas" w:eastAsia="Times New Roman" w:hAnsi="Consolas" w:cs="Times New Roman"/>
+          <w:color w:val="569CD6"/>
+          <w:sz w:val="21"/>
+          <w:szCs w:val="21"/>
+        </w:rPr>
+        <w:t xml:space="preserve">    </w:t>
+      </w:r>
+      <w:r>
+        <w:rPr>
+          <w:rFonts w:ascii="Consolas" w:eastAsia="Times New Roman" w:hAnsi="Consolas" w:cs="Times New Roman"/>
+          <w:color w:val="569CD6"/>
+          <w:sz w:val="21"/>
+          <w:szCs w:val="21"/>
+        </w:rPr>
+        <w:t>constructor</w:t>
+      </w:r>
+      <w:r>
+        <w:rPr>
+          <w:rFonts w:ascii="Consolas" w:eastAsia="Times New Roman" w:hAnsi="Consolas" w:cs="Times New Roman"/>
+          <w:color w:val="D4D4D4"/>
+          <w:sz w:val="21"/>
+          <w:szCs w:val="21"/>
+        </w:rPr>
+        <w:t>(</w:t>
+      </w:r>
+      <w:r>
+        <w:rPr>
+          <w:rFonts w:ascii="Consolas" w:eastAsia="Times New Roman" w:hAnsi="Consolas" w:cs="Times New Roman"/>
+          <w:color w:val="9CDCFE"/>
+          <w:sz w:val="21"/>
+          <w:szCs w:val="21"/>
+        </w:rPr>
+        <w:t>data</w:t>
+      </w:r>
+      <w:r>
+        <w:rPr>
+          <w:rFonts w:ascii="Consolas" w:eastAsia="Times New Roman" w:hAnsi="Consolas" w:cs="Times New Roman"/>
+          <w:color w:val="D4D4D4"/>
+          <w:sz w:val="21"/>
+          <w:szCs w:val="21"/>
+        </w:rPr>
+        <w:t xml:space="preserve">: </w:t>
+      </w:r>
+      <w:r>
+        <w:rPr>
+          <w:rFonts w:ascii="Consolas" w:eastAsia="Times New Roman" w:hAnsi="Consolas" w:cs="Times New Roman"/>
+          <w:color w:val="4EC9B0"/>
+          <w:sz w:val="21"/>
+          <w:szCs w:val="21"/>
+        </w:rPr>
+        <w:t>Date</w:t>
+      </w:r>
+      <w:r>
+        <w:rPr>
+          <w:rFonts w:ascii="Consolas" w:eastAsia="Times New Roman" w:hAnsi="Consolas" w:cs="Times New Roman"/>
+          <w:color w:val="D4D4D4"/>
+          <w:sz w:val="21"/>
+          <w:szCs w:val="21"/>
+        </w:rPr>
+        <w:t xml:space="preserve">, </w:t>
+      </w:r>
+      <w:r>
+        <w:rPr>
+          <w:rFonts w:ascii="Consolas" w:eastAsia="Times New Roman" w:hAnsi="Consolas" w:cs="Times New Roman"/>
+          <w:color w:val="9CDCFE"/>
+          <w:sz w:val="21"/>
+          <w:szCs w:val="21"/>
+        </w:rPr>
+        <w:t>quantidade</w:t>
+      </w:r>
+      <w:r>
+        <w:rPr>
+          <w:rFonts w:ascii="Consolas" w:eastAsia="Times New Roman" w:hAnsi="Consolas" w:cs="Times New Roman"/>
+          <w:color w:val="D4D4D4"/>
+          <w:sz w:val="21"/>
+          <w:szCs w:val="21"/>
+        </w:rPr>
+        <w:t xml:space="preserve">: </w:t>
+      </w:r>
+      <w:r>
+        <w:rPr>
+          <w:rFonts w:ascii="Consolas" w:eastAsia="Times New Roman" w:hAnsi="Consolas" w:cs="Times New Roman"/>
+          <w:color w:val="4EC9B0"/>
+          <w:sz w:val="21"/>
+          <w:szCs w:val="21"/>
+        </w:rPr>
+        <w:t>number</w:t>
+      </w:r>
+      <w:r>
+        <w:rPr>
+          <w:rFonts w:ascii="Consolas" w:eastAsia="Times New Roman" w:hAnsi="Consolas" w:cs="Times New Roman"/>
+          <w:color w:val="D4D4D4"/>
+          <w:sz w:val="21"/>
+          <w:szCs w:val="21"/>
+        </w:rPr>
+        <w:t xml:space="preserve">, </w:t>
+      </w:r>
+      <w:r>
+        <w:rPr>
+          <w:rFonts w:ascii="Consolas" w:eastAsia="Times New Roman" w:hAnsi="Consolas" w:cs="Times New Roman"/>
+          <w:color w:val="9CDCFE"/>
+          <w:sz w:val="21"/>
+          <w:szCs w:val="21"/>
+        </w:rPr>
+        <w:t>valor</w:t>
+      </w:r>
+      <w:r>
+        <w:rPr>
+          <w:rFonts w:ascii="Consolas" w:eastAsia="Times New Roman" w:hAnsi="Consolas" w:cs="Times New Roman"/>
+          <w:color w:val="D4D4D4"/>
+          <w:sz w:val="21"/>
+          <w:szCs w:val="21"/>
+        </w:rPr>
+        <w:t>:</w:t>
+      </w:r>
+      <w:r>
+        <w:rPr>
+          <w:rFonts w:ascii="Consolas" w:eastAsia="Times New Roman" w:hAnsi="Consolas" w:cs="Times New Roman"/>
+          <w:color w:val="D4D4D4"/>
+          <w:sz w:val="21"/>
+          <w:szCs w:val="21"/>
+        </w:rPr>
+        <w:t xml:space="preserve"> </w:t>
+      </w:r>
+      <w:r>
+        <w:rPr>
+          <w:rFonts w:ascii="Consolas" w:eastAsia="Times New Roman" w:hAnsi="Consolas" w:cs="Times New Roman"/>
+          <w:color w:val="4EC9B0"/>
+          <w:sz w:val="21"/>
+          <w:szCs w:val="21"/>
+        </w:rPr>
+        <w:t>number</w:t>
+      </w:r>
+      <w:r>
+        <w:rPr>
+          <w:rFonts w:ascii="Consolas" w:eastAsia="Times New Roman" w:hAnsi="Consolas" w:cs="Times New Roman"/>
+          <w:color w:val="D4D4D4"/>
+          <w:sz w:val="21"/>
+          <w:szCs w:val="21"/>
+        </w:rPr>
+        <w:t>) {</w:t>
+      </w:r>
+    </w:p>
+    <w:p>
+      <w:pPr>
+        <w:shd w:val="clear" w:color="auto" w:fill="1E1E1E"/>
+        <w:spacing w:after="0" w:line="285" w:lineRule="atLeast"/>
+        <w:rPr>
+          <w:rFonts w:ascii="Consolas" w:eastAsia="Times New Roman" w:hAnsi="Consolas" w:cs="Times New Roman"/>
+          <w:color w:val="D4D4D4"/>
+          <w:sz w:val="21"/>
+          <w:szCs w:val="21"/>
+        </w:rPr>
+      </w:pPr>
+      <w:r>
+        <w:rPr>
+          <w:rFonts w:ascii="Consolas" w:eastAsia="Times New Roman" w:hAnsi="Consolas" w:cs="Times New Roman"/>
+          <w:color w:val="D4D4D4"/>
+          <w:sz w:val="21"/>
+          <w:szCs w:val="21"/>
+        </w:rPr>
+        <w:t xml:space="preserve">        </w:t>
+      </w:r>
+      <w:r>
+        <w:rPr>
+          <w:rFonts w:ascii="Consolas" w:eastAsia="Times New Roman" w:hAnsi="Consolas" w:cs="Times New Roman"/>
+          <w:color w:val="569CD6"/>
+          <w:sz w:val="21"/>
+          <w:szCs w:val="21"/>
+        </w:rPr>
+        <w:t>this</w:t>
+      </w:r>
+      <w:r>
+        <w:rPr>
+          <w:rFonts w:ascii="Consolas" w:eastAsia="Times New Roman" w:hAnsi="Consolas" w:cs="Times New Roman"/>
+          <w:color w:val="D4D4D4"/>
+          <w:sz w:val="21"/>
+          <w:szCs w:val="21"/>
+        </w:rPr>
+        <w:t>.</w:t>
+      </w:r>
+      <w:r>
+        <w:rPr>
+          <w:rFonts w:ascii="Consolas" w:eastAsia="Times New Roman" w:hAnsi="Consolas" w:cs="Times New Roman"/>
+          <w:color w:val="9CDCFE"/>
+          <w:sz w:val="21"/>
+          <w:szCs w:val="21"/>
+        </w:rPr>
+        <w:t>_data</w:t>
+      </w:r>
+      <w:r>
+        <w:rPr>
+          <w:rFonts w:ascii="Consolas" w:eastAsia="Times New Roman" w:hAnsi="Consolas" w:cs="Times New Roman"/>
+          <w:color w:val="D4D4D4"/>
+          <w:sz w:val="21"/>
+          <w:szCs w:val="21"/>
+        </w:rPr>
+        <w:t xml:space="preserve"> = </w:t>
+      </w:r>
+      <w:r>
+        <w:rPr>
+          <w:rFonts w:ascii="Consolas" w:eastAsia="Times New Roman" w:hAnsi="Consolas" w:cs="Times New Roman"/>
+          <w:color w:val="9CDCFE"/>
+          <w:sz w:val="21"/>
+          <w:szCs w:val="21"/>
+        </w:rPr>
+        <w:t>data</w:t>
+      </w:r>
+      <w:r>
+        <w:rPr>
+          <w:rFonts w:ascii="Consolas" w:eastAsia="Times New Roman" w:hAnsi="Consolas" w:cs="Times New Roman"/>
+          <w:color w:val="D4D4D4"/>
+          <w:sz w:val="21"/>
+          <w:szCs w:val="21"/>
+        </w:rPr>
+        <w:t>;</w:t>
+      </w:r>
+    </w:p>
+    <w:p>
+      <w:pPr>
+        <w:shd w:val="clear" w:color="auto" w:fill="1E1E1E"/>
+        <w:spacing w:after="0" w:line="285" w:lineRule="atLeast"/>
+        <w:rPr>
+          <w:rFonts w:ascii="Consolas" w:eastAsia="Times New Roman" w:hAnsi="Consolas" w:cs="Times New Roman"/>
+          <w:color w:val="D4D4D4"/>
+          <w:sz w:val="21"/>
+          <w:szCs w:val="21"/>
+        </w:rPr>
+      </w:pPr>
+      <w:r>
+        <w:rPr>
+          <w:rFonts w:ascii="Consolas" w:eastAsia="Times New Roman" w:hAnsi="Consolas" w:cs="Times New Roman"/>
+          <w:color w:val="D4D4D4"/>
+          <w:sz w:val="21"/>
+          <w:szCs w:val="21"/>
+        </w:rPr>
+        <w:t xml:space="preserve">        </w:t>
+      </w:r>
+      <w:r>
+        <w:rPr>
+          <w:rFonts w:ascii="Consolas" w:eastAsia="Times New Roman" w:hAnsi="Consolas" w:cs="Times New Roman"/>
+          <w:color w:val="569CD6"/>
+          <w:sz w:val="21"/>
+          <w:szCs w:val="21"/>
+        </w:rPr>
+        <w:t>this</w:t>
+      </w:r>
+      <w:r>
+        <w:rPr>
+          <w:rFonts w:ascii="Consolas" w:eastAsia="Times New Roman" w:hAnsi="Consolas" w:cs="Times New Roman"/>
+          <w:color w:val="D4D4D4"/>
+          <w:sz w:val="21"/>
+          <w:szCs w:val="21"/>
+        </w:rPr>
+        <w:t>.</w:t>
+      </w:r>
+      <w:r>
+        <w:rPr>
+          <w:rFonts w:ascii="Consolas" w:eastAsia="Times New Roman" w:hAnsi="Consolas" w:cs="Times New Roman"/>
+          <w:color w:val="9CDCFE"/>
+          <w:sz w:val="21"/>
+          <w:szCs w:val="21"/>
+        </w:rPr>
+        <w:t>_quantidade</w:t>
+      </w:r>
+      <w:r>
+        <w:rPr>
+          <w:rFonts w:ascii="Consolas" w:eastAsia="Times New Roman" w:hAnsi="Consolas" w:cs="Times New Roman"/>
+          <w:color w:val="D4D4D4"/>
+          <w:sz w:val="21"/>
+          <w:szCs w:val="21"/>
+        </w:rPr>
+        <w:t xml:space="preserve"> = </w:t>
+      </w:r>
+      <w:r>
+        <w:rPr>
+          <w:rFonts w:ascii="Consolas" w:eastAsia="Times New Roman" w:hAnsi="Consolas" w:cs="Times New Roman"/>
+          <w:color w:val="9CDCFE"/>
+          <w:sz w:val="21"/>
+          <w:szCs w:val="21"/>
+        </w:rPr>
+        <w:t>quantidade</w:t>
+      </w:r>
+      <w:r>
+        <w:rPr>
+          <w:rFonts w:ascii="Consolas" w:eastAsia="Times New Roman" w:hAnsi="Consolas" w:cs="Times New Roman"/>
+          <w:color w:val="D4D4D4"/>
+          <w:sz w:val="21"/>
+          <w:szCs w:val="21"/>
+        </w:rPr>
+        <w:t>;</w:t>
+      </w:r>
+    </w:p>
+    <w:p>
+      <w:pPr>
+        <w:shd w:val="clear" w:color="auto" w:fill="1E1E1E"/>
+        <w:spacing w:after="0" w:line="285" w:lineRule="atLeast"/>
+        <w:rPr>
+          <w:rFonts w:ascii="Consolas" w:eastAsia="Times New Roman" w:hAnsi="Consolas" w:cs="Times New Roman"/>
+          <w:color w:val="D4D4D4"/>
+          <w:sz w:val="21"/>
+          <w:szCs w:val="21"/>
+        </w:rPr>
+      </w:pPr>
+      <w:r>
+        <w:rPr>
+          <w:rFonts w:ascii="Consolas" w:eastAsia="Times New Roman" w:hAnsi="Consolas" w:cs="Times New Roman"/>
+          <w:color w:val="D4D4D4"/>
+          <w:sz w:val="21"/>
+          <w:szCs w:val="21"/>
+        </w:rPr>
+        <w:t xml:space="preserve">        </w:t>
+      </w:r>
+      <w:r>
+        <w:rPr>
+          <w:rFonts w:ascii="Consolas" w:eastAsia="Times New Roman" w:hAnsi="Consolas" w:cs="Times New Roman"/>
+          <w:color w:val="569CD6"/>
+          <w:sz w:val="21"/>
+          <w:szCs w:val="21"/>
+        </w:rPr>
+        <w:t>this</w:t>
+      </w:r>
+      <w:r>
+        <w:rPr>
+          <w:rFonts w:ascii="Consolas" w:eastAsia="Times New Roman" w:hAnsi="Consolas" w:cs="Times New Roman"/>
+          <w:color w:val="D4D4D4"/>
+          <w:sz w:val="21"/>
+          <w:szCs w:val="21"/>
+        </w:rPr>
+        <w:t>.</w:t>
+      </w:r>
+      <w:r>
+        <w:rPr>
+          <w:rFonts w:ascii="Consolas" w:eastAsia="Times New Roman" w:hAnsi="Consolas" w:cs="Times New Roman"/>
+          <w:color w:val="9CDCFE"/>
+          <w:sz w:val="21"/>
+          <w:szCs w:val="21"/>
+        </w:rPr>
+        <w:t>_valor</w:t>
+      </w:r>
+      <w:r>
+        <w:rPr>
+          <w:rFonts w:ascii="Consolas" w:eastAsia="Times New Roman" w:hAnsi="Consolas" w:cs="Times New Roman"/>
+          <w:color w:val="D4D4D4"/>
+          <w:sz w:val="21"/>
+          <w:szCs w:val="21"/>
+        </w:rPr>
+        <w:t xml:space="preserve"> = </w:t>
+      </w:r>
+      <w:r>
+        <w:rPr>
+          <w:rFonts w:ascii="Consolas" w:eastAsia="Times New Roman" w:hAnsi="Consolas" w:cs="Times New Roman"/>
+          <w:color w:val="9CDCFE"/>
+          <w:sz w:val="21"/>
+          <w:szCs w:val="21"/>
+        </w:rPr>
+        <w:t>valor</w:t>
+      </w:r>
+      <w:r>
+        <w:rPr>
+          <w:rFonts w:ascii="Consolas" w:eastAsia="Times New Roman" w:hAnsi="Consolas" w:cs="Times New Roman"/>
+          <w:color w:val="D4D4D4"/>
+          <w:sz w:val="21"/>
+          <w:szCs w:val="21"/>
+        </w:rPr>
+        <w:t>;</w:t>
+      </w:r>
+    </w:p>
+    <w:p>
+      <w:pPr>
+        <w:shd w:val="clear" w:color="auto" w:fill="1E1E1E"/>
+        <w:spacing w:after="0" w:line="285" w:lineRule="atLeast"/>
+        <w:rPr>
+          <w:rFonts w:ascii="Consolas" w:eastAsia="Times New Roman" w:hAnsi="Consolas" w:cs="Times New Roman"/>
+          <w:color w:val="D4D4D4"/>
+          <w:sz w:val="21"/>
+          <w:szCs w:val="21"/>
+        </w:rPr>
+      </w:pPr>
+      <w:r>
+        <w:rPr>
+          <w:rFonts w:ascii="Consolas" w:eastAsia="Times New Roman" w:hAnsi="Consolas" w:cs="Times New Roman"/>
+          <w:color w:val="D4D4D4"/>
+          <w:sz w:val="21"/>
+          <w:szCs w:val="21"/>
+        </w:rPr>
+        <w:t>    }</w:t>
+      </w:r>
+    </w:p>
+    <w:p>
+      <w:pPr>
+        <w:pStyle w:val="PargrafodaLista"/>
+        <w:numPr>
+          <w:ilvl w:val="2"/>
+          <w:numId w:val="1"/>
+        </w:numPr>
+        <w:spacing w:before="240" w:line="360" w:lineRule="auto"/>
+        <w:jc w:val="both"/>
+        <w:rPr>
+          <w:rFonts w:ascii="Times New Roman" w:hAnsi="Times New Roman" w:cs="Times New Roman"/>
+          <w:sz w:val="24"/>
+          <w:szCs w:val="24"/>
+        </w:rPr>
+      </w:pPr>
+      <w:r>
+        <w:rPr>
+          <w:rFonts w:ascii="Times New Roman" w:hAnsi="Times New Roman" w:cs="Times New Roman"/>
+          <w:sz w:val="24"/>
+          <w:szCs w:val="24"/>
+        </w:rPr>
+        <w:t>O interessante é colocarmos também na definição da nossa propriedade, lá no início:</w:t>
+      </w:r>
+    </w:p>
+    <w:p>
+      <w:pPr>
+        <w:shd w:val="clear" w:color="auto" w:fill="1E1E1E"/>
+        <w:spacing w:after="0" w:line="285" w:lineRule="atLeast"/>
+        <w:rPr>
+          <w:rFonts w:ascii="Consolas" w:eastAsia="Times New Roman" w:hAnsi="Consolas" w:cs="Times New Roman"/>
+          <w:color w:val="D4D4D4"/>
+          <w:sz w:val="21"/>
+          <w:szCs w:val="21"/>
+          <w:lang w:val="en-US"/>
+        </w:rPr>
+      </w:pPr>
+      <w:r>
+        <w:rPr>
+          <w:rFonts w:ascii="Consolas" w:eastAsia="Times New Roman" w:hAnsi="Consolas" w:cs="Times New Roman"/>
+          <w:color w:val="C586C0"/>
+          <w:sz w:val="21"/>
+          <w:szCs w:val="21"/>
+          <w:lang w:val="en-US"/>
+        </w:rPr>
+        <w:t>export</w:t>
+      </w:r>
+      <w:r>
+        <w:rPr>
+          <w:rFonts w:ascii="Consolas" w:eastAsia="Times New Roman" w:hAnsi="Consolas" w:cs="Times New Roman"/>
+          <w:color w:val="D4D4D4"/>
+          <w:sz w:val="21"/>
+          <w:szCs w:val="21"/>
+          <w:lang w:val="en-US"/>
+        </w:rPr>
+        <w:t xml:space="preserve"> </w:t>
+      </w:r>
+      <w:r>
+        <w:rPr>
+          <w:rFonts w:ascii="Consolas" w:eastAsia="Times New Roman" w:hAnsi="Consolas" w:cs="Times New Roman"/>
+          <w:color w:val="569CD6"/>
+          <w:sz w:val="21"/>
+          <w:szCs w:val="21"/>
+          <w:lang w:val="en-US"/>
+        </w:rPr>
+        <w:t>class</w:t>
+      </w:r>
+      <w:r>
+        <w:rPr>
+          <w:rFonts w:ascii="Consolas" w:eastAsia="Times New Roman" w:hAnsi="Consolas" w:cs="Times New Roman"/>
+          <w:color w:val="D4D4D4"/>
+          <w:sz w:val="21"/>
+          <w:szCs w:val="21"/>
+          <w:lang w:val="en-US"/>
+        </w:rPr>
+        <w:t xml:space="preserve"> </w:t>
+      </w:r>
+      <w:r>
+        <w:rPr>
+          <w:rFonts w:ascii="Consolas" w:eastAsia="Times New Roman" w:hAnsi="Consolas" w:cs="Times New Roman"/>
+          <w:color w:val="4EC9B0"/>
+          <w:sz w:val="21"/>
+          <w:szCs w:val="21"/>
+          <w:lang w:val="en-US"/>
+        </w:rPr>
+        <w:t>Negociacao</w:t>
+      </w:r>
+      <w:r>
+        <w:rPr>
+          <w:rFonts w:ascii="Consolas" w:eastAsia="Times New Roman" w:hAnsi="Consolas" w:cs="Times New Roman"/>
+          <w:color w:val="D4D4D4"/>
+          <w:sz w:val="21"/>
+          <w:szCs w:val="21"/>
+          <w:lang w:val="en-US"/>
+        </w:rPr>
+        <w:t xml:space="preserve"> {</w:t>
+      </w:r>
+    </w:p>
+    <w:p>
+      <w:pPr>
+        <w:shd w:val="clear" w:color="auto" w:fill="1E1E1E"/>
+        <w:spacing w:after="0" w:line="285" w:lineRule="atLeast"/>
+        <w:rPr>
+          <w:rFonts w:ascii="Consolas" w:eastAsia="Times New Roman" w:hAnsi="Consolas" w:cs="Times New Roman"/>
+          <w:color w:val="D4D4D4"/>
+          <w:sz w:val="21"/>
+          <w:szCs w:val="21"/>
+          <w:lang w:val="en-US"/>
+        </w:rPr>
+      </w:pPr>
+      <w:r>
+        <w:rPr>
+          <w:rFonts w:ascii="Consolas" w:eastAsia="Times New Roman" w:hAnsi="Consolas" w:cs="Times New Roman"/>
+          <w:color w:val="D4D4D4"/>
+          <w:sz w:val="21"/>
+          <w:szCs w:val="21"/>
+          <w:lang w:val="en-US"/>
+        </w:rPr>
+        <w:t xml:space="preserve">    </w:t>
+      </w:r>
+      <w:r>
+        <w:rPr>
+          <w:rFonts w:ascii="Consolas" w:eastAsia="Times New Roman" w:hAnsi="Consolas" w:cs="Times New Roman"/>
+          <w:color w:val="569CD6"/>
+          <w:sz w:val="21"/>
+          <w:szCs w:val="21"/>
+          <w:lang w:val="en-US"/>
+        </w:rPr>
+        <w:t>private</w:t>
+      </w:r>
+      <w:r>
+        <w:rPr>
+          <w:rFonts w:ascii="Consolas" w:eastAsia="Times New Roman" w:hAnsi="Consolas" w:cs="Times New Roman"/>
+          <w:color w:val="D4D4D4"/>
+          <w:sz w:val="21"/>
+          <w:szCs w:val="21"/>
+          <w:lang w:val="en-US"/>
+        </w:rPr>
+        <w:t xml:space="preserve"> </w:t>
+      </w:r>
+      <w:r>
+        <w:rPr>
+          <w:rFonts w:ascii="Consolas" w:eastAsia="Times New Roman" w:hAnsi="Consolas" w:cs="Times New Roman"/>
+          <w:color w:val="9CDCFE"/>
+          <w:sz w:val="21"/>
+          <w:szCs w:val="21"/>
+          <w:lang w:val="en-US"/>
+        </w:rPr>
+        <w:t>_data</w:t>
+      </w:r>
+      <w:r>
+        <w:rPr>
+          <w:rFonts w:ascii="Consolas" w:eastAsia="Times New Roman" w:hAnsi="Consolas" w:cs="Times New Roman"/>
+          <w:color w:val="D4D4D4"/>
+          <w:sz w:val="21"/>
+          <w:szCs w:val="21"/>
+          <w:lang w:val="en-US"/>
+        </w:rPr>
+        <w:t xml:space="preserve">: </w:t>
+      </w:r>
+      <w:r>
+        <w:rPr>
+          <w:rFonts w:ascii="Consolas" w:eastAsia="Times New Roman" w:hAnsi="Consolas" w:cs="Times New Roman"/>
+          <w:color w:val="4EC9B0"/>
+          <w:sz w:val="21"/>
+          <w:szCs w:val="21"/>
+          <w:lang w:val="en-US"/>
+        </w:rPr>
+        <w:t>Date</w:t>
+      </w:r>
+      <w:r>
+        <w:rPr>
+          <w:rFonts w:ascii="Consolas" w:eastAsia="Times New Roman" w:hAnsi="Consolas" w:cs="Times New Roman"/>
+          <w:color w:val="D4D4D4"/>
+          <w:sz w:val="21"/>
+          <w:szCs w:val="21"/>
+          <w:lang w:val="en-US"/>
+        </w:rPr>
+        <w:t>;</w:t>
+      </w:r>
+    </w:p>
+    <w:p>
+      <w:pPr>
+        <w:shd w:val="clear" w:color="auto" w:fill="1E1E1E"/>
+        <w:spacing w:after="0" w:line="285" w:lineRule="atLeast"/>
+        <w:rPr>
+          <w:rFonts w:ascii="Consolas" w:eastAsia="Times New Roman" w:hAnsi="Consolas" w:cs="Times New Roman"/>
+          <w:color w:val="D4D4D4"/>
+          <w:sz w:val="21"/>
+          <w:szCs w:val="21"/>
+        </w:rPr>
+      </w:pPr>
+      <w:r>
+        <w:rPr>
+          <w:rFonts w:ascii="Consolas" w:eastAsia="Times New Roman" w:hAnsi="Consolas" w:cs="Times New Roman"/>
+          <w:color w:val="D4D4D4"/>
+          <w:sz w:val="21"/>
+          <w:szCs w:val="21"/>
+          <w:lang w:val="en-US"/>
+        </w:rPr>
+        <w:t xml:space="preserve">    </w:t>
+      </w:r>
+      <w:r>
+        <w:rPr>
+          <w:rFonts w:ascii="Consolas" w:eastAsia="Times New Roman" w:hAnsi="Consolas" w:cs="Times New Roman"/>
+          <w:color w:val="569CD6"/>
+          <w:sz w:val="21"/>
+          <w:szCs w:val="21"/>
+        </w:rPr>
+        <w:t>private</w:t>
+      </w:r>
+      <w:r>
+        <w:rPr>
+          <w:rFonts w:ascii="Consolas" w:eastAsia="Times New Roman" w:hAnsi="Consolas" w:cs="Times New Roman"/>
+          <w:color w:val="D4D4D4"/>
+          <w:sz w:val="21"/>
+          <w:szCs w:val="21"/>
+        </w:rPr>
+        <w:t xml:space="preserve"> </w:t>
+      </w:r>
+      <w:r>
+        <w:rPr>
+          <w:rFonts w:ascii="Consolas" w:eastAsia="Times New Roman" w:hAnsi="Consolas" w:cs="Times New Roman"/>
+          <w:color w:val="9CDCFE"/>
+          <w:sz w:val="21"/>
+          <w:szCs w:val="21"/>
+        </w:rPr>
+        <w:t>_quantidade</w:t>
+      </w:r>
+      <w:r>
+        <w:rPr>
+          <w:rFonts w:ascii="Consolas" w:eastAsia="Times New Roman" w:hAnsi="Consolas" w:cs="Times New Roman"/>
+          <w:color w:val="D4D4D4"/>
+          <w:sz w:val="21"/>
+          <w:szCs w:val="21"/>
+        </w:rPr>
+        <w:t xml:space="preserve">: </w:t>
+      </w:r>
+      <w:r>
+        <w:rPr>
+          <w:rFonts w:ascii="Consolas" w:eastAsia="Times New Roman" w:hAnsi="Consolas" w:cs="Times New Roman"/>
+          <w:color w:val="4EC9B0"/>
+          <w:sz w:val="21"/>
+          <w:szCs w:val="21"/>
+        </w:rPr>
+        <w:t>number</w:t>
+      </w:r>
+      <w:r>
+        <w:rPr>
+          <w:rFonts w:ascii="Consolas" w:eastAsia="Times New Roman" w:hAnsi="Consolas" w:cs="Times New Roman"/>
+          <w:color w:val="D4D4D4"/>
+          <w:sz w:val="21"/>
+          <w:szCs w:val="21"/>
+        </w:rPr>
+        <w:t>;</w:t>
+      </w:r>
+    </w:p>
+    <w:p>
+      <w:pPr>
+        <w:shd w:val="clear" w:color="auto" w:fill="1E1E1E"/>
+        <w:spacing w:after="0" w:line="285" w:lineRule="atLeast"/>
+        <w:rPr>
+          <w:rFonts w:ascii="Consolas" w:eastAsia="Times New Roman" w:hAnsi="Consolas" w:cs="Times New Roman"/>
+          <w:color w:val="D4D4D4"/>
+          <w:sz w:val="21"/>
+          <w:szCs w:val="21"/>
+        </w:rPr>
+      </w:pPr>
+      <w:r>
+        <w:rPr>
+          <w:rFonts w:ascii="Consolas" w:eastAsia="Times New Roman" w:hAnsi="Consolas" w:cs="Times New Roman"/>
+          <w:color w:val="D4D4D4"/>
+          <w:sz w:val="21"/>
+          <w:szCs w:val="21"/>
+        </w:rPr>
+        <w:t xml:space="preserve">    </w:t>
+      </w:r>
+      <w:r>
+        <w:rPr>
+          <w:rFonts w:ascii="Consolas" w:eastAsia="Times New Roman" w:hAnsi="Consolas" w:cs="Times New Roman"/>
+          <w:color w:val="569CD6"/>
+          <w:sz w:val="21"/>
+          <w:szCs w:val="21"/>
+        </w:rPr>
+        <w:t>private</w:t>
+      </w:r>
+      <w:r>
+        <w:rPr>
+          <w:rFonts w:ascii="Consolas" w:eastAsia="Times New Roman" w:hAnsi="Consolas" w:cs="Times New Roman"/>
+          <w:color w:val="D4D4D4"/>
+          <w:sz w:val="21"/>
+          <w:szCs w:val="21"/>
+        </w:rPr>
+        <w:t xml:space="preserve"> </w:t>
+      </w:r>
+      <w:r>
+        <w:rPr>
+          <w:rFonts w:ascii="Consolas" w:eastAsia="Times New Roman" w:hAnsi="Consolas" w:cs="Times New Roman"/>
+          <w:color w:val="9CDCFE"/>
+          <w:sz w:val="21"/>
+          <w:szCs w:val="21"/>
+        </w:rPr>
+        <w:t>_valor</w:t>
+      </w:r>
+      <w:r>
+        <w:rPr>
+          <w:rFonts w:ascii="Consolas" w:eastAsia="Times New Roman" w:hAnsi="Consolas" w:cs="Times New Roman"/>
+          <w:color w:val="D4D4D4"/>
+          <w:sz w:val="21"/>
+          <w:szCs w:val="21"/>
+        </w:rPr>
+        <w:t xml:space="preserve">: </w:t>
+      </w:r>
+      <w:r>
+        <w:rPr>
+          <w:rFonts w:ascii="Consolas" w:eastAsia="Times New Roman" w:hAnsi="Consolas" w:cs="Times New Roman"/>
+          <w:color w:val="4EC9B0"/>
+          <w:sz w:val="21"/>
+          <w:szCs w:val="21"/>
+        </w:rPr>
+        <w:t>number</w:t>
+      </w:r>
+      <w:r>
+        <w:rPr>
+          <w:rFonts w:ascii="Consolas" w:eastAsia="Times New Roman" w:hAnsi="Consolas" w:cs="Times New Roman"/>
+          <w:color w:val="D4D4D4"/>
+          <w:sz w:val="21"/>
+          <w:szCs w:val="21"/>
+        </w:rPr>
+        <w:t>;</w:t>
+      </w:r>
+    </w:p>
+    <w:p>
+      <w:pPr>
+        <w:pStyle w:val="PargrafodaLista"/>
+        <w:numPr>
+          <w:ilvl w:val="2"/>
+          <w:numId w:val="1"/>
+        </w:numPr>
+        <w:spacing w:before="240" w:line="360" w:lineRule="auto"/>
+        <w:jc w:val="both"/>
+        <w:rPr>
+          <w:rFonts w:ascii="Times New Roman" w:hAnsi="Times New Roman" w:cs="Times New Roman"/>
+          <w:sz w:val="24"/>
+          <w:szCs w:val="24"/>
+        </w:rPr>
+      </w:pPr>
     </w:p>
     <w:sectPr>
       <w:pgSz w:w="11906" w:h="16838"/>

</xml_diff>

<commit_message>
Convertendo dados de entrada
Aprendemos a converter os dados que recebemos e a substituir valores com replace e regex
</commit_message>
<xml_diff>
--- a/Front-end/Formação HTML && CSS3/TypeScript/Parte I - Evoluindo seu JavaScript/Anotações/TypeScript parte I – Evoluindo seu JavaScript.docx
+++ b/Front-end/Formação HTML && CSS3/TypeScript/Parte I - Evoluindo seu JavaScript/Anotações/TypeScript parte I – Evoluindo seu JavaScript.docx
@@ -651,7 +651,6 @@
         <w:t xml:space="preserve">  </w:t>
       </w:r>
       <w:proofErr w:type="spellStart"/>
-      <w:proofErr w:type="gramStart"/>
       <w:r>
         <w:rPr>
           <w:rFonts w:ascii="Consolas" w:eastAsia="Times New Roman" w:hAnsi="Consolas" w:cs="Times New Roman"/>
@@ -671,7 +670,6 @@
         </w:rPr>
         <w:t>(</w:t>
       </w:r>
-      <w:proofErr w:type="gramEnd"/>
       <w:r>
         <w:rPr>
           <w:rFonts w:ascii="Consolas" w:eastAsia="Times New Roman" w:hAnsi="Consolas" w:cs="Times New Roman"/>
@@ -748,7 +746,6 @@
         <w:t xml:space="preserve">    </w:t>
       </w:r>
       <w:proofErr w:type="spellStart"/>
-      <w:proofErr w:type="gramStart"/>
       <w:r>
         <w:rPr>
           <w:rFonts w:ascii="Consolas" w:eastAsia="Times New Roman" w:hAnsi="Consolas" w:cs="Times New Roman"/>
@@ -775,17 +772,7 @@
           <w:sz w:val="21"/>
           <w:szCs w:val="21"/>
         </w:rPr>
-        <w:t>#</w:t>
-      </w:r>
-      <w:proofErr w:type="gramEnd"/>
-      <w:r>
-        <w:rPr>
-          <w:rFonts w:ascii="Consolas" w:eastAsia="Times New Roman" w:hAnsi="Consolas" w:cs="Times New Roman"/>
-          <w:color w:val="9CDCFE"/>
-          <w:sz w:val="21"/>
-          <w:szCs w:val="21"/>
-        </w:rPr>
-        <w:t>data</w:t>
+        <w:t>#data</w:t>
       </w:r>
       <w:r>
         <w:rPr>
@@ -836,7 +823,6 @@
         <w:t xml:space="preserve">    </w:t>
       </w:r>
       <w:proofErr w:type="spellStart"/>
-      <w:proofErr w:type="gramStart"/>
       <w:r>
         <w:rPr>
           <w:rFonts w:ascii="Consolas" w:eastAsia="Times New Roman" w:hAnsi="Consolas" w:cs="Times New Roman"/>
@@ -863,17 +849,7 @@
           <w:sz w:val="21"/>
           <w:szCs w:val="21"/>
         </w:rPr>
-        <w:t>#</w:t>
-      </w:r>
-      <w:proofErr w:type="gramEnd"/>
-      <w:r>
-        <w:rPr>
-          <w:rFonts w:ascii="Consolas" w:eastAsia="Times New Roman" w:hAnsi="Consolas" w:cs="Times New Roman"/>
-          <w:color w:val="9CDCFE"/>
-          <w:sz w:val="21"/>
-          <w:szCs w:val="21"/>
-        </w:rPr>
-        <w:t>quantidade</w:t>
+        <w:t>#quantidade</w:t>
       </w:r>
       <w:r>
         <w:rPr>
@@ -924,7 +900,6 @@
         <w:t xml:space="preserve">    </w:t>
       </w:r>
       <w:proofErr w:type="spellStart"/>
-      <w:proofErr w:type="gramStart"/>
       <w:r>
         <w:rPr>
           <w:rFonts w:ascii="Consolas" w:eastAsia="Times New Roman" w:hAnsi="Consolas" w:cs="Times New Roman"/>
@@ -951,17 +926,7 @@
           <w:sz w:val="21"/>
           <w:szCs w:val="21"/>
         </w:rPr>
-        <w:t>#</w:t>
-      </w:r>
-      <w:proofErr w:type="gramEnd"/>
-      <w:r>
-        <w:rPr>
-          <w:rFonts w:ascii="Consolas" w:eastAsia="Times New Roman" w:hAnsi="Consolas" w:cs="Times New Roman"/>
-          <w:color w:val="9CDCFE"/>
-          <w:sz w:val="21"/>
-          <w:szCs w:val="21"/>
-        </w:rPr>
-        <w:t>valor</w:t>
+        <w:t>#valor</w:t>
       </w:r>
       <w:r>
         <w:rPr>
@@ -1093,17 +1058,7 @@
           <w:sz w:val="21"/>
           <w:szCs w:val="21"/>
         </w:rPr>
-        <w:t xml:space="preserve"> </w:t>
-      </w:r>
-      <w:proofErr w:type="gramStart"/>
-      <w:r>
-        <w:rPr>
-          <w:rFonts w:ascii="Consolas" w:eastAsia="Times New Roman" w:hAnsi="Consolas" w:cs="Times New Roman"/>
-          <w:color w:val="D4D4D4"/>
-          <w:sz w:val="21"/>
-          <w:szCs w:val="21"/>
-        </w:rPr>
-        <w:t xml:space="preserve">{ </w:t>
+        <w:t xml:space="preserve"> { </w:t>
       </w:r>
       <w:proofErr w:type="spellStart"/>
       <w:r>
@@ -1116,7 +1071,6 @@
         <w:t>Negociacao</w:t>
       </w:r>
       <w:proofErr w:type="spellEnd"/>
-      <w:proofErr w:type="gramEnd"/>
       <w:r>
         <w:rPr>
           <w:rFonts w:ascii="Consolas" w:eastAsia="Times New Roman" w:hAnsi="Consolas" w:cs="Times New Roman"/>
@@ -1250,7 +1204,6 @@
         <w:t xml:space="preserve"> </w:t>
       </w:r>
       <w:proofErr w:type="spellStart"/>
-      <w:proofErr w:type="gramStart"/>
       <w:r>
         <w:rPr>
           <w:rFonts w:ascii="Consolas" w:eastAsia="Times New Roman" w:hAnsi="Consolas" w:cs="Times New Roman"/>
@@ -1272,7 +1225,6 @@
         </w:rPr>
         <w:t>(</w:t>
       </w:r>
-      <w:proofErr w:type="gramEnd"/>
       <w:r>
         <w:rPr>
           <w:rFonts w:ascii="Consolas" w:eastAsia="Times New Roman" w:hAnsi="Consolas" w:cs="Times New Roman"/>
@@ -1447,7 +1399,6 @@
         </w:rPr>
       </w:pPr>
       <w:proofErr w:type="spellStart"/>
-      <w:proofErr w:type="gramStart"/>
       <w:r>
         <w:rPr>
           <w:rFonts w:ascii="Consolas" w:eastAsia="Times New Roman" w:hAnsi="Consolas" w:cs="Times New Roman"/>
@@ -1476,7 +1427,6 @@
         <w:t>quantidade</w:t>
       </w:r>
       <w:proofErr w:type="spellEnd"/>
-      <w:proofErr w:type="gramEnd"/>
       <w:r>
         <w:rPr>
           <w:rFonts w:ascii="Consolas" w:eastAsia="Times New Roman" w:hAnsi="Consolas" w:cs="Times New Roman"/>
@@ -1766,7 +1716,6 @@
         <w:t>(</w:t>
       </w:r>
       <w:proofErr w:type="spellStart"/>
-      <w:proofErr w:type="gramStart"/>
       <w:r>
         <w:rPr>
           <w:rFonts w:ascii="Consolas" w:eastAsia="Times New Roman" w:hAnsi="Consolas" w:cs="Times New Roman"/>
@@ -1793,17 +1742,7 @@
           <w:sz w:val="21"/>
           <w:szCs w:val="21"/>
         </w:rPr>
-        <w:t>#</w:t>
-      </w:r>
-      <w:proofErr w:type="gramEnd"/>
-      <w:r>
-        <w:rPr>
-          <w:rFonts w:ascii="Consolas" w:eastAsia="Times New Roman" w:hAnsi="Consolas" w:cs="Times New Roman"/>
-          <w:color w:val="9CDCFE"/>
-          <w:sz w:val="21"/>
-          <w:szCs w:val="21"/>
-        </w:rPr>
-        <w:t>data</w:t>
+        <w:t>#data</w:t>
       </w:r>
       <w:r>
         <w:rPr>
@@ -1932,25 +1871,7 @@
           <w:sz w:val="24"/>
           <w:szCs w:val="24"/>
         </w:rPr>
-        <w:t xml:space="preserve"> para essas propriedades para que possamos visualizar elas, embora ainda não poderemos fazer alterações diretamente </w:t>
-      </w:r>
-      <w:proofErr w:type="gramStart"/>
-      <w:r>
-        <w:rPr>
-          <w:rFonts w:ascii="Times New Roman" w:hAnsi="Times New Roman" w:cs="Times New Roman"/>
-          <w:sz w:val="24"/>
-          <w:szCs w:val="24"/>
-        </w:rPr>
-        <w:t>utilizando elas</w:t>
-      </w:r>
-      <w:proofErr w:type="gramEnd"/>
-      <w:r>
-        <w:rPr>
-          <w:rFonts w:ascii="Times New Roman" w:hAnsi="Times New Roman" w:cs="Times New Roman"/>
-          <w:sz w:val="24"/>
-          <w:szCs w:val="24"/>
-        </w:rPr>
-        <w:t xml:space="preserve">, pois são </w:t>
+        <w:t xml:space="preserve"> para essas propriedades para que possamos visualizar elas, embora ainda não poderemos fazer alterações diretamente utilizando elas, pois são </w:t>
       </w:r>
       <w:proofErr w:type="spellStart"/>
       <w:r>
@@ -3005,19 +2926,9 @@
           <w:sz w:val="24"/>
           <w:szCs w:val="24"/>
         </w:rPr>
-        <w:t>package-</w:t>
-      </w:r>
-      <w:proofErr w:type="gramStart"/>
-      <w:r>
-        <w:rPr>
-          <w:rFonts w:ascii="Times New Roman" w:hAnsi="Times New Roman" w:cs="Times New Roman"/>
-          <w:sz w:val="24"/>
-          <w:szCs w:val="24"/>
-        </w:rPr>
-        <w:t>lock.json</w:t>
-      </w:r>
-      <w:proofErr w:type="spellEnd"/>
-      <w:proofErr w:type="gramEnd"/>
+        <w:t>package-lock.json</w:t>
+      </w:r>
+      <w:proofErr w:type="spellEnd"/>
       <w:r>
         <w:rPr>
           <w:rFonts w:ascii="Times New Roman" w:hAnsi="Times New Roman" w:cs="Times New Roman"/>
@@ -3877,16 +3788,7 @@
           <w:sz w:val="24"/>
           <w:szCs w:val="24"/>
         </w:rPr>
-        <w:t xml:space="preserve"> PATH “%PATH</w:t>
-      </w:r>
-      <w:proofErr w:type="gramStart"/>
-      <w:r>
-        <w:rPr>
-          <w:rFonts w:ascii="Times New Roman" w:hAnsi="Times New Roman" w:cs="Times New Roman"/>
-          <w:sz w:val="24"/>
-          <w:szCs w:val="24"/>
-        </w:rPr>
-        <w:t>%;C:\todo\o\</w:t>
+        <w:t xml:space="preserve"> PATH “%PATH%;C:\todo\o\</w:t>
       </w:r>
       <w:proofErr w:type="spellStart"/>
       <w:r>
@@ -3916,7 +3818,6 @@
         <w:t>pwd</w:t>
       </w:r>
       <w:proofErr w:type="spellEnd"/>
-      <w:proofErr w:type="gramEnd"/>
       <w:r>
         <w:rPr>
           <w:rFonts w:ascii="Times New Roman" w:hAnsi="Times New Roman" w:cs="Times New Roman"/>
@@ -3963,25 +3864,7 @@
           <w:sz w:val="24"/>
           <w:szCs w:val="24"/>
         </w:rPr>
-        <w:t xml:space="preserve"> </w:t>
-      </w:r>
-      <w:proofErr w:type="gramStart"/>
-      <w:r>
-        <w:rPr>
-          <w:rFonts w:ascii="Times New Roman" w:hAnsi="Times New Roman" w:cs="Times New Roman"/>
-          <w:sz w:val="24"/>
-          <w:szCs w:val="24"/>
-        </w:rPr>
-        <w:t>ou seja</w:t>
-      </w:r>
-      <w:proofErr w:type="gramEnd"/>
-      <w:r>
-        <w:rPr>
-          <w:rFonts w:ascii="Times New Roman" w:hAnsi="Times New Roman" w:cs="Times New Roman"/>
-          <w:sz w:val="24"/>
-          <w:szCs w:val="24"/>
-        </w:rPr>
-        <w:t xml:space="preserve"> lá a IDE que esteja utilizando, só então veremos o resultado.</w:t>
+        <w:t xml:space="preserve"> ou seja lá a IDE que esteja utilizando, só então veremos o resultado.</w:t>
       </w:r>
     </w:p>
     <w:p>
@@ -4189,7 +4072,6 @@
         <w:t xml:space="preserve"> no seu projeto e com as configurações de </w:t>
       </w:r>
       <w:proofErr w:type="spellStart"/>
-      <w:proofErr w:type="gramStart"/>
       <w:r>
         <w:rPr>
           <w:rFonts w:ascii="Times New Roman" w:hAnsi="Times New Roman" w:cs="Times New Roman"/>
@@ -4199,7 +4081,6 @@
         <w:t>tsconfig.json</w:t>
       </w:r>
       <w:proofErr w:type="spellEnd"/>
-      <w:proofErr w:type="gramEnd"/>
       <w:r>
         <w:rPr>
           <w:rFonts w:ascii="Times New Roman" w:hAnsi="Times New Roman" w:cs="Times New Roman"/>
@@ -4281,7 +4162,6 @@
         <w:t xml:space="preserve">Para configurar nosso compilador precisamos criar um arquivo chamado </w:t>
       </w:r>
       <w:proofErr w:type="spellStart"/>
-      <w:proofErr w:type="gramStart"/>
       <w:r>
         <w:rPr>
           <w:rFonts w:ascii="Times New Roman" w:hAnsi="Times New Roman" w:cs="Times New Roman"/>
@@ -4291,7 +4171,6 @@
         <w:t>tsconfig.json</w:t>
       </w:r>
       <w:proofErr w:type="spellEnd"/>
-      <w:proofErr w:type="gramEnd"/>
       <w:r>
         <w:rPr>
           <w:rFonts w:ascii="Times New Roman" w:hAnsi="Times New Roman" w:cs="Times New Roman"/>
@@ -4378,27 +4257,7 @@
           <w:sz w:val="21"/>
           <w:szCs w:val="21"/>
         </w:rPr>
-        <w:t xml:space="preserve">: </w:t>
-      </w:r>
-      <w:proofErr w:type="gramStart"/>
-      <w:r>
-        <w:rPr>
-          <w:rFonts w:ascii="Consolas" w:eastAsia="Times New Roman" w:hAnsi="Consolas" w:cs="Times New Roman"/>
-          <w:color w:val="D4D4D4"/>
-          <w:sz w:val="21"/>
-          <w:szCs w:val="21"/>
-        </w:rPr>
-        <w:t>{  </w:t>
-      </w:r>
-      <w:proofErr w:type="gramEnd"/>
-      <w:r>
-        <w:rPr>
-          <w:rFonts w:ascii="Consolas" w:eastAsia="Times New Roman" w:hAnsi="Consolas" w:cs="Times New Roman"/>
-          <w:color w:val="D4D4D4"/>
-          <w:sz w:val="21"/>
-          <w:szCs w:val="21"/>
-        </w:rPr>
-        <w:t xml:space="preserve">      </w:t>
+        <w:t>: {        </w:t>
       </w:r>
       <w:r>
         <w:rPr>
@@ -4509,7 +4368,6 @@
         <w:t>js</w:t>
       </w:r>
       <w:proofErr w:type="spellEnd"/>
-      <w:proofErr w:type="gramStart"/>
       <w:r>
         <w:rPr>
           <w:rFonts w:ascii="Consolas" w:eastAsia="Times New Roman" w:hAnsi="Consolas" w:cs="Times New Roman"/>
@@ -4526,17 +4384,7 @@
           <w:sz w:val="21"/>
           <w:szCs w:val="21"/>
         </w:rPr>
-        <w:t xml:space="preserve">,   </w:t>
-      </w:r>
-      <w:proofErr w:type="gramEnd"/>
-      <w:r>
-        <w:rPr>
-          <w:rFonts w:ascii="Consolas" w:eastAsia="Times New Roman" w:hAnsi="Consolas" w:cs="Times New Roman"/>
-          <w:color w:val="D4D4D4"/>
-          <w:sz w:val="21"/>
-          <w:szCs w:val="21"/>
-        </w:rPr>
-        <w:t>   </w:t>
+        <w:t>,      </w:t>
       </w:r>
       <w:r>
         <w:rPr>
@@ -4700,36 +4548,16 @@
           <w:sz w:val="21"/>
           <w:szCs w:val="21"/>
         </w:rPr>
-        <w:t>"app/**/*</w:t>
-      </w:r>
-      <w:proofErr w:type="gramStart"/>
-      <w:r>
-        <w:rPr>
-          <w:rFonts w:ascii="Consolas" w:eastAsia="Times New Roman" w:hAnsi="Consolas" w:cs="Times New Roman"/>
-          <w:color w:val="CE9178"/>
-          <w:sz w:val="21"/>
-          <w:szCs w:val="21"/>
-        </w:rPr>
-        <w:t>"</w:t>
-      </w:r>
-      <w:r>
-        <w:rPr>
-          <w:rFonts w:ascii="Consolas" w:eastAsia="Times New Roman" w:hAnsi="Consolas" w:cs="Times New Roman"/>
-          <w:color w:val="D4D4D4"/>
-          <w:sz w:val="21"/>
-          <w:szCs w:val="21"/>
-        </w:rPr>
-        <w:t xml:space="preserve">]   </w:t>
-      </w:r>
-      <w:proofErr w:type="gramEnd"/>
-      <w:r>
-        <w:rPr>
-          <w:rFonts w:ascii="Consolas" w:eastAsia="Times New Roman" w:hAnsi="Consolas" w:cs="Times New Roman"/>
-          <w:color w:val="D4D4D4"/>
-          <w:sz w:val="21"/>
-          <w:szCs w:val="21"/>
-        </w:rPr>
-        <w:t xml:space="preserve">  </w:t>
+        <w:t>"app/**/*"</w:t>
+      </w:r>
+      <w:r>
+        <w:rPr>
+          <w:rFonts w:ascii="Consolas" w:eastAsia="Times New Roman" w:hAnsi="Consolas" w:cs="Times New Roman"/>
+          <w:color w:val="D4D4D4"/>
+          <w:sz w:val="21"/>
+          <w:szCs w:val="21"/>
+        </w:rPr>
+        <w:t xml:space="preserve">]     </w:t>
       </w:r>
       <w:r>
         <w:rPr>
@@ -4794,7 +4622,6 @@
         <w:t xml:space="preserve">Após configurar devemos ir até a pasta </w:t>
       </w:r>
       <w:proofErr w:type="spellStart"/>
-      <w:proofErr w:type="gramStart"/>
       <w:r>
         <w:rPr>
           <w:rFonts w:ascii="Times New Roman" w:hAnsi="Times New Roman" w:cs="Times New Roman"/>
@@ -4804,7 +4631,6 @@
         <w:t>package.json</w:t>
       </w:r>
       <w:proofErr w:type="spellEnd"/>
-      <w:proofErr w:type="gramEnd"/>
       <w:r>
         <w:rPr>
           <w:rFonts w:ascii="Times New Roman" w:hAnsi="Times New Roman" w:cs="Times New Roman"/>
@@ -5106,7 +4932,6 @@
         <w:t xml:space="preserve">Ficar finalizando nosso server, rodando a compilação e depois rodar o server novamente para ver o resultado é bem ruim, por isso colocamos uma nova função no nosso script no </w:t>
       </w:r>
       <w:proofErr w:type="spellStart"/>
-      <w:proofErr w:type="gramStart"/>
       <w:r>
         <w:rPr>
           <w:rFonts w:ascii="Times New Roman" w:hAnsi="Times New Roman" w:cs="Times New Roman"/>
@@ -5116,7 +4941,6 @@
         <w:t>package.json</w:t>
       </w:r>
       <w:proofErr w:type="spellEnd"/>
-      <w:proofErr w:type="gramEnd"/>
       <w:r>
         <w:rPr>
           <w:rFonts w:ascii="Times New Roman" w:hAnsi="Times New Roman" w:cs="Times New Roman"/>
@@ -5752,7 +5576,6 @@
         <w:t xml:space="preserve">Configuração do compilador e papel do </w:t>
       </w:r>
       <w:proofErr w:type="spellStart"/>
-      <w:proofErr w:type="gramStart"/>
       <w:r>
         <w:rPr>
           <w:rFonts w:ascii="Times New Roman" w:hAnsi="Times New Roman" w:cs="Times New Roman"/>
@@ -5762,7 +5585,6 @@
         <w:t>tsconfig.json</w:t>
       </w:r>
       <w:proofErr w:type="spellEnd"/>
-      <w:proofErr w:type="gramEnd"/>
       <w:r>
         <w:rPr>
           <w:rFonts w:ascii="Times New Roman" w:hAnsi="Times New Roman" w:cs="Times New Roman"/>
@@ -6330,7 +6152,6 @@
         <w:t xml:space="preserve">  </w:t>
       </w:r>
       <w:proofErr w:type="spellStart"/>
-      <w:proofErr w:type="gramStart"/>
       <w:r>
         <w:rPr>
           <w:rFonts w:ascii="Consolas" w:eastAsia="Times New Roman" w:hAnsi="Consolas" w:cs="Times New Roman"/>
@@ -6348,17 +6169,7 @@
           <w:sz w:val="21"/>
           <w:szCs w:val="21"/>
         </w:rPr>
-        <w:t>(</w:t>
-      </w:r>
-      <w:proofErr w:type="gramEnd"/>
-      <w:r>
-        <w:rPr>
-          <w:rFonts w:ascii="Consolas" w:eastAsia="Times New Roman" w:hAnsi="Consolas" w:cs="Times New Roman"/>
-          <w:color w:val="D4D4D4"/>
-          <w:sz w:val="21"/>
-          <w:szCs w:val="21"/>
-        </w:rPr>
-        <w:t>) {</w:t>
+        <w:t>() {</w:t>
       </w:r>
     </w:p>
     <w:p>
@@ -6382,7 +6193,6 @@
         <w:t xml:space="preserve">    </w:t>
       </w:r>
       <w:proofErr w:type="spellStart"/>
-      <w:proofErr w:type="gramStart"/>
       <w:r>
         <w:rPr>
           <w:rFonts w:ascii="Consolas" w:eastAsia="Times New Roman" w:hAnsi="Consolas" w:cs="Times New Roman"/>
@@ -6411,7 +6221,6 @@
         <w:t>inputData</w:t>
       </w:r>
       <w:proofErr w:type="spellEnd"/>
-      <w:proofErr w:type="gramEnd"/>
       <w:r>
         <w:rPr>
           <w:rFonts w:ascii="Consolas" w:eastAsia="Times New Roman" w:hAnsi="Consolas" w:cs="Times New Roman"/>
@@ -6499,7 +6308,6 @@
         <w:t xml:space="preserve">    </w:t>
       </w:r>
       <w:proofErr w:type="spellStart"/>
-      <w:proofErr w:type="gramStart"/>
       <w:r>
         <w:rPr>
           <w:rFonts w:ascii="Consolas" w:eastAsia="Times New Roman" w:hAnsi="Consolas" w:cs="Times New Roman"/>
@@ -6528,7 +6336,6 @@
         <w:t>inputQuantidade</w:t>
       </w:r>
       <w:proofErr w:type="spellEnd"/>
-      <w:proofErr w:type="gramEnd"/>
       <w:r>
         <w:rPr>
           <w:rFonts w:ascii="Consolas" w:eastAsia="Times New Roman" w:hAnsi="Consolas" w:cs="Times New Roman"/>
@@ -6616,7 +6423,6 @@
         <w:t xml:space="preserve">    </w:t>
       </w:r>
       <w:proofErr w:type="spellStart"/>
-      <w:proofErr w:type="gramStart"/>
       <w:r>
         <w:rPr>
           <w:rFonts w:ascii="Consolas" w:eastAsia="Times New Roman" w:hAnsi="Consolas" w:cs="Times New Roman"/>
@@ -6645,7 +6451,6 @@
         <w:t>inputValor</w:t>
       </w:r>
       <w:proofErr w:type="spellEnd"/>
-      <w:proofErr w:type="gramEnd"/>
       <w:r>
         <w:rPr>
           <w:rFonts w:ascii="Consolas" w:eastAsia="Times New Roman" w:hAnsi="Consolas" w:cs="Times New Roman"/>
@@ -6766,7 +6571,6 @@
         </w:rPr>
         <w:t xml:space="preserve">  </w:t>
       </w:r>
-      <w:proofErr w:type="gramStart"/>
       <w:r>
         <w:rPr>
           <w:rFonts w:ascii="Consolas" w:eastAsia="Times New Roman" w:hAnsi="Consolas" w:cs="Times New Roman"/>
@@ -6783,17 +6587,7 @@
           <w:sz w:val="21"/>
           <w:szCs w:val="21"/>
         </w:rPr>
-        <w:t>(</w:t>
-      </w:r>
-      <w:proofErr w:type="gramEnd"/>
-      <w:r>
-        <w:rPr>
-          <w:rFonts w:ascii="Consolas" w:eastAsia="Times New Roman" w:hAnsi="Consolas" w:cs="Times New Roman"/>
-          <w:color w:val="D4D4D4"/>
-          <w:sz w:val="21"/>
-          <w:szCs w:val="21"/>
-        </w:rPr>
-        <w:t>) {</w:t>
+        <w:t>() {</w:t>
       </w:r>
     </w:p>
     <w:p>
@@ -6853,7 +6647,6 @@
         <w:t>(</w:t>
       </w:r>
       <w:proofErr w:type="spellStart"/>
-      <w:proofErr w:type="gramStart"/>
       <w:r>
         <w:rPr>
           <w:rFonts w:ascii="Consolas" w:eastAsia="Times New Roman" w:hAnsi="Consolas" w:cs="Times New Roman"/>
@@ -6882,7 +6675,6 @@
         <w:t>inputData</w:t>
       </w:r>
       <w:proofErr w:type="spellEnd"/>
-      <w:proofErr w:type="gramEnd"/>
       <w:r>
         <w:rPr>
           <w:rFonts w:ascii="Consolas" w:eastAsia="Times New Roman" w:hAnsi="Consolas" w:cs="Times New Roman"/>
@@ -6950,7 +6742,6 @@
         <w:t>(</w:t>
       </w:r>
       <w:proofErr w:type="spellStart"/>
-      <w:proofErr w:type="gramStart"/>
       <w:r>
         <w:rPr>
           <w:rFonts w:ascii="Consolas" w:eastAsia="Times New Roman" w:hAnsi="Consolas" w:cs="Times New Roman"/>
@@ -6979,7 +6770,6 @@
         <w:t>inputQuantidade</w:t>
       </w:r>
       <w:proofErr w:type="spellEnd"/>
-      <w:proofErr w:type="gramEnd"/>
       <w:r>
         <w:rPr>
           <w:rFonts w:ascii="Consolas" w:eastAsia="Times New Roman" w:hAnsi="Consolas" w:cs="Times New Roman"/>
@@ -7047,7 +6837,6 @@
         <w:t>(</w:t>
       </w:r>
       <w:proofErr w:type="spellStart"/>
-      <w:proofErr w:type="gramStart"/>
       <w:r>
         <w:rPr>
           <w:rFonts w:ascii="Consolas" w:eastAsia="Times New Roman" w:hAnsi="Consolas" w:cs="Times New Roman"/>
@@ -7076,7 +6865,6 @@
         <w:t>inputValor</w:t>
       </w:r>
       <w:proofErr w:type="spellEnd"/>
-      <w:proofErr w:type="gramEnd"/>
       <w:r>
         <w:rPr>
           <w:rFonts w:ascii="Consolas" w:eastAsia="Times New Roman" w:hAnsi="Consolas" w:cs="Times New Roman"/>
@@ -7274,25 +7062,7 @@
           <w:sz w:val="24"/>
           <w:szCs w:val="24"/>
         </w:rPr>
-        <w:t xml:space="preserve">Criamos um </w:t>
-      </w:r>
-      <w:proofErr w:type="gramStart"/>
-      <w:r>
-        <w:rPr>
-          <w:rFonts w:ascii="Times New Roman" w:hAnsi="Times New Roman" w:cs="Times New Roman"/>
-          <w:sz w:val="24"/>
-          <w:szCs w:val="24"/>
-        </w:rPr>
-        <w:t>addEventListener(</w:t>
-      </w:r>
-      <w:proofErr w:type="gramEnd"/>
-      <w:r>
-        <w:rPr>
-          <w:rFonts w:ascii="Times New Roman" w:hAnsi="Times New Roman" w:cs="Times New Roman"/>
-          <w:sz w:val="24"/>
-          <w:szCs w:val="24"/>
-        </w:rPr>
-        <w:t xml:space="preserve">) para que sempre que for submetido o </w:t>
+        <w:t xml:space="preserve">Criamos um addEventListener() para que sempre que for submetido o </w:t>
       </w:r>
       <w:proofErr w:type="spellStart"/>
       <w:r>
@@ -7343,18 +7113,7 @@
           <w:szCs w:val="21"/>
           <w:lang w:val="en-US"/>
         </w:rPr>
-        <w:t xml:space="preserve"> </w:t>
-      </w:r>
-      <w:proofErr w:type="gramStart"/>
-      <w:r>
-        <w:rPr>
-          <w:rFonts w:ascii="Consolas" w:eastAsia="Times New Roman" w:hAnsi="Consolas" w:cs="Times New Roman"/>
-          <w:color w:val="D4D4D4"/>
-          <w:sz w:val="21"/>
-          <w:szCs w:val="21"/>
-          <w:lang w:val="en-US"/>
-        </w:rPr>
-        <w:t xml:space="preserve">{ </w:t>
+        <w:t xml:space="preserve"> { </w:t>
       </w:r>
       <w:proofErr w:type="spellStart"/>
       <w:r>
@@ -7368,7 +7127,6 @@
         <w:t>NegociacaoController</w:t>
       </w:r>
       <w:proofErr w:type="spellEnd"/>
-      <w:proofErr w:type="gramEnd"/>
       <w:r>
         <w:rPr>
           <w:rFonts w:ascii="Consolas" w:eastAsia="Times New Roman" w:hAnsi="Consolas" w:cs="Times New Roman"/>
@@ -7506,7 +7264,6 @@
         <w:t xml:space="preserve"> </w:t>
       </w:r>
       <w:proofErr w:type="spellStart"/>
-      <w:proofErr w:type="gramStart"/>
       <w:r>
         <w:rPr>
           <w:rFonts w:ascii="Consolas" w:eastAsia="Times New Roman" w:hAnsi="Consolas" w:cs="Times New Roman"/>
@@ -7526,18 +7283,7 @@
           <w:szCs w:val="21"/>
           <w:lang w:val="en-US"/>
         </w:rPr>
-        <w:t>(</w:t>
-      </w:r>
-      <w:proofErr w:type="gramEnd"/>
-      <w:r>
-        <w:rPr>
-          <w:rFonts w:ascii="Consolas" w:eastAsia="Times New Roman" w:hAnsi="Consolas" w:cs="Times New Roman"/>
-          <w:color w:val="D4D4D4"/>
-          <w:sz w:val="21"/>
-          <w:szCs w:val="21"/>
-          <w:lang w:val="en-US"/>
-        </w:rPr>
-        <w:t>);</w:t>
+        <w:t>();</w:t>
       </w:r>
     </w:p>
     <w:p>
@@ -7593,7 +7339,6 @@
         <w:t xml:space="preserve"> = </w:t>
       </w:r>
       <w:proofErr w:type="spellStart"/>
-      <w:proofErr w:type="gramStart"/>
       <w:r>
         <w:rPr>
           <w:rFonts w:ascii="Consolas" w:eastAsia="Times New Roman" w:hAnsi="Consolas" w:cs="Times New Roman"/>
@@ -7625,7 +7370,6 @@
         <w:t>querySelector</w:t>
       </w:r>
       <w:proofErr w:type="spellEnd"/>
-      <w:proofErr w:type="gramEnd"/>
       <w:r>
         <w:rPr>
           <w:rFonts w:ascii="Consolas" w:eastAsia="Times New Roman" w:hAnsi="Consolas" w:cs="Times New Roman"/>
@@ -7670,7 +7414,6 @@
         </w:rPr>
       </w:pPr>
       <w:proofErr w:type="spellStart"/>
-      <w:proofErr w:type="gramStart"/>
       <w:r>
         <w:rPr>
           <w:rFonts w:ascii="Consolas" w:eastAsia="Times New Roman" w:hAnsi="Consolas" w:cs="Times New Roman"/>
@@ -7702,7 +7445,6 @@
         <w:t>addEventListener</w:t>
       </w:r>
       <w:proofErr w:type="spellEnd"/>
-      <w:proofErr w:type="gramEnd"/>
       <w:r>
         <w:rPr>
           <w:rFonts w:ascii="Consolas" w:eastAsia="Times New Roman" w:hAnsi="Consolas" w:cs="Times New Roman"/>
@@ -7797,7 +7539,6 @@
         <w:t xml:space="preserve">  </w:t>
       </w:r>
       <w:proofErr w:type="spellStart"/>
-      <w:proofErr w:type="gramStart"/>
       <w:r>
         <w:rPr>
           <w:rFonts w:ascii="Consolas" w:eastAsia="Times New Roman" w:hAnsi="Consolas" w:cs="Times New Roman"/>
@@ -7829,7 +7570,6 @@
         <w:t>preventDefault</w:t>
       </w:r>
       <w:proofErr w:type="spellEnd"/>
-      <w:proofErr w:type="gramEnd"/>
       <w:r>
         <w:rPr>
           <w:rFonts w:ascii="Consolas" w:eastAsia="Times New Roman" w:hAnsi="Consolas" w:cs="Times New Roman"/>
@@ -7863,7 +7603,6 @@
         <w:t xml:space="preserve">  </w:t>
       </w:r>
       <w:proofErr w:type="spellStart"/>
-      <w:proofErr w:type="gramStart"/>
       <w:r>
         <w:rPr>
           <w:rFonts w:ascii="Consolas" w:eastAsia="Times New Roman" w:hAnsi="Consolas" w:cs="Times New Roman"/>
@@ -7892,7 +7631,6 @@
         <w:t>adiciona</w:t>
       </w:r>
       <w:proofErr w:type="spellEnd"/>
-      <w:proofErr w:type="gramEnd"/>
       <w:r>
         <w:rPr>
           <w:rFonts w:ascii="Consolas" w:eastAsia="Times New Roman" w:hAnsi="Consolas" w:cs="Times New Roman"/>
@@ -7948,7 +7686,6 @@
         <w:t xml:space="preserve">O </w:t>
       </w:r>
       <w:proofErr w:type="spellStart"/>
-      <w:proofErr w:type="gramStart"/>
       <w:r>
         <w:rPr>
           <w:rFonts w:ascii="Times New Roman" w:hAnsi="Times New Roman" w:cs="Times New Roman"/>
@@ -7958,7 +7695,6 @@
         <w:t>event.preventDefault</w:t>
       </w:r>
       <w:proofErr w:type="spellEnd"/>
-      <w:proofErr w:type="gramEnd"/>
       <w:r>
         <w:rPr>
           <w:rFonts w:ascii="Times New Roman" w:hAnsi="Times New Roman" w:cs="Times New Roman"/>
@@ -8043,7 +7779,6 @@
           <w:szCs w:val="21"/>
         </w:rPr>
       </w:pPr>
-      <w:proofErr w:type="gramStart"/>
       <w:r>
         <w:rPr>
           <w:rFonts w:ascii="Consolas" w:eastAsia="Times New Roman" w:hAnsi="Consolas" w:cs="Times New Roman"/>
@@ -8060,17 +7795,7 @@
           <w:sz w:val="21"/>
           <w:szCs w:val="21"/>
         </w:rPr>
-        <w:t>(</w:t>
-      </w:r>
-      <w:proofErr w:type="gramEnd"/>
-      <w:r>
-        <w:rPr>
-          <w:rFonts w:ascii="Consolas" w:eastAsia="Times New Roman" w:hAnsi="Consolas" w:cs="Times New Roman"/>
-          <w:color w:val="D4D4D4"/>
-          <w:sz w:val="21"/>
-          <w:szCs w:val="21"/>
-        </w:rPr>
-        <w:t>) {</w:t>
+        <w:t>() {</w:t>
       </w:r>
     </w:p>
     <w:p>
@@ -8152,7 +7877,6 @@
         <w:t xml:space="preserve"> </w:t>
       </w:r>
       <w:proofErr w:type="spellStart"/>
-      <w:proofErr w:type="gramStart"/>
       <w:r>
         <w:rPr>
           <w:rFonts w:ascii="Consolas" w:eastAsia="Times New Roman" w:hAnsi="Consolas" w:cs="Times New Roman"/>
@@ -8172,7 +7896,6 @@
         </w:rPr>
         <w:t>(</w:t>
       </w:r>
-      <w:proofErr w:type="gramEnd"/>
     </w:p>
     <w:p>
       <w:pPr>
@@ -8196,7 +7919,6 @@
         <w:t xml:space="preserve">      </w:t>
       </w:r>
       <w:proofErr w:type="spellStart"/>
-      <w:proofErr w:type="gramStart"/>
       <w:r>
         <w:rPr>
           <w:rFonts w:ascii="Consolas" w:eastAsia="Times New Roman" w:hAnsi="Consolas" w:cs="Times New Roman"/>
@@ -8248,7 +7970,6 @@
         <w:t>value</w:t>
       </w:r>
       <w:proofErr w:type="spellEnd"/>
-      <w:proofErr w:type="gramEnd"/>
       <w:r>
         <w:rPr>
           <w:rFonts w:ascii="Consolas" w:eastAsia="Times New Roman" w:hAnsi="Consolas" w:cs="Times New Roman"/>
@@ -8283,7 +8004,6 @@
         <w:t xml:space="preserve">      </w:t>
       </w:r>
       <w:proofErr w:type="spellStart"/>
-      <w:proofErr w:type="gramStart"/>
       <w:r>
         <w:rPr>
           <w:rFonts w:ascii="Consolas" w:eastAsia="Times New Roman" w:hAnsi="Consolas" w:cs="Times New Roman"/>
@@ -8335,7 +8055,6 @@
         <w:t>value</w:t>
       </w:r>
       <w:proofErr w:type="spellEnd"/>
-      <w:proofErr w:type="gramEnd"/>
       <w:r>
         <w:rPr>
           <w:rFonts w:ascii="Consolas" w:eastAsia="Times New Roman" w:hAnsi="Consolas" w:cs="Times New Roman"/>
@@ -8369,7 +8088,6 @@
         <w:t xml:space="preserve">      </w:t>
       </w:r>
       <w:proofErr w:type="spellStart"/>
-      <w:proofErr w:type="gramStart"/>
       <w:r>
         <w:rPr>
           <w:rFonts w:ascii="Consolas" w:eastAsia="Times New Roman" w:hAnsi="Consolas" w:cs="Times New Roman"/>
@@ -8416,7 +8134,6 @@
         <w:t>value</w:t>
       </w:r>
       <w:proofErr w:type="spellEnd"/>
-      <w:proofErr w:type="gramEnd"/>
     </w:p>
     <w:p>
       <w:pPr>
@@ -8842,7 +8559,6 @@
         <w:t xml:space="preserve">Considerando isso, podemos adicionar uma configuração no nosso </w:t>
       </w:r>
       <w:proofErr w:type="spellStart"/>
-      <w:proofErr w:type="gramStart"/>
       <w:r>
         <w:rPr>
           <w:rFonts w:ascii="Times New Roman" w:hAnsi="Times New Roman" w:cs="Times New Roman"/>
@@ -8852,7 +8568,6 @@
         <w:t>tsconfig.json</w:t>
       </w:r>
       <w:proofErr w:type="spellEnd"/>
-      <w:proofErr w:type="gramEnd"/>
       <w:r>
         <w:rPr>
           <w:rFonts w:ascii="Times New Roman" w:hAnsi="Times New Roman" w:cs="Times New Roman"/>
@@ -9031,7 +8746,6 @@
         <w:t xml:space="preserve">    </w:t>
       </w:r>
       <w:proofErr w:type="spellStart"/>
-      <w:proofErr w:type="gramStart"/>
       <w:r>
         <w:rPr>
           <w:rFonts w:ascii="Consolas" w:eastAsia="Times New Roman" w:hAnsi="Consolas" w:cs="Times New Roman"/>
@@ -9051,7 +8765,6 @@
         </w:rPr>
         <w:t>(</w:t>
       </w:r>
-      <w:proofErr w:type="gramEnd"/>
       <w:r>
         <w:rPr>
           <w:rFonts w:ascii="Consolas" w:eastAsia="Times New Roman" w:hAnsi="Consolas" w:cs="Times New Roman"/>
@@ -9191,7 +8904,6 @@
         <w:t xml:space="preserve">        </w:t>
       </w:r>
       <w:proofErr w:type="spellStart"/>
-      <w:proofErr w:type="gramStart"/>
       <w:r>
         <w:rPr>
           <w:rFonts w:ascii="Consolas" w:eastAsia="Times New Roman" w:hAnsi="Consolas" w:cs="Times New Roman"/>
@@ -9218,17 +8930,7 @@
           <w:sz w:val="21"/>
           <w:szCs w:val="21"/>
         </w:rPr>
-        <w:t>_</w:t>
-      </w:r>
-      <w:proofErr w:type="gramEnd"/>
-      <w:r>
-        <w:rPr>
-          <w:rFonts w:ascii="Consolas" w:eastAsia="Times New Roman" w:hAnsi="Consolas" w:cs="Times New Roman"/>
-          <w:color w:val="9CDCFE"/>
-          <w:sz w:val="21"/>
-          <w:szCs w:val="21"/>
-        </w:rPr>
-        <w:t>data</w:t>
+        <w:t>_data</w:t>
       </w:r>
       <w:r>
         <w:rPr>
@@ -9279,7 +8981,6 @@
         <w:t xml:space="preserve">        </w:t>
       </w:r>
       <w:proofErr w:type="spellStart"/>
-      <w:proofErr w:type="gramStart"/>
       <w:r>
         <w:rPr>
           <w:rFonts w:ascii="Consolas" w:eastAsia="Times New Roman" w:hAnsi="Consolas" w:cs="Times New Roman"/>
@@ -9306,17 +9007,7 @@
           <w:sz w:val="21"/>
           <w:szCs w:val="21"/>
         </w:rPr>
-        <w:t>_</w:t>
-      </w:r>
-      <w:proofErr w:type="gramEnd"/>
-      <w:r>
-        <w:rPr>
-          <w:rFonts w:ascii="Consolas" w:eastAsia="Times New Roman" w:hAnsi="Consolas" w:cs="Times New Roman"/>
-          <w:color w:val="9CDCFE"/>
-          <w:sz w:val="21"/>
-          <w:szCs w:val="21"/>
-        </w:rPr>
-        <w:t>quantidade</w:t>
+        <w:t>_quantidade</w:t>
       </w:r>
       <w:r>
         <w:rPr>
@@ -9367,7 +9058,6 @@
         <w:t xml:space="preserve">        </w:t>
       </w:r>
       <w:proofErr w:type="spellStart"/>
-      <w:proofErr w:type="gramStart"/>
       <w:r>
         <w:rPr>
           <w:rFonts w:ascii="Consolas" w:eastAsia="Times New Roman" w:hAnsi="Consolas" w:cs="Times New Roman"/>
@@ -9394,17 +9084,7 @@
           <w:sz w:val="21"/>
           <w:szCs w:val="21"/>
         </w:rPr>
-        <w:t>_</w:t>
-      </w:r>
-      <w:proofErr w:type="gramEnd"/>
-      <w:r>
-        <w:rPr>
-          <w:rFonts w:ascii="Consolas" w:eastAsia="Times New Roman" w:hAnsi="Consolas" w:cs="Times New Roman"/>
-          <w:color w:val="9CDCFE"/>
-          <w:sz w:val="21"/>
-          <w:szCs w:val="21"/>
-        </w:rPr>
-        <w:t>valor</w:t>
+        <w:t>_valor</w:t>
       </w:r>
       <w:r>
         <w:rPr>
@@ -10372,34 +10052,16 @@
           <w:sz w:val="24"/>
           <w:szCs w:val="24"/>
         </w:rPr>
-        <w:t xml:space="preserve">Entretanto, ao fazer essa tipagem, nosso compilador exibirá um erro dizendo que o que estamos tentando receber é desses inputs são strings, mas que deveríamos estar recebendo datas ou números, que foi o que definimos </w:t>
-      </w:r>
-      <w:proofErr w:type="gramStart"/>
-      <w:r>
-        <w:rPr>
-          <w:rFonts w:ascii="Times New Roman" w:hAnsi="Times New Roman" w:cs="Times New Roman"/>
-          <w:sz w:val="24"/>
-          <w:szCs w:val="24"/>
-        </w:rPr>
-        <w:t xml:space="preserve">no </w:t>
-      </w:r>
-      <w:proofErr w:type="spellStart"/>
-      <w:r>
-        <w:rPr>
-          <w:rFonts w:ascii="Times New Roman" w:hAnsi="Times New Roman" w:cs="Times New Roman"/>
-          <w:sz w:val="24"/>
-          <w:szCs w:val="24"/>
-        </w:rPr>
-        <w:t>negociação</w:t>
-      </w:r>
-      <w:proofErr w:type="gramEnd"/>
-      <w:r>
-        <w:rPr>
-          <w:rFonts w:ascii="Times New Roman" w:hAnsi="Times New Roman" w:cs="Times New Roman"/>
-          <w:sz w:val="24"/>
-          <w:szCs w:val="24"/>
-        </w:rPr>
-        <w:t>.ts</w:t>
+        <w:t xml:space="preserve">Entretanto, ao fazer essa tipagem, nosso compilador exibirá um erro dizendo que o que estamos tentando receber é desses inputs são strings, mas que deveríamos estar recebendo datas ou números, que foi o que definimos no </w:t>
+      </w:r>
+      <w:proofErr w:type="spellStart"/>
+      <w:r>
+        <w:rPr>
+          <w:rFonts w:ascii="Times New Roman" w:hAnsi="Times New Roman" w:cs="Times New Roman"/>
+          <w:sz w:val="24"/>
+          <w:szCs w:val="24"/>
+        </w:rPr>
+        <w:t>negociação.ts</w:t>
       </w:r>
       <w:proofErr w:type="spellEnd"/>
       <w:r>
@@ -10866,7 +10528,6 @@
         <w:t xml:space="preserve">    </w:t>
       </w:r>
       <w:proofErr w:type="spellStart"/>
-      <w:proofErr w:type="gramStart"/>
       <w:r>
         <w:rPr>
           <w:rFonts w:ascii="Consolas" w:eastAsia="Times New Roman" w:hAnsi="Consolas" w:cs="Times New Roman"/>
@@ -10886,7 +10547,6 @@
         </w:rPr>
         <w:t>(</w:t>
       </w:r>
-      <w:proofErr w:type="gramEnd"/>
       <w:r>
         <w:rPr>
           <w:rFonts w:ascii="Consolas" w:eastAsia="Times New Roman" w:hAnsi="Consolas" w:cs="Times New Roman"/>
@@ -11017,7 +10677,6 @@
         <w:t xml:space="preserve">        </w:t>
       </w:r>
       <w:proofErr w:type="spellStart"/>
-      <w:proofErr w:type="gramStart"/>
       <w:r>
         <w:rPr>
           <w:rFonts w:ascii="Consolas" w:eastAsia="Times New Roman" w:hAnsi="Consolas" w:cs="Times New Roman"/>
@@ -11044,17 +10703,7 @@
           <w:sz w:val="21"/>
           <w:szCs w:val="21"/>
         </w:rPr>
-        <w:t>_</w:t>
-      </w:r>
-      <w:proofErr w:type="gramEnd"/>
-      <w:r>
-        <w:rPr>
-          <w:rFonts w:ascii="Consolas" w:eastAsia="Times New Roman" w:hAnsi="Consolas" w:cs="Times New Roman"/>
-          <w:color w:val="9CDCFE"/>
-          <w:sz w:val="21"/>
-          <w:szCs w:val="21"/>
-        </w:rPr>
-        <w:t>data</w:t>
+        <w:t>_data</w:t>
       </w:r>
       <w:r>
         <w:rPr>
@@ -11105,7 +10754,6 @@
         <w:t xml:space="preserve">        </w:t>
       </w:r>
       <w:proofErr w:type="spellStart"/>
-      <w:proofErr w:type="gramStart"/>
       <w:r>
         <w:rPr>
           <w:rFonts w:ascii="Consolas" w:eastAsia="Times New Roman" w:hAnsi="Consolas" w:cs="Times New Roman"/>
@@ -11132,17 +10780,7 @@
           <w:sz w:val="21"/>
           <w:szCs w:val="21"/>
         </w:rPr>
-        <w:t>_</w:t>
-      </w:r>
-      <w:proofErr w:type="gramEnd"/>
-      <w:r>
-        <w:rPr>
-          <w:rFonts w:ascii="Consolas" w:eastAsia="Times New Roman" w:hAnsi="Consolas" w:cs="Times New Roman"/>
-          <w:color w:val="9CDCFE"/>
-          <w:sz w:val="21"/>
-          <w:szCs w:val="21"/>
-        </w:rPr>
-        <w:t>quantidade</w:t>
+        <w:t>_quantidade</w:t>
       </w:r>
       <w:r>
         <w:rPr>
@@ -11194,7 +10832,6 @@
         <w:t xml:space="preserve">        </w:t>
       </w:r>
       <w:proofErr w:type="spellStart"/>
-      <w:proofErr w:type="gramStart"/>
       <w:r>
         <w:rPr>
           <w:rFonts w:ascii="Consolas" w:eastAsia="Times New Roman" w:hAnsi="Consolas" w:cs="Times New Roman"/>
@@ -11223,18 +10860,7 @@
           <w:szCs w:val="21"/>
           <w:lang w:val="en-US"/>
         </w:rPr>
-        <w:t>_</w:t>
-      </w:r>
-      <w:proofErr w:type="gramEnd"/>
-      <w:r>
-        <w:rPr>
-          <w:rFonts w:ascii="Consolas" w:eastAsia="Times New Roman" w:hAnsi="Consolas" w:cs="Times New Roman"/>
-          <w:color w:val="9CDCFE"/>
-          <w:sz w:val="21"/>
-          <w:szCs w:val="21"/>
-          <w:lang w:val="en-US"/>
-        </w:rPr>
-        <w:t>valor</w:t>
+        <w:t>_valor</w:t>
       </w:r>
       <w:proofErr w:type="spellEnd"/>
       <w:r>
@@ -11346,7 +10972,6 @@
         </w:rPr>
         <w:t xml:space="preserve"> </w:t>
       </w:r>
-      <w:proofErr w:type="gramStart"/>
       <w:r>
         <w:rPr>
           <w:rFonts w:ascii="Consolas" w:eastAsia="Times New Roman" w:hAnsi="Consolas" w:cs="Times New Roman"/>
@@ -11365,18 +10990,7 @@
           <w:szCs w:val="21"/>
           <w:lang w:val="en-US"/>
         </w:rPr>
-        <w:t>(</w:t>
-      </w:r>
-      <w:proofErr w:type="gramEnd"/>
-      <w:r>
-        <w:rPr>
-          <w:rFonts w:ascii="Consolas" w:eastAsia="Times New Roman" w:hAnsi="Consolas" w:cs="Times New Roman"/>
-          <w:color w:val="D4D4D4"/>
-          <w:sz w:val="21"/>
-          <w:szCs w:val="21"/>
-          <w:lang w:val="en-US"/>
-        </w:rPr>
-        <w:t>) {</w:t>
+        <w:t>() {</w:t>
       </w:r>
     </w:p>
     <w:p>
@@ -11422,7 +11036,6 @@
         <w:t xml:space="preserve"> </w:t>
       </w:r>
       <w:proofErr w:type="spellStart"/>
-      <w:proofErr w:type="gramStart"/>
       <w:r>
         <w:rPr>
           <w:rFonts w:ascii="Consolas" w:eastAsia="Times New Roman" w:hAnsi="Consolas" w:cs="Times New Roman"/>
@@ -11451,18 +11064,7 @@
           <w:szCs w:val="21"/>
           <w:lang w:val="en-US"/>
         </w:rPr>
-        <w:t>_</w:t>
-      </w:r>
-      <w:proofErr w:type="gramEnd"/>
-      <w:r>
-        <w:rPr>
-          <w:rFonts w:ascii="Consolas" w:eastAsia="Times New Roman" w:hAnsi="Consolas" w:cs="Times New Roman"/>
-          <w:color w:val="9CDCFE"/>
-          <w:sz w:val="21"/>
-          <w:szCs w:val="21"/>
-          <w:lang w:val="en-US"/>
-        </w:rPr>
-        <w:t>data</w:t>
+        <w:t>_data</w:t>
       </w:r>
       <w:proofErr w:type="spellEnd"/>
       <w:r>
@@ -11559,7 +11161,6 @@
         </w:rPr>
         <w:t xml:space="preserve"> </w:t>
       </w:r>
-      <w:proofErr w:type="gramStart"/>
       <w:r>
         <w:rPr>
           <w:rFonts w:ascii="Consolas" w:eastAsia="Times New Roman" w:hAnsi="Consolas" w:cs="Times New Roman"/>
@@ -11576,17 +11177,7 @@
           <w:sz w:val="21"/>
           <w:szCs w:val="21"/>
         </w:rPr>
-        <w:t>(</w:t>
-      </w:r>
-      <w:proofErr w:type="gramEnd"/>
-      <w:r>
-        <w:rPr>
-          <w:rFonts w:ascii="Consolas" w:eastAsia="Times New Roman" w:hAnsi="Consolas" w:cs="Times New Roman"/>
-          <w:color w:val="D4D4D4"/>
-          <w:sz w:val="21"/>
-          <w:szCs w:val="21"/>
-        </w:rPr>
-        <w:t>) {</w:t>
+        <w:t>() {</w:t>
       </w:r>
     </w:p>
     <w:p>
@@ -11630,7 +11221,6 @@
         <w:t xml:space="preserve"> </w:t>
       </w:r>
       <w:proofErr w:type="spellStart"/>
-      <w:proofErr w:type="gramStart"/>
       <w:r>
         <w:rPr>
           <w:rFonts w:ascii="Consolas" w:eastAsia="Times New Roman" w:hAnsi="Consolas" w:cs="Times New Roman"/>
@@ -11657,17 +11247,7 @@
           <w:sz w:val="21"/>
           <w:szCs w:val="21"/>
         </w:rPr>
-        <w:t>_</w:t>
-      </w:r>
-      <w:proofErr w:type="gramEnd"/>
-      <w:r>
-        <w:rPr>
-          <w:rFonts w:ascii="Consolas" w:eastAsia="Times New Roman" w:hAnsi="Consolas" w:cs="Times New Roman"/>
-          <w:color w:val="9CDCFE"/>
-          <w:sz w:val="21"/>
-          <w:szCs w:val="21"/>
-        </w:rPr>
-        <w:t>quantidade</w:t>
+        <w:t>_quantidade</w:t>
       </w:r>
       <w:r>
         <w:rPr>
@@ -11766,7 +11346,6 @@
         </w:rPr>
         <w:t xml:space="preserve"> </w:t>
       </w:r>
-      <w:proofErr w:type="gramStart"/>
       <w:r>
         <w:rPr>
           <w:rFonts w:ascii="Consolas" w:eastAsia="Times New Roman" w:hAnsi="Consolas" w:cs="Times New Roman"/>
@@ -11785,18 +11364,7 @@
           <w:szCs w:val="21"/>
           <w:lang w:val="en-US"/>
         </w:rPr>
-        <w:t>(</w:t>
-      </w:r>
-      <w:proofErr w:type="gramEnd"/>
-      <w:r>
-        <w:rPr>
-          <w:rFonts w:ascii="Consolas" w:eastAsia="Times New Roman" w:hAnsi="Consolas" w:cs="Times New Roman"/>
-          <w:color w:val="D4D4D4"/>
-          <w:sz w:val="21"/>
-          <w:szCs w:val="21"/>
-          <w:lang w:val="en-US"/>
-        </w:rPr>
-        <w:t>) {</w:t>
+        <w:t>() {</w:t>
       </w:r>
     </w:p>
     <w:p>
@@ -11842,7 +11410,6 @@
         <w:t xml:space="preserve"> </w:t>
       </w:r>
       <w:proofErr w:type="spellStart"/>
-      <w:proofErr w:type="gramStart"/>
       <w:r>
         <w:rPr>
           <w:rFonts w:ascii="Consolas" w:eastAsia="Times New Roman" w:hAnsi="Consolas" w:cs="Times New Roman"/>
@@ -11871,18 +11438,7 @@
           <w:szCs w:val="21"/>
           <w:lang w:val="en-US"/>
         </w:rPr>
-        <w:t>_</w:t>
-      </w:r>
-      <w:proofErr w:type="gramEnd"/>
-      <w:r>
-        <w:rPr>
-          <w:rFonts w:ascii="Consolas" w:eastAsia="Times New Roman" w:hAnsi="Consolas" w:cs="Times New Roman"/>
-          <w:color w:val="9CDCFE"/>
-          <w:sz w:val="21"/>
-          <w:szCs w:val="21"/>
-          <w:lang w:val="en-US"/>
-        </w:rPr>
-        <w:t>valor</w:t>
+        <w:t>_valor</w:t>
       </w:r>
       <w:proofErr w:type="spellEnd"/>
       <w:r>
@@ -11979,7 +11535,6 @@
         </w:rPr>
         <w:t xml:space="preserve"> </w:t>
       </w:r>
-      <w:proofErr w:type="gramStart"/>
       <w:r>
         <w:rPr>
           <w:rFonts w:ascii="Consolas" w:eastAsia="Times New Roman" w:hAnsi="Consolas" w:cs="Times New Roman"/>
@@ -11996,17 +11551,7 @@
           <w:sz w:val="21"/>
           <w:szCs w:val="21"/>
         </w:rPr>
-        <w:t>(</w:t>
-      </w:r>
-      <w:proofErr w:type="gramEnd"/>
-      <w:r>
-        <w:rPr>
-          <w:rFonts w:ascii="Consolas" w:eastAsia="Times New Roman" w:hAnsi="Consolas" w:cs="Times New Roman"/>
-          <w:color w:val="D4D4D4"/>
-          <w:sz w:val="21"/>
-          <w:szCs w:val="21"/>
-        </w:rPr>
-        <w:t>) {</w:t>
+        <w:t>() {</w:t>
       </w:r>
     </w:p>
     <w:p>
@@ -12050,7 +11595,6 @@
         <w:t xml:space="preserve"> </w:t>
       </w:r>
       <w:proofErr w:type="spellStart"/>
-      <w:proofErr w:type="gramStart"/>
       <w:r>
         <w:rPr>
           <w:rFonts w:ascii="Consolas" w:eastAsia="Times New Roman" w:hAnsi="Consolas" w:cs="Times New Roman"/>
@@ -12077,17 +11621,7 @@
           <w:sz w:val="21"/>
           <w:szCs w:val="21"/>
         </w:rPr>
-        <w:t>_</w:t>
-      </w:r>
-      <w:proofErr w:type="gramEnd"/>
-      <w:r>
-        <w:rPr>
-          <w:rFonts w:ascii="Consolas" w:eastAsia="Times New Roman" w:hAnsi="Consolas" w:cs="Times New Roman"/>
-          <w:color w:val="9CDCFE"/>
-          <w:sz w:val="21"/>
-          <w:szCs w:val="21"/>
-        </w:rPr>
-        <w:t>quantidade</w:t>
+        <w:t>_quantidade</w:t>
       </w:r>
       <w:r>
         <w:rPr>
@@ -12248,17 +11782,7 @@
           <w:sz w:val="21"/>
           <w:szCs w:val="21"/>
         </w:rPr>
-        <w:t xml:space="preserve"> </w:t>
-      </w:r>
-      <w:proofErr w:type="gramStart"/>
-      <w:r>
-        <w:rPr>
-          <w:rFonts w:ascii="Consolas" w:eastAsia="Times New Roman" w:hAnsi="Consolas" w:cs="Times New Roman"/>
-          <w:color w:val="D4D4D4"/>
-          <w:sz w:val="21"/>
-          <w:szCs w:val="21"/>
-        </w:rPr>
-        <w:t xml:space="preserve">{ </w:t>
+        <w:t xml:space="preserve"> { </w:t>
       </w:r>
       <w:proofErr w:type="spellStart"/>
       <w:r>
@@ -12271,7 +11795,6 @@
         <w:t>Negociacao</w:t>
       </w:r>
       <w:proofErr w:type="spellEnd"/>
-      <w:proofErr w:type="gramEnd"/>
       <w:r>
         <w:rPr>
           <w:rFonts w:ascii="Consolas" w:eastAsia="Times New Roman" w:hAnsi="Consolas" w:cs="Times New Roman"/>
@@ -12688,7 +12211,6 @@
         <w:t xml:space="preserve">  </w:t>
       </w:r>
       <w:proofErr w:type="spellStart"/>
-      <w:proofErr w:type="gramStart"/>
       <w:r>
         <w:rPr>
           <w:rFonts w:ascii="Consolas" w:eastAsia="Times New Roman" w:hAnsi="Consolas" w:cs="Times New Roman"/>
@@ -12706,17 +12228,7 @@
           <w:sz w:val="21"/>
           <w:szCs w:val="21"/>
         </w:rPr>
-        <w:t>(</w:t>
-      </w:r>
-      <w:proofErr w:type="gramEnd"/>
-      <w:r>
-        <w:rPr>
-          <w:rFonts w:ascii="Consolas" w:eastAsia="Times New Roman" w:hAnsi="Consolas" w:cs="Times New Roman"/>
-          <w:color w:val="D4D4D4"/>
-          <w:sz w:val="21"/>
-          <w:szCs w:val="21"/>
-        </w:rPr>
-        <w:t>) {</w:t>
+        <w:t>() {</w:t>
       </w:r>
     </w:p>
     <w:p>
@@ -12740,7 +12252,6 @@
         <w:t xml:space="preserve">    </w:t>
       </w:r>
       <w:proofErr w:type="spellStart"/>
-      <w:proofErr w:type="gramStart"/>
       <w:r>
         <w:rPr>
           <w:rFonts w:ascii="Consolas" w:eastAsia="Times New Roman" w:hAnsi="Consolas" w:cs="Times New Roman"/>
@@ -12769,7 +12280,6 @@
         <w:t>inputData</w:t>
       </w:r>
       <w:proofErr w:type="spellEnd"/>
-      <w:proofErr w:type="gramEnd"/>
       <w:r>
         <w:rPr>
           <w:rFonts w:ascii="Consolas" w:eastAsia="Times New Roman" w:hAnsi="Consolas" w:cs="Times New Roman"/>
@@ -12857,7 +12367,6 @@
         <w:t xml:space="preserve">    </w:t>
       </w:r>
       <w:proofErr w:type="spellStart"/>
-      <w:proofErr w:type="gramStart"/>
       <w:r>
         <w:rPr>
           <w:rFonts w:ascii="Consolas" w:eastAsia="Times New Roman" w:hAnsi="Consolas" w:cs="Times New Roman"/>
@@ -12886,7 +12395,6 @@
         <w:t>inputQuantidade</w:t>
       </w:r>
       <w:proofErr w:type="spellEnd"/>
-      <w:proofErr w:type="gramEnd"/>
       <w:r>
         <w:rPr>
           <w:rFonts w:ascii="Consolas" w:eastAsia="Times New Roman" w:hAnsi="Consolas" w:cs="Times New Roman"/>
@@ -12974,7 +12482,6 @@
         <w:t xml:space="preserve">    </w:t>
       </w:r>
       <w:proofErr w:type="spellStart"/>
-      <w:proofErr w:type="gramStart"/>
       <w:r>
         <w:rPr>
           <w:rFonts w:ascii="Consolas" w:eastAsia="Times New Roman" w:hAnsi="Consolas" w:cs="Times New Roman"/>
@@ -13003,7 +12510,6 @@
         <w:t>inputValor</w:t>
       </w:r>
       <w:proofErr w:type="spellEnd"/>
-      <w:proofErr w:type="gramEnd"/>
       <w:r>
         <w:rPr>
           <w:rFonts w:ascii="Consolas" w:eastAsia="Times New Roman" w:hAnsi="Consolas" w:cs="Times New Roman"/>
@@ -13123,7 +12629,6 @@
         </w:rPr>
         <w:t xml:space="preserve">  </w:t>
       </w:r>
-      <w:proofErr w:type="gramStart"/>
       <w:r>
         <w:rPr>
           <w:rFonts w:ascii="Consolas" w:eastAsia="Times New Roman" w:hAnsi="Consolas" w:cs="Times New Roman"/>
@@ -13140,17 +12645,7 @@
           <w:sz w:val="21"/>
           <w:szCs w:val="21"/>
         </w:rPr>
-        <w:t>(</w:t>
-      </w:r>
-      <w:proofErr w:type="gramEnd"/>
-      <w:r>
-        <w:rPr>
-          <w:rFonts w:ascii="Consolas" w:eastAsia="Times New Roman" w:hAnsi="Consolas" w:cs="Times New Roman"/>
-          <w:color w:val="D4D4D4"/>
-          <w:sz w:val="21"/>
-          <w:szCs w:val="21"/>
-        </w:rPr>
-        <w:t>) {</w:t>
+        <w:t>() {</w:t>
       </w:r>
     </w:p>
     <w:p>
@@ -13232,7 +12727,6 @@
         <w:t xml:space="preserve"> </w:t>
       </w:r>
       <w:proofErr w:type="spellStart"/>
-      <w:proofErr w:type="gramStart"/>
       <w:r>
         <w:rPr>
           <w:rFonts w:ascii="Consolas" w:eastAsia="Times New Roman" w:hAnsi="Consolas" w:cs="Times New Roman"/>
@@ -13252,7 +12746,6 @@
         </w:rPr>
         <w:t>(</w:t>
       </w:r>
-      <w:proofErr w:type="gramEnd"/>
     </w:p>
     <w:p>
       <w:pPr>
@@ -13276,7 +12769,6 @@
         <w:t xml:space="preserve">      </w:t>
       </w:r>
       <w:proofErr w:type="spellStart"/>
-      <w:proofErr w:type="gramStart"/>
       <w:r>
         <w:rPr>
           <w:rFonts w:ascii="Consolas" w:eastAsia="Times New Roman" w:hAnsi="Consolas" w:cs="Times New Roman"/>
@@ -13328,7 +12820,6 @@
         <w:t>value</w:t>
       </w:r>
       <w:proofErr w:type="spellEnd"/>
-      <w:proofErr w:type="gramEnd"/>
       <w:r>
         <w:rPr>
           <w:rFonts w:ascii="Consolas" w:eastAsia="Times New Roman" w:hAnsi="Consolas" w:cs="Times New Roman"/>
@@ -13363,7 +12854,6 @@
         <w:t xml:space="preserve">      </w:t>
       </w:r>
       <w:proofErr w:type="spellStart"/>
-      <w:proofErr w:type="gramStart"/>
       <w:r>
         <w:rPr>
           <w:rFonts w:ascii="Consolas" w:eastAsia="Times New Roman" w:hAnsi="Consolas" w:cs="Times New Roman"/>
@@ -13415,7 +12905,6 @@
         <w:t>value</w:t>
       </w:r>
       <w:proofErr w:type="spellEnd"/>
-      <w:proofErr w:type="gramEnd"/>
       <w:r>
         <w:rPr>
           <w:rFonts w:ascii="Consolas" w:eastAsia="Times New Roman" w:hAnsi="Consolas" w:cs="Times New Roman"/>
@@ -13450,7 +12939,6 @@
         <w:t xml:space="preserve">      </w:t>
       </w:r>
       <w:proofErr w:type="spellStart"/>
-      <w:proofErr w:type="gramStart"/>
       <w:r>
         <w:rPr>
           <w:rFonts w:ascii="Consolas" w:eastAsia="Times New Roman" w:hAnsi="Consolas" w:cs="Times New Roman"/>
@@ -13502,7 +12990,6 @@
         <w:t>value</w:t>
       </w:r>
       <w:proofErr w:type="spellEnd"/>
-      <w:proofErr w:type="gramEnd"/>
     </w:p>
     <w:p>
       <w:pPr>
@@ -13669,6 +13156,62 @@
           <w:lang w:val="en-US"/>
         </w:rPr>
         <w:t>}</w:t>
+      </w:r>
+    </w:p>
+    <w:p>
+      <w:pPr>
+        <w:pStyle w:val="PargrafodaLista"/>
+        <w:numPr>
+          <w:ilvl w:val="1"/>
+          <w:numId w:val="1"/>
+        </w:numPr>
+        <w:spacing w:before="240" w:line="360" w:lineRule="auto"/>
+        <w:jc w:val="both"/>
+        <w:rPr>
+          <w:rFonts w:ascii="Times New Roman" w:hAnsi="Times New Roman" w:cs="Times New Roman"/>
+          <w:sz w:val="24"/>
+          <w:szCs w:val="24"/>
+          <w:lang w:val="en-US"/>
+        </w:rPr>
+      </w:pPr>
+      <w:r>
+        <w:rPr>
+          <w:rFonts w:ascii="Times New Roman" w:hAnsi="Times New Roman" w:cs="Times New Roman"/>
+          <w:sz w:val="24"/>
+          <w:szCs w:val="24"/>
+          <w:lang w:val="en-US"/>
+        </w:rPr>
+        <w:lastRenderedPageBreak/>
+        <w:t xml:space="preserve"> </w:t>
+      </w:r>
+      <w:proofErr w:type="spellStart"/>
+      <w:r>
+        <w:rPr>
+          <w:rFonts w:ascii="Times New Roman" w:hAnsi="Times New Roman" w:cs="Times New Roman"/>
+          <w:sz w:val="24"/>
+          <w:szCs w:val="24"/>
+          <w:lang w:val="en-US"/>
+        </w:rPr>
+        <w:t>Convertendo</w:t>
+      </w:r>
+      <w:proofErr w:type="spellEnd"/>
+      <w:r>
+        <w:rPr>
+          <w:rFonts w:ascii="Times New Roman" w:hAnsi="Times New Roman" w:cs="Times New Roman"/>
+          <w:sz w:val="24"/>
+          <w:szCs w:val="24"/>
+          <w:lang w:val="en-US"/>
+        </w:rPr>
+        <w:t xml:space="preserve"> dados de entrada</w:t>
+      </w:r>
+      <w:r>
+        <w:rPr>
+          <w:rFonts w:ascii="Times New Roman" w:hAnsi="Times New Roman" w:cs="Times New Roman"/>
+          <w:sz w:val="24"/>
+          <w:szCs w:val="24"/>
+          <w:lang w:val="en-US"/>
+        </w:rPr>
+        <w:t>:</w:t>
       </w:r>
     </w:p>
     <w:p>
@@ -13684,7 +13227,1437 @@
           <w:rFonts w:ascii="Times New Roman" w:hAnsi="Times New Roman" w:cs="Times New Roman"/>
           <w:sz w:val="24"/>
           <w:szCs w:val="24"/>
-          <w:lang w:val="en-US"/>
+        </w:rPr>
+      </w:pPr>
+      <w:r>
+        <w:rPr>
+          <w:rFonts w:ascii="Times New Roman" w:hAnsi="Times New Roman" w:cs="Times New Roman"/>
+          <w:sz w:val="24"/>
+          <w:szCs w:val="24"/>
+        </w:rPr>
+        <w:t xml:space="preserve">Fazemos conversões utilizando o </w:t>
+      </w:r>
+      <w:proofErr w:type="spellStart"/>
+      <w:r>
+        <w:rPr>
+          <w:rFonts w:ascii="Times New Roman" w:hAnsi="Times New Roman" w:cs="Times New Roman"/>
+          <w:sz w:val="24"/>
+          <w:szCs w:val="24"/>
+        </w:rPr>
+        <w:t>p</w:t>
+      </w:r>
+      <w:r>
+        <w:rPr>
+          <w:rFonts w:ascii="Times New Roman" w:hAnsi="Times New Roman" w:cs="Times New Roman"/>
+          <w:sz w:val="24"/>
+          <w:szCs w:val="24"/>
+        </w:rPr>
+        <w:t>arseInt</w:t>
+      </w:r>
+      <w:proofErr w:type="spellEnd"/>
+      <w:r>
+        <w:rPr>
+          <w:rFonts w:ascii="Times New Roman" w:hAnsi="Times New Roman" w:cs="Times New Roman"/>
+          <w:sz w:val="24"/>
+          <w:szCs w:val="24"/>
+        </w:rPr>
+        <w:t>(</w:t>
+      </w:r>
+      <w:proofErr w:type="spellStart"/>
+      <w:r>
+        <w:rPr>
+          <w:rFonts w:ascii="Times New Roman" w:hAnsi="Times New Roman" w:cs="Times New Roman"/>
+          <w:sz w:val="24"/>
+          <w:szCs w:val="24"/>
+        </w:rPr>
+        <w:t>this.inputHtml.value</w:t>
+      </w:r>
+      <w:proofErr w:type="spellEnd"/>
+      <w:r>
+        <w:rPr>
+          <w:rFonts w:ascii="Times New Roman" w:hAnsi="Times New Roman" w:cs="Times New Roman"/>
+          <w:sz w:val="24"/>
+          <w:szCs w:val="24"/>
+        </w:rPr>
+        <w:t xml:space="preserve">) para números inteiros e </w:t>
+      </w:r>
+      <w:proofErr w:type="spellStart"/>
+      <w:r>
+        <w:rPr>
+          <w:rFonts w:ascii="Times New Roman" w:hAnsi="Times New Roman" w:cs="Times New Roman"/>
+          <w:sz w:val="24"/>
+          <w:szCs w:val="24"/>
+        </w:rPr>
+        <w:t>parseFloat</w:t>
+      </w:r>
+      <w:proofErr w:type="spellEnd"/>
+      <w:r>
+        <w:rPr>
+          <w:rFonts w:ascii="Times New Roman" w:hAnsi="Times New Roman" w:cs="Times New Roman"/>
+          <w:sz w:val="24"/>
+          <w:szCs w:val="24"/>
+        </w:rPr>
+        <w:t>(</w:t>
+      </w:r>
+      <w:proofErr w:type="spellStart"/>
+      <w:r>
+        <w:rPr>
+          <w:rFonts w:ascii="Times New Roman" w:hAnsi="Times New Roman" w:cs="Times New Roman"/>
+          <w:sz w:val="24"/>
+          <w:szCs w:val="24"/>
+        </w:rPr>
+        <w:t>this.inputHtml.value</w:t>
+      </w:r>
+      <w:proofErr w:type="spellEnd"/>
+      <w:r>
+        <w:rPr>
+          <w:rFonts w:ascii="Times New Roman" w:hAnsi="Times New Roman" w:cs="Times New Roman"/>
+          <w:sz w:val="24"/>
+          <w:szCs w:val="24"/>
+        </w:rPr>
+        <w:t>) para números com ‘.’.</w:t>
+      </w:r>
+    </w:p>
+    <w:p>
+      <w:pPr>
+        <w:pStyle w:val="PargrafodaLista"/>
+        <w:numPr>
+          <w:ilvl w:val="2"/>
+          <w:numId w:val="1"/>
+        </w:numPr>
+        <w:spacing w:before="240" w:line="360" w:lineRule="auto"/>
+        <w:jc w:val="both"/>
+        <w:rPr>
+          <w:rFonts w:ascii="Times New Roman" w:hAnsi="Times New Roman" w:cs="Times New Roman"/>
+          <w:sz w:val="24"/>
+          <w:szCs w:val="24"/>
+        </w:rPr>
+      </w:pPr>
+      <w:r>
+        <w:rPr>
+          <w:rFonts w:ascii="Times New Roman" w:hAnsi="Times New Roman" w:cs="Times New Roman"/>
+          <w:sz w:val="24"/>
+          <w:szCs w:val="24"/>
+        </w:rPr>
+        <w:t xml:space="preserve">No caso da data, nós recebemos o ‘–‘ separando ano, mês e dia do nosso input. Para fazer a separação por ‘,’ criamos uma </w:t>
+      </w:r>
+      <w:proofErr w:type="spellStart"/>
+      <w:r>
+        <w:rPr>
+          <w:rFonts w:ascii="Times New Roman" w:hAnsi="Times New Roman" w:cs="Times New Roman"/>
+          <w:sz w:val="24"/>
+          <w:szCs w:val="24"/>
+        </w:rPr>
+        <w:t>regex</w:t>
+      </w:r>
+      <w:proofErr w:type="spellEnd"/>
+      <w:r>
+        <w:rPr>
+          <w:rFonts w:ascii="Times New Roman" w:hAnsi="Times New Roman" w:cs="Times New Roman"/>
+          <w:sz w:val="24"/>
+          <w:szCs w:val="24"/>
+        </w:rPr>
+        <w:t xml:space="preserve"> e utilizamos o replace, substituindo tudo o que o </w:t>
+      </w:r>
+      <w:proofErr w:type="spellStart"/>
+      <w:r>
+        <w:rPr>
+          <w:rFonts w:ascii="Times New Roman" w:hAnsi="Times New Roman" w:cs="Times New Roman"/>
+          <w:sz w:val="24"/>
+          <w:szCs w:val="24"/>
+        </w:rPr>
+        <w:t>regex</w:t>
+      </w:r>
+      <w:proofErr w:type="spellEnd"/>
+      <w:r>
+        <w:rPr>
+          <w:rFonts w:ascii="Times New Roman" w:hAnsi="Times New Roman" w:cs="Times New Roman"/>
+          <w:sz w:val="24"/>
+          <w:szCs w:val="24"/>
+        </w:rPr>
+        <w:t xml:space="preserve"> encontrar por ‘,’:</w:t>
+      </w:r>
+    </w:p>
+    <w:p>
+      <w:pPr>
+        <w:shd w:val="clear" w:color="auto" w:fill="1E1E1E"/>
+        <w:spacing w:after="0" w:line="285" w:lineRule="atLeast"/>
+        <w:rPr>
+          <w:rFonts w:ascii="Consolas" w:eastAsia="Times New Roman" w:hAnsi="Consolas" w:cs="Times New Roman"/>
+          <w:color w:val="D4D4D4"/>
+          <w:sz w:val="21"/>
+          <w:szCs w:val="21"/>
+          <w:lang w:val="en-US"/>
+        </w:rPr>
+      </w:pPr>
+      <w:r>
+        <w:rPr>
+          <w:rFonts w:ascii="Consolas" w:eastAsia="Times New Roman" w:hAnsi="Consolas" w:cs="Times New Roman"/>
+          <w:color w:val="569CD6"/>
+          <w:sz w:val="21"/>
+          <w:szCs w:val="21"/>
+          <w:lang w:val="en-US"/>
+        </w:rPr>
+        <w:t>const</w:t>
+      </w:r>
+      <w:r>
+        <w:rPr>
+          <w:rFonts w:ascii="Consolas" w:eastAsia="Times New Roman" w:hAnsi="Consolas" w:cs="Times New Roman"/>
+          <w:color w:val="D4D4D4"/>
+          <w:sz w:val="21"/>
+          <w:szCs w:val="21"/>
+          <w:lang w:val="en-US"/>
+        </w:rPr>
+        <w:t xml:space="preserve"> </w:t>
+      </w:r>
+      <w:r>
+        <w:rPr>
+          <w:rFonts w:ascii="Consolas" w:eastAsia="Times New Roman" w:hAnsi="Consolas" w:cs="Times New Roman"/>
+          <w:color w:val="4FC1FF"/>
+          <w:sz w:val="21"/>
+          <w:szCs w:val="21"/>
+          <w:lang w:val="en-US"/>
+        </w:rPr>
+        <w:t>exp</w:t>
+      </w:r>
+      <w:r>
+        <w:rPr>
+          <w:rFonts w:ascii="Consolas" w:eastAsia="Times New Roman" w:hAnsi="Consolas" w:cs="Times New Roman"/>
+          <w:color w:val="D4D4D4"/>
+          <w:sz w:val="21"/>
+          <w:szCs w:val="21"/>
+          <w:lang w:val="en-US"/>
+        </w:rPr>
+        <w:t xml:space="preserve"> =</w:t>
+      </w:r>
+      <w:r>
+        <w:rPr>
+          <w:rFonts w:ascii="Consolas" w:eastAsia="Times New Roman" w:hAnsi="Consolas" w:cs="Times New Roman"/>
+          <w:color w:val="D16969"/>
+          <w:sz w:val="21"/>
+          <w:szCs w:val="21"/>
+          <w:lang w:val="en-US"/>
+        </w:rPr>
+        <w:t xml:space="preserve"> /-/</w:t>
+      </w:r>
+      <w:r>
+        <w:rPr>
+          <w:rFonts w:ascii="Consolas" w:eastAsia="Times New Roman" w:hAnsi="Consolas" w:cs="Times New Roman"/>
+          <w:color w:val="569CD6"/>
+          <w:sz w:val="21"/>
+          <w:szCs w:val="21"/>
+          <w:lang w:val="en-US"/>
+        </w:rPr>
+        <w:t>g</w:t>
+      </w:r>
+      <w:r>
+        <w:rPr>
+          <w:rFonts w:ascii="Consolas" w:eastAsia="Times New Roman" w:hAnsi="Consolas" w:cs="Times New Roman"/>
+          <w:color w:val="D4D4D4"/>
+          <w:sz w:val="21"/>
+          <w:szCs w:val="21"/>
+          <w:lang w:val="en-US"/>
+        </w:rPr>
+        <w:t>;</w:t>
+      </w:r>
+    </w:p>
+    <w:p>
+      <w:pPr>
+        <w:shd w:val="clear" w:color="auto" w:fill="1E1E1E"/>
+        <w:spacing w:after="0" w:line="285" w:lineRule="atLeast"/>
+        <w:rPr>
+          <w:rFonts w:ascii="Consolas" w:eastAsia="Times New Roman" w:hAnsi="Consolas" w:cs="Times New Roman"/>
+          <w:color w:val="D4D4D4"/>
+          <w:sz w:val="21"/>
+          <w:szCs w:val="21"/>
+          <w:lang w:val="en-US"/>
+        </w:rPr>
+      </w:pPr>
+      <w:r>
+        <w:rPr>
+          <w:rFonts w:ascii="Consolas" w:eastAsia="Times New Roman" w:hAnsi="Consolas" w:cs="Times New Roman"/>
+          <w:color w:val="D4D4D4"/>
+          <w:sz w:val="21"/>
+          <w:szCs w:val="21"/>
+          <w:lang w:val="en-US"/>
+        </w:rPr>
+        <w:t xml:space="preserve">    </w:t>
+      </w:r>
+      <w:r>
+        <w:rPr>
+          <w:rFonts w:ascii="Consolas" w:eastAsia="Times New Roman" w:hAnsi="Consolas" w:cs="Times New Roman"/>
+          <w:color w:val="569CD6"/>
+          <w:sz w:val="21"/>
+          <w:szCs w:val="21"/>
+          <w:lang w:val="en-US"/>
+        </w:rPr>
+        <w:t>const</w:t>
+      </w:r>
+      <w:r>
+        <w:rPr>
+          <w:rFonts w:ascii="Consolas" w:eastAsia="Times New Roman" w:hAnsi="Consolas" w:cs="Times New Roman"/>
+          <w:color w:val="D4D4D4"/>
+          <w:sz w:val="21"/>
+          <w:szCs w:val="21"/>
+          <w:lang w:val="en-US"/>
+        </w:rPr>
+        <w:t xml:space="preserve"> </w:t>
+      </w:r>
+      <w:r>
+        <w:rPr>
+          <w:rFonts w:ascii="Consolas" w:eastAsia="Times New Roman" w:hAnsi="Consolas" w:cs="Times New Roman"/>
+          <w:color w:val="4FC1FF"/>
+          <w:sz w:val="21"/>
+          <w:szCs w:val="21"/>
+          <w:lang w:val="en-US"/>
+        </w:rPr>
+        <w:t>date</w:t>
+      </w:r>
+      <w:r>
+        <w:rPr>
+          <w:rFonts w:ascii="Consolas" w:eastAsia="Times New Roman" w:hAnsi="Consolas" w:cs="Times New Roman"/>
+          <w:color w:val="D4D4D4"/>
+          <w:sz w:val="21"/>
+          <w:szCs w:val="21"/>
+          <w:lang w:val="en-US"/>
+        </w:rPr>
+        <w:t xml:space="preserve"> = </w:t>
+      </w:r>
+      <w:r>
+        <w:rPr>
+          <w:rFonts w:ascii="Consolas" w:eastAsia="Times New Roman" w:hAnsi="Consolas" w:cs="Times New Roman"/>
+          <w:color w:val="569CD6"/>
+          <w:sz w:val="21"/>
+          <w:szCs w:val="21"/>
+          <w:lang w:val="en-US"/>
+        </w:rPr>
+        <w:t>new</w:t>
+      </w:r>
+      <w:r>
+        <w:rPr>
+          <w:rFonts w:ascii="Consolas" w:eastAsia="Times New Roman" w:hAnsi="Consolas" w:cs="Times New Roman"/>
+          <w:color w:val="D4D4D4"/>
+          <w:sz w:val="21"/>
+          <w:szCs w:val="21"/>
+          <w:lang w:val="en-US"/>
+        </w:rPr>
+        <w:t xml:space="preserve"> </w:t>
+      </w:r>
+      <w:r>
+        <w:rPr>
+          <w:rFonts w:ascii="Consolas" w:eastAsia="Times New Roman" w:hAnsi="Consolas" w:cs="Times New Roman"/>
+          <w:color w:val="4EC9B0"/>
+          <w:sz w:val="21"/>
+          <w:szCs w:val="21"/>
+          <w:lang w:val="en-US"/>
+        </w:rPr>
+        <w:t>Date</w:t>
+      </w:r>
+      <w:r>
+        <w:rPr>
+          <w:rFonts w:ascii="Consolas" w:eastAsia="Times New Roman" w:hAnsi="Consolas" w:cs="Times New Roman"/>
+          <w:color w:val="D4D4D4"/>
+          <w:sz w:val="21"/>
+          <w:szCs w:val="21"/>
+          <w:lang w:val="en-US"/>
+        </w:rPr>
+        <w:t>(</w:t>
+      </w:r>
+      <w:proofErr w:type="spellStart"/>
+      <w:r>
+        <w:rPr>
+          <w:rFonts w:ascii="Consolas" w:eastAsia="Times New Roman" w:hAnsi="Consolas" w:cs="Times New Roman"/>
+          <w:color w:val="569CD6"/>
+          <w:sz w:val="21"/>
+          <w:szCs w:val="21"/>
+          <w:lang w:val="en-US"/>
+        </w:rPr>
+        <w:t>this</w:t>
+      </w:r>
+      <w:r>
+        <w:rPr>
+          <w:rFonts w:ascii="Consolas" w:eastAsia="Times New Roman" w:hAnsi="Consolas" w:cs="Times New Roman"/>
+          <w:color w:val="D4D4D4"/>
+          <w:sz w:val="21"/>
+          <w:szCs w:val="21"/>
+          <w:lang w:val="en-US"/>
+        </w:rPr>
+        <w:t>.</w:t>
+      </w:r>
+      <w:r>
+        <w:rPr>
+          <w:rFonts w:ascii="Consolas" w:eastAsia="Times New Roman" w:hAnsi="Consolas" w:cs="Times New Roman"/>
+          <w:color w:val="9CDCFE"/>
+          <w:sz w:val="21"/>
+          <w:szCs w:val="21"/>
+          <w:lang w:val="en-US"/>
+        </w:rPr>
+        <w:t>inputData</w:t>
+      </w:r>
+      <w:r>
+        <w:rPr>
+          <w:rFonts w:ascii="Consolas" w:eastAsia="Times New Roman" w:hAnsi="Consolas" w:cs="Times New Roman"/>
+          <w:color w:val="D4D4D4"/>
+          <w:sz w:val="21"/>
+          <w:szCs w:val="21"/>
+          <w:lang w:val="en-US"/>
+        </w:rPr>
+        <w:t>.</w:t>
+      </w:r>
+      <w:r>
+        <w:rPr>
+          <w:rFonts w:ascii="Consolas" w:eastAsia="Times New Roman" w:hAnsi="Consolas" w:cs="Times New Roman"/>
+          <w:color w:val="9CDCFE"/>
+          <w:sz w:val="21"/>
+          <w:szCs w:val="21"/>
+          <w:lang w:val="en-US"/>
+        </w:rPr>
+        <w:t>value</w:t>
+      </w:r>
+      <w:r>
+        <w:rPr>
+          <w:rFonts w:ascii="Consolas" w:eastAsia="Times New Roman" w:hAnsi="Consolas" w:cs="Times New Roman"/>
+          <w:color w:val="D4D4D4"/>
+          <w:sz w:val="21"/>
+          <w:szCs w:val="21"/>
+          <w:lang w:val="en-US"/>
+        </w:rPr>
+        <w:t>.</w:t>
+      </w:r>
+      <w:r>
+        <w:rPr>
+          <w:rFonts w:ascii="Consolas" w:eastAsia="Times New Roman" w:hAnsi="Consolas" w:cs="Times New Roman"/>
+          <w:color w:val="DCDCAA"/>
+          <w:sz w:val="21"/>
+          <w:szCs w:val="21"/>
+          <w:lang w:val="en-US"/>
+        </w:rPr>
+        <w:t>replace</w:t>
+      </w:r>
+      <w:proofErr w:type="spellEnd"/>
+      <w:r>
+        <w:rPr>
+          <w:rFonts w:ascii="Consolas" w:eastAsia="Times New Roman" w:hAnsi="Consolas" w:cs="Times New Roman"/>
+          <w:color w:val="D4D4D4"/>
+          <w:sz w:val="21"/>
+          <w:szCs w:val="21"/>
+          <w:lang w:val="en-US"/>
+        </w:rPr>
+        <w:t>(</w:t>
+      </w:r>
+      <w:r>
+        <w:rPr>
+          <w:rFonts w:ascii="Consolas" w:eastAsia="Times New Roman" w:hAnsi="Consolas" w:cs="Times New Roman"/>
+          <w:color w:val="4FC1FF"/>
+          <w:sz w:val="21"/>
+          <w:szCs w:val="21"/>
+          <w:lang w:val="en-US"/>
+        </w:rPr>
+        <w:t>exp</w:t>
+      </w:r>
+      <w:r>
+        <w:rPr>
+          <w:rFonts w:ascii="Consolas" w:eastAsia="Times New Roman" w:hAnsi="Consolas" w:cs="Times New Roman"/>
+          <w:color w:val="D4D4D4"/>
+          <w:sz w:val="21"/>
+          <w:szCs w:val="21"/>
+          <w:lang w:val="en-US"/>
+        </w:rPr>
+        <w:t xml:space="preserve">, </w:t>
+      </w:r>
+      <w:r>
+        <w:rPr>
+          <w:rFonts w:ascii="Consolas" w:eastAsia="Times New Roman" w:hAnsi="Consolas" w:cs="Times New Roman"/>
+          <w:color w:val="CE9178"/>
+          <w:sz w:val="21"/>
+          <w:szCs w:val="21"/>
+          <w:lang w:val="en-US"/>
+        </w:rPr>
+        <w:t>','</w:t>
+      </w:r>
+      <w:r>
+        <w:rPr>
+          <w:rFonts w:ascii="Consolas" w:eastAsia="Times New Roman" w:hAnsi="Consolas" w:cs="Times New Roman"/>
+          <w:color w:val="D4D4D4"/>
+          <w:sz w:val="21"/>
+          <w:szCs w:val="21"/>
+          <w:lang w:val="en-US"/>
+        </w:rPr>
+        <w:t>));</w:t>
+      </w:r>
+    </w:p>
+    <w:p>
+      <w:pPr>
+        <w:pStyle w:val="PargrafodaLista"/>
+        <w:numPr>
+          <w:ilvl w:val="2"/>
+          <w:numId w:val="1"/>
+        </w:numPr>
+        <w:spacing w:before="240" w:line="360" w:lineRule="auto"/>
+        <w:jc w:val="both"/>
+        <w:rPr>
+          <w:rFonts w:ascii="Times New Roman" w:hAnsi="Times New Roman" w:cs="Times New Roman"/>
+          <w:sz w:val="24"/>
+          <w:szCs w:val="24"/>
+        </w:rPr>
+      </w:pPr>
+      <w:r>
+        <w:rPr>
+          <w:rFonts w:ascii="Times New Roman" w:hAnsi="Times New Roman" w:cs="Times New Roman"/>
+          <w:sz w:val="24"/>
+          <w:szCs w:val="24"/>
+        </w:rPr>
+        <w:t>Para facilitar fizemos tod</w:t>
+      </w:r>
+      <w:r>
+        <w:rPr>
+          <w:rFonts w:ascii="Times New Roman" w:hAnsi="Times New Roman" w:cs="Times New Roman"/>
+          <w:sz w:val="24"/>
+          <w:szCs w:val="24"/>
+        </w:rPr>
+        <w:t xml:space="preserve">as as conversões e guardamos em variáveis, passando para o nosso construtor somente elas ao invés de todo aquele </w:t>
+      </w:r>
+      <w:proofErr w:type="spellStart"/>
+      <w:r>
+        <w:rPr>
+          <w:rFonts w:ascii="Times New Roman" w:hAnsi="Times New Roman" w:cs="Times New Roman"/>
+          <w:sz w:val="24"/>
+          <w:szCs w:val="24"/>
+        </w:rPr>
+        <w:t>this.InputHtml.value</w:t>
+      </w:r>
+      <w:proofErr w:type="spellEnd"/>
+      <w:r>
+        <w:rPr>
+          <w:rFonts w:ascii="Times New Roman" w:hAnsi="Times New Roman" w:cs="Times New Roman"/>
+          <w:sz w:val="24"/>
+          <w:szCs w:val="24"/>
+        </w:rPr>
+        <w:t>:</w:t>
+      </w:r>
+    </w:p>
+    <w:p>
+      <w:pPr>
+        <w:shd w:val="clear" w:color="auto" w:fill="1E1E1E"/>
+        <w:spacing w:after="0" w:line="285" w:lineRule="atLeast"/>
+        <w:rPr>
+          <w:rFonts w:ascii="Consolas" w:eastAsia="Times New Roman" w:hAnsi="Consolas" w:cs="Times New Roman"/>
+          <w:color w:val="D4D4D4"/>
+          <w:sz w:val="21"/>
+          <w:szCs w:val="21"/>
+          <w:lang w:val="en-US"/>
+        </w:rPr>
+      </w:pPr>
+      <w:r>
+        <w:rPr>
+          <w:rFonts w:ascii="Consolas" w:eastAsia="Times New Roman" w:hAnsi="Consolas" w:cs="Times New Roman"/>
+          <w:color w:val="D4D4D4"/>
+          <w:sz w:val="21"/>
+          <w:szCs w:val="21"/>
+          <w:lang w:val="en-US"/>
+        </w:rPr>
+        <w:t xml:space="preserve">  </w:t>
+      </w:r>
+      <w:proofErr w:type="spellStart"/>
+      <w:r>
+        <w:rPr>
+          <w:rFonts w:ascii="Consolas" w:eastAsia="Times New Roman" w:hAnsi="Consolas" w:cs="Times New Roman"/>
+          <w:color w:val="DCDCAA"/>
+          <w:sz w:val="21"/>
+          <w:szCs w:val="21"/>
+          <w:lang w:val="en-US"/>
+        </w:rPr>
+        <w:t>adiciona</w:t>
+      </w:r>
+      <w:proofErr w:type="spellEnd"/>
+      <w:r>
+        <w:rPr>
+          <w:rFonts w:ascii="Consolas" w:eastAsia="Times New Roman" w:hAnsi="Consolas" w:cs="Times New Roman"/>
+          <w:color w:val="D4D4D4"/>
+          <w:sz w:val="21"/>
+          <w:szCs w:val="21"/>
+          <w:lang w:val="en-US"/>
+        </w:rPr>
+        <w:t>() {</w:t>
+      </w:r>
+    </w:p>
+    <w:p>
+      <w:pPr>
+        <w:shd w:val="clear" w:color="auto" w:fill="1E1E1E"/>
+        <w:spacing w:after="0" w:line="285" w:lineRule="atLeast"/>
+        <w:rPr>
+          <w:rFonts w:ascii="Consolas" w:eastAsia="Times New Roman" w:hAnsi="Consolas" w:cs="Times New Roman"/>
+          <w:color w:val="D4D4D4"/>
+          <w:sz w:val="21"/>
+          <w:szCs w:val="21"/>
+          <w:lang w:val="en-US"/>
+        </w:rPr>
+      </w:pPr>
+      <w:r>
+        <w:rPr>
+          <w:rFonts w:ascii="Consolas" w:eastAsia="Times New Roman" w:hAnsi="Consolas" w:cs="Times New Roman"/>
+          <w:color w:val="D4D4D4"/>
+          <w:sz w:val="21"/>
+          <w:szCs w:val="21"/>
+          <w:lang w:val="en-US"/>
+        </w:rPr>
+        <w:t xml:space="preserve">    </w:t>
+      </w:r>
+      <w:r>
+        <w:rPr>
+          <w:rFonts w:ascii="Consolas" w:eastAsia="Times New Roman" w:hAnsi="Consolas" w:cs="Times New Roman"/>
+          <w:color w:val="569CD6"/>
+          <w:sz w:val="21"/>
+          <w:szCs w:val="21"/>
+          <w:lang w:val="en-US"/>
+        </w:rPr>
+        <w:t>const</w:t>
+      </w:r>
+      <w:r>
+        <w:rPr>
+          <w:rFonts w:ascii="Consolas" w:eastAsia="Times New Roman" w:hAnsi="Consolas" w:cs="Times New Roman"/>
+          <w:color w:val="D4D4D4"/>
+          <w:sz w:val="21"/>
+          <w:szCs w:val="21"/>
+          <w:lang w:val="en-US"/>
+        </w:rPr>
+        <w:t xml:space="preserve"> </w:t>
+      </w:r>
+      <w:r>
+        <w:rPr>
+          <w:rFonts w:ascii="Consolas" w:eastAsia="Times New Roman" w:hAnsi="Consolas" w:cs="Times New Roman"/>
+          <w:color w:val="4FC1FF"/>
+          <w:sz w:val="21"/>
+          <w:szCs w:val="21"/>
+          <w:lang w:val="en-US"/>
+        </w:rPr>
+        <w:t>exp</w:t>
+      </w:r>
+      <w:r>
+        <w:rPr>
+          <w:rFonts w:ascii="Consolas" w:eastAsia="Times New Roman" w:hAnsi="Consolas" w:cs="Times New Roman"/>
+          <w:color w:val="D4D4D4"/>
+          <w:sz w:val="21"/>
+          <w:szCs w:val="21"/>
+          <w:lang w:val="en-US"/>
+        </w:rPr>
+        <w:t xml:space="preserve"> =</w:t>
+      </w:r>
+      <w:r>
+        <w:rPr>
+          <w:rFonts w:ascii="Consolas" w:eastAsia="Times New Roman" w:hAnsi="Consolas" w:cs="Times New Roman"/>
+          <w:color w:val="D16969"/>
+          <w:sz w:val="21"/>
+          <w:szCs w:val="21"/>
+          <w:lang w:val="en-US"/>
+        </w:rPr>
+        <w:t xml:space="preserve"> /-/</w:t>
+      </w:r>
+      <w:r>
+        <w:rPr>
+          <w:rFonts w:ascii="Consolas" w:eastAsia="Times New Roman" w:hAnsi="Consolas" w:cs="Times New Roman"/>
+          <w:color w:val="569CD6"/>
+          <w:sz w:val="21"/>
+          <w:szCs w:val="21"/>
+          <w:lang w:val="en-US"/>
+        </w:rPr>
+        <w:t>g</w:t>
+      </w:r>
+      <w:r>
+        <w:rPr>
+          <w:rFonts w:ascii="Consolas" w:eastAsia="Times New Roman" w:hAnsi="Consolas" w:cs="Times New Roman"/>
+          <w:color w:val="D4D4D4"/>
+          <w:sz w:val="21"/>
+          <w:szCs w:val="21"/>
+          <w:lang w:val="en-US"/>
+        </w:rPr>
+        <w:t>;</w:t>
+      </w:r>
+    </w:p>
+    <w:p>
+      <w:pPr>
+        <w:shd w:val="clear" w:color="auto" w:fill="1E1E1E"/>
+        <w:spacing w:after="0" w:line="285" w:lineRule="atLeast"/>
+        <w:rPr>
+          <w:rFonts w:ascii="Consolas" w:eastAsia="Times New Roman" w:hAnsi="Consolas" w:cs="Times New Roman"/>
+          <w:color w:val="D4D4D4"/>
+          <w:sz w:val="21"/>
+          <w:szCs w:val="21"/>
+          <w:lang w:val="en-US"/>
+        </w:rPr>
+      </w:pPr>
+      <w:r>
+        <w:rPr>
+          <w:rFonts w:ascii="Consolas" w:eastAsia="Times New Roman" w:hAnsi="Consolas" w:cs="Times New Roman"/>
+          <w:color w:val="D4D4D4"/>
+          <w:sz w:val="21"/>
+          <w:szCs w:val="21"/>
+          <w:lang w:val="en-US"/>
+        </w:rPr>
+        <w:t xml:space="preserve">    </w:t>
+      </w:r>
+      <w:r>
+        <w:rPr>
+          <w:rFonts w:ascii="Consolas" w:eastAsia="Times New Roman" w:hAnsi="Consolas" w:cs="Times New Roman"/>
+          <w:color w:val="569CD6"/>
+          <w:sz w:val="21"/>
+          <w:szCs w:val="21"/>
+          <w:lang w:val="en-US"/>
+        </w:rPr>
+        <w:t>const</w:t>
+      </w:r>
+      <w:r>
+        <w:rPr>
+          <w:rFonts w:ascii="Consolas" w:eastAsia="Times New Roman" w:hAnsi="Consolas" w:cs="Times New Roman"/>
+          <w:color w:val="D4D4D4"/>
+          <w:sz w:val="21"/>
+          <w:szCs w:val="21"/>
+          <w:lang w:val="en-US"/>
+        </w:rPr>
+        <w:t xml:space="preserve"> </w:t>
+      </w:r>
+      <w:r>
+        <w:rPr>
+          <w:rFonts w:ascii="Consolas" w:eastAsia="Times New Roman" w:hAnsi="Consolas" w:cs="Times New Roman"/>
+          <w:color w:val="4FC1FF"/>
+          <w:sz w:val="21"/>
+          <w:szCs w:val="21"/>
+          <w:lang w:val="en-US"/>
+        </w:rPr>
+        <w:t>date</w:t>
+      </w:r>
+      <w:r>
+        <w:rPr>
+          <w:rFonts w:ascii="Consolas" w:eastAsia="Times New Roman" w:hAnsi="Consolas" w:cs="Times New Roman"/>
+          <w:color w:val="D4D4D4"/>
+          <w:sz w:val="21"/>
+          <w:szCs w:val="21"/>
+          <w:lang w:val="en-US"/>
+        </w:rPr>
+        <w:t xml:space="preserve"> = </w:t>
+      </w:r>
+      <w:r>
+        <w:rPr>
+          <w:rFonts w:ascii="Consolas" w:eastAsia="Times New Roman" w:hAnsi="Consolas" w:cs="Times New Roman"/>
+          <w:color w:val="569CD6"/>
+          <w:sz w:val="21"/>
+          <w:szCs w:val="21"/>
+          <w:lang w:val="en-US"/>
+        </w:rPr>
+        <w:t>new</w:t>
+      </w:r>
+      <w:r>
+        <w:rPr>
+          <w:rFonts w:ascii="Consolas" w:eastAsia="Times New Roman" w:hAnsi="Consolas" w:cs="Times New Roman"/>
+          <w:color w:val="D4D4D4"/>
+          <w:sz w:val="21"/>
+          <w:szCs w:val="21"/>
+          <w:lang w:val="en-US"/>
+        </w:rPr>
+        <w:t xml:space="preserve"> </w:t>
+      </w:r>
+      <w:r>
+        <w:rPr>
+          <w:rFonts w:ascii="Consolas" w:eastAsia="Times New Roman" w:hAnsi="Consolas" w:cs="Times New Roman"/>
+          <w:color w:val="4EC9B0"/>
+          <w:sz w:val="21"/>
+          <w:szCs w:val="21"/>
+          <w:lang w:val="en-US"/>
+        </w:rPr>
+        <w:t>Date</w:t>
+      </w:r>
+      <w:r>
+        <w:rPr>
+          <w:rFonts w:ascii="Consolas" w:eastAsia="Times New Roman" w:hAnsi="Consolas" w:cs="Times New Roman"/>
+          <w:color w:val="D4D4D4"/>
+          <w:sz w:val="21"/>
+          <w:szCs w:val="21"/>
+          <w:lang w:val="en-US"/>
+        </w:rPr>
+        <w:t>(</w:t>
+      </w:r>
+      <w:proofErr w:type="spellStart"/>
+      <w:r>
+        <w:rPr>
+          <w:rFonts w:ascii="Consolas" w:eastAsia="Times New Roman" w:hAnsi="Consolas" w:cs="Times New Roman"/>
+          <w:color w:val="569CD6"/>
+          <w:sz w:val="21"/>
+          <w:szCs w:val="21"/>
+          <w:lang w:val="en-US"/>
+        </w:rPr>
+        <w:t>this</w:t>
+      </w:r>
+      <w:r>
+        <w:rPr>
+          <w:rFonts w:ascii="Consolas" w:eastAsia="Times New Roman" w:hAnsi="Consolas" w:cs="Times New Roman"/>
+          <w:color w:val="D4D4D4"/>
+          <w:sz w:val="21"/>
+          <w:szCs w:val="21"/>
+          <w:lang w:val="en-US"/>
+        </w:rPr>
+        <w:t>.</w:t>
+      </w:r>
+      <w:r>
+        <w:rPr>
+          <w:rFonts w:ascii="Consolas" w:eastAsia="Times New Roman" w:hAnsi="Consolas" w:cs="Times New Roman"/>
+          <w:color w:val="9CDCFE"/>
+          <w:sz w:val="21"/>
+          <w:szCs w:val="21"/>
+          <w:lang w:val="en-US"/>
+        </w:rPr>
+        <w:t>inputData</w:t>
+      </w:r>
+      <w:r>
+        <w:rPr>
+          <w:rFonts w:ascii="Consolas" w:eastAsia="Times New Roman" w:hAnsi="Consolas" w:cs="Times New Roman"/>
+          <w:color w:val="D4D4D4"/>
+          <w:sz w:val="21"/>
+          <w:szCs w:val="21"/>
+          <w:lang w:val="en-US"/>
+        </w:rPr>
+        <w:t>.</w:t>
+      </w:r>
+      <w:r>
+        <w:rPr>
+          <w:rFonts w:ascii="Consolas" w:eastAsia="Times New Roman" w:hAnsi="Consolas" w:cs="Times New Roman"/>
+          <w:color w:val="9CDCFE"/>
+          <w:sz w:val="21"/>
+          <w:szCs w:val="21"/>
+          <w:lang w:val="en-US"/>
+        </w:rPr>
+        <w:t>value</w:t>
+      </w:r>
+      <w:r>
+        <w:rPr>
+          <w:rFonts w:ascii="Consolas" w:eastAsia="Times New Roman" w:hAnsi="Consolas" w:cs="Times New Roman"/>
+          <w:color w:val="D4D4D4"/>
+          <w:sz w:val="21"/>
+          <w:szCs w:val="21"/>
+          <w:lang w:val="en-US"/>
+        </w:rPr>
+        <w:t>.</w:t>
+      </w:r>
+      <w:r>
+        <w:rPr>
+          <w:rFonts w:ascii="Consolas" w:eastAsia="Times New Roman" w:hAnsi="Consolas" w:cs="Times New Roman"/>
+          <w:color w:val="DCDCAA"/>
+          <w:sz w:val="21"/>
+          <w:szCs w:val="21"/>
+          <w:lang w:val="en-US"/>
+        </w:rPr>
+        <w:t>replace</w:t>
+      </w:r>
+      <w:proofErr w:type="spellEnd"/>
+      <w:r>
+        <w:rPr>
+          <w:rFonts w:ascii="Consolas" w:eastAsia="Times New Roman" w:hAnsi="Consolas" w:cs="Times New Roman"/>
+          <w:color w:val="D4D4D4"/>
+          <w:sz w:val="21"/>
+          <w:szCs w:val="21"/>
+          <w:lang w:val="en-US"/>
+        </w:rPr>
+        <w:t>(</w:t>
+      </w:r>
+      <w:r>
+        <w:rPr>
+          <w:rFonts w:ascii="Consolas" w:eastAsia="Times New Roman" w:hAnsi="Consolas" w:cs="Times New Roman"/>
+          <w:color w:val="4FC1FF"/>
+          <w:sz w:val="21"/>
+          <w:szCs w:val="21"/>
+          <w:lang w:val="en-US"/>
+        </w:rPr>
+        <w:t>exp</w:t>
+      </w:r>
+      <w:r>
+        <w:rPr>
+          <w:rFonts w:ascii="Consolas" w:eastAsia="Times New Roman" w:hAnsi="Consolas" w:cs="Times New Roman"/>
+          <w:color w:val="D4D4D4"/>
+          <w:sz w:val="21"/>
+          <w:szCs w:val="21"/>
+          <w:lang w:val="en-US"/>
+        </w:rPr>
+        <w:t xml:space="preserve">, </w:t>
+      </w:r>
+      <w:r>
+        <w:rPr>
+          <w:rFonts w:ascii="Consolas" w:eastAsia="Times New Roman" w:hAnsi="Consolas" w:cs="Times New Roman"/>
+          <w:color w:val="CE9178"/>
+          <w:sz w:val="21"/>
+          <w:szCs w:val="21"/>
+          <w:lang w:val="en-US"/>
+        </w:rPr>
+        <w:t>','</w:t>
+      </w:r>
+      <w:r>
+        <w:rPr>
+          <w:rFonts w:ascii="Consolas" w:eastAsia="Times New Roman" w:hAnsi="Consolas" w:cs="Times New Roman"/>
+          <w:color w:val="D4D4D4"/>
+          <w:sz w:val="21"/>
+          <w:szCs w:val="21"/>
+          <w:lang w:val="en-US"/>
+        </w:rPr>
+        <w:t>));</w:t>
+      </w:r>
+    </w:p>
+    <w:p>
+      <w:pPr>
+        <w:shd w:val="clear" w:color="auto" w:fill="1E1E1E"/>
+        <w:spacing w:after="0" w:line="285" w:lineRule="atLeast"/>
+        <w:rPr>
+          <w:rFonts w:ascii="Consolas" w:eastAsia="Times New Roman" w:hAnsi="Consolas" w:cs="Times New Roman"/>
+          <w:color w:val="D4D4D4"/>
+          <w:sz w:val="21"/>
+          <w:szCs w:val="21"/>
+        </w:rPr>
+      </w:pPr>
+      <w:r>
+        <w:rPr>
+          <w:rFonts w:ascii="Consolas" w:eastAsia="Times New Roman" w:hAnsi="Consolas" w:cs="Times New Roman"/>
+          <w:color w:val="D4D4D4"/>
+          <w:sz w:val="21"/>
+          <w:szCs w:val="21"/>
+          <w:lang w:val="en-US"/>
+        </w:rPr>
+        <w:t xml:space="preserve">    </w:t>
+      </w:r>
+      <w:proofErr w:type="spellStart"/>
+      <w:r>
+        <w:rPr>
+          <w:rFonts w:ascii="Consolas" w:eastAsia="Times New Roman" w:hAnsi="Consolas" w:cs="Times New Roman"/>
+          <w:color w:val="569CD6"/>
+          <w:sz w:val="21"/>
+          <w:szCs w:val="21"/>
+        </w:rPr>
+        <w:t>const</w:t>
+      </w:r>
+      <w:proofErr w:type="spellEnd"/>
+      <w:r>
+        <w:rPr>
+          <w:rFonts w:ascii="Consolas" w:eastAsia="Times New Roman" w:hAnsi="Consolas" w:cs="Times New Roman"/>
+          <w:color w:val="D4D4D4"/>
+          <w:sz w:val="21"/>
+          <w:szCs w:val="21"/>
+        </w:rPr>
+        <w:t xml:space="preserve"> </w:t>
+      </w:r>
+      <w:r>
+        <w:rPr>
+          <w:rFonts w:ascii="Consolas" w:eastAsia="Times New Roman" w:hAnsi="Consolas" w:cs="Times New Roman"/>
+          <w:color w:val="4FC1FF"/>
+          <w:sz w:val="21"/>
+          <w:szCs w:val="21"/>
+        </w:rPr>
+        <w:t>quantidade</w:t>
+      </w:r>
+      <w:r>
+        <w:rPr>
+          <w:rFonts w:ascii="Consolas" w:eastAsia="Times New Roman" w:hAnsi="Consolas" w:cs="Times New Roman"/>
+          <w:color w:val="D4D4D4"/>
+          <w:sz w:val="21"/>
+          <w:szCs w:val="21"/>
+        </w:rPr>
+        <w:t xml:space="preserve"> = </w:t>
+      </w:r>
+      <w:proofErr w:type="spellStart"/>
+      <w:r>
+        <w:rPr>
+          <w:rFonts w:ascii="Consolas" w:eastAsia="Times New Roman" w:hAnsi="Consolas" w:cs="Times New Roman"/>
+          <w:color w:val="DCDCAA"/>
+          <w:sz w:val="21"/>
+          <w:szCs w:val="21"/>
+        </w:rPr>
+        <w:t>parseInt</w:t>
+      </w:r>
+      <w:proofErr w:type="spellEnd"/>
+      <w:r>
+        <w:rPr>
+          <w:rFonts w:ascii="Consolas" w:eastAsia="Times New Roman" w:hAnsi="Consolas" w:cs="Times New Roman"/>
+          <w:color w:val="D4D4D4"/>
+          <w:sz w:val="21"/>
+          <w:szCs w:val="21"/>
+        </w:rPr>
+        <w:t>(</w:t>
+      </w:r>
+      <w:proofErr w:type="spellStart"/>
+      <w:r>
+        <w:rPr>
+          <w:rFonts w:ascii="Consolas" w:eastAsia="Times New Roman" w:hAnsi="Consolas" w:cs="Times New Roman"/>
+          <w:color w:val="569CD6"/>
+          <w:sz w:val="21"/>
+          <w:szCs w:val="21"/>
+        </w:rPr>
+        <w:t>this</w:t>
+      </w:r>
+      <w:r>
+        <w:rPr>
+          <w:rFonts w:ascii="Consolas" w:eastAsia="Times New Roman" w:hAnsi="Consolas" w:cs="Times New Roman"/>
+          <w:color w:val="D4D4D4"/>
+          <w:sz w:val="21"/>
+          <w:szCs w:val="21"/>
+        </w:rPr>
+        <w:t>.</w:t>
+      </w:r>
+      <w:r>
+        <w:rPr>
+          <w:rFonts w:ascii="Consolas" w:eastAsia="Times New Roman" w:hAnsi="Consolas" w:cs="Times New Roman"/>
+          <w:color w:val="9CDCFE"/>
+          <w:sz w:val="21"/>
+          <w:szCs w:val="21"/>
+        </w:rPr>
+        <w:t>inputQuantidade</w:t>
+      </w:r>
+      <w:r>
+        <w:rPr>
+          <w:rFonts w:ascii="Consolas" w:eastAsia="Times New Roman" w:hAnsi="Consolas" w:cs="Times New Roman"/>
+          <w:color w:val="D4D4D4"/>
+          <w:sz w:val="21"/>
+          <w:szCs w:val="21"/>
+        </w:rPr>
+        <w:t>.</w:t>
+      </w:r>
+      <w:r>
+        <w:rPr>
+          <w:rFonts w:ascii="Consolas" w:eastAsia="Times New Roman" w:hAnsi="Consolas" w:cs="Times New Roman"/>
+          <w:color w:val="9CDCFE"/>
+          <w:sz w:val="21"/>
+          <w:szCs w:val="21"/>
+        </w:rPr>
+        <w:t>value</w:t>
+      </w:r>
+      <w:proofErr w:type="spellEnd"/>
+      <w:r>
+        <w:rPr>
+          <w:rFonts w:ascii="Consolas" w:eastAsia="Times New Roman" w:hAnsi="Consolas" w:cs="Times New Roman"/>
+          <w:color w:val="D4D4D4"/>
+          <w:sz w:val="21"/>
+          <w:szCs w:val="21"/>
+        </w:rPr>
+        <w:t>);</w:t>
+      </w:r>
+    </w:p>
+    <w:p>
+      <w:pPr>
+        <w:shd w:val="clear" w:color="auto" w:fill="1E1E1E"/>
+        <w:spacing w:after="0" w:line="285" w:lineRule="atLeast"/>
+        <w:rPr>
+          <w:rFonts w:ascii="Consolas" w:eastAsia="Times New Roman" w:hAnsi="Consolas" w:cs="Times New Roman"/>
+          <w:color w:val="D4D4D4"/>
+          <w:sz w:val="21"/>
+          <w:szCs w:val="21"/>
+          <w:lang w:val="en-US"/>
+        </w:rPr>
+      </w:pPr>
+      <w:r>
+        <w:rPr>
+          <w:rFonts w:ascii="Consolas" w:eastAsia="Times New Roman" w:hAnsi="Consolas" w:cs="Times New Roman"/>
+          <w:color w:val="D4D4D4"/>
+          <w:sz w:val="21"/>
+          <w:szCs w:val="21"/>
+        </w:rPr>
+        <w:t xml:space="preserve">    </w:t>
+      </w:r>
+      <w:r>
+        <w:rPr>
+          <w:rFonts w:ascii="Consolas" w:eastAsia="Times New Roman" w:hAnsi="Consolas" w:cs="Times New Roman"/>
+          <w:color w:val="569CD6"/>
+          <w:sz w:val="21"/>
+          <w:szCs w:val="21"/>
+          <w:lang w:val="en-US"/>
+        </w:rPr>
+        <w:t>const</w:t>
+      </w:r>
+      <w:r>
+        <w:rPr>
+          <w:rFonts w:ascii="Consolas" w:eastAsia="Times New Roman" w:hAnsi="Consolas" w:cs="Times New Roman"/>
+          <w:color w:val="D4D4D4"/>
+          <w:sz w:val="21"/>
+          <w:szCs w:val="21"/>
+          <w:lang w:val="en-US"/>
+        </w:rPr>
+        <w:t xml:space="preserve"> </w:t>
+      </w:r>
+      <w:r>
+        <w:rPr>
+          <w:rFonts w:ascii="Consolas" w:eastAsia="Times New Roman" w:hAnsi="Consolas" w:cs="Times New Roman"/>
+          <w:color w:val="4FC1FF"/>
+          <w:sz w:val="21"/>
+          <w:szCs w:val="21"/>
+          <w:lang w:val="en-US"/>
+        </w:rPr>
+        <w:t>valor</w:t>
+      </w:r>
+      <w:r>
+        <w:rPr>
+          <w:rFonts w:ascii="Consolas" w:eastAsia="Times New Roman" w:hAnsi="Consolas" w:cs="Times New Roman"/>
+          <w:color w:val="D4D4D4"/>
+          <w:sz w:val="21"/>
+          <w:szCs w:val="21"/>
+          <w:lang w:val="en-US"/>
+        </w:rPr>
+        <w:t xml:space="preserve"> = </w:t>
+      </w:r>
+      <w:proofErr w:type="spellStart"/>
+      <w:r>
+        <w:rPr>
+          <w:rFonts w:ascii="Consolas" w:eastAsia="Times New Roman" w:hAnsi="Consolas" w:cs="Times New Roman"/>
+          <w:color w:val="DCDCAA"/>
+          <w:sz w:val="21"/>
+          <w:szCs w:val="21"/>
+          <w:lang w:val="en-US"/>
+        </w:rPr>
+        <w:t>parseFloat</w:t>
+      </w:r>
+      <w:proofErr w:type="spellEnd"/>
+      <w:r>
+        <w:rPr>
+          <w:rFonts w:ascii="Consolas" w:eastAsia="Times New Roman" w:hAnsi="Consolas" w:cs="Times New Roman"/>
+          <w:color w:val="D4D4D4"/>
+          <w:sz w:val="21"/>
+          <w:szCs w:val="21"/>
+          <w:lang w:val="en-US"/>
+        </w:rPr>
+        <w:t>(</w:t>
+      </w:r>
+      <w:proofErr w:type="spellStart"/>
+      <w:r>
+        <w:rPr>
+          <w:rFonts w:ascii="Consolas" w:eastAsia="Times New Roman" w:hAnsi="Consolas" w:cs="Times New Roman"/>
+          <w:color w:val="569CD6"/>
+          <w:sz w:val="21"/>
+          <w:szCs w:val="21"/>
+          <w:lang w:val="en-US"/>
+        </w:rPr>
+        <w:t>this</w:t>
+      </w:r>
+      <w:r>
+        <w:rPr>
+          <w:rFonts w:ascii="Consolas" w:eastAsia="Times New Roman" w:hAnsi="Consolas" w:cs="Times New Roman"/>
+          <w:color w:val="D4D4D4"/>
+          <w:sz w:val="21"/>
+          <w:szCs w:val="21"/>
+          <w:lang w:val="en-US"/>
+        </w:rPr>
+        <w:t>.</w:t>
+      </w:r>
+      <w:r>
+        <w:rPr>
+          <w:rFonts w:ascii="Consolas" w:eastAsia="Times New Roman" w:hAnsi="Consolas" w:cs="Times New Roman"/>
+          <w:color w:val="9CDCFE"/>
+          <w:sz w:val="21"/>
+          <w:szCs w:val="21"/>
+          <w:lang w:val="en-US"/>
+        </w:rPr>
+        <w:t>inputValor</w:t>
+      </w:r>
+      <w:r>
+        <w:rPr>
+          <w:rFonts w:ascii="Consolas" w:eastAsia="Times New Roman" w:hAnsi="Consolas" w:cs="Times New Roman"/>
+          <w:color w:val="D4D4D4"/>
+          <w:sz w:val="21"/>
+          <w:szCs w:val="21"/>
+          <w:lang w:val="en-US"/>
+        </w:rPr>
+        <w:t>.</w:t>
+      </w:r>
+      <w:r>
+        <w:rPr>
+          <w:rFonts w:ascii="Consolas" w:eastAsia="Times New Roman" w:hAnsi="Consolas" w:cs="Times New Roman"/>
+          <w:color w:val="9CDCFE"/>
+          <w:sz w:val="21"/>
+          <w:szCs w:val="21"/>
+          <w:lang w:val="en-US"/>
+        </w:rPr>
+        <w:t>value</w:t>
+      </w:r>
+      <w:proofErr w:type="spellEnd"/>
+      <w:r>
+        <w:rPr>
+          <w:rFonts w:ascii="Consolas" w:eastAsia="Times New Roman" w:hAnsi="Consolas" w:cs="Times New Roman"/>
+          <w:color w:val="D4D4D4"/>
+          <w:sz w:val="21"/>
+          <w:szCs w:val="21"/>
+          <w:lang w:val="en-US"/>
+        </w:rPr>
+        <w:t>);</w:t>
+      </w:r>
+    </w:p>
+    <w:p>
+      <w:pPr>
+        <w:shd w:val="clear" w:color="auto" w:fill="1E1E1E"/>
+        <w:spacing w:after="0" w:line="285" w:lineRule="atLeast"/>
+        <w:rPr>
+          <w:rFonts w:ascii="Consolas" w:eastAsia="Times New Roman" w:hAnsi="Consolas" w:cs="Times New Roman"/>
+          <w:color w:val="D4D4D4"/>
+          <w:sz w:val="21"/>
+          <w:szCs w:val="21"/>
+        </w:rPr>
+      </w:pPr>
+      <w:r>
+        <w:rPr>
+          <w:rFonts w:ascii="Consolas" w:eastAsia="Times New Roman" w:hAnsi="Consolas" w:cs="Times New Roman"/>
+          <w:color w:val="D4D4D4"/>
+          <w:sz w:val="21"/>
+          <w:szCs w:val="21"/>
+          <w:lang w:val="en-US"/>
+        </w:rPr>
+        <w:t xml:space="preserve">    </w:t>
+      </w:r>
+      <w:proofErr w:type="spellStart"/>
+      <w:r>
+        <w:rPr>
+          <w:rFonts w:ascii="Consolas" w:eastAsia="Times New Roman" w:hAnsi="Consolas" w:cs="Times New Roman"/>
+          <w:color w:val="569CD6"/>
+          <w:sz w:val="21"/>
+          <w:szCs w:val="21"/>
+        </w:rPr>
+        <w:t>const</w:t>
+      </w:r>
+      <w:proofErr w:type="spellEnd"/>
+      <w:r>
+        <w:rPr>
+          <w:rFonts w:ascii="Consolas" w:eastAsia="Times New Roman" w:hAnsi="Consolas" w:cs="Times New Roman"/>
+          <w:color w:val="D4D4D4"/>
+          <w:sz w:val="21"/>
+          <w:szCs w:val="21"/>
+        </w:rPr>
+        <w:t xml:space="preserve"> </w:t>
+      </w:r>
+      <w:proofErr w:type="spellStart"/>
+      <w:r>
+        <w:rPr>
+          <w:rFonts w:ascii="Consolas" w:eastAsia="Times New Roman" w:hAnsi="Consolas" w:cs="Times New Roman"/>
+          <w:color w:val="4FC1FF"/>
+          <w:sz w:val="21"/>
+          <w:szCs w:val="21"/>
+        </w:rPr>
+        <w:t>negociacao</w:t>
+      </w:r>
+      <w:proofErr w:type="spellEnd"/>
+      <w:r>
+        <w:rPr>
+          <w:rFonts w:ascii="Consolas" w:eastAsia="Times New Roman" w:hAnsi="Consolas" w:cs="Times New Roman"/>
+          <w:color w:val="D4D4D4"/>
+          <w:sz w:val="21"/>
+          <w:szCs w:val="21"/>
+        </w:rPr>
+        <w:t xml:space="preserve"> = </w:t>
+      </w:r>
+      <w:r>
+        <w:rPr>
+          <w:rFonts w:ascii="Consolas" w:eastAsia="Times New Roman" w:hAnsi="Consolas" w:cs="Times New Roman"/>
+          <w:color w:val="569CD6"/>
+          <w:sz w:val="21"/>
+          <w:szCs w:val="21"/>
+        </w:rPr>
+        <w:t>new</w:t>
+      </w:r>
+      <w:r>
+        <w:rPr>
+          <w:rFonts w:ascii="Consolas" w:eastAsia="Times New Roman" w:hAnsi="Consolas" w:cs="Times New Roman"/>
+          <w:color w:val="D4D4D4"/>
+          <w:sz w:val="21"/>
+          <w:szCs w:val="21"/>
+        </w:rPr>
+        <w:t xml:space="preserve"> </w:t>
+      </w:r>
+      <w:proofErr w:type="spellStart"/>
+      <w:r>
+        <w:rPr>
+          <w:rFonts w:ascii="Consolas" w:eastAsia="Times New Roman" w:hAnsi="Consolas" w:cs="Times New Roman"/>
+          <w:color w:val="4EC9B0"/>
+          <w:sz w:val="21"/>
+          <w:szCs w:val="21"/>
+        </w:rPr>
+        <w:t>Negociacao</w:t>
+      </w:r>
+      <w:proofErr w:type="spellEnd"/>
+      <w:r>
+        <w:rPr>
+          <w:rFonts w:ascii="Consolas" w:eastAsia="Times New Roman" w:hAnsi="Consolas" w:cs="Times New Roman"/>
+          <w:color w:val="D4D4D4"/>
+          <w:sz w:val="21"/>
+          <w:szCs w:val="21"/>
+        </w:rPr>
+        <w:t>(</w:t>
+      </w:r>
+      <w:r>
+        <w:rPr>
+          <w:rFonts w:ascii="Consolas" w:eastAsia="Times New Roman" w:hAnsi="Consolas" w:cs="Times New Roman"/>
+          <w:color w:val="4FC1FF"/>
+          <w:sz w:val="21"/>
+          <w:szCs w:val="21"/>
+        </w:rPr>
+        <w:t>date</w:t>
+      </w:r>
+      <w:r>
+        <w:rPr>
+          <w:rFonts w:ascii="Consolas" w:eastAsia="Times New Roman" w:hAnsi="Consolas" w:cs="Times New Roman"/>
+          <w:color w:val="D4D4D4"/>
+          <w:sz w:val="21"/>
+          <w:szCs w:val="21"/>
+        </w:rPr>
+        <w:t xml:space="preserve">, </w:t>
+      </w:r>
+      <w:r>
+        <w:rPr>
+          <w:rFonts w:ascii="Consolas" w:eastAsia="Times New Roman" w:hAnsi="Consolas" w:cs="Times New Roman"/>
+          <w:color w:val="4FC1FF"/>
+          <w:sz w:val="21"/>
+          <w:szCs w:val="21"/>
+        </w:rPr>
+        <w:t>quantidade</w:t>
+      </w:r>
+      <w:r>
+        <w:rPr>
+          <w:rFonts w:ascii="Consolas" w:eastAsia="Times New Roman" w:hAnsi="Consolas" w:cs="Times New Roman"/>
+          <w:color w:val="D4D4D4"/>
+          <w:sz w:val="21"/>
+          <w:szCs w:val="21"/>
+        </w:rPr>
+        <w:t xml:space="preserve">, </w:t>
+      </w:r>
+      <w:r>
+        <w:rPr>
+          <w:rFonts w:ascii="Consolas" w:eastAsia="Times New Roman" w:hAnsi="Consolas" w:cs="Times New Roman"/>
+          <w:color w:val="4FC1FF"/>
+          <w:sz w:val="21"/>
+          <w:szCs w:val="21"/>
+        </w:rPr>
+        <w:t>valor</w:t>
+      </w:r>
+      <w:r>
+        <w:rPr>
+          <w:rFonts w:ascii="Consolas" w:eastAsia="Times New Roman" w:hAnsi="Consolas" w:cs="Times New Roman"/>
+          <w:color w:val="D4D4D4"/>
+          <w:sz w:val="21"/>
+          <w:szCs w:val="21"/>
+        </w:rPr>
+        <w:t>);</w:t>
+      </w:r>
+    </w:p>
+    <w:p>
+      <w:pPr>
+        <w:shd w:val="clear" w:color="auto" w:fill="1E1E1E"/>
+        <w:spacing w:after="0" w:line="285" w:lineRule="atLeast"/>
+        <w:rPr>
+          <w:rFonts w:ascii="Consolas" w:eastAsia="Times New Roman" w:hAnsi="Consolas" w:cs="Times New Roman"/>
+          <w:color w:val="D4D4D4"/>
+          <w:sz w:val="21"/>
+          <w:szCs w:val="21"/>
+        </w:rPr>
+      </w:pPr>
+    </w:p>
+    <w:p>
+      <w:pPr>
+        <w:shd w:val="clear" w:color="auto" w:fill="1E1E1E"/>
+        <w:spacing w:after="0" w:line="285" w:lineRule="atLeast"/>
+        <w:rPr>
+          <w:rFonts w:ascii="Consolas" w:eastAsia="Times New Roman" w:hAnsi="Consolas" w:cs="Times New Roman"/>
+          <w:color w:val="D4D4D4"/>
+          <w:sz w:val="21"/>
+          <w:szCs w:val="21"/>
+        </w:rPr>
+      </w:pPr>
+      <w:r>
+        <w:rPr>
+          <w:rFonts w:ascii="Consolas" w:eastAsia="Times New Roman" w:hAnsi="Consolas" w:cs="Times New Roman"/>
+          <w:color w:val="D4D4D4"/>
+          <w:sz w:val="21"/>
+          <w:szCs w:val="21"/>
+        </w:rPr>
+        <w:t xml:space="preserve">    </w:t>
+      </w:r>
+      <w:r>
+        <w:rPr>
+          <w:rFonts w:ascii="Consolas" w:eastAsia="Times New Roman" w:hAnsi="Consolas" w:cs="Times New Roman"/>
+          <w:color w:val="9CDCFE"/>
+          <w:sz w:val="21"/>
+          <w:szCs w:val="21"/>
+        </w:rPr>
+        <w:t>console</w:t>
+      </w:r>
+      <w:r>
+        <w:rPr>
+          <w:rFonts w:ascii="Consolas" w:eastAsia="Times New Roman" w:hAnsi="Consolas" w:cs="Times New Roman"/>
+          <w:color w:val="D4D4D4"/>
+          <w:sz w:val="21"/>
+          <w:szCs w:val="21"/>
+        </w:rPr>
+        <w:t>.</w:t>
+      </w:r>
+      <w:r>
+        <w:rPr>
+          <w:rFonts w:ascii="Consolas" w:eastAsia="Times New Roman" w:hAnsi="Consolas" w:cs="Times New Roman"/>
+          <w:color w:val="DCDCAA"/>
+          <w:sz w:val="21"/>
+          <w:szCs w:val="21"/>
+        </w:rPr>
+        <w:t>log</w:t>
+      </w:r>
+      <w:r>
+        <w:rPr>
+          <w:rFonts w:ascii="Consolas" w:eastAsia="Times New Roman" w:hAnsi="Consolas" w:cs="Times New Roman"/>
+          <w:color w:val="D4D4D4"/>
+          <w:sz w:val="21"/>
+          <w:szCs w:val="21"/>
+        </w:rPr>
+        <w:t>(</w:t>
+      </w:r>
+      <w:proofErr w:type="spellStart"/>
+      <w:r>
+        <w:rPr>
+          <w:rFonts w:ascii="Consolas" w:eastAsia="Times New Roman" w:hAnsi="Consolas" w:cs="Times New Roman"/>
+          <w:color w:val="4FC1FF"/>
+          <w:sz w:val="21"/>
+          <w:szCs w:val="21"/>
+        </w:rPr>
+        <w:t>negociacao</w:t>
+      </w:r>
+      <w:proofErr w:type="spellEnd"/>
+      <w:r>
+        <w:rPr>
+          <w:rFonts w:ascii="Consolas" w:eastAsia="Times New Roman" w:hAnsi="Consolas" w:cs="Times New Roman"/>
+          <w:color w:val="D4D4D4"/>
+          <w:sz w:val="21"/>
+          <w:szCs w:val="21"/>
+        </w:rPr>
+        <w:t>)</w:t>
+      </w:r>
+    </w:p>
+    <w:p>
+      <w:pPr>
+        <w:shd w:val="clear" w:color="auto" w:fill="1E1E1E"/>
+        <w:spacing w:after="0" w:line="285" w:lineRule="atLeast"/>
+        <w:rPr>
+          <w:rFonts w:ascii="Consolas" w:eastAsia="Times New Roman" w:hAnsi="Consolas" w:cs="Times New Roman"/>
+          <w:color w:val="D4D4D4"/>
+          <w:sz w:val="21"/>
+          <w:szCs w:val="21"/>
+        </w:rPr>
+      </w:pPr>
+      <w:r>
+        <w:rPr>
+          <w:rFonts w:ascii="Consolas" w:eastAsia="Times New Roman" w:hAnsi="Consolas" w:cs="Times New Roman"/>
+          <w:color w:val="D4D4D4"/>
+          <w:sz w:val="21"/>
+          <w:szCs w:val="21"/>
+        </w:rPr>
+        <w:t>  }</w:t>
+      </w:r>
+    </w:p>
+    <w:p>
+      <w:pPr>
+        <w:pStyle w:val="PargrafodaLista"/>
+        <w:numPr>
+          <w:ilvl w:val="2"/>
+          <w:numId w:val="1"/>
+        </w:numPr>
+        <w:spacing w:before="240" w:line="360" w:lineRule="auto"/>
+        <w:jc w:val="both"/>
+        <w:rPr>
+          <w:rFonts w:ascii="Times New Roman" w:hAnsi="Times New Roman" w:cs="Times New Roman"/>
+          <w:sz w:val="24"/>
+          <w:szCs w:val="24"/>
         </w:rPr>
       </w:pPr>
     </w:p>

</xml_diff>

<commit_message>
Organizando melhor nosso código
Criamos um método novo, aprendemos que podemos e devemos tipar todos eles e como e porquê fazer isso.
</commit_message>
<xml_diff>
--- a/Front-end/Formação HTML && CSS3/TypeScript/Parte I - Evoluindo seu JavaScript/Anotações/TypeScript parte I – Evoluindo seu JavaScript.docx
+++ b/Front-end/Formação HTML && CSS3/TypeScript/Parte I - Evoluindo seu JavaScript/Anotações/TypeScript parte I – Evoluindo seu JavaScript.docx
@@ -12362,6 +12362,46 @@
       <w:pPr>
         <w:pStyle w:val="PargrafodaLista"/>
         <w:numPr>
+          <w:ilvl w:val="1"/>
+          <w:numId w:val="1"/>
+        </w:numPr>
+        <w:spacing w:before="240" w:line="360" w:lineRule="auto"/>
+        <w:jc w:val="both"/>
+        <w:rPr>
+          <w:rFonts w:ascii="Times New Roman" w:hAnsi="Times New Roman" w:cs="Times New Roman"/>
+          <w:sz w:val="24"/>
+          <w:szCs w:val="24"/>
+        </w:rPr>
+      </w:pPr>
+      <w:r>
+        <w:rPr>
+          <w:rFonts w:ascii="Times New Roman" w:hAnsi="Times New Roman" w:cs="Times New Roman"/>
+          <w:sz w:val="24"/>
+          <w:szCs w:val="24"/>
+        </w:rPr>
+        <w:t xml:space="preserve"> </w:t>
+      </w:r>
+      <w:r>
+        <w:rPr>
+          <w:rFonts w:ascii="Times New Roman" w:hAnsi="Times New Roman" w:cs="Times New Roman"/>
+          <w:sz w:val="24"/>
+          <w:szCs w:val="24"/>
+        </w:rPr>
+        <w:t>Organizando melhor nosso código</w:t>
+      </w:r>
+      <w:r>
+        <w:rPr>
+          <w:rFonts w:ascii="Times New Roman" w:hAnsi="Times New Roman" w:cs="Times New Roman"/>
+          <w:sz w:val="24"/>
+          <w:szCs w:val="24"/>
+        </w:rPr>
+        <w:t>:</w:t>
+      </w:r>
+    </w:p>
+    <w:p>
+      <w:pPr>
+        <w:pStyle w:val="PargrafodaLista"/>
+        <w:numPr>
           <w:ilvl w:val="2"/>
           <w:numId w:val="1"/>
         </w:numPr>
@@ -12373,6 +12413,3646 @@
           <w:szCs w:val="24"/>
         </w:rPr>
       </w:pPr>
+      <w:r>
+        <w:rPr>
+          <w:rFonts w:ascii="Times New Roman" w:hAnsi="Times New Roman" w:cs="Times New Roman"/>
+          <w:sz w:val="24"/>
+          <w:szCs w:val="24"/>
+        </w:rPr>
+        <w:t>Além das propriedades, os métodos de classe também são tipados e, sempre que esperarmos um retorno é bom tipar qual retorno esperamos:</w:t>
+      </w:r>
+    </w:p>
+    <w:p>
+      <w:pPr>
+        <w:pStyle w:val="PargrafodaLista"/>
+        <w:numPr>
+          <w:ilvl w:val="3"/>
+          <w:numId w:val="1"/>
+        </w:numPr>
+        <w:spacing w:before="240" w:line="360" w:lineRule="auto"/>
+        <w:jc w:val="both"/>
+        <w:rPr>
+          <w:rFonts w:ascii="Times New Roman" w:hAnsi="Times New Roman" w:cs="Times New Roman"/>
+          <w:sz w:val="24"/>
+          <w:szCs w:val="24"/>
+        </w:rPr>
+      </w:pPr>
+      <w:r>
+        <w:rPr>
+          <w:rFonts w:ascii="Times New Roman" w:hAnsi="Times New Roman" w:cs="Times New Roman"/>
+          <w:sz w:val="24"/>
+          <w:szCs w:val="24"/>
+        </w:rPr>
+        <w:t xml:space="preserve"> Código negociacao.ts:</w:t>
+      </w:r>
+    </w:p>
+    <w:p>
+      <w:pPr>
+        <w:shd w:val="clear" w:color="auto" w:fill="1E1E1E"/>
+        <w:spacing w:after="0" w:line="285" w:lineRule="atLeast"/>
+        <w:rPr>
+          <w:rFonts w:ascii="Consolas" w:eastAsia="Times New Roman" w:hAnsi="Consolas" w:cs="Times New Roman"/>
+          <w:color w:val="D4D4D4"/>
+          <w:sz w:val="21"/>
+          <w:szCs w:val="21"/>
+          <w:lang w:val="en-US"/>
+        </w:rPr>
+      </w:pPr>
+      <w:r>
+        <w:rPr>
+          <w:rFonts w:ascii="Consolas" w:eastAsia="Times New Roman" w:hAnsi="Consolas" w:cs="Times New Roman"/>
+          <w:color w:val="C586C0"/>
+          <w:sz w:val="21"/>
+          <w:szCs w:val="21"/>
+          <w:lang w:val="en-US"/>
+        </w:rPr>
+        <w:t>export</w:t>
+      </w:r>
+      <w:r>
+        <w:rPr>
+          <w:rFonts w:ascii="Consolas" w:eastAsia="Times New Roman" w:hAnsi="Consolas" w:cs="Times New Roman"/>
+          <w:color w:val="D4D4D4"/>
+          <w:sz w:val="21"/>
+          <w:szCs w:val="21"/>
+          <w:lang w:val="en-US"/>
+        </w:rPr>
+        <w:t xml:space="preserve"> </w:t>
+      </w:r>
+      <w:r>
+        <w:rPr>
+          <w:rFonts w:ascii="Consolas" w:eastAsia="Times New Roman" w:hAnsi="Consolas" w:cs="Times New Roman"/>
+          <w:color w:val="569CD6"/>
+          <w:sz w:val="21"/>
+          <w:szCs w:val="21"/>
+          <w:lang w:val="en-US"/>
+        </w:rPr>
+        <w:t>class</w:t>
+      </w:r>
+      <w:r>
+        <w:rPr>
+          <w:rFonts w:ascii="Consolas" w:eastAsia="Times New Roman" w:hAnsi="Consolas" w:cs="Times New Roman"/>
+          <w:color w:val="D4D4D4"/>
+          <w:sz w:val="21"/>
+          <w:szCs w:val="21"/>
+          <w:lang w:val="en-US"/>
+        </w:rPr>
+        <w:t xml:space="preserve"> </w:t>
+      </w:r>
+      <w:r>
+        <w:rPr>
+          <w:rFonts w:ascii="Consolas" w:eastAsia="Times New Roman" w:hAnsi="Consolas" w:cs="Times New Roman"/>
+          <w:color w:val="4EC9B0"/>
+          <w:sz w:val="21"/>
+          <w:szCs w:val="21"/>
+          <w:lang w:val="en-US"/>
+        </w:rPr>
+        <w:t>Negociacao</w:t>
+      </w:r>
+      <w:r>
+        <w:rPr>
+          <w:rFonts w:ascii="Consolas" w:eastAsia="Times New Roman" w:hAnsi="Consolas" w:cs="Times New Roman"/>
+          <w:color w:val="D4D4D4"/>
+          <w:sz w:val="21"/>
+          <w:szCs w:val="21"/>
+          <w:lang w:val="en-US"/>
+        </w:rPr>
+        <w:t xml:space="preserve"> {</w:t>
+      </w:r>
+    </w:p>
+    <w:p>
+      <w:pPr>
+        <w:shd w:val="clear" w:color="auto" w:fill="1E1E1E"/>
+        <w:spacing w:after="0" w:line="285" w:lineRule="atLeast"/>
+        <w:rPr>
+          <w:rFonts w:ascii="Consolas" w:eastAsia="Times New Roman" w:hAnsi="Consolas" w:cs="Times New Roman"/>
+          <w:color w:val="D4D4D4"/>
+          <w:sz w:val="21"/>
+          <w:szCs w:val="21"/>
+          <w:lang w:val="en-US"/>
+        </w:rPr>
+      </w:pPr>
+      <w:r>
+        <w:rPr>
+          <w:rFonts w:ascii="Consolas" w:eastAsia="Times New Roman" w:hAnsi="Consolas" w:cs="Times New Roman"/>
+          <w:color w:val="D4D4D4"/>
+          <w:sz w:val="21"/>
+          <w:szCs w:val="21"/>
+          <w:lang w:val="en-US"/>
+        </w:rPr>
+        <w:t xml:space="preserve">    </w:t>
+      </w:r>
+      <w:r>
+        <w:rPr>
+          <w:rFonts w:ascii="Consolas" w:eastAsia="Times New Roman" w:hAnsi="Consolas" w:cs="Times New Roman"/>
+          <w:color w:val="569CD6"/>
+          <w:sz w:val="21"/>
+          <w:szCs w:val="21"/>
+          <w:lang w:val="en-US"/>
+        </w:rPr>
+        <w:t>private</w:t>
+      </w:r>
+      <w:r>
+        <w:rPr>
+          <w:rFonts w:ascii="Consolas" w:eastAsia="Times New Roman" w:hAnsi="Consolas" w:cs="Times New Roman"/>
+          <w:color w:val="D4D4D4"/>
+          <w:sz w:val="21"/>
+          <w:szCs w:val="21"/>
+          <w:lang w:val="en-US"/>
+        </w:rPr>
+        <w:t xml:space="preserve"> </w:t>
+      </w:r>
+      <w:r>
+        <w:rPr>
+          <w:rFonts w:ascii="Consolas" w:eastAsia="Times New Roman" w:hAnsi="Consolas" w:cs="Times New Roman"/>
+          <w:color w:val="9CDCFE"/>
+          <w:sz w:val="21"/>
+          <w:szCs w:val="21"/>
+          <w:lang w:val="en-US"/>
+        </w:rPr>
+        <w:t>_data</w:t>
+      </w:r>
+      <w:r>
+        <w:rPr>
+          <w:rFonts w:ascii="Consolas" w:eastAsia="Times New Roman" w:hAnsi="Consolas" w:cs="Times New Roman"/>
+          <w:color w:val="D4D4D4"/>
+          <w:sz w:val="21"/>
+          <w:szCs w:val="21"/>
+          <w:lang w:val="en-US"/>
+        </w:rPr>
+        <w:t xml:space="preserve">: </w:t>
+      </w:r>
+      <w:r>
+        <w:rPr>
+          <w:rFonts w:ascii="Consolas" w:eastAsia="Times New Roman" w:hAnsi="Consolas" w:cs="Times New Roman"/>
+          <w:color w:val="4EC9B0"/>
+          <w:sz w:val="21"/>
+          <w:szCs w:val="21"/>
+          <w:lang w:val="en-US"/>
+        </w:rPr>
+        <w:t>Date</w:t>
+      </w:r>
+      <w:r>
+        <w:rPr>
+          <w:rFonts w:ascii="Consolas" w:eastAsia="Times New Roman" w:hAnsi="Consolas" w:cs="Times New Roman"/>
+          <w:color w:val="D4D4D4"/>
+          <w:sz w:val="21"/>
+          <w:szCs w:val="21"/>
+          <w:lang w:val="en-US"/>
+        </w:rPr>
+        <w:t>;</w:t>
+      </w:r>
+    </w:p>
+    <w:p>
+      <w:pPr>
+        <w:shd w:val="clear" w:color="auto" w:fill="1E1E1E"/>
+        <w:spacing w:after="0" w:line="285" w:lineRule="atLeast"/>
+        <w:rPr>
+          <w:rFonts w:ascii="Consolas" w:eastAsia="Times New Roman" w:hAnsi="Consolas" w:cs="Times New Roman"/>
+          <w:color w:val="D4D4D4"/>
+          <w:sz w:val="21"/>
+          <w:szCs w:val="21"/>
+        </w:rPr>
+      </w:pPr>
+      <w:r>
+        <w:rPr>
+          <w:rFonts w:ascii="Consolas" w:eastAsia="Times New Roman" w:hAnsi="Consolas" w:cs="Times New Roman"/>
+          <w:color w:val="D4D4D4"/>
+          <w:sz w:val="21"/>
+          <w:szCs w:val="21"/>
+          <w:lang w:val="en-US"/>
+        </w:rPr>
+        <w:t xml:space="preserve">    </w:t>
+      </w:r>
+      <w:r>
+        <w:rPr>
+          <w:rFonts w:ascii="Consolas" w:eastAsia="Times New Roman" w:hAnsi="Consolas" w:cs="Times New Roman"/>
+          <w:color w:val="569CD6"/>
+          <w:sz w:val="21"/>
+          <w:szCs w:val="21"/>
+        </w:rPr>
+        <w:t>private</w:t>
+      </w:r>
+      <w:r>
+        <w:rPr>
+          <w:rFonts w:ascii="Consolas" w:eastAsia="Times New Roman" w:hAnsi="Consolas" w:cs="Times New Roman"/>
+          <w:color w:val="D4D4D4"/>
+          <w:sz w:val="21"/>
+          <w:szCs w:val="21"/>
+        </w:rPr>
+        <w:t xml:space="preserve"> </w:t>
+      </w:r>
+      <w:r>
+        <w:rPr>
+          <w:rFonts w:ascii="Consolas" w:eastAsia="Times New Roman" w:hAnsi="Consolas" w:cs="Times New Roman"/>
+          <w:color w:val="9CDCFE"/>
+          <w:sz w:val="21"/>
+          <w:szCs w:val="21"/>
+        </w:rPr>
+        <w:t>_quantidade</w:t>
+      </w:r>
+      <w:r>
+        <w:rPr>
+          <w:rFonts w:ascii="Consolas" w:eastAsia="Times New Roman" w:hAnsi="Consolas" w:cs="Times New Roman"/>
+          <w:color w:val="D4D4D4"/>
+          <w:sz w:val="21"/>
+          <w:szCs w:val="21"/>
+        </w:rPr>
+        <w:t xml:space="preserve">: </w:t>
+      </w:r>
+      <w:r>
+        <w:rPr>
+          <w:rFonts w:ascii="Consolas" w:eastAsia="Times New Roman" w:hAnsi="Consolas" w:cs="Times New Roman"/>
+          <w:color w:val="4EC9B0"/>
+          <w:sz w:val="21"/>
+          <w:szCs w:val="21"/>
+        </w:rPr>
+        <w:t>number</w:t>
+      </w:r>
+      <w:r>
+        <w:rPr>
+          <w:rFonts w:ascii="Consolas" w:eastAsia="Times New Roman" w:hAnsi="Consolas" w:cs="Times New Roman"/>
+          <w:color w:val="D4D4D4"/>
+          <w:sz w:val="21"/>
+          <w:szCs w:val="21"/>
+        </w:rPr>
+        <w:t>;</w:t>
+      </w:r>
+    </w:p>
+    <w:p>
+      <w:pPr>
+        <w:shd w:val="clear" w:color="auto" w:fill="1E1E1E"/>
+        <w:spacing w:after="0" w:line="285" w:lineRule="atLeast"/>
+        <w:rPr>
+          <w:rFonts w:ascii="Consolas" w:eastAsia="Times New Roman" w:hAnsi="Consolas" w:cs="Times New Roman"/>
+          <w:color w:val="D4D4D4"/>
+          <w:sz w:val="21"/>
+          <w:szCs w:val="21"/>
+        </w:rPr>
+      </w:pPr>
+      <w:r>
+        <w:rPr>
+          <w:rFonts w:ascii="Consolas" w:eastAsia="Times New Roman" w:hAnsi="Consolas" w:cs="Times New Roman"/>
+          <w:color w:val="D4D4D4"/>
+          <w:sz w:val="21"/>
+          <w:szCs w:val="21"/>
+        </w:rPr>
+        <w:t xml:space="preserve">    </w:t>
+      </w:r>
+      <w:r>
+        <w:rPr>
+          <w:rFonts w:ascii="Consolas" w:eastAsia="Times New Roman" w:hAnsi="Consolas" w:cs="Times New Roman"/>
+          <w:color w:val="569CD6"/>
+          <w:sz w:val="21"/>
+          <w:szCs w:val="21"/>
+        </w:rPr>
+        <w:t>private</w:t>
+      </w:r>
+      <w:r>
+        <w:rPr>
+          <w:rFonts w:ascii="Consolas" w:eastAsia="Times New Roman" w:hAnsi="Consolas" w:cs="Times New Roman"/>
+          <w:color w:val="D4D4D4"/>
+          <w:sz w:val="21"/>
+          <w:szCs w:val="21"/>
+        </w:rPr>
+        <w:t xml:space="preserve"> </w:t>
+      </w:r>
+      <w:r>
+        <w:rPr>
+          <w:rFonts w:ascii="Consolas" w:eastAsia="Times New Roman" w:hAnsi="Consolas" w:cs="Times New Roman"/>
+          <w:color w:val="9CDCFE"/>
+          <w:sz w:val="21"/>
+          <w:szCs w:val="21"/>
+        </w:rPr>
+        <w:t>_valor</w:t>
+      </w:r>
+      <w:r>
+        <w:rPr>
+          <w:rFonts w:ascii="Consolas" w:eastAsia="Times New Roman" w:hAnsi="Consolas" w:cs="Times New Roman"/>
+          <w:color w:val="D4D4D4"/>
+          <w:sz w:val="21"/>
+          <w:szCs w:val="21"/>
+        </w:rPr>
+        <w:t xml:space="preserve">: </w:t>
+      </w:r>
+      <w:r>
+        <w:rPr>
+          <w:rFonts w:ascii="Consolas" w:eastAsia="Times New Roman" w:hAnsi="Consolas" w:cs="Times New Roman"/>
+          <w:color w:val="4EC9B0"/>
+          <w:sz w:val="21"/>
+          <w:szCs w:val="21"/>
+        </w:rPr>
+        <w:t>number</w:t>
+      </w:r>
+      <w:r>
+        <w:rPr>
+          <w:rFonts w:ascii="Consolas" w:eastAsia="Times New Roman" w:hAnsi="Consolas" w:cs="Times New Roman"/>
+          <w:color w:val="D4D4D4"/>
+          <w:sz w:val="21"/>
+          <w:szCs w:val="21"/>
+        </w:rPr>
+        <w:t>;</w:t>
+      </w:r>
+    </w:p>
+    <w:p>
+      <w:pPr>
+        <w:shd w:val="clear" w:color="auto" w:fill="1E1E1E"/>
+        <w:spacing w:after="0" w:line="285" w:lineRule="atLeast"/>
+        <w:rPr>
+          <w:rFonts w:ascii="Consolas" w:eastAsia="Times New Roman" w:hAnsi="Consolas" w:cs="Times New Roman"/>
+          <w:color w:val="D4D4D4"/>
+          <w:sz w:val="21"/>
+          <w:szCs w:val="21"/>
+        </w:rPr>
+      </w:pPr>
+    </w:p>
+    <w:p>
+      <w:pPr>
+        <w:shd w:val="clear" w:color="auto" w:fill="1E1E1E"/>
+        <w:spacing w:after="0" w:line="285" w:lineRule="atLeast"/>
+        <w:rPr>
+          <w:rFonts w:ascii="Consolas" w:eastAsia="Times New Roman" w:hAnsi="Consolas" w:cs="Times New Roman"/>
+          <w:color w:val="D4D4D4"/>
+          <w:sz w:val="21"/>
+          <w:szCs w:val="21"/>
+        </w:rPr>
+      </w:pPr>
+      <w:r>
+        <w:rPr>
+          <w:rFonts w:ascii="Consolas" w:eastAsia="Times New Roman" w:hAnsi="Consolas" w:cs="Times New Roman"/>
+          <w:color w:val="D4D4D4"/>
+          <w:sz w:val="21"/>
+          <w:szCs w:val="21"/>
+        </w:rPr>
+        <w:t xml:space="preserve">    </w:t>
+      </w:r>
+      <w:r>
+        <w:rPr>
+          <w:rFonts w:ascii="Consolas" w:eastAsia="Times New Roman" w:hAnsi="Consolas" w:cs="Times New Roman"/>
+          <w:color w:val="569CD6"/>
+          <w:sz w:val="21"/>
+          <w:szCs w:val="21"/>
+        </w:rPr>
+        <w:t>constructor</w:t>
+      </w:r>
+      <w:r>
+        <w:rPr>
+          <w:rFonts w:ascii="Consolas" w:eastAsia="Times New Roman" w:hAnsi="Consolas" w:cs="Times New Roman"/>
+          <w:color w:val="D4D4D4"/>
+          <w:sz w:val="21"/>
+          <w:szCs w:val="21"/>
+        </w:rPr>
+        <w:t>(</w:t>
+      </w:r>
+      <w:r>
+        <w:rPr>
+          <w:rFonts w:ascii="Consolas" w:eastAsia="Times New Roman" w:hAnsi="Consolas" w:cs="Times New Roman"/>
+          <w:color w:val="9CDCFE"/>
+          <w:sz w:val="21"/>
+          <w:szCs w:val="21"/>
+        </w:rPr>
+        <w:t>data</w:t>
+      </w:r>
+      <w:r>
+        <w:rPr>
+          <w:rFonts w:ascii="Consolas" w:eastAsia="Times New Roman" w:hAnsi="Consolas" w:cs="Times New Roman"/>
+          <w:color w:val="D4D4D4"/>
+          <w:sz w:val="21"/>
+          <w:szCs w:val="21"/>
+        </w:rPr>
+        <w:t xml:space="preserve">: </w:t>
+      </w:r>
+      <w:r>
+        <w:rPr>
+          <w:rFonts w:ascii="Consolas" w:eastAsia="Times New Roman" w:hAnsi="Consolas" w:cs="Times New Roman"/>
+          <w:color w:val="4EC9B0"/>
+          <w:sz w:val="21"/>
+          <w:szCs w:val="21"/>
+        </w:rPr>
+        <w:t>Date</w:t>
+      </w:r>
+      <w:r>
+        <w:rPr>
+          <w:rFonts w:ascii="Consolas" w:eastAsia="Times New Roman" w:hAnsi="Consolas" w:cs="Times New Roman"/>
+          <w:color w:val="D4D4D4"/>
+          <w:sz w:val="21"/>
+          <w:szCs w:val="21"/>
+        </w:rPr>
+        <w:t xml:space="preserve">, </w:t>
+      </w:r>
+      <w:r>
+        <w:rPr>
+          <w:rFonts w:ascii="Consolas" w:eastAsia="Times New Roman" w:hAnsi="Consolas" w:cs="Times New Roman"/>
+          <w:color w:val="9CDCFE"/>
+          <w:sz w:val="21"/>
+          <w:szCs w:val="21"/>
+        </w:rPr>
+        <w:t>quantidade</w:t>
+      </w:r>
+      <w:r>
+        <w:rPr>
+          <w:rFonts w:ascii="Consolas" w:eastAsia="Times New Roman" w:hAnsi="Consolas" w:cs="Times New Roman"/>
+          <w:color w:val="D4D4D4"/>
+          <w:sz w:val="21"/>
+          <w:szCs w:val="21"/>
+        </w:rPr>
+        <w:t xml:space="preserve">: </w:t>
+      </w:r>
+      <w:r>
+        <w:rPr>
+          <w:rFonts w:ascii="Consolas" w:eastAsia="Times New Roman" w:hAnsi="Consolas" w:cs="Times New Roman"/>
+          <w:color w:val="4EC9B0"/>
+          <w:sz w:val="21"/>
+          <w:szCs w:val="21"/>
+        </w:rPr>
+        <w:t>number</w:t>
+      </w:r>
+      <w:r>
+        <w:rPr>
+          <w:rFonts w:ascii="Consolas" w:eastAsia="Times New Roman" w:hAnsi="Consolas" w:cs="Times New Roman"/>
+          <w:color w:val="D4D4D4"/>
+          <w:sz w:val="21"/>
+          <w:szCs w:val="21"/>
+        </w:rPr>
+        <w:t xml:space="preserve">, </w:t>
+      </w:r>
+      <w:r>
+        <w:rPr>
+          <w:rFonts w:ascii="Consolas" w:eastAsia="Times New Roman" w:hAnsi="Consolas" w:cs="Times New Roman"/>
+          <w:color w:val="9CDCFE"/>
+          <w:sz w:val="21"/>
+          <w:szCs w:val="21"/>
+        </w:rPr>
+        <w:t>valor</w:t>
+      </w:r>
+      <w:r>
+        <w:rPr>
+          <w:rFonts w:ascii="Consolas" w:eastAsia="Times New Roman" w:hAnsi="Consolas" w:cs="Times New Roman"/>
+          <w:color w:val="D4D4D4"/>
+          <w:sz w:val="21"/>
+          <w:szCs w:val="21"/>
+        </w:rPr>
+        <w:t xml:space="preserve">: </w:t>
+      </w:r>
+      <w:r>
+        <w:rPr>
+          <w:rFonts w:ascii="Consolas" w:eastAsia="Times New Roman" w:hAnsi="Consolas" w:cs="Times New Roman"/>
+          <w:color w:val="4EC9B0"/>
+          <w:sz w:val="21"/>
+          <w:szCs w:val="21"/>
+        </w:rPr>
+        <w:t>number</w:t>
+      </w:r>
+      <w:r>
+        <w:rPr>
+          <w:rFonts w:ascii="Consolas" w:eastAsia="Times New Roman" w:hAnsi="Consolas" w:cs="Times New Roman"/>
+          <w:color w:val="D4D4D4"/>
+          <w:sz w:val="21"/>
+          <w:szCs w:val="21"/>
+        </w:rPr>
+        <w:t>) {</w:t>
+      </w:r>
+    </w:p>
+    <w:p>
+      <w:pPr>
+        <w:shd w:val="clear" w:color="auto" w:fill="1E1E1E"/>
+        <w:spacing w:after="0" w:line="285" w:lineRule="atLeast"/>
+        <w:rPr>
+          <w:rFonts w:ascii="Consolas" w:eastAsia="Times New Roman" w:hAnsi="Consolas" w:cs="Times New Roman"/>
+          <w:color w:val="D4D4D4"/>
+          <w:sz w:val="21"/>
+          <w:szCs w:val="21"/>
+        </w:rPr>
+      </w:pPr>
+      <w:r>
+        <w:rPr>
+          <w:rFonts w:ascii="Consolas" w:eastAsia="Times New Roman" w:hAnsi="Consolas" w:cs="Times New Roman"/>
+          <w:color w:val="D4D4D4"/>
+          <w:sz w:val="21"/>
+          <w:szCs w:val="21"/>
+        </w:rPr>
+        <w:t xml:space="preserve">        </w:t>
+      </w:r>
+      <w:r>
+        <w:rPr>
+          <w:rFonts w:ascii="Consolas" w:eastAsia="Times New Roman" w:hAnsi="Consolas" w:cs="Times New Roman"/>
+          <w:color w:val="569CD6"/>
+          <w:sz w:val="21"/>
+          <w:szCs w:val="21"/>
+        </w:rPr>
+        <w:t>this</w:t>
+      </w:r>
+      <w:r>
+        <w:rPr>
+          <w:rFonts w:ascii="Consolas" w:eastAsia="Times New Roman" w:hAnsi="Consolas" w:cs="Times New Roman"/>
+          <w:color w:val="D4D4D4"/>
+          <w:sz w:val="21"/>
+          <w:szCs w:val="21"/>
+        </w:rPr>
+        <w:t>.</w:t>
+      </w:r>
+      <w:r>
+        <w:rPr>
+          <w:rFonts w:ascii="Consolas" w:eastAsia="Times New Roman" w:hAnsi="Consolas" w:cs="Times New Roman"/>
+          <w:color w:val="9CDCFE"/>
+          <w:sz w:val="21"/>
+          <w:szCs w:val="21"/>
+        </w:rPr>
+        <w:t>_data</w:t>
+      </w:r>
+      <w:r>
+        <w:rPr>
+          <w:rFonts w:ascii="Consolas" w:eastAsia="Times New Roman" w:hAnsi="Consolas" w:cs="Times New Roman"/>
+          <w:color w:val="D4D4D4"/>
+          <w:sz w:val="21"/>
+          <w:szCs w:val="21"/>
+        </w:rPr>
+        <w:t xml:space="preserve"> = </w:t>
+      </w:r>
+      <w:r>
+        <w:rPr>
+          <w:rFonts w:ascii="Consolas" w:eastAsia="Times New Roman" w:hAnsi="Consolas" w:cs="Times New Roman"/>
+          <w:color w:val="9CDCFE"/>
+          <w:sz w:val="21"/>
+          <w:szCs w:val="21"/>
+        </w:rPr>
+        <w:t>data</w:t>
+      </w:r>
+      <w:r>
+        <w:rPr>
+          <w:rFonts w:ascii="Consolas" w:eastAsia="Times New Roman" w:hAnsi="Consolas" w:cs="Times New Roman"/>
+          <w:color w:val="D4D4D4"/>
+          <w:sz w:val="21"/>
+          <w:szCs w:val="21"/>
+        </w:rPr>
+        <w:t>;</w:t>
+      </w:r>
+    </w:p>
+    <w:p>
+      <w:pPr>
+        <w:shd w:val="clear" w:color="auto" w:fill="1E1E1E"/>
+        <w:spacing w:after="0" w:line="285" w:lineRule="atLeast"/>
+        <w:rPr>
+          <w:rFonts w:ascii="Consolas" w:eastAsia="Times New Roman" w:hAnsi="Consolas" w:cs="Times New Roman"/>
+          <w:color w:val="D4D4D4"/>
+          <w:sz w:val="21"/>
+          <w:szCs w:val="21"/>
+        </w:rPr>
+      </w:pPr>
+      <w:r>
+        <w:rPr>
+          <w:rFonts w:ascii="Consolas" w:eastAsia="Times New Roman" w:hAnsi="Consolas" w:cs="Times New Roman"/>
+          <w:color w:val="D4D4D4"/>
+          <w:sz w:val="21"/>
+          <w:szCs w:val="21"/>
+        </w:rPr>
+        <w:lastRenderedPageBreak/>
+        <w:t xml:space="preserve">        </w:t>
+      </w:r>
+      <w:r>
+        <w:rPr>
+          <w:rFonts w:ascii="Consolas" w:eastAsia="Times New Roman" w:hAnsi="Consolas" w:cs="Times New Roman"/>
+          <w:color w:val="569CD6"/>
+          <w:sz w:val="21"/>
+          <w:szCs w:val="21"/>
+        </w:rPr>
+        <w:t>this</w:t>
+      </w:r>
+      <w:r>
+        <w:rPr>
+          <w:rFonts w:ascii="Consolas" w:eastAsia="Times New Roman" w:hAnsi="Consolas" w:cs="Times New Roman"/>
+          <w:color w:val="D4D4D4"/>
+          <w:sz w:val="21"/>
+          <w:szCs w:val="21"/>
+        </w:rPr>
+        <w:t>.</w:t>
+      </w:r>
+      <w:r>
+        <w:rPr>
+          <w:rFonts w:ascii="Consolas" w:eastAsia="Times New Roman" w:hAnsi="Consolas" w:cs="Times New Roman"/>
+          <w:color w:val="9CDCFE"/>
+          <w:sz w:val="21"/>
+          <w:szCs w:val="21"/>
+        </w:rPr>
+        <w:t>_quantidade</w:t>
+      </w:r>
+      <w:r>
+        <w:rPr>
+          <w:rFonts w:ascii="Consolas" w:eastAsia="Times New Roman" w:hAnsi="Consolas" w:cs="Times New Roman"/>
+          <w:color w:val="D4D4D4"/>
+          <w:sz w:val="21"/>
+          <w:szCs w:val="21"/>
+        </w:rPr>
+        <w:t xml:space="preserve"> = </w:t>
+      </w:r>
+      <w:r>
+        <w:rPr>
+          <w:rFonts w:ascii="Consolas" w:eastAsia="Times New Roman" w:hAnsi="Consolas" w:cs="Times New Roman"/>
+          <w:color w:val="9CDCFE"/>
+          <w:sz w:val="21"/>
+          <w:szCs w:val="21"/>
+        </w:rPr>
+        <w:t>quantidade</w:t>
+      </w:r>
+      <w:r>
+        <w:rPr>
+          <w:rFonts w:ascii="Consolas" w:eastAsia="Times New Roman" w:hAnsi="Consolas" w:cs="Times New Roman"/>
+          <w:color w:val="D4D4D4"/>
+          <w:sz w:val="21"/>
+          <w:szCs w:val="21"/>
+        </w:rPr>
+        <w:t>;</w:t>
+      </w:r>
+    </w:p>
+    <w:p>
+      <w:pPr>
+        <w:shd w:val="clear" w:color="auto" w:fill="1E1E1E"/>
+        <w:spacing w:after="0" w:line="285" w:lineRule="atLeast"/>
+        <w:rPr>
+          <w:rFonts w:ascii="Consolas" w:eastAsia="Times New Roman" w:hAnsi="Consolas" w:cs="Times New Roman"/>
+          <w:color w:val="D4D4D4"/>
+          <w:sz w:val="21"/>
+          <w:szCs w:val="21"/>
+        </w:rPr>
+      </w:pPr>
+      <w:r>
+        <w:rPr>
+          <w:rFonts w:ascii="Consolas" w:eastAsia="Times New Roman" w:hAnsi="Consolas" w:cs="Times New Roman"/>
+          <w:color w:val="D4D4D4"/>
+          <w:sz w:val="21"/>
+          <w:szCs w:val="21"/>
+        </w:rPr>
+        <w:t xml:space="preserve">        </w:t>
+      </w:r>
+      <w:r>
+        <w:rPr>
+          <w:rFonts w:ascii="Consolas" w:eastAsia="Times New Roman" w:hAnsi="Consolas" w:cs="Times New Roman"/>
+          <w:color w:val="569CD6"/>
+          <w:sz w:val="21"/>
+          <w:szCs w:val="21"/>
+        </w:rPr>
+        <w:t>this</w:t>
+      </w:r>
+      <w:r>
+        <w:rPr>
+          <w:rFonts w:ascii="Consolas" w:eastAsia="Times New Roman" w:hAnsi="Consolas" w:cs="Times New Roman"/>
+          <w:color w:val="D4D4D4"/>
+          <w:sz w:val="21"/>
+          <w:szCs w:val="21"/>
+        </w:rPr>
+        <w:t>.</w:t>
+      </w:r>
+      <w:r>
+        <w:rPr>
+          <w:rFonts w:ascii="Consolas" w:eastAsia="Times New Roman" w:hAnsi="Consolas" w:cs="Times New Roman"/>
+          <w:color w:val="9CDCFE"/>
+          <w:sz w:val="21"/>
+          <w:szCs w:val="21"/>
+        </w:rPr>
+        <w:t>_valor</w:t>
+      </w:r>
+      <w:r>
+        <w:rPr>
+          <w:rFonts w:ascii="Consolas" w:eastAsia="Times New Roman" w:hAnsi="Consolas" w:cs="Times New Roman"/>
+          <w:color w:val="D4D4D4"/>
+          <w:sz w:val="21"/>
+          <w:szCs w:val="21"/>
+        </w:rPr>
+        <w:t xml:space="preserve"> = </w:t>
+      </w:r>
+      <w:r>
+        <w:rPr>
+          <w:rFonts w:ascii="Consolas" w:eastAsia="Times New Roman" w:hAnsi="Consolas" w:cs="Times New Roman"/>
+          <w:color w:val="9CDCFE"/>
+          <w:sz w:val="21"/>
+          <w:szCs w:val="21"/>
+        </w:rPr>
+        <w:t>valor</w:t>
+      </w:r>
+      <w:r>
+        <w:rPr>
+          <w:rFonts w:ascii="Consolas" w:eastAsia="Times New Roman" w:hAnsi="Consolas" w:cs="Times New Roman"/>
+          <w:color w:val="D4D4D4"/>
+          <w:sz w:val="21"/>
+          <w:szCs w:val="21"/>
+        </w:rPr>
+        <w:t>;</w:t>
+      </w:r>
+    </w:p>
+    <w:p>
+      <w:pPr>
+        <w:shd w:val="clear" w:color="auto" w:fill="1E1E1E"/>
+        <w:spacing w:after="0" w:line="285" w:lineRule="atLeast"/>
+        <w:rPr>
+          <w:rFonts w:ascii="Consolas" w:eastAsia="Times New Roman" w:hAnsi="Consolas" w:cs="Times New Roman"/>
+          <w:color w:val="D4D4D4"/>
+          <w:sz w:val="21"/>
+          <w:szCs w:val="21"/>
+          <w:lang w:val="en-US"/>
+        </w:rPr>
+      </w:pPr>
+      <w:r>
+        <w:rPr>
+          <w:rFonts w:ascii="Consolas" w:eastAsia="Times New Roman" w:hAnsi="Consolas" w:cs="Times New Roman"/>
+          <w:color w:val="D4D4D4"/>
+          <w:sz w:val="21"/>
+          <w:szCs w:val="21"/>
+        </w:rPr>
+        <w:t xml:space="preserve">    </w:t>
+      </w:r>
+      <w:r>
+        <w:rPr>
+          <w:rFonts w:ascii="Consolas" w:eastAsia="Times New Roman" w:hAnsi="Consolas" w:cs="Times New Roman"/>
+          <w:color w:val="D4D4D4"/>
+          <w:sz w:val="21"/>
+          <w:szCs w:val="21"/>
+          <w:lang w:val="en-US"/>
+        </w:rPr>
+        <w:t>}</w:t>
+      </w:r>
+    </w:p>
+    <w:p>
+      <w:pPr>
+        <w:shd w:val="clear" w:color="auto" w:fill="1E1E1E"/>
+        <w:spacing w:after="0" w:line="285" w:lineRule="atLeast"/>
+        <w:rPr>
+          <w:rFonts w:ascii="Consolas" w:eastAsia="Times New Roman" w:hAnsi="Consolas" w:cs="Times New Roman"/>
+          <w:color w:val="D4D4D4"/>
+          <w:sz w:val="21"/>
+          <w:szCs w:val="21"/>
+          <w:lang w:val="en-US"/>
+        </w:rPr>
+      </w:pPr>
+    </w:p>
+    <w:p>
+      <w:pPr>
+        <w:shd w:val="clear" w:color="auto" w:fill="1E1E1E"/>
+        <w:spacing w:after="0" w:line="285" w:lineRule="atLeast"/>
+        <w:rPr>
+          <w:rFonts w:ascii="Consolas" w:eastAsia="Times New Roman" w:hAnsi="Consolas" w:cs="Times New Roman"/>
+          <w:color w:val="D4D4D4"/>
+          <w:sz w:val="21"/>
+          <w:szCs w:val="21"/>
+          <w:lang w:val="en-US"/>
+        </w:rPr>
+      </w:pPr>
+      <w:r>
+        <w:rPr>
+          <w:rFonts w:ascii="Consolas" w:eastAsia="Times New Roman" w:hAnsi="Consolas" w:cs="Times New Roman"/>
+          <w:color w:val="D4D4D4"/>
+          <w:sz w:val="21"/>
+          <w:szCs w:val="21"/>
+          <w:lang w:val="en-US"/>
+        </w:rPr>
+        <w:t xml:space="preserve">    </w:t>
+      </w:r>
+      <w:r>
+        <w:rPr>
+          <w:rFonts w:ascii="Consolas" w:eastAsia="Times New Roman" w:hAnsi="Consolas" w:cs="Times New Roman"/>
+          <w:color w:val="569CD6"/>
+          <w:sz w:val="21"/>
+          <w:szCs w:val="21"/>
+          <w:lang w:val="en-US"/>
+        </w:rPr>
+        <w:t>get</w:t>
+      </w:r>
+      <w:r>
+        <w:rPr>
+          <w:rFonts w:ascii="Consolas" w:eastAsia="Times New Roman" w:hAnsi="Consolas" w:cs="Times New Roman"/>
+          <w:color w:val="D4D4D4"/>
+          <w:sz w:val="21"/>
+          <w:szCs w:val="21"/>
+          <w:lang w:val="en-US"/>
+        </w:rPr>
+        <w:t xml:space="preserve"> </w:t>
+      </w:r>
+      <w:r>
+        <w:rPr>
+          <w:rFonts w:ascii="Consolas" w:eastAsia="Times New Roman" w:hAnsi="Consolas" w:cs="Times New Roman"/>
+          <w:color w:val="9CDCFE"/>
+          <w:sz w:val="21"/>
+          <w:szCs w:val="21"/>
+          <w:lang w:val="en-US"/>
+        </w:rPr>
+        <w:t>data</w:t>
+      </w:r>
+      <w:r>
+        <w:rPr>
+          <w:rFonts w:ascii="Consolas" w:eastAsia="Times New Roman" w:hAnsi="Consolas" w:cs="Times New Roman"/>
+          <w:color w:val="D4D4D4"/>
+          <w:sz w:val="21"/>
+          <w:szCs w:val="21"/>
+          <w:lang w:val="en-US"/>
+        </w:rPr>
+        <w:t xml:space="preserve">(): </w:t>
+      </w:r>
+      <w:r>
+        <w:rPr>
+          <w:rFonts w:ascii="Consolas" w:eastAsia="Times New Roman" w:hAnsi="Consolas" w:cs="Times New Roman"/>
+          <w:color w:val="4EC9B0"/>
+          <w:sz w:val="21"/>
+          <w:szCs w:val="21"/>
+          <w:lang w:val="en-US"/>
+        </w:rPr>
+        <w:t>Date</w:t>
+      </w:r>
+      <w:r>
+        <w:rPr>
+          <w:rFonts w:ascii="Consolas" w:eastAsia="Times New Roman" w:hAnsi="Consolas" w:cs="Times New Roman"/>
+          <w:color w:val="D4D4D4"/>
+          <w:sz w:val="21"/>
+          <w:szCs w:val="21"/>
+          <w:lang w:val="en-US"/>
+        </w:rPr>
+        <w:t xml:space="preserve"> {</w:t>
+      </w:r>
+    </w:p>
+    <w:p>
+      <w:pPr>
+        <w:shd w:val="clear" w:color="auto" w:fill="1E1E1E"/>
+        <w:spacing w:after="0" w:line="285" w:lineRule="atLeast"/>
+        <w:rPr>
+          <w:rFonts w:ascii="Consolas" w:eastAsia="Times New Roman" w:hAnsi="Consolas" w:cs="Times New Roman"/>
+          <w:color w:val="D4D4D4"/>
+          <w:sz w:val="21"/>
+          <w:szCs w:val="21"/>
+          <w:lang w:val="en-US"/>
+        </w:rPr>
+      </w:pPr>
+      <w:r>
+        <w:rPr>
+          <w:rFonts w:ascii="Consolas" w:eastAsia="Times New Roman" w:hAnsi="Consolas" w:cs="Times New Roman"/>
+          <w:color w:val="D4D4D4"/>
+          <w:sz w:val="21"/>
+          <w:szCs w:val="21"/>
+          <w:lang w:val="en-US"/>
+        </w:rPr>
+        <w:t xml:space="preserve">        </w:t>
+      </w:r>
+      <w:r>
+        <w:rPr>
+          <w:rFonts w:ascii="Consolas" w:eastAsia="Times New Roman" w:hAnsi="Consolas" w:cs="Times New Roman"/>
+          <w:color w:val="C586C0"/>
+          <w:sz w:val="21"/>
+          <w:szCs w:val="21"/>
+          <w:lang w:val="en-US"/>
+        </w:rPr>
+        <w:t>return</w:t>
+      </w:r>
+      <w:r>
+        <w:rPr>
+          <w:rFonts w:ascii="Consolas" w:eastAsia="Times New Roman" w:hAnsi="Consolas" w:cs="Times New Roman"/>
+          <w:color w:val="D4D4D4"/>
+          <w:sz w:val="21"/>
+          <w:szCs w:val="21"/>
+          <w:lang w:val="en-US"/>
+        </w:rPr>
+        <w:t xml:space="preserve"> </w:t>
+      </w:r>
+      <w:r>
+        <w:rPr>
+          <w:rFonts w:ascii="Consolas" w:eastAsia="Times New Roman" w:hAnsi="Consolas" w:cs="Times New Roman"/>
+          <w:color w:val="569CD6"/>
+          <w:sz w:val="21"/>
+          <w:szCs w:val="21"/>
+          <w:lang w:val="en-US"/>
+        </w:rPr>
+        <w:t>this</w:t>
+      </w:r>
+      <w:r>
+        <w:rPr>
+          <w:rFonts w:ascii="Consolas" w:eastAsia="Times New Roman" w:hAnsi="Consolas" w:cs="Times New Roman"/>
+          <w:color w:val="D4D4D4"/>
+          <w:sz w:val="21"/>
+          <w:szCs w:val="21"/>
+          <w:lang w:val="en-US"/>
+        </w:rPr>
+        <w:t>.</w:t>
+      </w:r>
+      <w:r>
+        <w:rPr>
+          <w:rFonts w:ascii="Consolas" w:eastAsia="Times New Roman" w:hAnsi="Consolas" w:cs="Times New Roman"/>
+          <w:color w:val="9CDCFE"/>
+          <w:sz w:val="21"/>
+          <w:szCs w:val="21"/>
+          <w:lang w:val="en-US"/>
+        </w:rPr>
+        <w:t>_data</w:t>
+      </w:r>
+      <w:r>
+        <w:rPr>
+          <w:rFonts w:ascii="Consolas" w:eastAsia="Times New Roman" w:hAnsi="Consolas" w:cs="Times New Roman"/>
+          <w:color w:val="D4D4D4"/>
+          <w:sz w:val="21"/>
+          <w:szCs w:val="21"/>
+          <w:lang w:val="en-US"/>
+        </w:rPr>
+        <w:t>;</w:t>
+      </w:r>
+    </w:p>
+    <w:p>
+      <w:pPr>
+        <w:shd w:val="clear" w:color="auto" w:fill="1E1E1E"/>
+        <w:spacing w:after="0" w:line="285" w:lineRule="atLeast"/>
+        <w:rPr>
+          <w:rFonts w:ascii="Consolas" w:eastAsia="Times New Roman" w:hAnsi="Consolas" w:cs="Times New Roman"/>
+          <w:color w:val="D4D4D4"/>
+          <w:sz w:val="21"/>
+          <w:szCs w:val="21"/>
+        </w:rPr>
+      </w:pPr>
+      <w:r>
+        <w:rPr>
+          <w:rFonts w:ascii="Consolas" w:eastAsia="Times New Roman" w:hAnsi="Consolas" w:cs="Times New Roman"/>
+          <w:color w:val="D4D4D4"/>
+          <w:sz w:val="21"/>
+          <w:szCs w:val="21"/>
+          <w:lang w:val="en-US"/>
+        </w:rPr>
+        <w:t xml:space="preserve">    </w:t>
+      </w:r>
+      <w:r>
+        <w:rPr>
+          <w:rFonts w:ascii="Consolas" w:eastAsia="Times New Roman" w:hAnsi="Consolas" w:cs="Times New Roman"/>
+          <w:color w:val="D4D4D4"/>
+          <w:sz w:val="21"/>
+          <w:szCs w:val="21"/>
+        </w:rPr>
+        <w:t>}</w:t>
+      </w:r>
+    </w:p>
+    <w:p>
+      <w:pPr>
+        <w:shd w:val="clear" w:color="auto" w:fill="1E1E1E"/>
+        <w:spacing w:after="0" w:line="285" w:lineRule="atLeast"/>
+        <w:rPr>
+          <w:rFonts w:ascii="Consolas" w:eastAsia="Times New Roman" w:hAnsi="Consolas" w:cs="Times New Roman"/>
+          <w:color w:val="D4D4D4"/>
+          <w:sz w:val="21"/>
+          <w:szCs w:val="21"/>
+        </w:rPr>
+      </w:pPr>
+    </w:p>
+    <w:p>
+      <w:pPr>
+        <w:shd w:val="clear" w:color="auto" w:fill="1E1E1E"/>
+        <w:spacing w:after="0" w:line="285" w:lineRule="atLeast"/>
+        <w:rPr>
+          <w:rFonts w:ascii="Consolas" w:eastAsia="Times New Roman" w:hAnsi="Consolas" w:cs="Times New Roman"/>
+          <w:color w:val="D4D4D4"/>
+          <w:sz w:val="21"/>
+          <w:szCs w:val="21"/>
+        </w:rPr>
+      </w:pPr>
+      <w:r>
+        <w:rPr>
+          <w:rFonts w:ascii="Consolas" w:eastAsia="Times New Roman" w:hAnsi="Consolas" w:cs="Times New Roman"/>
+          <w:color w:val="D4D4D4"/>
+          <w:sz w:val="21"/>
+          <w:szCs w:val="21"/>
+        </w:rPr>
+        <w:t xml:space="preserve">    </w:t>
+      </w:r>
+      <w:r>
+        <w:rPr>
+          <w:rFonts w:ascii="Consolas" w:eastAsia="Times New Roman" w:hAnsi="Consolas" w:cs="Times New Roman"/>
+          <w:color w:val="569CD6"/>
+          <w:sz w:val="21"/>
+          <w:szCs w:val="21"/>
+        </w:rPr>
+        <w:t>get</w:t>
+      </w:r>
+      <w:r>
+        <w:rPr>
+          <w:rFonts w:ascii="Consolas" w:eastAsia="Times New Roman" w:hAnsi="Consolas" w:cs="Times New Roman"/>
+          <w:color w:val="D4D4D4"/>
+          <w:sz w:val="21"/>
+          <w:szCs w:val="21"/>
+        </w:rPr>
+        <w:t xml:space="preserve"> </w:t>
+      </w:r>
+      <w:r>
+        <w:rPr>
+          <w:rFonts w:ascii="Consolas" w:eastAsia="Times New Roman" w:hAnsi="Consolas" w:cs="Times New Roman"/>
+          <w:color w:val="9CDCFE"/>
+          <w:sz w:val="21"/>
+          <w:szCs w:val="21"/>
+        </w:rPr>
+        <w:t>quantidade</w:t>
+      </w:r>
+      <w:r>
+        <w:rPr>
+          <w:rFonts w:ascii="Consolas" w:eastAsia="Times New Roman" w:hAnsi="Consolas" w:cs="Times New Roman"/>
+          <w:color w:val="D4D4D4"/>
+          <w:sz w:val="21"/>
+          <w:szCs w:val="21"/>
+        </w:rPr>
+        <w:t xml:space="preserve">(): </w:t>
+      </w:r>
+      <w:r>
+        <w:rPr>
+          <w:rFonts w:ascii="Consolas" w:eastAsia="Times New Roman" w:hAnsi="Consolas" w:cs="Times New Roman"/>
+          <w:color w:val="4EC9B0"/>
+          <w:sz w:val="21"/>
+          <w:szCs w:val="21"/>
+        </w:rPr>
+        <w:t>number</w:t>
+      </w:r>
+      <w:r>
+        <w:rPr>
+          <w:rFonts w:ascii="Consolas" w:eastAsia="Times New Roman" w:hAnsi="Consolas" w:cs="Times New Roman"/>
+          <w:color w:val="D4D4D4"/>
+          <w:sz w:val="21"/>
+          <w:szCs w:val="21"/>
+        </w:rPr>
+        <w:t xml:space="preserve"> {</w:t>
+      </w:r>
+    </w:p>
+    <w:p>
+      <w:pPr>
+        <w:shd w:val="clear" w:color="auto" w:fill="1E1E1E"/>
+        <w:spacing w:after="0" w:line="285" w:lineRule="atLeast"/>
+        <w:rPr>
+          <w:rFonts w:ascii="Consolas" w:eastAsia="Times New Roman" w:hAnsi="Consolas" w:cs="Times New Roman"/>
+          <w:color w:val="D4D4D4"/>
+          <w:sz w:val="21"/>
+          <w:szCs w:val="21"/>
+        </w:rPr>
+      </w:pPr>
+      <w:r>
+        <w:rPr>
+          <w:rFonts w:ascii="Consolas" w:eastAsia="Times New Roman" w:hAnsi="Consolas" w:cs="Times New Roman"/>
+          <w:color w:val="D4D4D4"/>
+          <w:sz w:val="21"/>
+          <w:szCs w:val="21"/>
+        </w:rPr>
+        <w:t xml:space="preserve">        </w:t>
+      </w:r>
+      <w:r>
+        <w:rPr>
+          <w:rFonts w:ascii="Consolas" w:eastAsia="Times New Roman" w:hAnsi="Consolas" w:cs="Times New Roman"/>
+          <w:color w:val="C586C0"/>
+          <w:sz w:val="21"/>
+          <w:szCs w:val="21"/>
+        </w:rPr>
+        <w:t>return</w:t>
+      </w:r>
+      <w:r>
+        <w:rPr>
+          <w:rFonts w:ascii="Consolas" w:eastAsia="Times New Roman" w:hAnsi="Consolas" w:cs="Times New Roman"/>
+          <w:color w:val="D4D4D4"/>
+          <w:sz w:val="21"/>
+          <w:szCs w:val="21"/>
+        </w:rPr>
+        <w:t xml:space="preserve"> </w:t>
+      </w:r>
+      <w:r>
+        <w:rPr>
+          <w:rFonts w:ascii="Consolas" w:eastAsia="Times New Roman" w:hAnsi="Consolas" w:cs="Times New Roman"/>
+          <w:color w:val="569CD6"/>
+          <w:sz w:val="21"/>
+          <w:szCs w:val="21"/>
+        </w:rPr>
+        <w:t>this</w:t>
+      </w:r>
+      <w:r>
+        <w:rPr>
+          <w:rFonts w:ascii="Consolas" w:eastAsia="Times New Roman" w:hAnsi="Consolas" w:cs="Times New Roman"/>
+          <w:color w:val="D4D4D4"/>
+          <w:sz w:val="21"/>
+          <w:szCs w:val="21"/>
+        </w:rPr>
+        <w:t>.</w:t>
+      </w:r>
+      <w:r>
+        <w:rPr>
+          <w:rFonts w:ascii="Consolas" w:eastAsia="Times New Roman" w:hAnsi="Consolas" w:cs="Times New Roman"/>
+          <w:color w:val="9CDCFE"/>
+          <w:sz w:val="21"/>
+          <w:szCs w:val="21"/>
+        </w:rPr>
+        <w:t>_quantidade</w:t>
+      </w:r>
+      <w:r>
+        <w:rPr>
+          <w:rFonts w:ascii="Consolas" w:eastAsia="Times New Roman" w:hAnsi="Consolas" w:cs="Times New Roman"/>
+          <w:color w:val="D4D4D4"/>
+          <w:sz w:val="21"/>
+          <w:szCs w:val="21"/>
+        </w:rPr>
+        <w:t>;</w:t>
+      </w:r>
+    </w:p>
+    <w:p>
+      <w:pPr>
+        <w:shd w:val="clear" w:color="auto" w:fill="1E1E1E"/>
+        <w:spacing w:after="0" w:line="285" w:lineRule="atLeast"/>
+        <w:rPr>
+          <w:rFonts w:ascii="Consolas" w:eastAsia="Times New Roman" w:hAnsi="Consolas" w:cs="Times New Roman"/>
+          <w:color w:val="D4D4D4"/>
+          <w:sz w:val="21"/>
+          <w:szCs w:val="21"/>
+          <w:lang w:val="en-US"/>
+        </w:rPr>
+      </w:pPr>
+      <w:r>
+        <w:rPr>
+          <w:rFonts w:ascii="Consolas" w:eastAsia="Times New Roman" w:hAnsi="Consolas" w:cs="Times New Roman"/>
+          <w:color w:val="D4D4D4"/>
+          <w:sz w:val="21"/>
+          <w:szCs w:val="21"/>
+        </w:rPr>
+        <w:t xml:space="preserve">    </w:t>
+      </w:r>
+      <w:r>
+        <w:rPr>
+          <w:rFonts w:ascii="Consolas" w:eastAsia="Times New Roman" w:hAnsi="Consolas" w:cs="Times New Roman"/>
+          <w:color w:val="D4D4D4"/>
+          <w:sz w:val="21"/>
+          <w:szCs w:val="21"/>
+          <w:lang w:val="en-US"/>
+        </w:rPr>
+        <w:t>}</w:t>
+      </w:r>
+    </w:p>
+    <w:p>
+      <w:pPr>
+        <w:shd w:val="clear" w:color="auto" w:fill="1E1E1E"/>
+        <w:spacing w:after="0" w:line="285" w:lineRule="atLeast"/>
+        <w:rPr>
+          <w:rFonts w:ascii="Consolas" w:eastAsia="Times New Roman" w:hAnsi="Consolas" w:cs="Times New Roman"/>
+          <w:color w:val="D4D4D4"/>
+          <w:sz w:val="21"/>
+          <w:szCs w:val="21"/>
+          <w:lang w:val="en-US"/>
+        </w:rPr>
+      </w:pPr>
+    </w:p>
+    <w:p>
+      <w:pPr>
+        <w:shd w:val="clear" w:color="auto" w:fill="1E1E1E"/>
+        <w:spacing w:after="0" w:line="285" w:lineRule="atLeast"/>
+        <w:rPr>
+          <w:rFonts w:ascii="Consolas" w:eastAsia="Times New Roman" w:hAnsi="Consolas" w:cs="Times New Roman"/>
+          <w:color w:val="D4D4D4"/>
+          <w:sz w:val="21"/>
+          <w:szCs w:val="21"/>
+          <w:lang w:val="en-US"/>
+        </w:rPr>
+      </w:pPr>
+      <w:r>
+        <w:rPr>
+          <w:rFonts w:ascii="Consolas" w:eastAsia="Times New Roman" w:hAnsi="Consolas" w:cs="Times New Roman"/>
+          <w:color w:val="D4D4D4"/>
+          <w:sz w:val="21"/>
+          <w:szCs w:val="21"/>
+          <w:lang w:val="en-US"/>
+        </w:rPr>
+        <w:t xml:space="preserve">    </w:t>
+      </w:r>
+      <w:r>
+        <w:rPr>
+          <w:rFonts w:ascii="Consolas" w:eastAsia="Times New Roman" w:hAnsi="Consolas" w:cs="Times New Roman"/>
+          <w:color w:val="569CD6"/>
+          <w:sz w:val="21"/>
+          <w:szCs w:val="21"/>
+          <w:lang w:val="en-US"/>
+        </w:rPr>
+        <w:t>get</w:t>
+      </w:r>
+      <w:r>
+        <w:rPr>
+          <w:rFonts w:ascii="Consolas" w:eastAsia="Times New Roman" w:hAnsi="Consolas" w:cs="Times New Roman"/>
+          <w:color w:val="D4D4D4"/>
+          <w:sz w:val="21"/>
+          <w:szCs w:val="21"/>
+          <w:lang w:val="en-US"/>
+        </w:rPr>
+        <w:t xml:space="preserve"> </w:t>
+      </w:r>
+      <w:r>
+        <w:rPr>
+          <w:rFonts w:ascii="Consolas" w:eastAsia="Times New Roman" w:hAnsi="Consolas" w:cs="Times New Roman"/>
+          <w:color w:val="9CDCFE"/>
+          <w:sz w:val="21"/>
+          <w:szCs w:val="21"/>
+          <w:lang w:val="en-US"/>
+        </w:rPr>
+        <w:t>valor</w:t>
+      </w:r>
+      <w:r>
+        <w:rPr>
+          <w:rFonts w:ascii="Consolas" w:eastAsia="Times New Roman" w:hAnsi="Consolas" w:cs="Times New Roman"/>
+          <w:color w:val="D4D4D4"/>
+          <w:sz w:val="21"/>
+          <w:szCs w:val="21"/>
+          <w:lang w:val="en-US"/>
+        </w:rPr>
+        <w:t xml:space="preserve">(): </w:t>
+      </w:r>
+      <w:r>
+        <w:rPr>
+          <w:rFonts w:ascii="Consolas" w:eastAsia="Times New Roman" w:hAnsi="Consolas" w:cs="Times New Roman"/>
+          <w:color w:val="4EC9B0"/>
+          <w:sz w:val="21"/>
+          <w:szCs w:val="21"/>
+          <w:lang w:val="en-US"/>
+        </w:rPr>
+        <w:t>number</w:t>
+      </w:r>
+      <w:r>
+        <w:rPr>
+          <w:rFonts w:ascii="Consolas" w:eastAsia="Times New Roman" w:hAnsi="Consolas" w:cs="Times New Roman"/>
+          <w:color w:val="D4D4D4"/>
+          <w:sz w:val="21"/>
+          <w:szCs w:val="21"/>
+          <w:lang w:val="en-US"/>
+        </w:rPr>
+        <w:t xml:space="preserve"> {</w:t>
+      </w:r>
+    </w:p>
+    <w:p>
+      <w:pPr>
+        <w:shd w:val="clear" w:color="auto" w:fill="1E1E1E"/>
+        <w:spacing w:after="0" w:line="285" w:lineRule="atLeast"/>
+        <w:rPr>
+          <w:rFonts w:ascii="Consolas" w:eastAsia="Times New Roman" w:hAnsi="Consolas" w:cs="Times New Roman"/>
+          <w:color w:val="D4D4D4"/>
+          <w:sz w:val="21"/>
+          <w:szCs w:val="21"/>
+          <w:lang w:val="en-US"/>
+        </w:rPr>
+      </w:pPr>
+      <w:r>
+        <w:rPr>
+          <w:rFonts w:ascii="Consolas" w:eastAsia="Times New Roman" w:hAnsi="Consolas" w:cs="Times New Roman"/>
+          <w:color w:val="D4D4D4"/>
+          <w:sz w:val="21"/>
+          <w:szCs w:val="21"/>
+          <w:lang w:val="en-US"/>
+        </w:rPr>
+        <w:t xml:space="preserve">        </w:t>
+      </w:r>
+      <w:r>
+        <w:rPr>
+          <w:rFonts w:ascii="Consolas" w:eastAsia="Times New Roman" w:hAnsi="Consolas" w:cs="Times New Roman"/>
+          <w:color w:val="C586C0"/>
+          <w:sz w:val="21"/>
+          <w:szCs w:val="21"/>
+          <w:lang w:val="en-US"/>
+        </w:rPr>
+        <w:t>return</w:t>
+      </w:r>
+      <w:r>
+        <w:rPr>
+          <w:rFonts w:ascii="Consolas" w:eastAsia="Times New Roman" w:hAnsi="Consolas" w:cs="Times New Roman"/>
+          <w:color w:val="D4D4D4"/>
+          <w:sz w:val="21"/>
+          <w:szCs w:val="21"/>
+          <w:lang w:val="en-US"/>
+        </w:rPr>
+        <w:t xml:space="preserve"> </w:t>
+      </w:r>
+      <w:r>
+        <w:rPr>
+          <w:rFonts w:ascii="Consolas" w:eastAsia="Times New Roman" w:hAnsi="Consolas" w:cs="Times New Roman"/>
+          <w:color w:val="569CD6"/>
+          <w:sz w:val="21"/>
+          <w:szCs w:val="21"/>
+          <w:lang w:val="en-US"/>
+        </w:rPr>
+        <w:t>this</w:t>
+      </w:r>
+      <w:r>
+        <w:rPr>
+          <w:rFonts w:ascii="Consolas" w:eastAsia="Times New Roman" w:hAnsi="Consolas" w:cs="Times New Roman"/>
+          <w:color w:val="D4D4D4"/>
+          <w:sz w:val="21"/>
+          <w:szCs w:val="21"/>
+          <w:lang w:val="en-US"/>
+        </w:rPr>
+        <w:t>.</w:t>
+      </w:r>
+      <w:r>
+        <w:rPr>
+          <w:rFonts w:ascii="Consolas" w:eastAsia="Times New Roman" w:hAnsi="Consolas" w:cs="Times New Roman"/>
+          <w:color w:val="9CDCFE"/>
+          <w:sz w:val="21"/>
+          <w:szCs w:val="21"/>
+          <w:lang w:val="en-US"/>
+        </w:rPr>
+        <w:t>_valor</w:t>
+      </w:r>
+      <w:r>
+        <w:rPr>
+          <w:rFonts w:ascii="Consolas" w:eastAsia="Times New Roman" w:hAnsi="Consolas" w:cs="Times New Roman"/>
+          <w:color w:val="D4D4D4"/>
+          <w:sz w:val="21"/>
+          <w:szCs w:val="21"/>
+          <w:lang w:val="en-US"/>
+        </w:rPr>
+        <w:t>;</w:t>
+      </w:r>
+    </w:p>
+    <w:p>
+      <w:pPr>
+        <w:shd w:val="clear" w:color="auto" w:fill="1E1E1E"/>
+        <w:spacing w:after="0" w:line="285" w:lineRule="atLeast"/>
+        <w:rPr>
+          <w:rFonts w:ascii="Consolas" w:eastAsia="Times New Roman" w:hAnsi="Consolas" w:cs="Times New Roman"/>
+          <w:color w:val="D4D4D4"/>
+          <w:sz w:val="21"/>
+          <w:szCs w:val="21"/>
+          <w:lang w:val="en-US"/>
+        </w:rPr>
+      </w:pPr>
+      <w:r>
+        <w:rPr>
+          <w:rFonts w:ascii="Consolas" w:eastAsia="Times New Roman" w:hAnsi="Consolas" w:cs="Times New Roman"/>
+          <w:color w:val="D4D4D4"/>
+          <w:sz w:val="21"/>
+          <w:szCs w:val="21"/>
+          <w:lang w:val="en-US"/>
+        </w:rPr>
+        <w:t>    }</w:t>
+      </w:r>
+    </w:p>
+    <w:p>
+      <w:pPr>
+        <w:shd w:val="clear" w:color="auto" w:fill="1E1E1E"/>
+        <w:spacing w:after="0" w:line="285" w:lineRule="atLeast"/>
+        <w:rPr>
+          <w:rFonts w:ascii="Consolas" w:eastAsia="Times New Roman" w:hAnsi="Consolas" w:cs="Times New Roman"/>
+          <w:color w:val="D4D4D4"/>
+          <w:sz w:val="21"/>
+          <w:szCs w:val="21"/>
+          <w:lang w:val="en-US"/>
+        </w:rPr>
+      </w:pPr>
+    </w:p>
+    <w:p>
+      <w:pPr>
+        <w:shd w:val="clear" w:color="auto" w:fill="1E1E1E"/>
+        <w:spacing w:after="0" w:line="285" w:lineRule="atLeast"/>
+        <w:rPr>
+          <w:rFonts w:ascii="Consolas" w:eastAsia="Times New Roman" w:hAnsi="Consolas" w:cs="Times New Roman"/>
+          <w:color w:val="D4D4D4"/>
+          <w:sz w:val="21"/>
+          <w:szCs w:val="21"/>
+          <w:lang w:val="en-US"/>
+        </w:rPr>
+      </w:pPr>
+      <w:r>
+        <w:rPr>
+          <w:rFonts w:ascii="Consolas" w:eastAsia="Times New Roman" w:hAnsi="Consolas" w:cs="Times New Roman"/>
+          <w:color w:val="D4D4D4"/>
+          <w:sz w:val="21"/>
+          <w:szCs w:val="21"/>
+          <w:lang w:val="en-US"/>
+        </w:rPr>
+        <w:t xml:space="preserve">    </w:t>
+      </w:r>
+      <w:r>
+        <w:rPr>
+          <w:rFonts w:ascii="Consolas" w:eastAsia="Times New Roman" w:hAnsi="Consolas" w:cs="Times New Roman"/>
+          <w:color w:val="569CD6"/>
+          <w:sz w:val="21"/>
+          <w:szCs w:val="21"/>
+          <w:lang w:val="en-US"/>
+        </w:rPr>
+        <w:t>get</w:t>
+      </w:r>
+      <w:r>
+        <w:rPr>
+          <w:rFonts w:ascii="Consolas" w:eastAsia="Times New Roman" w:hAnsi="Consolas" w:cs="Times New Roman"/>
+          <w:color w:val="D4D4D4"/>
+          <w:sz w:val="21"/>
+          <w:szCs w:val="21"/>
+          <w:lang w:val="en-US"/>
+        </w:rPr>
+        <w:t xml:space="preserve"> </w:t>
+      </w:r>
+      <w:r>
+        <w:rPr>
+          <w:rFonts w:ascii="Consolas" w:eastAsia="Times New Roman" w:hAnsi="Consolas" w:cs="Times New Roman"/>
+          <w:color w:val="9CDCFE"/>
+          <w:sz w:val="21"/>
+          <w:szCs w:val="21"/>
+          <w:lang w:val="en-US"/>
+        </w:rPr>
+        <w:t>volume</w:t>
+      </w:r>
+      <w:r>
+        <w:rPr>
+          <w:rFonts w:ascii="Consolas" w:eastAsia="Times New Roman" w:hAnsi="Consolas" w:cs="Times New Roman"/>
+          <w:color w:val="D4D4D4"/>
+          <w:sz w:val="21"/>
+          <w:szCs w:val="21"/>
+          <w:lang w:val="en-US"/>
+        </w:rPr>
+        <w:t xml:space="preserve">(): </w:t>
+      </w:r>
+      <w:r>
+        <w:rPr>
+          <w:rFonts w:ascii="Consolas" w:eastAsia="Times New Roman" w:hAnsi="Consolas" w:cs="Times New Roman"/>
+          <w:color w:val="4EC9B0"/>
+          <w:sz w:val="21"/>
+          <w:szCs w:val="21"/>
+          <w:lang w:val="en-US"/>
+        </w:rPr>
+        <w:t>number</w:t>
+      </w:r>
+      <w:r>
+        <w:rPr>
+          <w:rFonts w:ascii="Consolas" w:eastAsia="Times New Roman" w:hAnsi="Consolas" w:cs="Times New Roman"/>
+          <w:color w:val="D4D4D4"/>
+          <w:sz w:val="21"/>
+          <w:szCs w:val="21"/>
+          <w:lang w:val="en-US"/>
+        </w:rPr>
+        <w:t xml:space="preserve"> {</w:t>
+      </w:r>
+    </w:p>
+    <w:p>
+      <w:pPr>
+        <w:shd w:val="clear" w:color="auto" w:fill="1E1E1E"/>
+        <w:spacing w:after="0" w:line="285" w:lineRule="atLeast"/>
+        <w:rPr>
+          <w:rFonts w:ascii="Consolas" w:eastAsia="Times New Roman" w:hAnsi="Consolas" w:cs="Times New Roman"/>
+          <w:color w:val="D4D4D4"/>
+          <w:sz w:val="21"/>
+          <w:szCs w:val="21"/>
+          <w:lang w:val="en-US"/>
+        </w:rPr>
+      </w:pPr>
+      <w:r>
+        <w:rPr>
+          <w:rFonts w:ascii="Consolas" w:eastAsia="Times New Roman" w:hAnsi="Consolas" w:cs="Times New Roman"/>
+          <w:color w:val="D4D4D4"/>
+          <w:sz w:val="21"/>
+          <w:szCs w:val="21"/>
+          <w:lang w:val="en-US"/>
+        </w:rPr>
+        <w:t xml:space="preserve">        </w:t>
+      </w:r>
+      <w:r>
+        <w:rPr>
+          <w:rFonts w:ascii="Consolas" w:eastAsia="Times New Roman" w:hAnsi="Consolas" w:cs="Times New Roman"/>
+          <w:color w:val="C586C0"/>
+          <w:sz w:val="21"/>
+          <w:szCs w:val="21"/>
+          <w:lang w:val="en-US"/>
+        </w:rPr>
+        <w:t>return</w:t>
+      </w:r>
+      <w:r>
+        <w:rPr>
+          <w:rFonts w:ascii="Consolas" w:eastAsia="Times New Roman" w:hAnsi="Consolas" w:cs="Times New Roman"/>
+          <w:color w:val="D4D4D4"/>
+          <w:sz w:val="21"/>
+          <w:szCs w:val="21"/>
+          <w:lang w:val="en-US"/>
+        </w:rPr>
+        <w:t xml:space="preserve"> </w:t>
+      </w:r>
+      <w:r>
+        <w:rPr>
+          <w:rFonts w:ascii="Consolas" w:eastAsia="Times New Roman" w:hAnsi="Consolas" w:cs="Times New Roman"/>
+          <w:color w:val="569CD6"/>
+          <w:sz w:val="21"/>
+          <w:szCs w:val="21"/>
+          <w:lang w:val="en-US"/>
+        </w:rPr>
+        <w:t>this</w:t>
+      </w:r>
+      <w:r>
+        <w:rPr>
+          <w:rFonts w:ascii="Consolas" w:eastAsia="Times New Roman" w:hAnsi="Consolas" w:cs="Times New Roman"/>
+          <w:color w:val="D4D4D4"/>
+          <w:sz w:val="21"/>
+          <w:szCs w:val="21"/>
+          <w:lang w:val="en-US"/>
+        </w:rPr>
+        <w:t>.</w:t>
+      </w:r>
+      <w:r>
+        <w:rPr>
+          <w:rFonts w:ascii="Consolas" w:eastAsia="Times New Roman" w:hAnsi="Consolas" w:cs="Times New Roman"/>
+          <w:color w:val="9CDCFE"/>
+          <w:sz w:val="21"/>
+          <w:szCs w:val="21"/>
+          <w:lang w:val="en-US"/>
+        </w:rPr>
+        <w:t>_quantidade</w:t>
+      </w:r>
+      <w:r>
+        <w:rPr>
+          <w:rFonts w:ascii="Consolas" w:eastAsia="Times New Roman" w:hAnsi="Consolas" w:cs="Times New Roman"/>
+          <w:color w:val="D4D4D4"/>
+          <w:sz w:val="21"/>
+          <w:szCs w:val="21"/>
+          <w:lang w:val="en-US"/>
+        </w:rPr>
+        <w:t xml:space="preserve"> * </w:t>
+      </w:r>
+      <w:r>
+        <w:rPr>
+          <w:rFonts w:ascii="Consolas" w:eastAsia="Times New Roman" w:hAnsi="Consolas" w:cs="Times New Roman"/>
+          <w:color w:val="569CD6"/>
+          <w:sz w:val="21"/>
+          <w:szCs w:val="21"/>
+          <w:lang w:val="en-US"/>
+        </w:rPr>
+        <w:t>this</w:t>
+      </w:r>
+      <w:r>
+        <w:rPr>
+          <w:rFonts w:ascii="Consolas" w:eastAsia="Times New Roman" w:hAnsi="Consolas" w:cs="Times New Roman"/>
+          <w:color w:val="D4D4D4"/>
+          <w:sz w:val="21"/>
+          <w:szCs w:val="21"/>
+          <w:lang w:val="en-US"/>
+        </w:rPr>
+        <w:t>.</w:t>
+      </w:r>
+      <w:r>
+        <w:rPr>
+          <w:rFonts w:ascii="Consolas" w:eastAsia="Times New Roman" w:hAnsi="Consolas" w:cs="Times New Roman"/>
+          <w:color w:val="9CDCFE"/>
+          <w:sz w:val="21"/>
+          <w:szCs w:val="21"/>
+          <w:lang w:val="en-US"/>
+        </w:rPr>
+        <w:t>_valor</w:t>
+      </w:r>
+      <w:r>
+        <w:rPr>
+          <w:rFonts w:ascii="Consolas" w:eastAsia="Times New Roman" w:hAnsi="Consolas" w:cs="Times New Roman"/>
+          <w:color w:val="D4D4D4"/>
+          <w:sz w:val="21"/>
+          <w:szCs w:val="21"/>
+          <w:lang w:val="en-US"/>
+        </w:rPr>
+        <w:t>;</w:t>
+      </w:r>
+    </w:p>
+    <w:p>
+      <w:pPr>
+        <w:shd w:val="clear" w:color="auto" w:fill="1E1E1E"/>
+        <w:spacing w:after="0" w:line="285" w:lineRule="atLeast"/>
+        <w:rPr>
+          <w:rFonts w:ascii="Consolas" w:eastAsia="Times New Roman" w:hAnsi="Consolas" w:cs="Times New Roman"/>
+          <w:color w:val="D4D4D4"/>
+          <w:sz w:val="21"/>
+          <w:szCs w:val="21"/>
+        </w:rPr>
+      </w:pPr>
+      <w:r>
+        <w:rPr>
+          <w:rFonts w:ascii="Consolas" w:eastAsia="Times New Roman" w:hAnsi="Consolas" w:cs="Times New Roman"/>
+          <w:color w:val="D4D4D4"/>
+          <w:sz w:val="21"/>
+          <w:szCs w:val="21"/>
+          <w:lang w:val="en-US"/>
+        </w:rPr>
+        <w:t xml:space="preserve">    </w:t>
+      </w:r>
+      <w:r>
+        <w:rPr>
+          <w:rFonts w:ascii="Consolas" w:eastAsia="Times New Roman" w:hAnsi="Consolas" w:cs="Times New Roman"/>
+          <w:color w:val="D4D4D4"/>
+          <w:sz w:val="21"/>
+          <w:szCs w:val="21"/>
+        </w:rPr>
+        <w:t>}</w:t>
+      </w:r>
+    </w:p>
+    <w:p>
+      <w:pPr>
+        <w:shd w:val="clear" w:color="auto" w:fill="1E1E1E"/>
+        <w:spacing w:after="0" w:line="285" w:lineRule="atLeast"/>
+        <w:rPr>
+          <w:rFonts w:ascii="Consolas" w:eastAsia="Times New Roman" w:hAnsi="Consolas" w:cs="Times New Roman"/>
+          <w:color w:val="D4D4D4"/>
+          <w:sz w:val="21"/>
+          <w:szCs w:val="21"/>
+        </w:rPr>
+      </w:pPr>
+      <w:r>
+        <w:rPr>
+          <w:rFonts w:ascii="Consolas" w:eastAsia="Times New Roman" w:hAnsi="Consolas" w:cs="Times New Roman"/>
+          <w:color w:val="D4D4D4"/>
+          <w:sz w:val="21"/>
+          <w:szCs w:val="21"/>
+        </w:rPr>
+        <w:t>}</w:t>
+      </w:r>
+    </w:p>
+    <w:p>
+      <w:pPr>
+        <w:pStyle w:val="PargrafodaLista"/>
+        <w:numPr>
+          <w:ilvl w:val="3"/>
+          <w:numId w:val="1"/>
+        </w:numPr>
+        <w:spacing w:before="240" w:line="360" w:lineRule="auto"/>
+        <w:jc w:val="both"/>
+        <w:rPr>
+          <w:rFonts w:ascii="Times New Roman" w:hAnsi="Times New Roman" w:cs="Times New Roman"/>
+          <w:sz w:val="24"/>
+          <w:szCs w:val="24"/>
+        </w:rPr>
+      </w:pPr>
+      <w:r>
+        <w:rPr>
+          <w:rFonts w:ascii="Times New Roman" w:hAnsi="Times New Roman" w:cs="Times New Roman"/>
+          <w:sz w:val="24"/>
+          <w:szCs w:val="24"/>
+        </w:rPr>
+        <w:t xml:space="preserve"> Código negociacao-controller.ts:</w:t>
+      </w:r>
+    </w:p>
+    <w:p>
+      <w:pPr>
+        <w:shd w:val="clear" w:color="auto" w:fill="1E1E1E"/>
+        <w:spacing w:after="0" w:line="285" w:lineRule="atLeast"/>
+        <w:rPr>
+          <w:rFonts w:ascii="Consolas" w:eastAsia="Times New Roman" w:hAnsi="Consolas" w:cs="Times New Roman"/>
+          <w:color w:val="D4D4D4"/>
+          <w:sz w:val="21"/>
+          <w:szCs w:val="21"/>
+        </w:rPr>
+      </w:pPr>
+      <w:r>
+        <w:rPr>
+          <w:rFonts w:ascii="Consolas" w:eastAsia="Times New Roman" w:hAnsi="Consolas" w:cs="Times New Roman"/>
+          <w:color w:val="C586C0"/>
+          <w:sz w:val="21"/>
+          <w:szCs w:val="21"/>
+        </w:rPr>
+        <w:t>import</w:t>
+      </w:r>
+      <w:r>
+        <w:rPr>
+          <w:rFonts w:ascii="Consolas" w:eastAsia="Times New Roman" w:hAnsi="Consolas" w:cs="Times New Roman"/>
+          <w:color w:val="D4D4D4"/>
+          <w:sz w:val="21"/>
+          <w:szCs w:val="21"/>
+        </w:rPr>
+        <w:t xml:space="preserve"> { </w:t>
+      </w:r>
+      <w:r>
+        <w:rPr>
+          <w:rFonts w:ascii="Consolas" w:eastAsia="Times New Roman" w:hAnsi="Consolas" w:cs="Times New Roman"/>
+          <w:color w:val="9CDCFE"/>
+          <w:sz w:val="21"/>
+          <w:szCs w:val="21"/>
+        </w:rPr>
+        <w:t>Negociacao</w:t>
+      </w:r>
+      <w:r>
+        <w:rPr>
+          <w:rFonts w:ascii="Consolas" w:eastAsia="Times New Roman" w:hAnsi="Consolas" w:cs="Times New Roman"/>
+          <w:color w:val="D4D4D4"/>
+          <w:sz w:val="21"/>
+          <w:szCs w:val="21"/>
+        </w:rPr>
+        <w:t xml:space="preserve"> } </w:t>
+      </w:r>
+      <w:r>
+        <w:rPr>
+          <w:rFonts w:ascii="Consolas" w:eastAsia="Times New Roman" w:hAnsi="Consolas" w:cs="Times New Roman"/>
+          <w:color w:val="C586C0"/>
+          <w:sz w:val="21"/>
+          <w:szCs w:val="21"/>
+        </w:rPr>
+        <w:t>from</w:t>
+      </w:r>
+      <w:r>
+        <w:rPr>
+          <w:rFonts w:ascii="Consolas" w:eastAsia="Times New Roman" w:hAnsi="Consolas" w:cs="Times New Roman"/>
+          <w:color w:val="D4D4D4"/>
+          <w:sz w:val="21"/>
+          <w:szCs w:val="21"/>
+        </w:rPr>
+        <w:t xml:space="preserve"> </w:t>
+      </w:r>
+      <w:r>
+        <w:rPr>
+          <w:rFonts w:ascii="Consolas" w:eastAsia="Times New Roman" w:hAnsi="Consolas" w:cs="Times New Roman"/>
+          <w:color w:val="CE9178"/>
+          <w:sz w:val="21"/>
+          <w:szCs w:val="21"/>
+        </w:rPr>
+        <w:t>"../models/negociacao.js"</w:t>
+      </w:r>
+      <w:r>
+        <w:rPr>
+          <w:rFonts w:ascii="Consolas" w:eastAsia="Times New Roman" w:hAnsi="Consolas" w:cs="Times New Roman"/>
+          <w:color w:val="D4D4D4"/>
+          <w:sz w:val="21"/>
+          <w:szCs w:val="21"/>
+        </w:rPr>
+        <w:t>;</w:t>
+      </w:r>
+    </w:p>
+    <w:p>
+      <w:pPr>
+        <w:shd w:val="clear" w:color="auto" w:fill="1E1E1E"/>
+        <w:spacing w:after="0" w:line="285" w:lineRule="atLeast"/>
+        <w:rPr>
+          <w:rFonts w:ascii="Consolas" w:eastAsia="Times New Roman" w:hAnsi="Consolas" w:cs="Times New Roman"/>
+          <w:color w:val="D4D4D4"/>
+          <w:sz w:val="21"/>
+          <w:szCs w:val="21"/>
+        </w:rPr>
+      </w:pPr>
+    </w:p>
+    <w:p>
+      <w:pPr>
+        <w:shd w:val="clear" w:color="auto" w:fill="1E1E1E"/>
+        <w:spacing w:after="0" w:line="285" w:lineRule="atLeast"/>
+        <w:rPr>
+          <w:rFonts w:ascii="Consolas" w:eastAsia="Times New Roman" w:hAnsi="Consolas" w:cs="Times New Roman"/>
+          <w:color w:val="D4D4D4"/>
+          <w:sz w:val="21"/>
+          <w:szCs w:val="21"/>
+          <w:lang w:val="en-US"/>
+        </w:rPr>
+      </w:pPr>
+      <w:r>
+        <w:rPr>
+          <w:rFonts w:ascii="Consolas" w:eastAsia="Times New Roman" w:hAnsi="Consolas" w:cs="Times New Roman"/>
+          <w:color w:val="C586C0"/>
+          <w:sz w:val="21"/>
+          <w:szCs w:val="21"/>
+          <w:lang w:val="en-US"/>
+        </w:rPr>
+        <w:t>export</w:t>
+      </w:r>
+      <w:r>
+        <w:rPr>
+          <w:rFonts w:ascii="Consolas" w:eastAsia="Times New Roman" w:hAnsi="Consolas" w:cs="Times New Roman"/>
+          <w:color w:val="D4D4D4"/>
+          <w:sz w:val="21"/>
+          <w:szCs w:val="21"/>
+          <w:lang w:val="en-US"/>
+        </w:rPr>
+        <w:t xml:space="preserve"> </w:t>
+      </w:r>
+      <w:r>
+        <w:rPr>
+          <w:rFonts w:ascii="Consolas" w:eastAsia="Times New Roman" w:hAnsi="Consolas" w:cs="Times New Roman"/>
+          <w:color w:val="569CD6"/>
+          <w:sz w:val="21"/>
+          <w:szCs w:val="21"/>
+          <w:lang w:val="en-US"/>
+        </w:rPr>
+        <w:t>class</w:t>
+      </w:r>
+      <w:r>
+        <w:rPr>
+          <w:rFonts w:ascii="Consolas" w:eastAsia="Times New Roman" w:hAnsi="Consolas" w:cs="Times New Roman"/>
+          <w:color w:val="D4D4D4"/>
+          <w:sz w:val="21"/>
+          <w:szCs w:val="21"/>
+          <w:lang w:val="en-US"/>
+        </w:rPr>
+        <w:t xml:space="preserve"> </w:t>
+      </w:r>
+      <w:r>
+        <w:rPr>
+          <w:rFonts w:ascii="Consolas" w:eastAsia="Times New Roman" w:hAnsi="Consolas" w:cs="Times New Roman"/>
+          <w:color w:val="4EC9B0"/>
+          <w:sz w:val="21"/>
+          <w:szCs w:val="21"/>
+          <w:lang w:val="en-US"/>
+        </w:rPr>
+        <w:t>NegociacaoController</w:t>
+      </w:r>
+      <w:r>
+        <w:rPr>
+          <w:rFonts w:ascii="Consolas" w:eastAsia="Times New Roman" w:hAnsi="Consolas" w:cs="Times New Roman"/>
+          <w:color w:val="D4D4D4"/>
+          <w:sz w:val="21"/>
+          <w:szCs w:val="21"/>
+          <w:lang w:val="en-US"/>
+        </w:rPr>
+        <w:t xml:space="preserve"> {</w:t>
+      </w:r>
+    </w:p>
+    <w:p>
+      <w:pPr>
+        <w:shd w:val="clear" w:color="auto" w:fill="1E1E1E"/>
+        <w:spacing w:after="0" w:line="285" w:lineRule="atLeast"/>
+        <w:rPr>
+          <w:rFonts w:ascii="Consolas" w:eastAsia="Times New Roman" w:hAnsi="Consolas" w:cs="Times New Roman"/>
+          <w:color w:val="D4D4D4"/>
+          <w:sz w:val="21"/>
+          <w:szCs w:val="21"/>
+          <w:lang w:val="en-US"/>
+        </w:rPr>
+      </w:pPr>
+      <w:r>
+        <w:rPr>
+          <w:rFonts w:ascii="Consolas" w:eastAsia="Times New Roman" w:hAnsi="Consolas" w:cs="Times New Roman"/>
+          <w:color w:val="D4D4D4"/>
+          <w:sz w:val="21"/>
+          <w:szCs w:val="21"/>
+          <w:lang w:val="en-US"/>
+        </w:rPr>
+        <w:t xml:space="preserve">  </w:t>
+      </w:r>
+      <w:r>
+        <w:rPr>
+          <w:rFonts w:ascii="Consolas" w:eastAsia="Times New Roman" w:hAnsi="Consolas" w:cs="Times New Roman"/>
+          <w:color w:val="569CD6"/>
+          <w:sz w:val="21"/>
+          <w:szCs w:val="21"/>
+          <w:lang w:val="en-US"/>
+        </w:rPr>
+        <w:t>private</w:t>
+      </w:r>
+      <w:r>
+        <w:rPr>
+          <w:rFonts w:ascii="Consolas" w:eastAsia="Times New Roman" w:hAnsi="Consolas" w:cs="Times New Roman"/>
+          <w:color w:val="D4D4D4"/>
+          <w:sz w:val="21"/>
+          <w:szCs w:val="21"/>
+          <w:lang w:val="en-US"/>
+        </w:rPr>
+        <w:t xml:space="preserve"> </w:t>
+      </w:r>
+      <w:r>
+        <w:rPr>
+          <w:rFonts w:ascii="Consolas" w:eastAsia="Times New Roman" w:hAnsi="Consolas" w:cs="Times New Roman"/>
+          <w:color w:val="9CDCFE"/>
+          <w:sz w:val="21"/>
+          <w:szCs w:val="21"/>
+          <w:lang w:val="en-US"/>
+        </w:rPr>
+        <w:t>inputData</w:t>
+      </w:r>
+      <w:r>
+        <w:rPr>
+          <w:rFonts w:ascii="Consolas" w:eastAsia="Times New Roman" w:hAnsi="Consolas" w:cs="Times New Roman"/>
+          <w:color w:val="D4D4D4"/>
+          <w:sz w:val="21"/>
+          <w:szCs w:val="21"/>
+          <w:lang w:val="en-US"/>
+        </w:rPr>
+        <w:t xml:space="preserve">: </w:t>
+      </w:r>
+      <w:r>
+        <w:rPr>
+          <w:rFonts w:ascii="Consolas" w:eastAsia="Times New Roman" w:hAnsi="Consolas" w:cs="Times New Roman"/>
+          <w:color w:val="4EC9B0"/>
+          <w:sz w:val="21"/>
+          <w:szCs w:val="21"/>
+          <w:lang w:val="en-US"/>
+        </w:rPr>
+        <w:t>HTMLInputElement</w:t>
+      </w:r>
+      <w:r>
+        <w:rPr>
+          <w:rFonts w:ascii="Consolas" w:eastAsia="Times New Roman" w:hAnsi="Consolas" w:cs="Times New Roman"/>
+          <w:color w:val="D4D4D4"/>
+          <w:sz w:val="21"/>
+          <w:szCs w:val="21"/>
+          <w:lang w:val="en-US"/>
+        </w:rPr>
+        <w:t>;</w:t>
+      </w:r>
+    </w:p>
+    <w:p>
+      <w:pPr>
+        <w:shd w:val="clear" w:color="auto" w:fill="1E1E1E"/>
+        <w:spacing w:after="0" w:line="285" w:lineRule="atLeast"/>
+        <w:rPr>
+          <w:rFonts w:ascii="Consolas" w:eastAsia="Times New Roman" w:hAnsi="Consolas" w:cs="Times New Roman"/>
+          <w:color w:val="D4D4D4"/>
+          <w:sz w:val="21"/>
+          <w:szCs w:val="21"/>
+        </w:rPr>
+      </w:pPr>
+      <w:r>
+        <w:rPr>
+          <w:rFonts w:ascii="Consolas" w:eastAsia="Times New Roman" w:hAnsi="Consolas" w:cs="Times New Roman"/>
+          <w:color w:val="D4D4D4"/>
+          <w:sz w:val="21"/>
+          <w:szCs w:val="21"/>
+          <w:lang w:val="en-US"/>
+        </w:rPr>
+        <w:t xml:space="preserve">  </w:t>
+      </w:r>
+      <w:r>
+        <w:rPr>
+          <w:rFonts w:ascii="Consolas" w:eastAsia="Times New Roman" w:hAnsi="Consolas" w:cs="Times New Roman"/>
+          <w:color w:val="569CD6"/>
+          <w:sz w:val="21"/>
+          <w:szCs w:val="21"/>
+        </w:rPr>
+        <w:t>private</w:t>
+      </w:r>
+      <w:r>
+        <w:rPr>
+          <w:rFonts w:ascii="Consolas" w:eastAsia="Times New Roman" w:hAnsi="Consolas" w:cs="Times New Roman"/>
+          <w:color w:val="D4D4D4"/>
+          <w:sz w:val="21"/>
+          <w:szCs w:val="21"/>
+        </w:rPr>
+        <w:t xml:space="preserve"> </w:t>
+      </w:r>
+      <w:r>
+        <w:rPr>
+          <w:rFonts w:ascii="Consolas" w:eastAsia="Times New Roman" w:hAnsi="Consolas" w:cs="Times New Roman"/>
+          <w:color w:val="9CDCFE"/>
+          <w:sz w:val="21"/>
+          <w:szCs w:val="21"/>
+        </w:rPr>
+        <w:t>inputQuantidade</w:t>
+      </w:r>
+      <w:r>
+        <w:rPr>
+          <w:rFonts w:ascii="Consolas" w:eastAsia="Times New Roman" w:hAnsi="Consolas" w:cs="Times New Roman"/>
+          <w:color w:val="D4D4D4"/>
+          <w:sz w:val="21"/>
+          <w:szCs w:val="21"/>
+        </w:rPr>
+        <w:t xml:space="preserve">: </w:t>
+      </w:r>
+      <w:r>
+        <w:rPr>
+          <w:rFonts w:ascii="Consolas" w:eastAsia="Times New Roman" w:hAnsi="Consolas" w:cs="Times New Roman"/>
+          <w:color w:val="4EC9B0"/>
+          <w:sz w:val="21"/>
+          <w:szCs w:val="21"/>
+        </w:rPr>
+        <w:t>HTMLInputElement</w:t>
+      </w:r>
+      <w:r>
+        <w:rPr>
+          <w:rFonts w:ascii="Consolas" w:eastAsia="Times New Roman" w:hAnsi="Consolas" w:cs="Times New Roman"/>
+          <w:color w:val="D4D4D4"/>
+          <w:sz w:val="21"/>
+          <w:szCs w:val="21"/>
+        </w:rPr>
+        <w:t>;</w:t>
+      </w:r>
+    </w:p>
+    <w:p>
+      <w:pPr>
+        <w:shd w:val="clear" w:color="auto" w:fill="1E1E1E"/>
+        <w:spacing w:after="0" w:line="285" w:lineRule="atLeast"/>
+        <w:rPr>
+          <w:rFonts w:ascii="Consolas" w:eastAsia="Times New Roman" w:hAnsi="Consolas" w:cs="Times New Roman"/>
+          <w:color w:val="D4D4D4"/>
+          <w:sz w:val="21"/>
+          <w:szCs w:val="21"/>
+        </w:rPr>
+      </w:pPr>
+      <w:r>
+        <w:rPr>
+          <w:rFonts w:ascii="Consolas" w:eastAsia="Times New Roman" w:hAnsi="Consolas" w:cs="Times New Roman"/>
+          <w:color w:val="D4D4D4"/>
+          <w:sz w:val="21"/>
+          <w:szCs w:val="21"/>
+        </w:rPr>
+        <w:t xml:space="preserve">  </w:t>
+      </w:r>
+      <w:r>
+        <w:rPr>
+          <w:rFonts w:ascii="Consolas" w:eastAsia="Times New Roman" w:hAnsi="Consolas" w:cs="Times New Roman"/>
+          <w:color w:val="569CD6"/>
+          <w:sz w:val="21"/>
+          <w:szCs w:val="21"/>
+        </w:rPr>
+        <w:t>private</w:t>
+      </w:r>
+      <w:r>
+        <w:rPr>
+          <w:rFonts w:ascii="Consolas" w:eastAsia="Times New Roman" w:hAnsi="Consolas" w:cs="Times New Roman"/>
+          <w:color w:val="D4D4D4"/>
+          <w:sz w:val="21"/>
+          <w:szCs w:val="21"/>
+        </w:rPr>
+        <w:t xml:space="preserve"> </w:t>
+      </w:r>
+      <w:r>
+        <w:rPr>
+          <w:rFonts w:ascii="Consolas" w:eastAsia="Times New Roman" w:hAnsi="Consolas" w:cs="Times New Roman"/>
+          <w:color w:val="9CDCFE"/>
+          <w:sz w:val="21"/>
+          <w:szCs w:val="21"/>
+        </w:rPr>
+        <w:t>inputValor</w:t>
+      </w:r>
+      <w:r>
+        <w:rPr>
+          <w:rFonts w:ascii="Consolas" w:eastAsia="Times New Roman" w:hAnsi="Consolas" w:cs="Times New Roman"/>
+          <w:color w:val="D4D4D4"/>
+          <w:sz w:val="21"/>
+          <w:szCs w:val="21"/>
+        </w:rPr>
+        <w:t xml:space="preserve">: </w:t>
+      </w:r>
+      <w:r>
+        <w:rPr>
+          <w:rFonts w:ascii="Consolas" w:eastAsia="Times New Roman" w:hAnsi="Consolas" w:cs="Times New Roman"/>
+          <w:color w:val="4EC9B0"/>
+          <w:sz w:val="21"/>
+          <w:szCs w:val="21"/>
+        </w:rPr>
+        <w:t>HTMLInputElement</w:t>
+      </w:r>
+      <w:r>
+        <w:rPr>
+          <w:rFonts w:ascii="Consolas" w:eastAsia="Times New Roman" w:hAnsi="Consolas" w:cs="Times New Roman"/>
+          <w:color w:val="D4D4D4"/>
+          <w:sz w:val="21"/>
+          <w:szCs w:val="21"/>
+        </w:rPr>
+        <w:t>;</w:t>
+      </w:r>
+    </w:p>
+    <w:p>
+      <w:pPr>
+        <w:shd w:val="clear" w:color="auto" w:fill="1E1E1E"/>
+        <w:spacing w:after="0" w:line="285" w:lineRule="atLeast"/>
+        <w:rPr>
+          <w:rFonts w:ascii="Consolas" w:eastAsia="Times New Roman" w:hAnsi="Consolas" w:cs="Times New Roman"/>
+          <w:color w:val="D4D4D4"/>
+          <w:sz w:val="21"/>
+          <w:szCs w:val="21"/>
+        </w:rPr>
+      </w:pPr>
+    </w:p>
+    <w:p>
+      <w:pPr>
+        <w:shd w:val="clear" w:color="auto" w:fill="1E1E1E"/>
+        <w:spacing w:after="0" w:line="285" w:lineRule="atLeast"/>
+        <w:rPr>
+          <w:rFonts w:ascii="Consolas" w:eastAsia="Times New Roman" w:hAnsi="Consolas" w:cs="Times New Roman"/>
+          <w:color w:val="D4D4D4"/>
+          <w:sz w:val="21"/>
+          <w:szCs w:val="21"/>
+        </w:rPr>
+      </w:pPr>
+      <w:r>
+        <w:rPr>
+          <w:rFonts w:ascii="Consolas" w:eastAsia="Times New Roman" w:hAnsi="Consolas" w:cs="Times New Roman"/>
+          <w:color w:val="D4D4D4"/>
+          <w:sz w:val="21"/>
+          <w:szCs w:val="21"/>
+        </w:rPr>
+        <w:t xml:space="preserve">  </w:t>
+      </w:r>
+      <w:r>
+        <w:rPr>
+          <w:rFonts w:ascii="Consolas" w:eastAsia="Times New Roman" w:hAnsi="Consolas" w:cs="Times New Roman"/>
+          <w:color w:val="569CD6"/>
+          <w:sz w:val="21"/>
+          <w:szCs w:val="21"/>
+        </w:rPr>
+        <w:t>constructor</w:t>
+      </w:r>
+      <w:r>
+        <w:rPr>
+          <w:rFonts w:ascii="Consolas" w:eastAsia="Times New Roman" w:hAnsi="Consolas" w:cs="Times New Roman"/>
+          <w:color w:val="D4D4D4"/>
+          <w:sz w:val="21"/>
+          <w:szCs w:val="21"/>
+        </w:rPr>
+        <w:t>() {</w:t>
+      </w:r>
+    </w:p>
+    <w:p>
+      <w:pPr>
+        <w:shd w:val="clear" w:color="auto" w:fill="1E1E1E"/>
+        <w:spacing w:after="0" w:line="285" w:lineRule="atLeast"/>
+        <w:rPr>
+          <w:rFonts w:ascii="Consolas" w:eastAsia="Times New Roman" w:hAnsi="Consolas" w:cs="Times New Roman"/>
+          <w:color w:val="D4D4D4"/>
+          <w:sz w:val="21"/>
+          <w:szCs w:val="21"/>
+        </w:rPr>
+      </w:pPr>
+      <w:r>
+        <w:rPr>
+          <w:rFonts w:ascii="Consolas" w:eastAsia="Times New Roman" w:hAnsi="Consolas" w:cs="Times New Roman"/>
+          <w:color w:val="D4D4D4"/>
+          <w:sz w:val="21"/>
+          <w:szCs w:val="21"/>
+        </w:rPr>
+        <w:t xml:space="preserve">    </w:t>
+      </w:r>
+      <w:r>
+        <w:rPr>
+          <w:rFonts w:ascii="Consolas" w:eastAsia="Times New Roman" w:hAnsi="Consolas" w:cs="Times New Roman"/>
+          <w:color w:val="569CD6"/>
+          <w:sz w:val="21"/>
+          <w:szCs w:val="21"/>
+        </w:rPr>
+        <w:t>this</w:t>
+      </w:r>
+      <w:r>
+        <w:rPr>
+          <w:rFonts w:ascii="Consolas" w:eastAsia="Times New Roman" w:hAnsi="Consolas" w:cs="Times New Roman"/>
+          <w:color w:val="D4D4D4"/>
+          <w:sz w:val="21"/>
+          <w:szCs w:val="21"/>
+        </w:rPr>
+        <w:t>.</w:t>
+      </w:r>
+      <w:r>
+        <w:rPr>
+          <w:rFonts w:ascii="Consolas" w:eastAsia="Times New Roman" w:hAnsi="Consolas" w:cs="Times New Roman"/>
+          <w:color w:val="9CDCFE"/>
+          <w:sz w:val="21"/>
+          <w:szCs w:val="21"/>
+        </w:rPr>
+        <w:t>inputData</w:t>
+      </w:r>
+      <w:r>
+        <w:rPr>
+          <w:rFonts w:ascii="Consolas" w:eastAsia="Times New Roman" w:hAnsi="Consolas" w:cs="Times New Roman"/>
+          <w:color w:val="D4D4D4"/>
+          <w:sz w:val="21"/>
+          <w:szCs w:val="21"/>
+        </w:rPr>
+        <w:t xml:space="preserve"> = </w:t>
+      </w:r>
+      <w:r>
+        <w:rPr>
+          <w:rFonts w:ascii="Consolas" w:eastAsia="Times New Roman" w:hAnsi="Consolas" w:cs="Times New Roman"/>
+          <w:color w:val="9CDCFE"/>
+          <w:sz w:val="21"/>
+          <w:szCs w:val="21"/>
+        </w:rPr>
+        <w:t>document</w:t>
+      </w:r>
+      <w:r>
+        <w:rPr>
+          <w:rFonts w:ascii="Consolas" w:eastAsia="Times New Roman" w:hAnsi="Consolas" w:cs="Times New Roman"/>
+          <w:color w:val="D4D4D4"/>
+          <w:sz w:val="21"/>
+          <w:szCs w:val="21"/>
+        </w:rPr>
+        <w:t>.</w:t>
+      </w:r>
+      <w:r>
+        <w:rPr>
+          <w:rFonts w:ascii="Consolas" w:eastAsia="Times New Roman" w:hAnsi="Consolas" w:cs="Times New Roman"/>
+          <w:color w:val="DCDCAA"/>
+          <w:sz w:val="21"/>
+          <w:szCs w:val="21"/>
+        </w:rPr>
+        <w:t>querySelector</w:t>
+      </w:r>
+      <w:r>
+        <w:rPr>
+          <w:rFonts w:ascii="Consolas" w:eastAsia="Times New Roman" w:hAnsi="Consolas" w:cs="Times New Roman"/>
+          <w:color w:val="D4D4D4"/>
+          <w:sz w:val="21"/>
+          <w:szCs w:val="21"/>
+        </w:rPr>
+        <w:t>(</w:t>
+      </w:r>
+      <w:r>
+        <w:rPr>
+          <w:rFonts w:ascii="Consolas" w:eastAsia="Times New Roman" w:hAnsi="Consolas" w:cs="Times New Roman"/>
+          <w:color w:val="CE9178"/>
+          <w:sz w:val="21"/>
+          <w:szCs w:val="21"/>
+        </w:rPr>
+        <w:t>'#data'</w:t>
+      </w:r>
+      <w:r>
+        <w:rPr>
+          <w:rFonts w:ascii="Consolas" w:eastAsia="Times New Roman" w:hAnsi="Consolas" w:cs="Times New Roman"/>
+          <w:color w:val="D4D4D4"/>
+          <w:sz w:val="21"/>
+          <w:szCs w:val="21"/>
+        </w:rPr>
+        <w:t>);</w:t>
+      </w:r>
+    </w:p>
+    <w:p>
+      <w:pPr>
+        <w:shd w:val="clear" w:color="auto" w:fill="1E1E1E"/>
+        <w:spacing w:after="0" w:line="285" w:lineRule="atLeast"/>
+        <w:rPr>
+          <w:rFonts w:ascii="Consolas" w:eastAsia="Times New Roman" w:hAnsi="Consolas" w:cs="Times New Roman"/>
+          <w:color w:val="D4D4D4"/>
+          <w:sz w:val="21"/>
+          <w:szCs w:val="21"/>
+        </w:rPr>
+      </w:pPr>
+      <w:r>
+        <w:rPr>
+          <w:rFonts w:ascii="Consolas" w:eastAsia="Times New Roman" w:hAnsi="Consolas" w:cs="Times New Roman"/>
+          <w:color w:val="D4D4D4"/>
+          <w:sz w:val="21"/>
+          <w:szCs w:val="21"/>
+        </w:rPr>
+        <w:t xml:space="preserve">    </w:t>
+      </w:r>
+      <w:r>
+        <w:rPr>
+          <w:rFonts w:ascii="Consolas" w:eastAsia="Times New Roman" w:hAnsi="Consolas" w:cs="Times New Roman"/>
+          <w:color w:val="569CD6"/>
+          <w:sz w:val="21"/>
+          <w:szCs w:val="21"/>
+        </w:rPr>
+        <w:t>this</w:t>
+      </w:r>
+      <w:r>
+        <w:rPr>
+          <w:rFonts w:ascii="Consolas" w:eastAsia="Times New Roman" w:hAnsi="Consolas" w:cs="Times New Roman"/>
+          <w:color w:val="D4D4D4"/>
+          <w:sz w:val="21"/>
+          <w:szCs w:val="21"/>
+        </w:rPr>
+        <w:t>.</w:t>
+      </w:r>
+      <w:r>
+        <w:rPr>
+          <w:rFonts w:ascii="Consolas" w:eastAsia="Times New Roman" w:hAnsi="Consolas" w:cs="Times New Roman"/>
+          <w:color w:val="9CDCFE"/>
+          <w:sz w:val="21"/>
+          <w:szCs w:val="21"/>
+        </w:rPr>
+        <w:t>inputQuantidade</w:t>
+      </w:r>
+      <w:r>
+        <w:rPr>
+          <w:rFonts w:ascii="Consolas" w:eastAsia="Times New Roman" w:hAnsi="Consolas" w:cs="Times New Roman"/>
+          <w:color w:val="D4D4D4"/>
+          <w:sz w:val="21"/>
+          <w:szCs w:val="21"/>
+        </w:rPr>
+        <w:t xml:space="preserve"> = </w:t>
+      </w:r>
+      <w:r>
+        <w:rPr>
+          <w:rFonts w:ascii="Consolas" w:eastAsia="Times New Roman" w:hAnsi="Consolas" w:cs="Times New Roman"/>
+          <w:color w:val="9CDCFE"/>
+          <w:sz w:val="21"/>
+          <w:szCs w:val="21"/>
+        </w:rPr>
+        <w:t>document</w:t>
+      </w:r>
+      <w:r>
+        <w:rPr>
+          <w:rFonts w:ascii="Consolas" w:eastAsia="Times New Roman" w:hAnsi="Consolas" w:cs="Times New Roman"/>
+          <w:color w:val="D4D4D4"/>
+          <w:sz w:val="21"/>
+          <w:szCs w:val="21"/>
+        </w:rPr>
+        <w:t>.</w:t>
+      </w:r>
+      <w:r>
+        <w:rPr>
+          <w:rFonts w:ascii="Consolas" w:eastAsia="Times New Roman" w:hAnsi="Consolas" w:cs="Times New Roman"/>
+          <w:color w:val="DCDCAA"/>
+          <w:sz w:val="21"/>
+          <w:szCs w:val="21"/>
+        </w:rPr>
+        <w:t>querySelector</w:t>
+      </w:r>
+      <w:r>
+        <w:rPr>
+          <w:rFonts w:ascii="Consolas" w:eastAsia="Times New Roman" w:hAnsi="Consolas" w:cs="Times New Roman"/>
+          <w:color w:val="D4D4D4"/>
+          <w:sz w:val="21"/>
+          <w:szCs w:val="21"/>
+        </w:rPr>
+        <w:t>(</w:t>
+      </w:r>
+      <w:r>
+        <w:rPr>
+          <w:rFonts w:ascii="Consolas" w:eastAsia="Times New Roman" w:hAnsi="Consolas" w:cs="Times New Roman"/>
+          <w:color w:val="CE9178"/>
+          <w:sz w:val="21"/>
+          <w:szCs w:val="21"/>
+        </w:rPr>
+        <w:t>'#quantidade'</w:t>
+      </w:r>
+      <w:r>
+        <w:rPr>
+          <w:rFonts w:ascii="Consolas" w:eastAsia="Times New Roman" w:hAnsi="Consolas" w:cs="Times New Roman"/>
+          <w:color w:val="D4D4D4"/>
+          <w:sz w:val="21"/>
+          <w:szCs w:val="21"/>
+        </w:rPr>
+        <w:t>);</w:t>
+      </w:r>
+    </w:p>
+    <w:p>
+      <w:pPr>
+        <w:shd w:val="clear" w:color="auto" w:fill="1E1E1E"/>
+        <w:spacing w:after="0" w:line="285" w:lineRule="atLeast"/>
+        <w:rPr>
+          <w:rFonts w:ascii="Consolas" w:eastAsia="Times New Roman" w:hAnsi="Consolas" w:cs="Times New Roman"/>
+          <w:color w:val="D4D4D4"/>
+          <w:sz w:val="21"/>
+          <w:szCs w:val="21"/>
+        </w:rPr>
+      </w:pPr>
+      <w:r>
+        <w:rPr>
+          <w:rFonts w:ascii="Consolas" w:eastAsia="Times New Roman" w:hAnsi="Consolas" w:cs="Times New Roman"/>
+          <w:color w:val="D4D4D4"/>
+          <w:sz w:val="21"/>
+          <w:szCs w:val="21"/>
+        </w:rPr>
+        <w:t xml:space="preserve">    </w:t>
+      </w:r>
+      <w:r>
+        <w:rPr>
+          <w:rFonts w:ascii="Consolas" w:eastAsia="Times New Roman" w:hAnsi="Consolas" w:cs="Times New Roman"/>
+          <w:color w:val="569CD6"/>
+          <w:sz w:val="21"/>
+          <w:szCs w:val="21"/>
+        </w:rPr>
+        <w:t>this</w:t>
+      </w:r>
+      <w:r>
+        <w:rPr>
+          <w:rFonts w:ascii="Consolas" w:eastAsia="Times New Roman" w:hAnsi="Consolas" w:cs="Times New Roman"/>
+          <w:color w:val="D4D4D4"/>
+          <w:sz w:val="21"/>
+          <w:szCs w:val="21"/>
+        </w:rPr>
+        <w:t>.</w:t>
+      </w:r>
+      <w:r>
+        <w:rPr>
+          <w:rFonts w:ascii="Consolas" w:eastAsia="Times New Roman" w:hAnsi="Consolas" w:cs="Times New Roman"/>
+          <w:color w:val="9CDCFE"/>
+          <w:sz w:val="21"/>
+          <w:szCs w:val="21"/>
+        </w:rPr>
+        <w:t>inputValor</w:t>
+      </w:r>
+      <w:r>
+        <w:rPr>
+          <w:rFonts w:ascii="Consolas" w:eastAsia="Times New Roman" w:hAnsi="Consolas" w:cs="Times New Roman"/>
+          <w:color w:val="D4D4D4"/>
+          <w:sz w:val="21"/>
+          <w:szCs w:val="21"/>
+        </w:rPr>
+        <w:t xml:space="preserve"> = </w:t>
+      </w:r>
+      <w:r>
+        <w:rPr>
+          <w:rFonts w:ascii="Consolas" w:eastAsia="Times New Roman" w:hAnsi="Consolas" w:cs="Times New Roman"/>
+          <w:color w:val="9CDCFE"/>
+          <w:sz w:val="21"/>
+          <w:szCs w:val="21"/>
+        </w:rPr>
+        <w:t>document</w:t>
+      </w:r>
+      <w:r>
+        <w:rPr>
+          <w:rFonts w:ascii="Consolas" w:eastAsia="Times New Roman" w:hAnsi="Consolas" w:cs="Times New Roman"/>
+          <w:color w:val="D4D4D4"/>
+          <w:sz w:val="21"/>
+          <w:szCs w:val="21"/>
+        </w:rPr>
+        <w:t>.</w:t>
+      </w:r>
+      <w:r>
+        <w:rPr>
+          <w:rFonts w:ascii="Consolas" w:eastAsia="Times New Roman" w:hAnsi="Consolas" w:cs="Times New Roman"/>
+          <w:color w:val="DCDCAA"/>
+          <w:sz w:val="21"/>
+          <w:szCs w:val="21"/>
+        </w:rPr>
+        <w:t>querySelector</w:t>
+      </w:r>
+      <w:r>
+        <w:rPr>
+          <w:rFonts w:ascii="Consolas" w:eastAsia="Times New Roman" w:hAnsi="Consolas" w:cs="Times New Roman"/>
+          <w:color w:val="D4D4D4"/>
+          <w:sz w:val="21"/>
+          <w:szCs w:val="21"/>
+        </w:rPr>
+        <w:t>(</w:t>
+      </w:r>
+      <w:r>
+        <w:rPr>
+          <w:rFonts w:ascii="Consolas" w:eastAsia="Times New Roman" w:hAnsi="Consolas" w:cs="Times New Roman"/>
+          <w:color w:val="CE9178"/>
+          <w:sz w:val="21"/>
+          <w:szCs w:val="21"/>
+        </w:rPr>
+        <w:t>'#valor'</w:t>
+      </w:r>
+      <w:r>
+        <w:rPr>
+          <w:rFonts w:ascii="Consolas" w:eastAsia="Times New Roman" w:hAnsi="Consolas" w:cs="Times New Roman"/>
+          <w:color w:val="D4D4D4"/>
+          <w:sz w:val="21"/>
+          <w:szCs w:val="21"/>
+        </w:rPr>
+        <w:t>);</w:t>
+      </w:r>
+    </w:p>
+    <w:p>
+      <w:pPr>
+        <w:shd w:val="clear" w:color="auto" w:fill="1E1E1E"/>
+        <w:spacing w:after="0" w:line="285" w:lineRule="atLeast"/>
+        <w:rPr>
+          <w:rFonts w:ascii="Consolas" w:eastAsia="Times New Roman" w:hAnsi="Consolas" w:cs="Times New Roman"/>
+          <w:color w:val="D4D4D4"/>
+          <w:sz w:val="21"/>
+          <w:szCs w:val="21"/>
+        </w:rPr>
+      </w:pPr>
+      <w:r>
+        <w:rPr>
+          <w:rFonts w:ascii="Consolas" w:eastAsia="Times New Roman" w:hAnsi="Consolas" w:cs="Times New Roman"/>
+          <w:color w:val="D4D4D4"/>
+          <w:sz w:val="21"/>
+          <w:szCs w:val="21"/>
+        </w:rPr>
+        <w:t>  }</w:t>
+      </w:r>
+    </w:p>
+    <w:p>
+      <w:pPr>
+        <w:shd w:val="clear" w:color="auto" w:fill="1E1E1E"/>
+        <w:spacing w:after="0" w:line="285" w:lineRule="atLeast"/>
+        <w:rPr>
+          <w:rFonts w:ascii="Consolas" w:eastAsia="Times New Roman" w:hAnsi="Consolas" w:cs="Times New Roman"/>
+          <w:color w:val="D4D4D4"/>
+          <w:sz w:val="21"/>
+          <w:szCs w:val="21"/>
+        </w:rPr>
+      </w:pPr>
+    </w:p>
+    <w:p>
+      <w:pPr>
+        <w:shd w:val="clear" w:color="auto" w:fill="1E1E1E"/>
+        <w:spacing w:after="0" w:line="285" w:lineRule="atLeast"/>
+        <w:rPr>
+          <w:rFonts w:ascii="Consolas" w:eastAsia="Times New Roman" w:hAnsi="Consolas" w:cs="Times New Roman"/>
+          <w:color w:val="D4D4D4"/>
+          <w:sz w:val="21"/>
+          <w:szCs w:val="21"/>
+        </w:rPr>
+      </w:pPr>
+      <w:r>
+        <w:rPr>
+          <w:rFonts w:ascii="Consolas" w:eastAsia="Times New Roman" w:hAnsi="Consolas" w:cs="Times New Roman"/>
+          <w:color w:val="D4D4D4"/>
+          <w:sz w:val="21"/>
+          <w:szCs w:val="21"/>
+        </w:rPr>
+        <w:t xml:space="preserve">  </w:t>
+      </w:r>
+      <w:r>
+        <w:rPr>
+          <w:rFonts w:ascii="Consolas" w:eastAsia="Times New Roman" w:hAnsi="Consolas" w:cs="Times New Roman"/>
+          <w:color w:val="DCDCAA"/>
+          <w:sz w:val="21"/>
+          <w:szCs w:val="21"/>
+        </w:rPr>
+        <w:t>adiciona</w:t>
+      </w:r>
+      <w:r>
+        <w:rPr>
+          <w:rFonts w:ascii="Consolas" w:eastAsia="Times New Roman" w:hAnsi="Consolas" w:cs="Times New Roman"/>
+          <w:color w:val="D4D4D4"/>
+          <w:sz w:val="21"/>
+          <w:szCs w:val="21"/>
+        </w:rPr>
+        <w:t xml:space="preserve">(): </w:t>
+      </w:r>
+      <w:r>
+        <w:rPr>
+          <w:rFonts w:ascii="Consolas" w:eastAsia="Times New Roman" w:hAnsi="Consolas" w:cs="Times New Roman"/>
+          <w:color w:val="4EC9B0"/>
+          <w:sz w:val="21"/>
+          <w:szCs w:val="21"/>
+        </w:rPr>
+        <w:t>void</w:t>
+      </w:r>
+      <w:r>
+        <w:rPr>
+          <w:rFonts w:ascii="Consolas" w:eastAsia="Times New Roman" w:hAnsi="Consolas" w:cs="Times New Roman"/>
+          <w:color w:val="D4D4D4"/>
+          <w:sz w:val="21"/>
+          <w:szCs w:val="21"/>
+        </w:rPr>
+        <w:t xml:space="preserve"> {</w:t>
+      </w:r>
+    </w:p>
+    <w:p>
+      <w:pPr>
+        <w:shd w:val="clear" w:color="auto" w:fill="1E1E1E"/>
+        <w:spacing w:after="0" w:line="285" w:lineRule="atLeast"/>
+        <w:rPr>
+          <w:rFonts w:ascii="Consolas" w:eastAsia="Times New Roman" w:hAnsi="Consolas" w:cs="Times New Roman"/>
+          <w:color w:val="D4D4D4"/>
+          <w:sz w:val="21"/>
+          <w:szCs w:val="21"/>
+        </w:rPr>
+      </w:pPr>
+      <w:r>
+        <w:rPr>
+          <w:rFonts w:ascii="Consolas" w:eastAsia="Times New Roman" w:hAnsi="Consolas" w:cs="Times New Roman"/>
+          <w:color w:val="D4D4D4"/>
+          <w:sz w:val="21"/>
+          <w:szCs w:val="21"/>
+        </w:rPr>
+        <w:t xml:space="preserve">    </w:t>
+      </w:r>
+      <w:r>
+        <w:rPr>
+          <w:rFonts w:ascii="Consolas" w:eastAsia="Times New Roman" w:hAnsi="Consolas" w:cs="Times New Roman"/>
+          <w:color w:val="569CD6"/>
+          <w:sz w:val="21"/>
+          <w:szCs w:val="21"/>
+        </w:rPr>
+        <w:t>const</w:t>
+      </w:r>
+      <w:r>
+        <w:rPr>
+          <w:rFonts w:ascii="Consolas" w:eastAsia="Times New Roman" w:hAnsi="Consolas" w:cs="Times New Roman"/>
+          <w:color w:val="D4D4D4"/>
+          <w:sz w:val="21"/>
+          <w:szCs w:val="21"/>
+        </w:rPr>
+        <w:t xml:space="preserve"> </w:t>
+      </w:r>
+      <w:r>
+        <w:rPr>
+          <w:rFonts w:ascii="Consolas" w:eastAsia="Times New Roman" w:hAnsi="Consolas" w:cs="Times New Roman"/>
+          <w:color w:val="4FC1FF"/>
+          <w:sz w:val="21"/>
+          <w:szCs w:val="21"/>
+        </w:rPr>
+        <w:t>negociacao</w:t>
+      </w:r>
+      <w:r>
+        <w:rPr>
+          <w:rFonts w:ascii="Consolas" w:eastAsia="Times New Roman" w:hAnsi="Consolas" w:cs="Times New Roman"/>
+          <w:color w:val="D4D4D4"/>
+          <w:sz w:val="21"/>
+          <w:szCs w:val="21"/>
+        </w:rPr>
+        <w:t xml:space="preserve"> = </w:t>
+      </w:r>
+      <w:r>
+        <w:rPr>
+          <w:rFonts w:ascii="Consolas" w:eastAsia="Times New Roman" w:hAnsi="Consolas" w:cs="Times New Roman"/>
+          <w:color w:val="569CD6"/>
+          <w:sz w:val="21"/>
+          <w:szCs w:val="21"/>
+        </w:rPr>
+        <w:t>this</w:t>
+      </w:r>
+      <w:r>
+        <w:rPr>
+          <w:rFonts w:ascii="Consolas" w:eastAsia="Times New Roman" w:hAnsi="Consolas" w:cs="Times New Roman"/>
+          <w:color w:val="D4D4D4"/>
+          <w:sz w:val="21"/>
+          <w:szCs w:val="21"/>
+        </w:rPr>
+        <w:t>.</w:t>
+      </w:r>
+      <w:r>
+        <w:rPr>
+          <w:rFonts w:ascii="Consolas" w:eastAsia="Times New Roman" w:hAnsi="Consolas" w:cs="Times New Roman"/>
+          <w:color w:val="DCDCAA"/>
+          <w:sz w:val="21"/>
+          <w:szCs w:val="21"/>
+        </w:rPr>
+        <w:t>criaNegociacao</w:t>
+      </w:r>
+      <w:r>
+        <w:rPr>
+          <w:rFonts w:ascii="Consolas" w:eastAsia="Times New Roman" w:hAnsi="Consolas" w:cs="Times New Roman"/>
+          <w:color w:val="D4D4D4"/>
+          <w:sz w:val="21"/>
+          <w:szCs w:val="21"/>
+        </w:rPr>
+        <w:t>();</w:t>
+      </w:r>
+    </w:p>
+    <w:p>
+      <w:pPr>
+        <w:shd w:val="clear" w:color="auto" w:fill="1E1E1E"/>
+        <w:spacing w:after="0" w:line="285" w:lineRule="atLeast"/>
+        <w:rPr>
+          <w:rFonts w:ascii="Consolas" w:eastAsia="Times New Roman" w:hAnsi="Consolas" w:cs="Times New Roman"/>
+          <w:color w:val="D4D4D4"/>
+          <w:sz w:val="21"/>
+          <w:szCs w:val="21"/>
+        </w:rPr>
+      </w:pPr>
+      <w:r>
+        <w:rPr>
+          <w:rFonts w:ascii="Consolas" w:eastAsia="Times New Roman" w:hAnsi="Consolas" w:cs="Times New Roman"/>
+          <w:color w:val="D4D4D4"/>
+          <w:sz w:val="21"/>
+          <w:szCs w:val="21"/>
+        </w:rPr>
+        <w:t xml:space="preserve">    </w:t>
+      </w:r>
+      <w:r>
+        <w:rPr>
+          <w:rFonts w:ascii="Consolas" w:eastAsia="Times New Roman" w:hAnsi="Consolas" w:cs="Times New Roman"/>
+          <w:color w:val="9CDCFE"/>
+          <w:sz w:val="21"/>
+          <w:szCs w:val="21"/>
+        </w:rPr>
+        <w:t>console</w:t>
+      </w:r>
+      <w:r>
+        <w:rPr>
+          <w:rFonts w:ascii="Consolas" w:eastAsia="Times New Roman" w:hAnsi="Consolas" w:cs="Times New Roman"/>
+          <w:color w:val="D4D4D4"/>
+          <w:sz w:val="21"/>
+          <w:szCs w:val="21"/>
+        </w:rPr>
+        <w:t>.</w:t>
+      </w:r>
+      <w:r>
+        <w:rPr>
+          <w:rFonts w:ascii="Consolas" w:eastAsia="Times New Roman" w:hAnsi="Consolas" w:cs="Times New Roman"/>
+          <w:color w:val="DCDCAA"/>
+          <w:sz w:val="21"/>
+          <w:szCs w:val="21"/>
+        </w:rPr>
+        <w:t>log</w:t>
+      </w:r>
+      <w:r>
+        <w:rPr>
+          <w:rFonts w:ascii="Consolas" w:eastAsia="Times New Roman" w:hAnsi="Consolas" w:cs="Times New Roman"/>
+          <w:color w:val="D4D4D4"/>
+          <w:sz w:val="21"/>
+          <w:szCs w:val="21"/>
+        </w:rPr>
+        <w:t>(</w:t>
+      </w:r>
+      <w:r>
+        <w:rPr>
+          <w:rFonts w:ascii="Consolas" w:eastAsia="Times New Roman" w:hAnsi="Consolas" w:cs="Times New Roman"/>
+          <w:color w:val="4FC1FF"/>
+          <w:sz w:val="21"/>
+          <w:szCs w:val="21"/>
+        </w:rPr>
+        <w:t>negociacao</w:t>
+      </w:r>
+      <w:r>
+        <w:rPr>
+          <w:rFonts w:ascii="Consolas" w:eastAsia="Times New Roman" w:hAnsi="Consolas" w:cs="Times New Roman"/>
+          <w:color w:val="D4D4D4"/>
+          <w:sz w:val="21"/>
+          <w:szCs w:val="21"/>
+        </w:rPr>
+        <w:t>)</w:t>
+      </w:r>
+    </w:p>
+    <w:p>
+      <w:pPr>
+        <w:shd w:val="clear" w:color="auto" w:fill="1E1E1E"/>
+        <w:spacing w:after="0" w:line="285" w:lineRule="atLeast"/>
+        <w:rPr>
+          <w:rFonts w:ascii="Consolas" w:eastAsia="Times New Roman" w:hAnsi="Consolas" w:cs="Times New Roman"/>
+          <w:color w:val="D4D4D4"/>
+          <w:sz w:val="21"/>
+          <w:szCs w:val="21"/>
+        </w:rPr>
+      </w:pPr>
+      <w:r>
+        <w:rPr>
+          <w:rFonts w:ascii="Consolas" w:eastAsia="Times New Roman" w:hAnsi="Consolas" w:cs="Times New Roman"/>
+          <w:color w:val="D4D4D4"/>
+          <w:sz w:val="21"/>
+          <w:szCs w:val="21"/>
+        </w:rPr>
+        <w:t>  }</w:t>
+      </w:r>
+    </w:p>
+    <w:p>
+      <w:pPr>
+        <w:shd w:val="clear" w:color="auto" w:fill="1E1E1E"/>
+        <w:spacing w:after="0" w:line="285" w:lineRule="atLeast"/>
+        <w:rPr>
+          <w:rFonts w:ascii="Consolas" w:eastAsia="Times New Roman" w:hAnsi="Consolas" w:cs="Times New Roman"/>
+          <w:color w:val="D4D4D4"/>
+          <w:sz w:val="21"/>
+          <w:szCs w:val="21"/>
+        </w:rPr>
+      </w:pPr>
+    </w:p>
+    <w:p>
+      <w:pPr>
+        <w:shd w:val="clear" w:color="auto" w:fill="1E1E1E"/>
+        <w:spacing w:after="0" w:line="285" w:lineRule="atLeast"/>
+        <w:rPr>
+          <w:rFonts w:ascii="Consolas" w:eastAsia="Times New Roman" w:hAnsi="Consolas" w:cs="Times New Roman"/>
+          <w:color w:val="D4D4D4"/>
+          <w:sz w:val="21"/>
+          <w:szCs w:val="21"/>
+        </w:rPr>
+      </w:pPr>
+      <w:r>
+        <w:rPr>
+          <w:rFonts w:ascii="Consolas" w:eastAsia="Times New Roman" w:hAnsi="Consolas" w:cs="Times New Roman"/>
+          <w:color w:val="D4D4D4"/>
+          <w:sz w:val="21"/>
+          <w:szCs w:val="21"/>
+        </w:rPr>
+        <w:t xml:space="preserve">  </w:t>
+      </w:r>
+      <w:r>
+        <w:rPr>
+          <w:rFonts w:ascii="Consolas" w:eastAsia="Times New Roman" w:hAnsi="Consolas" w:cs="Times New Roman"/>
+          <w:color w:val="DCDCAA"/>
+          <w:sz w:val="21"/>
+          <w:szCs w:val="21"/>
+        </w:rPr>
+        <w:t>criaNegociacao</w:t>
+      </w:r>
+      <w:r>
+        <w:rPr>
+          <w:rFonts w:ascii="Consolas" w:eastAsia="Times New Roman" w:hAnsi="Consolas" w:cs="Times New Roman"/>
+          <w:color w:val="D4D4D4"/>
+          <w:sz w:val="21"/>
+          <w:szCs w:val="21"/>
+        </w:rPr>
+        <w:t xml:space="preserve">(): </w:t>
+      </w:r>
+      <w:r>
+        <w:rPr>
+          <w:rFonts w:ascii="Consolas" w:eastAsia="Times New Roman" w:hAnsi="Consolas" w:cs="Times New Roman"/>
+          <w:color w:val="4EC9B0"/>
+          <w:sz w:val="21"/>
+          <w:szCs w:val="21"/>
+        </w:rPr>
+        <w:t>Negociacao</w:t>
+      </w:r>
+      <w:r>
+        <w:rPr>
+          <w:rFonts w:ascii="Consolas" w:eastAsia="Times New Roman" w:hAnsi="Consolas" w:cs="Times New Roman"/>
+          <w:color w:val="D4D4D4"/>
+          <w:sz w:val="21"/>
+          <w:szCs w:val="21"/>
+        </w:rPr>
+        <w:t xml:space="preserve"> {</w:t>
+      </w:r>
+    </w:p>
+    <w:p>
+      <w:pPr>
+        <w:shd w:val="clear" w:color="auto" w:fill="1E1E1E"/>
+        <w:spacing w:after="0" w:line="285" w:lineRule="atLeast"/>
+        <w:rPr>
+          <w:rFonts w:ascii="Consolas" w:eastAsia="Times New Roman" w:hAnsi="Consolas" w:cs="Times New Roman"/>
+          <w:color w:val="D4D4D4"/>
+          <w:sz w:val="21"/>
+          <w:szCs w:val="21"/>
+          <w:lang w:val="en-US"/>
+        </w:rPr>
+      </w:pPr>
+      <w:r>
+        <w:rPr>
+          <w:rFonts w:ascii="Consolas" w:eastAsia="Times New Roman" w:hAnsi="Consolas" w:cs="Times New Roman"/>
+          <w:color w:val="D4D4D4"/>
+          <w:sz w:val="21"/>
+          <w:szCs w:val="21"/>
+        </w:rPr>
+        <w:t xml:space="preserve">    </w:t>
+      </w:r>
+      <w:r>
+        <w:rPr>
+          <w:rFonts w:ascii="Consolas" w:eastAsia="Times New Roman" w:hAnsi="Consolas" w:cs="Times New Roman"/>
+          <w:color w:val="569CD6"/>
+          <w:sz w:val="21"/>
+          <w:szCs w:val="21"/>
+          <w:lang w:val="en-US"/>
+        </w:rPr>
+        <w:t>const</w:t>
+      </w:r>
+      <w:r>
+        <w:rPr>
+          <w:rFonts w:ascii="Consolas" w:eastAsia="Times New Roman" w:hAnsi="Consolas" w:cs="Times New Roman"/>
+          <w:color w:val="D4D4D4"/>
+          <w:sz w:val="21"/>
+          <w:szCs w:val="21"/>
+          <w:lang w:val="en-US"/>
+        </w:rPr>
+        <w:t xml:space="preserve"> </w:t>
+      </w:r>
+      <w:r>
+        <w:rPr>
+          <w:rFonts w:ascii="Consolas" w:eastAsia="Times New Roman" w:hAnsi="Consolas" w:cs="Times New Roman"/>
+          <w:color w:val="4FC1FF"/>
+          <w:sz w:val="21"/>
+          <w:szCs w:val="21"/>
+          <w:lang w:val="en-US"/>
+        </w:rPr>
+        <w:t>exp</w:t>
+      </w:r>
+      <w:r>
+        <w:rPr>
+          <w:rFonts w:ascii="Consolas" w:eastAsia="Times New Roman" w:hAnsi="Consolas" w:cs="Times New Roman"/>
+          <w:color w:val="D4D4D4"/>
+          <w:sz w:val="21"/>
+          <w:szCs w:val="21"/>
+          <w:lang w:val="en-US"/>
+        </w:rPr>
+        <w:t xml:space="preserve"> =</w:t>
+      </w:r>
+      <w:r>
+        <w:rPr>
+          <w:rFonts w:ascii="Consolas" w:eastAsia="Times New Roman" w:hAnsi="Consolas" w:cs="Times New Roman"/>
+          <w:color w:val="D16969"/>
+          <w:sz w:val="21"/>
+          <w:szCs w:val="21"/>
+          <w:lang w:val="en-US"/>
+        </w:rPr>
+        <w:t xml:space="preserve"> /-/</w:t>
+      </w:r>
+      <w:r>
+        <w:rPr>
+          <w:rFonts w:ascii="Consolas" w:eastAsia="Times New Roman" w:hAnsi="Consolas" w:cs="Times New Roman"/>
+          <w:color w:val="569CD6"/>
+          <w:sz w:val="21"/>
+          <w:szCs w:val="21"/>
+          <w:lang w:val="en-US"/>
+        </w:rPr>
+        <w:t>g</w:t>
+      </w:r>
+      <w:r>
+        <w:rPr>
+          <w:rFonts w:ascii="Consolas" w:eastAsia="Times New Roman" w:hAnsi="Consolas" w:cs="Times New Roman"/>
+          <w:color w:val="D4D4D4"/>
+          <w:sz w:val="21"/>
+          <w:szCs w:val="21"/>
+          <w:lang w:val="en-US"/>
+        </w:rPr>
+        <w:t>;</w:t>
+      </w:r>
+    </w:p>
+    <w:p>
+      <w:pPr>
+        <w:shd w:val="clear" w:color="auto" w:fill="1E1E1E"/>
+        <w:spacing w:after="0" w:line="285" w:lineRule="atLeast"/>
+        <w:rPr>
+          <w:rFonts w:ascii="Consolas" w:eastAsia="Times New Roman" w:hAnsi="Consolas" w:cs="Times New Roman"/>
+          <w:color w:val="D4D4D4"/>
+          <w:sz w:val="21"/>
+          <w:szCs w:val="21"/>
+          <w:lang w:val="en-US"/>
+        </w:rPr>
+      </w:pPr>
+      <w:r>
+        <w:rPr>
+          <w:rFonts w:ascii="Consolas" w:eastAsia="Times New Roman" w:hAnsi="Consolas" w:cs="Times New Roman"/>
+          <w:color w:val="D4D4D4"/>
+          <w:sz w:val="21"/>
+          <w:szCs w:val="21"/>
+          <w:lang w:val="en-US"/>
+        </w:rPr>
+        <w:t xml:space="preserve">    </w:t>
+      </w:r>
+      <w:r>
+        <w:rPr>
+          <w:rFonts w:ascii="Consolas" w:eastAsia="Times New Roman" w:hAnsi="Consolas" w:cs="Times New Roman"/>
+          <w:color w:val="569CD6"/>
+          <w:sz w:val="21"/>
+          <w:szCs w:val="21"/>
+          <w:lang w:val="en-US"/>
+        </w:rPr>
+        <w:t>const</w:t>
+      </w:r>
+      <w:r>
+        <w:rPr>
+          <w:rFonts w:ascii="Consolas" w:eastAsia="Times New Roman" w:hAnsi="Consolas" w:cs="Times New Roman"/>
+          <w:color w:val="D4D4D4"/>
+          <w:sz w:val="21"/>
+          <w:szCs w:val="21"/>
+          <w:lang w:val="en-US"/>
+        </w:rPr>
+        <w:t xml:space="preserve"> </w:t>
+      </w:r>
+      <w:r>
+        <w:rPr>
+          <w:rFonts w:ascii="Consolas" w:eastAsia="Times New Roman" w:hAnsi="Consolas" w:cs="Times New Roman"/>
+          <w:color w:val="4FC1FF"/>
+          <w:sz w:val="21"/>
+          <w:szCs w:val="21"/>
+          <w:lang w:val="en-US"/>
+        </w:rPr>
+        <w:t>date</w:t>
+      </w:r>
+      <w:r>
+        <w:rPr>
+          <w:rFonts w:ascii="Consolas" w:eastAsia="Times New Roman" w:hAnsi="Consolas" w:cs="Times New Roman"/>
+          <w:color w:val="D4D4D4"/>
+          <w:sz w:val="21"/>
+          <w:szCs w:val="21"/>
+          <w:lang w:val="en-US"/>
+        </w:rPr>
+        <w:t xml:space="preserve"> = </w:t>
+      </w:r>
+      <w:r>
+        <w:rPr>
+          <w:rFonts w:ascii="Consolas" w:eastAsia="Times New Roman" w:hAnsi="Consolas" w:cs="Times New Roman"/>
+          <w:color w:val="569CD6"/>
+          <w:sz w:val="21"/>
+          <w:szCs w:val="21"/>
+          <w:lang w:val="en-US"/>
+        </w:rPr>
+        <w:t>new</w:t>
+      </w:r>
+      <w:r>
+        <w:rPr>
+          <w:rFonts w:ascii="Consolas" w:eastAsia="Times New Roman" w:hAnsi="Consolas" w:cs="Times New Roman"/>
+          <w:color w:val="D4D4D4"/>
+          <w:sz w:val="21"/>
+          <w:szCs w:val="21"/>
+          <w:lang w:val="en-US"/>
+        </w:rPr>
+        <w:t xml:space="preserve"> </w:t>
+      </w:r>
+      <w:r>
+        <w:rPr>
+          <w:rFonts w:ascii="Consolas" w:eastAsia="Times New Roman" w:hAnsi="Consolas" w:cs="Times New Roman"/>
+          <w:color w:val="4EC9B0"/>
+          <w:sz w:val="21"/>
+          <w:szCs w:val="21"/>
+          <w:lang w:val="en-US"/>
+        </w:rPr>
+        <w:t>Date</w:t>
+      </w:r>
+      <w:r>
+        <w:rPr>
+          <w:rFonts w:ascii="Consolas" w:eastAsia="Times New Roman" w:hAnsi="Consolas" w:cs="Times New Roman"/>
+          <w:color w:val="D4D4D4"/>
+          <w:sz w:val="21"/>
+          <w:szCs w:val="21"/>
+          <w:lang w:val="en-US"/>
+        </w:rPr>
+        <w:t>(</w:t>
+      </w:r>
+      <w:r>
+        <w:rPr>
+          <w:rFonts w:ascii="Consolas" w:eastAsia="Times New Roman" w:hAnsi="Consolas" w:cs="Times New Roman"/>
+          <w:color w:val="569CD6"/>
+          <w:sz w:val="21"/>
+          <w:szCs w:val="21"/>
+          <w:lang w:val="en-US"/>
+        </w:rPr>
+        <w:t>this</w:t>
+      </w:r>
+      <w:r>
+        <w:rPr>
+          <w:rFonts w:ascii="Consolas" w:eastAsia="Times New Roman" w:hAnsi="Consolas" w:cs="Times New Roman"/>
+          <w:color w:val="D4D4D4"/>
+          <w:sz w:val="21"/>
+          <w:szCs w:val="21"/>
+          <w:lang w:val="en-US"/>
+        </w:rPr>
+        <w:t>.</w:t>
+      </w:r>
+      <w:r>
+        <w:rPr>
+          <w:rFonts w:ascii="Consolas" w:eastAsia="Times New Roman" w:hAnsi="Consolas" w:cs="Times New Roman"/>
+          <w:color w:val="9CDCFE"/>
+          <w:sz w:val="21"/>
+          <w:szCs w:val="21"/>
+          <w:lang w:val="en-US"/>
+        </w:rPr>
+        <w:t>inputData</w:t>
+      </w:r>
+      <w:r>
+        <w:rPr>
+          <w:rFonts w:ascii="Consolas" w:eastAsia="Times New Roman" w:hAnsi="Consolas" w:cs="Times New Roman"/>
+          <w:color w:val="D4D4D4"/>
+          <w:sz w:val="21"/>
+          <w:szCs w:val="21"/>
+          <w:lang w:val="en-US"/>
+        </w:rPr>
+        <w:t>.</w:t>
+      </w:r>
+      <w:r>
+        <w:rPr>
+          <w:rFonts w:ascii="Consolas" w:eastAsia="Times New Roman" w:hAnsi="Consolas" w:cs="Times New Roman"/>
+          <w:color w:val="9CDCFE"/>
+          <w:sz w:val="21"/>
+          <w:szCs w:val="21"/>
+          <w:lang w:val="en-US"/>
+        </w:rPr>
+        <w:t>value</w:t>
+      </w:r>
+      <w:r>
+        <w:rPr>
+          <w:rFonts w:ascii="Consolas" w:eastAsia="Times New Roman" w:hAnsi="Consolas" w:cs="Times New Roman"/>
+          <w:color w:val="D4D4D4"/>
+          <w:sz w:val="21"/>
+          <w:szCs w:val="21"/>
+          <w:lang w:val="en-US"/>
+        </w:rPr>
+        <w:t>.</w:t>
+      </w:r>
+      <w:r>
+        <w:rPr>
+          <w:rFonts w:ascii="Consolas" w:eastAsia="Times New Roman" w:hAnsi="Consolas" w:cs="Times New Roman"/>
+          <w:color w:val="DCDCAA"/>
+          <w:sz w:val="21"/>
+          <w:szCs w:val="21"/>
+          <w:lang w:val="en-US"/>
+        </w:rPr>
+        <w:t>replace</w:t>
+      </w:r>
+      <w:r>
+        <w:rPr>
+          <w:rFonts w:ascii="Consolas" w:eastAsia="Times New Roman" w:hAnsi="Consolas" w:cs="Times New Roman"/>
+          <w:color w:val="D4D4D4"/>
+          <w:sz w:val="21"/>
+          <w:szCs w:val="21"/>
+          <w:lang w:val="en-US"/>
+        </w:rPr>
+        <w:t>(</w:t>
+      </w:r>
+      <w:r>
+        <w:rPr>
+          <w:rFonts w:ascii="Consolas" w:eastAsia="Times New Roman" w:hAnsi="Consolas" w:cs="Times New Roman"/>
+          <w:color w:val="4FC1FF"/>
+          <w:sz w:val="21"/>
+          <w:szCs w:val="21"/>
+          <w:lang w:val="en-US"/>
+        </w:rPr>
+        <w:t>exp</w:t>
+      </w:r>
+      <w:r>
+        <w:rPr>
+          <w:rFonts w:ascii="Consolas" w:eastAsia="Times New Roman" w:hAnsi="Consolas" w:cs="Times New Roman"/>
+          <w:color w:val="D4D4D4"/>
+          <w:sz w:val="21"/>
+          <w:szCs w:val="21"/>
+          <w:lang w:val="en-US"/>
+        </w:rPr>
+        <w:t xml:space="preserve">, </w:t>
+      </w:r>
+      <w:r>
+        <w:rPr>
+          <w:rFonts w:ascii="Consolas" w:eastAsia="Times New Roman" w:hAnsi="Consolas" w:cs="Times New Roman"/>
+          <w:color w:val="CE9178"/>
+          <w:sz w:val="21"/>
+          <w:szCs w:val="21"/>
+          <w:lang w:val="en-US"/>
+        </w:rPr>
+        <w:t>','</w:t>
+      </w:r>
+      <w:r>
+        <w:rPr>
+          <w:rFonts w:ascii="Consolas" w:eastAsia="Times New Roman" w:hAnsi="Consolas" w:cs="Times New Roman"/>
+          <w:color w:val="D4D4D4"/>
+          <w:sz w:val="21"/>
+          <w:szCs w:val="21"/>
+          <w:lang w:val="en-US"/>
+        </w:rPr>
+        <w:t>));</w:t>
+      </w:r>
+    </w:p>
+    <w:p>
+      <w:pPr>
+        <w:shd w:val="clear" w:color="auto" w:fill="1E1E1E"/>
+        <w:spacing w:after="0" w:line="285" w:lineRule="atLeast"/>
+        <w:rPr>
+          <w:rFonts w:ascii="Consolas" w:eastAsia="Times New Roman" w:hAnsi="Consolas" w:cs="Times New Roman"/>
+          <w:color w:val="D4D4D4"/>
+          <w:sz w:val="21"/>
+          <w:szCs w:val="21"/>
+        </w:rPr>
+      </w:pPr>
+      <w:r>
+        <w:rPr>
+          <w:rFonts w:ascii="Consolas" w:eastAsia="Times New Roman" w:hAnsi="Consolas" w:cs="Times New Roman"/>
+          <w:color w:val="D4D4D4"/>
+          <w:sz w:val="21"/>
+          <w:szCs w:val="21"/>
+          <w:lang w:val="en-US"/>
+        </w:rPr>
+        <w:t xml:space="preserve">    </w:t>
+      </w:r>
+      <w:r>
+        <w:rPr>
+          <w:rFonts w:ascii="Consolas" w:eastAsia="Times New Roman" w:hAnsi="Consolas" w:cs="Times New Roman"/>
+          <w:color w:val="569CD6"/>
+          <w:sz w:val="21"/>
+          <w:szCs w:val="21"/>
+        </w:rPr>
+        <w:t>const</w:t>
+      </w:r>
+      <w:r>
+        <w:rPr>
+          <w:rFonts w:ascii="Consolas" w:eastAsia="Times New Roman" w:hAnsi="Consolas" w:cs="Times New Roman"/>
+          <w:color w:val="D4D4D4"/>
+          <w:sz w:val="21"/>
+          <w:szCs w:val="21"/>
+        </w:rPr>
+        <w:t xml:space="preserve"> </w:t>
+      </w:r>
+      <w:r>
+        <w:rPr>
+          <w:rFonts w:ascii="Consolas" w:eastAsia="Times New Roman" w:hAnsi="Consolas" w:cs="Times New Roman"/>
+          <w:color w:val="4FC1FF"/>
+          <w:sz w:val="21"/>
+          <w:szCs w:val="21"/>
+        </w:rPr>
+        <w:t>quantidade</w:t>
+      </w:r>
+      <w:r>
+        <w:rPr>
+          <w:rFonts w:ascii="Consolas" w:eastAsia="Times New Roman" w:hAnsi="Consolas" w:cs="Times New Roman"/>
+          <w:color w:val="D4D4D4"/>
+          <w:sz w:val="21"/>
+          <w:szCs w:val="21"/>
+        </w:rPr>
+        <w:t xml:space="preserve"> = </w:t>
+      </w:r>
+      <w:r>
+        <w:rPr>
+          <w:rFonts w:ascii="Consolas" w:eastAsia="Times New Roman" w:hAnsi="Consolas" w:cs="Times New Roman"/>
+          <w:color w:val="DCDCAA"/>
+          <w:sz w:val="21"/>
+          <w:szCs w:val="21"/>
+        </w:rPr>
+        <w:t>parseInt</w:t>
+      </w:r>
+      <w:r>
+        <w:rPr>
+          <w:rFonts w:ascii="Consolas" w:eastAsia="Times New Roman" w:hAnsi="Consolas" w:cs="Times New Roman"/>
+          <w:color w:val="D4D4D4"/>
+          <w:sz w:val="21"/>
+          <w:szCs w:val="21"/>
+        </w:rPr>
+        <w:t>(</w:t>
+      </w:r>
+      <w:r>
+        <w:rPr>
+          <w:rFonts w:ascii="Consolas" w:eastAsia="Times New Roman" w:hAnsi="Consolas" w:cs="Times New Roman"/>
+          <w:color w:val="569CD6"/>
+          <w:sz w:val="21"/>
+          <w:szCs w:val="21"/>
+        </w:rPr>
+        <w:t>this</w:t>
+      </w:r>
+      <w:r>
+        <w:rPr>
+          <w:rFonts w:ascii="Consolas" w:eastAsia="Times New Roman" w:hAnsi="Consolas" w:cs="Times New Roman"/>
+          <w:color w:val="D4D4D4"/>
+          <w:sz w:val="21"/>
+          <w:szCs w:val="21"/>
+        </w:rPr>
+        <w:t>.</w:t>
+      </w:r>
+      <w:r>
+        <w:rPr>
+          <w:rFonts w:ascii="Consolas" w:eastAsia="Times New Roman" w:hAnsi="Consolas" w:cs="Times New Roman"/>
+          <w:color w:val="9CDCFE"/>
+          <w:sz w:val="21"/>
+          <w:szCs w:val="21"/>
+        </w:rPr>
+        <w:t>inputQuantidade</w:t>
+      </w:r>
+      <w:r>
+        <w:rPr>
+          <w:rFonts w:ascii="Consolas" w:eastAsia="Times New Roman" w:hAnsi="Consolas" w:cs="Times New Roman"/>
+          <w:color w:val="D4D4D4"/>
+          <w:sz w:val="21"/>
+          <w:szCs w:val="21"/>
+        </w:rPr>
+        <w:t>.</w:t>
+      </w:r>
+      <w:r>
+        <w:rPr>
+          <w:rFonts w:ascii="Consolas" w:eastAsia="Times New Roman" w:hAnsi="Consolas" w:cs="Times New Roman"/>
+          <w:color w:val="9CDCFE"/>
+          <w:sz w:val="21"/>
+          <w:szCs w:val="21"/>
+        </w:rPr>
+        <w:t>value</w:t>
+      </w:r>
+      <w:r>
+        <w:rPr>
+          <w:rFonts w:ascii="Consolas" w:eastAsia="Times New Roman" w:hAnsi="Consolas" w:cs="Times New Roman"/>
+          <w:color w:val="D4D4D4"/>
+          <w:sz w:val="21"/>
+          <w:szCs w:val="21"/>
+        </w:rPr>
+        <w:t>);</w:t>
+      </w:r>
+    </w:p>
+    <w:p>
+      <w:pPr>
+        <w:shd w:val="clear" w:color="auto" w:fill="1E1E1E"/>
+        <w:spacing w:after="0" w:line="285" w:lineRule="atLeast"/>
+        <w:rPr>
+          <w:rFonts w:ascii="Consolas" w:eastAsia="Times New Roman" w:hAnsi="Consolas" w:cs="Times New Roman"/>
+          <w:color w:val="D4D4D4"/>
+          <w:sz w:val="21"/>
+          <w:szCs w:val="21"/>
+          <w:lang w:val="en-US"/>
+        </w:rPr>
+      </w:pPr>
+      <w:r>
+        <w:rPr>
+          <w:rFonts w:ascii="Consolas" w:eastAsia="Times New Roman" w:hAnsi="Consolas" w:cs="Times New Roman"/>
+          <w:color w:val="D4D4D4"/>
+          <w:sz w:val="21"/>
+          <w:szCs w:val="21"/>
+        </w:rPr>
+        <w:t xml:space="preserve">    </w:t>
+      </w:r>
+      <w:r>
+        <w:rPr>
+          <w:rFonts w:ascii="Consolas" w:eastAsia="Times New Roman" w:hAnsi="Consolas" w:cs="Times New Roman"/>
+          <w:color w:val="569CD6"/>
+          <w:sz w:val="21"/>
+          <w:szCs w:val="21"/>
+          <w:lang w:val="en-US"/>
+        </w:rPr>
+        <w:t>const</w:t>
+      </w:r>
+      <w:r>
+        <w:rPr>
+          <w:rFonts w:ascii="Consolas" w:eastAsia="Times New Roman" w:hAnsi="Consolas" w:cs="Times New Roman"/>
+          <w:color w:val="D4D4D4"/>
+          <w:sz w:val="21"/>
+          <w:szCs w:val="21"/>
+          <w:lang w:val="en-US"/>
+        </w:rPr>
+        <w:t xml:space="preserve"> </w:t>
+      </w:r>
+      <w:r>
+        <w:rPr>
+          <w:rFonts w:ascii="Consolas" w:eastAsia="Times New Roman" w:hAnsi="Consolas" w:cs="Times New Roman"/>
+          <w:color w:val="4FC1FF"/>
+          <w:sz w:val="21"/>
+          <w:szCs w:val="21"/>
+          <w:lang w:val="en-US"/>
+        </w:rPr>
+        <w:t>valor</w:t>
+      </w:r>
+      <w:r>
+        <w:rPr>
+          <w:rFonts w:ascii="Consolas" w:eastAsia="Times New Roman" w:hAnsi="Consolas" w:cs="Times New Roman"/>
+          <w:color w:val="D4D4D4"/>
+          <w:sz w:val="21"/>
+          <w:szCs w:val="21"/>
+          <w:lang w:val="en-US"/>
+        </w:rPr>
+        <w:t xml:space="preserve"> = </w:t>
+      </w:r>
+      <w:r>
+        <w:rPr>
+          <w:rFonts w:ascii="Consolas" w:eastAsia="Times New Roman" w:hAnsi="Consolas" w:cs="Times New Roman"/>
+          <w:color w:val="DCDCAA"/>
+          <w:sz w:val="21"/>
+          <w:szCs w:val="21"/>
+          <w:lang w:val="en-US"/>
+        </w:rPr>
+        <w:t>parseFloat</w:t>
+      </w:r>
+      <w:r>
+        <w:rPr>
+          <w:rFonts w:ascii="Consolas" w:eastAsia="Times New Roman" w:hAnsi="Consolas" w:cs="Times New Roman"/>
+          <w:color w:val="D4D4D4"/>
+          <w:sz w:val="21"/>
+          <w:szCs w:val="21"/>
+          <w:lang w:val="en-US"/>
+        </w:rPr>
+        <w:t>(</w:t>
+      </w:r>
+      <w:r>
+        <w:rPr>
+          <w:rFonts w:ascii="Consolas" w:eastAsia="Times New Roman" w:hAnsi="Consolas" w:cs="Times New Roman"/>
+          <w:color w:val="569CD6"/>
+          <w:sz w:val="21"/>
+          <w:szCs w:val="21"/>
+          <w:lang w:val="en-US"/>
+        </w:rPr>
+        <w:t>this</w:t>
+      </w:r>
+      <w:r>
+        <w:rPr>
+          <w:rFonts w:ascii="Consolas" w:eastAsia="Times New Roman" w:hAnsi="Consolas" w:cs="Times New Roman"/>
+          <w:color w:val="D4D4D4"/>
+          <w:sz w:val="21"/>
+          <w:szCs w:val="21"/>
+          <w:lang w:val="en-US"/>
+        </w:rPr>
+        <w:t>.</w:t>
+      </w:r>
+      <w:r>
+        <w:rPr>
+          <w:rFonts w:ascii="Consolas" w:eastAsia="Times New Roman" w:hAnsi="Consolas" w:cs="Times New Roman"/>
+          <w:color w:val="9CDCFE"/>
+          <w:sz w:val="21"/>
+          <w:szCs w:val="21"/>
+          <w:lang w:val="en-US"/>
+        </w:rPr>
+        <w:t>inputValor</w:t>
+      </w:r>
+      <w:r>
+        <w:rPr>
+          <w:rFonts w:ascii="Consolas" w:eastAsia="Times New Roman" w:hAnsi="Consolas" w:cs="Times New Roman"/>
+          <w:color w:val="D4D4D4"/>
+          <w:sz w:val="21"/>
+          <w:szCs w:val="21"/>
+          <w:lang w:val="en-US"/>
+        </w:rPr>
+        <w:t>.</w:t>
+      </w:r>
+      <w:r>
+        <w:rPr>
+          <w:rFonts w:ascii="Consolas" w:eastAsia="Times New Roman" w:hAnsi="Consolas" w:cs="Times New Roman"/>
+          <w:color w:val="9CDCFE"/>
+          <w:sz w:val="21"/>
+          <w:szCs w:val="21"/>
+          <w:lang w:val="en-US"/>
+        </w:rPr>
+        <w:t>value</w:t>
+      </w:r>
+      <w:r>
+        <w:rPr>
+          <w:rFonts w:ascii="Consolas" w:eastAsia="Times New Roman" w:hAnsi="Consolas" w:cs="Times New Roman"/>
+          <w:color w:val="D4D4D4"/>
+          <w:sz w:val="21"/>
+          <w:szCs w:val="21"/>
+          <w:lang w:val="en-US"/>
+        </w:rPr>
+        <w:t>);</w:t>
+      </w:r>
+    </w:p>
+    <w:p>
+      <w:pPr>
+        <w:shd w:val="clear" w:color="auto" w:fill="1E1E1E"/>
+        <w:spacing w:after="0" w:line="285" w:lineRule="atLeast"/>
+        <w:rPr>
+          <w:rFonts w:ascii="Consolas" w:eastAsia="Times New Roman" w:hAnsi="Consolas" w:cs="Times New Roman"/>
+          <w:color w:val="D4D4D4"/>
+          <w:sz w:val="21"/>
+          <w:szCs w:val="21"/>
+        </w:rPr>
+      </w:pPr>
+      <w:r>
+        <w:rPr>
+          <w:rFonts w:ascii="Consolas" w:eastAsia="Times New Roman" w:hAnsi="Consolas" w:cs="Times New Roman"/>
+          <w:color w:val="D4D4D4"/>
+          <w:sz w:val="21"/>
+          <w:szCs w:val="21"/>
+          <w:lang w:val="en-US"/>
+        </w:rPr>
+        <w:t xml:space="preserve">    </w:t>
+      </w:r>
+      <w:r>
+        <w:rPr>
+          <w:rFonts w:ascii="Consolas" w:eastAsia="Times New Roman" w:hAnsi="Consolas" w:cs="Times New Roman"/>
+          <w:color w:val="C586C0"/>
+          <w:sz w:val="21"/>
+          <w:szCs w:val="21"/>
+        </w:rPr>
+        <w:t>return</w:t>
+      </w:r>
+      <w:r>
+        <w:rPr>
+          <w:rFonts w:ascii="Consolas" w:eastAsia="Times New Roman" w:hAnsi="Consolas" w:cs="Times New Roman"/>
+          <w:color w:val="D4D4D4"/>
+          <w:sz w:val="21"/>
+          <w:szCs w:val="21"/>
+        </w:rPr>
+        <w:t xml:space="preserve"> </w:t>
+      </w:r>
+      <w:r>
+        <w:rPr>
+          <w:rFonts w:ascii="Consolas" w:eastAsia="Times New Roman" w:hAnsi="Consolas" w:cs="Times New Roman"/>
+          <w:color w:val="569CD6"/>
+          <w:sz w:val="21"/>
+          <w:szCs w:val="21"/>
+        </w:rPr>
+        <w:t>new</w:t>
+      </w:r>
+      <w:r>
+        <w:rPr>
+          <w:rFonts w:ascii="Consolas" w:eastAsia="Times New Roman" w:hAnsi="Consolas" w:cs="Times New Roman"/>
+          <w:color w:val="D4D4D4"/>
+          <w:sz w:val="21"/>
+          <w:szCs w:val="21"/>
+        </w:rPr>
+        <w:t xml:space="preserve"> </w:t>
+      </w:r>
+      <w:r>
+        <w:rPr>
+          <w:rFonts w:ascii="Consolas" w:eastAsia="Times New Roman" w:hAnsi="Consolas" w:cs="Times New Roman"/>
+          <w:color w:val="4EC9B0"/>
+          <w:sz w:val="21"/>
+          <w:szCs w:val="21"/>
+        </w:rPr>
+        <w:t>Negociacao</w:t>
+      </w:r>
+      <w:r>
+        <w:rPr>
+          <w:rFonts w:ascii="Consolas" w:eastAsia="Times New Roman" w:hAnsi="Consolas" w:cs="Times New Roman"/>
+          <w:color w:val="D4D4D4"/>
+          <w:sz w:val="21"/>
+          <w:szCs w:val="21"/>
+        </w:rPr>
+        <w:t>(</w:t>
+      </w:r>
+      <w:r>
+        <w:rPr>
+          <w:rFonts w:ascii="Consolas" w:eastAsia="Times New Roman" w:hAnsi="Consolas" w:cs="Times New Roman"/>
+          <w:color w:val="4FC1FF"/>
+          <w:sz w:val="21"/>
+          <w:szCs w:val="21"/>
+        </w:rPr>
+        <w:t>date</w:t>
+      </w:r>
+      <w:r>
+        <w:rPr>
+          <w:rFonts w:ascii="Consolas" w:eastAsia="Times New Roman" w:hAnsi="Consolas" w:cs="Times New Roman"/>
+          <w:color w:val="D4D4D4"/>
+          <w:sz w:val="21"/>
+          <w:szCs w:val="21"/>
+        </w:rPr>
+        <w:t xml:space="preserve">, </w:t>
+      </w:r>
+      <w:r>
+        <w:rPr>
+          <w:rFonts w:ascii="Consolas" w:eastAsia="Times New Roman" w:hAnsi="Consolas" w:cs="Times New Roman"/>
+          <w:color w:val="4FC1FF"/>
+          <w:sz w:val="21"/>
+          <w:szCs w:val="21"/>
+        </w:rPr>
+        <w:t>quantidade</w:t>
+      </w:r>
+      <w:r>
+        <w:rPr>
+          <w:rFonts w:ascii="Consolas" w:eastAsia="Times New Roman" w:hAnsi="Consolas" w:cs="Times New Roman"/>
+          <w:color w:val="D4D4D4"/>
+          <w:sz w:val="21"/>
+          <w:szCs w:val="21"/>
+        </w:rPr>
+        <w:t xml:space="preserve">, </w:t>
+      </w:r>
+      <w:r>
+        <w:rPr>
+          <w:rFonts w:ascii="Consolas" w:eastAsia="Times New Roman" w:hAnsi="Consolas" w:cs="Times New Roman"/>
+          <w:color w:val="4FC1FF"/>
+          <w:sz w:val="21"/>
+          <w:szCs w:val="21"/>
+        </w:rPr>
+        <w:t>valor</w:t>
+      </w:r>
+      <w:r>
+        <w:rPr>
+          <w:rFonts w:ascii="Consolas" w:eastAsia="Times New Roman" w:hAnsi="Consolas" w:cs="Times New Roman"/>
+          <w:color w:val="D4D4D4"/>
+          <w:sz w:val="21"/>
+          <w:szCs w:val="21"/>
+        </w:rPr>
+        <w:t>);</w:t>
+      </w:r>
+    </w:p>
+    <w:p>
+      <w:pPr>
+        <w:shd w:val="clear" w:color="auto" w:fill="1E1E1E"/>
+        <w:spacing w:after="0" w:line="285" w:lineRule="atLeast"/>
+        <w:rPr>
+          <w:rFonts w:ascii="Consolas" w:eastAsia="Times New Roman" w:hAnsi="Consolas" w:cs="Times New Roman"/>
+          <w:color w:val="D4D4D4"/>
+          <w:sz w:val="21"/>
+          <w:szCs w:val="21"/>
+        </w:rPr>
+      </w:pPr>
+      <w:r>
+        <w:rPr>
+          <w:rFonts w:ascii="Consolas" w:eastAsia="Times New Roman" w:hAnsi="Consolas" w:cs="Times New Roman"/>
+          <w:color w:val="D4D4D4"/>
+          <w:sz w:val="21"/>
+          <w:szCs w:val="21"/>
+        </w:rPr>
+        <w:t>  }</w:t>
+      </w:r>
+    </w:p>
+    <w:p>
+      <w:pPr>
+        <w:shd w:val="clear" w:color="auto" w:fill="1E1E1E"/>
+        <w:spacing w:after="0" w:line="285" w:lineRule="atLeast"/>
+        <w:rPr>
+          <w:rFonts w:ascii="Consolas" w:eastAsia="Times New Roman" w:hAnsi="Consolas" w:cs="Times New Roman"/>
+          <w:color w:val="D4D4D4"/>
+          <w:sz w:val="21"/>
+          <w:szCs w:val="21"/>
+        </w:rPr>
+      </w:pPr>
+      <w:r>
+        <w:rPr>
+          <w:rFonts w:ascii="Consolas" w:eastAsia="Times New Roman" w:hAnsi="Consolas" w:cs="Times New Roman"/>
+          <w:color w:val="D4D4D4"/>
+          <w:sz w:val="21"/>
+          <w:szCs w:val="21"/>
+        </w:rPr>
+        <w:t>}</w:t>
+      </w:r>
+    </w:p>
+    <w:p>
+      <w:pPr>
+        <w:pStyle w:val="PargrafodaLista"/>
+        <w:numPr>
+          <w:ilvl w:val="2"/>
+          <w:numId w:val="1"/>
+        </w:numPr>
+        <w:spacing w:before="240" w:line="360" w:lineRule="auto"/>
+        <w:jc w:val="both"/>
+        <w:rPr>
+          <w:rFonts w:ascii="Times New Roman" w:hAnsi="Times New Roman" w:cs="Times New Roman"/>
+          <w:sz w:val="24"/>
+          <w:szCs w:val="24"/>
+        </w:rPr>
+      </w:pPr>
+      <w:r>
+        <w:rPr>
+          <w:rFonts w:ascii="Times New Roman" w:hAnsi="Times New Roman" w:cs="Times New Roman"/>
+          <w:sz w:val="24"/>
+          <w:szCs w:val="24"/>
+        </w:rPr>
+        <w:lastRenderedPageBreak/>
+        <w:t>Sempre tipar os getters também. Se esperamos que o getter nos retorne um número, colocamos isso como tipo, se esperamos que o nosso método de classe retorne um construtor, devemos colocar o nome do construtor na tipagem, se esperamos que nosso método não retorne nada, colocamos void.</w:t>
+      </w:r>
+    </w:p>
+    <w:p>
+      <w:pPr>
+        <w:pStyle w:val="PargrafodaLista"/>
+        <w:numPr>
+          <w:ilvl w:val="2"/>
+          <w:numId w:val="1"/>
+        </w:numPr>
+        <w:spacing w:before="240" w:line="360" w:lineRule="auto"/>
+        <w:jc w:val="both"/>
+        <w:rPr>
+          <w:rFonts w:ascii="Times New Roman" w:hAnsi="Times New Roman" w:cs="Times New Roman"/>
+          <w:sz w:val="24"/>
+          <w:szCs w:val="24"/>
+        </w:rPr>
+      </w:pPr>
+      <w:r>
+        <w:rPr>
+          <w:rFonts w:ascii="Times New Roman" w:hAnsi="Times New Roman" w:cs="Times New Roman"/>
+          <w:sz w:val="24"/>
+          <w:szCs w:val="24"/>
+        </w:rPr>
+        <w:t>É uma boa prática colocar o tipo de retorno esperado, se houver, logo na hora da criação do método, pois dessa forma garantimos que durante a sua escrita faremos tudo corretamente, já que o TS não deixará nada errado lá dentro.</w:t>
+      </w:r>
+    </w:p>
+    <w:p>
+      <w:pPr>
+        <w:pStyle w:val="PargrafodaLista"/>
+        <w:numPr>
+          <w:ilvl w:val="2"/>
+          <w:numId w:val="1"/>
+        </w:numPr>
+        <w:spacing w:before="240" w:line="360" w:lineRule="auto"/>
+        <w:jc w:val="both"/>
+        <w:rPr>
+          <w:rFonts w:ascii="Times New Roman" w:hAnsi="Times New Roman" w:cs="Times New Roman"/>
+          <w:sz w:val="24"/>
+          <w:szCs w:val="24"/>
+        </w:rPr>
+      </w:pPr>
+      <w:r>
+        <w:rPr>
+          <w:rFonts w:ascii="Times New Roman" w:hAnsi="Times New Roman" w:cs="Times New Roman"/>
+          <w:sz w:val="24"/>
+          <w:szCs w:val="24"/>
+        </w:rPr>
+        <w:t>Criamos um método que cria a negociação e separamos do que apenas adiciona ela</w:t>
+      </w:r>
+      <w:r>
+        <w:rPr>
+          <w:rFonts w:ascii="Times New Roman" w:hAnsi="Times New Roman" w:cs="Times New Roman"/>
+          <w:sz w:val="24"/>
+          <w:szCs w:val="24"/>
+        </w:rPr>
+        <w:t xml:space="preserve"> para deixar mais organizado</w:t>
+      </w:r>
+      <w:r>
+        <w:rPr>
+          <w:rFonts w:ascii="Times New Roman" w:hAnsi="Times New Roman" w:cs="Times New Roman"/>
+          <w:sz w:val="24"/>
+          <w:szCs w:val="24"/>
+        </w:rPr>
+        <w:t>.</w:t>
+      </w:r>
     </w:p>
     <w:sectPr>
       <w:pgSz w:w="11906" w:h="16838"/>

</xml_diff>

<commit_message>
Primeiro contato com Generics
Aprendemos sobre tipagem de array
</commit_message>
<xml_diff>
--- a/Front-end/Formação HTML && CSS3/TypeScript/Parte I - Evoluindo seu JavaScript/Anotações/TypeScript parte I – Evoluindo seu JavaScript.docx
+++ b/Front-end/Formação HTML && CSS3/TypeScript/Parte I - Evoluindo seu JavaScript/Anotações/TypeScript parte I – Evoluindo seu JavaScript.docx
@@ -18141,6 +18141,1809 @@
           <w:szCs w:val="24"/>
         </w:rPr>
         <w:t>.</w:t>
+      </w:r>
+    </w:p>
+    <w:p>
+      <w:pPr>
+        <w:pStyle w:val="PargrafodaLista"/>
+        <w:numPr>
+          <w:ilvl w:val="1"/>
+          <w:numId w:val="1"/>
+        </w:numPr>
+        <w:spacing w:before="240" w:line="360" w:lineRule="auto"/>
+        <w:jc w:val="both"/>
+        <w:rPr>
+          <w:rFonts w:ascii="Times New Roman" w:hAnsi="Times New Roman" w:cs="Times New Roman"/>
+          <w:sz w:val="24"/>
+          <w:szCs w:val="24"/>
+        </w:rPr>
+      </w:pPr>
+      <w:r>
+        <w:rPr>
+          <w:rFonts w:ascii="Times New Roman" w:hAnsi="Times New Roman" w:cs="Times New Roman"/>
+          <w:sz w:val="24"/>
+          <w:szCs w:val="24"/>
+        </w:rPr>
+        <w:t xml:space="preserve"> </w:t>
+      </w:r>
+      <w:r>
+        <w:rPr>
+          <w:rFonts w:ascii="Times New Roman" w:hAnsi="Times New Roman" w:cs="Times New Roman"/>
+          <w:sz w:val="24"/>
+          <w:szCs w:val="24"/>
+        </w:rPr>
+        <w:t>Primeiro contato com Generics</w:t>
+      </w:r>
+      <w:r>
+        <w:rPr>
+          <w:rFonts w:ascii="Times New Roman" w:hAnsi="Times New Roman" w:cs="Times New Roman"/>
+          <w:sz w:val="24"/>
+          <w:szCs w:val="24"/>
+        </w:rPr>
+        <w:t>:</w:t>
+      </w:r>
+    </w:p>
+    <w:p>
+      <w:pPr>
+        <w:pStyle w:val="PargrafodaLista"/>
+        <w:numPr>
+          <w:ilvl w:val="2"/>
+          <w:numId w:val="1"/>
+        </w:numPr>
+        <w:spacing w:before="240" w:line="360" w:lineRule="auto"/>
+        <w:jc w:val="both"/>
+        <w:rPr>
+          <w:rFonts w:ascii="Times New Roman" w:hAnsi="Times New Roman" w:cs="Times New Roman"/>
+          <w:sz w:val="24"/>
+          <w:szCs w:val="24"/>
+        </w:rPr>
+      </w:pPr>
+      <w:r>
+        <w:rPr>
+          <w:rFonts w:ascii="Times New Roman" w:hAnsi="Times New Roman" w:cs="Times New Roman"/>
+          <w:sz w:val="24"/>
+          <w:szCs w:val="24"/>
+        </w:rPr>
+        <w:t>Quando criamos um array ele é sempre do tipo genérico, ou seja, any, pois assim ela pode receber qualquer tipo de valor.</w:t>
+      </w:r>
+    </w:p>
+    <w:p>
+      <w:pPr>
+        <w:pStyle w:val="PargrafodaLista"/>
+        <w:numPr>
+          <w:ilvl w:val="2"/>
+          <w:numId w:val="1"/>
+        </w:numPr>
+        <w:spacing w:before="240" w:line="360" w:lineRule="auto"/>
+        <w:jc w:val="both"/>
+        <w:rPr>
+          <w:rFonts w:ascii="Times New Roman" w:hAnsi="Times New Roman" w:cs="Times New Roman"/>
+          <w:sz w:val="24"/>
+          <w:szCs w:val="24"/>
+        </w:rPr>
+      </w:pPr>
+      <w:r>
+        <w:rPr>
+          <w:rFonts w:ascii="Times New Roman" w:hAnsi="Times New Roman" w:cs="Times New Roman"/>
+          <w:sz w:val="24"/>
+          <w:szCs w:val="24"/>
+        </w:rPr>
+        <w:t>Entretanto, não é isso que queremos e nem mesmo o TS permite que isso seja feito, já que colocamos aquela configuração do “</w:t>
+      </w:r>
+      <w:r>
+        <w:rPr>
+          <w:rFonts w:ascii="Times New Roman" w:hAnsi="Times New Roman" w:cs="Times New Roman"/>
+          <w:sz w:val="24"/>
+          <w:szCs w:val="24"/>
+        </w:rPr>
+        <w:t>noImplicitAny</w:t>
+      </w:r>
+      <w:r>
+        <w:rPr>
+          <w:rFonts w:ascii="Times New Roman" w:hAnsi="Times New Roman" w:cs="Times New Roman"/>
+          <w:sz w:val="24"/>
+          <w:szCs w:val="24"/>
+        </w:rPr>
+        <w:t>” = true, não permitindo que deixemos nada com tipagem any implícita.</w:t>
+      </w:r>
+    </w:p>
+    <w:p>
+      <w:pPr>
+        <w:pStyle w:val="PargrafodaLista"/>
+        <w:numPr>
+          <w:ilvl w:val="2"/>
+          <w:numId w:val="1"/>
+        </w:numPr>
+        <w:spacing w:before="240" w:line="360" w:lineRule="auto"/>
+        <w:jc w:val="both"/>
+        <w:rPr>
+          <w:rFonts w:ascii="Times New Roman" w:hAnsi="Times New Roman" w:cs="Times New Roman"/>
+          <w:sz w:val="24"/>
+          <w:szCs w:val="24"/>
+        </w:rPr>
+      </w:pPr>
+      <w:r>
+        <w:rPr>
+          <w:rFonts w:ascii="Times New Roman" w:hAnsi="Times New Roman" w:cs="Times New Roman"/>
+          <w:sz w:val="24"/>
+          <w:szCs w:val="24"/>
+        </w:rPr>
+        <w:t>No nosso caso queremos que nossa array receba as negociações incluídas pelo modelo de negociação, então a tipagem do nosso array vai ser:</w:t>
+      </w:r>
+    </w:p>
+    <w:p>
+      <w:pPr>
+        <w:shd w:val="clear" w:color="auto" w:fill="1E1E1E"/>
+        <w:spacing w:after="0" w:line="285" w:lineRule="atLeast"/>
+        <w:rPr>
+          <w:rFonts w:ascii="Consolas" w:eastAsia="Times New Roman" w:hAnsi="Consolas" w:cs="Times New Roman"/>
+          <w:color w:val="D4D4D4"/>
+          <w:sz w:val="21"/>
+          <w:szCs w:val="21"/>
+        </w:rPr>
+      </w:pPr>
+      <w:r>
+        <w:rPr>
+          <w:rFonts w:ascii="Consolas" w:eastAsia="Times New Roman" w:hAnsi="Consolas" w:cs="Times New Roman"/>
+          <w:color w:val="C586C0"/>
+          <w:sz w:val="21"/>
+          <w:szCs w:val="21"/>
+        </w:rPr>
+        <w:t>import</w:t>
+      </w:r>
+      <w:r>
+        <w:rPr>
+          <w:rFonts w:ascii="Consolas" w:eastAsia="Times New Roman" w:hAnsi="Consolas" w:cs="Times New Roman"/>
+          <w:color w:val="D4D4D4"/>
+          <w:sz w:val="21"/>
+          <w:szCs w:val="21"/>
+        </w:rPr>
+        <w:t xml:space="preserve"> { </w:t>
+      </w:r>
+      <w:r>
+        <w:rPr>
+          <w:rFonts w:ascii="Consolas" w:eastAsia="Times New Roman" w:hAnsi="Consolas" w:cs="Times New Roman"/>
+          <w:color w:val="9CDCFE"/>
+          <w:sz w:val="21"/>
+          <w:szCs w:val="21"/>
+        </w:rPr>
+        <w:t>Negociacao</w:t>
+      </w:r>
+      <w:r>
+        <w:rPr>
+          <w:rFonts w:ascii="Consolas" w:eastAsia="Times New Roman" w:hAnsi="Consolas" w:cs="Times New Roman"/>
+          <w:color w:val="D4D4D4"/>
+          <w:sz w:val="21"/>
+          <w:szCs w:val="21"/>
+        </w:rPr>
+        <w:t xml:space="preserve"> } </w:t>
+      </w:r>
+      <w:r>
+        <w:rPr>
+          <w:rFonts w:ascii="Consolas" w:eastAsia="Times New Roman" w:hAnsi="Consolas" w:cs="Times New Roman"/>
+          <w:color w:val="C586C0"/>
+          <w:sz w:val="21"/>
+          <w:szCs w:val="21"/>
+        </w:rPr>
+        <w:t>from</w:t>
+      </w:r>
+      <w:r>
+        <w:rPr>
+          <w:rFonts w:ascii="Consolas" w:eastAsia="Times New Roman" w:hAnsi="Consolas" w:cs="Times New Roman"/>
+          <w:color w:val="D4D4D4"/>
+          <w:sz w:val="21"/>
+          <w:szCs w:val="21"/>
+        </w:rPr>
+        <w:t xml:space="preserve"> </w:t>
+      </w:r>
+      <w:r>
+        <w:rPr>
+          <w:rFonts w:ascii="Consolas" w:eastAsia="Times New Roman" w:hAnsi="Consolas" w:cs="Times New Roman"/>
+          <w:color w:val="CE9178"/>
+          <w:sz w:val="21"/>
+          <w:szCs w:val="21"/>
+        </w:rPr>
+        <w:t>"./negociacao.js"</w:t>
+      </w:r>
+      <w:r>
+        <w:rPr>
+          <w:rFonts w:ascii="Consolas" w:eastAsia="Times New Roman" w:hAnsi="Consolas" w:cs="Times New Roman"/>
+          <w:color w:val="D4D4D4"/>
+          <w:sz w:val="21"/>
+          <w:szCs w:val="21"/>
+        </w:rPr>
+        <w:t>;</w:t>
+      </w:r>
+    </w:p>
+    <w:p>
+      <w:pPr>
+        <w:shd w:val="clear" w:color="auto" w:fill="1E1E1E"/>
+        <w:spacing w:after="0" w:line="285" w:lineRule="atLeast"/>
+        <w:rPr>
+          <w:rFonts w:ascii="Consolas" w:eastAsia="Times New Roman" w:hAnsi="Consolas" w:cs="Times New Roman"/>
+          <w:color w:val="D4D4D4"/>
+          <w:sz w:val="21"/>
+          <w:szCs w:val="21"/>
+        </w:rPr>
+      </w:pPr>
+    </w:p>
+    <w:p>
+      <w:pPr>
+        <w:shd w:val="clear" w:color="auto" w:fill="1E1E1E"/>
+        <w:spacing w:after="0" w:line="285" w:lineRule="atLeast"/>
+        <w:rPr>
+          <w:rFonts w:ascii="Consolas" w:eastAsia="Times New Roman" w:hAnsi="Consolas" w:cs="Times New Roman"/>
+          <w:color w:val="D4D4D4"/>
+          <w:sz w:val="21"/>
+          <w:szCs w:val="21"/>
+        </w:rPr>
+      </w:pPr>
+      <w:r>
+        <w:rPr>
+          <w:rFonts w:ascii="Consolas" w:eastAsia="Times New Roman" w:hAnsi="Consolas" w:cs="Times New Roman"/>
+          <w:color w:val="C586C0"/>
+          <w:sz w:val="21"/>
+          <w:szCs w:val="21"/>
+        </w:rPr>
+        <w:t>export</w:t>
+      </w:r>
+      <w:r>
+        <w:rPr>
+          <w:rFonts w:ascii="Consolas" w:eastAsia="Times New Roman" w:hAnsi="Consolas" w:cs="Times New Roman"/>
+          <w:color w:val="D4D4D4"/>
+          <w:sz w:val="21"/>
+          <w:szCs w:val="21"/>
+        </w:rPr>
+        <w:t xml:space="preserve"> </w:t>
+      </w:r>
+      <w:r>
+        <w:rPr>
+          <w:rFonts w:ascii="Consolas" w:eastAsia="Times New Roman" w:hAnsi="Consolas" w:cs="Times New Roman"/>
+          <w:color w:val="569CD6"/>
+          <w:sz w:val="21"/>
+          <w:szCs w:val="21"/>
+        </w:rPr>
+        <w:t>class</w:t>
+      </w:r>
+      <w:r>
+        <w:rPr>
+          <w:rFonts w:ascii="Consolas" w:eastAsia="Times New Roman" w:hAnsi="Consolas" w:cs="Times New Roman"/>
+          <w:color w:val="D4D4D4"/>
+          <w:sz w:val="21"/>
+          <w:szCs w:val="21"/>
+        </w:rPr>
+        <w:t xml:space="preserve"> </w:t>
+      </w:r>
+      <w:r>
+        <w:rPr>
+          <w:rFonts w:ascii="Consolas" w:eastAsia="Times New Roman" w:hAnsi="Consolas" w:cs="Times New Roman"/>
+          <w:color w:val="4EC9B0"/>
+          <w:sz w:val="21"/>
+          <w:szCs w:val="21"/>
+        </w:rPr>
+        <w:t>Negociacoes</w:t>
+      </w:r>
+      <w:r>
+        <w:rPr>
+          <w:rFonts w:ascii="Consolas" w:eastAsia="Times New Roman" w:hAnsi="Consolas" w:cs="Times New Roman"/>
+          <w:color w:val="D4D4D4"/>
+          <w:sz w:val="21"/>
+          <w:szCs w:val="21"/>
+        </w:rPr>
+        <w:t xml:space="preserve"> {</w:t>
+      </w:r>
+    </w:p>
+    <w:p>
+      <w:pPr>
+        <w:shd w:val="clear" w:color="auto" w:fill="1E1E1E"/>
+        <w:spacing w:after="0" w:line="285" w:lineRule="atLeast"/>
+        <w:rPr>
+          <w:rFonts w:ascii="Consolas" w:eastAsia="Times New Roman" w:hAnsi="Consolas" w:cs="Times New Roman"/>
+          <w:color w:val="D4D4D4"/>
+          <w:sz w:val="21"/>
+          <w:szCs w:val="21"/>
+        </w:rPr>
+      </w:pPr>
+      <w:r>
+        <w:rPr>
+          <w:rFonts w:ascii="Consolas" w:eastAsia="Times New Roman" w:hAnsi="Consolas" w:cs="Times New Roman"/>
+          <w:color w:val="D4D4D4"/>
+          <w:sz w:val="21"/>
+          <w:szCs w:val="21"/>
+        </w:rPr>
+        <w:t xml:space="preserve">  </w:t>
+      </w:r>
+      <w:r>
+        <w:rPr>
+          <w:rFonts w:ascii="Consolas" w:eastAsia="Times New Roman" w:hAnsi="Consolas" w:cs="Times New Roman"/>
+          <w:color w:val="569CD6"/>
+          <w:sz w:val="21"/>
+          <w:szCs w:val="21"/>
+        </w:rPr>
+        <w:t>private</w:t>
+      </w:r>
+      <w:r>
+        <w:rPr>
+          <w:rFonts w:ascii="Consolas" w:eastAsia="Times New Roman" w:hAnsi="Consolas" w:cs="Times New Roman"/>
+          <w:color w:val="D4D4D4"/>
+          <w:sz w:val="21"/>
+          <w:szCs w:val="21"/>
+        </w:rPr>
+        <w:t xml:space="preserve"> </w:t>
+      </w:r>
+      <w:r>
+        <w:rPr>
+          <w:rFonts w:ascii="Consolas" w:eastAsia="Times New Roman" w:hAnsi="Consolas" w:cs="Times New Roman"/>
+          <w:color w:val="9CDCFE"/>
+          <w:sz w:val="21"/>
+          <w:szCs w:val="21"/>
+        </w:rPr>
+        <w:t>negociacoes</w:t>
+      </w:r>
+      <w:r>
+        <w:rPr>
+          <w:rFonts w:ascii="Consolas" w:eastAsia="Times New Roman" w:hAnsi="Consolas" w:cs="Times New Roman"/>
+          <w:color w:val="D4D4D4"/>
+          <w:sz w:val="21"/>
+          <w:szCs w:val="21"/>
+        </w:rPr>
+        <w:t xml:space="preserve">: </w:t>
+      </w:r>
+      <w:r>
+        <w:rPr>
+          <w:rFonts w:ascii="Consolas" w:eastAsia="Times New Roman" w:hAnsi="Consolas" w:cs="Times New Roman"/>
+          <w:color w:val="4EC9B0"/>
+          <w:sz w:val="21"/>
+          <w:szCs w:val="21"/>
+        </w:rPr>
+        <w:t>Array</w:t>
+      </w:r>
+      <w:r>
+        <w:rPr>
+          <w:rFonts w:ascii="Consolas" w:eastAsia="Times New Roman" w:hAnsi="Consolas" w:cs="Times New Roman"/>
+          <w:color w:val="D4D4D4"/>
+          <w:sz w:val="21"/>
+          <w:szCs w:val="21"/>
+        </w:rPr>
+        <w:t>&lt;</w:t>
+      </w:r>
+      <w:r>
+        <w:rPr>
+          <w:rFonts w:ascii="Consolas" w:eastAsia="Times New Roman" w:hAnsi="Consolas" w:cs="Times New Roman"/>
+          <w:color w:val="4EC9B0"/>
+          <w:sz w:val="21"/>
+          <w:szCs w:val="21"/>
+        </w:rPr>
+        <w:t>Negociacao</w:t>
+      </w:r>
+      <w:r>
+        <w:rPr>
+          <w:rFonts w:ascii="Consolas" w:eastAsia="Times New Roman" w:hAnsi="Consolas" w:cs="Times New Roman"/>
+          <w:color w:val="D4D4D4"/>
+          <w:sz w:val="21"/>
+          <w:szCs w:val="21"/>
+        </w:rPr>
+        <w:t>&gt; = [];</w:t>
+      </w:r>
+    </w:p>
+    <w:p>
+      <w:pPr>
+        <w:shd w:val="clear" w:color="auto" w:fill="1E1E1E"/>
+        <w:spacing w:after="0" w:line="285" w:lineRule="atLeast"/>
+        <w:rPr>
+          <w:rFonts w:ascii="Consolas" w:eastAsia="Times New Roman" w:hAnsi="Consolas" w:cs="Times New Roman"/>
+          <w:color w:val="D4D4D4"/>
+          <w:sz w:val="21"/>
+          <w:szCs w:val="21"/>
+        </w:rPr>
+      </w:pPr>
+      <w:r>
+        <w:rPr>
+          <w:rFonts w:ascii="Consolas" w:eastAsia="Times New Roman" w:hAnsi="Consolas" w:cs="Times New Roman"/>
+          <w:color w:val="D4D4D4"/>
+          <w:sz w:val="21"/>
+          <w:szCs w:val="21"/>
+        </w:rPr>
+        <w:t>}</w:t>
+      </w:r>
+    </w:p>
+    <w:p>
+      <w:pPr>
+        <w:pStyle w:val="PargrafodaLista"/>
+        <w:numPr>
+          <w:ilvl w:val="2"/>
+          <w:numId w:val="1"/>
+        </w:numPr>
+        <w:spacing w:before="240" w:line="360" w:lineRule="auto"/>
+        <w:jc w:val="both"/>
+        <w:rPr>
+          <w:rFonts w:ascii="Times New Roman" w:hAnsi="Times New Roman" w:cs="Times New Roman"/>
+          <w:sz w:val="24"/>
+          <w:szCs w:val="24"/>
+        </w:rPr>
+      </w:pPr>
+      <w:r>
+        <w:rPr>
+          <w:rFonts w:ascii="Times New Roman" w:hAnsi="Times New Roman" w:cs="Times New Roman"/>
+          <w:sz w:val="24"/>
+          <w:szCs w:val="24"/>
+        </w:rPr>
+        <w:t>Para definir a tipagem de um array precisamos colocar o diamante ‘&lt;&gt;’ na frente e dizer qual é o tipo desse array, ou seja, o que esperamos que seja adicionado dentro dele.</w:t>
+      </w:r>
+    </w:p>
+    <w:p>
+      <w:pPr>
+        <w:pStyle w:val="PargrafodaLista"/>
+        <w:numPr>
+          <w:ilvl w:val="2"/>
+          <w:numId w:val="1"/>
+        </w:numPr>
+        <w:spacing w:before="240" w:line="360" w:lineRule="auto"/>
+        <w:jc w:val="both"/>
+        <w:rPr>
+          <w:rFonts w:ascii="Times New Roman" w:hAnsi="Times New Roman" w:cs="Times New Roman"/>
+          <w:sz w:val="24"/>
+          <w:szCs w:val="24"/>
+        </w:rPr>
+      </w:pPr>
+      <w:r>
+        <w:rPr>
+          <w:rFonts w:ascii="Times New Roman" w:hAnsi="Times New Roman" w:cs="Times New Roman"/>
+          <w:sz w:val="24"/>
+          <w:szCs w:val="24"/>
+        </w:rPr>
+        <w:t>Ao colocar a tipagem como um modelo que criamos, ele automaticamente faz a importação para o arquivo.</w:t>
+      </w:r>
+    </w:p>
+    <w:p>
+      <w:pPr>
+        <w:pStyle w:val="PargrafodaLista"/>
+        <w:numPr>
+          <w:ilvl w:val="2"/>
+          <w:numId w:val="1"/>
+        </w:numPr>
+        <w:spacing w:before="240" w:line="360" w:lineRule="auto"/>
+        <w:jc w:val="both"/>
+        <w:rPr>
+          <w:rFonts w:ascii="Times New Roman" w:hAnsi="Times New Roman" w:cs="Times New Roman"/>
+          <w:sz w:val="24"/>
+          <w:szCs w:val="24"/>
+        </w:rPr>
+      </w:pPr>
+      <w:r>
+        <w:rPr>
+          <w:rFonts w:ascii="Times New Roman" w:hAnsi="Times New Roman" w:cs="Times New Roman"/>
+          <w:sz w:val="24"/>
+          <w:szCs w:val="24"/>
+        </w:rPr>
+        <w:t>Sempre precisamos lembrar de adicionar o .js no final da importação, pois ele não faz isso sozinho.</w:t>
+      </w:r>
+    </w:p>
+    <w:p>
+      <w:pPr>
+        <w:pStyle w:val="PargrafodaLista"/>
+        <w:numPr>
+          <w:ilvl w:val="2"/>
+          <w:numId w:val="1"/>
+        </w:numPr>
+        <w:spacing w:before="240" w:line="360" w:lineRule="auto"/>
+        <w:jc w:val="both"/>
+        <w:rPr>
+          <w:rFonts w:ascii="Times New Roman" w:hAnsi="Times New Roman" w:cs="Times New Roman"/>
+          <w:sz w:val="24"/>
+          <w:szCs w:val="24"/>
+        </w:rPr>
+      </w:pPr>
+      <w:r>
+        <w:rPr>
+          <w:rFonts w:ascii="Times New Roman" w:hAnsi="Times New Roman" w:cs="Times New Roman"/>
+          <w:sz w:val="24"/>
+          <w:szCs w:val="24"/>
+        </w:rPr>
+        <w:t>Mesmo que estejamos trabalhando com arquivos ts, nossa importação deve ser js.</w:t>
+      </w:r>
+    </w:p>
+    <w:p>
+      <w:pPr>
+        <w:pStyle w:val="PargrafodaLista"/>
+        <w:numPr>
+          <w:ilvl w:val="2"/>
+          <w:numId w:val="1"/>
+        </w:numPr>
+        <w:spacing w:before="240" w:line="360" w:lineRule="auto"/>
+        <w:jc w:val="both"/>
+        <w:rPr>
+          <w:rFonts w:ascii="Times New Roman" w:hAnsi="Times New Roman" w:cs="Times New Roman"/>
+          <w:sz w:val="24"/>
+          <w:szCs w:val="24"/>
+        </w:rPr>
+      </w:pPr>
+      <w:r>
+        <w:rPr>
+          <w:rFonts w:ascii="Times New Roman" w:hAnsi="Times New Roman" w:cs="Times New Roman"/>
+          <w:sz w:val="24"/>
+          <w:szCs w:val="24"/>
+        </w:rPr>
+        <w:t>Esse tipo de tipagem de array é interessante pois 99% das vezes nós queremos que tenha somente um tipo de dados nesse array</w:t>
+      </w:r>
+      <w:r>
+        <w:rPr>
+          <w:rFonts w:ascii="Times New Roman" w:hAnsi="Times New Roman" w:cs="Times New Roman"/>
+          <w:sz w:val="24"/>
+          <w:szCs w:val="24"/>
+        </w:rPr>
+        <w:t xml:space="preserve"> e, quando vamos fazer uma iteração por exemplo, o elemento que criamos para fazer a iteração será automaticamente definido com a mesma tipagem do array, pois o TS entende que nada que está naquela lista pode ser diferente daquele tipo</w:t>
+      </w:r>
+      <w:r>
+        <w:rPr>
+          <w:rFonts w:ascii="Times New Roman" w:hAnsi="Times New Roman" w:cs="Times New Roman"/>
+          <w:sz w:val="24"/>
+          <w:szCs w:val="24"/>
+        </w:rPr>
+        <w:t>.</w:t>
+      </w:r>
+    </w:p>
+    <w:p>
+      <w:pPr>
+        <w:pStyle w:val="PargrafodaLista"/>
+        <w:numPr>
+          <w:ilvl w:val="2"/>
+          <w:numId w:val="1"/>
+        </w:numPr>
+        <w:spacing w:before="240" w:line="360" w:lineRule="auto"/>
+        <w:jc w:val="both"/>
+        <w:rPr>
+          <w:rFonts w:ascii="Times New Roman" w:hAnsi="Times New Roman" w:cs="Times New Roman"/>
+          <w:sz w:val="24"/>
+          <w:szCs w:val="24"/>
+        </w:rPr>
+      </w:pPr>
+      <w:r>
+        <w:rPr>
+          <w:rFonts w:ascii="Times New Roman" w:hAnsi="Times New Roman" w:cs="Times New Roman"/>
+          <w:sz w:val="24"/>
+          <w:szCs w:val="24"/>
+        </w:rPr>
+        <w:t>Para exemplificar melhor criamos uma iteração:</w:t>
+      </w:r>
+    </w:p>
+    <w:p>
+      <w:pPr>
+        <w:shd w:val="clear" w:color="auto" w:fill="1E1E1E"/>
+        <w:spacing w:after="0" w:line="285" w:lineRule="atLeast"/>
+        <w:rPr>
+          <w:rFonts w:ascii="Consolas" w:eastAsia="Times New Roman" w:hAnsi="Consolas" w:cs="Times New Roman"/>
+          <w:color w:val="D4D4D4"/>
+          <w:sz w:val="21"/>
+          <w:szCs w:val="21"/>
+          <w:lang w:val="en-US"/>
+        </w:rPr>
+      </w:pPr>
+      <w:r>
+        <w:rPr>
+          <w:rFonts w:ascii="Consolas" w:eastAsia="Times New Roman" w:hAnsi="Consolas" w:cs="Times New Roman"/>
+          <w:color w:val="569CD6"/>
+          <w:sz w:val="21"/>
+          <w:szCs w:val="21"/>
+          <w:lang w:val="en-US"/>
+        </w:rPr>
+        <w:t>const</w:t>
+      </w:r>
+      <w:r>
+        <w:rPr>
+          <w:rFonts w:ascii="Consolas" w:eastAsia="Times New Roman" w:hAnsi="Consolas" w:cs="Times New Roman"/>
+          <w:color w:val="D4D4D4"/>
+          <w:sz w:val="21"/>
+          <w:szCs w:val="21"/>
+          <w:lang w:val="en-US"/>
+        </w:rPr>
+        <w:t xml:space="preserve"> </w:t>
+      </w:r>
+      <w:r>
+        <w:rPr>
+          <w:rFonts w:ascii="Consolas" w:eastAsia="Times New Roman" w:hAnsi="Consolas" w:cs="Times New Roman"/>
+          <w:color w:val="4FC1FF"/>
+          <w:sz w:val="21"/>
+          <w:szCs w:val="21"/>
+          <w:lang w:val="en-US"/>
+        </w:rPr>
+        <w:t>list</w:t>
+      </w:r>
+      <w:r>
+        <w:rPr>
+          <w:rFonts w:ascii="Consolas" w:eastAsia="Times New Roman" w:hAnsi="Consolas" w:cs="Times New Roman"/>
+          <w:color w:val="D4D4D4"/>
+          <w:sz w:val="21"/>
+          <w:szCs w:val="21"/>
+          <w:lang w:val="en-US"/>
+        </w:rPr>
+        <w:t xml:space="preserve">: </w:t>
+      </w:r>
+      <w:r>
+        <w:rPr>
+          <w:rFonts w:ascii="Consolas" w:eastAsia="Times New Roman" w:hAnsi="Consolas" w:cs="Times New Roman"/>
+          <w:color w:val="4EC9B0"/>
+          <w:sz w:val="21"/>
+          <w:szCs w:val="21"/>
+          <w:lang w:val="en-US"/>
+        </w:rPr>
+        <w:t>Array</w:t>
+      </w:r>
+      <w:r>
+        <w:rPr>
+          <w:rFonts w:ascii="Consolas" w:eastAsia="Times New Roman" w:hAnsi="Consolas" w:cs="Times New Roman"/>
+          <w:color w:val="D4D4D4"/>
+          <w:sz w:val="21"/>
+          <w:szCs w:val="21"/>
+          <w:lang w:val="en-US"/>
+        </w:rPr>
+        <w:t>&lt;</w:t>
+      </w:r>
+      <w:r>
+        <w:rPr>
+          <w:rFonts w:ascii="Consolas" w:eastAsia="Times New Roman" w:hAnsi="Consolas" w:cs="Times New Roman"/>
+          <w:color w:val="4EC9B0"/>
+          <w:sz w:val="21"/>
+          <w:szCs w:val="21"/>
+          <w:lang w:val="en-US"/>
+        </w:rPr>
+        <w:t>string</w:t>
+      </w:r>
+      <w:r>
+        <w:rPr>
+          <w:rFonts w:ascii="Consolas" w:eastAsia="Times New Roman" w:hAnsi="Consolas" w:cs="Times New Roman"/>
+          <w:color w:val="D4D4D4"/>
+          <w:sz w:val="21"/>
+          <w:szCs w:val="21"/>
+          <w:lang w:val="en-US"/>
+        </w:rPr>
+        <w:t>&gt; = [];</w:t>
+      </w:r>
+    </w:p>
+    <w:p>
+      <w:pPr>
+        <w:shd w:val="clear" w:color="auto" w:fill="1E1E1E"/>
+        <w:spacing w:after="0" w:line="285" w:lineRule="atLeast"/>
+        <w:rPr>
+          <w:rFonts w:ascii="Consolas" w:eastAsia="Times New Roman" w:hAnsi="Consolas" w:cs="Times New Roman"/>
+          <w:color w:val="D4D4D4"/>
+          <w:sz w:val="21"/>
+          <w:szCs w:val="21"/>
+          <w:lang w:val="en-US"/>
+        </w:rPr>
+      </w:pPr>
+      <w:r>
+        <w:rPr>
+          <w:rFonts w:ascii="Consolas" w:eastAsia="Times New Roman" w:hAnsi="Consolas" w:cs="Times New Roman"/>
+          <w:color w:val="4FC1FF"/>
+          <w:sz w:val="21"/>
+          <w:szCs w:val="21"/>
+          <w:lang w:val="en-US"/>
+        </w:rPr>
+        <w:t>list</w:t>
+      </w:r>
+      <w:r>
+        <w:rPr>
+          <w:rFonts w:ascii="Consolas" w:eastAsia="Times New Roman" w:hAnsi="Consolas" w:cs="Times New Roman"/>
+          <w:color w:val="D4D4D4"/>
+          <w:sz w:val="21"/>
+          <w:szCs w:val="21"/>
+          <w:lang w:val="en-US"/>
+        </w:rPr>
+        <w:t>.</w:t>
+      </w:r>
+      <w:r>
+        <w:rPr>
+          <w:rFonts w:ascii="Consolas" w:eastAsia="Times New Roman" w:hAnsi="Consolas" w:cs="Times New Roman"/>
+          <w:color w:val="DCDCAA"/>
+          <w:sz w:val="21"/>
+          <w:szCs w:val="21"/>
+          <w:lang w:val="en-US"/>
+        </w:rPr>
+        <w:t>push</w:t>
+      </w:r>
+      <w:r>
+        <w:rPr>
+          <w:rFonts w:ascii="Consolas" w:eastAsia="Times New Roman" w:hAnsi="Consolas" w:cs="Times New Roman"/>
+          <w:color w:val="D4D4D4"/>
+          <w:sz w:val="21"/>
+          <w:szCs w:val="21"/>
+          <w:lang w:val="en-US"/>
+        </w:rPr>
+        <w:t>(</w:t>
+      </w:r>
+      <w:r>
+        <w:rPr>
+          <w:rFonts w:ascii="Consolas" w:eastAsia="Times New Roman" w:hAnsi="Consolas" w:cs="Times New Roman"/>
+          <w:color w:val="CE9178"/>
+          <w:sz w:val="21"/>
+          <w:szCs w:val="21"/>
+          <w:lang w:val="en-US"/>
+        </w:rPr>
+        <w:t>'Bruno'</w:t>
+      </w:r>
+      <w:r>
+        <w:rPr>
+          <w:rFonts w:ascii="Consolas" w:eastAsia="Times New Roman" w:hAnsi="Consolas" w:cs="Times New Roman"/>
+          <w:color w:val="D4D4D4"/>
+          <w:sz w:val="21"/>
+          <w:szCs w:val="21"/>
+          <w:lang w:val="en-US"/>
+        </w:rPr>
+        <w:t>);</w:t>
+      </w:r>
+    </w:p>
+    <w:p>
+      <w:pPr>
+        <w:shd w:val="clear" w:color="auto" w:fill="1E1E1E"/>
+        <w:spacing w:after="0" w:line="285" w:lineRule="atLeast"/>
+        <w:rPr>
+          <w:rFonts w:ascii="Consolas" w:eastAsia="Times New Roman" w:hAnsi="Consolas" w:cs="Times New Roman"/>
+          <w:color w:val="D4D4D4"/>
+          <w:sz w:val="21"/>
+          <w:szCs w:val="21"/>
+          <w:lang w:val="en-US"/>
+        </w:rPr>
+      </w:pPr>
+      <w:r>
+        <w:rPr>
+          <w:rFonts w:ascii="Consolas" w:eastAsia="Times New Roman" w:hAnsi="Consolas" w:cs="Times New Roman"/>
+          <w:color w:val="4FC1FF"/>
+          <w:sz w:val="21"/>
+          <w:szCs w:val="21"/>
+          <w:lang w:val="en-US"/>
+        </w:rPr>
+        <w:t>list</w:t>
+      </w:r>
+      <w:r>
+        <w:rPr>
+          <w:rFonts w:ascii="Consolas" w:eastAsia="Times New Roman" w:hAnsi="Consolas" w:cs="Times New Roman"/>
+          <w:color w:val="D4D4D4"/>
+          <w:sz w:val="21"/>
+          <w:szCs w:val="21"/>
+          <w:lang w:val="en-US"/>
+        </w:rPr>
+        <w:t>.</w:t>
+      </w:r>
+      <w:r>
+        <w:rPr>
+          <w:rFonts w:ascii="Consolas" w:eastAsia="Times New Roman" w:hAnsi="Consolas" w:cs="Times New Roman"/>
+          <w:color w:val="DCDCAA"/>
+          <w:sz w:val="21"/>
+          <w:szCs w:val="21"/>
+          <w:lang w:val="en-US"/>
+        </w:rPr>
+        <w:t>push</w:t>
+      </w:r>
+      <w:r>
+        <w:rPr>
+          <w:rFonts w:ascii="Consolas" w:eastAsia="Times New Roman" w:hAnsi="Consolas" w:cs="Times New Roman"/>
+          <w:color w:val="D4D4D4"/>
+          <w:sz w:val="21"/>
+          <w:szCs w:val="21"/>
+          <w:lang w:val="en-US"/>
+        </w:rPr>
+        <w:t>(</w:t>
+      </w:r>
+      <w:r>
+        <w:rPr>
+          <w:rFonts w:ascii="Consolas" w:eastAsia="Times New Roman" w:hAnsi="Consolas" w:cs="Times New Roman"/>
+          <w:color w:val="CE9178"/>
+          <w:sz w:val="21"/>
+          <w:szCs w:val="21"/>
+          <w:lang w:val="en-US"/>
+        </w:rPr>
+        <w:t>'Henrique'</w:t>
+      </w:r>
+      <w:r>
+        <w:rPr>
+          <w:rFonts w:ascii="Consolas" w:eastAsia="Times New Roman" w:hAnsi="Consolas" w:cs="Times New Roman"/>
+          <w:color w:val="D4D4D4"/>
+          <w:sz w:val="21"/>
+          <w:szCs w:val="21"/>
+          <w:lang w:val="en-US"/>
+        </w:rPr>
+        <w:t>);</w:t>
+      </w:r>
+    </w:p>
+    <w:p>
+      <w:pPr>
+        <w:shd w:val="clear" w:color="auto" w:fill="1E1E1E"/>
+        <w:spacing w:after="0" w:line="285" w:lineRule="atLeast"/>
+        <w:rPr>
+          <w:rFonts w:ascii="Consolas" w:eastAsia="Times New Roman" w:hAnsi="Consolas" w:cs="Times New Roman"/>
+          <w:color w:val="D4D4D4"/>
+          <w:sz w:val="21"/>
+          <w:szCs w:val="21"/>
+          <w:lang w:val="en-US"/>
+        </w:rPr>
+      </w:pPr>
+    </w:p>
+    <w:p>
+      <w:pPr>
+        <w:shd w:val="clear" w:color="auto" w:fill="1E1E1E"/>
+        <w:spacing w:after="0" w:line="285" w:lineRule="atLeast"/>
+        <w:rPr>
+          <w:rFonts w:ascii="Consolas" w:eastAsia="Times New Roman" w:hAnsi="Consolas" w:cs="Times New Roman"/>
+          <w:color w:val="D4D4D4"/>
+          <w:sz w:val="21"/>
+          <w:szCs w:val="21"/>
+          <w:lang w:val="en-US"/>
+        </w:rPr>
+      </w:pPr>
+      <w:r>
+        <w:rPr>
+          <w:rFonts w:ascii="Consolas" w:eastAsia="Times New Roman" w:hAnsi="Consolas" w:cs="Times New Roman"/>
+          <w:color w:val="C586C0"/>
+          <w:sz w:val="21"/>
+          <w:szCs w:val="21"/>
+          <w:lang w:val="en-US"/>
+        </w:rPr>
+        <w:t>for</w:t>
+      </w:r>
+      <w:r>
+        <w:rPr>
+          <w:rFonts w:ascii="Consolas" w:eastAsia="Times New Roman" w:hAnsi="Consolas" w:cs="Times New Roman"/>
+          <w:color w:val="D4D4D4"/>
+          <w:sz w:val="21"/>
+          <w:szCs w:val="21"/>
+          <w:lang w:val="en-US"/>
+        </w:rPr>
+        <w:t>(</w:t>
+      </w:r>
+      <w:r>
+        <w:rPr>
+          <w:rFonts w:ascii="Consolas" w:eastAsia="Times New Roman" w:hAnsi="Consolas" w:cs="Times New Roman"/>
+          <w:color w:val="569CD6"/>
+          <w:sz w:val="21"/>
+          <w:szCs w:val="21"/>
+          <w:lang w:val="en-US"/>
+        </w:rPr>
+        <w:t>let</w:t>
+      </w:r>
+      <w:r>
+        <w:rPr>
+          <w:rFonts w:ascii="Consolas" w:eastAsia="Times New Roman" w:hAnsi="Consolas" w:cs="Times New Roman"/>
+          <w:color w:val="D4D4D4"/>
+          <w:sz w:val="21"/>
+          <w:szCs w:val="21"/>
+          <w:lang w:val="en-US"/>
+        </w:rPr>
+        <w:t xml:space="preserve"> </w:t>
+      </w:r>
+      <w:r>
+        <w:rPr>
+          <w:rFonts w:ascii="Consolas" w:eastAsia="Times New Roman" w:hAnsi="Consolas" w:cs="Times New Roman"/>
+          <w:color w:val="9CDCFE"/>
+          <w:sz w:val="21"/>
+          <w:szCs w:val="21"/>
+          <w:lang w:val="en-US"/>
+        </w:rPr>
+        <w:t>nome</w:t>
+      </w:r>
+      <w:r>
+        <w:rPr>
+          <w:rFonts w:ascii="Consolas" w:eastAsia="Times New Roman" w:hAnsi="Consolas" w:cs="Times New Roman"/>
+          <w:color w:val="D4D4D4"/>
+          <w:sz w:val="21"/>
+          <w:szCs w:val="21"/>
+          <w:lang w:val="en-US"/>
+        </w:rPr>
+        <w:t xml:space="preserve"> </w:t>
+      </w:r>
+      <w:r>
+        <w:rPr>
+          <w:rFonts w:ascii="Consolas" w:eastAsia="Times New Roman" w:hAnsi="Consolas" w:cs="Times New Roman"/>
+          <w:color w:val="569CD6"/>
+          <w:sz w:val="21"/>
+          <w:szCs w:val="21"/>
+          <w:lang w:val="en-US"/>
+        </w:rPr>
+        <w:t>of</w:t>
+      </w:r>
+      <w:r>
+        <w:rPr>
+          <w:rFonts w:ascii="Consolas" w:eastAsia="Times New Roman" w:hAnsi="Consolas" w:cs="Times New Roman"/>
+          <w:color w:val="D4D4D4"/>
+          <w:sz w:val="21"/>
+          <w:szCs w:val="21"/>
+          <w:lang w:val="en-US"/>
+        </w:rPr>
+        <w:t xml:space="preserve"> </w:t>
+      </w:r>
+      <w:r>
+        <w:rPr>
+          <w:rFonts w:ascii="Consolas" w:eastAsia="Times New Roman" w:hAnsi="Consolas" w:cs="Times New Roman"/>
+          <w:color w:val="4FC1FF"/>
+          <w:sz w:val="21"/>
+          <w:szCs w:val="21"/>
+          <w:lang w:val="en-US"/>
+        </w:rPr>
+        <w:t>list</w:t>
+      </w:r>
+      <w:r>
+        <w:rPr>
+          <w:rFonts w:ascii="Consolas" w:eastAsia="Times New Roman" w:hAnsi="Consolas" w:cs="Times New Roman"/>
+          <w:color w:val="D4D4D4"/>
+          <w:sz w:val="21"/>
+          <w:szCs w:val="21"/>
+          <w:lang w:val="en-US"/>
+        </w:rPr>
+        <w:t>) {</w:t>
+      </w:r>
+    </w:p>
+    <w:p>
+      <w:pPr>
+        <w:shd w:val="clear" w:color="auto" w:fill="1E1E1E"/>
+        <w:spacing w:after="0" w:line="285" w:lineRule="atLeast"/>
+        <w:rPr>
+          <w:rFonts w:ascii="Consolas" w:eastAsia="Times New Roman" w:hAnsi="Consolas" w:cs="Times New Roman"/>
+          <w:color w:val="D4D4D4"/>
+          <w:sz w:val="21"/>
+          <w:szCs w:val="21"/>
+        </w:rPr>
+      </w:pPr>
+      <w:r>
+        <w:rPr>
+          <w:rFonts w:ascii="Consolas" w:eastAsia="Times New Roman" w:hAnsi="Consolas" w:cs="Times New Roman"/>
+          <w:color w:val="D4D4D4"/>
+          <w:sz w:val="21"/>
+          <w:szCs w:val="21"/>
+          <w:lang w:val="en-US"/>
+        </w:rPr>
+        <w:t xml:space="preserve">  </w:t>
+      </w:r>
+      <w:r>
+        <w:rPr>
+          <w:rFonts w:ascii="Consolas" w:eastAsia="Times New Roman" w:hAnsi="Consolas" w:cs="Times New Roman"/>
+          <w:color w:val="9CDCFE"/>
+          <w:sz w:val="21"/>
+          <w:szCs w:val="21"/>
+        </w:rPr>
+        <w:t>nome</w:t>
+      </w:r>
+      <w:r>
+        <w:rPr>
+          <w:rFonts w:ascii="Consolas" w:eastAsia="Times New Roman" w:hAnsi="Consolas" w:cs="Times New Roman"/>
+          <w:color w:val="D4D4D4"/>
+          <w:sz w:val="21"/>
+          <w:szCs w:val="21"/>
+        </w:rPr>
+        <w:t>.</w:t>
+      </w:r>
+    </w:p>
+    <w:p>
+      <w:pPr>
+        <w:shd w:val="clear" w:color="auto" w:fill="1E1E1E"/>
+        <w:spacing w:after="0" w:line="285" w:lineRule="atLeast"/>
+        <w:rPr>
+          <w:rFonts w:ascii="Consolas" w:eastAsia="Times New Roman" w:hAnsi="Consolas" w:cs="Times New Roman"/>
+          <w:color w:val="D4D4D4"/>
+          <w:sz w:val="21"/>
+          <w:szCs w:val="21"/>
+        </w:rPr>
+      </w:pPr>
+      <w:r>
+        <w:rPr>
+          <w:rFonts w:ascii="Consolas" w:eastAsia="Times New Roman" w:hAnsi="Consolas" w:cs="Times New Roman"/>
+          <w:color w:val="D4D4D4"/>
+          <w:sz w:val="21"/>
+          <w:szCs w:val="21"/>
+        </w:rPr>
+        <w:t>}</w:t>
+      </w:r>
+    </w:p>
+    <w:p>
+      <w:pPr>
+        <w:pStyle w:val="PargrafodaLista"/>
+        <w:numPr>
+          <w:ilvl w:val="2"/>
+          <w:numId w:val="1"/>
+        </w:numPr>
+        <w:spacing w:before="240" w:line="360" w:lineRule="auto"/>
+        <w:jc w:val="both"/>
+        <w:rPr>
+          <w:rFonts w:ascii="Times New Roman" w:hAnsi="Times New Roman" w:cs="Times New Roman"/>
+          <w:sz w:val="24"/>
+          <w:szCs w:val="24"/>
+        </w:rPr>
+      </w:pPr>
+      <w:r>
+        <w:rPr>
+          <w:rFonts w:ascii="Times New Roman" w:hAnsi="Times New Roman" w:cs="Times New Roman"/>
+          <w:sz w:val="24"/>
+          <w:szCs w:val="24"/>
+        </w:rPr>
+        <w:t>No código acima dissemos que nosso array deve ser uma string e adicionamos através do push dois elementos de string nele. Considerando isso, o typescript entende que, por convenção, o let nome será também uma string, nos mostrando no autocomplete todos os métodos que podemos utilizar com strings quando colocamos o ‘.’ na frente dele:</w:t>
+      </w:r>
+    </w:p>
+    <w:p>
+      <w:pPr>
+        <w:spacing w:before="240" w:line="360" w:lineRule="auto"/>
+        <w:jc w:val="center"/>
+        <w:rPr>
+          <w:rFonts w:ascii="Times New Roman" w:hAnsi="Times New Roman" w:cs="Times New Roman"/>
+          <w:sz w:val="24"/>
+          <w:szCs w:val="24"/>
+        </w:rPr>
+      </w:pPr>
+      <w:r>
+        <w:rPr>
+          <w:rFonts w:ascii="Times New Roman" w:hAnsi="Times New Roman" w:cs="Times New Roman"/>
+          <w:sz w:val="24"/>
+          <w:szCs w:val="24"/>
+        </w:rPr>
+        <w:lastRenderedPageBreak/>
+        <w:drawing>
+          <wp:inline distT="0" distB="0" distL="0" distR="0" wp14:anchorId="39E5FC20" wp14:editId="2C8950D2">
+            <wp:extent cx="3047856" cy="1680759"/>
+            <wp:effectExtent l="0" t="0" r="635" b="0"/>
+            <wp:docPr id="4" name="Imagem 4"/>
+            <wp:cNvGraphicFramePr>
+              <a:graphicFrameLocks xmlns:a="http://schemas.openxmlformats.org/drawingml/2006/main" noChangeAspect="1"/>
+            </wp:cNvGraphicFramePr>
+            <a:graphic xmlns:a="http://schemas.openxmlformats.org/drawingml/2006/main">
+              <a:graphicData uri="http://schemas.openxmlformats.org/drawingml/2006/picture">
+                <pic:pic xmlns:pic="http://schemas.openxmlformats.org/drawingml/2006/picture">
+                  <pic:nvPicPr>
+                    <pic:cNvPr id="1" name=""/>
+                    <pic:cNvPicPr/>
+                  </pic:nvPicPr>
+                  <pic:blipFill>
+                    <a:blip r:embed="rId9"/>
+                    <a:stretch>
+                      <a:fillRect/>
+                    </a:stretch>
+                  </pic:blipFill>
+                  <pic:spPr>
+                    <a:xfrm>
+                      <a:off x="0" y="0"/>
+                      <a:ext cx="3057454" cy="1686052"/>
+                    </a:xfrm>
+                    <a:prstGeom prst="rect">
+                      <a:avLst/>
+                    </a:prstGeom>
+                  </pic:spPr>
+                </pic:pic>
+              </a:graphicData>
+            </a:graphic>
+          </wp:inline>
+        </w:drawing>
+      </w:r>
+    </w:p>
+    <w:p>
+      <w:pPr>
+        <w:pStyle w:val="PargrafodaLista"/>
+        <w:numPr>
+          <w:ilvl w:val="2"/>
+          <w:numId w:val="1"/>
+        </w:numPr>
+        <w:spacing w:before="240" w:line="360" w:lineRule="auto"/>
+        <w:jc w:val="both"/>
+        <w:rPr>
+          <w:rFonts w:ascii="Times New Roman" w:hAnsi="Times New Roman" w:cs="Times New Roman"/>
+          <w:sz w:val="24"/>
+          <w:szCs w:val="24"/>
+        </w:rPr>
+      </w:pPr>
+      <w:r>
+        <w:rPr>
+          <w:rFonts w:ascii="Times New Roman" w:hAnsi="Times New Roman" w:cs="Times New Roman"/>
+          <w:sz w:val="24"/>
+          <w:szCs w:val="24"/>
+        </w:rPr>
+        <w:t>Não só isso como também, ao colocar o mouse em cima do ‘let nome’, ele nos mostra que o tipo dessa variável é string:</w:t>
+      </w:r>
+    </w:p>
+    <w:p>
+      <w:pPr>
+        <w:spacing w:before="240" w:line="360" w:lineRule="auto"/>
+        <w:jc w:val="center"/>
+        <w:rPr>
+          <w:rFonts w:ascii="Times New Roman" w:hAnsi="Times New Roman" w:cs="Times New Roman"/>
+          <w:sz w:val="24"/>
+          <w:szCs w:val="24"/>
+        </w:rPr>
+      </w:pPr>
+      <w:r>
+        <w:rPr>
+          <w:rFonts w:ascii="Times New Roman" w:hAnsi="Times New Roman" w:cs="Times New Roman"/>
+          <w:sz w:val="24"/>
+          <w:szCs w:val="24"/>
+        </w:rPr>
+        <w:drawing>
+          <wp:inline distT="0" distB="0" distL="0" distR="0" wp14:anchorId="2E05D8C5" wp14:editId="3159D502">
+            <wp:extent cx="2095792" cy="523948"/>
+            <wp:effectExtent l="0" t="0" r="0" b="9525"/>
+            <wp:docPr id="5" name="Imagem 5"/>
+            <wp:cNvGraphicFramePr>
+              <a:graphicFrameLocks xmlns:a="http://schemas.openxmlformats.org/drawingml/2006/main" noChangeAspect="1"/>
+            </wp:cNvGraphicFramePr>
+            <a:graphic xmlns:a="http://schemas.openxmlformats.org/drawingml/2006/main">
+              <a:graphicData uri="http://schemas.openxmlformats.org/drawingml/2006/picture">
+                <pic:pic xmlns:pic="http://schemas.openxmlformats.org/drawingml/2006/picture">
+                  <pic:nvPicPr>
+                    <pic:cNvPr id="1" name=""/>
+                    <pic:cNvPicPr/>
+                  </pic:nvPicPr>
+                  <pic:blipFill>
+                    <a:blip r:embed="rId10"/>
+                    <a:stretch>
+                      <a:fillRect/>
+                    </a:stretch>
+                  </pic:blipFill>
+                  <pic:spPr>
+                    <a:xfrm>
+                      <a:off x="0" y="0"/>
+                      <a:ext cx="2095792" cy="523948"/>
+                    </a:xfrm>
+                    <a:prstGeom prst="rect">
+                      <a:avLst/>
+                    </a:prstGeom>
+                  </pic:spPr>
+                </pic:pic>
+              </a:graphicData>
+            </a:graphic>
+          </wp:inline>
+        </w:drawing>
+      </w:r>
+    </w:p>
+    <w:p>
+      <w:pPr>
+        <w:pStyle w:val="PargrafodaLista"/>
+        <w:numPr>
+          <w:ilvl w:val="2"/>
+          <w:numId w:val="1"/>
+        </w:numPr>
+        <w:spacing w:before="240" w:line="360" w:lineRule="auto"/>
+        <w:jc w:val="both"/>
+        <w:rPr>
+          <w:rFonts w:ascii="Times New Roman" w:hAnsi="Times New Roman" w:cs="Times New Roman"/>
+          <w:sz w:val="24"/>
+          <w:szCs w:val="24"/>
+        </w:rPr>
+      </w:pPr>
+      <w:r>
+        <w:rPr>
+          <w:rFonts w:ascii="Times New Roman" w:hAnsi="Times New Roman" w:cs="Times New Roman"/>
+          <w:sz w:val="24"/>
+          <w:szCs w:val="24"/>
+        </w:rPr>
+        <w:t>Se alterarmos o tipo do array, mas não alterar o que está sendo adicionado através do push teremos um erro de compilação:</w:t>
+      </w:r>
+    </w:p>
+    <w:p>
+      <w:pPr>
+        <w:shd w:val="clear" w:color="auto" w:fill="1E1E1E"/>
+        <w:spacing w:after="0" w:line="285" w:lineRule="atLeast"/>
+        <w:rPr>
+          <w:rFonts w:ascii="Consolas" w:eastAsia="Times New Roman" w:hAnsi="Consolas" w:cs="Times New Roman"/>
+          <w:color w:val="D4D4D4"/>
+          <w:sz w:val="21"/>
+          <w:szCs w:val="21"/>
+          <w:lang w:val="en-US"/>
+        </w:rPr>
+      </w:pPr>
+      <w:r>
+        <w:rPr>
+          <w:rFonts w:ascii="Consolas" w:eastAsia="Times New Roman" w:hAnsi="Consolas" w:cs="Times New Roman"/>
+          <w:color w:val="569CD6"/>
+          <w:sz w:val="21"/>
+          <w:szCs w:val="21"/>
+          <w:lang w:val="en-US"/>
+        </w:rPr>
+        <w:t>const</w:t>
+      </w:r>
+      <w:r>
+        <w:rPr>
+          <w:rFonts w:ascii="Consolas" w:eastAsia="Times New Roman" w:hAnsi="Consolas" w:cs="Times New Roman"/>
+          <w:color w:val="D4D4D4"/>
+          <w:sz w:val="21"/>
+          <w:szCs w:val="21"/>
+          <w:lang w:val="en-US"/>
+        </w:rPr>
+        <w:t xml:space="preserve"> </w:t>
+      </w:r>
+      <w:r>
+        <w:rPr>
+          <w:rFonts w:ascii="Consolas" w:eastAsia="Times New Roman" w:hAnsi="Consolas" w:cs="Times New Roman"/>
+          <w:color w:val="4FC1FF"/>
+          <w:sz w:val="21"/>
+          <w:szCs w:val="21"/>
+          <w:lang w:val="en-US"/>
+        </w:rPr>
+        <w:t>list</w:t>
+      </w:r>
+      <w:r>
+        <w:rPr>
+          <w:rFonts w:ascii="Consolas" w:eastAsia="Times New Roman" w:hAnsi="Consolas" w:cs="Times New Roman"/>
+          <w:color w:val="D4D4D4"/>
+          <w:sz w:val="21"/>
+          <w:szCs w:val="21"/>
+          <w:lang w:val="en-US"/>
+        </w:rPr>
+        <w:t xml:space="preserve">: </w:t>
+      </w:r>
+      <w:r>
+        <w:rPr>
+          <w:rFonts w:ascii="Consolas" w:eastAsia="Times New Roman" w:hAnsi="Consolas" w:cs="Times New Roman"/>
+          <w:color w:val="4EC9B0"/>
+          <w:sz w:val="21"/>
+          <w:szCs w:val="21"/>
+          <w:lang w:val="en-US"/>
+        </w:rPr>
+        <w:t>Array</w:t>
+      </w:r>
+      <w:r>
+        <w:rPr>
+          <w:rFonts w:ascii="Consolas" w:eastAsia="Times New Roman" w:hAnsi="Consolas" w:cs="Times New Roman"/>
+          <w:color w:val="D4D4D4"/>
+          <w:sz w:val="21"/>
+          <w:szCs w:val="21"/>
+          <w:lang w:val="en-US"/>
+        </w:rPr>
+        <w:t>&lt;</w:t>
+      </w:r>
+      <w:r>
+        <w:rPr>
+          <w:rFonts w:ascii="Consolas" w:eastAsia="Times New Roman" w:hAnsi="Consolas" w:cs="Times New Roman"/>
+          <w:color w:val="4EC9B0"/>
+          <w:sz w:val="21"/>
+          <w:szCs w:val="21"/>
+          <w:lang w:val="en-US"/>
+        </w:rPr>
+        <w:t>number</w:t>
+      </w:r>
+      <w:r>
+        <w:rPr>
+          <w:rFonts w:ascii="Consolas" w:eastAsia="Times New Roman" w:hAnsi="Consolas" w:cs="Times New Roman"/>
+          <w:color w:val="D4D4D4"/>
+          <w:sz w:val="21"/>
+          <w:szCs w:val="21"/>
+          <w:lang w:val="en-US"/>
+        </w:rPr>
+        <w:t>&gt; = [];</w:t>
+      </w:r>
+    </w:p>
+    <w:p>
+      <w:pPr>
+        <w:shd w:val="clear" w:color="auto" w:fill="1E1E1E"/>
+        <w:spacing w:after="0" w:line="285" w:lineRule="atLeast"/>
+        <w:rPr>
+          <w:rFonts w:ascii="Consolas" w:eastAsia="Times New Roman" w:hAnsi="Consolas" w:cs="Times New Roman"/>
+          <w:color w:val="D4D4D4"/>
+          <w:sz w:val="21"/>
+          <w:szCs w:val="21"/>
+          <w:lang w:val="en-US"/>
+        </w:rPr>
+      </w:pPr>
+      <w:r>
+        <w:rPr>
+          <w:rFonts w:ascii="Consolas" w:eastAsia="Times New Roman" w:hAnsi="Consolas" w:cs="Times New Roman"/>
+          <w:color w:val="4FC1FF"/>
+          <w:sz w:val="21"/>
+          <w:szCs w:val="21"/>
+          <w:lang w:val="en-US"/>
+        </w:rPr>
+        <w:t>list</w:t>
+      </w:r>
+      <w:r>
+        <w:rPr>
+          <w:rFonts w:ascii="Consolas" w:eastAsia="Times New Roman" w:hAnsi="Consolas" w:cs="Times New Roman"/>
+          <w:color w:val="D4D4D4"/>
+          <w:sz w:val="21"/>
+          <w:szCs w:val="21"/>
+          <w:lang w:val="en-US"/>
+        </w:rPr>
+        <w:t>.</w:t>
+      </w:r>
+      <w:r>
+        <w:rPr>
+          <w:rFonts w:ascii="Consolas" w:eastAsia="Times New Roman" w:hAnsi="Consolas" w:cs="Times New Roman"/>
+          <w:color w:val="DCDCAA"/>
+          <w:sz w:val="21"/>
+          <w:szCs w:val="21"/>
+          <w:lang w:val="en-US"/>
+        </w:rPr>
+        <w:t>push</w:t>
+      </w:r>
+      <w:r>
+        <w:rPr>
+          <w:rFonts w:ascii="Consolas" w:eastAsia="Times New Roman" w:hAnsi="Consolas" w:cs="Times New Roman"/>
+          <w:color w:val="D4D4D4"/>
+          <w:sz w:val="21"/>
+          <w:szCs w:val="21"/>
+          <w:lang w:val="en-US"/>
+        </w:rPr>
+        <w:t>(</w:t>
+      </w:r>
+      <w:r>
+        <w:rPr>
+          <w:rFonts w:ascii="Consolas" w:eastAsia="Times New Roman" w:hAnsi="Consolas" w:cs="Times New Roman"/>
+          <w:color w:val="CE9178"/>
+          <w:sz w:val="21"/>
+          <w:szCs w:val="21"/>
+          <w:lang w:val="en-US"/>
+        </w:rPr>
+        <w:t>'Bruno'</w:t>
+      </w:r>
+      <w:r>
+        <w:rPr>
+          <w:rFonts w:ascii="Consolas" w:eastAsia="Times New Roman" w:hAnsi="Consolas" w:cs="Times New Roman"/>
+          <w:color w:val="D4D4D4"/>
+          <w:sz w:val="21"/>
+          <w:szCs w:val="21"/>
+          <w:lang w:val="en-US"/>
+        </w:rPr>
+        <w:t>);</w:t>
+      </w:r>
+    </w:p>
+    <w:p>
+      <w:pPr>
+        <w:shd w:val="clear" w:color="auto" w:fill="1E1E1E"/>
+        <w:spacing w:after="0" w:line="285" w:lineRule="atLeast"/>
+        <w:rPr>
+          <w:rFonts w:ascii="Consolas" w:eastAsia="Times New Roman" w:hAnsi="Consolas" w:cs="Times New Roman"/>
+          <w:color w:val="D4D4D4"/>
+          <w:sz w:val="21"/>
+          <w:szCs w:val="21"/>
+          <w:lang w:val="en-US"/>
+        </w:rPr>
+      </w:pPr>
+      <w:r>
+        <w:rPr>
+          <w:rFonts w:ascii="Consolas" w:eastAsia="Times New Roman" w:hAnsi="Consolas" w:cs="Times New Roman"/>
+          <w:color w:val="4FC1FF"/>
+          <w:sz w:val="21"/>
+          <w:szCs w:val="21"/>
+          <w:lang w:val="en-US"/>
+        </w:rPr>
+        <w:t>list</w:t>
+      </w:r>
+      <w:r>
+        <w:rPr>
+          <w:rFonts w:ascii="Consolas" w:eastAsia="Times New Roman" w:hAnsi="Consolas" w:cs="Times New Roman"/>
+          <w:color w:val="D4D4D4"/>
+          <w:sz w:val="21"/>
+          <w:szCs w:val="21"/>
+          <w:lang w:val="en-US"/>
+        </w:rPr>
+        <w:t>.</w:t>
+      </w:r>
+      <w:r>
+        <w:rPr>
+          <w:rFonts w:ascii="Consolas" w:eastAsia="Times New Roman" w:hAnsi="Consolas" w:cs="Times New Roman"/>
+          <w:color w:val="DCDCAA"/>
+          <w:sz w:val="21"/>
+          <w:szCs w:val="21"/>
+          <w:lang w:val="en-US"/>
+        </w:rPr>
+        <w:t>push</w:t>
+      </w:r>
+      <w:r>
+        <w:rPr>
+          <w:rFonts w:ascii="Consolas" w:eastAsia="Times New Roman" w:hAnsi="Consolas" w:cs="Times New Roman"/>
+          <w:color w:val="D4D4D4"/>
+          <w:sz w:val="21"/>
+          <w:szCs w:val="21"/>
+          <w:lang w:val="en-US"/>
+        </w:rPr>
+        <w:t>(</w:t>
+      </w:r>
+      <w:r>
+        <w:rPr>
+          <w:rFonts w:ascii="Consolas" w:eastAsia="Times New Roman" w:hAnsi="Consolas" w:cs="Times New Roman"/>
+          <w:color w:val="CE9178"/>
+          <w:sz w:val="21"/>
+          <w:szCs w:val="21"/>
+          <w:lang w:val="en-US"/>
+        </w:rPr>
+        <w:t>'Henrique'</w:t>
+      </w:r>
+      <w:r>
+        <w:rPr>
+          <w:rFonts w:ascii="Consolas" w:eastAsia="Times New Roman" w:hAnsi="Consolas" w:cs="Times New Roman"/>
+          <w:color w:val="D4D4D4"/>
+          <w:sz w:val="21"/>
+          <w:szCs w:val="21"/>
+          <w:lang w:val="en-US"/>
+        </w:rPr>
+        <w:t>);</w:t>
+      </w:r>
+    </w:p>
+    <w:p>
+      <w:pPr>
+        <w:shd w:val="clear" w:color="auto" w:fill="1E1E1E"/>
+        <w:spacing w:after="0" w:line="285" w:lineRule="atLeast"/>
+        <w:rPr>
+          <w:rFonts w:ascii="Consolas" w:eastAsia="Times New Roman" w:hAnsi="Consolas" w:cs="Times New Roman"/>
+          <w:color w:val="D4D4D4"/>
+          <w:sz w:val="21"/>
+          <w:szCs w:val="21"/>
+          <w:lang w:val="en-US"/>
+        </w:rPr>
+      </w:pPr>
+    </w:p>
+    <w:p>
+      <w:pPr>
+        <w:shd w:val="clear" w:color="auto" w:fill="1E1E1E"/>
+        <w:spacing w:after="0" w:line="285" w:lineRule="atLeast"/>
+        <w:rPr>
+          <w:rFonts w:ascii="Consolas" w:eastAsia="Times New Roman" w:hAnsi="Consolas" w:cs="Times New Roman"/>
+          <w:color w:val="D4D4D4"/>
+          <w:sz w:val="21"/>
+          <w:szCs w:val="21"/>
+          <w:lang w:val="en-US"/>
+        </w:rPr>
+      </w:pPr>
+      <w:r>
+        <w:rPr>
+          <w:rFonts w:ascii="Consolas" w:eastAsia="Times New Roman" w:hAnsi="Consolas" w:cs="Times New Roman"/>
+          <w:color w:val="C586C0"/>
+          <w:sz w:val="21"/>
+          <w:szCs w:val="21"/>
+          <w:lang w:val="en-US"/>
+        </w:rPr>
+        <w:t>for</w:t>
+      </w:r>
+      <w:r>
+        <w:rPr>
+          <w:rFonts w:ascii="Consolas" w:eastAsia="Times New Roman" w:hAnsi="Consolas" w:cs="Times New Roman"/>
+          <w:color w:val="D4D4D4"/>
+          <w:sz w:val="21"/>
+          <w:szCs w:val="21"/>
+          <w:lang w:val="en-US"/>
+        </w:rPr>
+        <w:t>(</w:t>
+      </w:r>
+      <w:r>
+        <w:rPr>
+          <w:rFonts w:ascii="Consolas" w:eastAsia="Times New Roman" w:hAnsi="Consolas" w:cs="Times New Roman"/>
+          <w:color w:val="569CD6"/>
+          <w:sz w:val="21"/>
+          <w:szCs w:val="21"/>
+          <w:lang w:val="en-US"/>
+        </w:rPr>
+        <w:t>let</w:t>
+      </w:r>
+      <w:r>
+        <w:rPr>
+          <w:rFonts w:ascii="Consolas" w:eastAsia="Times New Roman" w:hAnsi="Consolas" w:cs="Times New Roman"/>
+          <w:color w:val="D4D4D4"/>
+          <w:sz w:val="21"/>
+          <w:szCs w:val="21"/>
+          <w:lang w:val="en-US"/>
+        </w:rPr>
+        <w:t xml:space="preserve"> </w:t>
+      </w:r>
+      <w:r>
+        <w:rPr>
+          <w:rFonts w:ascii="Consolas" w:eastAsia="Times New Roman" w:hAnsi="Consolas" w:cs="Times New Roman"/>
+          <w:color w:val="9CDCFE"/>
+          <w:sz w:val="21"/>
+          <w:szCs w:val="21"/>
+          <w:lang w:val="en-US"/>
+        </w:rPr>
+        <w:t>nome</w:t>
+      </w:r>
+      <w:r>
+        <w:rPr>
+          <w:rFonts w:ascii="Consolas" w:eastAsia="Times New Roman" w:hAnsi="Consolas" w:cs="Times New Roman"/>
+          <w:color w:val="D4D4D4"/>
+          <w:sz w:val="21"/>
+          <w:szCs w:val="21"/>
+          <w:lang w:val="en-US"/>
+        </w:rPr>
+        <w:t xml:space="preserve"> </w:t>
+      </w:r>
+      <w:r>
+        <w:rPr>
+          <w:rFonts w:ascii="Consolas" w:eastAsia="Times New Roman" w:hAnsi="Consolas" w:cs="Times New Roman"/>
+          <w:color w:val="569CD6"/>
+          <w:sz w:val="21"/>
+          <w:szCs w:val="21"/>
+          <w:lang w:val="en-US"/>
+        </w:rPr>
+        <w:t>of</w:t>
+      </w:r>
+      <w:r>
+        <w:rPr>
+          <w:rFonts w:ascii="Consolas" w:eastAsia="Times New Roman" w:hAnsi="Consolas" w:cs="Times New Roman"/>
+          <w:color w:val="D4D4D4"/>
+          <w:sz w:val="21"/>
+          <w:szCs w:val="21"/>
+          <w:lang w:val="en-US"/>
+        </w:rPr>
+        <w:t xml:space="preserve"> </w:t>
+      </w:r>
+      <w:r>
+        <w:rPr>
+          <w:rFonts w:ascii="Consolas" w:eastAsia="Times New Roman" w:hAnsi="Consolas" w:cs="Times New Roman"/>
+          <w:color w:val="4FC1FF"/>
+          <w:sz w:val="21"/>
+          <w:szCs w:val="21"/>
+          <w:lang w:val="en-US"/>
+        </w:rPr>
+        <w:t>list</w:t>
+      </w:r>
+      <w:r>
+        <w:rPr>
+          <w:rFonts w:ascii="Consolas" w:eastAsia="Times New Roman" w:hAnsi="Consolas" w:cs="Times New Roman"/>
+          <w:color w:val="D4D4D4"/>
+          <w:sz w:val="21"/>
+          <w:szCs w:val="21"/>
+          <w:lang w:val="en-US"/>
+        </w:rPr>
+        <w:t>) {</w:t>
+      </w:r>
+    </w:p>
+    <w:p>
+      <w:pPr>
+        <w:shd w:val="clear" w:color="auto" w:fill="1E1E1E"/>
+        <w:spacing w:after="0" w:line="285" w:lineRule="atLeast"/>
+        <w:rPr>
+          <w:rFonts w:ascii="Consolas" w:eastAsia="Times New Roman" w:hAnsi="Consolas" w:cs="Times New Roman"/>
+          <w:color w:val="D4D4D4"/>
+          <w:sz w:val="21"/>
+          <w:szCs w:val="21"/>
+        </w:rPr>
+      </w:pPr>
+      <w:r>
+        <w:rPr>
+          <w:rFonts w:ascii="Consolas" w:eastAsia="Times New Roman" w:hAnsi="Consolas" w:cs="Times New Roman"/>
+          <w:color w:val="D4D4D4"/>
+          <w:sz w:val="21"/>
+          <w:szCs w:val="21"/>
+          <w:lang w:val="en-US"/>
+        </w:rPr>
+        <w:t xml:space="preserve">  </w:t>
+      </w:r>
+      <w:r>
+        <w:rPr>
+          <w:rFonts w:ascii="Consolas" w:eastAsia="Times New Roman" w:hAnsi="Consolas" w:cs="Times New Roman"/>
+          <w:color w:val="9CDCFE"/>
+          <w:sz w:val="21"/>
+          <w:szCs w:val="21"/>
+        </w:rPr>
+        <w:t>nome</w:t>
+      </w:r>
+      <w:r>
+        <w:rPr>
+          <w:rFonts w:ascii="Consolas" w:eastAsia="Times New Roman" w:hAnsi="Consolas" w:cs="Times New Roman"/>
+          <w:color w:val="D4D4D4"/>
+          <w:sz w:val="21"/>
+          <w:szCs w:val="21"/>
+        </w:rPr>
+        <w:t>.</w:t>
+      </w:r>
+    </w:p>
+    <w:p>
+      <w:pPr>
+        <w:shd w:val="clear" w:color="auto" w:fill="1E1E1E"/>
+        <w:spacing w:after="0" w:line="285" w:lineRule="atLeast"/>
+        <w:rPr>
+          <w:rFonts w:ascii="Consolas" w:eastAsia="Times New Roman" w:hAnsi="Consolas" w:cs="Times New Roman"/>
+          <w:color w:val="D4D4D4"/>
+          <w:sz w:val="21"/>
+          <w:szCs w:val="21"/>
+        </w:rPr>
+      </w:pPr>
+      <w:r>
+        <w:rPr>
+          <w:rFonts w:ascii="Consolas" w:eastAsia="Times New Roman" w:hAnsi="Consolas" w:cs="Times New Roman"/>
+          <w:color w:val="D4D4D4"/>
+          <w:sz w:val="21"/>
+          <w:szCs w:val="21"/>
+        </w:rPr>
+        <w:t>}</w:t>
+      </w:r>
+    </w:p>
+    <w:p>
+      <w:pPr>
+        <w:spacing w:before="240" w:line="360" w:lineRule="auto"/>
+        <w:jc w:val="center"/>
+        <w:rPr>
+          <w:rFonts w:ascii="Times New Roman" w:hAnsi="Times New Roman" w:cs="Times New Roman"/>
+          <w:sz w:val="24"/>
+          <w:szCs w:val="24"/>
+        </w:rPr>
+      </w:pPr>
+      <w:r>
+        <w:rPr>
+          <w:rFonts w:ascii="Times New Roman" w:hAnsi="Times New Roman" w:cs="Times New Roman"/>
+          <w:sz w:val="24"/>
+          <w:szCs w:val="24"/>
+        </w:rPr>
+        <w:drawing>
+          <wp:inline distT="0" distB="0" distL="0" distR="0" wp14:anchorId="4C71A364" wp14:editId="221A8C75">
+            <wp:extent cx="4218940" cy="1079541"/>
+            <wp:effectExtent l="0" t="0" r="0" b="6350"/>
+            <wp:docPr id="6" name="Imagem 6"/>
+            <wp:cNvGraphicFramePr>
+              <a:graphicFrameLocks xmlns:a="http://schemas.openxmlformats.org/drawingml/2006/main" noChangeAspect="1"/>
+            </wp:cNvGraphicFramePr>
+            <a:graphic xmlns:a="http://schemas.openxmlformats.org/drawingml/2006/main">
+              <a:graphicData uri="http://schemas.openxmlformats.org/drawingml/2006/picture">
+                <pic:pic xmlns:pic="http://schemas.openxmlformats.org/drawingml/2006/picture">
+                  <pic:nvPicPr>
+                    <pic:cNvPr id="1" name=""/>
+                    <pic:cNvPicPr/>
+                  </pic:nvPicPr>
+                  <pic:blipFill>
+                    <a:blip r:embed="rId11"/>
+                    <a:stretch>
+                      <a:fillRect/>
+                    </a:stretch>
+                  </pic:blipFill>
+                  <pic:spPr>
+                    <a:xfrm>
+                      <a:off x="0" y="0"/>
+                      <a:ext cx="4234624" cy="1083554"/>
+                    </a:xfrm>
+                    <a:prstGeom prst="rect">
+                      <a:avLst/>
+                    </a:prstGeom>
+                  </pic:spPr>
+                </pic:pic>
+              </a:graphicData>
+            </a:graphic>
+          </wp:inline>
+        </w:drawing>
+      </w:r>
+    </w:p>
+    <w:p>
+      <w:pPr>
+        <w:pStyle w:val="PargrafodaLista"/>
+        <w:numPr>
+          <w:ilvl w:val="2"/>
+          <w:numId w:val="1"/>
+        </w:numPr>
+        <w:spacing w:before="240" w:line="360" w:lineRule="auto"/>
+        <w:jc w:val="both"/>
+        <w:rPr>
+          <w:rFonts w:ascii="Times New Roman" w:hAnsi="Times New Roman" w:cs="Times New Roman"/>
+          <w:sz w:val="24"/>
+          <w:szCs w:val="24"/>
+        </w:rPr>
+      </w:pPr>
+      <w:r>
+        <w:rPr>
+          <w:rFonts w:ascii="Times New Roman" w:hAnsi="Times New Roman" w:cs="Times New Roman"/>
+          <w:sz w:val="24"/>
+          <w:szCs w:val="24"/>
+        </w:rPr>
+        <w:t>E automaticamente o nosso ‘let nome’ se torna do tipo number juntamente com nosso array, pois definimos que esse seria o tipo dele. E, assim como no caso das strings, o autocomplete dele exibirá todos os métodos que podem ser utilizados com o tipo number:</w:t>
+      </w:r>
+    </w:p>
+    <w:p>
+      <w:pPr>
+        <w:spacing w:before="240" w:line="360" w:lineRule="auto"/>
+        <w:jc w:val="center"/>
+        <w:rPr>
+          <w:rFonts w:ascii="Times New Roman" w:hAnsi="Times New Roman" w:cs="Times New Roman"/>
+          <w:sz w:val="24"/>
+          <w:szCs w:val="24"/>
+        </w:rPr>
+      </w:pPr>
+      <w:r>
+        <w:rPr>
+          <w:rFonts w:ascii="Times New Roman" w:hAnsi="Times New Roman" w:cs="Times New Roman"/>
+          <w:sz w:val="24"/>
+          <w:szCs w:val="24"/>
+        </w:rPr>
+        <w:drawing>
+          <wp:inline distT="0" distB="0" distL="0" distR="0" wp14:anchorId="7BD1073C" wp14:editId="66DB49A2">
+            <wp:extent cx="1495424" cy="819411"/>
+            <wp:effectExtent l="0" t="0" r="0" b="0"/>
+            <wp:docPr id="7" name="Imagem 7"/>
+            <wp:cNvGraphicFramePr>
+              <a:graphicFrameLocks xmlns:a="http://schemas.openxmlformats.org/drawingml/2006/main" noChangeAspect="1"/>
+            </wp:cNvGraphicFramePr>
+            <a:graphic xmlns:a="http://schemas.openxmlformats.org/drawingml/2006/main">
+              <a:graphicData uri="http://schemas.openxmlformats.org/drawingml/2006/picture">
+                <pic:pic xmlns:pic="http://schemas.openxmlformats.org/drawingml/2006/picture">
+                  <pic:nvPicPr>
+                    <pic:cNvPr id="1" name=""/>
+                    <pic:cNvPicPr/>
+                  </pic:nvPicPr>
+                  <pic:blipFill>
+                    <a:blip r:embed="rId12"/>
+                    <a:stretch>
+                      <a:fillRect/>
+                    </a:stretch>
+                  </pic:blipFill>
+                  <pic:spPr>
+                    <a:xfrm>
+                      <a:off x="0" y="0"/>
+                      <a:ext cx="1498031" cy="820840"/>
+                    </a:xfrm>
+                    <a:prstGeom prst="rect">
+                      <a:avLst/>
+                    </a:prstGeom>
+                  </pic:spPr>
+                </pic:pic>
+              </a:graphicData>
+            </a:graphic>
+          </wp:inline>
+        </w:drawing>
+      </w:r>
+    </w:p>
+    <w:p>
+      <w:pPr>
+        <w:spacing w:before="240" w:line="360" w:lineRule="auto"/>
+        <w:jc w:val="center"/>
+        <w:rPr>
+          <w:rFonts w:ascii="Times New Roman" w:hAnsi="Times New Roman" w:cs="Times New Roman"/>
+          <w:sz w:val="24"/>
+          <w:szCs w:val="24"/>
+        </w:rPr>
+      </w:pPr>
+      <w:r>
+        <w:rPr>
+          <w:rFonts w:ascii="Times New Roman" w:hAnsi="Times New Roman" w:cs="Times New Roman"/>
+          <w:sz w:val="24"/>
+          <w:szCs w:val="24"/>
+        </w:rPr>
+        <w:lastRenderedPageBreak/>
+        <w:drawing>
+          <wp:inline distT="0" distB="0" distL="0" distR="0" wp14:anchorId="786C1313" wp14:editId="1FED71CD">
+            <wp:extent cx="2114550" cy="1138106"/>
+            <wp:effectExtent l="0" t="0" r="0" b="5080"/>
+            <wp:docPr id="8" name="Imagem 8"/>
+            <wp:cNvGraphicFramePr>
+              <a:graphicFrameLocks xmlns:a="http://schemas.openxmlformats.org/drawingml/2006/main" noChangeAspect="1"/>
+            </wp:cNvGraphicFramePr>
+            <a:graphic xmlns:a="http://schemas.openxmlformats.org/drawingml/2006/main">
+              <a:graphicData uri="http://schemas.openxmlformats.org/drawingml/2006/picture">
+                <pic:pic xmlns:pic="http://schemas.openxmlformats.org/drawingml/2006/picture">
+                  <pic:nvPicPr>
+                    <pic:cNvPr id="1" name=""/>
+                    <pic:cNvPicPr/>
+                  </pic:nvPicPr>
+                  <pic:blipFill>
+                    <a:blip r:embed="rId13"/>
+                    <a:stretch>
+                      <a:fillRect/>
+                    </a:stretch>
+                  </pic:blipFill>
+                  <pic:spPr>
+                    <a:xfrm>
+                      <a:off x="0" y="0"/>
+                      <a:ext cx="2118062" cy="1139996"/>
+                    </a:xfrm>
+                    <a:prstGeom prst="rect">
+                      <a:avLst/>
+                    </a:prstGeom>
+                  </pic:spPr>
+                </pic:pic>
+              </a:graphicData>
+            </a:graphic>
+          </wp:inline>
+        </w:drawing>
+      </w:r>
+    </w:p>
+    <w:p>
+      <w:pPr>
+        <w:pStyle w:val="PargrafodaLista"/>
+        <w:numPr>
+          <w:ilvl w:val="2"/>
+          <w:numId w:val="1"/>
+        </w:numPr>
+        <w:spacing w:before="240" w:line="360" w:lineRule="auto"/>
+        <w:jc w:val="both"/>
+        <w:rPr>
+          <w:rFonts w:ascii="Times New Roman" w:hAnsi="Times New Roman" w:cs="Times New Roman"/>
+          <w:sz w:val="24"/>
+          <w:szCs w:val="24"/>
+        </w:rPr>
+      </w:pPr>
+      <w:r>
+        <w:rPr>
+          <w:rFonts w:ascii="Times New Roman" w:hAnsi="Times New Roman" w:cs="Times New Roman"/>
+          <w:sz w:val="24"/>
+          <w:szCs w:val="24"/>
+        </w:rPr>
+        <w:t>Claro que podemos também definir explicitamente que o tipo do nosso array será any, assim não teremos nenhum erro de compilação por any implícito e nosso array poderá receber todo tipo de elemento, não dando erro de compilação se tentar dar um push de str, number ou até mesmo Date.</w:t>
       </w:r>
     </w:p>
     <w:sectPr>

</xml_diff>

<commit_message>
Um problema não esperado
Mesmo criando nosso modelo de negociações que adiciona cada negociação feita na aplicação web no array para que não possa ser removido, ainda pode ser removido com o pop().
</commit_message>
<xml_diff>
--- a/Front-end/Formação HTML && CSS3/TypeScript/Parte I - Evoluindo seu JavaScript/Anotações/TypeScript parte I – Evoluindo seu JavaScript.docx
+++ b/Front-end/Formação HTML && CSS3/TypeScript/Parte I - Evoluindo seu JavaScript/Anotações/TypeScript parte I – Evoluindo seu JavaScript.docx
@@ -24865,6 +24865,1428 @@
           <w:szCs w:val="21"/>
         </w:rPr>
         <w:t>}</w:t>
+      </w:r>
+    </w:p>
+    <w:p>
+      <w:pPr>
+        <w:pStyle w:val="PargrafodaLista"/>
+        <w:numPr>
+          <w:ilvl w:val="1"/>
+          <w:numId w:val="1"/>
+        </w:numPr>
+        <w:spacing w:before="240" w:line="360" w:lineRule="auto"/>
+        <w:jc w:val="both"/>
+        <w:rPr>
+          <w:rFonts w:ascii="Times New Roman" w:hAnsi="Times New Roman" w:cs="Times New Roman"/>
+          <w:sz w:val="24"/>
+          <w:szCs w:val="24"/>
+        </w:rPr>
+      </w:pPr>
+      <w:r>
+        <w:rPr>
+          <w:rFonts w:ascii="Times New Roman" w:hAnsi="Times New Roman" w:cs="Times New Roman"/>
+          <w:sz w:val="24"/>
+          <w:szCs w:val="24"/>
+        </w:rPr>
+        <w:t xml:space="preserve"> </w:t>
+      </w:r>
+      <w:r>
+        <w:rPr>
+          <w:rFonts w:ascii="Times New Roman" w:hAnsi="Times New Roman" w:cs="Times New Roman"/>
+          <w:sz w:val="24"/>
+          <w:szCs w:val="24"/>
+        </w:rPr>
+        <w:t>Um problema não esperado</w:t>
+      </w:r>
+      <w:r>
+        <w:rPr>
+          <w:rFonts w:ascii="Times New Roman" w:hAnsi="Times New Roman" w:cs="Times New Roman"/>
+          <w:sz w:val="24"/>
+          <w:szCs w:val="24"/>
+        </w:rPr>
+        <w:t>:</w:t>
+      </w:r>
+    </w:p>
+    <w:p>
+      <w:pPr>
+        <w:pStyle w:val="PargrafodaLista"/>
+        <w:numPr>
+          <w:ilvl w:val="2"/>
+          <w:numId w:val="1"/>
+        </w:numPr>
+        <w:spacing w:before="240" w:line="360" w:lineRule="auto"/>
+        <w:jc w:val="both"/>
+        <w:rPr>
+          <w:rFonts w:ascii="Times New Roman" w:hAnsi="Times New Roman" w:cs="Times New Roman"/>
+          <w:sz w:val="24"/>
+          <w:szCs w:val="24"/>
+        </w:rPr>
+      </w:pPr>
+      <w:r>
+        <w:rPr>
+          <w:rFonts w:ascii="Times New Roman" w:hAnsi="Times New Roman" w:cs="Times New Roman"/>
+          <w:sz w:val="24"/>
+          <w:szCs w:val="24"/>
+        </w:rPr>
+        <w:t xml:space="preserve">Fomos para o arquivo de </w:t>
+      </w:r>
+      <w:proofErr w:type="spellStart"/>
+      <w:r>
+        <w:rPr>
+          <w:rFonts w:ascii="Times New Roman" w:hAnsi="Times New Roman" w:cs="Times New Roman"/>
+          <w:sz w:val="24"/>
+          <w:szCs w:val="24"/>
+        </w:rPr>
+        <w:t>negociacao-controller.ts</w:t>
+      </w:r>
+      <w:proofErr w:type="spellEnd"/>
+      <w:r>
+        <w:rPr>
+          <w:rFonts w:ascii="Times New Roman" w:hAnsi="Times New Roman" w:cs="Times New Roman"/>
+          <w:sz w:val="24"/>
+          <w:szCs w:val="24"/>
+        </w:rPr>
+        <w:t xml:space="preserve">, fizemos a importação do nosso modelo de </w:t>
+      </w:r>
+      <w:proofErr w:type="spellStart"/>
+      <w:r>
+        <w:rPr>
+          <w:rFonts w:ascii="Times New Roman" w:hAnsi="Times New Roman" w:cs="Times New Roman"/>
+          <w:sz w:val="24"/>
+          <w:szCs w:val="24"/>
+        </w:rPr>
+        <w:t>negociacoes</w:t>
+      </w:r>
+      <w:proofErr w:type="spellEnd"/>
+      <w:r>
+        <w:rPr>
+          <w:rFonts w:ascii="Times New Roman" w:hAnsi="Times New Roman" w:cs="Times New Roman"/>
+          <w:sz w:val="24"/>
+          <w:szCs w:val="24"/>
+        </w:rPr>
+        <w:t xml:space="preserve">, criamos uma propriedade que recebe uma nova </w:t>
+      </w:r>
+      <w:proofErr w:type="spellStart"/>
+      <w:r>
+        <w:rPr>
+          <w:rFonts w:ascii="Times New Roman" w:hAnsi="Times New Roman" w:cs="Times New Roman"/>
+          <w:sz w:val="24"/>
+          <w:szCs w:val="24"/>
+        </w:rPr>
+        <w:t>negociacao</w:t>
+      </w:r>
+      <w:proofErr w:type="spellEnd"/>
+      <w:r>
+        <w:rPr>
+          <w:rFonts w:ascii="Times New Roman" w:hAnsi="Times New Roman" w:cs="Times New Roman"/>
+          <w:sz w:val="24"/>
+          <w:szCs w:val="24"/>
+        </w:rPr>
+        <w:t xml:space="preserve"> </w:t>
+      </w:r>
+      <w:r>
+        <w:rPr>
+          <w:rFonts w:ascii="Times New Roman" w:hAnsi="Times New Roman" w:cs="Times New Roman"/>
+          <w:sz w:val="24"/>
+          <w:szCs w:val="24"/>
+        </w:rPr>
+        <w:t xml:space="preserve">e, no método adiciona desse arquivo, falamos para que a negociação incluída na página seja adicionada no nosso </w:t>
+      </w:r>
+      <w:proofErr w:type="spellStart"/>
+      <w:r>
+        <w:rPr>
+          <w:rFonts w:ascii="Times New Roman" w:hAnsi="Times New Roman" w:cs="Times New Roman"/>
+          <w:sz w:val="24"/>
+          <w:szCs w:val="24"/>
+        </w:rPr>
+        <w:t>array</w:t>
+      </w:r>
+      <w:proofErr w:type="spellEnd"/>
+      <w:r>
+        <w:rPr>
+          <w:rFonts w:ascii="Times New Roman" w:hAnsi="Times New Roman" w:cs="Times New Roman"/>
+          <w:sz w:val="24"/>
+          <w:szCs w:val="24"/>
+        </w:rPr>
+        <w:t xml:space="preserve"> através do método adiciona dele:</w:t>
+      </w:r>
+    </w:p>
+    <w:p>
+      <w:pPr>
+        <w:shd w:val="clear" w:color="auto" w:fill="1E1E1E"/>
+        <w:spacing w:after="0" w:line="285" w:lineRule="atLeast"/>
+        <w:rPr>
+          <w:rFonts w:ascii="Consolas" w:eastAsia="Times New Roman" w:hAnsi="Consolas" w:cs="Times New Roman"/>
+          <w:color w:val="D4D4D4"/>
+          <w:sz w:val="21"/>
+          <w:szCs w:val="21"/>
+        </w:rPr>
+      </w:pPr>
+      <w:r>
+        <w:rPr>
+          <w:rFonts w:ascii="Consolas" w:eastAsia="Times New Roman" w:hAnsi="Consolas" w:cs="Times New Roman"/>
+          <w:color w:val="C586C0"/>
+          <w:sz w:val="21"/>
+          <w:szCs w:val="21"/>
+        </w:rPr>
+        <w:t>import</w:t>
+      </w:r>
+      <w:r>
+        <w:rPr>
+          <w:rFonts w:ascii="Consolas" w:eastAsia="Times New Roman" w:hAnsi="Consolas" w:cs="Times New Roman"/>
+          <w:color w:val="D4D4D4"/>
+          <w:sz w:val="21"/>
+          <w:szCs w:val="21"/>
+        </w:rPr>
+        <w:t xml:space="preserve"> </w:t>
+      </w:r>
+      <w:proofErr w:type="gramStart"/>
+      <w:r>
+        <w:rPr>
+          <w:rFonts w:ascii="Consolas" w:eastAsia="Times New Roman" w:hAnsi="Consolas" w:cs="Times New Roman"/>
+          <w:color w:val="D4D4D4"/>
+          <w:sz w:val="21"/>
+          <w:szCs w:val="21"/>
+        </w:rPr>
+        <w:t xml:space="preserve">{ </w:t>
+      </w:r>
+      <w:proofErr w:type="spellStart"/>
+      <w:r>
+        <w:rPr>
+          <w:rFonts w:ascii="Consolas" w:eastAsia="Times New Roman" w:hAnsi="Consolas" w:cs="Times New Roman"/>
+          <w:color w:val="9CDCFE"/>
+          <w:sz w:val="21"/>
+          <w:szCs w:val="21"/>
+        </w:rPr>
+        <w:t>Negociacao</w:t>
+      </w:r>
+      <w:proofErr w:type="spellEnd"/>
+      <w:proofErr w:type="gramEnd"/>
+      <w:r>
+        <w:rPr>
+          <w:rFonts w:ascii="Consolas" w:eastAsia="Times New Roman" w:hAnsi="Consolas" w:cs="Times New Roman"/>
+          <w:color w:val="D4D4D4"/>
+          <w:sz w:val="21"/>
+          <w:szCs w:val="21"/>
+        </w:rPr>
+        <w:t xml:space="preserve"> } </w:t>
+      </w:r>
+      <w:r>
+        <w:rPr>
+          <w:rFonts w:ascii="Consolas" w:eastAsia="Times New Roman" w:hAnsi="Consolas" w:cs="Times New Roman"/>
+          <w:color w:val="C586C0"/>
+          <w:sz w:val="21"/>
+          <w:szCs w:val="21"/>
+        </w:rPr>
+        <w:t>from</w:t>
+      </w:r>
+      <w:r>
+        <w:rPr>
+          <w:rFonts w:ascii="Consolas" w:eastAsia="Times New Roman" w:hAnsi="Consolas" w:cs="Times New Roman"/>
+          <w:color w:val="D4D4D4"/>
+          <w:sz w:val="21"/>
+          <w:szCs w:val="21"/>
+        </w:rPr>
+        <w:t xml:space="preserve"> </w:t>
+      </w:r>
+      <w:r>
+        <w:rPr>
+          <w:rFonts w:ascii="Consolas" w:eastAsia="Times New Roman" w:hAnsi="Consolas" w:cs="Times New Roman"/>
+          <w:color w:val="CE9178"/>
+          <w:sz w:val="21"/>
+          <w:szCs w:val="21"/>
+        </w:rPr>
+        <w:t>"../models/negociacao.js"</w:t>
+      </w:r>
+      <w:r>
+        <w:rPr>
+          <w:rFonts w:ascii="Consolas" w:eastAsia="Times New Roman" w:hAnsi="Consolas" w:cs="Times New Roman"/>
+          <w:color w:val="D4D4D4"/>
+          <w:sz w:val="21"/>
+          <w:szCs w:val="21"/>
+        </w:rPr>
+        <w:t>;</w:t>
+      </w:r>
+    </w:p>
+    <w:p>
+      <w:pPr>
+        <w:shd w:val="clear" w:color="auto" w:fill="1E1E1E"/>
+        <w:spacing w:after="0" w:line="285" w:lineRule="atLeast"/>
+        <w:rPr>
+          <w:rFonts w:ascii="Consolas" w:eastAsia="Times New Roman" w:hAnsi="Consolas" w:cs="Times New Roman"/>
+          <w:color w:val="D4D4D4"/>
+          <w:sz w:val="21"/>
+          <w:szCs w:val="21"/>
+        </w:rPr>
+      </w:pPr>
+      <w:r>
+        <w:rPr>
+          <w:rFonts w:ascii="Consolas" w:eastAsia="Times New Roman" w:hAnsi="Consolas" w:cs="Times New Roman"/>
+          <w:color w:val="C586C0"/>
+          <w:sz w:val="21"/>
+          <w:szCs w:val="21"/>
+        </w:rPr>
+        <w:t>import</w:t>
+      </w:r>
+      <w:r>
+        <w:rPr>
+          <w:rFonts w:ascii="Consolas" w:eastAsia="Times New Roman" w:hAnsi="Consolas" w:cs="Times New Roman"/>
+          <w:color w:val="D4D4D4"/>
+          <w:sz w:val="21"/>
+          <w:szCs w:val="21"/>
+        </w:rPr>
+        <w:t xml:space="preserve"> </w:t>
+      </w:r>
+      <w:proofErr w:type="gramStart"/>
+      <w:r>
+        <w:rPr>
+          <w:rFonts w:ascii="Consolas" w:eastAsia="Times New Roman" w:hAnsi="Consolas" w:cs="Times New Roman"/>
+          <w:color w:val="D4D4D4"/>
+          <w:sz w:val="21"/>
+          <w:szCs w:val="21"/>
+        </w:rPr>
+        <w:t xml:space="preserve">{ </w:t>
+      </w:r>
+      <w:proofErr w:type="spellStart"/>
+      <w:r>
+        <w:rPr>
+          <w:rFonts w:ascii="Consolas" w:eastAsia="Times New Roman" w:hAnsi="Consolas" w:cs="Times New Roman"/>
+          <w:color w:val="9CDCFE"/>
+          <w:sz w:val="21"/>
+          <w:szCs w:val="21"/>
+        </w:rPr>
+        <w:t>Negociacoes</w:t>
+      </w:r>
+      <w:proofErr w:type="spellEnd"/>
+      <w:proofErr w:type="gramEnd"/>
+      <w:r>
+        <w:rPr>
+          <w:rFonts w:ascii="Consolas" w:eastAsia="Times New Roman" w:hAnsi="Consolas" w:cs="Times New Roman"/>
+          <w:color w:val="D4D4D4"/>
+          <w:sz w:val="21"/>
+          <w:szCs w:val="21"/>
+        </w:rPr>
+        <w:t xml:space="preserve"> } </w:t>
+      </w:r>
+      <w:r>
+        <w:rPr>
+          <w:rFonts w:ascii="Consolas" w:eastAsia="Times New Roman" w:hAnsi="Consolas" w:cs="Times New Roman"/>
+          <w:color w:val="C586C0"/>
+          <w:sz w:val="21"/>
+          <w:szCs w:val="21"/>
+        </w:rPr>
+        <w:t>from</w:t>
+      </w:r>
+      <w:r>
+        <w:rPr>
+          <w:rFonts w:ascii="Consolas" w:eastAsia="Times New Roman" w:hAnsi="Consolas" w:cs="Times New Roman"/>
+          <w:color w:val="D4D4D4"/>
+          <w:sz w:val="21"/>
+          <w:szCs w:val="21"/>
+        </w:rPr>
+        <w:t xml:space="preserve"> </w:t>
+      </w:r>
+      <w:r>
+        <w:rPr>
+          <w:rFonts w:ascii="Consolas" w:eastAsia="Times New Roman" w:hAnsi="Consolas" w:cs="Times New Roman"/>
+          <w:color w:val="CE9178"/>
+          <w:sz w:val="21"/>
+          <w:szCs w:val="21"/>
+        </w:rPr>
+        <w:t>"../models/negociacoes.js"</w:t>
+      </w:r>
+      <w:r>
+        <w:rPr>
+          <w:rFonts w:ascii="Consolas" w:eastAsia="Times New Roman" w:hAnsi="Consolas" w:cs="Times New Roman"/>
+          <w:color w:val="D4D4D4"/>
+          <w:sz w:val="21"/>
+          <w:szCs w:val="21"/>
+        </w:rPr>
+        <w:t>;</w:t>
+      </w:r>
+    </w:p>
+    <w:p>
+      <w:pPr>
+        <w:shd w:val="clear" w:color="auto" w:fill="1E1E1E"/>
+        <w:spacing w:after="0" w:line="285" w:lineRule="atLeast"/>
+        <w:rPr>
+          <w:rFonts w:ascii="Consolas" w:eastAsia="Times New Roman" w:hAnsi="Consolas" w:cs="Times New Roman"/>
+          <w:color w:val="D4D4D4"/>
+          <w:sz w:val="21"/>
+          <w:szCs w:val="21"/>
+        </w:rPr>
+      </w:pPr>
+    </w:p>
+    <w:p>
+      <w:pPr>
+        <w:shd w:val="clear" w:color="auto" w:fill="1E1E1E"/>
+        <w:spacing w:after="0" w:line="285" w:lineRule="atLeast"/>
+        <w:rPr>
+          <w:rFonts w:ascii="Consolas" w:eastAsia="Times New Roman" w:hAnsi="Consolas" w:cs="Times New Roman"/>
+          <w:color w:val="D4D4D4"/>
+          <w:sz w:val="21"/>
+          <w:szCs w:val="21"/>
+          <w:lang w:val="en-US"/>
+        </w:rPr>
+      </w:pPr>
+      <w:r>
+        <w:rPr>
+          <w:rFonts w:ascii="Consolas" w:eastAsia="Times New Roman" w:hAnsi="Consolas" w:cs="Times New Roman"/>
+          <w:color w:val="C586C0"/>
+          <w:sz w:val="21"/>
+          <w:szCs w:val="21"/>
+          <w:lang w:val="en-US"/>
+        </w:rPr>
+        <w:t>export</w:t>
+      </w:r>
+      <w:r>
+        <w:rPr>
+          <w:rFonts w:ascii="Consolas" w:eastAsia="Times New Roman" w:hAnsi="Consolas" w:cs="Times New Roman"/>
+          <w:color w:val="D4D4D4"/>
+          <w:sz w:val="21"/>
+          <w:szCs w:val="21"/>
+          <w:lang w:val="en-US"/>
+        </w:rPr>
+        <w:t xml:space="preserve"> </w:t>
+      </w:r>
+      <w:r>
+        <w:rPr>
+          <w:rFonts w:ascii="Consolas" w:eastAsia="Times New Roman" w:hAnsi="Consolas" w:cs="Times New Roman"/>
+          <w:color w:val="569CD6"/>
+          <w:sz w:val="21"/>
+          <w:szCs w:val="21"/>
+          <w:lang w:val="en-US"/>
+        </w:rPr>
+        <w:t>class</w:t>
+      </w:r>
+      <w:r>
+        <w:rPr>
+          <w:rFonts w:ascii="Consolas" w:eastAsia="Times New Roman" w:hAnsi="Consolas" w:cs="Times New Roman"/>
+          <w:color w:val="D4D4D4"/>
+          <w:sz w:val="21"/>
+          <w:szCs w:val="21"/>
+          <w:lang w:val="en-US"/>
+        </w:rPr>
+        <w:t xml:space="preserve"> </w:t>
+      </w:r>
+      <w:proofErr w:type="spellStart"/>
+      <w:r>
+        <w:rPr>
+          <w:rFonts w:ascii="Consolas" w:eastAsia="Times New Roman" w:hAnsi="Consolas" w:cs="Times New Roman"/>
+          <w:color w:val="4EC9B0"/>
+          <w:sz w:val="21"/>
+          <w:szCs w:val="21"/>
+          <w:lang w:val="en-US"/>
+        </w:rPr>
+        <w:t>NegociacaoController</w:t>
+      </w:r>
+      <w:proofErr w:type="spellEnd"/>
+      <w:r>
+        <w:rPr>
+          <w:rFonts w:ascii="Consolas" w:eastAsia="Times New Roman" w:hAnsi="Consolas" w:cs="Times New Roman"/>
+          <w:color w:val="D4D4D4"/>
+          <w:sz w:val="21"/>
+          <w:szCs w:val="21"/>
+          <w:lang w:val="en-US"/>
+        </w:rPr>
+        <w:t xml:space="preserve"> {</w:t>
+      </w:r>
+    </w:p>
+    <w:p>
+      <w:pPr>
+        <w:shd w:val="clear" w:color="auto" w:fill="1E1E1E"/>
+        <w:spacing w:after="0" w:line="285" w:lineRule="atLeast"/>
+        <w:rPr>
+          <w:rFonts w:ascii="Consolas" w:eastAsia="Times New Roman" w:hAnsi="Consolas" w:cs="Times New Roman"/>
+          <w:color w:val="D4D4D4"/>
+          <w:sz w:val="21"/>
+          <w:szCs w:val="21"/>
+          <w:lang w:val="en-US"/>
+        </w:rPr>
+      </w:pPr>
+      <w:r>
+        <w:rPr>
+          <w:rFonts w:ascii="Consolas" w:eastAsia="Times New Roman" w:hAnsi="Consolas" w:cs="Times New Roman"/>
+          <w:color w:val="D4D4D4"/>
+          <w:sz w:val="21"/>
+          <w:szCs w:val="21"/>
+          <w:lang w:val="en-US"/>
+        </w:rPr>
+        <w:lastRenderedPageBreak/>
+        <w:t xml:space="preserve">  </w:t>
+      </w:r>
+      <w:r>
+        <w:rPr>
+          <w:rFonts w:ascii="Consolas" w:eastAsia="Times New Roman" w:hAnsi="Consolas" w:cs="Times New Roman"/>
+          <w:color w:val="569CD6"/>
+          <w:sz w:val="21"/>
+          <w:szCs w:val="21"/>
+          <w:lang w:val="en-US"/>
+        </w:rPr>
+        <w:t>private</w:t>
+      </w:r>
+      <w:r>
+        <w:rPr>
+          <w:rFonts w:ascii="Consolas" w:eastAsia="Times New Roman" w:hAnsi="Consolas" w:cs="Times New Roman"/>
+          <w:color w:val="D4D4D4"/>
+          <w:sz w:val="21"/>
+          <w:szCs w:val="21"/>
+          <w:lang w:val="en-US"/>
+        </w:rPr>
+        <w:t xml:space="preserve"> </w:t>
+      </w:r>
+      <w:proofErr w:type="spellStart"/>
+      <w:r>
+        <w:rPr>
+          <w:rFonts w:ascii="Consolas" w:eastAsia="Times New Roman" w:hAnsi="Consolas" w:cs="Times New Roman"/>
+          <w:color w:val="9CDCFE"/>
+          <w:sz w:val="21"/>
+          <w:szCs w:val="21"/>
+          <w:lang w:val="en-US"/>
+        </w:rPr>
+        <w:t>inputData</w:t>
+      </w:r>
+      <w:proofErr w:type="spellEnd"/>
+      <w:r>
+        <w:rPr>
+          <w:rFonts w:ascii="Consolas" w:eastAsia="Times New Roman" w:hAnsi="Consolas" w:cs="Times New Roman"/>
+          <w:color w:val="D4D4D4"/>
+          <w:sz w:val="21"/>
+          <w:szCs w:val="21"/>
+          <w:lang w:val="en-US"/>
+        </w:rPr>
+        <w:t xml:space="preserve">: </w:t>
+      </w:r>
+      <w:proofErr w:type="spellStart"/>
+      <w:r>
+        <w:rPr>
+          <w:rFonts w:ascii="Consolas" w:eastAsia="Times New Roman" w:hAnsi="Consolas" w:cs="Times New Roman"/>
+          <w:color w:val="4EC9B0"/>
+          <w:sz w:val="21"/>
+          <w:szCs w:val="21"/>
+          <w:lang w:val="en-US"/>
+        </w:rPr>
+        <w:t>HTMLInputElement</w:t>
+      </w:r>
+      <w:proofErr w:type="spellEnd"/>
+      <w:r>
+        <w:rPr>
+          <w:rFonts w:ascii="Consolas" w:eastAsia="Times New Roman" w:hAnsi="Consolas" w:cs="Times New Roman"/>
+          <w:color w:val="D4D4D4"/>
+          <w:sz w:val="21"/>
+          <w:szCs w:val="21"/>
+          <w:lang w:val="en-US"/>
+        </w:rPr>
+        <w:t>;</w:t>
+      </w:r>
+    </w:p>
+    <w:p>
+      <w:pPr>
+        <w:shd w:val="clear" w:color="auto" w:fill="1E1E1E"/>
+        <w:spacing w:after="0" w:line="285" w:lineRule="atLeast"/>
+        <w:rPr>
+          <w:rFonts w:ascii="Consolas" w:eastAsia="Times New Roman" w:hAnsi="Consolas" w:cs="Times New Roman"/>
+          <w:color w:val="D4D4D4"/>
+          <w:sz w:val="21"/>
+          <w:szCs w:val="21"/>
+          <w:lang w:val="en-US"/>
+        </w:rPr>
+      </w:pPr>
+      <w:r>
+        <w:rPr>
+          <w:rFonts w:ascii="Consolas" w:eastAsia="Times New Roman" w:hAnsi="Consolas" w:cs="Times New Roman"/>
+          <w:color w:val="D4D4D4"/>
+          <w:sz w:val="21"/>
+          <w:szCs w:val="21"/>
+          <w:lang w:val="en-US"/>
+        </w:rPr>
+        <w:t xml:space="preserve">  </w:t>
+      </w:r>
+      <w:r>
+        <w:rPr>
+          <w:rFonts w:ascii="Consolas" w:eastAsia="Times New Roman" w:hAnsi="Consolas" w:cs="Times New Roman"/>
+          <w:color w:val="569CD6"/>
+          <w:sz w:val="21"/>
+          <w:szCs w:val="21"/>
+          <w:lang w:val="en-US"/>
+        </w:rPr>
+        <w:t>private</w:t>
+      </w:r>
+      <w:r>
+        <w:rPr>
+          <w:rFonts w:ascii="Consolas" w:eastAsia="Times New Roman" w:hAnsi="Consolas" w:cs="Times New Roman"/>
+          <w:color w:val="D4D4D4"/>
+          <w:sz w:val="21"/>
+          <w:szCs w:val="21"/>
+          <w:lang w:val="en-US"/>
+        </w:rPr>
+        <w:t xml:space="preserve"> </w:t>
+      </w:r>
+      <w:proofErr w:type="spellStart"/>
+      <w:r>
+        <w:rPr>
+          <w:rFonts w:ascii="Consolas" w:eastAsia="Times New Roman" w:hAnsi="Consolas" w:cs="Times New Roman"/>
+          <w:color w:val="9CDCFE"/>
+          <w:sz w:val="21"/>
+          <w:szCs w:val="21"/>
+          <w:lang w:val="en-US"/>
+        </w:rPr>
+        <w:t>inputQuantidade</w:t>
+      </w:r>
+      <w:proofErr w:type="spellEnd"/>
+      <w:r>
+        <w:rPr>
+          <w:rFonts w:ascii="Consolas" w:eastAsia="Times New Roman" w:hAnsi="Consolas" w:cs="Times New Roman"/>
+          <w:color w:val="D4D4D4"/>
+          <w:sz w:val="21"/>
+          <w:szCs w:val="21"/>
+          <w:lang w:val="en-US"/>
+        </w:rPr>
+        <w:t xml:space="preserve">: </w:t>
+      </w:r>
+      <w:proofErr w:type="spellStart"/>
+      <w:r>
+        <w:rPr>
+          <w:rFonts w:ascii="Consolas" w:eastAsia="Times New Roman" w:hAnsi="Consolas" w:cs="Times New Roman"/>
+          <w:color w:val="4EC9B0"/>
+          <w:sz w:val="21"/>
+          <w:szCs w:val="21"/>
+          <w:lang w:val="en-US"/>
+        </w:rPr>
+        <w:t>HTMLInputElement</w:t>
+      </w:r>
+      <w:proofErr w:type="spellEnd"/>
+      <w:r>
+        <w:rPr>
+          <w:rFonts w:ascii="Consolas" w:eastAsia="Times New Roman" w:hAnsi="Consolas" w:cs="Times New Roman"/>
+          <w:color w:val="D4D4D4"/>
+          <w:sz w:val="21"/>
+          <w:szCs w:val="21"/>
+          <w:lang w:val="en-US"/>
+        </w:rPr>
+        <w:t>;</w:t>
+      </w:r>
+    </w:p>
+    <w:p>
+      <w:pPr>
+        <w:shd w:val="clear" w:color="auto" w:fill="1E1E1E"/>
+        <w:spacing w:after="0" w:line="285" w:lineRule="atLeast"/>
+        <w:rPr>
+          <w:rFonts w:ascii="Consolas" w:eastAsia="Times New Roman" w:hAnsi="Consolas" w:cs="Times New Roman"/>
+          <w:color w:val="D4D4D4"/>
+          <w:sz w:val="21"/>
+          <w:szCs w:val="21"/>
+          <w:lang w:val="en-US"/>
+        </w:rPr>
+      </w:pPr>
+      <w:r>
+        <w:rPr>
+          <w:rFonts w:ascii="Consolas" w:eastAsia="Times New Roman" w:hAnsi="Consolas" w:cs="Times New Roman"/>
+          <w:color w:val="D4D4D4"/>
+          <w:sz w:val="21"/>
+          <w:szCs w:val="21"/>
+          <w:lang w:val="en-US"/>
+        </w:rPr>
+        <w:t xml:space="preserve">  </w:t>
+      </w:r>
+      <w:r>
+        <w:rPr>
+          <w:rFonts w:ascii="Consolas" w:eastAsia="Times New Roman" w:hAnsi="Consolas" w:cs="Times New Roman"/>
+          <w:color w:val="569CD6"/>
+          <w:sz w:val="21"/>
+          <w:szCs w:val="21"/>
+          <w:lang w:val="en-US"/>
+        </w:rPr>
+        <w:t>private</w:t>
+      </w:r>
+      <w:r>
+        <w:rPr>
+          <w:rFonts w:ascii="Consolas" w:eastAsia="Times New Roman" w:hAnsi="Consolas" w:cs="Times New Roman"/>
+          <w:color w:val="D4D4D4"/>
+          <w:sz w:val="21"/>
+          <w:szCs w:val="21"/>
+          <w:lang w:val="en-US"/>
+        </w:rPr>
+        <w:t xml:space="preserve"> </w:t>
+      </w:r>
+      <w:proofErr w:type="spellStart"/>
+      <w:r>
+        <w:rPr>
+          <w:rFonts w:ascii="Consolas" w:eastAsia="Times New Roman" w:hAnsi="Consolas" w:cs="Times New Roman"/>
+          <w:color w:val="9CDCFE"/>
+          <w:sz w:val="21"/>
+          <w:szCs w:val="21"/>
+          <w:lang w:val="en-US"/>
+        </w:rPr>
+        <w:t>inputValor</w:t>
+      </w:r>
+      <w:proofErr w:type="spellEnd"/>
+      <w:r>
+        <w:rPr>
+          <w:rFonts w:ascii="Consolas" w:eastAsia="Times New Roman" w:hAnsi="Consolas" w:cs="Times New Roman"/>
+          <w:color w:val="D4D4D4"/>
+          <w:sz w:val="21"/>
+          <w:szCs w:val="21"/>
+          <w:lang w:val="en-US"/>
+        </w:rPr>
+        <w:t xml:space="preserve">: </w:t>
+      </w:r>
+      <w:proofErr w:type="spellStart"/>
+      <w:r>
+        <w:rPr>
+          <w:rFonts w:ascii="Consolas" w:eastAsia="Times New Roman" w:hAnsi="Consolas" w:cs="Times New Roman"/>
+          <w:color w:val="4EC9B0"/>
+          <w:sz w:val="21"/>
+          <w:szCs w:val="21"/>
+          <w:lang w:val="en-US"/>
+        </w:rPr>
+        <w:t>HTMLInputElement</w:t>
+      </w:r>
+      <w:proofErr w:type="spellEnd"/>
+      <w:r>
+        <w:rPr>
+          <w:rFonts w:ascii="Consolas" w:eastAsia="Times New Roman" w:hAnsi="Consolas" w:cs="Times New Roman"/>
+          <w:color w:val="D4D4D4"/>
+          <w:sz w:val="21"/>
+          <w:szCs w:val="21"/>
+          <w:lang w:val="en-US"/>
+        </w:rPr>
+        <w:t>;</w:t>
+      </w:r>
+    </w:p>
+    <w:p>
+      <w:pPr>
+        <w:shd w:val="clear" w:color="auto" w:fill="1E1E1E"/>
+        <w:spacing w:after="0" w:line="285" w:lineRule="atLeast"/>
+        <w:rPr>
+          <w:rFonts w:ascii="Consolas" w:eastAsia="Times New Roman" w:hAnsi="Consolas" w:cs="Times New Roman"/>
+          <w:color w:val="D4D4D4"/>
+          <w:sz w:val="21"/>
+          <w:szCs w:val="21"/>
+          <w:lang w:val="en-US"/>
+        </w:rPr>
+      </w:pPr>
+      <w:r>
+        <w:rPr>
+          <w:rFonts w:ascii="Consolas" w:eastAsia="Times New Roman" w:hAnsi="Consolas" w:cs="Times New Roman"/>
+          <w:color w:val="D4D4D4"/>
+          <w:sz w:val="21"/>
+          <w:szCs w:val="21"/>
+          <w:lang w:val="en-US"/>
+        </w:rPr>
+        <w:t xml:space="preserve">  </w:t>
+      </w:r>
+      <w:r>
+        <w:rPr>
+          <w:rFonts w:ascii="Consolas" w:eastAsia="Times New Roman" w:hAnsi="Consolas" w:cs="Times New Roman"/>
+          <w:color w:val="569CD6"/>
+          <w:sz w:val="21"/>
+          <w:szCs w:val="21"/>
+          <w:lang w:val="en-US"/>
+        </w:rPr>
+        <w:t>private</w:t>
+      </w:r>
+      <w:r>
+        <w:rPr>
+          <w:rFonts w:ascii="Consolas" w:eastAsia="Times New Roman" w:hAnsi="Consolas" w:cs="Times New Roman"/>
+          <w:color w:val="D4D4D4"/>
+          <w:sz w:val="21"/>
+          <w:szCs w:val="21"/>
+          <w:lang w:val="en-US"/>
+        </w:rPr>
+        <w:t xml:space="preserve"> </w:t>
+      </w:r>
+      <w:proofErr w:type="spellStart"/>
+      <w:r>
+        <w:rPr>
+          <w:rFonts w:ascii="Consolas" w:eastAsia="Times New Roman" w:hAnsi="Consolas" w:cs="Times New Roman"/>
+          <w:color w:val="9CDCFE"/>
+          <w:sz w:val="21"/>
+          <w:szCs w:val="21"/>
+          <w:lang w:val="en-US"/>
+        </w:rPr>
+        <w:t>negociacoes</w:t>
+      </w:r>
+      <w:proofErr w:type="spellEnd"/>
+      <w:r>
+        <w:rPr>
+          <w:rFonts w:ascii="Consolas" w:eastAsia="Times New Roman" w:hAnsi="Consolas" w:cs="Times New Roman"/>
+          <w:color w:val="D4D4D4"/>
+          <w:sz w:val="21"/>
+          <w:szCs w:val="21"/>
+          <w:lang w:val="en-US"/>
+        </w:rPr>
+        <w:t xml:space="preserve"> = </w:t>
+      </w:r>
+      <w:r>
+        <w:rPr>
+          <w:rFonts w:ascii="Consolas" w:eastAsia="Times New Roman" w:hAnsi="Consolas" w:cs="Times New Roman"/>
+          <w:color w:val="569CD6"/>
+          <w:sz w:val="21"/>
+          <w:szCs w:val="21"/>
+          <w:lang w:val="en-US"/>
+        </w:rPr>
+        <w:t>new</w:t>
+      </w:r>
+      <w:r>
+        <w:rPr>
+          <w:rFonts w:ascii="Consolas" w:eastAsia="Times New Roman" w:hAnsi="Consolas" w:cs="Times New Roman"/>
+          <w:color w:val="D4D4D4"/>
+          <w:sz w:val="21"/>
+          <w:szCs w:val="21"/>
+          <w:lang w:val="en-US"/>
+        </w:rPr>
+        <w:t xml:space="preserve"> </w:t>
+      </w:r>
+      <w:proofErr w:type="spellStart"/>
+      <w:proofErr w:type="gramStart"/>
+      <w:r>
+        <w:rPr>
+          <w:rFonts w:ascii="Consolas" w:eastAsia="Times New Roman" w:hAnsi="Consolas" w:cs="Times New Roman"/>
+          <w:color w:val="4EC9B0"/>
+          <w:sz w:val="21"/>
+          <w:szCs w:val="21"/>
+          <w:lang w:val="en-US"/>
+        </w:rPr>
+        <w:t>Negociacoes</w:t>
+      </w:r>
+      <w:proofErr w:type="spellEnd"/>
+      <w:r>
+        <w:rPr>
+          <w:rFonts w:ascii="Consolas" w:eastAsia="Times New Roman" w:hAnsi="Consolas" w:cs="Times New Roman"/>
+          <w:color w:val="D4D4D4"/>
+          <w:sz w:val="21"/>
+          <w:szCs w:val="21"/>
+          <w:lang w:val="en-US"/>
+        </w:rPr>
+        <w:t>(</w:t>
+      </w:r>
+      <w:proofErr w:type="gramEnd"/>
+      <w:r>
+        <w:rPr>
+          <w:rFonts w:ascii="Consolas" w:eastAsia="Times New Roman" w:hAnsi="Consolas" w:cs="Times New Roman"/>
+          <w:color w:val="D4D4D4"/>
+          <w:sz w:val="21"/>
+          <w:szCs w:val="21"/>
+          <w:lang w:val="en-US"/>
+        </w:rPr>
+        <w:t>);</w:t>
+      </w:r>
+    </w:p>
+    <w:p>
+      <w:pPr>
+        <w:shd w:val="clear" w:color="auto" w:fill="1E1E1E"/>
+        <w:spacing w:after="0" w:line="285" w:lineRule="atLeast"/>
+        <w:rPr>
+          <w:rFonts w:ascii="Consolas" w:eastAsia="Times New Roman" w:hAnsi="Consolas" w:cs="Times New Roman"/>
+          <w:color w:val="D4D4D4"/>
+          <w:sz w:val="21"/>
+          <w:szCs w:val="21"/>
+          <w:lang w:val="en-US"/>
+        </w:rPr>
+      </w:pPr>
+    </w:p>
+    <w:p>
+      <w:pPr>
+        <w:shd w:val="clear" w:color="auto" w:fill="1E1E1E"/>
+        <w:spacing w:after="0" w:line="285" w:lineRule="atLeast"/>
+        <w:rPr>
+          <w:rFonts w:ascii="Consolas" w:eastAsia="Times New Roman" w:hAnsi="Consolas" w:cs="Times New Roman"/>
+          <w:color w:val="D4D4D4"/>
+          <w:sz w:val="21"/>
+          <w:szCs w:val="21"/>
+          <w:lang w:val="en-US"/>
+        </w:rPr>
+      </w:pPr>
+      <w:r>
+        <w:rPr>
+          <w:rFonts w:ascii="Consolas" w:eastAsia="Times New Roman" w:hAnsi="Consolas" w:cs="Times New Roman"/>
+          <w:color w:val="D4D4D4"/>
+          <w:sz w:val="21"/>
+          <w:szCs w:val="21"/>
+          <w:lang w:val="en-US"/>
+        </w:rPr>
+        <w:t xml:space="preserve">  </w:t>
+      </w:r>
+      <w:proofErr w:type="spellStart"/>
+      <w:proofErr w:type="gramStart"/>
+      <w:r>
+        <w:rPr>
+          <w:rFonts w:ascii="Consolas" w:eastAsia="Times New Roman" w:hAnsi="Consolas" w:cs="Times New Roman"/>
+          <w:color w:val="DCDCAA"/>
+          <w:sz w:val="21"/>
+          <w:szCs w:val="21"/>
+          <w:lang w:val="en-US"/>
+        </w:rPr>
+        <w:t>adiciona</w:t>
+      </w:r>
+      <w:proofErr w:type="spellEnd"/>
+      <w:r>
+        <w:rPr>
+          <w:rFonts w:ascii="Consolas" w:eastAsia="Times New Roman" w:hAnsi="Consolas" w:cs="Times New Roman"/>
+          <w:color w:val="D4D4D4"/>
+          <w:sz w:val="21"/>
+          <w:szCs w:val="21"/>
+          <w:lang w:val="en-US"/>
+        </w:rPr>
+        <w:t>(</w:t>
+      </w:r>
+      <w:proofErr w:type="gramEnd"/>
+      <w:r>
+        <w:rPr>
+          <w:rFonts w:ascii="Consolas" w:eastAsia="Times New Roman" w:hAnsi="Consolas" w:cs="Times New Roman"/>
+          <w:color w:val="D4D4D4"/>
+          <w:sz w:val="21"/>
+          <w:szCs w:val="21"/>
+          <w:lang w:val="en-US"/>
+        </w:rPr>
+        <w:t xml:space="preserve">): </w:t>
+      </w:r>
+      <w:r>
+        <w:rPr>
+          <w:rFonts w:ascii="Consolas" w:eastAsia="Times New Roman" w:hAnsi="Consolas" w:cs="Times New Roman"/>
+          <w:color w:val="4EC9B0"/>
+          <w:sz w:val="21"/>
+          <w:szCs w:val="21"/>
+          <w:lang w:val="en-US"/>
+        </w:rPr>
+        <w:t>void</w:t>
+      </w:r>
+      <w:r>
+        <w:rPr>
+          <w:rFonts w:ascii="Consolas" w:eastAsia="Times New Roman" w:hAnsi="Consolas" w:cs="Times New Roman"/>
+          <w:color w:val="D4D4D4"/>
+          <w:sz w:val="21"/>
+          <w:szCs w:val="21"/>
+          <w:lang w:val="en-US"/>
+        </w:rPr>
+        <w:t xml:space="preserve"> {</w:t>
+      </w:r>
+    </w:p>
+    <w:p>
+      <w:pPr>
+        <w:shd w:val="clear" w:color="auto" w:fill="1E1E1E"/>
+        <w:spacing w:after="0" w:line="285" w:lineRule="atLeast"/>
+        <w:rPr>
+          <w:rFonts w:ascii="Consolas" w:eastAsia="Times New Roman" w:hAnsi="Consolas" w:cs="Times New Roman"/>
+          <w:color w:val="D4D4D4"/>
+          <w:sz w:val="21"/>
+          <w:szCs w:val="21"/>
+          <w:lang w:val="en-US"/>
+        </w:rPr>
+      </w:pPr>
+      <w:r>
+        <w:rPr>
+          <w:rFonts w:ascii="Consolas" w:eastAsia="Times New Roman" w:hAnsi="Consolas" w:cs="Times New Roman"/>
+          <w:color w:val="D4D4D4"/>
+          <w:sz w:val="21"/>
+          <w:szCs w:val="21"/>
+          <w:lang w:val="en-US"/>
+        </w:rPr>
+        <w:t xml:space="preserve">    </w:t>
+      </w:r>
+      <w:r>
+        <w:rPr>
+          <w:rFonts w:ascii="Consolas" w:eastAsia="Times New Roman" w:hAnsi="Consolas" w:cs="Times New Roman"/>
+          <w:color w:val="569CD6"/>
+          <w:sz w:val="21"/>
+          <w:szCs w:val="21"/>
+          <w:lang w:val="en-US"/>
+        </w:rPr>
+        <w:t>const</w:t>
+      </w:r>
+      <w:r>
+        <w:rPr>
+          <w:rFonts w:ascii="Consolas" w:eastAsia="Times New Roman" w:hAnsi="Consolas" w:cs="Times New Roman"/>
+          <w:color w:val="D4D4D4"/>
+          <w:sz w:val="21"/>
+          <w:szCs w:val="21"/>
+          <w:lang w:val="en-US"/>
+        </w:rPr>
+        <w:t xml:space="preserve"> </w:t>
+      </w:r>
+      <w:proofErr w:type="spellStart"/>
+      <w:r>
+        <w:rPr>
+          <w:rFonts w:ascii="Consolas" w:eastAsia="Times New Roman" w:hAnsi="Consolas" w:cs="Times New Roman"/>
+          <w:color w:val="4FC1FF"/>
+          <w:sz w:val="21"/>
+          <w:szCs w:val="21"/>
+          <w:lang w:val="en-US"/>
+        </w:rPr>
+        <w:t>negociacao</w:t>
+      </w:r>
+      <w:proofErr w:type="spellEnd"/>
+      <w:r>
+        <w:rPr>
+          <w:rFonts w:ascii="Consolas" w:eastAsia="Times New Roman" w:hAnsi="Consolas" w:cs="Times New Roman"/>
+          <w:color w:val="D4D4D4"/>
+          <w:sz w:val="21"/>
+          <w:szCs w:val="21"/>
+          <w:lang w:val="en-US"/>
+        </w:rPr>
+        <w:t xml:space="preserve"> = </w:t>
+      </w:r>
+      <w:proofErr w:type="spellStart"/>
+      <w:proofErr w:type="gramStart"/>
+      <w:r>
+        <w:rPr>
+          <w:rFonts w:ascii="Consolas" w:eastAsia="Times New Roman" w:hAnsi="Consolas" w:cs="Times New Roman"/>
+          <w:color w:val="569CD6"/>
+          <w:sz w:val="21"/>
+          <w:szCs w:val="21"/>
+          <w:lang w:val="en-US"/>
+        </w:rPr>
+        <w:t>this</w:t>
+      </w:r>
+      <w:r>
+        <w:rPr>
+          <w:rFonts w:ascii="Consolas" w:eastAsia="Times New Roman" w:hAnsi="Consolas" w:cs="Times New Roman"/>
+          <w:color w:val="D4D4D4"/>
+          <w:sz w:val="21"/>
+          <w:szCs w:val="21"/>
+          <w:lang w:val="en-US"/>
+        </w:rPr>
+        <w:t>.</w:t>
+      </w:r>
+      <w:r>
+        <w:rPr>
+          <w:rFonts w:ascii="Consolas" w:eastAsia="Times New Roman" w:hAnsi="Consolas" w:cs="Times New Roman"/>
+          <w:color w:val="DCDCAA"/>
+          <w:sz w:val="21"/>
+          <w:szCs w:val="21"/>
+          <w:lang w:val="en-US"/>
+        </w:rPr>
+        <w:t>criaNegociacao</w:t>
+      </w:r>
+      <w:proofErr w:type="spellEnd"/>
+      <w:proofErr w:type="gramEnd"/>
+      <w:r>
+        <w:rPr>
+          <w:rFonts w:ascii="Consolas" w:eastAsia="Times New Roman" w:hAnsi="Consolas" w:cs="Times New Roman"/>
+          <w:color w:val="D4D4D4"/>
+          <w:sz w:val="21"/>
+          <w:szCs w:val="21"/>
+          <w:lang w:val="en-US"/>
+        </w:rPr>
+        <w:t>();</w:t>
+      </w:r>
+    </w:p>
+    <w:p>
+      <w:pPr>
+        <w:shd w:val="clear" w:color="auto" w:fill="1E1E1E"/>
+        <w:spacing w:after="0" w:line="285" w:lineRule="atLeast"/>
+        <w:rPr>
+          <w:rFonts w:ascii="Consolas" w:eastAsia="Times New Roman" w:hAnsi="Consolas" w:cs="Times New Roman"/>
+          <w:color w:val="D4D4D4"/>
+          <w:sz w:val="21"/>
+          <w:szCs w:val="21"/>
+          <w:lang w:val="en-US"/>
+        </w:rPr>
+      </w:pPr>
+      <w:r>
+        <w:rPr>
+          <w:rFonts w:ascii="Consolas" w:eastAsia="Times New Roman" w:hAnsi="Consolas" w:cs="Times New Roman"/>
+          <w:color w:val="D4D4D4"/>
+          <w:sz w:val="21"/>
+          <w:szCs w:val="21"/>
+          <w:lang w:val="en-US"/>
+        </w:rPr>
+        <w:t xml:space="preserve">    </w:t>
+      </w:r>
+      <w:proofErr w:type="spellStart"/>
+      <w:proofErr w:type="gramStart"/>
+      <w:r>
+        <w:rPr>
+          <w:rFonts w:ascii="Consolas" w:eastAsia="Times New Roman" w:hAnsi="Consolas" w:cs="Times New Roman"/>
+          <w:color w:val="569CD6"/>
+          <w:sz w:val="21"/>
+          <w:szCs w:val="21"/>
+          <w:lang w:val="en-US"/>
+        </w:rPr>
+        <w:t>this</w:t>
+      </w:r>
+      <w:r>
+        <w:rPr>
+          <w:rFonts w:ascii="Consolas" w:eastAsia="Times New Roman" w:hAnsi="Consolas" w:cs="Times New Roman"/>
+          <w:color w:val="D4D4D4"/>
+          <w:sz w:val="21"/>
+          <w:szCs w:val="21"/>
+          <w:lang w:val="en-US"/>
+        </w:rPr>
+        <w:t>.</w:t>
+      </w:r>
+      <w:r>
+        <w:rPr>
+          <w:rFonts w:ascii="Consolas" w:eastAsia="Times New Roman" w:hAnsi="Consolas" w:cs="Times New Roman"/>
+          <w:color w:val="9CDCFE"/>
+          <w:sz w:val="21"/>
+          <w:szCs w:val="21"/>
+          <w:lang w:val="en-US"/>
+        </w:rPr>
+        <w:t>negociacoes</w:t>
+      </w:r>
+      <w:proofErr w:type="gramEnd"/>
+      <w:r>
+        <w:rPr>
+          <w:rFonts w:ascii="Consolas" w:eastAsia="Times New Roman" w:hAnsi="Consolas" w:cs="Times New Roman"/>
+          <w:color w:val="D4D4D4"/>
+          <w:sz w:val="21"/>
+          <w:szCs w:val="21"/>
+          <w:lang w:val="en-US"/>
+        </w:rPr>
+        <w:t>.</w:t>
+      </w:r>
+      <w:r>
+        <w:rPr>
+          <w:rFonts w:ascii="Consolas" w:eastAsia="Times New Roman" w:hAnsi="Consolas" w:cs="Times New Roman"/>
+          <w:color w:val="DCDCAA"/>
+          <w:sz w:val="21"/>
+          <w:szCs w:val="21"/>
+          <w:lang w:val="en-US"/>
+        </w:rPr>
+        <w:t>adiciona</w:t>
+      </w:r>
+      <w:proofErr w:type="spellEnd"/>
+      <w:r>
+        <w:rPr>
+          <w:rFonts w:ascii="Consolas" w:eastAsia="Times New Roman" w:hAnsi="Consolas" w:cs="Times New Roman"/>
+          <w:color w:val="D4D4D4"/>
+          <w:sz w:val="21"/>
+          <w:szCs w:val="21"/>
+          <w:lang w:val="en-US"/>
+        </w:rPr>
+        <w:t>(</w:t>
+      </w:r>
+      <w:proofErr w:type="spellStart"/>
+      <w:r>
+        <w:rPr>
+          <w:rFonts w:ascii="Consolas" w:eastAsia="Times New Roman" w:hAnsi="Consolas" w:cs="Times New Roman"/>
+          <w:color w:val="4FC1FF"/>
+          <w:sz w:val="21"/>
+          <w:szCs w:val="21"/>
+          <w:lang w:val="en-US"/>
+        </w:rPr>
+        <w:t>negociacao</w:t>
+      </w:r>
+      <w:proofErr w:type="spellEnd"/>
+      <w:r>
+        <w:rPr>
+          <w:rFonts w:ascii="Consolas" w:eastAsia="Times New Roman" w:hAnsi="Consolas" w:cs="Times New Roman"/>
+          <w:color w:val="D4D4D4"/>
+          <w:sz w:val="21"/>
+          <w:szCs w:val="21"/>
+          <w:lang w:val="en-US"/>
+        </w:rPr>
+        <w:t>);</w:t>
+      </w:r>
+    </w:p>
+    <w:p>
+      <w:pPr>
+        <w:shd w:val="clear" w:color="auto" w:fill="1E1E1E"/>
+        <w:spacing w:after="0" w:line="285" w:lineRule="atLeast"/>
+        <w:rPr>
+          <w:rFonts w:ascii="Consolas" w:eastAsia="Times New Roman" w:hAnsi="Consolas" w:cs="Times New Roman"/>
+          <w:color w:val="D4D4D4"/>
+          <w:sz w:val="21"/>
+          <w:szCs w:val="21"/>
+        </w:rPr>
+      </w:pPr>
+      <w:r>
+        <w:rPr>
+          <w:rFonts w:ascii="Consolas" w:eastAsia="Times New Roman" w:hAnsi="Consolas" w:cs="Times New Roman"/>
+          <w:color w:val="D4D4D4"/>
+          <w:sz w:val="21"/>
+          <w:szCs w:val="21"/>
+          <w:lang w:val="en-US"/>
+        </w:rPr>
+        <w:t xml:space="preserve">    </w:t>
+      </w:r>
+      <w:r>
+        <w:rPr>
+          <w:rFonts w:ascii="Consolas" w:eastAsia="Times New Roman" w:hAnsi="Consolas" w:cs="Times New Roman"/>
+          <w:color w:val="9CDCFE"/>
+          <w:sz w:val="21"/>
+          <w:szCs w:val="21"/>
+        </w:rPr>
+        <w:t>console</w:t>
+      </w:r>
+      <w:r>
+        <w:rPr>
+          <w:rFonts w:ascii="Consolas" w:eastAsia="Times New Roman" w:hAnsi="Consolas" w:cs="Times New Roman"/>
+          <w:color w:val="D4D4D4"/>
+          <w:sz w:val="21"/>
+          <w:szCs w:val="21"/>
+        </w:rPr>
+        <w:t>.</w:t>
+      </w:r>
+      <w:r>
+        <w:rPr>
+          <w:rFonts w:ascii="Consolas" w:eastAsia="Times New Roman" w:hAnsi="Consolas" w:cs="Times New Roman"/>
+          <w:color w:val="DCDCAA"/>
+          <w:sz w:val="21"/>
+          <w:szCs w:val="21"/>
+        </w:rPr>
+        <w:t>log</w:t>
+      </w:r>
+      <w:r>
+        <w:rPr>
+          <w:rFonts w:ascii="Consolas" w:eastAsia="Times New Roman" w:hAnsi="Consolas" w:cs="Times New Roman"/>
+          <w:color w:val="D4D4D4"/>
+          <w:sz w:val="21"/>
+          <w:szCs w:val="21"/>
+        </w:rPr>
+        <w:t>(</w:t>
+      </w:r>
+      <w:proofErr w:type="spellStart"/>
+      <w:proofErr w:type="gramStart"/>
+      <w:r>
+        <w:rPr>
+          <w:rFonts w:ascii="Consolas" w:eastAsia="Times New Roman" w:hAnsi="Consolas" w:cs="Times New Roman"/>
+          <w:color w:val="569CD6"/>
+          <w:sz w:val="21"/>
+          <w:szCs w:val="21"/>
+        </w:rPr>
+        <w:t>this</w:t>
+      </w:r>
+      <w:r>
+        <w:rPr>
+          <w:rFonts w:ascii="Consolas" w:eastAsia="Times New Roman" w:hAnsi="Consolas" w:cs="Times New Roman"/>
+          <w:color w:val="D4D4D4"/>
+          <w:sz w:val="21"/>
+          <w:szCs w:val="21"/>
+        </w:rPr>
+        <w:t>.</w:t>
+      </w:r>
+      <w:r>
+        <w:rPr>
+          <w:rFonts w:ascii="Consolas" w:eastAsia="Times New Roman" w:hAnsi="Consolas" w:cs="Times New Roman"/>
+          <w:color w:val="9CDCFE"/>
+          <w:sz w:val="21"/>
+          <w:szCs w:val="21"/>
+        </w:rPr>
+        <w:t>negociacoes</w:t>
+      </w:r>
+      <w:proofErr w:type="gramEnd"/>
+      <w:r>
+        <w:rPr>
+          <w:rFonts w:ascii="Consolas" w:eastAsia="Times New Roman" w:hAnsi="Consolas" w:cs="Times New Roman"/>
+          <w:color w:val="D4D4D4"/>
+          <w:sz w:val="21"/>
+          <w:szCs w:val="21"/>
+        </w:rPr>
+        <w:t>.</w:t>
+      </w:r>
+      <w:r>
+        <w:rPr>
+          <w:rFonts w:ascii="Consolas" w:eastAsia="Times New Roman" w:hAnsi="Consolas" w:cs="Times New Roman"/>
+          <w:color w:val="DCDCAA"/>
+          <w:sz w:val="21"/>
+          <w:szCs w:val="21"/>
+        </w:rPr>
+        <w:t>lista</w:t>
+      </w:r>
+      <w:proofErr w:type="spellEnd"/>
+      <w:r>
+        <w:rPr>
+          <w:rFonts w:ascii="Consolas" w:eastAsia="Times New Roman" w:hAnsi="Consolas" w:cs="Times New Roman"/>
+          <w:color w:val="D4D4D4"/>
+          <w:sz w:val="21"/>
+          <w:szCs w:val="21"/>
+        </w:rPr>
+        <w:t>());</w:t>
+      </w:r>
+    </w:p>
+    <w:p>
+      <w:pPr>
+        <w:shd w:val="clear" w:color="auto" w:fill="1E1E1E"/>
+        <w:spacing w:after="0" w:line="285" w:lineRule="atLeast"/>
+        <w:rPr>
+          <w:rFonts w:ascii="Consolas" w:eastAsia="Times New Roman" w:hAnsi="Consolas" w:cs="Times New Roman"/>
+          <w:color w:val="D4D4D4"/>
+          <w:sz w:val="21"/>
+          <w:szCs w:val="21"/>
+        </w:rPr>
+      </w:pPr>
+      <w:r>
+        <w:rPr>
+          <w:rFonts w:ascii="Consolas" w:eastAsia="Times New Roman" w:hAnsi="Consolas" w:cs="Times New Roman"/>
+          <w:color w:val="D4D4D4"/>
+          <w:sz w:val="21"/>
+          <w:szCs w:val="21"/>
+        </w:rPr>
+        <w:t xml:space="preserve">    </w:t>
+      </w:r>
+      <w:proofErr w:type="spellStart"/>
+      <w:proofErr w:type="gramStart"/>
+      <w:r>
+        <w:rPr>
+          <w:rFonts w:ascii="Consolas" w:eastAsia="Times New Roman" w:hAnsi="Consolas" w:cs="Times New Roman"/>
+          <w:color w:val="569CD6"/>
+          <w:sz w:val="21"/>
+          <w:szCs w:val="21"/>
+        </w:rPr>
+        <w:t>this</w:t>
+      </w:r>
+      <w:r>
+        <w:rPr>
+          <w:rFonts w:ascii="Consolas" w:eastAsia="Times New Roman" w:hAnsi="Consolas" w:cs="Times New Roman"/>
+          <w:color w:val="D4D4D4"/>
+          <w:sz w:val="21"/>
+          <w:szCs w:val="21"/>
+        </w:rPr>
+        <w:t>.</w:t>
+      </w:r>
+      <w:r>
+        <w:rPr>
+          <w:rFonts w:ascii="Consolas" w:eastAsia="Times New Roman" w:hAnsi="Consolas" w:cs="Times New Roman"/>
+          <w:color w:val="DCDCAA"/>
+          <w:sz w:val="21"/>
+          <w:szCs w:val="21"/>
+        </w:rPr>
+        <w:t>limparFormulario</w:t>
+      </w:r>
+      <w:proofErr w:type="spellEnd"/>
+      <w:proofErr w:type="gramEnd"/>
+      <w:r>
+        <w:rPr>
+          <w:rFonts w:ascii="Consolas" w:eastAsia="Times New Roman" w:hAnsi="Consolas" w:cs="Times New Roman"/>
+          <w:color w:val="D4D4D4"/>
+          <w:sz w:val="21"/>
+          <w:szCs w:val="21"/>
+        </w:rPr>
+        <w:t>();</w:t>
+      </w:r>
+    </w:p>
+    <w:p>
+      <w:pPr>
+        <w:shd w:val="clear" w:color="auto" w:fill="1E1E1E"/>
+        <w:spacing w:after="0" w:line="285" w:lineRule="atLeast"/>
+        <w:rPr>
+          <w:rFonts w:ascii="Consolas" w:eastAsia="Times New Roman" w:hAnsi="Consolas" w:cs="Times New Roman"/>
+          <w:color w:val="D4D4D4"/>
+          <w:sz w:val="21"/>
+          <w:szCs w:val="21"/>
+        </w:rPr>
+      </w:pPr>
+      <w:r>
+        <w:rPr>
+          <w:rFonts w:ascii="Consolas" w:eastAsia="Times New Roman" w:hAnsi="Consolas" w:cs="Times New Roman"/>
+          <w:color w:val="D4D4D4"/>
+          <w:sz w:val="21"/>
+          <w:szCs w:val="21"/>
+        </w:rPr>
+        <w:t>  }</w:t>
+      </w:r>
+    </w:p>
+    <w:p>
+      <w:pPr>
+        <w:pStyle w:val="PargrafodaLista"/>
+        <w:numPr>
+          <w:ilvl w:val="2"/>
+          <w:numId w:val="1"/>
+        </w:numPr>
+        <w:spacing w:before="240" w:line="360" w:lineRule="auto"/>
+        <w:jc w:val="both"/>
+        <w:rPr>
+          <w:rFonts w:ascii="Times New Roman" w:hAnsi="Times New Roman" w:cs="Times New Roman"/>
+          <w:sz w:val="24"/>
+          <w:szCs w:val="24"/>
+        </w:rPr>
+      </w:pPr>
+      <w:r>
+        <w:rPr>
+          <w:rFonts w:ascii="Times New Roman" w:hAnsi="Times New Roman" w:cs="Times New Roman"/>
+          <w:sz w:val="24"/>
+          <w:szCs w:val="24"/>
+        </w:rPr>
+        <w:t>O console.log agora imprime a nossa lista completa através do método lista que criamos.</w:t>
+      </w:r>
+      <w:r>
+        <w:rPr>
+          <w:rFonts w:ascii="Times New Roman" w:hAnsi="Times New Roman" w:cs="Times New Roman"/>
+          <w:sz w:val="24"/>
+          <w:szCs w:val="24"/>
+        </w:rPr>
+        <w:t xml:space="preserve"> Esse código é do arquivo </w:t>
+      </w:r>
+      <w:proofErr w:type="spellStart"/>
+      <w:r>
+        <w:rPr>
+          <w:rFonts w:ascii="Times New Roman" w:hAnsi="Times New Roman" w:cs="Times New Roman"/>
+          <w:sz w:val="24"/>
+          <w:szCs w:val="24"/>
+        </w:rPr>
+        <w:t>negociacoes-controller.ts</w:t>
+      </w:r>
+      <w:proofErr w:type="spellEnd"/>
+      <w:r>
+        <w:rPr>
+          <w:rFonts w:ascii="Times New Roman" w:hAnsi="Times New Roman" w:cs="Times New Roman"/>
+          <w:sz w:val="24"/>
+          <w:szCs w:val="24"/>
+        </w:rPr>
+        <w:t>.</w:t>
+      </w:r>
+    </w:p>
+    <w:p>
+      <w:pPr>
+        <w:pStyle w:val="PargrafodaLista"/>
+        <w:numPr>
+          <w:ilvl w:val="2"/>
+          <w:numId w:val="1"/>
+        </w:numPr>
+        <w:spacing w:before="240" w:line="360" w:lineRule="auto"/>
+        <w:jc w:val="both"/>
+        <w:rPr>
+          <w:rFonts w:ascii="Times New Roman" w:hAnsi="Times New Roman" w:cs="Times New Roman"/>
+          <w:sz w:val="24"/>
+          <w:szCs w:val="24"/>
+        </w:rPr>
+      </w:pPr>
+      <w:r>
+        <w:rPr>
+          <w:rFonts w:ascii="Times New Roman" w:hAnsi="Times New Roman" w:cs="Times New Roman"/>
+          <w:sz w:val="24"/>
+          <w:szCs w:val="24"/>
+        </w:rPr>
+        <w:t xml:space="preserve">Porém ainda temos um erro. Ao tentar remover um conteúdo da lista utilizando o </w:t>
+      </w:r>
+      <w:proofErr w:type="gramStart"/>
+      <w:r>
+        <w:rPr>
+          <w:rFonts w:ascii="Times New Roman" w:hAnsi="Times New Roman" w:cs="Times New Roman"/>
+          <w:sz w:val="24"/>
+          <w:szCs w:val="24"/>
+        </w:rPr>
+        <w:t>pop(</w:t>
+      </w:r>
+      <w:proofErr w:type="gramEnd"/>
+      <w:r>
+        <w:rPr>
+          <w:rFonts w:ascii="Times New Roman" w:hAnsi="Times New Roman" w:cs="Times New Roman"/>
+          <w:sz w:val="24"/>
+          <w:szCs w:val="24"/>
+        </w:rPr>
+        <w:t xml:space="preserve">), ainda conseguimos, mesmo que toda essa operação de criar o modelo negociações para adicionar cada negociação feita na página no </w:t>
+      </w:r>
+      <w:proofErr w:type="spellStart"/>
+      <w:r>
+        <w:rPr>
+          <w:rFonts w:ascii="Times New Roman" w:hAnsi="Times New Roman" w:cs="Times New Roman"/>
+          <w:sz w:val="24"/>
+          <w:szCs w:val="24"/>
+        </w:rPr>
+        <w:t>array</w:t>
+      </w:r>
+      <w:proofErr w:type="spellEnd"/>
+      <w:r>
+        <w:rPr>
+          <w:rFonts w:ascii="Times New Roman" w:hAnsi="Times New Roman" w:cs="Times New Roman"/>
+          <w:sz w:val="24"/>
+          <w:szCs w:val="24"/>
+        </w:rPr>
+        <w:t xml:space="preserve"> para que não possa ser removido, tenha justamente essa intenção, não permitir que nenhuma negociação seja removida.</w:t>
       </w:r>
     </w:p>
     <w:p>

</xml_diff>

<commit_message>
Evitando a mutabilidade da lista
Vimos um jeito simples de evitar que nossa lista original seja alterada.
</commit_message>
<xml_diff>
--- a/Front-end/Formação HTML && CSS3/TypeScript/Parte I - Evoluindo seu JavaScript/Anotações/TypeScript parte I – Evoluindo seu JavaScript.docx
+++ b/Front-end/Formação HTML && CSS3/TypeScript/Parte I - Evoluindo seu JavaScript/Anotações/TypeScript parte I – Evoluindo seu JavaScript.docx
@@ -26287,6 +26287,846 @@
           <w:szCs w:val="24"/>
         </w:rPr>
         <w:t xml:space="preserve"> para que não possa ser removido, tenha justamente essa intenção, não permitir que nenhuma negociação seja removida.</w:t>
+      </w:r>
+    </w:p>
+    <w:p>
+      <w:pPr>
+        <w:pStyle w:val="PargrafodaLista"/>
+        <w:numPr>
+          <w:ilvl w:val="1"/>
+          <w:numId w:val="1"/>
+        </w:numPr>
+        <w:spacing w:before="240" w:line="360" w:lineRule="auto"/>
+        <w:jc w:val="both"/>
+        <w:rPr>
+          <w:rFonts w:ascii="Times New Roman" w:hAnsi="Times New Roman" w:cs="Times New Roman"/>
+          <w:sz w:val="24"/>
+          <w:szCs w:val="24"/>
+        </w:rPr>
+      </w:pPr>
+      <w:r>
+        <w:rPr>
+          <w:rFonts w:ascii="Times New Roman" w:hAnsi="Times New Roman" w:cs="Times New Roman"/>
+          <w:sz w:val="24"/>
+          <w:szCs w:val="24"/>
+        </w:rPr>
+        <w:t xml:space="preserve"> </w:t>
+      </w:r>
+      <w:r>
+        <w:rPr>
+          <w:rFonts w:ascii="Times New Roman" w:hAnsi="Times New Roman" w:cs="Times New Roman"/>
+          <w:sz w:val="24"/>
+          <w:szCs w:val="24"/>
+        </w:rPr>
+        <w:t>Evitando a mutabilidade da lista</w:t>
+      </w:r>
+      <w:r>
+        <w:rPr>
+          <w:rFonts w:ascii="Times New Roman" w:hAnsi="Times New Roman" w:cs="Times New Roman"/>
+          <w:sz w:val="24"/>
+          <w:szCs w:val="24"/>
+        </w:rPr>
+        <w:t>:</w:t>
+      </w:r>
+    </w:p>
+    <w:p>
+      <w:pPr>
+        <w:pStyle w:val="PargrafodaLista"/>
+        <w:numPr>
+          <w:ilvl w:val="2"/>
+          <w:numId w:val="1"/>
+        </w:numPr>
+        <w:spacing w:before="240" w:line="360" w:lineRule="auto"/>
+        <w:jc w:val="both"/>
+        <w:rPr>
+          <w:rFonts w:ascii="Times New Roman" w:hAnsi="Times New Roman" w:cs="Times New Roman"/>
+          <w:sz w:val="24"/>
+          <w:szCs w:val="24"/>
+        </w:rPr>
+      </w:pPr>
+      <w:r>
+        <w:rPr>
+          <w:rFonts w:ascii="Times New Roman" w:hAnsi="Times New Roman" w:cs="Times New Roman"/>
+          <w:sz w:val="24"/>
+          <w:szCs w:val="24"/>
+        </w:rPr>
+        <w:t>Podemos evitar isso simplesmente fazendo uma nova lista e colocando cada item da nossa lista imutável dentro dela, assim, o que será exibido para o cliente é a segunda lista, então ele pode adicionar e deletar itens a vontade, mas a nossa lista original não foi alterada.</w:t>
+      </w:r>
+    </w:p>
+    <w:p>
+      <w:pPr>
+        <w:pStyle w:val="PargrafodaLista"/>
+        <w:numPr>
+          <w:ilvl w:val="2"/>
+          <w:numId w:val="1"/>
+        </w:numPr>
+        <w:spacing w:before="240" w:line="360" w:lineRule="auto"/>
+        <w:jc w:val="both"/>
+        <w:rPr>
+          <w:rFonts w:ascii="Times New Roman" w:hAnsi="Times New Roman" w:cs="Times New Roman"/>
+          <w:sz w:val="24"/>
+          <w:szCs w:val="24"/>
+        </w:rPr>
+      </w:pPr>
+      <w:r>
+        <w:rPr>
+          <w:rFonts w:ascii="Times New Roman" w:hAnsi="Times New Roman" w:cs="Times New Roman"/>
+          <w:sz w:val="24"/>
+          <w:szCs w:val="24"/>
+        </w:rPr>
+        <w:t xml:space="preserve">Para criar essa segunda lista com todos os itens da primeira utilizamos o </w:t>
+      </w:r>
+      <w:proofErr w:type="spellStart"/>
+      <w:r>
+        <w:rPr>
+          <w:rFonts w:ascii="Times New Roman" w:hAnsi="Times New Roman" w:cs="Times New Roman"/>
+          <w:sz w:val="24"/>
+          <w:szCs w:val="24"/>
+        </w:rPr>
+        <w:t>spred</w:t>
+      </w:r>
+      <w:proofErr w:type="spellEnd"/>
+      <w:r>
+        <w:rPr>
+          <w:rFonts w:ascii="Times New Roman" w:hAnsi="Times New Roman" w:cs="Times New Roman"/>
+          <w:sz w:val="24"/>
+          <w:szCs w:val="24"/>
+        </w:rPr>
+        <w:t xml:space="preserve"> </w:t>
+      </w:r>
+      <w:proofErr w:type="spellStart"/>
+      <w:r>
+        <w:rPr>
+          <w:rFonts w:ascii="Times New Roman" w:hAnsi="Times New Roman" w:cs="Times New Roman"/>
+          <w:sz w:val="24"/>
+          <w:szCs w:val="24"/>
+        </w:rPr>
+        <w:t>operator</w:t>
+      </w:r>
+      <w:proofErr w:type="spellEnd"/>
+      <w:r>
+        <w:rPr>
+          <w:rFonts w:ascii="Times New Roman" w:hAnsi="Times New Roman" w:cs="Times New Roman"/>
+          <w:sz w:val="24"/>
+          <w:szCs w:val="24"/>
+        </w:rPr>
+        <w:t xml:space="preserve"> (...) antes da nossa lista original no retorno do método lista que exibe nossas negociações:</w:t>
+      </w:r>
+    </w:p>
+    <w:p>
+      <w:pPr>
+        <w:shd w:val="clear" w:color="auto" w:fill="1E1E1E"/>
+        <w:spacing w:after="0" w:line="285" w:lineRule="atLeast"/>
+        <w:rPr>
+          <w:rFonts w:ascii="Consolas" w:eastAsia="Times New Roman" w:hAnsi="Consolas" w:cs="Times New Roman"/>
+          <w:color w:val="D4D4D4"/>
+          <w:sz w:val="21"/>
+          <w:szCs w:val="21"/>
+        </w:rPr>
+      </w:pPr>
+      <w:r>
+        <w:rPr>
+          <w:rFonts w:ascii="Consolas" w:eastAsia="Times New Roman" w:hAnsi="Consolas" w:cs="Times New Roman"/>
+          <w:color w:val="C586C0"/>
+          <w:sz w:val="21"/>
+          <w:szCs w:val="21"/>
+        </w:rPr>
+        <w:t>import</w:t>
+      </w:r>
+      <w:r>
+        <w:rPr>
+          <w:rFonts w:ascii="Consolas" w:eastAsia="Times New Roman" w:hAnsi="Consolas" w:cs="Times New Roman"/>
+          <w:color w:val="D4D4D4"/>
+          <w:sz w:val="21"/>
+          <w:szCs w:val="21"/>
+        </w:rPr>
+        <w:t xml:space="preserve"> </w:t>
+      </w:r>
+      <w:proofErr w:type="gramStart"/>
+      <w:r>
+        <w:rPr>
+          <w:rFonts w:ascii="Consolas" w:eastAsia="Times New Roman" w:hAnsi="Consolas" w:cs="Times New Roman"/>
+          <w:color w:val="D4D4D4"/>
+          <w:sz w:val="21"/>
+          <w:szCs w:val="21"/>
+        </w:rPr>
+        <w:t xml:space="preserve">{ </w:t>
+      </w:r>
+      <w:proofErr w:type="spellStart"/>
+      <w:r>
+        <w:rPr>
+          <w:rFonts w:ascii="Consolas" w:eastAsia="Times New Roman" w:hAnsi="Consolas" w:cs="Times New Roman"/>
+          <w:color w:val="9CDCFE"/>
+          <w:sz w:val="21"/>
+          <w:szCs w:val="21"/>
+        </w:rPr>
+        <w:t>Negociacao</w:t>
+      </w:r>
+      <w:proofErr w:type="spellEnd"/>
+      <w:proofErr w:type="gramEnd"/>
+      <w:r>
+        <w:rPr>
+          <w:rFonts w:ascii="Consolas" w:eastAsia="Times New Roman" w:hAnsi="Consolas" w:cs="Times New Roman"/>
+          <w:color w:val="D4D4D4"/>
+          <w:sz w:val="21"/>
+          <w:szCs w:val="21"/>
+        </w:rPr>
+        <w:t xml:space="preserve"> } </w:t>
+      </w:r>
+      <w:r>
+        <w:rPr>
+          <w:rFonts w:ascii="Consolas" w:eastAsia="Times New Roman" w:hAnsi="Consolas" w:cs="Times New Roman"/>
+          <w:color w:val="C586C0"/>
+          <w:sz w:val="21"/>
+          <w:szCs w:val="21"/>
+        </w:rPr>
+        <w:t>from</w:t>
+      </w:r>
+      <w:r>
+        <w:rPr>
+          <w:rFonts w:ascii="Consolas" w:eastAsia="Times New Roman" w:hAnsi="Consolas" w:cs="Times New Roman"/>
+          <w:color w:val="D4D4D4"/>
+          <w:sz w:val="21"/>
+          <w:szCs w:val="21"/>
+        </w:rPr>
+        <w:t xml:space="preserve"> </w:t>
+      </w:r>
+      <w:r>
+        <w:rPr>
+          <w:rFonts w:ascii="Consolas" w:eastAsia="Times New Roman" w:hAnsi="Consolas" w:cs="Times New Roman"/>
+          <w:color w:val="CE9178"/>
+          <w:sz w:val="21"/>
+          <w:szCs w:val="21"/>
+        </w:rPr>
+        <w:t>"./negociacao.js"</w:t>
+      </w:r>
+      <w:r>
+        <w:rPr>
+          <w:rFonts w:ascii="Consolas" w:eastAsia="Times New Roman" w:hAnsi="Consolas" w:cs="Times New Roman"/>
+          <w:color w:val="D4D4D4"/>
+          <w:sz w:val="21"/>
+          <w:szCs w:val="21"/>
+        </w:rPr>
+        <w:t>;</w:t>
+      </w:r>
+    </w:p>
+    <w:p>
+      <w:pPr>
+        <w:shd w:val="clear" w:color="auto" w:fill="1E1E1E"/>
+        <w:spacing w:after="0" w:line="285" w:lineRule="atLeast"/>
+        <w:rPr>
+          <w:rFonts w:ascii="Consolas" w:eastAsia="Times New Roman" w:hAnsi="Consolas" w:cs="Times New Roman"/>
+          <w:color w:val="D4D4D4"/>
+          <w:sz w:val="21"/>
+          <w:szCs w:val="21"/>
+        </w:rPr>
+      </w:pPr>
+    </w:p>
+    <w:p>
+      <w:pPr>
+        <w:shd w:val="clear" w:color="auto" w:fill="1E1E1E"/>
+        <w:spacing w:after="0" w:line="285" w:lineRule="atLeast"/>
+        <w:rPr>
+          <w:rFonts w:ascii="Consolas" w:eastAsia="Times New Roman" w:hAnsi="Consolas" w:cs="Times New Roman"/>
+          <w:color w:val="D4D4D4"/>
+          <w:sz w:val="21"/>
+          <w:szCs w:val="21"/>
+        </w:rPr>
+      </w:pPr>
+      <w:proofErr w:type="spellStart"/>
+      <w:r>
+        <w:rPr>
+          <w:rFonts w:ascii="Consolas" w:eastAsia="Times New Roman" w:hAnsi="Consolas" w:cs="Times New Roman"/>
+          <w:color w:val="C586C0"/>
+          <w:sz w:val="21"/>
+          <w:szCs w:val="21"/>
+        </w:rPr>
+        <w:t>export</w:t>
+      </w:r>
+      <w:proofErr w:type="spellEnd"/>
+      <w:r>
+        <w:rPr>
+          <w:rFonts w:ascii="Consolas" w:eastAsia="Times New Roman" w:hAnsi="Consolas" w:cs="Times New Roman"/>
+          <w:color w:val="D4D4D4"/>
+          <w:sz w:val="21"/>
+          <w:szCs w:val="21"/>
+        </w:rPr>
+        <w:t xml:space="preserve"> </w:t>
+      </w:r>
+      <w:proofErr w:type="spellStart"/>
+      <w:r>
+        <w:rPr>
+          <w:rFonts w:ascii="Consolas" w:eastAsia="Times New Roman" w:hAnsi="Consolas" w:cs="Times New Roman"/>
+          <w:color w:val="569CD6"/>
+          <w:sz w:val="21"/>
+          <w:szCs w:val="21"/>
+        </w:rPr>
+        <w:t>class</w:t>
+      </w:r>
+      <w:proofErr w:type="spellEnd"/>
+      <w:r>
+        <w:rPr>
+          <w:rFonts w:ascii="Consolas" w:eastAsia="Times New Roman" w:hAnsi="Consolas" w:cs="Times New Roman"/>
+          <w:color w:val="D4D4D4"/>
+          <w:sz w:val="21"/>
+          <w:szCs w:val="21"/>
+        </w:rPr>
+        <w:t xml:space="preserve"> </w:t>
+      </w:r>
+      <w:proofErr w:type="spellStart"/>
+      <w:r>
+        <w:rPr>
+          <w:rFonts w:ascii="Consolas" w:eastAsia="Times New Roman" w:hAnsi="Consolas" w:cs="Times New Roman"/>
+          <w:color w:val="4EC9B0"/>
+          <w:sz w:val="21"/>
+          <w:szCs w:val="21"/>
+        </w:rPr>
+        <w:t>Negociacoes</w:t>
+      </w:r>
+      <w:proofErr w:type="spellEnd"/>
+      <w:r>
+        <w:rPr>
+          <w:rFonts w:ascii="Consolas" w:eastAsia="Times New Roman" w:hAnsi="Consolas" w:cs="Times New Roman"/>
+          <w:color w:val="D4D4D4"/>
+          <w:sz w:val="21"/>
+          <w:szCs w:val="21"/>
+        </w:rPr>
+        <w:t xml:space="preserve"> {</w:t>
+      </w:r>
+    </w:p>
+    <w:p>
+      <w:pPr>
+        <w:shd w:val="clear" w:color="auto" w:fill="1E1E1E"/>
+        <w:spacing w:after="0" w:line="285" w:lineRule="atLeast"/>
+        <w:rPr>
+          <w:rFonts w:ascii="Consolas" w:eastAsia="Times New Roman" w:hAnsi="Consolas" w:cs="Times New Roman"/>
+          <w:color w:val="D4D4D4"/>
+          <w:sz w:val="21"/>
+          <w:szCs w:val="21"/>
+        </w:rPr>
+      </w:pPr>
+      <w:r>
+        <w:rPr>
+          <w:rFonts w:ascii="Consolas" w:eastAsia="Times New Roman" w:hAnsi="Consolas" w:cs="Times New Roman"/>
+          <w:color w:val="D4D4D4"/>
+          <w:sz w:val="21"/>
+          <w:szCs w:val="21"/>
+        </w:rPr>
+        <w:t xml:space="preserve">  </w:t>
+      </w:r>
+      <w:proofErr w:type="spellStart"/>
+      <w:r>
+        <w:rPr>
+          <w:rFonts w:ascii="Consolas" w:eastAsia="Times New Roman" w:hAnsi="Consolas" w:cs="Times New Roman"/>
+          <w:color w:val="569CD6"/>
+          <w:sz w:val="21"/>
+          <w:szCs w:val="21"/>
+        </w:rPr>
+        <w:t>private</w:t>
+      </w:r>
+      <w:proofErr w:type="spellEnd"/>
+      <w:r>
+        <w:rPr>
+          <w:rFonts w:ascii="Consolas" w:eastAsia="Times New Roman" w:hAnsi="Consolas" w:cs="Times New Roman"/>
+          <w:color w:val="D4D4D4"/>
+          <w:sz w:val="21"/>
+          <w:szCs w:val="21"/>
+        </w:rPr>
+        <w:t xml:space="preserve"> </w:t>
+      </w:r>
+      <w:proofErr w:type="spellStart"/>
+      <w:r>
+        <w:rPr>
+          <w:rFonts w:ascii="Consolas" w:eastAsia="Times New Roman" w:hAnsi="Consolas" w:cs="Times New Roman"/>
+          <w:color w:val="9CDCFE"/>
+          <w:sz w:val="21"/>
+          <w:szCs w:val="21"/>
+        </w:rPr>
+        <w:t>negociacoes</w:t>
+      </w:r>
+      <w:proofErr w:type="spellEnd"/>
+      <w:r>
+        <w:rPr>
+          <w:rFonts w:ascii="Consolas" w:eastAsia="Times New Roman" w:hAnsi="Consolas" w:cs="Times New Roman"/>
+          <w:color w:val="D4D4D4"/>
+          <w:sz w:val="21"/>
+          <w:szCs w:val="21"/>
+        </w:rPr>
+        <w:t xml:space="preserve">: </w:t>
+      </w:r>
+      <w:r>
+        <w:rPr>
+          <w:rFonts w:ascii="Consolas" w:eastAsia="Times New Roman" w:hAnsi="Consolas" w:cs="Times New Roman"/>
+          <w:color w:val="4EC9B0"/>
+          <w:sz w:val="21"/>
+          <w:szCs w:val="21"/>
+        </w:rPr>
+        <w:t>Array</w:t>
+      </w:r>
+      <w:r>
+        <w:rPr>
+          <w:rFonts w:ascii="Consolas" w:eastAsia="Times New Roman" w:hAnsi="Consolas" w:cs="Times New Roman"/>
+          <w:color w:val="D4D4D4"/>
+          <w:sz w:val="21"/>
+          <w:szCs w:val="21"/>
+        </w:rPr>
+        <w:t>&lt;</w:t>
+      </w:r>
+      <w:proofErr w:type="spellStart"/>
+      <w:r>
+        <w:rPr>
+          <w:rFonts w:ascii="Consolas" w:eastAsia="Times New Roman" w:hAnsi="Consolas" w:cs="Times New Roman"/>
+          <w:color w:val="4EC9B0"/>
+          <w:sz w:val="21"/>
+          <w:szCs w:val="21"/>
+        </w:rPr>
+        <w:t>Negociacao</w:t>
+      </w:r>
+      <w:proofErr w:type="spellEnd"/>
+      <w:r>
+        <w:rPr>
+          <w:rFonts w:ascii="Consolas" w:eastAsia="Times New Roman" w:hAnsi="Consolas" w:cs="Times New Roman"/>
+          <w:color w:val="D4D4D4"/>
+          <w:sz w:val="21"/>
+          <w:szCs w:val="21"/>
+        </w:rPr>
+        <w:t>&gt; = [];</w:t>
+      </w:r>
+    </w:p>
+    <w:p>
+      <w:pPr>
+        <w:shd w:val="clear" w:color="auto" w:fill="1E1E1E"/>
+        <w:spacing w:after="0" w:line="285" w:lineRule="atLeast"/>
+        <w:rPr>
+          <w:rFonts w:ascii="Consolas" w:eastAsia="Times New Roman" w:hAnsi="Consolas" w:cs="Times New Roman"/>
+          <w:color w:val="D4D4D4"/>
+          <w:sz w:val="21"/>
+          <w:szCs w:val="21"/>
+        </w:rPr>
+      </w:pPr>
+    </w:p>
+    <w:p>
+      <w:pPr>
+        <w:shd w:val="clear" w:color="auto" w:fill="1E1E1E"/>
+        <w:spacing w:after="0" w:line="285" w:lineRule="atLeast"/>
+        <w:rPr>
+          <w:rFonts w:ascii="Consolas" w:eastAsia="Times New Roman" w:hAnsi="Consolas" w:cs="Times New Roman"/>
+          <w:color w:val="D4D4D4"/>
+          <w:sz w:val="21"/>
+          <w:szCs w:val="21"/>
+        </w:rPr>
+      </w:pPr>
+      <w:r>
+        <w:rPr>
+          <w:rFonts w:ascii="Consolas" w:eastAsia="Times New Roman" w:hAnsi="Consolas" w:cs="Times New Roman"/>
+          <w:color w:val="D4D4D4"/>
+          <w:sz w:val="21"/>
+          <w:szCs w:val="21"/>
+        </w:rPr>
+        <w:t xml:space="preserve">  </w:t>
+      </w:r>
+      <w:proofErr w:type="gramStart"/>
+      <w:r>
+        <w:rPr>
+          <w:rFonts w:ascii="Consolas" w:eastAsia="Times New Roman" w:hAnsi="Consolas" w:cs="Times New Roman"/>
+          <w:color w:val="DCDCAA"/>
+          <w:sz w:val="21"/>
+          <w:szCs w:val="21"/>
+        </w:rPr>
+        <w:t>adiciona</w:t>
+      </w:r>
+      <w:r>
+        <w:rPr>
+          <w:rFonts w:ascii="Consolas" w:eastAsia="Times New Roman" w:hAnsi="Consolas" w:cs="Times New Roman"/>
+          <w:color w:val="D4D4D4"/>
+          <w:sz w:val="21"/>
+          <w:szCs w:val="21"/>
+        </w:rPr>
+        <w:t>(</w:t>
+      </w:r>
+      <w:proofErr w:type="spellStart"/>
+      <w:proofErr w:type="gramEnd"/>
+      <w:r>
+        <w:rPr>
+          <w:rFonts w:ascii="Consolas" w:eastAsia="Times New Roman" w:hAnsi="Consolas" w:cs="Times New Roman"/>
+          <w:color w:val="9CDCFE"/>
+          <w:sz w:val="21"/>
+          <w:szCs w:val="21"/>
+        </w:rPr>
+        <w:t>negociacao</w:t>
+      </w:r>
+      <w:proofErr w:type="spellEnd"/>
+      <w:r>
+        <w:rPr>
+          <w:rFonts w:ascii="Consolas" w:eastAsia="Times New Roman" w:hAnsi="Consolas" w:cs="Times New Roman"/>
+          <w:color w:val="D4D4D4"/>
+          <w:sz w:val="21"/>
+          <w:szCs w:val="21"/>
+        </w:rPr>
+        <w:t xml:space="preserve">: </w:t>
+      </w:r>
+      <w:proofErr w:type="spellStart"/>
+      <w:r>
+        <w:rPr>
+          <w:rFonts w:ascii="Consolas" w:eastAsia="Times New Roman" w:hAnsi="Consolas" w:cs="Times New Roman"/>
+          <w:color w:val="4EC9B0"/>
+          <w:sz w:val="21"/>
+          <w:szCs w:val="21"/>
+        </w:rPr>
+        <w:t>Negociacao</w:t>
+      </w:r>
+      <w:proofErr w:type="spellEnd"/>
+      <w:r>
+        <w:rPr>
+          <w:rFonts w:ascii="Consolas" w:eastAsia="Times New Roman" w:hAnsi="Consolas" w:cs="Times New Roman"/>
+          <w:color w:val="D4D4D4"/>
+          <w:sz w:val="21"/>
+          <w:szCs w:val="21"/>
+        </w:rPr>
+        <w:t>) {</w:t>
+      </w:r>
+    </w:p>
+    <w:p>
+      <w:pPr>
+        <w:shd w:val="clear" w:color="auto" w:fill="1E1E1E"/>
+        <w:spacing w:after="0" w:line="285" w:lineRule="atLeast"/>
+        <w:rPr>
+          <w:rFonts w:ascii="Consolas" w:eastAsia="Times New Roman" w:hAnsi="Consolas" w:cs="Times New Roman"/>
+          <w:color w:val="D4D4D4"/>
+          <w:sz w:val="21"/>
+          <w:szCs w:val="21"/>
+        </w:rPr>
+      </w:pPr>
+      <w:r>
+        <w:rPr>
+          <w:rFonts w:ascii="Consolas" w:eastAsia="Times New Roman" w:hAnsi="Consolas" w:cs="Times New Roman"/>
+          <w:color w:val="D4D4D4"/>
+          <w:sz w:val="21"/>
+          <w:szCs w:val="21"/>
+        </w:rPr>
+        <w:t xml:space="preserve">    </w:t>
+      </w:r>
+      <w:proofErr w:type="spellStart"/>
+      <w:proofErr w:type="gramStart"/>
+      <w:r>
+        <w:rPr>
+          <w:rFonts w:ascii="Consolas" w:eastAsia="Times New Roman" w:hAnsi="Consolas" w:cs="Times New Roman"/>
+          <w:color w:val="569CD6"/>
+          <w:sz w:val="21"/>
+          <w:szCs w:val="21"/>
+        </w:rPr>
+        <w:t>this</w:t>
+      </w:r>
+      <w:r>
+        <w:rPr>
+          <w:rFonts w:ascii="Consolas" w:eastAsia="Times New Roman" w:hAnsi="Consolas" w:cs="Times New Roman"/>
+          <w:color w:val="D4D4D4"/>
+          <w:sz w:val="21"/>
+          <w:szCs w:val="21"/>
+        </w:rPr>
+        <w:t>.</w:t>
+      </w:r>
+      <w:r>
+        <w:rPr>
+          <w:rFonts w:ascii="Consolas" w:eastAsia="Times New Roman" w:hAnsi="Consolas" w:cs="Times New Roman"/>
+          <w:color w:val="9CDCFE"/>
+          <w:sz w:val="21"/>
+          <w:szCs w:val="21"/>
+        </w:rPr>
+        <w:t>negociacoes</w:t>
+      </w:r>
+      <w:proofErr w:type="gramEnd"/>
+      <w:r>
+        <w:rPr>
+          <w:rFonts w:ascii="Consolas" w:eastAsia="Times New Roman" w:hAnsi="Consolas" w:cs="Times New Roman"/>
+          <w:color w:val="D4D4D4"/>
+          <w:sz w:val="21"/>
+          <w:szCs w:val="21"/>
+        </w:rPr>
+        <w:t>.</w:t>
+      </w:r>
+      <w:r>
+        <w:rPr>
+          <w:rFonts w:ascii="Consolas" w:eastAsia="Times New Roman" w:hAnsi="Consolas" w:cs="Times New Roman"/>
+          <w:color w:val="DCDCAA"/>
+          <w:sz w:val="21"/>
+          <w:szCs w:val="21"/>
+        </w:rPr>
+        <w:t>push</w:t>
+      </w:r>
+      <w:proofErr w:type="spellEnd"/>
+      <w:r>
+        <w:rPr>
+          <w:rFonts w:ascii="Consolas" w:eastAsia="Times New Roman" w:hAnsi="Consolas" w:cs="Times New Roman"/>
+          <w:color w:val="D4D4D4"/>
+          <w:sz w:val="21"/>
+          <w:szCs w:val="21"/>
+        </w:rPr>
+        <w:t>(</w:t>
+      </w:r>
+      <w:proofErr w:type="spellStart"/>
+      <w:r>
+        <w:rPr>
+          <w:rFonts w:ascii="Consolas" w:eastAsia="Times New Roman" w:hAnsi="Consolas" w:cs="Times New Roman"/>
+          <w:color w:val="9CDCFE"/>
+          <w:sz w:val="21"/>
+          <w:szCs w:val="21"/>
+        </w:rPr>
+        <w:t>negociacao</w:t>
+      </w:r>
+      <w:proofErr w:type="spellEnd"/>
+      <w:r>
+        <w:rPr>
+          <w:rFonts w:ascii="Consolas" w:eastAsia="Times New Roman" w:hAnsi="Consolas" w:cs="Times New Roman"/>
+          <w:color w:val="D4D4D4"/>
+          <w:sz w:val="21"/>
+          <w:szCs w:val="21"/>
+        </w:rPr>
+        <w:t>);</w:t>
+      </w:r>
+    </w:p>
+    <w:p>
+      <w:pPr>
+        <w:shd w:val="clear" w:color="auto" w:fill="1E1E1E"/>
+        <w:spacing w:after="0" w:line="285" w:lineRule="atLeast"/>
+        <w:rPr>
+          <w:rFonts w:ascii="Consolas" w:eastAsia="Times New Roman" w:hAnsi="Consolas" w:cs="Times New Roman"/>
+          <w:color w:val="D4D4D4"/>
+          <w:sz w:val="21"/>
+          <w:szCs w:val="21"/>
+        </w:rPr>
+      </w:pPr>
+      <w:r>
+        <w:rPr>
+          <w:rFonts w:ascii="Consolas" w:eastAsia="Times New Roman" w:hAnsi="Consolas" w:cs="Times New Roman"/>
+          <w:color w:val="D4D4D4"/>
+          <w:sz w:val="21"/>
+          <w:szCs w:val="21"/>
+        </w:rPr>
+        <w:t>  }</w:t>
+      </w:r>
+    </w:p>
+    <w:p>
+      <w:pPr>
+        <w:shd w:val="clear" w:color="auto" w:fill="1E1E1E"/>
+        <w:spacing w:after="0" w:line="285" w:lineRule="atLeast"/>
+        <w:rPr>
+          <w:rFonts w:ascii="Consolas" w:eastAsia="Times New Roman" w:hAnsi="Consolas" w:cs="Times New Roman"/>
+          <w:color w:val="D4D4D4"/>
+          <w:sz w:val="21"/>
+          <w:szCs w:val="21"/>
+        </w:rPr>
+      </w:pPr>
+    </w:p>
+    <w:p>
+      <w:pPr>
+        <w:shd w:val="clear" w:color="auto" w:fill="1E1E1E"/>
+        <w:spacing w:after="0" w:line="285" w:lineRule="atLeast"/>
+        <w:rPr>
+          <w:rFonts w:ascii="Consolas" w:eastAsia="Times New Roman" w:hAnsi="Consolas" w:cs="Times New Roman"/>
+          <w:color w:val="D4D4D4"/>
+          <w:sz w:val="21"/>
+          <w:szCs w:val="21"/>
+        </w:rPr>
+      </w:pPr>
+      <w:r>
+        <w:rPr>
+          <w:rFonts w:ascii="Consolas" w:eastAsia="Times New Roman" w:hAnsi="Consolas" w:cs="Times New Roman"/>
+          <w:color w:val="D4D4D4"/>
+          <w:sz w:val="21"/>
+          <w:szCs w:val="21"/>
+        </w:rPr>
+        <w:t xml:space="preserve">  </w:t>
+      </w:r>
+      <w:proofErr w:type="gramStart"/>
+      <w:r>
+        <w:rPr>
+          <w:rFonts w:ascii="Consolas" w:eastAsia="Times New Roman" w:hAnsi="Consolas" w:cs="Times New Roman"/>
+          <w:color w:val="DCDCAA"/>
+          <w:sz w:val="21"/>
+          <w:szCs w:val="21"/>
+        </w:rPr>
+        <w:t>lista</w:t>
+      </w:r>
+      <w:r>
+        <w:rPr>
+          <w:rFonts w:ascii="Consolas" w:eastAsia="Times New Roman" w:hAnsi="Consolas" w:cs="Times New Roman"/>
+          <w:color w:val="D4D4D4"/>
+          <w:sz w:val="21"/>
+          <w:szCs w:val="21"/>
+        </w:rPr>
+        <w:t>(</w:t>
+      </w:r>
+      <w:proofErr w:type="gramEnd"/>
+      <w:r>
+        <w:rPr>
+          <w:rFonts w:ascii="Consolas" w:eastAsia="Times New Roman" w:hAnsi="Consolas" w:cs="Times New Roman"/>
+          <w:color w:val="D4D4D4"/>
+          <w:sz w:val="21"/>
+          <w:szCs w:val="21"/>
+        </w:rPr>
+        <w:t xml:space="preserve">): </w:t>
+      </w:r>
+      <w:r>
+        <w:rPr>
+          <w:rFonts w:ascii="Consolas" w:eastAsia="Times New Roman" w:hAnsi="Consolas" w:cs="Times New Roman"/>
+          <w:color w:val="4EC9B0"/>
+          <w:sz w:val="21"/>
+          <w:szCs w:val="21"/>
+        </w:rPr>
+        <w:t>Array</w:t>
+      </w:r>
+      <w:r>
+        <w:rPr>
+          <w:rFonts w:ascii="Consolas" w:eastAsia="Times New Roman" w:hAnsi="Consolas" w:cs="Times New Roman"/>
+          <w:color w:val="D4D4D4"/>
+          <w:sz w:val="21"/>
+          <w:szCs w:val="21"/>
+        </w:rPr>
+        <w:t>&lt;</w:t>
+      </w:r>
+      <w:proofErr w:type="spellStart"/>
+      <w:r>
+        <w:rPr>
+          <w:rFonts w:ascii="Consolas" w:eastAsia="Times New Roman" w:hAnsi="Consolas" w:cs="Times New Roman"/>
+          <w:color w:val="4EC9B0"/>
+          <w:sz w:val="21"/>
+          <w:szCs w:val="21"/>
+        </w:rPr>
+        <w:t>Negociacao</w:t>
+      </w:r>
+      <w:proofErr w:type="spellEnd"/>
+      <w:r>
+        <w:rPr>
+          <w:rFonts w:ascii="Consolas" w:eastAsia="Times New Roman" w:hAnsi="Consolas" w:cs="Times New Roman"/>
+          <w:color w:val="D4D4D4"/>
+          <w:sz w:val="21"/>
+          <w:szCs w:val="21"/>
+        </w:rPr>
+        <w:t>&gt; {</w:t>
+      </w:r>
+    </w:p>
+    <w:p>
+      <w:pPr>
+        <w:shd w:val="clear" w:color="auto" w:fill="1E1E1E"/>
+        <w:spacing w:after="0" w:line="285" w:lineRule="atLeast"/>
+        <w:rPr>
+          <w:rFonts w:ascii="Consolas" w:eastAsia="Times New Roman" w:hAnsi="Consolas" w:cs="Times New Roman"/>
+          <w:color w:val="D4D4D4"/>
+          <w:sz w:val="21"/>
+          <w:szCs w:val="21"/>
+        </w:rPr>
+      </w:pPr>
+      <w:r>
+        <w:rPr>
+          <w:rFonts w:ascii="Consolas" w:eastAsia="Times New Roman" w:hAnsi="Consolas" w:cs="Times New Roman"/>
+          <w:color w:val="D4D4D4"/>
+          <w:sz w:val="21"/>
+          <w:szCs w:val="21"/>
+        </w:rPr>
+        <w:t xml:space="preserve">    </w:t>
+      </w:r>
+      <w:proofErr w:type="spellStart"/>
+      <w:r>
+        <w:rPr>
+          <w:rFonts w:ascii="Consolas" w:eastAsia="Times New Roman" w:hAnsi="Consolas" w:cs="Times New Roman"/>
+          <w:color w:val="C586C0"/>
+          <w:sz w:val="21"/>
+          <w:szCs w:val="21"/>
+        </w:rPr>
+        <w:t>return</w:t>
+      </w:r>
+      <w:proofErr w:type="spellEnd"/>
+      <w:r>
+        <w:rPr>
+          <w:rFonts w:ascii="Consolas" w:eastAsia="Times New Roman" w:hAnsi="Consolas" w:cs="Times New Roman"/>
+          <w:color w:val="D4D4D4"/>
+          <w:sz w:val="21"/>
+          <w:szCs w:val="21"/>
+        </w:rPr>
+        <w:t xml:space="preserve"> [...</w:t>
+      </w:r>
+      <w:proofErr w:type="spellStart"/>
+      <w:proofErr w:type="gramStart"/>
+      <w:r>
+        <w:rPr>
+          <w:rFonts w:ascii="Consolas" w:eastAsia="Times New Roman" w:hAnsi="Consolas" w:cs="Times New Roman"/>
+          <w:color w:val="569CD6"/>
+          <w:sz w:val="21"/>
+          <w:szCs w:val="21"/>
+        </w:rPr>
+        <w:t>this</w:t>
+      </w:r>
+      <w:r>
+        <w:rPr>
+          <w:rFonts w:ascii="Consolas" w:eastAsia="Times New Roman" w:hAnsi="Consolas" w:cs="Times New Roman"/>
+          <w:color w:val="D4D4D4"/>
+          <w:sz w:val="21"/>
+          <w:szCs w:val="21"/>
+        </w:rPr>
+        <w:t>.</w:t>
+      </w:r>
+      <w:r>
+        <w:rPr>
+          <w:rFonts w:ascii="Consolas" w:eastAsia="Times New Roman" w:hAnsi="Consolas" w:cs="Times New Roman"/>
+          <w:color w:val="9CDCFE"/>
+          <w:sz w:val="21"/>
+          <w:szCs w:val="21"/>
+        </w:rPr>
+        <w:t>negociacoes</w:t>
+      </w:r>
+      <w:proofErr w:type="spellEnd"/>
+      <w:proofErr w:type="gramEnd"/>
+      <w:r>
+        <w:rPr>
+          <w:rFonts w:ascii="Consolas" w:eastAsia="Times New Roman" w:hAnsi="Consolas" w:cs="Times New Roman"/>
+          <w:color w:val="D4D4D4"/>
+          <w:sz w:val="21"/>
+          <w:szCs w:val="21"/>
+        </w:rPr>
+        <w:t>];</w:t>
+      </w:r>
+    </w:p>
+    <w:p>
+      <w:pPr>
+        <w:shd w:val="clear" w:color="auto" w:fill="1E1E1E"/>
+        <w:spacing w:after="0" w:line="285" w:lineRule="atLeast"/>
+        <w:rPr>
+          <w:rFonts w:ascii="Consolas" w:eastAsia="Times New Roman" w:hAnsi="Consolas" w:cs="Times New Roman"/>
+          <w:color w:val="D4D4D4"/>
+          <w:sz w:val="21"/>
+          <w:szCs w:val="21"/>
+        </w:rPr>
+      </w:pPr>
+      <w:r>
+        <w:rPr>
+          <w:rFonts w:ascii="Consolas" w:eastAsia="Times New Roman" w:hAnsi="Consolas" w:cs="Times New Roman"/>
+          <w:color w:val="D4D4D4"/>
+          <w:sz w:val="21"/>
+          <w:szCs w:val="21"/>
+        </w:rPr>
+        <w:t>  }</w:t>
+      </w:r>
+    </w:p>
+    <w:p>
+      <w:pPr>
+        <w:shd w:val="clear" w:color="auto" w:fill="1E1E1E"/>
+        <w:spacing w:after="0" w:line="285" w:lineRule="atLeast"/>
+        <w:rPr>
+          <w:rFonts w:ascii="Consolas" w:eastAsia="Times New Roman" w:hAnsi="Consolas" w:cs="Times New Roman"/>
+          <w:color w:val="D4D4D4"/>
+          <w:sz w:val="21"/>
+          <w:szCs w:val="21"/>
+        </w:rPr>
+      </w:pPr>
+      <w:r>
+        <w:rPr>
+          <w:rFonts w:ascii="Consolas" w:eastAsia="Times New Roman" w:hAnsi="Consolas" w:cs="Times New Roman"/>
+          <w:color w:val="D4D4D4"/>
+          <w:sz w:val="21"/>
+          <w:szCs w:val="21"/>
+        </w:rPr>
+        <w:t>}</w:t>
       </w:r>
     </w:p>
     <w:p>

</xml_diff>

<commit_message>
Mais surpresas em nossa modelagem
Vimos os pontos fracos do readonly quando lidamos com objetos.
</commit_message>
<xml_diff>
--- a/Front-end/Formação HTML && CSS3/TypeScript/Parte I - Evoluindo seu JavaScript/Anotações/TypeScript parte I – Evoluindo seu JavaScript.docx
+++ b/Front-end/Formação HTML && CSS3/TypeScript/Parte I - Evoluindo seu JavaScript/Anotações/TypeScript parte I – Evoluindo seu JavaScript.docx
@@ -27342,6 +27342,94 @@
           <w:szCs w:val="24"/>
         </w:rPr>
         <w:t xml:space="preserve"> Só mantemos o do volume pois ele não é uma propriedade e queremos que apareça como uma para sua visualização.</w:t>
+      </w:r>
+    </w:p>
+    <w:p>
+      <w:pPr>
+        <w:pStyle w:val="PargrafodaLista"/>
+        <w:numPr>
+          <w:ilvl w:val="1"/>
+          <w:numId w:val="1"/>
+        </w:numPr>
+        <w:spacing w:before="240" w:line="360" w:lineRule="auto"/>
+        <w:jc w:val="both"/>
+        <w:rPr>
+          <w:rFonts w:ascii="Times New Roman" w:hAnsi="Times New Roman" w:cs="Times New Roman"/>
+          <w:sz w:val="24"/>
+          <w:szCs w:val="24"/>
+        </w:rPr>
+      </w:pPr>
+      <w:r>
+        <w:rPr>
+          <w:rFonts w:ascii="Times New Roman" w:hAnsi="Times New Roman" w:cs="Times New Roman"/>
+          <w:sz w:val="24"/>
+          <w:szCs w:val="24"/>
+        </w:rPr>
+        <w:t xml:space="preserve"> </w:t>
+      </w:r>
+      <w:r>
+        <w:rPr>
+          <w:rFonts w:ascii="Times New Roman" w:hAnsi="Times New Roman" w:cs="Times New Roman"/>
+          <w:sz w:val="24"/>
+          <w:szCs w:val="24"/>
+        </w:rPr>
+        <w:t>Mais surpresas em nossa modelagem</w:t>
+      </w:r>
+      <w:r>
+        <w:rPr>
+          <w:rFonts w:ascii="Times New Roman" w:hAnsi="Times New Roman" w:cs="Times New Roman"/>
+          <w:sz w:val="24"/>
+          <w:szCs w:val="24"/>
+        </w:rPr>
+        <w:t>:</w:t>
+      </w:r>
+    </w:p>
+    <w:p>
+      <w:pPr>
+        <w:pStyle w:val="PargrafodaLista"/>
+        <w:numPr>
+          <w:ilvl w:val="2"/>
+          <w:numId w:val="1"/>
+        </w:numPr>
+        <w:spacing w:before="240" w:line="360" w:lineRule="auto"/>
+        <w:jc w:val="both"/>
+        <w:rPr>
+          <w:rFonts w:ascii="Times New Roman" w:hAnsi="Times New Roman" w:cs="Times New Roman"/>
+          <w:sz w:val="24"/>
+          <w:szCs w:val="24"/>
+        </w:rPr>
+      </w:pPr>
+      <w:r>
+        <w:rPr>
+          <w:rFonts w:ascii="Times New Roman" w:hAnsi="Times New Roman" w:cs="Times New Roman"/>
+          <w:sz w:val="24"/>
+          <w:szCs w:val="24"/>
+        </w:rPr>
+        <w:t>O readonly não permite qualquer tipo de atribuição direta em propriedades primitivas, mas, se tivermos uma propriedade que é um objeto, como o Date(), ele pode ser alterado através de seus próprios métodos como o setDate(), alterando o dia da criação da negociação.</w:t>
+      </w:r>
+    </w:p>
+    <w:p>
+      <w:pPr>
+        <w:pStyle w:val="PargrafodaLista"/>
+        <w:numPr>
+          <w:ilvl w:val="2"/>
+          <w:numId w:val="1"/>
+        </w:numPr>
+        <w:spacing w:before="240" w:line="360" w:lineRule="auto"/>
+        <w:jc w:val="both"/>
+        <w:rPr>
+          <w:rFonts w:ascii="Times New Roman" w:hAnsi="Times New Roman" w:cs="Times New Roman"/>
+          <w:sz w:val="24"/>
+          <w:szCs w:val="24"/>
+        </w:rPr>
+      </w:pPr>
+      <w:r>
+        <w:rPr>
+          <w:rFonts w:ascii="Times New Roman" w:hAnsi="Times New Roman" w:cs="Times New Roman"/>
+          <w:sz w:val="24"/>
+          <w:szCs w:val="24"/>
+        </w:rPr>
+        <w:t>Por conta disso precisamos saber um pouco sobre programação defensiva.</w:t>
       </w:r>
     </w:p>
     <w:sectPr>

</xml_diff>